<commit_message>
added paragraph about activity diagram and the activity diagram in appendix
</commit_message>
<xml_diff>
--- a/Documents for report/Project Proposal Skeleton.docx
+++ b/Documents for report/Project Proposal Skeleton.docx
@@ -1,6 +1,6 @@
 
 <file path=word/document.xml><?xml version="1.0" encoding="utf-8"?>
-<w:document xmlns:wpc="http://schemas.microsoft.com/office/word/2010/wordprocessingCanvas" xmlns:mc="http://schemas.openxmlformats.org/markup-compatibility/2006" xmlns:o="urn:schemas-microsoft-com:office:office" xmlns:r="http://schemas.openxmlformats.org/officeDocument/2006/relationships" xmlns:m="http://schemas.openxmlformats.org/officeDocument/2006/math" xmlns:v="urn:schemas-microsoft-com:vml" xmlns:wp14="http://schemas.microsoft.com/office/word/2010/wordprocessingDrawing" xmlns:wp="http://schemas.openxmlformats.org/drawingml/2006/wordprocessingDrawing" xmlns:w10="urn:schemas-microsoft-com:office:word" xmlns:w="http://schemas.openxmlformats.org/wordprocessingml/2006/main" xmlns:w14="http://schemas.microsoft.com/office/word/2010/wordml" xmlns:wpg="http://schemas.microsoft.com/office/word/2010/wordprocessingGroup" xmlns:wpi="http://schemas.microsoft.com/office/word/2010/wordprocessingInk" xmlns:wne="http://schemas.microsoft.com/office/word/2006/wordml" xmlns:wps="http://schemas.microsoft.com/office/word/2010/wordprocessingShape" mc:Ignorable="w14 wp14">
+<w:document xmlns:wpc="http://schemas.microsoft.com/office/word/2010/wordprocessingCanvas" xmlns:cx="http://schemas.microsoft.com/office/drawing/2014/chartex" xmlns:cx1="http://schemas.microsoft.com/office/drawing/2015/9/8/chartex" xmlns:cx2="http://schemas.microsoft.com/office/drawing/2015/10/21/chartex" xmlns:cx3="http://schemas.microsoft.com/office/drawing/2016/5/9/chartex" xmlns:cx4="http://schemas.microsoft.com/office/drawing/2016/5/10/chartex" xmlns:cx5="http://schemas.microsoft.com/office/drawing/2016/5/11/chartex" xmlns:cx6="http://schemas.microsoft.com/office/drawing/2016/5/12/chartex" xmlns:cx7="http://schemas.microsoft.com/office/drawing/2016/5/13/chartex" xmlns:cx8="http://schemas.microsoft.com/office/drawing/2016/5/14/chartex" xmlns:mc="http://schemas.openxmlformats.org/markup-compatibility/2006" xmlns:aink="http://schemas.microsoft.com/office/drawing/2016/ink" xmlns:am3d="http://schemas.microsoft.com/office/drawing/2017/model3d" xmlns:o="urn:schemas-microsoft-com:office:office" xmlns:r="http://schemas.openxmlformats.org/officeDocument/2006/relationships" xmlns:m="http://schemas.openxmlformats.org/officeDocument/2006/math" xmlns:v="urn:schemas-microsoft-com:vml" xmlns:wp14="http://schemas.microsoft.com/office/word/2010/wordprocessingDrawing" xmlns:wp="http://schemas.openxmlformats.org/drawingml/2006/wordprocessingDrawing" xmlns:w10="urn:schemas-microsoft-com:office:word" xmlns:w="http://schemas.openxmlformats.org/wordprocessingml/2006/main" xmlns:w14="http://schemas.microsoft.com/office/word/2010/wordml" xmlns:w15="http://schemas.microsoft.com/office/word/2012/wordml" xmlns:w16cid="http://schemas.microsoft.com/office/word/2016/wordml/cid" xmlns:w16se="http://schemas.microsoft.com/office/word/2015/wordml/symex" xmlns:wpg="http://schemas.microsoft.com/office/word/2010/wordprocessingGroup" xmlns:wpi="http://schemas.microsoft.com/office/word/2010/wordprocessingInk" xmlns:wne="http://schemas.microsoft.com/office/word/2006/wordml" xmlns:wps="http://schemas.microsoft.com/office/word/2010/wordprocessingShape" mc:Ignorable="w14 w15 w16se w16cid wp14">
   <w:body>
     <w:p>
       <w:pPr>
@@ -276,99 +276,332 @@
       <w:pPr>
         <w:jc w:val="center"/>
       </w:pPr>
-      <w:proofErr w:type="spellStart"/>
-      <w:r>
-        <w:t>Tanzum</w:t>
-      </w:r>
-      <w:proofErr w:type="spellEnd"/>
-      <w:r>
-        <w:t xml:space="preserve"> Begum</w:t>
+      <w:r>
+        <w:t>Tanzum Begum</w:t>
       </w:r>
     </w:p>
     <w:p>
       <w:pPr>
         <w:jc w:val="center"/>
       </w:pPr>
-      <w:proofErr w:type="spellStart"/>
-      <w:r>
-        <w:t>Jibril</w:t>
-      </w:r>
-      <w:proofErr w:type="spellEnd"/>
-      <w:r>
-        <w:t xml:space="preserve"> Omar Ali</w:t>
+      <w:r>
+        <w:t>Jibril Omar Ali</w:t>
       </w:r>
     </w:p>
     <w:p>
       <w:pPr>
         <w:jc w:val="center"/>
+      </w:pPr>
+      <w:r>
+        <w:t>Ifrah Shahid</w:t>
+      </w:r>
+    </w:p>
+    <w:p>
+      <w:pPr>
+        <w:jc w:val="center"/>
+      </w:pPr>
+      <w:r>
+        <w:t>Liban Farah</w:t>
+      </w:r>
+    </w:p>
+    <w:p>
+      <w:pPr>
+        <w:jc w:val="center"/>
+      </w:pPr>
+      <w:r>
+        <w:t>Shah Ali</w:t>
+      </w:r>
+    </w:p>
+    <w:p>
+      <w:pPr>
+        <w:jc w:val="center"/>
+      </w:pPr>
+      <w:r>
+        <w:t>Project supervisor: Frederic Fol Leymarie</w:t>
+      </w:r>
+    </w:p>
+    <w:p>
+      <w:r>
+        <w:br w:type="page"/>
+      </w:r>
+    </w:p>
+    <w:p>
+      <w:pPr>
+        <w:rPr>
+          <w:b/>
+          <w:sz w:val="28"/>
+          <w:szCs w:val="28"/>
+          <w:u w:val="single"/>
+        </w:rPr>
+      </w:pPr>
+      <w:r>
+        <w:rPr>
+          <w:sz w:val="28"/>
+          <w:szCs w:val="28"/>
+          <w:u w:val="single"/>
+        </w:rPr>
+        <w:lastRenderedPageBreak/>
+        <w:t>User Need Overview &amp; Concept Introduction</w:t>
+      </w:r>
+    </w:p>
+    <w:p/>
+    <w:p>
+      <w:pPr>
+        <w:rPr>
+          <w:rFonts w:cstheme="minorHAnsi"/>
+          <w:color w:val="24292E"/>
+          <w:shd w:val="clear" w:color="auto" w:fill="FFFFFF"/>
+        </w:rPr>
+      </w:pPr>
+      <w:r>
+        <w:rPr>
+          <w:rFonts w:cstheme="minorHAnsi"/>
+          <w:color w:val="24292E"/>
+          <w:shd w:val="clear" w:color="auto" w:fill="FFFFFF"/>
+        </w:rPr>
+        <w:t>InteriAR is an innovative way of providing home owners inspiration on the go. Our application will use tools and information to help users envision their dream home using advanced augmented reality technology. Users will be able to drag and drop 3d images of furniture, and place it to create a visual image of their living space. Choosing wall paint can be a stressful task that requires a great amount of detailing, however our app will allow users to choose from a wide selection of colours and test them virtually on their walls. This not only will save time, but also avoid potential costly mistakes during renovation.</w:t>
+      </w:r>
+    </w:p>
+    <w:p/>
+    <w:p/>
+    <w:p>
+      <w:pPr>
+        <w:rPr>
+          <w:sz w:val="28"/>
+          <w:szCs w:val="28"/>
+          <w:u w:val="single"/>
+        </w:rPr>
+      </w:pPr>
+      <w:r>
+        <w:rPr>
+          <w:sz w:val="28"/>
+          <w:szCs w:val="28"/>
+          <w:u w:val="single"/>
+        </w:rPr>
+        <w:t>Data gathering</w:t>
+      </w:r>
+      <w:r>
+        <w:rPr>
+          <w:sz w:val="28"/>
+          <w:szCs w:val="28"/>
+          <w:u w:val="single"/>
+        </w:rPr>
+        <w:t xml:space="preserve"> and requirements</w:t>
+      </w:r>
+    </w:p>
+    <w:p/>
+    <w:p>
+      <w:pPr>
+        <w:rPr>
+          <w:rFonts w:cstheme="minorHAnsi"/>
+        </w:rPr>
+      </w:pPr>
+      <w:r>
+        <w:rPr>
+          <w:rFonts w:cstheme="minorHAnsi"/>
+        </w:rPr>
+        <w:t>After conducting research, we have identified possible stakeholders of our software. Users want an easier way to visualize a space before investing heavily financially into designing and decorating,</w:t>
+      </w:r>
+      <w:r>
+        <w:rPr>
+          <w:rFonts w:cstheme="minorHAnsi"/>
+        </w:rPr>
+        <w:t xml:space="preserve"> therefore they will be one of the main stakeholders of our software. Decorating companies will also  have a large stake hold on the software, </w:t>
+      </w:r>
+    </w:p>
+    <w:p/>
+    <w:p/>
+    <w:p>
+      <w:pPr>
+        <w:rPr>
+          <w:sz w:val="28"/>
+          <w:szCs w:val="28"/>
+          <w:u w:val="single"/>
+        </w:rPr>
+      </w:pPr>
+      <w:r>
+        <w:rPr>
+          <w:sz w:val="28"/>
+          <w:szCs w:val="28"/>
+          <w:u w:val="single"/>
+        </w:rPr>
+        <w:t>Functional Specification</w:t>
+      </w:r>
+    </w:p>
+    <w:p/>
+    <w:p>
+      <w:r>
+        <w:t>InteriAR would have all it’s users log in using an external company to log in, that would hold their account information such as Account information, Password, from that we will have users in a database that will hold Reviews of that user and their chosen augmentation(s) as well as smaller information such as how many times that user has used the app. ( If customer has bought 4 times, or if decorator has done 10 jobs )</w:t>
+      </w:r>
+    </w:p>
+    <w:p/>
+    <w:p>
+      <w:r>
+        <w:t xml:space="preserve">Upon opening the app, it would use premade augmented reality libraries combined with computer vision techniques to correctly project the orientation and position of the 3D object. This would also aid in changing the colour of walls within the app. The user would potentially have to make changes to aid the projection and to gain additional data. Once the user has chosen and finalise a design, this would be stored in a database once again overwriting the old one (maybe or added with it); Then it’ll be sent to a decorator. Lists of decorators will also be in a database. Their profiles will be displayed by area to the user who can contact them directly with our built in messaging system. </w:t>
+      </w:r>
+    </w:p>
+    <w:p/>
+    <w:p>
+      <w:r>
+        <w:t xml:space="preserve">The messaging system will likely use libraries that have been already made as a starting point. As this chat won’t differ much from a standard chat, it wouldn’t have very much different from the standard chat. Once the decorator accepts the design sent to them, an escrow payment system will be shown. This will also include an existing library to aid in the structure of the payment system. </w:t>
+      </w:r>
+    </w:p>
+    <w:p/>
+    <w:p>
+      <w:r>
+        <w:t xml:space="preserve">We will also have an agreement that users will abide to that states that the money will be released once the job has been completed. Once the completed job has been confirmed, the user will have the option of reviewing the Decorator and allowing them to use the captured augmentation on their profile to help them build up their reputation. </w:t>
+      </w:r>
+    </w:p>
+    <w:p/>
+    <w:p/>
+    <w:p/>
+    <w:p/>
+    <w:p/>
+    <w:p/>
+    <w:p>
+      <w:pPr>
+        <w:rPr>
+          <w:sz w:val="28"/>
+          <w:szCs w:val="28"/>
+          <w:u w:val="single"/>
+        </w:rPr>
+      </w:pPr>
+      <w:r>
+        <w:rPr>
+          <w:sz w:val="28"/>
+          <w:szCs w:val="28"/>
+          <w:u w:val="single"/>
+        </w:rPr>
+        <w:lastRenderedPageBreak/>
+        <w:t>Ethical Audit</w:t>
+      </w:r>
+    </w:p>
+    <w:p/>
+    <w:p>
+      <w:r>
+        <w:t>Ifrah</w:t>
+      </w:r>
+    </w:p>
+    <w:p/>
+    <w:p>
+      <w:pPr>
+        <w:rPr>
+          <w:sz w:val="28"/>
+          <w:szCs w:val="28"/>
+          <w:u w:val="single"/>
+        </w:rPr>
+      </w:pPr>
+      <w:r>
+        <w:rPr>
+          <w:sz w:val="28"/>
+          <w:szCs w:val="28"/>
+          <w:u w:val="single"/>
+        </w:rPr>
+        <w:t>Design</w:t>
+      </w:r>
+    </w:p>
+    <w:p/>
+    <w:p>
+      <w:pPr>
+        <w:rPr>
+          <w:b/>
+          <w:sz w:val="24"/>
+          <w:u w:val="single"/>
+        </w:rPr>
+      </w:pPr>
+      <w:r>
+        <w:rPr>
+          <w:b/>
+          <w:sz w:val="24"/>
+          <w:u w:val="single"/>
+        </w:rPr>
+        <w:t>Activity diagram</w:t>
+      </w:r>
+    </w:p>
+    <w:p>
+      <w:pPr>
+        <w:rPr>
+          <w:b/>
+        </w:rPr>
+      </w:pPr>
+    </w:p>
+    <w:p>
+      <w:pPr>
+        <w:jc w:val="both"/>
+        <w:rPr>
+          <w:sz w:val="24"/>
+        </w:rPr>
+      </w:pPr>
+      <w:r>
+        <w:rPr>
+          <w:sz w:val="24"/>
+        </w:rPr>
+        <w:t xml:space="preserve">The stakeholders who would be involved in the use and deployment of the activity diagram are decorating companies, freelance decorators and furniture production companies. They will simply be interacting with users (via instant messaging) whom will have interest in having their AR design implemented. Users are also another stakeholder involved in various parts of the activity diagram. They, in simple terms will use the system to create their own AR design, filter for decorators near them, send this design to the decorator, interact with them and then pay for their services if both parties agree on a deal. </w:t>
+      </w:r>
+    </w:p>
+    <w:p>
+      <w:pPr>
+        <w:jc w:val="both"/>
+        <w:rPr>
+          <w:sz w:val="24"/>
+        </w:rPr>
+      </w:pPr>
+    </w:p>
+    <w:p>
+      <w:pPr>
+        <w:jc w:val="both"/>
+        <w:rPr>
+          <w:sz w:val="24"/>
+        </w:rPr>
+      </w:pPr>
+      <w:r>
+        <w:rPr>
+          <w:sz w:val="24"/>
+        </w:rPr>
+        <w:t>the key interactions employed by users of our system are being able to drag and drop 3D objects (e.g. furniture, tiles, carpets etc.) into the camera screen, filter for decorators to meet a specific match (e.g. distance, qualification, type of work etc.), interact with a decorator through instant messaging and input card information into the payment system.</w:t>
+      </w:r>
+    </w:p>
+    <w:p>
+      <w:pPr>
+        <w:rPr>
+          <w:b/>
+        </w:rPr>
+      </w:pPr>
+    </w:p>
+    <w:p>
+      <w:pPr>
+        <w:rPr>
+          <w:b/>
+        </w:rPr>
+      </w:pPr>
+    </w:p>
+    <w:p>
+      <w:pPr>
+        <w:rPr>
+          <w:b/>
+        </w:rPr>
+      </w:pPr>
+    </w:p>
+    <w:p>
+      <w:pPr>
+        <w:rPr>
+          <w:b/>
+        </w:rPr>
       </w:pPr>
       <w:bookmarkStart w:id="0" w:name="_GoBack"/>
       <w:bookmarkEnd w:id="0"/>
-      <w:proofErr w:type="spellStart"/>
-      <w:r>
-        <w:t>Ifrah</w:t>
-      </w:r>
-      <w:proofErr w:type="spellEnd"/>
-      <w:r>
-        <w:t xml:space="preserve"> </w:t>
-      </w:r>
-      <w:proofErr w:type="spellStart"/>
-      <w:r>
-        <w:t>Shahid</w:t>
-      </w:r>
-      <w:proofErr w:type="spellEnd"/>
-    </w:p>
-    <w:p>
-      <w:pPr>
-        <w:jc w:val="center"/>
-      </w:pPr>
-      <w:proofErr w:type="spellStart"/>
-      <w:r>
-        <w:t>Liban</w:t>
-      </w:r>
-      <w:proofErr w:type="spellEnd"/>
-      <w:r>
-        <w:t xml:space="preserve"> Farah</w:t>
-      </w:r>
-    </w:p>
-    <w:p>
-      <w:pPr>
-        <w:jc w:val="center"/>
-      </w:pPr>
-      <w:r>
-        <w:t>Shah Ali</w:t>
-      </w:r>
-    </w:p>
-    <w:p>
-      <w:pPr>
-        <w:jc w:val="center"/>
-      </w:pPr>
-      <w:r>
-        <w:t xml:space="preserve">Project supervisor: Frederic </w:t>
-      </w:r>
-      <w:proofErr w:type="spellStart"/>
-      <w:r>
-        <w:t>Fol</w:t>
-      </w:r>
-      <w:proofErr w:type="spellEnd"/>
-      <w:r>
-        <w:t xml:space="preserve"> </w:t>
-      </w:r>
-      <w:proofErr w:type="spellStart"/>
-      <w:r>
-        <w:t>Leymarie</w:t>
-      </w:r>
-      <w:proofErr w:type="spellEnd"/>
-    </w:p>
-    <w:p>
-      <w:r>
-        <w:br w:type="page"/>
-      </w:r>
-    </w:p>
-    <w:p>
-      <w:pPr>
-        <w:rPr>
-          <w:b/>
+    </w:p>
+    <w:p>
+      <w:pPr>
+        <w:rPr>
+          <w:b/>
+        </w:rPr>
+      </w:pPr>
+    </w:p>
+    <w:p/>
+    <w:p>
+      <w:pPr>
+        <w:rPr>
           <w:sz w:val="28"/>
           <w:szCs w:val="28"/>
           <w:u w:val="single"/>
@@ -380,247 +613,24 @@
           <w:szCs w:val="28"/>
           <w:u w:val="single"/>
         </w:rPr>
-        <w:lastRenderedPageBreak/>
-        <w:t>User Need Overview &amp; Concept Introduction</w:t>
-      </w:r>
-    </w:p>
-    <w:p/>
-    <w:p>
-      <w:pPr>
-        <w:rPr>
-          <w:rFonts w:cstheme="minorHAnsi"/>
-          <w:color w:val="24292E"/>
-          <w:shd w:val="clear" w:color="auto" w:fill="FFFFFF"/>
-        </w:rPr>
-      </w:pPr>
-      <w:r>
-        <w:rPr>
-          <w:rFonts w:cstheme="minorHAnsi"/>
-          <w:color w:val="24292E"/>
-          <w:shd w:val="clear" w:color="auto" w:fill="FFFFFF"/>
-        </w:rPr>
-        <w:t>InteriAR is an innovative way of providing home owners inspiration on the go. Our application will use tools and information to help users envision their dream home using advanced augmented reality technology. Users will be able to drag and drop 3d images of furniture, and place it to create a visual image of their living space. Choosing wall paint can be a stressful task that requires a great amount of detailing, however our app will allow users to choose from a wide selection of colours and test them virtually on their walls. This not only will save time, but also avoid potential costly mistakes during renovation.</w:t>
-      </w:r>
-    </w:p>
-    <w:p/>
-    <w:p/>
-    <w:p>
-      <w:pPr>
+        <w:t>Prototyping</w:t>
+      </w:r>
+    </w:p>
+    <w:p/>
+    <w:p>
+      <w:pPr>
+        <w:pStyle w:val="ListParagraph"/>
         <w:rPr>
           <w:sz w:val="28"/>
           <w:szCs w:val="28"/>
-          <w:u w:val="single"/>
         </w:rPr>
       </w:pPr>
       <w:r>
         <w:rPr>
           <w:sz w:val="28"/>
           <w:szCs w:val="28"/>
-          <w:u w:val="single"/>
-        </w:rPr>
-        <w:t>Data gathering</w:t>
-      </w:r>
-      <w:r>
-        <w:rPr>
-          <w:sz w:val="28"/>
-          <w:szCs w:val="28"/>
-          <w:u w:val="single"/>
-        </w:rPr>
-        <w:t xml:space="preserve"> and requirements</w:t>
-      </w:r>
-    </w:p>
-    <w:p/>
-    <w:p>
-      <w:pPr>
-        <w:rPr>
-          <w:rFonts w:cstheme="minorHAnsi"/>
-        </w:rPr>
-      </w:pPr>
-      <w:r>
-        <w:rPr>
-          <w:rFonts w:cstheme="minorHAnsi"/>
-        </w:rPr>
-        <w:t>After conducting research, we have identified possible stakeholders of our software. Users want an easier way to visualize a space before investing heavily financially into designing and decorating,</w:t>
-      </w:r>
-      <w:r>
-        <w:rPr>
-          <w:rFonts w:cstheme="minorHAnsi"/>
-        </w:rPr>
-        <w:t xml:space="preserve"> therefore they will be one of the main stakeholders of our software. Decorating companies will </w:t>
-      </w:r>
-      <w:proofErr w:type="gramStart"/>
-      <w:r>
-        <w:rPr>
-          <w:rFonts w:cstheme="minorHAnsi"/>
-        </w:rPr>
-        <w:t>also  have</w:t>
-      </w:r>
-      <w:proofErr w:type="gramEnd"/>
-      <w:r>
-        <w:rPr>
-          <w:rFonts w:cstheme="minorHAnsi"/>
-        </w:rPr>
-        <w:t xml:space="preserve"> a large stake hold on the software, </w:t>
-      </w:r>
-    </w:p>
-    <w:p/>
-    <w:p/>
-    <w:p>
-      <w:pPr>
-        <w:rPr>
-          <w:sz w:val="28"/>
-          <w:szCs w:val="28"/>
-          <w:u w:val="single"/>
-        </w:rPr>
-      </w:pPr>
-      <w:r>
-        <w:rPr>
-          <w:sz w:val="28"/>
-          <w:szCs w:val="28"/>
-          <w:u w:val="single"/>
-        </w:rPr>
-        <w:t>Functional Specification</w:t>
-      </w:r>
-    </w:p>
-    <w:p/>
-    <w:p>
-      <w:r>
-        <w:t xml:space="preserve">InteriAR would have all it’s users log in using an external company to log in, that would hold their account information such as Account information, Password, from that we will have users in a database that will hold Reviews of that user and their chosen augmentation(s) as well as smaller information such as how many times that user has used the app. </w:t>
-      </w:r>
-      <w:proofErr w:type="gramStart"/>
-      <w:r>
-        <w:t>( If</w:t>
-      </w:r>
-      <w:proofErr w:type="gramEnd"/>
-      <w:r>
-        <w:t xml:space="preserve"> customer has bought 4 times, or if decorator has done 10 jobs )</w:t>
-      </w:r>
-    </w:p>
-    <w:p/>
-    <w:p>
-      <w:r>
-        <w:t xml:space="preserve">Upon opening the app, it would use premade augmented reality libraries combined with computer vision techniques to correctly project the orientation and position of the 3D object. This would also aid in changing the colour of walls within the app. The user would potentially have to make changes to aid the projection and to gain additional data. Once the user has chosen and finalise a design, this would be stored in a database once again overwriting the old one (maybe or added with it); Then it’ll be sent to a decorator. Lists of decorators will also be in a database. Their profiles will be displayed by area to the user who can contact them directly with our built in messaging system. </w:t>
-      </w:r>
-    </w:p>
-    <w:p/>
-    <w:p>
-      <w:r>
-        <w:t xml:space="preserve">The messaging system will likely use libraries that have been already made as a starting point. As this chat won’t differ much from a standard chat, it wouldn’t have very much different from the standard chat. Once the decorator accepts the design sent to them, an escrow payment system will be shown. This will also include an existing library to aid in the structure of the payment system. </w:t>
-      </w:r>
-    </w:p>
-    <w:p/>
-    <w:p>
-      <w:r>
-        <w:t xml:space="preserve">We will also have an agreement that users will abide to that states that the money will be released once the job has been completed. Once the completed job has been confirmed, the user will have the option of reviewing the Decorator and allowing them to use the captured augmentation on their profile to help them build up their reputation. </w:t>
-      </w:r>
-    </w:p>
-    <w:p/>
-    <w:p/>
-    <w:p/>
-    <w:p/>
-    <w:p/>
-    <w:p/>
-    <w:p>
-      <w:pPr>
-        <w:rPr>
-          <w:sz w:val="28"/>
-          <w:szCs w:val="28"/>
-          <w:u w:val="single"/>
-        </w:rPr>
-      </w:pPr>
-      <w:r>
-        <w:rPr>
-          <w:sz w:val="28"/>
-          <w:szCs w:val="28"/>
-          <w:u w:val="single"/>
-        </w:rPr>
-        <w:lastRenderedPageBreak/>
-        <w:t>Ethical Audit</w:t>
-      </w:r>
-    </w:p>
-    <w:p/>
-    <w:p>
-      <w:proofErr w:type="spellStart"/>
-      <w:r>
-        <w:t>Ifrah</w:t>
-      </w:r>
-      <w:proofErr w:type="spellEnd"/>
-    </w:p>
-    <w:p/>
-    <w:p>
-      <w:pPr>
-        <w:rPr>
-          <w:sz w:val="28"/>
-          <w:szCs w:val="28"/>
-          <w:u w:val="single"/>
-        </w:rPr>
-      </w:pPr>
-      <w:r>
-        <w:rPr>
-          <w:sz w:val="28"/>
-          <w:szCs w:val="28"/>
-          <w:u w:val="single"/>
-        </w:rPr>
-        <w:t>Design</w:t>
-      </w:r>
-    </w:p>
-    <w:p/>
-    <w:p>
-      <w:proofErr w:type="spellStart"/>
-      <w:r>
-        <w:t>Liban</w:t>
-      </w:r>
-      <w:proofErr w:type="spellEnd"/>
-    </w:p>
-    <w:p/>
-    <w:p>
-      <w:pPr>
-        <w:rPr>
-          <w:sz w:val="28"/>
-          <w:szCs w:val="28"/>
-          <w:u w:val="single"/>
-        </w:rPr>
-      </w:pPr>
-      <w:r>
-        <w:rPr>
-          <w:sz w:val="28"/>
-          <w:szCs w:val="28"/>
-          <w:u w:val="single"/>
-        </w:rPr>
-        <w:t>Prototyping</w:t>
-      </w:r>
-    </w:p>
-    <w:p/>
-    <w:p>
-      <w:pPr>
-        <w:pStyle w:val="ListParagraph"/>
-        <w:rPr>
-          <w:sz w:val="28"/>
-          <w:szCs w:val="28"/>
-        </w:rPr>
-      </w:pPr>
-      <w:r>
-        <w:rPr>
-          <w:sz w:val="28"/>
-          <w:szCs w:val="28"/>
-        </w:rPr>
-        <w:t xml:space="preserve">In terms of our design we decided to structure it to be as simple to use as possible. This is as the main focus of the </w:t>
-      </w:r>
-      <w:proofErr w:type="gramStart"/>
-      <w:r>
-        <w:rPr>
-          <w:sz w:val="28"/>
-          <w:szCs w:val="28"/>
-        </w:rPr>
-        <w:t>app(</w:t>
-      </w:r>
-      <w:proofErr w:type="gramEnd"/>
-      <w:r>
-        <w:rPr>
-          <w:sz w:val="28"/>
-          <w:szCs w:val="28"/>
-        </w:rPr>
-        <w:t>the AR implementation)has potential to be quite fiddly with some users and so we would like the rest of their experience to be easily understood and laid out.</w:t>
+        </w:rPr>
+        <w:t>In terms of our design we decided to structure it to be as simple to use as possible. This is as the main focus of the app(the AR implementation)has potential to be quite fiddly with some users and so we would like the rest of their experience to be easily understood and laid out.</w:t>
       </w:r>
     </w:p>
     <w:p>
@@ -725,16 +735,8 @@
         <w:rPr>
           <w:color w:val="FF0000"/>
         </w:rPr>
-        <w:t>Will MongoDB be able to handle the volume of users and transactions the app may need in future</w:t>
-      </w:r>
-      <w:proofErr w:type="gramStart"/>
-      <w:r>
-        <w:rPr>
-          <w:color w:val="FF0000"/>
-        </w:rPr>
-        <w:t>? ???????</w:t>
-      </w:r>
-      <w:proofErr w:type="gramEnd"/>
+        <w:t>Will MongoDB be able to handle the volume of users and transactions the app may need in future? ???????</w:t>
+      </w:r>
     </w:p>
     <w:p/>
     <w:p>
@@ -754,15 +756,7 @@
         </w:rPr>
       </w:pPr>
       <w:r>
-        <w:t xml:space="preserve">This prototype was created on Processing 3 using the </w:t>
-      </w:r>
-      <w:proofErr w:type="spellStart"/>
-      <w:r>
-        <w:t>Ketai</w:t>
-      </w:r>
-      <w:proofErr w:type="spellEnd"/>
-      <w:r>
-        <w:t xml:space="preserve"> for Android library </w:t>
+        <w:t xml:space="preserve">This prototype was created on Processing 3 using the Ketai for Android library </w:t>
       </w:r>
       <w:r>
         <w:rPr>
@@ -819,7 +813,7 @@
                     </pic:cNvPicPr>
                   </pic:nvPicPr>
                   <pic:blipFill>
-                    <a:blip r:embed="rId6" cstate="print">
+                    <a:blip r:embed="rId5" cstate="print">
                       <a:extLst>
                         <a:ext uri="{28A0092B-C50C-407E-A947-70E740481C1C}">
                           <a14:useLocalDpi xmlns:a14="http://schemas.microsoft.com/office/drawing/2010/main" val="0"/>
@@ -973,7 +967,6 @@
         <w:rPr>
           <w:rFonts w:cstheme="minorHAnsi"/>
         </w:rPr>
-        <w:lastRenderedPageBreak/>
         <w:t>The prototype manages to successfully detect part of the surrounding wall, and avoid the more obviously differently coloured obstacles; however it also misses out large portions and does pick up some unwanted additions. Another factor is performance; when calculating colour distance on each pixel in the feed, especially on a mobile-phone processor, the program starts to stutter.</w:t>
       </w:r>
     </w:p>
@@ -1193,7 +1186,7 @@
                     </pic:cNvPicPr>
                   </pic:nvPicPr>
                   <pic:blipFill>
-                    <a:blip r:embed="rId7" cstate="print">
+                    <a:blip r:embed="rId6" cstate="print">
                       <a:extLst>
                         <a:ext uri="{28A0092B-C50C-407E-A947-70E740481C1C}">
                           <a14:useLocalDpi xmlns:a14="http://schemas.microsoft.com/office/drawing/2010/main" val="0"/>
@@ -1270,7 +1263,7 @@
                     </pic:cNvPicPr>
                   </pic:nvPicPr>
                   <pic:blipFill>
-                    <a:blip r:embed="rId8" cstate="print">
+                    <a:blip r:embed="rId7" cstate="print">
                       <a:extLst>
                         <a:ext uri="{28A0092B-C50C-407E-A947-70E740481C1C}">
                           <a14:useLocalDpi xmlns:a14="http://schemas.microsoft.com/office/drawing/2010/main" val="0"/>
@@ -1493,7 +1486,7 @@
                     </pic:cNvPicPr>
                   </pic:nvPicPr>
                   <pic:blipFill>
-                    <a:blip r:embed="rId9" cstate="print">
+                    <a:blip r:embed="rId8" cstate="print">
                       <a:extLst>
                         <a:ext uri="{28A0092B-C50C-407E-A947-70E740481C1C}">
                           <a14:useLocalDpi xmlns:a14="http://schemas.microsoft.com/office/drawing/2010/main" val="0"/>
@@ -1740,21 +1733,7 @@
         <w:rPr>
           <w:rFonts w:cstheme="minorHAnsi"/>
         </w:rPr>
-        <w:t xml:space="preserve">This prototype implemented a cloud-based MongoDB database using </w:t>
-      </w:r>
-      <w:proofErr w:type="spellStart"/>
-      <w:r>
-        <w:rPr>
-          <w:rFonts w:cstheme="minorHAnsi"/>
-        </w:rPr>
-        <w:t>mLab</w:t>
-      </w:r>
-      <w:proofErr w:type="spellEnd"/>
-      <w:r>
-        <w:rPr>
-          <w:rFonts w:cstheme="minorHAnsi"/>
-        </w:rPr>
-        <w:t xml:space="preserve"> services </w:t>
+        <w:t xml:space="preserve">This prototype implemented a cloud-based MongoDB database using mLab services </w:t>
       </w:r>
       <w:r>
         <w:rPr>
@@ -1777,7 +1756,6 @@
           <w:color w:val="FF0000"/>
         </w:rPr>
       </w:pPr>
-      <w:proofErr w:type="gramStart"/>
       <w:r>
         <w:rPr>
           <w:rFonts w:cstheme="minorHAnsi"/>
@@ -1785,7 +1763,6 @@
         </w:rPr>
         <w:t>More to be added to this one soon.</w:t>
       </w:r>
-      <w:proofErr w:type="gramEnd"/>
     </w:p>
     <w:p>
       <w:pPr>
@@ -1913,55 +1890,7 @@
     <w:p/>
     <w:p>
       <w:r>
-        <w:t xml:space="preserve">For the actual technology behind the augmentation, we have decided to use an external Unity Library called </w:t>
-      </w:r>
-      <w:proofErr w:type="spellStart"/>
-      <w:r>
-        <w:t>Wikitude</w:t>
-      </w:r>
-      <w:proofErr w:type="spellEnd"/>
-      <w:r>
-        <w:t xml:space="preserve">. We chose this over Vuforia (another Unity Library for </w:t>
-      </w:r>
-      <w:proofErr w:type="gramStart"/>
-      <w:r>
-        <w:t>AR )</w:t>
-      </w:r>
-      <w:proofErr w:type="gramEnd"/>
-      <w:r>
-        <w:t xml:space="preserve"> as Vuforia is good for recognition based AR. This is using track-able images as basis for projection such as a leaflet. Through prototyping we have discovered that this is not practical as we would like users to not need to use trackers to place things in their rooms, not to mention that if you’re too far from a tracker, the Augmentation would get ruined. </w:t>
-      </w:r>
-      <w:proofErr w:type="spellStart"/>
-      <w:r>
-        <w:t>Wikitude</w:t>
-      </w:r>
-      <w:proofErr w:type="spellEnd"/>
-      <w:r>
-        <w:t xml:space="preserve"> uses a projection based augmentation called SLAM. Simultaneous Localisation and Mapping is the type of AR that we need as it can recognise space and angles pretty well and correctly project the right orientation of the 3D object. We did also look at </w:t>
-      </w:r>
-      <w:proofErr w:type="spellStart"/>
-      <w:r>
-        <w:t>ARCore</w:t>
-      </w:r>
-      <w:proofErr w:type="spellEnd"/>
-      <w:r>
-        <w:t xml:space="preserve"> </w:t>
-      </w:r>
-      <w:proofErr w:type="gramStart"/>
-      <w:r>
-        <w:t>( Androids</w:t>
-      </w:r>
-      <w:proofErr w:type="gramEnd"/>
-      <w:r>
-        <w:t xml:space="preserve"> AR library) and </w:t>
-      </w:r>
-      <w:proofErr w:type="spellStart"/>
-      <w:r>
-        <w:t>ARKit</w:t>
-      </w:r>
-      <w:proofErr w:type="spellEnd"/>
-      <w:r>
-        <w:t xml:space="preserve"> (Apples AR library) however they only support their respective platforms. </w:t>
+        <w:t xml:space="preserve">For the actual technology behind the augmentation, we have decided to use an external Unity Library called Wikitude. We chose this over Vuforia (another Unity Library for AR ) as Vuforia is good for recognition based AR. This is using track-able images as basis for projection such as a leaflet. Through prototyping we have discovered that this is not practical as we would like users to not need to use trackers to place things in their rooms, not to mention that if you’re too far from a tracker, the Augmentation would get ruined. Wikitude uses a projection based augmentation called SLAM. Simultaneous Localisation and Mapping is the type of AR that we need as it can recognise space and angles pretty well and correctly project the right orientation of the 3D object. We did also look at ARCore ( Androids AR library) and ARKit (Apples AR library) however they only support their respective platforms. </w:t>
       </w:r>
     </w:p>
     <w:p/>
@@ -1985,15 +1914,7 @@
     <w:p/>
     <w:p>
       <w:r>
-        <w:t xml:space="preserve">For the Payment within the app, we have decided to use </w:t>
-      </w:r>
-      <w:proofErr w:type="spellStart"/>
-      <w:r>
-        <w:t>Paypal</w:t>
-      </w:r>
-      <w:proofErr w:type="spellEnd"/>
-      <w:r>
-        <w:t xml:space="preserve"> as it supports standard card use as well as PayPal accounts. We aim to have an escrow system to hold the money until the job is done to avoid scams. In principle, this would be simple, however payments aren’t going directly to us. There is one available python library that can implement Escrow called Balanced. However, the documentation about it does not currently work and there isn’t much information available about it. </w:t>
+        <w:t xml:space="preserve">For the Payment within the app, we have decided to use Paypal as it supports standard card use as well as PayPal accounts. We aim to have an escrow system to hold the money until the job is done to avoid scams. In principle, this would be simple, however payments aren’t going directly to us. There is one available python library that can implement Escrow called Balanced. However, the documentation about it does not currently work and there isn’t much information available about it. </w:t>
       </w:r>
     </w:p>
     <w:p/>
@@ -2136,6 +2057,10 @@
     <w:p/>
     <w:p/>
     <w:p/>
+    <w:p/>
+    <w:p/>
+    <w:p/>
+    <w:p/>
     <w:p>
       <w:pPr>
         <w:rPr>
@@ -2150,7 +2075,103 @@
           <w:szCs w:val="28"/>
           <w:u w:val="single"/>
         </w:rPr>
+        <w:lastRenderedPageBreak/>
         <w:t>Appendices</w:t>
+      </w:r>
+    </w:p>
+    <w:p/>
+    <w:p>
+      <w:pPr>
+        <w:rPr>
+          <w:b/>
+          <w:sz w:val="24"/>
+          <w:u w:val="single"/>
+        </w:rPr>
+      </w:pPr>
+      <w:r>
+        <w:rPr>
+          <w:noProof/>
+        </w:rPr>
+        <w:drawing>
+          <wp:anchor distT="0" distB="0" distL="114300" distR="114300" simplePos="0" relativeHeight="251659264" behindDoc="1" locked="0" layoutInCell="1" allowOverlap="1" wp14:anchorId="08067E2A" wp14:editId="752761D3">
+            <wp:simplePos x="0" y="0"/>
+            <wp:positionH relativeFrom="column">
+              <wp:posOffset>-617220</wp:posOffset>
+            </wp:positionH>
+            <wp:positionV relativeFrom="paragraph">
+              <wp:posOffset>298450</wp:posOffset>
+            </wp:positionV>
+            <wp:extent cx="6835140" cy="4914900"/>
+            <wp:effectExtent l="19050" t="19050" r="22860" b="19050"/>
+            <wp:wrapTight wrapText="bothSides">
+              <wp:wrapPolygon edited="0">
+                <wp:start x="-60" y="-84"/>
+                <wp:lineTo x="-60" y="21600"/>
+                <wp:lineTo x="21612" y="21600"/>
+                <wp:lineTo x="21612" y="-84"/>
+                <wp:lineTo x="-60" y="-84"/>
+              </wp:wrapPolygon>
+            </wp:wrapTight>
+            <wp:docPr id="5" name="Picture 5" descr="https://raw.githubusercontent.com/etnnewell/SoftwareProject/master/Diagrams/Activity%20Diagram/activity%20diagram.png?token=AYXYxz0cEtj3P8EUn-YqxBbnOZNookxWks5aN9vzwA%3D%3D"/>
+            <wp:cNvGraphicFramePr>
+              <a:graphicFrameLocks xmlns:a="http://schemas.openxmlformats.org/drawingml/2006/main" noChangeAspect="1"/>
+            </wp:cNvGraphicFramePr>
+            <a:graphic xmlns:a="http://schemas.openxmlformats.org/drawingml/2006/main">
+              <a:graphicData uri="http://schemas.openxmlformats.org/drawingml/2006/picture">
+                <pic:pic xmlns:pic="http://schemas.openxmlformats.org/drawingml/2006/picture">
+                  <pic:nvPicPr>
+                    <pic:cNvPr id="0" name="Picture 3" descr="https://raw.githubusercontent.com/etnnewell/SoftwareProject/master/Diagrams/Activity%20Diagram/activity%20diagram.png?token=AYXYxz0cEtj3P8EUn-YqxBbnOZNookxWks5aN9vzwA%3D%3D"/>
+                    <pic:cNvPicPr>
+                      <a:picLocks noChangeAspect="1" noChangeArrowheads="1"/>
+                    </pic:cNvPicPr>
+                  </pic:nvPicPr>
+                  <pic:blipFill>
+                    <a:blip r:embed="rId9" cstate="print">
+                      <a:extLst>
+                        <a:ext uri="{28A0092B-C50C-407E-A947-70E740481C1C}">
+                          <a14:useLocalDpi xmlns:a14="http://schemas.microsoft.com/office/drawing/2010/main" val="0"/>
+                        </a:ext>
+                      </a:extLst>
+                    </a:blip>
+                    <a:srcRect/>
+                    <a:stretch>
+                      <a:fillRect/>
+                    </a:stretch>
+                  </pic:blipFill>
+                  <pic:spPr bwMode="auto">
+                    <a:xfrm>
+                      <a:off x="0" y="0"/>
+                      <a:ext cx="6835140" cy="4914900"/>
+                    </a:xfrm>
+                    <a:prstGeom prst="rect">
+                      <a:avLst/>
+                    </a:prstGeom>
+                    <a:noFill/>
+                    <a:ln>
+                      <a:solidFill>
+                        <a:schemeClr val="tx2"/>
+                      </a:solidFill>
+                    </a:ln>
+                  </pic:spPr>
+                </pic:pic>
+              </a:graphicData>
+            </a:graphic>
+            <wp14:sizeRelH relativeFrom="page">
+              <wp14:pctWidth>0</wp14:pctWidth>
+            </wp14:sizeRelH>
+            <wp14:sizeRelV relativeFrom="page">
+              <wp14:pctHeight>0</wp14:pctHeight>
+            </wp14:sizeRelV>
+          </wp:anchor>
+        </w:drawing>
+      </w:r>
+      <w:r>
+        <w:rPr>
+          <w:b/>
+          <w:sz w:val="24"/>
+          <w:u w:val="single"/>
+        </w:rPr>
+        <w:t>Activity diagram</w:t>
       </w:r>
     </w:p>
     <w:p/>
@@ -2165,8 +2186,8 @@
 </file>
 
 <file path=word/numbering.xml><?xml version="1.0" encoding="utf-8"?>
-<w:numbering xmlns:wpc="http://schemas.microsoft.com/office/word/2010/wordprocessingCanvas" xmlns:mc="http://schemas.openxmlformats.org/markup-compatibility/2006" xmlns:o="urn:schemas-microsoft-com:office:office" xmlns:r="http://schemas.openxmlformats.org/officeDocument/2006/relationships" xmlns:m="http://schemas.openxmlformats.org/officeDocument/2006/math" xmlns:v="urn:schemas-microsoft-com:vml" xmlns:wp14="http://schemas.microsoft.com/office/word/2010/wordprocessingDrawing" xmlns:wp="http://schemas.openxmlformats.org/drawingml/2006/wordprocessingDrawing" xmlns:w10="urn:schemas-microsoft-com:office:word" xmlns:w="http://schemas.openxmlformats.org/wordprocessingml/2006/main" xmlns:w14="http://schemas.microsoft.com/office/word/2010/wordml" xmlns:wpg="http://schemas.microsoft.com/office/word/2010/wordprocessingGroup" xmlns:wpi="http://schemas.microsoft.com/office/word/2010/wordprocessingInk" xmlns:wne="http://schemas.microsoft.com/office/word/2006/wordml" xmlns:wps="http://schemas.microsoft.com/office/word/2010/wordprocessingShape" mc:Ignorable="w14 wp14">
-  <w:abstractNum w:abstractNumId="0">
+<w:numbering xmlns:wpc="http://schemas.microsoft.com/office/word/2010/wordprocessingCanvas" xmlns:cx="http://schemas.microsoft.com/office/drawing/2014/chartex" xmlns:cx1="http://schemas.microsoft.com/office/drawing/2015/9/8/chartex" xmlns:cx2="http://schemas.microsoft.com/office/drawing/2015/10/21/chartex" xmlns:cx3="http://schemas.microsoft.com/office/drawing/2016/5/9/chartex" xmlns:cx4="http://schemas.microsoft.com/office/drawing/2016/5/10/chartex" xmlns:cx5="http://schemas.microsoft.com/office/drawing/2016/5/11/chartex" xmlns:cx6="http://schemas.microsoft.com/office/drawing/2016/5/12/chartex" xmlns:cx7="http://schemas.microsoft.com/office/drawing/2016/5/13/chartex" xmlns:cx8="http://schemas.microsoft.com/office/drawing/2016/5/14/chartex" xmlns:mc="http://schemas.openxmlformats.org/markup-compatibility/2006" xmlns:aink="http://schemas.microsoft.com/office/drawing/2016/ink" xmlns:am3d="http://schemas.microsoft.com/office/drawing/2017/model3d" xmlns:o="urn:schemas-microsoft-com:office:office" xmlns:r="http://schemas.openxmlformats.org/officeDocument/2006/relationships" xmlns:m="http://schemas.openxmlformats.org/officeDocument/2006/math" xmlns:v="urn:schemas-microsoft-com:vml" xmlns:wp14="http://schemas.microsoft.com/office/word/2010/wordprocessingDrawing" xmlns:wp="http://schemas.openxmlformats.org/drawingml/2006/wordprocessingDrawing" xmlns:w10="urn:schemas-microsoft-com:office:word" xmlns:w="http://schemas.openxmlformats.org/wordprocessingml/2006/main" xmlns:w14="http://schemas.microsoft.com/office/word/2010/wordml" xmlns:w15="http://schemas.microsoft.com/office/word/2012/wordml" xmlns:w16cid="http://schemas.microsoft.com/office/word/2016/wordml/cid" xmlns:w16se="http://schemas.microsoft.com/office/word/2015/wordml/symex" xmlns:wpg="http://schemas.microsoft.com/office/word/2010/wordprocessingGroup" xmlns:wpi="http://schemas.microsoft.com/office/word/2010/wordprocessingInk" xmlns:wne="http://schemas.microsoft.com/office/word/2006/wordml" xmlns:wps="http://schemas.microsoft.com/office/word/2010/wordprocessingShape" mc:Ignorable="w14 w15 w16se w16cid wp14">
+  <w:abstractNum w:abstractNumId="0" w15:restartNumberingAfterBreak="0">
     <w:nsid w:val="198954FA"/>
     <w:multiLevelType w:val="hybridMultilevel"/>
     <w:tmpl w:val="91FE6530"/>
@@ -2279,7 +2300,7 @@
       </w:rPr>
     </w:lvl>
   </w:abstractNum>
-  <w:abstractNum w:abstractNumId="1">
+  <w:abstractNum w:abstractNumId="1" w15:restartNumberingAfterBreak="0">
     <w:nsid w:val="206452FA"/>
     <w:multiLevelType w:val="hybridMultilevel"/>
     <w:tmpl w:val="F5F69F08"/>
@@ -2392,7 +2413,7 @@
       </w:rPr>
     </w:lvl>
   </w:abstractNum>
-  <w:abstractNum w:abstractNumId="2">
+  <w:abstractNum w:abstractNumId="2" w15:restartNumberingAfterBreak="0">
     <w:nsid w:val="5B727D17"/>
     <w:multiLevelType w:val="hybridMultilevel"/>
     <w:tmpl w:val="6302D230"/>
@@ -2518,7 +2539,7 @@
 </file>
 
 <file path=word/styles.xml><?xml version="1.0" encoding="utf-8"?>
-<w:styles xmlns:mc="http://schemas.openxmlformats.org/markup-compatibility/2006" xmlns:r="http://schemas.openxmlformats.org/officeDocument/2006/relationships" xmlns:w="http://schemas.openxmlformats.org/wordprocessingml/2006/main" xmlns:w14="http://schemas.microsoft.com/office/word/2010/wordml" mc:Ignorable="w14">
+<w:styles xmlns:mc="http://schemas.openxmlformats.org/markup-compatibility/2006" xmlns:r="http://schemas.openxmlformats.org/officeDocument/2006/relationships" xmlns:w="http://schemas.openxmlformats.org/wordprocessingml/2006/main" xmlns:w14="http://schemas.microsoft.com/office/word/2010/wordml" xmlns:w15="http://schemas.microsoft.com/office/word/2012/wordml" xmlns:w16cid="http://schemas.microsoft.com/office/word/2016/wordml/cid" xmlns:w16se="http://schemas.microsoft.com/office/word/2015/wordml/symex" mc:Ignorable="w14 w15 w16se w16cid">
   <w:docDefaults>
     <w:rPrDefault>
       <w:rPr>
@@ -2530,342 +2551,382 @@
     </w:rPrDefault>
     <w:pPrDefault/>
   </w:docDefaults>
-  <w:latentStyles w:defLockedState="0" w:defUIPriority="99" w:defSemiHidden="1" w:defUnhideWhenUsed="1" w:defQFormat="0" w:count="267">
-    <w:lsdException w:name="Normal" w:semiHidden="0" w:uiPriority="0" w:unhideWhenUsed="0" w:qFormat="1"/>
-    <w:lsdException w:name="heading 1" w:semiHidden="0" w:uiPriority="9" w:unhideWhenUsed="0" w:qFormat="1"/>
-    <w:lsdException w:name="heading 2" w:uiPriority="9" w:qFormat="1"/>
-    <w:lsdException w:name="heading 3" w:uiPriority="9" w:qFormat="1"/>
-    <w:lsdException w:name="heading 4" w:uiPriority="9" w:qFormat="1"/>
-    <w:lsdException w:name="heading 5" w:uiPriority="9" w:qFormat="1"/>
-    <w:lsdException w:name="heading 6" w:uiPriority="9" w:qFormat="1"/>
-    <w:lsdException w:name="heading 7" w:uiPriority="9" w:qFormat="1"/>
-    <w:lsdException w:name="heading 8" w:uiPriority="9" w:qFormat="1"/>
-    <w:lsdException w:name="heading 9" w:uiPriority="9" w:qFormat="1"/>
-    <w:lsdException w:name="toc 1" w:uiPriority="39"/>
-    <w:lsdException w:name="toc 2" w:uiPriority="39"/>
-    <w:lsdException w:name="toc 3" w:uiPriority="39"/>
-    <w:lsdException w:name="toc 4" w:uiPriority="39"/>
-    <w:lsdException w:name="toc 5" w:uiPriority="39"/>
-    <w:lsdException w:name="toc 6" w:uiPriority="39"/>
-    <w:lsdException w:name="toc 7" w:uiPriority="39"/>
-    <w:lsdException w:name="toc 8" w:uiPriority="39"/>
-    <w:lsdException w:name="toc 9" w:uiPriority="39"/>
-    <w:lsdException w:name="caption" w:uiPriority="35" w:qFormat="1"/>
-    <w:lsdException w:name="Title" w:semiHidden="0" w:uiPriority="10" w:unhideWhenUsed="0" w:qFormat="1"/>
-    <w:lsdException w:name="Default Paragraph Font" w:uiPriority="1"/>
-    <w:lsdException w:name="Subtitle" w:semiHidden="0" w:uiPriority="11" w:unhideWhenUsed="0" w:qFormat="1"/>
-    <w:lsdException w:name="Strong" w:semiHidden="0" w:uiPriority="22" w:unhideWhenUsed="0" w:qFormat="1"/>
-    <w:lsdException w:name="Emphasis" w:semiHidden="0" w:uiPriority="20" w:unhideWhenUsed="0" w:qFormat="1"/>
-    <w:lsdException w:name="Table Grid" w:semiHidden="0" w:uiPriority="59" w:unhideWhenUsed="0"/>
-    <w:lsdException w:name="Placeholder Text" w:unhideWhenUsed="0"/>
-    <w:lsdException w:name="No Spacing" w:semiHidden="0" w:uiPriority="1" w:unhideWhenUsed="0" w:qFormat="1"/>
-    <w:lsdException w:name="Light Shading" w:semiHidden="0" w:uiPriority="60" w:unhideWhenUsed="0"/>
-    <w:lsdException w:name="Light List" w:semiHidden="0" w:uiPriority="61" w:unhideWhenUsed="0"/>
-    <w:lsdException w:name="Light Grid" w:semiHidden="0" w:uiPriority="62" w:unhideWhenUsed="0"/>
-    <w:lsdException w:name="Medium Shading 1" w:semiHidden="0" w:uiPriority="63" w:unhideWhenUsed="0"/>
-    <w:lsdException w:name="Medium Shading 2" w:semiHidden="0" w:uiPriority="64" w:unhideWhenUsed="0"/>
-    <w:lsdException w:name="Medium List 1" w:semiHidden="0" w:uiPriority="65" w:unhideWhenUsed="0"/>
-    <w:lsdException w:name="Medium List 2" w:semiHidden="0" w:uiPriority="66" w:unhideWhenUsed="0"/>
-    <w:lsdException w:name="Medium Grid 1" w:semiHidden="0" w:uiPriority="67" w:unhideWhenUsed="0"/>
-    <w:lsdException w:name="Medium Grid 2" w:semiHidden="0" w:uiPriority="68" w:unhideWhenUsed="0"/>
-    <w:lsdException w:name="Medium Grid 3" w:semiHidden="0" w:uiPriority="69" w:unhideWhenUsed="0"/>
-    <w:lsdException w:name="Dark List" w:semiHidden="0" w:uiPriority="70" w:unhideWhenUsed="0"/>
-    <w:lsdException w:name="Colorful Shading" w:semiHidden="0" w:uiPriority="71" w:unhideWhenUsed="0"/>
-    <w:lsdException w:name="Colorful List" w:semiHidden="0" w:uiPriority="72" w:unhideWhenUsed="0"/>
-    <w:lsdException w:name="Colorful Grid" w:semiHidden="0" w:uiPriority="73" w:unhideWhenUsed="0"/>
-    <w:lsdException w:name="Light Shading Accent 1" w:semiHidden="0" w:uiPriority="60" w:unhideWhenUsed="0"/>
-    <w:lsdException w:name="Light List Accent 1" w:semiHidden="0" w:uiPriority="61" w:unhideWhenUsed="0"/>
-    <w:lsdException w:name="Light Grid Accent 1" w:semiHidden="0" w:uiPriority="62" w:unhideWhenUsed="0"/>
-    <w:lsdException w:name="Medium Shading 1 Accent 1" w:semiHidden="0" w:uiPriority="63" w:unhideWhenUsed="0"/>
-    <w:lsdException w:name="Medium Shading 2 Accent 1" w:semiHidden="0" w:uiPriority="64" w:unhideWhenUsed="0"/>
-    <w:lsdException w:name="Medium List 1 Accent 1" w:semiHidden="0" w:uiPriority="65" w:unhideWhenUsed="0"/>
-    <w:lsdException w:name="Revision" w:unhideWhenUsed="0"/>
-    <w:lsdException w:name="List Paragraph" w:semiHidden="0" w:uiPriority="34" w:unhideWhenUsed="0" w:qFormat="1"/>
-    <w:lsdException w:name="Quote" w:semiHidden="0" w:uiPriority="29" w:unhideWhenUsed="0" w:qFormat="1"/>
-    <w:lsdException w:name="Intense Quote" w:semiHidden="0" w:uiPriority="30" w:unhideWhenUsed="0" w:qFormat="1"/>
-    <w:lsdException w:name="Medium List 2 Accent 1" w:semiHidden="0" w:uiPriority="66" w:unhideWhenUsed="0"/>
-    <w:lsdException w:name="Medium Grid 1 Accent 1" w:semiHidden="0" w:uiPriority="67" w:unhideWhenUsed="0"/>
-    <w:lsdException w:name="Medium Grid 2 Accent 1" w:semiHidden="0" w:uiPriority="68" w:unhideWhenUsed="0"/>
-    <w:lsdException w:name="Medium Grid 3 Accent 1" w:semiHidden="0" w:uiPriority="69" w:unhideWhenUsed="0"/>
-    <w:lsdException w:name="Dark List Accent 1" w:semiHidden="0" w:uiPriority="70" w:unhideWhenUsed="0"/>
-    <w:lsdException w:name="Colorful Shading Accent 1" w:semiHidden="0" w:uiPriority="71" w:unhideWhenUsed="0"/>
-    <w:lsdException w:name="Colorful List Accent 1" w:semiHidden="0" w:uiPriority="72" w:unhideWhenUsed="0"/>
-    <w:lsdException w:name="Colorful Grid Accent 1" w:semiHidden="0" w:uiPriority="73" w:unhideWhenUsed="0"/>
-    <w:lsdException w:name="Light Shading Accent 2" w:semiHidden="0" w:uiPriority="60" w:unhideWhenUsed="0"/>
-    <w:lsdException w:name="Light List Accent 2" w:semiHidden="0" w:uiPriority="61" w:unhideWhenUsed="0"/>
-    <w:lsdException w:name="Light Grid Accent 2" w:semiHidden="0" w:uiPriority="62" w:unhideWhenUsed="0"/>
-    <w:lsdException w:name="Medium Shading 1 Accent 2" w:semiHidden="0" w:uiPriority="63" w:unhideWhenUsed="0"/>
-    <w:lsdException w:name="Medium Shading 2 Accent 2" w:semiHidden="0" w:uiPriority="64" w:unhideWhenUsed="0"/>
-    <w:lsdException w:name="Medium List 1 Accent 2" w:semiHidden="0" w:uiPriority="65" w:unhideWhenUsed="0"/>
-    <w:lsdException w:name="Medium List 2 Accent 2" w:semiHidden="0" w:uiPriority="66" w:unhideWhenUsed="0"/>
-    <w:lsdException w:name="Medium Grid 1 Accent 2" w:semiHidden="0" w:uiPriority="67" w:unhideWhenUsed="0"/>
-    <w:lsdException w:name="Medium Grid 2 Accent 2" w:semiHidden="0" w:uiPriority="68" w:unhideWhenUsed="0"/>
-    <w:lsdException w:name="Medium Grid 3 Accent 2" w:semiHidden="0" w:uiPriority="69" w:unhideWhenUsed="0"/>
-    <w:lsdException w:name="Dark List Accent 2" w:semiHidden="0" w:uiPriority="70" w:unhideWhenUsed="0"/>
-    <w:lsdException w:name="Colorful Shading Accent 2" w:semiHidden="0" w:uiPriority="71" w:unhideWhenUsed="0"/>
-    <w:lsdException w:name="Colorful List Accent 2" w:semiHidden="0" w:uiPriority="72" w:unhideWhenUsed="0"/>
-    <w:lsdException w:name="Colorful Grid Accent 2" w:semiHidden="0" w:uiPriority="73" w:unhideWhenUsed="0"/>
-    <w:lsdException w:name="Light Shading Accent 3" w:semiHidden="0" w:uiPriority="60" w:unhideWhenUsed="0"/>
-    <w:lsdException w:name="Light List Accent 3" w:semiHidden="0" w:uiPriority="61" w:unhideWhenUsed="0"/>
-    <w:lsdException w:name="Light Grid Accent 3" w:semiHidden="0" w:uiPriority="62" w:unhideWhenUsed="0"/>
-    <w:lsdException w:name="Medium Shading 1 Accent 3" w:semiHidden="0" w:uiPriority="63" w:unhideWhenUsed="0"/>
-    <w:lsdException w:name="Medium Shading 2 Accent 3" w:semiHidden="0" w:uiPriority="64" w:unhideWhenUsed="0"/>
-    <w:lsdException w:name="Medium List 1 Accent 3" w:semiHidden="0" w:uiPriority="65" w:unhideWhenUsed="0"/>
-    <w:lsdException w:name="Medium List 2 Accent 3" w:semiHidden="0" w:uiPriority="66" w:unhideWhenUsed="0"/>
-    <w:lsdException w:name="Medium Grid 1 Accent 3" w:semiHidden="0" w:uiPriority="67" w:unhideWhenUsed="0"/>
-    <w:lsdException w:name="Medium Grid 2 Accent 3" w:semiHidden="0" w:uiPriority="68" w:unhideWhenUsed="0"/>
-    <w:lsdException w:name="Medium Grid 3 Accent 3" w:semiHidden="0" w:uiPriority="69" w:unhideWhenUsed="0"/>
-    <w:lsdException w:name="Dark List Accent 3" w:semiHidden="0" w:uiPriority="70" w:unhideWhenUsed="0"/>
-    <w:lsdException w:name="Colorful Shading Accent 3" w:semiHidden="0" w:uiPriority="71" w:unhideWhenUsed="0"/>
-    <w:lsdException w:name="Colorful List Accent 3" w:semiHidden="0" w:uiPriority="72" w:unhideWhenUsed="0"/>
-    <w:lsdException w:name="Colorful Grid Accent 3" w:semiHidden="0" w:uiPriority="73" w:unhideWhenUsed="0"/>
-    <w:lsdException w:name="Light Shading Accent 4" w:semiHidden="0" w:uiPriority="60" w:unhideWhenUsed="0"/>
-    <w:lsdException w:name="Light List Accent 4" w:semiHidden="0" w:uiPriority="61" w:unhideWhenUsed="0"/>
-    <w:lsdException w:name="Light Grid Accent 4" w:semiHidden="0" w:uiPriority="62" w:unhideWhenUsed="0"/>
-    <w:lsdException w:name="Medium Shading 1 Accent 4" w:semiHidden="0" w:uiPriority="63" w:unhideWhenUsed="0"/>
-    <w:lsdException w:name="Medium Shading 2 Accent 4" w:semiHidden="0" w:uiPriority="64" w:unhideWhenUsed="0"/>
-    <w:lsdException w:name="Medium List 1 Accent 4" w:semiHidden="0" w:uiPriority="65" w:unhideWhenUsed="0"/>
-    <w:lsdException w:name="Medium List 2 Accent 4" w:semiHidden="0" w:uiPriority="66" w:unhideWhenUsed="0"/>
-    <w:lsdException w:name="Medium Grid 1 Accent 4" w:semiHidden="0" w:uiPriority="67" w:unhideWhenUsed="0"/>
-    <w:lsdException w:name="Medium Grid 2 Accent 4" w:semiHidden="0" w:uiPriority="68" w:unhideWhenUsed="0"/>
-    <w:lsdException w:name="Medium Grid 3 Accent 4" w:semiHidden="0" w:uiPriority="69" w:unhideWhenUsed="0"/>
-    <w:lsdException w:name="Dark List Accent 4" w:semiHidden="0" w:uiPriority="70" w:unhideWhenUsed="0"/>
-    <w:lsdException w:name="Colorful Shading Accent 4" w:semiHidden="0" w:uiPriority="71" w:unhideWhenUsed="0"/>
-    <w:lsdException w:name="Colorful List Accent 4" w:semiHidden="0" w:uiPriority="72" w:unhideWhenUsed="0"/>
-    <w:lsdException w:name="Colorful Grid Accent 4" w:semiHidden="0" w:uiPriority="73" w:unhideWhenUsed="0"/>
-    <w:lsdException w:name="Light Shading Accent 5" w:semiHidden="0" w:uiPriority="60" w:unhideWhenUsed="0"/>
-    <w:lsdException w:name="Light List Accent 5" w:semiHidden="0" w:uiPriority="61" w:unhideWhenUsed="0"/>
-    <w:lsdException w:name="Light Grid Accent 5" w:semiHidden="0" w:uiPriority="62" w:unhideWhenUsed="0"/>
-    <w:lsdException w:name="Medium Shading 1 Accent 5" w:semiHidden="0" w:uiPriority="63" w:unhideWhenUsed="0"/>
-    <w:lsdException w:name="Medium Shading 2 Accent 5" w:semiHidden="0" w:uiPriority="64" w:unhideWhenUsed="0"/>
-    <w:lsdException w:name="Medium List 1 Accent 5" w:semiHidden="0" w:uiPriority="65" w:unhideWhenUsed="0"/>
-    <w:lsdException w:name="Medium List 2 Accent 5" w:semiHidden="0" w:uiPriority="66" w:unhideWhenUsed="0"/>
-    <w:lsdException w:name="Medium Grid 1 Accent 5" w:semiHidden="0" w:uiPriority="67" w:unhideWhenUsed="0"/>
-    <w:lsdException w:name="Medium Grid 2 Accent 5" w:semiHidden="0" w:uiPriority="68" w:unhideWhenUsed="0"/>
-    <w:lsdException w:name="Medium Grid 3 Accent 5" w:semiHidden="0" w:uiPriority="69" w:unhideWhenUsed="0"/>
-    <w:lsdException w:name="Dark List Accent 5" w:semiHidden="0" w:uiPriority="70" w:unhideWhenUsed="0"/>
-    <w:lsdException w:name="Colorful Shading Accent 5" w:semiHidden="0" w:uiPriority="71" w:unhideWhenUsed="0"/>
-    <w:lsdException w:name="Colorful List Accent 5" w:semiHidden="0" w:uiPriority="72" w:unhideWhenUsed="0"/>
-    <w:lsdException w:name="Colorful Grid Accent 5" w:semiHidden="0" w:uiPriority="73" w:unhideWhenUsed="0"/>
-    <w:lsdException w:name="Light Shading Accent 6" w:semiHidden="0" w:uiPriority="60" w:unhideWhenUsed="0"/>
-    <w:lsdException w:name="Light List Accent 6" w:semiHidden="0" w:uiPriority="61" w:unhideWhenUsed="0"/>
-    <w:lsdException w:name="Light Grid Accent 6" w:semiHidden="0" w:uiPriority="62" w:unhideWhenUsed="0"/>
-    <w:lsdException w:name="Medium Shading 1 Accent 6" w:semiHidden="0" w:uiPriority="63" w:unhideWhenUsed="0"/>
-    <w:lsdException w:name="Medium Shading 2 Accent 6" w:semiHidden="0" w:uiPriority="64" w:unhideWhenUsed="0"/>
-    <w:lsdException w:name="Medium List 1 Accent 6" w:semiHidden="0" w:uiPriority="65" w:unhideWhenUsed="0"/>
-    <w:lsdException w:name="Medium List 2 Accent 6" w:semiHidden="0" w:uiPriority="66" w:unhideWhenUsed="0"/>
-    <w:lsdException w:name="Medium Grid 1 Accent 6" w:semiHidden="0" w:uiPriority="67" w:unhideWhenUsed="0"/>
-    <w:lsdException w:name="Medium Grid 2 Accent 6" w:semiHidden="0" w:uiPriority="68" w:unhideWhenUsed="0"/>
-    <w:lsdException w:name="Medium Grid 3 Accent 6" w:semiHidden="0" w:uiPriority="69" w:unhideWhenUsed="0"/>
-    <w:lsdException w:name="Dark List Accent 6" w:semiHidden="0" w:uiPriority="70" w:unhideWhenUsed="0"/>
-    <w:lsdException w:name="Colorful Shading Accent 6" w:semiHidden="0" w:uiPriority="71" w:unhideWhenUsed="0"/>
-    <w:lsdException w:name="Colorful List Accent 6" w:semiHidden="0" w:uiPriority="72" w:unhideWhenUsed="0"/>
-    <w:lsdException w:name="Colorful Grid Accent 6" w:semiHidden="0" w:uiPriority="73" w:unhideWhenUsed="0"/>
-    <w:lsdException w:name="Subtle Emphasis" w:semiHidden="0" w:uiPriority="19" w:unhideWhenUsed="0" w:qFormat="1"/>
-    <w:lsdException w:name="Intense Emphasis" w:semiHidden="0" w:uiPriority="21" w:unhideWhenUsed="0" w:qFormat="1"/>
-    <w:lsdException w:name="Subtle Reference" w:semiHidden="0" w:uiPriority="31" w:unhideWhenUsed="0" w:qFormat="1"/>
-    <w:lsdException w:name="Intense Reference" w:semiHidden="0" w:uiPriority="32" w:unhideWhenUsed="0" w:qFormat="1"/>
-    <w:lsdException w:name="Book Title" w:semiHidden="0" w:uiPriority="33" w:unhideWhenUsed="0" w:qFormat="1"/>
-    <w:lsdException w:name="Bibliography" w:uiPriority="37"/>
-    <w:lsdException w:name="TOC Heading" w:uiPriority="39" w:qFormat="1"/>
-  </w:latentStyles>
-  <w:style w:type="paragraph" w:default="1" w:styleId="Normal">
-    <w:name w:val="Normal"/>
-    <w:qFormat/>
-  </w:style>
-  <w:style w:type="character" w:default="1" w:styleId="DefaultParagraphFont">
-    <w:name w:val="Default Paragraph Font"/>
-    <w:uiPriority w:val="1"/>
-    <w:semiHidden/>
-    <w:unhideWhenUsed/>
-  </w:style>
-  <w:style w:type="table" w:default="1" w:styleId="TableNormal">
-    <w:name w:val="Normal Table"/>
-    <w:uiPriority w:val="99"/>
-    <w:semiHidden/>
-    <w:unhideWhenUsed/>
-    <w:tblPr>
-      <w:tblInd w:w="0" w:type="dxa"/>
-      <w:tblCellMar>
-        <w:top w:w="0" w:type="dxa"/>
-        <w:left w:w="108" w:type="dxa"/>
-        <w:bottom w:w="0" w:type="dxa"/>
-        <w:right w:w="108" w:type="dxa"/>
-      </w:tblCellMar>
-    </w:tblPr>
-  </w:style>
-  <w:style w:type="numbering" w:default="1" w:styleId="NoList">
-    <w:name w:val="No List"/>
-    <w:uiPriority w:val="99"/>
-    <w:semiHidden/>
-    <w:unhideWhenUsed/>
-  </w:style>
-  <w:style w:type="paragraph" w:styleId="ListParagraph">
-    <w:name w:val="List Paragraph"/>
-    <w:basedOn w:val="Normal"/>
-    <w:uiPriority w:val="34"/>
-    <w:qFormat/>
-    <w:rsid w:val="00371452"/>
-    <w:pPr>
-      <w:spacing w:after="160" w:line="259" w:lineRule="auto"/>
-      <w:ind w:left="720"/>
-      <w:contextualSpacing/>
-    </w:pPr>
-  </w:style>
-</w:styles>
-</file>
-
-<file path=word/stylesWithEffects.xml><?xml version="1.0" encoding="utf-8"?>
-<w:styles xmlns:wpc="http://schemas.microsoft.com/office/word/2010/wordprocessingCanvas" xmlns:mc="http://schemas.openxmlformats.org/markup-compatibility/2006" xmlns:o="urn:schemas-microsoft-com:office:office" xmlns:r="http://schemas.openxmlformats.org/officeDocument/2006/relationships" xmlns:m="http://schemas.openxmlformats.org/officeDocument/2006/math" xmlns:v="urn:schemas-microsoft-com:vml" xmlns:wp14="http://schemas.microsoft.com/office/word/2010/wordprocessingDrawing" xmlns:wp="http://schemas.openxmlformats.org/drawingml/2006/wordprocessingDrawing" xmlns:w10="urn:schemas-microsoft-com:office:word" xmlns:w="http://schemas.openxmlformats.org/wordprocessingml/2006/main" xmlns:w14="http://schemas.microsoft.com/office/word/2010/wordml" xmlns:wpg="http://schemas.microsoft.com/office/word/2010/wordprocessingGroup" xmlns:wpi="http://schemas.microsoft.com/office/word/2010/wordprocessingInk" xmlns:wne="http://schemas.microsoft.com/office/word/2006/wordml" xmlns:wps="http://schemas.microsoft.com/office/word/2010/wordprocessingShape" mc:Ignorable="w14 wp14">
-  <w:docDefaults>
-    <w:rPrDefault>
-      <w:rPr>
-        <w:rFonts w:asciiTheme="minorHAnsi" w:eastAsiaTheme="minorHAnsi" w:hAnsiTheme="minorHAnsi" w:cstheme="minorBidi"/>
-        <w:sz w:val="22"/>
-        <w:szCs w:val="22"/>
-        <w:lang w:val="en-GB" w:eastAsia="en-US" w:bidi="ar-SA"/>
-      </w:rPr>
-    </w:rPrDefault>
-    <w:pPrDefault/>
-  </w:docDefaults>
-  <w:latentStyles w:defLockedState="0" w:defUIPriority="99" w:defSemiHidden="1" w:defUnhideWhenUsed="1" w:defQFormat="0" w:count="267">
-    <w:lsdException w:name="Normal" w:semiHidden="0" w:uiPriority="0" w:unhideWhenUsed="0" w:qFormat="1"/>
-    <w:lsdException w:name="heading 1" w:semiHidden="0" w:uiPriority="9" w:unhideWhenUsed="0" w:qFormat="1"/>
-    <w:lsdException w:name="heading 2" w:uiPriority="9" w:qFormat="1"/>
-    <w:lsdException w:name="heading 3" w:uiPriority="9" w:qFormat="1"/>
-    <w:lsdException w:name="heading 4" w:uiPriority="9" w:qFormat="1"/>
-    <w:lsdException w:name="heading 5" w:uiPriority="9" w:qFormat="1"/>
-    <w:lsdException w:name="heading 6" w:uiPriority="9" w:qFormat="1"/>
-    <w:lsdException w:name="heading 7" w:uiPriority="9" w:qFormat="1"/>
-    <w:lsdException w:name="heading 8" w:uiPriority="9" w:qFormat="1"/>
-    <w:lsdException w:name="heading 9" w:uiPriority="9" w:qFormat="1"/>
-    <w:lsdException w:name="toc 1" w:uiPriority="39"/>
-    <w:lsdException w:name="toc 2" w:uiPriority="39"/>
-    <w:lsdException w:name="toc 3" w:uiPriority="39"/>
-    <w:lsdException w:name="toc 4" w:uiPriority="39"/>
-    <w:lsdException w:name="toc 5" w:uiPriority="39"/>
-    <w:lsdException w:name="toc 6" w:uiPriority="39"/>
-    <w:lsdException w:name="toc 7" w:uiPriority="39"/>
-    <w:lsdException w:name="toc 8" w:uiPriority="39"/>
-    <w:lsdException w:name="toc 9" w:uiPriority="39"/>
-    <w:lsdException w:name="caption" w:uiPriority="35" w:qFormat="1"/>
-    <w:lsdException w:name="Title" w:semiHidden="0" w:uiPriority="10" w:unhideWhenUsed="0" w:qFormat="1"/>
-    <w:lsdException w:name="Default Paragraph Font" w:uiPriority="1"/>
-    <w:lsdException w:name="Subtitle" w:semiHidden="0" w:uiPriority="11" w:unhideWhenUsed="0" w:qFormat="1"/>
-    <w:lsdException w:name="Strong" w:semiHidden="0" w:uiPriority="22" w:unhideWhenUsed="0" w:qFormat="1"/>
-    <w:lsdException w:name="Emphasis" w:semiHidden="0" w:uiPriority="20" w:unhideWhenUsed="0" w:qFormat="1"/>
-    <w:lsdException w:name="Table Grid" w:semiHidden="0" w:uiPriority="59" w:unhideWhenUsed="0"/>
-    <w:lsdException w:name="Placeholder Text" w:unhideWhenUsed="0"/>
-    <w:lsdException w:name="No Spacing" w:semiHidden="0" w:uiPriority="1" w:unhideWhenUsed="0" w:qFormat="1"/>
-    <w:lsdException w:name="Light Shading" w:semiHidden="0" w:uiPriority="60" w:unhideWhenUsed="0"/>
-    <w:lsdException w:name="Light List" w:semiHidden="0" w:uiPriority="61" w:unhideWhenUsed="0"/>
-    <w:lsdException w:name="Light Grid" w:semiHidden="0" w:uiPriority="62" w:unhideWhenUsed="0"/>
-    <w:lsdException w:name="Medium Shading 1" w:semiHidden="0" w:uiPriority="63" w:unhideWhenUsed="0"/>
-    <w:lsdException w:name="Medium Shading 2" w:semiHidden="0" w:uiPriority="64" w:unhideWhenUsed="0"/>
-    <w:lsdException w:name="Medium List 1" w:semiHidden="0" w:uiPriority="65" w:unhideWhenUsed="0"/>
-    <w:lsdException w:name="Medium List 2" w:semiHidden="0" w:uiPriority="66" w:unhideWhenUsed="0"/>
-    <w:lsdException w:name="Medium Grid 1" w:semiHidden="0" w:uiPriority="67" w:unhideWhenUsed="0"/>
-    <w:lsdException w:name="Medium Grid 2" w:semiHidden="0" w:uiPriority="68" w:unhideWhenUsed="0"/>
-    <w:lsdException w:name="Medium Grid 3" w:semiHidden="0" w:uiPriority="69" w:unhideWhenUsed="0"/>
-    <w:lsdException w:name="Dark List" w:semiHidden="0" w:uiPriority="70" w:unhideWhenUsed="0"/>
-    <w:lsdException w:name="Colorful Shading" w:semiHidden="0" w:uiPriority="71" w:unhideWhenUsed="0"/>
-    <w:lsdException w:name="Colorful List" w:semiHidden="0" w:uiPriority="72" w:unhideWhenUsed="0"/>
-    <w:lsdException w:name="Colorful Grid" w:semiHidden="0" w:uiPriority="73" w:unhideWhenUsed="0"/>
-    <w:lsdException w:name="Light Shading Accent 1" w:semiHidden="0" w:uiPriority="60" w:unhideWhenUsed="0"/>
-    <w:lsdException w:name="Light List Accent 1" w:semiHidden="0" w:uiPriority="61" w:unhideWhenUsed="0"/>
-    <w:lsdException w:name="Light Grid Accent 1" w:semiHidden="0" w:uiPriority="62" w:unhideWhenUsed="0"/>
-    <w:lsdException w:name="Medium Shading 1 Accent 1" w:semiHidden="0" w:uiPriority="63" w:unhideWhenUsed="0"/>
-    <w:lsdException w:name="Medium Shading 2 Accent 1" w:semiHidden="0" w:uiPriority="64" w:unhideWhenUsed="0"/>
-    <w:lsdException w:name="Medium List 1 Accent 1" w:semiHidden="0" w:uiPriority="65" w:unhideWhenUsed="0"/>
-    <w:lsdException w:name="Revision" w:unhideWhenUsed="0"/>
-    <w:lsdException w:name="List Paragraph" w:semiHidden="0" w:uiPriority="34" w:unhideWhenUsed="0" w:qFormat="1"/>
-    <w:lsdException w:name="Quote" w:semiHidden="0" w:uiPriority="29" w:unhideWhenUsed="0" w:qFormat="1"/>
-    <w:lsdException w:name="Intense Quote" w:semiHidden="0" w:uiPriority="30" w:unhideWhenUsed="0" w:qFormat="1"/>
-    <w:lsdException w:name="Medium List 2 Accent 1" w:semiHidden="0" w:uiPriority="66" w:unhideWhenUsed="0"/>
-    <w:lsdException w:name="Medium Grid 1 Accent 1" w:semiHidden="0" w:uiPriority="67" w:unhideWhenUsed="0"/>
-    <w:lsdException w:name="Medium Grid 2 Accent 1" w:semiHidden="0" w:uiPriority="68" w:unhideWhenUsed="0"/>
-    <w:lsdException w:name="Medium Grid 3 Accent 1" w:semiHidden="0" w:uiPriority="69" w:unhideWhenUsed="0"/>
-    <w:lsdException w:name="Dark List Accent 1" w:semiHidden="0" w:uiPriority="70" w:unhideWhenUsed="0"/>
-    <w:lsdException w:name="Colorful Shading Accent 1" w:semiHidden="0" w:uiPriority="71" w:unhideWhenUsed="0"/>
-    <w:lsdException w:name="Colorful List Accent 1" w:semiHidden="0" w:uiPriority="72" w:unhideWhenUsed="0"/>
-    <w:lsdException w:name="Colorful Grid Accent 1" w:semiHidden="0" w:uiPriority="73" w:unhideWhenUsed="0"/>
-    <w:lsdException w:name="Light Shading Accent 2" w:semiHidden="0" w:uiPriority="60" w:unhideWhenUsed="0"/>
-    <w:lsdException w:name="Light List Accent 2" w:semiHidden="0" w:uiPriority="61" w:unhideWhenUsed="0"/>
-    <w:lsdException w:name="Light Grid Accent 2" w:semiHidden="0" w:uiPriority="62" w:unhideWhenUsed="0"/>
-    <w:lsdException w:name="Medium Shading 1 Accent 2" w:semiHidden="0" w:uiPriority="63" w:unhideWhenUsed="0"/>
-    <w:lsdException w:name="Medium Shading 2 Accent 2" w:semiHidden="0" w:uiPriority="64" w:unhideWhenUsed="0"/>
-    <w:lsdException w:name="Medium List 1 Accent 2" w:semiHidden="0" w:uiPriority="65" w:unhideWhenUsed="0"/>
-    <w:lsdException w:name="Medium List 2 Accent 2" w:semiHidden="0" w:uiPriority="66" w:unhideWhenUsed="0"/>
-    <w:lsdException w:name="Medium Grid 1 Accent 2" w:semiHidden="0" w:uiPriority="67" w:unhideWhenUsed="0"/>
-    <w:lsdException w:name="Medium Grid 2 Accent 2" w:semiHidden="0" w:uiPriority="68" w:unhideWhenUsed="0"/>
-    <w:lsdException w:name="Medium Grid 3 Accent 2" w:semiHidden="0" w:uiPriority="69" w:unhideWhenUsed="0"/>
-    <w:lsdException w:name="Dark List Accent 2" w:semiHidden="0" w:uiPriority="70" w:unhideWhenUsed="0"/>
-    <w:lsdException w:name="Colorful Shading Accent 2" w:semiHidden="0" w:uiPriority="71" w:unhideWhenUsed="0"/>
-    <w:lsdException w:name="Colorful List Accent 2" w:semiHidden="0" w:uiPriority="72" w:unhideWhenUsed="0"/>
-    <w:lsdException w:name="Colorful Grid Accent 2" w:semiHidden="0" w:uiPriority="73" w:unhideWhenUsed="0"/>
-    <w:lsdException w:name="Light Shading Accent 3" w:semiHidden="0" w:uiPriority="60" w:unhideWhenUsed="0"/>
-    <w:lsdException w:name="Light List Accent 3" w:semiHidden="0" w:uiPriority="61" w:unhideWhenUsed="0"/>
-    <w:lsdException w:name="Light Grid Accent 3" w:semiHidden="0" w:uiPriority="62" w:unhideWhenUsed="0"/>
-    <w:lsdException w:name="Medium Shading 1 Accent 3" w:semiHidden="0" w:uiPriority="63" w:unhideWhenUsed="0"/>
-    <w:lsdException w:name="Medium Shading 2 Accent 3" w:semiHidden="0" w:uiPriority="64" w:unhideWhenUsed="0"/>
-    <w:lsdException w:name="Medium List 1 Accent 3" w:semiHidden="0" w:uiPriority="65" w:unhideWhenUsed="0"/>
-    <w:lsdException w:name="Medium List 2 Accent 3" w:semiHidden="0" w:uiPriority="66" w:unhideWhenUsed="0"/>
-    <w:lsdException w:name="Medium Grid 1 Accent 3" w:semiHidden="0" w:uiPriority="67" w:unhideWhenUsed="0"/>
-    <w:lsdException w:name="Medium Grid 2 Accent 3" w:semiHidden="0" w:uiPriority="68" w:unhideWhenUsed="0"/>
-    <w:lsdException w:name="Medium Grid 3 Accent 3" w:semiHidden="0" w:uiPriority="69" w:unhideWhenUsed="0"/>
-    <w:lsdException w:name="Dark List Accent 3" w:semiHidden="0" w:uiPriority="70" w:unhideWhenUsed="0"/>
-    <w:lsdException w:name="Colorful Shading Accent 3" w:semiHidden="0" w:uiPriority="71" w:unhideWhenUsed="0"/>
-    <w:lsdException w:name="Colorful List Accent 3" w:semiHidden="0" w:uiPriority="72" w:unhideWhenUsed="0"/>
-    <w:lsdException w:name="Colorful Grid Accent 3" w:semiHidden="0" w:uiPriority="73" w:unhideWhenUsed="0"/>
-    <w:lsdException w:name="Light Shading Accent 4" w:semiHidden="0" w:uiPriority="60" w:unhideWhenUsed="0"/>
-    <w:lsdException w:name="Light List Accent 4" w:semiHidden="0" w:uiPriority="61" w:unhideWhenUsed="0"/>
-    <w:lsdException w:name="Light Grid Accent 4" w:semiHidden="0" w:uiPriority="62" w:unhideWhenUsed="0"/>
-    <w:lsdException w:name="Medium Shading 1 Accent 4" w:semiHidden="0" w:uiPriority="63" w:unhideWhenUsed="0"/>
-    <w:lsdException w:name="Medium Shading 2 Accent 4" w:semiHidden="0" w:uiPriority="64" w:unhideWhenUsed="0"/>
-    <w:lsdException w:name="Medium List 1 Accent 4" w:semiHidden="0" w:uiPriority="65" w:unhideWhenUsed="0"/>
-    <w:lsdException w:name="Medium List 2 Accent 4" w:semiHidden="0" w:uiPriority="66" w:unhideWhenUsed="0"/>
-    <w:lsdException w:name="Medium Grid 1 Accent 4" w:semiHidden="0" w:uiPriority="67" w:unhideWhenUsed="0"/>
-    <w:lsdException w:name="Medium Grid 2 Accent 4" w:semiHidden="0" w:uiPriority="68" w:unhideWhenUsed="0"/>
-    <w:lsdException w:name="Medium Grid 3 Accent 4" w:semiHidden="0" w:uiPriority="69" w:unhideWhenUsed="0"/>
-    <w:lsdException w:name="Dark List Accent 4" w:semiHidden="0" w:uiPriority="70" w:unhideWhenUsed="0"/>
-    <w:lsdException w:name="Colorful Shading Accent 4" w:semiHidden="0" w:uiPriority="71" w:unhideWhenUsed="0"/>
-    <w:lsdException w:name="Colorful List Accent 4" w:semiHidden="0" w:uiPriority="72" w:unhideWhenUsed="0"/>
-    <w:lsdException w:name="Colorful Grid Accent 4" w:semiHidden="0" w:uiPriority="73" w:unhideWhenUsed="0"/>
-    <w:lsdException w:name="Light Shading Accent 5" w:semiHidden="0" w:uiPriority="60" w:unhideWhenUsed="0"/>
-    <w:lsdException w:name="Light List Accent 5" w:semiHidden="0" w:uiPriority="61" w:unhideWhenUsed="0"/>
-    <w:lsdException w:name="Light Grid Accent 5" w:semiHidden="0" w:uiPriority="62" w:unhideWhenUsed="0"/>
-    <w:lsdException w:name="Medium Shading 1 Accent 5" w:semiHidden="0" w:uiPriority="63" w:unhideWhenUsed="0"/>
-    <w:lsdException w:name="Medium Shading 2 Accent 5" w:semiHidden="0" w:uiPriority="64" w:unhideWhenUsed="0"/>
-    <w:lsdException w:name="Medium List 1 Accent 5" w:semiHidden="0" w:uiPriority="65" w:unhideWhenUsed="0"/>
-    <w:lsdException w:name="Medium List 2 Accent 5" w:semiHidden="0" w:uiPriority="66" w:unhideWhenUsed="0"/>
-    <w:lsdException w:name="Medium Grid 1 Accent 5" w:semiHidden="0" w:uiPriority="67" w:unhideWhenUsed="0"/>
-    <w:lsdException w:name="Medium Grid 2 Accent 5" w:semiHidden="0" w:uiPriority="68" w:unhideWhenUsed="0"/>
-    <w:lsdException w:name="Medium Grid 3 Accent 5" w:semiHidden="0" w:uiPriority="69" w:unhideWhenUsed="0"/>
-    <w:lsdException w:name="Dark List Accent 5" w:semiHidden="0" w:uiPriority="70" w:unhideWhenUsed="0"/>
-    <w:lsdException w:name="Colorful Shading Accent 5" w:semiHidden="0" w:uiPriority="71" w:unhideWhenUsed="0"/>
-    <w:lsdException w:name="Colorful List Accent 5" w:semiHidden="0" w:uiPriority="72" w:unhideWhenUsed="0"/>
-    <w:lsdException w:name="Colorful Grid Accent 5" w:semiHidden="0" w:uiPriority="73" w:unhideWhenUsed="0"/>
-    <w:lsdException w:name="Light Shading Accent 6" w:semiHidden="0" w:uiPriority="60" w:unhideWhenUsed="0"/>
-    <w:lsdException w:name="Light List Accent 6" w:semiHidden="0" w:uiPriority="61" w:unhideWhenUsed="0"/>
-    <w:lsdException w:name="Light Grid Accent 6" w:semiHidden="0" w:uiPriority="62" w:unhideWhenUsed="0"/>
-    <w:lsdException w:name="Medium Shading 1 Accent 6" w:semiHidden="0" w:uiPriority="63" w:unhideWhenUsed="0"/>
-    <w:lsdException w:name="Medium Shading 2 Accent 6" w:semiHidden="0" w:uiPriority="64" w:unhideWhenUsed="0"/>
-    <w:lsdException w:name="Medium List 1 Accent 6" w:semiHidden="0" w:uiPriority="65" w:unhideWhenUsed="0"/>
-    <w:lsdException w:name="Medium List 2 Accent 6" w:semiHidden="0" w:uiPriority="66" w:unhideWhenUsed="0"/>
-    <w:lsdException w:name="Medium Grid 1 Accent 6" w:semiHidden="0" w:uiPriority="67" w:unhideWhenUsed="0"/>
-    <w:lsdException w:name="Medium Grid 2 Accent 6" w:semiHidden="0" w:uiPriority="68" w:unhideWhenUsed="0"/>
-    <w:lsdException w:name="Medium Grid 3 Accent 6" w:semiHidden="0" w:uiPriority="69" w:unhideWhenUsed="0"/>
-    <w:lsdException w:name="Dark List Accent 6" w:semiHidden="0" w:uiPriority="70" w:unhideWhenUsed="0"/>
-    <w:lsdException w:name="Colorful Shading Accent 6" w:semiHidden="0" w:uiPriority="71" w:unhideWhenUsed="0"/>
-    <w:lsdException w:name="Colorful List Accent 6" w:semiHidden="0" w:uiPriority="72" w:unhideWhenUsed="0"/>
-    <w:lsdException w:name="Colorful Grid Accent 6" w:semiHidden="0" w:uiPriority="73" w:unhideWhenUsed="0"/>
-    <w:lsdException w:name="Subtle Emphasis" w:semiHidden="0" w:uiPriority="19" w:unhideWhenUsed="0" w:qFormat="1"/>
-    <w:lsdException w:name="Intense Emphasis" w:semiHidden="0" w:uiPriority="21" w:unhideWhenUsed="0" w:qFormat="1"/>
-    <w:lsdException w:name="Subtle Reference" w:semiHidden="0" w:uiPriority="31" w:unhideWhenUsed="0" w:qFormat="1"/>
-    <w:lsdException w:name="Intense Reference" w:semiHidden="0" w:uiPriority="32" w:unhideWhenUsed="0" w:qFormat="1"/>
-    <w:lsdException w:name="Book Title" w:semiHidden="0" w:uiPriority="33" w:unhideWhenUsed="0" w:qFormat="1"/>
-    <w:lsdException w:name="Bibliography" w:uiPriority="37"/>
-    <w:lsdException w:name="TOC Heading" w:uiPriority="39" w:qFormat="1"/>
+  <w:latentStyles w:defLockedState="0" w:defUIPriority="99" w:defSemiHidden="0" w:defUnhideWhenUsed="0" w:defQFormat="0" w:count="375">
+    <w:lsdException w:name="Normal" w:uiPriority="0" w:qFormat="1"/>
+    <w:lsdException w:name="heading 1" w:uiPriority="9" w:qFormat="1"/>
+    <w:lsdException w:name="heading 2" w:semiHidden="1" w:uiPriority="9" w:unhideWhenUsed="1" w:qFormat="1"/>
+    <w:lsdException w:name="heading 3" w:semiHidden="1" w:uiPriority="9" w:unhideWhenUsed="1" w:qFormat="1"/>
+    <w:lsdException w:name="heading 4" w:semiHidden="1" w:uiPriority="9" w:unhideWhenUsed="1" w:qFormat="1"/>
+    <w:lsdException w:name="heading 5" w:semiHidden="1" w:uiPriority="9" w:unhideWhenUsed="1" w:qFormat="1"/>
+    <w:lsdException w:name="heading 6" w:semiHidden="1" w:uiPriority="9" w:unhideWhenUsed="1" w:qFormat="1"/>
+    <w:lsdException w:name="heading 7" w:semiHidden="1" w:uiPriority="9" w:unhideWhenUsed="1" w:qFormat="1"/>
+    <w:lsdException w:name="heading 8" w:semiHidden="1" w:uiPriority="9" w:unhideWhenUsed="1" w:qFormat="1"/>
+    <w:lsdException w:name="heading 9" w:semiHidden="1" w:uiPriority="9" w:unhideWhenUsed="1" w:qFormat="1"/>
+    <w:lsdException w:name="index 1" w:semiHidden="1" w:unhideWhenUsed="1"/>
+    <w:lsdException w:name="index 2" w:semiHidden="1" w:unhideWhenUsed="1"/>
+    <w:lsdException w:name="index 3" w:semiHidden="1" w:unhideWhenUsed="1"/>
+    <w:lsdException w:name="index 4" w:semiHidden="1" w:unhideWhenUsed="1"/>
+    <w:lsdException w:name="index 5" w:semiHidden="1" w:unhideWhenUsed="1"/>
+    <w:lsdException w:name="index 6" w:semiHidden="1" w:unhideWhenUsed="1"/>
+    <w:lsdException w:name="index 7" w:semiHidden="1" w:unhideWhenUsed="1"/>
+    <w:lsdException w:name="index 8" w:semiHidden="1" w:unhideWhenUsed="1"/>
+    <w:lsdException w:name="index 9" w:semiHidden="1" w:unhideWhenUsed="1"/>
+    <w:lsdException w:name="toc 1" w:semiHidden="1" w:uiPriority="39" w:unhideWhenUsed="1"/>
+    <w:lsdException w:name="toc 2" w:semiHidden="1" w:uiPriority="39" w:unhideWhenUsed="1"/>
+    <w:lsdException w:name="toc 3" w:semiHidden="1" w:uiPriority="39" w:unhideWhenUsed="1"/>
+    <w:lsdException w:name="toc 4" w:semiHidden="1" w:uiPriority="39" w:unhideWhenUsed="1"/>
+    <w:lsdException w:name="toc 5" w:semiHidden="1" w:uiPriority="39" w:unhideWhenUsed="1"/>
+    <w:lsdException w:name="toc 6" w:semiHidden="1" w:uiPriority="39" w:unhideWhenUsed="1"/>
+    <w:lsdException w:name="toc 7" w:semiHidden="1" w:uiPriority="39" w:unhideWhenUsed="1"/>
+    <w:lsdException w:name="toc 8" w:semiHidden="1" w:uiPriority="39" w:unhideWhenUsed="1"/>
+    <w:lsdException w:name="toc 9" w:semiHidden="1" w:uiPriority="39" w:unhideWhenUsed="1"/>
+    <w:lsdException w:name="Normal Indent" w:semiHidden="1" w:unhideWhenUsed="1"/>
+    <w:lsdException w:name="footnote text" w:semiHidden="1" w:unhideWhenUsed="1"/>
+    <w:lsdException w:name="annotation text" w:semiHidden="1" w:unhideWhenUsed="1"/>
+    <w:lsdException w:name="header" w:semiHidden="1" w:unhideWhenUsed="1"/>
+    <w:lsdException w:name="footer" w:semiHidden="1" w:unhideWhenUsed="1"/>
+    <w:lsdException w:name="index heading" w:semiHidden="1" w:unhideWhenUsed="1"/>
+    <w:lsdException w:name="caption" w:semiHidden="1" w:uiPriority="35" w:unhideWhenUsed="1" w:qFormat="1"/>
+    <w:lsdException w:name="table of figures" w:semiHidden="1" w:unhideWhenUsed="1"/>
+    <w:lsdException w:name="envelope address" w:semiHidden="1" w:unhideWhenUsed="1"/>
+    <w:lsdException w:name="envelope return" w:semiHidden="1" w:unhideWhenUsed="1"/>
+    <w:lsdException w:name="footnote reference" w:semiHidden="1" w:unhideWhenUsed="1"/>
+    <w:lsdException w:name="annotation reference" w:semiHidden="1" w:unhideWhenUsed="1"/>
+    <w:lsdException w:name="line number" w:semiHidden="1" w:unhideWhenUsed="1"/>
+    <w:lsdException w:name="page number" w:semiHidden="1" w:unhideWhenUsed="1"/>
+    <w:lsdException w:name="endnote reference" w:semiHidden="1" w:unhideWhenUsed="1"/>
+    <w:lsdException w:name="endnote text" w:semiHidden="1" w:unhideWhenUsed="1"/>
+    <w:lsdException w:name="table of authorities" w:semiHidden="1" w:unhideWhenUsed="1"/>
+    <w:lsdException w:name="macro" w:semiHidden="1" w:unhideWhenUsed="1"/>
+    <w:lsdException w:name="toa heading" w:semiHidden="1" w:unhideWhenUsed="1"/>
+    <w:lsdException w:name="List" w:semiHidden="1" w:unhideWhenUsed="1"/>
+    <w:lsdException w:name="List Bullet" w:semiHidden="1" w:unhideWhenUsed="1"/>
+    <w:lsdException w:name="List Number" w:semiHidden="1" w:unhideWhenUsed="1"/>
+    <w:lsdException w:name="List 2" w:semiHidden="1" w:unhideWhenUsed="1"/>
+    <w:lsdException w:name="List 3" w:semiHidden="1" w:unhideWhenUsed="1"/>
+    <w:lsdException w:name="List 4" w:semiHidden="1" w:unhideWhenUsed="1"/>
+    <w:lsdException w:name="List 5" w:semiHidden="1" w:unhideWhenUsed="1"/>
+    <w:lsdException w:name="List Bullet 2" w:semiHidden="1" w:unhideWhenUsed="1"/>
+    <w:lsdException w:name="List Bullet 3" w:semiHidden="1" w:unhideWhenUsed="1"/>
+    <w:lsdException w:name="List Bullet 4" w:semiHidden="1" w:unhideWhenUsed="1"/>
+    <w:lsdException w:name="List Bullet 5" w:semiHidden="1" w:unhideWhenUsed="1"/>
+    <w:lsdException w:name="List Number 2" w:semiHidden="1" w:unhideWhenUsed="1"/>
+    <w:lsdException w:name="List Number 3" w:semiHidden="1" w:unhideWhenUsed="1"/>
+    <w:lsdException w:name="List Number 4" w:semiHidden="1" w:unhideWhenUsed="1"/>
+    <w:lsdException w:name="List Number 5" w:semiHidden="1" w:unhideWhenUsed="1"/>
+    <w:lsdException w:name="Title" w:uiPriority="10" w:qFormat="1"/>
+    <w:lsdException w:name="Closing" w:semiHidden="1" w:unhideWhenUsed="1"/>
+    <w:lsdException w:name="Signature" w:semiHidden="1" w:unhideWhenUsed="1"/>
+    <w:lsdException w:name="Default Paragraph Font" w:semiHidden="1" w:uiPriority="1" w:unhideWhenUsed="1"/>
+    <w:lsdException w:name="Body Text" w:semiHidden="1" w:unhideWhenUsed="1"/>
+    <w:lsdException w:name="Body Text Indent" w:semiHidden="1" w:unhideWhenUsed="1"/>
+    <w:lsdException w:name="List Continue" w:semiHidden="1" w:unhideWhenUsed="1"/>
+    <w:lsdException w:name="List Continue 2" w:semiHidden="1" w:unhideWhenUsed="1"/>
+    <w:lsdException w:name="List Continue 3" w:semiHidden="1" w:unhideWhenUsed="1"/>
+    <w:lsdException w:name="List Continue 4" w:semiHidden="1" w:unhideWhenUsed="1"/>
+    <w:lsdException w:name="List Continue 5" w:semiHidden="1" w:unhideWhenUsed="1"/>
+    <w:lsdException w:name="Message Header" w:semiHidden="1" w:unhideWhenUsed="1"/>
+    <w:lsdException w:name="Subtitle" w:uiPriority="11" w:qFormat="1"/>
+    <w:lsdException w:name="Salutation" w:semiHidden="1" w:unhideWhenUsed="1"/>
+    <w:lsdException w:name="Date" w:semiHidden="1" w:unhideWhenUsed="1"/>
+    <w:lsdException w:name="Body Text First Indent" w:semiHidden="1" w:unhideWhenUsed="1"/>
+    <w:lsdException w:name="Body Text First Indent 2" w:semiHidden="1" w:unhideWhenUsed="1"/>
+    <w:lsdException w:name="Note Heading" w:semiHidden="1" w:unhideWhenUsed="1"/>
+    <w:lsdException w:name="Body Text 2" w:semiHidden="1" w:unhideWhenUsed="1"/>
+    <w:lsdException w:name="Body Text 3" w:semiHidden="1" w:unhideWhenUsed="1"/>
+    <w:lsdException w:name="Body Text Indent 2" w:semiHidden="1" w:unhideWhenUsed="1"/>
+    <w:lsdException w:name="Body Text Indent 3" w:semiHidden="1" w:unhideWhenUsed="1"/>
+    <w:lsdException w:name="Block Text" w:semiHidden="1" w:unhideWhenUsed="1"/>
+    <w:lsdException w:name="Hyperlink" w:semiHidden="1" w:unhideWhenUsed="1"/>
+    <w:lsdException w:name="FollowedHyperlink" w:semiHidden="1" w:unhideWhenUsed="1"/>
+    <w:lsdException w:name="Strong" w:uiPriority="22" w:qFormat="1"/>
+    <w:lsdException w:name="Emphasis" w:uiPriority="20" w:qFormat="1"/>
+    <w:lsdException w:name="Document Map" w:semiHidden="1" w:unhideWhenUsed="1"/>
+    <w:lsdException w:name="Plain Text" w:semiHidden="1" w:unhideWhenUsed="1"/>
+    <w:lsdException w:name="E-mail Signature" w:semiHidden="1" w:unhideWhenUsed="1"/>
+    <w:lsdException w:name="HTML Top of Form" w:semiHidden="1" w:unhideWhenUsed="1"/>
+    <w:lsdException w:name="HTML Bottom of Form" w:semiHidden="1" w:unhideWhenUsed="1"/>
+    <w:lsdException w:name="Normal (Web)" w:semiHidden="1" w:unhideWhenUsed="1"/>
+    <w:lsdException w:name="HTML Acronym" w:semiHidden="1" w:unhideWhenUsed="1"/>
+    <w:lsdException w:name="HTML Address" w:semiHidden="1" w:unhideWhenUsed="1"/>
+    <w:lsdException w:name="HTML Cite" w:semiHidden="1" w:unhideWhenUsed="1"/>
+    <w:lsdException w:name="HTML Code" w:semiHidden="1" w:unhideWhenUsed="1"/>
+    <w:lsdException w:name="HTML Definition" w:semiHidden="1" w:unhideWhenUsed="1"/>
+    <w:lsdException w:name="HTML Keyboard" w:semiHidden="1" w:unhideWhenUsed="1"/>
+    <w:lsdException w:name="HTML Preformatted" w:semiHidden="1" w:unhideWhenUsed="1"/>
+    <w:lsdException w:name="HTML Sample" w:semiHidden="1" w:unhideWhenUsed="1"/>
+    <w:lsdException w:name="HTML Typewriter" w:semiHidden="1" w:unhideWhenUsed="1"/>
+    <w:lsdException w:name="HTML Variable" w:semiHidden="1" w:unhideWhenUsed="1"/>
+    <w:lsdException w:name="Normal Table" w:semiHidden="1" w:unhideWhenUsed="1"/>
+    <w:lsdException w:name="annotation subject" w:semiHidden="1" w:unhideWhenUsed="1"/>
+    <w:lsdException w:name="No List" w:semiHidden="1" w:unhideWhenUsed="1"/>
+    <w:lsdException w:name="Outline List 1" w:semiHidden="1" w:unhideWhenUsed="1"/>
+    <w:lsdException w:name="Outline List 2" w:semiHidden="1" w:unhideWhenUsed="1"/>
+    <w:lsdException w:name="Outline List 3" w:semiHidden="1" w:unhideWhenUsed="1"/>
+    <w:lsdException w:name="Table Simple 1" w:semiHidden="1" w:unhideWhenUsed="1"/>
+    <w:lsdException w:name="Table Simple 2" w:semiHidden="1" w:unhideWhenUsed="1"/>
+    <w:lsdException w:name="Table Simple 3" w:semiHidden="1" w:unhideWhenUsed="1"/>
+    <w:lsdException w:name="Table Classic 1" w:semiHidden="1" w:unhideWhenUsed="1"/>
+    <w:lsdException w:name="Table Classic 2" w:semiHidden="1" w:unhideWhenUsed="1"/>
+    <w:lsdException w:name="Table Classic 3" w:semiHidden="1" w:unhideWhenUsed="1"/>
+    <w:lsdException w:name="Table Classic 4" w:semiHidden="1" w:unhideWhenUsed="1"/>
+    <w:lsdException w:name="Table Colorful 1" w:semiHidden="1" w:unhideWhenUsed="1"/>
+    <w:lsdException w:name="Table Colorful 2" w:semiHidden="1" w:unhideWhenUsed="1"/>
+    <w:lsdException w:name="Table Colorful 3" w:semiHidden="1" w:unhideWhenUsed="1"/>
+    <w:lsdException w:name="Table Columns 1" w:semiHidden="1" w:unhideWhenUsed="1"/>
+    <w:lsdException w:name="Table Columns 2" w:semiHidden="1" w:unhideWhenUsed="1"/>
+    <w:lsdException w:name="Table Columns 3" w:semiHidden="1" w:unhideWhenUsed="1"/>
+    <w:lsdException w:name="Table Columns 4" w:semiHidden="1" w:unhideWhenUsed="1"/>
+    <w:lsdException w:name="Table Columns 5" w:semiHidden="1" w:unhideWhenUsed="1"/>
+    <w:lsdException w:name="Table Grid 1" w:semiHidden="1" w:unhideWhenUsed="1"/>
+    <w:lsdException w:name="Table Grid 2" w:semiHidden="1" w:unhideWhenUsed="1"/>
+    <w:lsdException w:name="Table Grid 3" w:semiHidden="1" w:unhideWhenUsed="1"/>
+    <w:lsdException w:name="Table Grid 4" w:semiHidden="1" w:unhideWhenUsed="1"/>
+    <w:lsdException w:name="Table Grid 5" w:semiHidden="1" w:unhideWhenUsed="1"/>
+    <w:lsdException w:name="Table Grid 6" w:semiHidden="1" w:unhideWhenUsed="1"/>
+    <w:lsdException w:name="Table Grid 7" w:semiHidden="1" w:unhideWhenUsed="1"/>
+    <w:lsdException w:name="Table Grid 8" w:semiHidden="1" w:unhideWhenUsed="1"/>
+    <w:lsdException w:name="Table List 1" w:semiHidden="1" w:unhideWhenUsed="1"/>
+    <w:lsdException w:name="Table List 2" w:semiHidden="1" w:unhideWhenUsed="1"/>
+    <w:lsdException w:name="Table List 3" w:semiHidden="1" w:unhideWhenUsed="1"/>
+    <w:lsdException w:name="Table List 4" w:semiHidden="1" w:unhideWhenUsed="1"/>
+    <w:lsdException w:name="Table List 5" w:semiHidden="1" w:unhideWhenUsed="1"/>
+    <w:lsdException w:name="Table List 6" w:semiHidden="1" w:unhideWhenUsed="1"/>
+    <w:lsdException w:name="Table List 7" w:semiHidden="1" w:unhideWhenUsed="1"/>
+    <w:lsdException w:name="Table List 8" w:semiHidden="1" w:unhideWhenUsed="1"/>
+    <w:lsdException w:name="Table 3D effects 1" w:semiHidden="1" w:unhideWhenUsed="1"/>
+    <w:lsdException w:name="Table 3D effects 2" w:semiHidden="1" w:unhideWhenUsed="1"/>
+    <w:lsdException w:name="Table 3D effects 3" w:semiHidden="1" w:unhideWhenUsed="1"/>
+    <w:lsdException w:name="Table Contemporary" w:semiHidden="1" w:unhideWhenUsed="1"/>
+    <w:lsdException w:name="Table Elegant" w:semiHidden="1" w:unhideWhenUsed="1"/>
+    <w:lsdException w:name="Table Professional" w:semiHidden="1" w:unhideWhenUsed="1"/>
+    <w:lsdException w:name="Table Subtle 1" w:semiHidden="1" w:unhideWhenUsed="1"/>
+    <w:lsdException w:name="Table Subtle 2" w:semiHidden="1" w:unhideWhenUsed="1"/>
+    <w:lsdException w:name="Table Web 1" w:semiHidden="1" w:unhideWhenUsed="1"/>
+    <w:lsdException w:name="Table Web 2" w:semiHidden="1" w:unhideWhenUsed="1"/>
+    <w:lsdException w:name="Table Web 3" w:semiHidden="1" w:unhideWhenUsed="1"/>
+    <w:lsdException w:name="Balloon Text" w:semiHidden="1" w:unhideWhenUsed="1"/>
+    <w:lsdException w:name="Table Grid" w:semiHidden="1" w:uiPriority="59" w:unhideWhenUsed="1"/>
+    <w:lsdException w:name="Table Theme" w:semiHidden="1" w:unhideWhenUsed="1"/>
+    <w:lsdException w:name="Placeholder Text" w:semiHidden="1"/>
+    <w:lsdException w:name="No Spacing" w:uiPriority="1" w:qFormat="1"/>
+    <w:lsdException w:name="Light Shading" w:uiPriority="60"/>
+    <w:lsdException w:name="Light List" w:uiPriority="61"/>
+    <w:lsdException w:name="Light Grid" w:uiPriority="62"/>
+    <w:lsdException w:name="Medium Shading 1" w:uiPriority="63"/>
+    <w:lsdException w:name="Medium Shading 2" w:uiPriority="64"/>
+    <w:lsdException w:name="Medium List 1" w:uiPriority="65"/>
+    <w:lsdException w:name="Medium List 2" w:uiPriority="66"/>
+    <w:lsdException w:name="Medium Grid 1" w:uiPriority="67"/>
+    <w:lsdException w:name="Medium Grid 2" w:uiPriority="68"/>
+    <w:lsdException w:name="Medium Grid 3" w:uiPriority="69"/>
+    <w:lsdException w:name="Dark List" w:uiPriority="70"/>
+    <w:lsdException w:name="Colorful Shading" w:uiPriority="71"/>
+    <w:lsdException w:name="Colorful List" w:uiPriority="72"/>
+    <w:lsdException w:name="Colorful Grid" w:uiPriority="73"/>
+    <w:lsdException w:name="Light Shading Accent 1" w:uiPriority="60"/>
+    <w:lsdException w:name="Light List Accent 1" w:uiPriority="61"/>
+    <w:lsdException w:name="Light Grid Accent 1" w:uiPriority="62"/>
+    <w:lsdException w:name="Medium Shading 1 Accent 1" w:uiPriority="63"/>
+    <w:lsdException w:name="Medium Shading 2 Accent 1" w:uiPriority="64"/>
+    <w:lsdException w:name="Medium List 1 Accent 1" w:uiPriority="65"/>
+    <w:lsdException w:name="Revision" w:semiHidden="1"/>
+    <w:lsdException w:name="List Paragraph" w:uiPriority="34" w:qFormat="1"/>
+    <w:lsdException w:name="Quote" w:uiPriority="29" w:qFormat="1"/>
+    <w:lsdException w:name="Intense Quote" w:uiPriority="30" w:qFormat="1"/>
+    <w:lsdException w:name="Medium List 2 Accent 1" w:uiPriority="66"/>
+    <w:lsdException w:name="Medium Grid 1 Accent 1" w:uiPriority="67"/>
+    <w:lsdException w:name="Medium Grid 2 Accent 1" w:uiPriority="68"/>
+    <w:lsdException w:name="Medium Grid 3 Accent 1" w:uiPriority="69"/>
+    <w:lsdException w:name="Dark List Accent 1" w:uiPriority="70"/>
+    <w:lsdException w:name="Colorful Shading Accent 1" w:uiPriority="71"/>
+    <w:lsdException w:name="Colorful List Accent 1" w:uiPriority="72"/>
+    <w:lsdException w:name="Colorful Grid Accent 1" w:uiPriority="73"/>
+    <w:lsdException w:name="Light Shading Accent 2" w:uiPriority="60"/>
+    <w:lsdException w:name="Light List Accent 2" w:uiPriority="61"/>
+    <w:lsdException w:name="Light Grid Accent 2" w:uiPriority="62"/>
+    <w:lsdException w:name="Medium Shading 1 Accent 2" w:uiPriority="63"/>
+    <w:lsdException w:name="Medium Shading 2 Accent 2" w:uiPriority="64"/>
+    <w:lsdException w:name="Medium List 1 Accent 2" w:uiPriority="65"/>
+    <w:lsdException w:name="Medium List 2 Accent 2" w:uiPriority="66"/>
+    <w:lsdException w:name="Medium Grid 1 Accent 2" w:uiPriority="67"/>
+    <w:lsdException w:name="Medium Grid 2 Accent 2" w:uiPriority="68"/>
+    <w:lsdException w:name="Medium Grid 3 Accent 2" w:uiPriority="69"/>
+    <w:lsdException w:name="Dark List Accent 2" w:uiPriority="70"/>
+    <w:lsdException w:name="Colorful Shading Accent 2" w:uiPriority="71"/>
+    <w:lsdException w:name="Colorful List Accent 2" w:uiPriority="72"/>
+    <w:lsdException w:name="Colorful Grid Accent 2" w:uiPriority="73"/>
+    <w:lsdException w:name="Light Shading Accent 3" w:uiPriority="60"/>
+    <w:lsdException w:name="Light List Accent 3" w:uiPriority="61"/>
+    <w:lsdException w:name="Light Grid Accent 3" w:uiPriority="62"/>
+    <w:lsdException w:name="Medium Shading 1 Accent 3" w:uiPriority="63"/>
+    <w:lsdException w:name="Medium Shading 2 Accent 3" w:uiPriority="64"/>
+    <w:lsdException w:name="Medium List 1 Accent 3" w:uiPriority="65"/>
+    <w:lsdException w:name="Medium List 2 Accent 3" w:uiPriority="66"/>
+    <w:lsdException w:name="Medium Grid 1 Accent 3" w:uiPriority="67"/>
+    <w:lsdException w:name="Medium Grid 2 Accent 3" w:uiPriority="68"/>
+    <w:lsdException w:name="Medium Grid 3 Accent 3" w:uiPriority="69"/>
+    <w:lsdException w:name="Dark List Accent 3" w:uiPriority="70"/>
+    <w:lsdException w:name="Colorful Shading Accent 3" w:uiPriority="71"/>
+    <w:lsdException w:name="Colorful List Accent 3" w:uiPriority="72"/>
+    <w:lsdException w:name="Colorful Grid Accent 3" w:uiPriority="73"/>
+    <w:lsdException w:name="Light Shading Accent 4" w:uiPriority="60"/>
+    <w:lsdException w:name="Light List Accent 4" w:uiPriority="61"/>
+    <w:lsdException w:name="Light Grid Accent 4" w:uiPriority="62"/>
+    <w:lsdException w:name="Medium Shading 1 Accent 4" w:uiPriority="63"/>
+    <w:lsdException w:name="Medium Shading 2 Accent 4" w:uiPriority="64"/>
+    <w:lsdException w:name="Medium List 1 Accent 4" w:uiPriority="65"/>
+    <w:lsdException w:name="Medium List 2 Accent 4" w:uiPriority="66"/>
+    <w:lsdException w:name="Medium Grid 1 Accent 4" w:uiPriority="67"/>
+    <w:lsdException w:name="Medium Grid 2 Accent 4" w:uiPriority="68"/>
+    <w:lsdException w:name="Medium Grid 3 Accent 4" w:uiPriority="69"/>
+    <w:lsdException w:name="Dark List Accent 4" w:uiPriority="70"/>
+    <w:lsdException w:name="Colorful Shading Accent 4" w:uiPriority="71"/>
+    <w:lsdException w:name="Colorful List Accent 4" w:uiPriority="72"/>
+    <w:lsdException w:name="Colorful Grid Accent 4" w:uiPriority="73"/>
+    <w:lsdException w:name="Light Shading Accent 5" w:uiPriority="60"/>
+    <w:lsdException w:name="Light List Accent 5" w:uiPriority="61"/>
+    <w:lsdException w:name="Light Grid Accent 5" w:uiPriority="62"/>
+    <w:lsdException w:name="Medium Shading 1 Accent 5" w:uiPriority="63"/>
+    <w:lsdException w:name="Medium Shading 2 Accent 5" w:uiPriority="64"/>
+    <w:lsdException w:name="Medium List 1 Accent 5" w:uiPriority="65"/>
+    <w:lsdException w:name="Medium List 2 Accent 5" w:uiPriority="66"/>
+    <w:lsdException w:name="Medium Grid 1 Accent 5" w:uiPriority="67"/>
+    <w:lsdException w:name="Medium Grid 2 Accent 5" w:uiPriority="68"/>
+    <w:lsdException w:name="Medium Grid 3 Accent 5" w:uiPriority="69"/>
+    <w:lsdException w:name="Dark List Accent 5" w:uiPriority="70"/>
+    <w:lsdException w:name="Colorful Shading Accent 5" w:uiPriority="71"/>
+    <w:lsdException w:name="Colorful List Accent 5" w:uiPriority="72"/>
+    <w:lsdException w:name="Colorful Grid Accent 5" w:uiPriority="73"/>
+    <w:lsdException w:name="Light Shading Accent 6" w:uiPriority="60"/>
+    <w:lsdException w:name="Light List Accent 6" w:uiPriority="61"/>
+    <w:lsdException w:name="Light Grid Accent 6" w:uiPriority="62"/>
+    <w:lsdException w:name="Medium Shading 1 Accent 6" w:uiPriority="63"/>
+    <w:lsdException w:name="Medium Shading 2 Accent 6" w:uiPriority="64"/>
+    <w:lsdException w:name="Medium List 1 Accent 6" w:uiPriority="65"/>
+    <w:lsdException w:name="Medium List 2 Accent 6" w:uiPriority="66"/>
+    <w:lsdException w:name="Medium Grid 1 Accent 6" w:uiPriority="67"/>
+    <w:lsdException w:name="Medium Grid 2 Accent 6" w:uiPriority="68"/>
+    <w:lsdException w:name="Medium Grid 3 Accent 6" w:uiPriority="69"/>
+    <w:lsdException w:name="Dark List Accent 6" w:uiPriority="70"/>
+    <w:lsdException w:name="Colorful Shading Accent 6" w:uiPriority="71"/>
+    <w:lsdException w:name="Colorful List Accent 6" w:uiPriority="72"/>
+    <w:lsdException w:name="Colorful Grid Accent 6" w:uiPriority="73"/>
+    <w:lsdException w:name="Subtle Emphasis" w:uiPriority="19" w:qFormat="1"/>
+    <w:lsdException w:name="Intense Emphasis" w:uiPriority="21" w:qFormat="1"/>
+    <w:lsdException w:name="Subtle Reference" w:uiPriority="31" w:qFormat="1"/>
+    <w:lsdException w:name="Intense Reference" w:uiPriority="32" w:qFormat="1"/>
+    <w:lsdException w:name="Book Title" w:uiPriority="33" w:qFormat="1"/>
+    <w:lsdException w:name="Bibliography" w:semiHidden="1" w:uiPriority="37" w:unhideWhenUsed="1"/>
+    <w:lsdException w:name="TOC Heading" w:semiHidden="1" w:uiPriority="39" w:unhideWhenUsed="1" w:qFormat="1"/>
+    <w:lsdException w:name="Plain Table 1" w:uiPriority="41"/>
+    <w:lsdException w:name="Plain Table 2" w:uiPriority="42"/>
+    <w:lsdException w:name="Plain Table 3" w:uiPriority="43"/>
+    <w:lsdException w:name="Plain Table 4" w:uiPriority="44"/>
+    <w:lsdException w:name="Plain Table 5" w:uiPriority="45"/>
+    <w:lsdException w:name="Grid Table Light" w:uiPriority="40"/>
+    <w:lsdException w:name="Grid Table 1 Light" w:uiPriority="46"/>
+    <w:lsdException w:name="Grid Table 2" w:uiPriority="47"/>
+    <w:lsdException w:name="Grid Table 3" w:uiPriority="48"/>
+    <w:lsdException w:name="Grid Table 4" w:uiPriority="49"/>
+    <w:lsdException w:name="Grid Table 5 Dark" w:uiPriority="50"/>
+    <w:lsdException w:name="Grid Table 6 Colorful" w:uiPriority="51"/>
+    <w:lsdException w:name="Grid Table 7 Colorful" w:uiPriority="52"/>
+    <w:lsdException w:name="Grid Table 1 Light Accent 1" w:uiPriority="46"/>
+    <w:lsdException w:name="Grid Table 2 Accent 1" w:uiPriority="47"/>
+    <w:lsdException w:name="Grid Table 3 Accent 1" w:uiPriority="48"/>
+    <w:lsdException w:name="Grid Table 4 Accent 1" w:uiPriority="49"/>
+    <w:lsdException w:name="Grid Table 5 Dark Accent 1" w:uiPriority="50"/>
+    <w:lsdException w:name="Grid Table 6 Colorful Accent 1" w:uiPriority="51"/>
+    <w:lsdException w:name="Grid Table 7 Colorful Accent 1" w:uiPriority="52"/>
+    <w:lsdException w:name="Grid Table 1 Light Accent 2" w:uiPriority="46"/>
+    <w:lsdException w:name="Grid Table 2 Accent 2" w:uiPriority="47"/>
+    <w:lsdException w:name="Grid Table 3 Accent 2" w:uiPriority="48"/>
+    <w:lsdException w:name="Grid Table 4 Accent 2" w:uiPriority="49"/>
+    <w:lsdException w:name="Grid Table 5 Dark Accent 2" w:uiPriority="50"/>
+    <w:lsdException w:name="Grid Table 6 Colorful Accent 2" w:uiPriority="51"/>
+    <w:lsdException w:name="Grid Table 7 Colorful Accent 2" w:uiPriority="52"/>
+    <w:lsdException w:name="Grid Table 1 Light Accent 3" w:uiPriority="46"/>
+    <w:lsdException w:name="Grid Table 2 Accent 3" w:uiPriority="47"/>
+    <w:lsdException w:name="Grid Table 3 Accent 3" w:uiPriority="48"/>
+    <w:lsdException w:name="Grid Table 4 Accent 3" w:uiPriority="49"/>
+    <w:lsdException w:name="Grid Table 5 Dark Accent 3" w:uiPriority="50"/>
+    <w:lsdException w:name="Grid Table 6 Colorful Accent 3" w:uiPriority="51"/>
+    <w:lsdException w:name="Grid Table 7 Colorful Accent 3" w:uiPriority="52"/>
+    <w:lsdException w:name="Grid Table 1 Light Accent 4" w:uiPriority="46"/>
+    <w:lsdException w:name="Grid Table 2 Accent 4" w:uiPriority="47"/>
+    <w:lsdException w:name="Grid Table 3 Accent 4" w:uiPriority="48"/>
+    <w:lsdException w:name="Grid Table 4 Accent 4" w:uiPriority="49"/>
+    <w:lsdException w:name="Grid Table 5 Dark Accent 4" w:uiPriority="50"/>
+    <w:lsdException w:name="Grid Table 6 Colorful Accent 4" w:uiPriority="51"/>
+    <w:lsdException w:name="Grid Table 7 Colorful Accent 4" w:uiPriority="52"/>
+    <w:lsdException w:name="Grid Table 1 Light Accent 5" w:uiPriority="46"/>
+    <w:lsdException w:name="Grid Table 2 Accent 5" w:uiPriority="47"/>
+    <w:lsdException w:name="Grid Table 3 Accent 5" w:uiPriority="48"/>
+    <w:lsdException w:name="Grid Table 4 Accent 5" w:uiPriority="49"/>
+    <w:lsdException w:name="Grid Table 5 Dark Accent 5" w:uiPriority="50"/>
+    <w:lsdException w:name="Grid Table 6 Colorful Accent 5" w:uiPriority="51"/>
+    <w:lsdException w:name="Grid Table 7 Colorful Accent 5" w:uiPriority="52"/>
+    <w:lsdException w:name="Grid Table 1 Light Accent 6" w:uiPriority="46"/>
+    <w:lsdException w:name="Grid Table 2 Accent 6" w:uiPriority="47"/>
+    <w:lsdException w:name="Grid Table 3 Accent 6" w:uiPriority="48"/>
+    <w:lsdException w:name="Grid Table 4 Accent 6" w:uiPriority="49"/>
+    <w:lsdException w:name="Grid Table 5 Dark Accent 6" w:uiPriority="50"/>
+    <w:lsdException w:name="Grid Table 6 Colorful Accent 6" w:uiPriority="51"/>
+    <w:lsdException w:name="Grid Table 7 Colorful Accent 6" w:uiPriority="52"/>
+    <w:lsdException w:name="List Table 1 Light" w:uiPriority="46"/>
+    <w:lsdException w:name="List Table 2" w:uiPriority="47"/>
+    <w:lsdException w:name="List Table 3" w:uiPriority="48"/>
+    <w:lsdException w:name="List Table 4" w:uiPriority="49"/>
+    <w:lsdException w:name="List Table 5 Dark" w:uiPriority="50"/>
+    <w:lsdException w:name="List Table 6 Colorful" w:uiPriority="51"/>
+    <w:lsdException w:name="List Table 7 Colorful" w:uiPriority="52"/>
+    <w:lsdException w:name="List Table 1 Light Accent 1" w:uiPriority="46"/>
+    <w:lsdException w:name="List Table 2 Accent 1" w:uiPriority="47"/>
+    <w:lsdException w:name="List Table 3 Accent 1" w:uiPriority="48"/>
+    <w:lsdException w:name="List Table 4 Accent 1" w:uiPriority="49"/>
+    <w:lsdException w:name="List Table 5 Dark Accent 1" w:uiPriority="50"/>
+    <w:lsdException w:name="List Table 6 Colorful Accent 1" w:uiPriority="51"/>
+    <w:lsdException w:name="List Table 7 Colorful Accent 1" w:uiPriority="52"/>
+    <w:lsdException w:name="List Table 1 Light Accent 2" w:uiPriority="46"/>
+    <w:lsdException w:name="List Table 2 Accent 2" w:uiPriority="47"/>
+    <w:lsdException w:name="List Table 3 Accent 2" w:uiPriority="48"/>
+    <w:lsdException w:name="List Table 4 Accent 2" w:uiPriority="49"/>
+    <w:lsdException w:name="List Table 5 Dark Accent 2" w:uiPriority="50"/>
+    <w:lsdException w:name="List Table 6 Colorful Accent 2" w:uiPriority="51"/>
+    <w:lsdException w:name="List Table 7 Colorful Accent 2" w:uiPriority="52"/>
+    <w:lsdException w:name="List Table 1 Light Accent 3" w:uiPriority="46"/>
+    <w:lsdException w:name="List Table 2 Accent 3" w:uiPriority="47"/>
+    <w:lsdException w:name="List Table 3 Accent 3" w:uiPriority="48"/>
+    <w:lsdException w:name="List Table 4 Accent 3" w:uiPriority="49"/>
+    <w:lsdException w:name="List Table 5 Dark Accent 3" w:uiPriority="50"/>
+    <w:lsdException w:name="List Table 6 Colorful Accent 3" w:uiPriority="51"/>
+    <w:lsdException w:name="List Table 7 Colorful Accent 3" w:uiPriority="52"/>
+    <w:lsdException w:name="List Table 1 Light Accent 4" w:uiPriority="46"/>
+    <w:lsdException w:name="List Table 2 Accent 4" w:uiPriority="47"/>
+    <w:lsdException w:name="List Table 3 Accent 4" w:uiPriority="48"/>
+    <w:lsdException w:name="List Table 4 Accent 4" w:uiPriority="49"/>
+    <w:lsdException w:name="List Table 5 Dark Accent 4" w:uiPriority="50"/>
+    <w:lsdException w:name="List Table 6 Colorful Accent 4" w:uiPriority="51"/>
+    <w:lsdException w:name="List Table 7 Colorful Accent 4" w:uiPriority="52"/>
+    <w:lsdException w:name="List Table 1 Light Accent 5" w:uiPriority="46"/>
+    <w:lsdException w:name="List Table 2 Accent 5" w:uiPriority="47"/>
+    <w:lsdException w:name="List Table 3 Accent 5" w:uiPriority="48"/>
+    <w:lsdException w:name="List Table 4 Accent 5" w:uiPriority="49"/>
+    <w:lsdException w:name="List Table 5 Dark Accent 5" w:uiPriority="50"/>
+    <w:lsdException w:name="List Table 6 Colorful Accent 5" w:uiPriority="51"/>
+    <w:lsdException w:name="List Table 7 Colorful Accent 5" w:uiPriority="52"/>
+    <w:lsdException w:name="List Table 1 Light Accent 6" w:uiPriority="46"/>
+    <w:lsdException w:name="List Table 2 Accent 6" w:uiPriority="47"/>
+    <w:lsdException w:name="List Table 3 Accent 6" w:uiPriority="48"/>
+    <w:lsdException w:name="List Table 4 Accent 6" w:uiPriority="49"/>
+    <w:lsdException w:name="List Table 5 Dark Accent 6" w:uiPriority="50"/>
+    <w:lsdException w:name="List Table 6 Colorful Accent 6" w:uiPriority="51"/>
+    <w:lsdException w:name="List Table 7 Colorful Accent 6" w:uiPriority="52"/>
+    <w:lsdException w:name="Mention" w:semiHidden="1" w:unhideWhenUsed="1"/>
+    <w:lsdException w:name="Smart Hyperlink" w:semiHidden="1" w:unhideWhenUsed="1"/>
+    <w:lsdException w:name="Hashtag" w:semiHidden="1" w:unhideWhenUsed="1"/>
+    <w:lsdException w:name="Unresolved Mention" w:semiHidden="1" w:unhideWhenUsed="1"/>
   </w:latentStyles>
   <w:style w:type="paragraph" w:default="1" w:styleId="Normal">
     <w:name w:val="Normal"/>

</xml_diff>

<commit_message>
Added to Evaluation, added Data Requirements
</commit_message>
<xml_diff>
--- a/Documents for report/Project Proposal Skeleton.docx
+++ b/Documents for report/Project Proposal Skeleton.docx
@@ -1,6 +1,6 @@
 
 <file path=word/document.xml><?xml version="1.0" encoding="utf-8"?>
-<w:document xmlns:wpc="http://schemas.microsoft.com/office/word/2010/wordprocessingCanvas" xmlns:cx="http://schemas.microsoft.com/office/drawing/2014/chartex" xmlns:cx1="http://schemas.microsoft.com/office/drawing/2015/9/8/chartex" xmlns:cx2="http://schemas.microsoft.com/office/drawing/2015/10/21/chartex" xmlns:cx3="http://schemas.microsoft.com/office/drawing/2016/5/9/chartex" xmlns:cx4="http://schemas.microsoft.com/office/drawing/2016/5/10/chartex" xmlns:cx5="http://schemas.microsoft.com/office/drawing/2016/5/11/chartex" xmlns:cx6="http://schemas.microsoft.com/office/drawing/2016/5/12/chartex" xmlns:cx7="http://schemas.microsoft.com/office/drawing/2016/5/13/chartex" xmlns:cx8="http://schemas.microsoft.com/office/drawing/2016/5/14/chartex" xmlns:mc="http://schemas.openxmlformats.org/markup-compatibility/2006" xmlns:aink="http://schemas.microsoft.com/office/drawing/2016/ink" xmlns:am3d="http://schemas.microsoft.com/office/drawing/2017/model3d" xmlns:o="urn:schemas-microsoft-com:office:office" xmlns:r="http://schemas.openxmlformats.org/officeDocument/2006/relationships" xmlns:m="http://schemas.openxmlformats.org/officeDocument/2006/math" xmlns:v="urn:schemas-microsoft-com:vml" xmlns:wp14="http://schemas.microsoft.com/office/word/2010/wordprocessingDrawing" xmlns:wp="http://schemas.openxmlformats.org/drawingml/2006/wordprocessingDrawing" xmlns:w10="urn:schemas-microsoft-com:office:word" xmlns:w="http://schemas.openxmlformats.org/wordprocessingml/2006/main" xmlns:w14="http://schemas.microsoft.com/office/word/2010/wordml" xmlns:w15="http://schemas.microsoft.com/office/word/2012/wordml" xmlns:w16cid="http://schemas.microsoft.com/office/word/2016/wordml/cid" xmlns:w16se="http://schemas.microsoft.com/office/word/2015/wordml/symex" xmlns:wpg="http://schemas.microsoft.com/office/word/2010/wordprocessingGroup" xmlns:wpi="http://schemas.microsoft.com/office/word/2010/wordprocessingInk" xmlns:wne="http://schemas.microsoft.com/office/word/2006/wordml" xmlns:wps="http://schemas.microsoft.com/office/word/2010/wordprocessingShape" mc:Ignorable="w14 w15 w16se w16cid wp14">
+<w:document xmlns:wpc="http://schemas.microsoft.com/office/word/2010/wordprocessingCanvas" xmlns:mo="http://schemas.microsoft.com/office/mac/office/2008/main" xmlns:mc="http://schemas.openxmlformats.org/markup-compatibility/2006" xmlns:mv="urn:schemas-microsoft-com:mac:vml" xmlns:o="urn:schemas-microsoft-com:office:office" xmlns:r="http://schemas.openxmlformats.org/officeDocument/2006/relationships" xmlns:m="http://schemas.openxmlformats.org/officeDocument/2006/math" xmlns:v="urn:schemas-microsoft-com:vml" xmlns:wp14="http://schemas.microsoft.com/office/word/2010/wordprocessingDrawing" xmlns:wp="http://schemas.openxmlformats.org/drawingml/2006/wordprocessingDrawing" xmlns:w10="urn:schemas-microsoft-com:office:word" xmlns:w="http://schemas.openxmlformats.org/wordprocessingml/2006/main" xmlns:w14="http://schemas.microsoft.com/office/word/2010/wordml" xmlns:w15="http://schemas.microsoft.com/office/word/2012/wordml" xmlns:wpg="http://schemas.microsoft.com/office/word/2010/wordprocessingGroup" xmlns:wpi="http://schemas.microsoft.com/office/word/2010/wordprocessingInk" xmlns:wne="http://schemas.microsoft.com/office/word/2006/wordml" xmlns:wps="http://schemas.microsoft.com/office/word/2010/wordprocessingShape" mc:Ignorable="w14 w15 wp14">
   <w:body>
     <w:p>
       <w:pPr>
@@ -10,6 +10,7 @@
           <w:szCs w:val="56"/>
         </w:rPr>
       </w:pPr>
+      <w:proofErr w:type="spellStart"/>
       <w:r>
         <w:rPr>
           <w:b/>
@@ -18,6 +19,7 @@
         </w:rPr>
         <w:t>InteriAR</w:t>
       </w:r>
+      <w:proofErr w:type="spellEnd"/>
     </w:p>
     <w:p>
       <w:pPr>
@@ -276,32 +278,57 @@
       <w:pPr>
         <w:jc w:val="center"/>
       </w:pPr>
-      <w:r>
-        <w:t>Tanzum Begum</w:t>
+      <w:proofErr w:type="spellStart"/>
+      <w:r>
+        <w:t>Tanzum</w:t>
+      </w:r>
+      <w:proofErr w:type="spellEnd"/>
+      <w:r>
+        <w:t xml:space="preserve"> Begum</w:t>
       </w:r>
     </w:p>
     <w:p>
       <w:pPr>
         <w:jc w:val="center"/>
       </w:pPr>
-      <w:r>
-        <w:t>Jibril Omar Ali</w:t>
+      <w:proofErr w:type="spellStart"/>
+      <w:r>
+        <w:t>Jibril</w:t>
+      </w:r>
+      <w:proofErr w:type="spellEnd"/>
+      <w:r>
+        <w:t xml:space="preserve"> Omar Ali</w:t>
       </w:r>
     </w:p>
     <w:p>
       <w:pPr>
         <w:jc w:val="center"/>
       </w:pPr>
-      <w:r>
-        <w:t>Ifrah Shahid</w:t>
-      </w:r>
+      <w:proofErr w:type="spellStart"/>
+      <w:r>
+        <w:t>Ifrah</w:t>
+      </w:r>
+      <w:proofErr w:type="spellEnd"/>
+      <w:r>
+        <w:t xml:space="preserve"> </w:t>
+      </w:r>
+      <w:proofErr w:type="spellStart"/>
+      <w:r>
+        <w:t>Shahid</w:t>
+      </w:r>
+      <w:proofErr w:type="spellEnd"/>
     </w:p>
     <w:p>
       <w:pPr>
         <w:jc w:val="center"/>
       </w:pPr>
-      <w:r>
-        <w:t>Liban Farah</w:t>
+      <w:proofErr w:type="spellStart"/>
+      <w:r>
+        <w:t>Liban</w:t>
+      </w:r>
+      <w:proofErr w:type="spellEnd"/>
+      <w:r>
+        <w:t xml:space="preserve"> Farah</w:t>
       </w:r>
     </w:p>
     <w:p>
@@ -317,8 +344,21 @@
         <w:jc w:val="center"/>
       </w:pPr>
       <w:r>
-        <w:t>Project supervisor: Frederic Fol Leymarie</w:t>
-      </w:r>
+        <w:t xml:space="preserve">Project supervisor: Frederic </w:t>
+      </w:r>
+      <w:proofErr w:type="spellStart"/>
+      <w:r>
+        <w:t>Fol</w:t>
+      </w:r>
+      <w:proofErr w:type="spellEnd"/>
+      <w:r>
+        <w:t xml:space="preserve"> </w:t>
+      </w:r>
+      <w:proofErr w:type="spellStart"/>
+      <w:r>
+        <w:t>Leymarie</w:t>
+      </w:r>
+      <w:proofErr w:type="spellEnd"/>
     </w:p>
     <w:p>
       <w:r>
@@ -353,13 +393,23 @@
           <w:shd w:val="clear" w:color="auto" w:fill="FFFFFF"/>
         </w:rPr>
       </w:pPr>
+      <w:proofErr w:type="spellStart"/>
       <w:r>
         <w:rPr>
           <w:rFonts w:cstheme="minorHAnsi"/>
           <w:color w:val="24292E"/>
           <w:shd w:val="clear" w:color="auto" w:fill="FFFFFF"/>
         </w:rPr>
-        <w:t>InteriAR is an innovative way of providing home owners inspiration on the go. Our application will use tools and information to help users envision their dream home using advanced augmented reality technology. Users will be able to drag and drop 3d images of furniture, and place it to create a visual image of their living space. Choosing wall paint can be a stressful task that requires a great amount of detailing, however our app will allow users to choose from a wide selection of colours and test them virtually on their walls. This not only will save time, but also avoid potential costly mistakes during renovation.</w:t>
+        <w:t>InteriAR</w:t>
+      </w:r>
+      <w:proofErr w:type="spellEnd"/>
+      <w:r>
+        <w:rPr>
+          <w:rFonts w:cstheme="minorHAnsi"/>
+          <w:color w:val="24292E"/>
+          <w:shd w:val="clear" w:color="auto" w:fill="FFFFFF"/>
+        </w:rPr>
+        <w:t xml:space="preserve"> is an innovative way of providing home owners inspiration on the go. Our application will use tools and information to help users envision their dream home using advanced augmented reality technology. Users will be able to drag and drop 3d images of furniture, and place it to create a visual image of their living space. Choosing wall paint can be a stressful task that requires a great amount of detailing, however our app will allow users to choose from a wide selection of colours and test them virtually on their walls. This not only will save time, but also avoid potential costly mistakes during renovation.</w:t>
       </w:r>
     </w:p>
     <w:p/>
@@ -391,232 +441,554 @@
     </w:p>
     <w:p/>
     <w:p>
-      <w:pPr>
-        <w:rPr>
-          <w:rFonts w:cstheme="minorHAnsi"/>
-        </w:rPr>
-      </w:pPr>
-      <w:r>
-        <w:rPr>
-          <w:rFonts w:cstheme="minorHAnsi"/>
-        </w:rPr>
-        <w:t>After conducting research, we have identified possible stakeholders of our software. Users want an easier way to visualize a space before investing heavily financially into designing and decorating,</w:t>
-      </w:r>
-      <w:r>
-        <w:rPr>
-          <w:rFonts w:cstheme="minorHAnsi"/>
-        </w:rPr>
-        <w:t xml:space="preserve"> therefore they will be one of the main stakeholders of our software. Decorating companies will also  have a large stake hold on the software, </w:t>
-      </w:r>
-    </w:p>
-    <w:p/>
-    <w:p/>
-    <w:p>
-      <w:pPr>
-        <w:rPr>
-          <w:sz w:val="28"/>
-          <w:szCs w:val="28"/>
-          <w:u w:val="single"/>
-        </w:rPr>
-      </w:pPr>
-      <w:r>
-        <w:rPr>
-          <w:sz w:val="28"/>
-          <w:szCs w:val="28"/>
-          <w:u w:val="single"/>
-        </w:rPr>
-        <w:t>Functional Specification</w:t>
-      </w:r>
-    </w:p>
-    <w:p/>
-    <w:p>
-      <w:r>
-        <w:t>InteriAR would have all it’s users log in using an external company to log in, that would hold their account information such as Account information, Password, from that we will have users in a database that will hold Reviews of that user and their chosen augmentation(s) as well as smaller information such as how many times that user has used the app. ( If customer has bought 4 times, or if decorator has done 10 jobs )</w:t>
-      </w:r>
-    </w:p>
-    <w:p/>
-    <w:p>
-      <w:r>
-        <w:t xml:space="preserve">Upon opening the app, it would use premade augmented reality libraries combined with computer vision techniques to correctly project the orientation and position of the 3D object. This would also aid in changing the colour of walls within the app. The user would potentially have to make changes to aid the projection and to gain additional data. Once the user has chosen and finalise a design, this would be stored in a database once again overwriting the old one (maybe or added with it); Then it’ll be sent to a decorator. Lists of decorators will also be in a database. Their profiles will be displayed by area to the user who can contact them directly with our built in messaging system. </w:t>
-      </w:r>
-    </w:p>
-    <w:p/>
-    <w:p>
-      <w:r>
-        <w:t xml:space="preserve">The messaging system will likely use libraries that have been already made as a starting point. As this chat won’t differ much from a standard chat, it wouldn’t have very much different from the standard chat. Once the decorator accepts the design sent to them, an escrow payment system will be shown. This will also include an existing library to aid in the structure of the payment system. </w:t>
-      </w:r>
-    </w:p>
-    <w:p/>
-    <w:p>
-      <w:r>
-        <w:t xml:space="preserve">We will also have an agreement that users will abide to that states that the money will be released once the job has been completed. Once the completed job has been confirmed, the user will have the option of reviewing the Decorator and allowing them to use the captured augmentation on their profile to help them build up their reputation. </w:t>
-      </w:r>
-    </w:p>
-    <w:p/>
-    <w:p/>
-    <w:p/>
-    <w:p/>
-    <w:p/>
-    <w:p/>
-    <w:p>
-      <w:pPr>
-        <w:rPr>
-          <w:sz w:val="28"/>
-          <w:szCs w:val="28"/>
-          <w:u w:val="single"/>
-        </w:rPr>
-      </w:pPr>
-      <w:r>
-        <w:rPr>
-          <w:sz w:val="28"/>
-          <w:szCs w:val="28"/>
-          <w:u w:val="single"/>
+      <w:r>
+        <w:t>We identified many potential stakeholders after conducting both extensive market research and approaching companies and the general public. The primary stakeholders we identified were users, the reason for this is that users want an easier way to visualize a space before investing heavily financially into designing and decorating, hence we offer them an easy option to make a make a low investment and be surer about their idea before investing heavily into Furniture/decorators. Furthermore of the potential users we asked ‘If they heard of such of an idea before</w:t>
+      </w:r>
+      <w:proofErr w:type="gramStart"/>
+      <w:r>
+        <w:t>? ’</w:t>
+      </w:r>
+      <w:proofErr w:type="gramEnd"/>
+      <w:r>
+        <w:t xml:space="preserve"> 95.7% of respondents said that they did not (1) , and of the 95.7% which answered ‘no’ 65.2% were in the age group 16-25 (2). These resulted in us identifying users which fell into that age group as major stakeholders. We gathered more data among users involving functions of the app, analysing the data showed 82.6% of users found the 3D viewing of the furniture most appealing about the application (3). This meant that that we listed 3D functionality of the application as a project requirement.</w:t>
+      </w:r>
+    </w:p>
+    <w:p/>
+    <w:p>
+      <w:r>
+        <w:t>Another group of significant stakeholders we identified were Retailers of furniture. Retailers want the data on the trends of the industry, for instance what pieces of furniture customers mostly use within the app, and which designs are liked the most.  This would enable them to produce the type of furniture wanted by the public and keep a closer eye on industry patterns.  IKEA being one of the world’s largest furniture producers have a current market share of 7.7% in the UK, latest figures show its position as market leader was further strengthened as market share grew by 0.5% to 7.7% (4).  Hence we concluded that IKEA was a potential essential stakeholder, this gave rise to the idea that we would use IKEA’s furniture database within our application to allow users to design their home using the IKEA furniture catalogue.</w:t>
+      </w:r>
+    </w:p>
+    <w:p/>
+    <w:p>
+      <w:r>
+        <w:t xml:space="preserve">The final group of major stakeholders which were identified were freelance decorators. We gathered data among freelance decorators in the London region, two of the main questions posed were if they would like to see an app such as this and if they would contribute financially to use this service which enables them to find customers efficiently. 90% of respondents said would like to see such an application’ and 72% said that they ‘would pay money to be matched with customers’ (5).  Analysing the data gathered from this vital survey showed that freelance decorators are major stakeholders in the application. </w:t>
+      </w:r>
+      <w:proofErr w:type="gramStart"/>
+      <w:r>
+        <w:rPr>
+          <w:color w:val="FF0000"/>
+        </w:rPr>
+        <w:t>However</w:t>
+      </w:r>
+      <w:proofErr w:type="gramEnd"/>
+      <w:r>
+        <w:rPr>
+          <w:color w:val="FF0000"/>
+        </w:rPr>
+        <w:t xml:space="preserve"> seeing as freelance decorators are a major stakeholder meant that the dilemma arose of computationally implementing a secure and accurate complex computing system which matches decorators to potential customers.</w:t>
+      </w:r>
+    </w:p>
+    <w:p>
+      <w:pPr>
+        <w:pStyle w:val="NoSpacing"/>
+      </w:pPr>
+    </w:p>
+    <w:p>
+      <w:pPr>
+        <w:pStyle w:val="NoSpacing"/>
+      </w:pPr>
+    </w:p>
+    <w:p>
+      <w:pPr>
+        <w:pStyle w:val="NoSpacing"/>
+        <w:rPr>
+          <w:color w:val="000000" w:themeColor="text1"/>
+          <w:sz w:val="32"/>
+        </w:rPr>
+      </w:pPr>
+      <w:r>
+        <w:rPr>
+          <w:color w:val="000000" w:themeColor="text1"/>
+        </w:rPr>
+        <w:t>Other minor stakeholders identified include market research companies, shareholders and the Government.</w:t>
+      </w:r>
+    </w:p>
+    <w:p>
+      <w:pPr>
+        <w:pStyle w:val="NoSpacing"/>
+        <w:rPr>
+          <w:color w:val="FF0000"/>
+          <w:sz w:val="32"/>
+        </w:rPr>
+      </w:pPr>
+      <w:r>
+        <w:rPr>
+          <w:color w:val="FF0000"/>
+          <w:sz w:val="32"/>
+        </w:rPr>
+        <w:t xml:space="preserve"> </w:t>
+      </w:r>
+    </w:p>
+    <w:p>
+      <w:pPr>
+        <w:pStyle w:val="NoSpacing"/>
+        <w:rPr>
+          <w:color w:val="FF0000"/>
+          <w:sz w:val="32"/>
+        </w:rPr>
+      </w:pPr>
+    </w:p>
+    <w:p>
+      <w:pPr>
+        <w:pStyle w:val="NoSpacing"/>
+        <w:rPr>
+          <w:color w:val="FF0000"/>
+          <w:sz w:val="32"/>
+        </w:rPr>
+      </w:pPr>
+      <w:r>
+        <w:rPr>
+          <w:color w:val="FF0000"/>
+          <w:sz w:val="32"/>
         </w:rPr>
         <w:lastRenderedPageBreak/>
-        <w:t>Ethical Audit</w:t>
-      </w:r>
-    </w:p>
-    <w:p/>
-    <w:p>
-      <w:r>
-        <w:t>Ifrah</w:t>
-      </w:r>
-    </w:p>
-    <w:p/>
-    <w:p>
-      <w:pPr>
-        <w:rPr>
-          <w:sz w:val="28"/>
-          <w:szCs w:val="28"/>
-          <w:u w:val="single"/>
-        </w:rPr>
-      </w:pPr>
-      <w:r>
-        <w:rPr>
-          <w:sz w:val="28"/>
-          <w:szCs w:val="28"/>
-          <w:u w:val="single"/>
-        </w:rPr>
-        <w:t>Design</w:t>
-      </w:r>
-    </w:p>
-    <w:p/>
-    <w:p>
-      <w:pPr>
-        <w:rPr>
-          <w:b/>
-          <w:sz w:val="24"/>
-          <w:u w:val="single"/>
-        </w:rPr>
-      </w:pPr>
-      <w:r>
-        <w:rPr>
-          <w:b/>
-          <w:sz w:val="24"/>
-          <w:u w:val="single"/>
-        </w:rPr>
-        <w:t>Activity diagram</w:t>
-      </w:r>
-    </w:p>
-    <w:p>
-      <w:pPr>
-        <w:rPr>
-          <w:b/>
-        </w:rPr>
-      </w:pPr>
-    </w:p>
-    <w:p>
-      <w:pPr>
-        <w:jc w:val="both"/>
-        <w:rPr>
-          <w:sz w:val="24"/>
-        </w:rPr>
-      </w:pPr>
-      <w:r>
-        <w:rPr>
-          <w:sz w:val="24"/>
-        </w:rPr>
-        <w:t xml:space="preserve">The stakeholders who would be involved in the use and deployment of the activity diagram are decorating companies, freelance decorators and furniture production companies. They will simply be interacting with users (via instant messaging) whom will have interest in having their AR design implemented. Users are also another stakeholder involved in various parts of the activity diagram. They, in simple terms will use the system to create their own AR design, filter for decorators near them, send this design to the decorator, interact with them and then pay for their services if both parties agree on a deal. </w:t>
-      </w:r>
-    </w:p>
-    <w:p>
-      <w:pPr>
-        <w:jc w:val="both"/>
-        <w:rPr>
-          <w:sz w:val="24"/>
-        </w:rPr>
-      </w:pPr>
-    </w:p>
-    <w:p>
-      <w:pPr>
-        <w:jc w:val="both"/>
-        <w:rPr>
-          <w:sz w:val="24"/>
-        </w:rPr>
-      </w:pPr>
-      <w:r>
-        <w:rPr>
-          <w:sz w:val="24"/>
-        </w:rPr>
-        <w:t>the key interactions employed by users of our system are being able to drag and drop 3D objects (e.g. furniture, tiles, carpets etc.) into the camera screen, filter for decorators to meet a specific match (e.g. distance, qualification, type of work etc.), interact with a decorator through instant messaging and input card information into the payment system.</w:t>
-      </w:r>
-    </w:p>
-    <w:p>
-      <w:pPr>
-        <w:rPr>
-          <w:b/>
-        </w:rPr>
-      </w:pPr>
-    </w:p>
-    <w:p>
-      <w:pPr>
-        <w:rPr>
-          <w:b/>
-        </w:rPr>
-      </w:pPr>
-    </w:p>
-    <w:p>
-      <w:pPr>
-        <w:rPr>
-          <w:b/>
-        </w:rPr>
-      </w:pPr>
-    </w:p>
-    <w:p>
-      <w:pPr>
-        <w:rPr>
-          <w:b/>
-        </w:rPr>
-      </w:pPr>
+        <w:t xml:space="preserve">Requirement for </w:t>
+      </w:r>
+      <w:proofErr w:type="gramStart"/>
+      <w:r>
+        <w:rPr>
+          <w:color w:val="FF0000"/>
+          <w:sz w:val="32"/>
+        </w:rPr>
+        <w:t>section ,</w:t>
+      </w:r>
+      <w:proofErr w:type="gramEnd"/>
+      <w:r>
+        <w:rPr>
+          <w:color w:val="FF0000"/>
+          <w:sz w:val="32"/>
+        </w:rPr>
+        <w:t xml:space="preserve"> done last part in red of third paragraph to </w:t>
+      </w:r>
       <w:bookmarkStart w:id="0" w:name="_GoBack"/>
       <w:bookmarkEnd w:id="0"/>
-    </w:p>
+      <w:r>
+        <w:rPr>
+          <w:color w:val="FF0000"/>
+          <w:sz w:val="32"/>
+        </w:rPr>
+        <w:t>satisfy it , see if its reasonable ?</w:t>
+      </w:r>
+    </w:p>
+    <w:p>
+      <w:pPr>
+        <w:pStyle w:val="NoSpacing"/>
+        <w:rPr>
+          <w:color w:val="FF0000"/>
+          <w:sz w:val="18"/>
+        </w:rPr>
+      </w:pPr>
+      <w:r>
+        <w:rPr>
+          <w:color w:val="FF0000"/>
+          <w:sz w:val="18"/>
+        </w:rPr>
+        <w:t>‘</w:t>
+      </w:r>
+      <w:r>
+        <w:rPr>
+          <w:color w:val="FF0000"/>
+          <w:sz w:val="18"/>
+        </w:rPr>
+        <w:t>Computer Science: you should explain the</w:t>
+      </w:r>
+    </w:p>
+    <w:p>
+      <w:pPr>
+        <w:pStyle w:val="NoSpacing"/>
+        <w:rPr>
+          <w:color w:val="FF0000"/>
+          <w:sz w:val="18"/>
+        </w:rPr>
+      </w:pPr>
+      <w:r>
+        <w:rPr>
+          <w:color w:val="FF0000"/>
+          <w:sz w:val="18"/>
+        </w:rPr>
+        <w:t xml:space="preserve">computer science problems presented by your project, satisfying the </w:t>
+      </w:r>
+    </w:p>
+    <w:p>
+      <w:pPr>
+        <w:pStyle w:val="NoSpacing"/>
+        <w:rPr>
+          <w:color w:val="FF0000"/>
+          <w:sz w:val="18"/>
+        </w:rPr>
+      </w:pPr>
+      <w:r>
+        <w:rPr>
+          <w:color w:val="FF0000"/>
+          <w:sz w:val="18"/>
+        </w:rPr>
+        <w:t>programme learning outcome “Apply computational thinking to the</w:t>
+      </w:r>
+    </w:p>
+    <w:p>
+      <w:pPr>
+        <w:pStyle w:val="NoSpacing"/>
+        <w:rPr>
+          <w:color w:val="FF0000"/>
+          <w:sz w:val="18"/>
+        </w:rPr>
+      </w:pPr>
+      <w:r>
+        <w:rPr>
+          <w:color w:val="FF0000"/>
+          <w:sz w:val="18"/>
+        </w:rPr>
+        <w:t>design and implementation of moderately complex computing systems”.</w:t>
+      </w:r>
+      <w:r>
+        <w:rPr>
+          <w:color w:val="FF0000"/>
+          <w:sz w:val="18"/>
+        </w:rPr>
+        <w:t xml:space="preserve"> ‘</w:t>
+      </w:r>
+    </w:p>
+    <w:p>
+      <w:pPr>
+        <w:pStyle w:val="NoSpacing"/>
+        <w:rPr>
+          <w:color w:val="FF0000"/>
+          <w:sz w:val="18"/>
+        </w:rPr>
+      </w:pPr>
+    </w:p>
+    <w:p>
+      <w:pPr>
+        <w:pStyle w:val="NoSpacing"/>
+        <w:rPr>
+          <w:color w:val="FF0000"/>
+          <w:sz w:val="18"/>
+        </w:rPr>
+      </w:pPr>
+    </w:p>
+    <w:p>
+      <w:pPr>
+        <w:pStyle w:val="NoSpacing"/>
+        <w:numPr>
+          <w:ilvl w:val="0"/>
+          <w:numId w:val="4"/>
+        </w:numPr>
+        <w:rPr>
+          <w:color w:val="FF0000"/>
+          <w:sz w:val="24"/>
+        </w:rPr>
+      </w:pPr>
+      <w:proofErr w:type="gramStart"/>
+      <w:r>
+        <w:rPr>
+          <w:color w:val="FF0000"/>
+          <w:sz w:val="24"/>
+        </w:rPr>
+        <w:t>,(</w:t>
+      </w:r>
+      <w:proofErr w:type="gramEnd"/>
+      <w:r>
+        <w:rPr>
+          <w:color w:val="FF0000"/>
+          <w:sz w:val="24"/>
+        </w:rPr>
+        <w:t xml:space="preserve">2),(3)   are graphs from </w:t>
+      </w:r>
+      <w:proofErr w:type="spellStart"/>
+      <w:r>
+        <w:rPr>
+          <w:color w:val="FF0000"/>
+          <w:sz w:val="24"/>
+        </w:rPr>
+        <w:t>Ifrah’s</w:t>
+      </w:r>
+      <w:proofErr w:type="spellEnd"/>
+      <w:r>
+        <w:rPr>
+          <w:color w:val="FF0000"/>
+          <w:sz w:val="24"/>
+        </w:rPr>
+        <w:t xml:space="preserve"> survey</w:t>
+      </w:r>
+    </w:p>
+    <w:p>
+      <w:pPr>
+        <w:pStyle w:val="NoSpacing"/>
+        <w:numPr>
+          <w:ilvl w:val="0"/>
+          <w:numId w:val="5"/>
+        </w:numPr>
+        <w:rPr>
+          <w:color w:val="FF0000"/>
+          <w:sz w:val="24"/>
+        </w:rPr>
+      </w:pPr>
+      <w:r>
+        <w:rPr>
+          <w:color w:val="FF0000"/>
+          <w:sz w:val="24"/>
+        </w:rPr>
+        <w:t xml:space="preserve">Is from Ikea website ‘ </w:t>
+      </w:r>
+      <w:hyperlink r:id="rId5" w:history="1">
+        <w:r>
+          <w:rPr>
+            <w:rStyle w:val="Hyperlink"/>
+            <w:color w:val="FF0000"/>
+            <w:sz w:val="24"/>
+          </w:rPr>
+          <w:t>http://www.ikea.com/gb/en/this-is-ikea/newsroom/press-release/ikea-continues-to-grow-in-the-uk/</w:t>
+        </w:r>
+      </w:hyperlink>
+      <w:r>
+        <w:rPr>
+          <w:color w:val="FF0000"/>
+          <w:sz w:val="24"/>
+        </w:rPr>
+        <w:t xml:space="preserve">’ but I think I can get more </w:t>
+      </w:r>
+      <w:proofErr w:type="spellStart"/>
+      <w:r>
+        <w:rPr>
+          <w:color w:val="FF0000"/>
+          <w:sz w:val="24"/>
+        </w:rPr>
+        <w:t>repubuatle</w:t>
+      </w:r>
+      <w:proofErr w:type="spellEnd"/>
+      <w:r>
+        <w:rPr>
+          <w:color w:val="FF0000"/>
+          <w:sz w:val="24"/>
+        </w:rPr>
+        <w:t xml:space="preserve"> source for this info such as a business journal</w:t>
+      </w:r>
+    </w:p>
+    <w:p>
+      <w:pPr>
+        <w:pStyle w:val="NoSpacing"/>
+        <w:rPr>
+          <w:color w:val="FF0000"/>
+          <w:sz w:val="24"/>
+        </w:rPr>
+      </w:pPr>
+    </w:p>
+    <w:p>
+      <w:pPr>
+        <w:pStyle w:val="NoSpacing"/>
+        <w:rPr>
+          <w:color w:val="FF0000"/>
+          <w:sz w:val="24"/>
+        </w:rPr>
+      </w:pPr>
+      <w:r>
+        <w:rPr>
+          <w:color w:val="FF0000"/>
+          <w:sz w:val="24"/>
+        </w:rPr>
+        <w:t>I’m also planning to include my stakeholder diagram for this part of the report</w:t>
+      </w:r>
+    </w:p>
+    <w:p/>
+    <w:p/>
+    <w:p>
+      <w:pPr>
+        <w:rPr>
+          <w:sz w:val="28"/>
+          <w:szCs w:val="28"/>
+          <w:u w:val="single"/>
+        </w:rPr>
+      </w:pPr>
+      <w:r>
+        <w:rPr>
+          <w:sz w:val="28"/>
+          <w:szCs w:val="28"/>
+          <w:u w:val="single"/>
+        </w:rPr>
+        <w:t>Functional Specification</w:t>
+      </w:r>
+    </w:p>
+    <w:p/>
+    <w:p>
+      <w:proofErr w:type="spellStart"/>
+      <w:r>
+        <w:t>InteriAR</w:t>
+      </w:r>
+      <w:proofErr w:type="spellEnd"/>
+      <w:r>
+        <w:t xml:space="preserve"> would have all it’s users log in using an external company to log in, that would hold their account information such as Account information, Password, from that we will have users in a database that will hold Reviews of that user and their chosen augmentation(s) as well as smaller information such as how many times that user has used the app. </w:t>
+      </w:r>
+      <w:proofErr w:type="gramStart"/>
+      <w:r>
+        <w:t>( If</w:t>
+      </w:r>
+      <w:proofErr w:type="gramEnd"/>
+      <w:r>
+        <w:t xml:space="preserve"> customer has bought 4 times, or if decorator has done 10 jobs )</w:t>
+      </w:r>
+    </w:p>
+    <w:p/>
+    <w:p>
+      <w:r>
+        <w:t xml:space="preserve">Upon opening the app, it would use premade augmented reality libraries combined with computer vision techniques to correctly project the orientation and position of the 3D object. This would also aid in changing the colour of walls within the app. The user would potentially have to make changes to aid the projection and to gain additional data. Once the user has chosen and finalise a design, this would be stored in a database once again overwriting the old one (maybe or added with it); Then it’ll be sent to a decorator. Lists of decorators will also be in a database. Their profiles will be displayed by area to the user who can contact them directly with our built in messaging system. </w:t>
+      </w:r>
+    </w:p>
+    <w:p/>
+    <w:p>
+      <w:r>
+        <w:t xml:space="preserve">The messaging system will likely use libraries that have been already made as a starting point. As this chat won’t differ much from a standard chat, it wouldn’t have very much different from the standard chat. Once the decorator accepts the design sent to them, an escrow payment system will be shown. This will also include an existing library to aid in the structure of the payment system. </w:t>
+      </w:r>
+    </w:p>
+    <w:p/>
+    <w:p>
+      <w:r>
+        <w:t xml:space="preserve">We will also have an agreement that users will abide to that states that the money will be released once the job has been completed. Once the completed job has been confirmed, the user will have the option of reviewing the Decorator and allowing them to use the captured augmentation on their profile to help them build up their reputation. </w:t>
+      </w:r>
+    </w:p>
+    <w:p/>
+    <w:p/>
+    <w:p/>
+    <w:p/>
+    <w:p/>
+    <w:p/>
+    <w:p>
+      <w:pPr>
+        <w:rPr>
+          <w:sz w:val="28"/>
+          <w:szCs w:val="28"/>
+          <w:u w:val="single"/>
+        </w:rPr>
+      </w:pPr>
+      <w:r>
+        <w:rPr>
+          <w:sz w:val="28"/>
+          <w:szCs w:val="28"/>
+          <w:u w:val="single"/>
+        </w:rPr>
+        <w:t>Ethical Audit</w:t>
+      </w:r>
+    </w:p>
+    <w:p/>
+    <w:p>
+      <w:proofErr w:type="spellStart"/>
+      <w:r>
+        <w:t>Ifrah</w:t>
+      </w:r>
+      <w:proofErr w:type="spellEnd"/>
+    </w:p>
+    <w:p/>
+    <w:p>
+      <w:pPr>
+        <w:rPr>
+          <w:sz w:val="28"/>
+          <w:szCs w:val="28"/>
+          <w:u w:val="single"/>
+        </w:rPr>
+      </w:pPr>
+      <w:r>
+        <w:rPr>
+          <w:sz w:val="28"/>
+          <w:szCs w:val="28"/>
+          <w:u w:val="single"/>
+        </w:rPr>
+        <w:lastRenderedPageBreak/>
+        <w:t>Design</w:t>
+      </w:r>
+    </w:p>
+    <w:p/>
     <w:p>
       <w:pPr>
         <w:rPr>
           <w:b/>
-        </w:rPr>
-      </w:pPr>
-    </w:p>
-    <w:p/>
-    <w:p>
-      <w:pPr>
-        <w:rPr>
-          <w:sz w:val="28"/>
-          <w:szCs w:val="28"/>
+          <w:sz w:val="24"/>
           <w:u w:val="single"/>
         </w:rPr>
       </w:pPr>
       <w:r>
         <w:rPr>
-          <w:sz w:val="28"/>
-          <w:szCs w:val="28"/>
+          <w:b/>
+          <w:sz w:val="24"/>
           <w:u w:val="single"/>
         </w:rPr>
-        <w:t>Prototyping</w:t>
-      </w:r>
-    </w:p>
-    <w:p/>
+        <w:t>Activity diagram</w:t>
+      </w:r>
+    </w:p>
+    <w:p>
+      <w:pPr>
+        <w:rPr>
+          <w:b/>
+        </w:rPr>
+      </w:pPr>
+    </w:p>
+    <w:p>
+      <w:pPr>
+        <w:jc w:val="both"/>
+        <w:rPr>
+          <w:sz w:val="24"/>
+        </w:rPr>
+      </w:pPr>
+      <w:r>
+        <w:rPr>
+          <w:sz w:val="24"/>
+        </w:rPr>
+        <w:t xml:space="preserve">The stakeholders who would be involved in the use and deployment of the activity diagram are decorating companies, freelance decorators and furniture production companies. They will simply be interacting with users (via instant messaging) whom will have interest in having their AR design implemented. Users are also another stakeholder involved in various parts of the activity diagram. They, in simple terms will use the system to create their own AR design, filter for decorators near them, send this design to the decorator, interact with them and then pay for their services if both parties agree on a deal. </w:t>
+      </w:r>
+    </w:p>
+    <w:p>
+      <w:pPr>
+        <w:jc w:val="both"/>
+        <w:rPr>
+          <w:sz w:val="24"/>
+        </w:rPr>
+      </w:pPr>
+    </w:p>
+    <w:p>
+      <w:pPr>
+        <w:jc w:val="both"/>
+        <w:rPr>
+          <w:sz w:val="24"/>
+        </w:rPr>
+      </w:pPr>
+      <w:r>
+        <w:rPr>
+          <w:sz w:val="24"/>
+        </w:rPr>
+        <w:t>the key interactions employed by users of our system are being able to drag and drop 3D objects (e.g. furniture, tiles, carpets etc.) into the camera screen, filter for decorators to meet a specific match (e.g. distance, qualification, type of work etc.), interact with a decorator through instant messaging and input card information into the payment system.</w:t>
+      </w:r>
+    </w:p>
+    <w:p/>
+    <w:p>
+      <w:pPr>
+        <w:rPr>
+          <w:sz w:val="28"/>
+          <w:szCs w:val="28"/>
+        </w:rPr>
+      </w:pPr>
+      <w:r>
+        <w:rPr>
+          <w:sz w:val="28"/>
+          <w:szCs w:val="28"/>
+        </w:rPr>
+        <w:t xml:space="preserve">In terms of our design we decided to structure it to be as simple to use as possible. This is as the main focus of the </w:t>
+      </w:r>
+      <w:proofErr w:type="gramStart"/>
+      <w:r>
+        <w:rPr>
+          <w:sz w:val="28"/>
+          <w:szCs w:val="28"/>
+        </w:rPr>
+        <w:t>app(</w:t>
+      </w:r>
+      <w:proofErr w:type="gramEnd"/>
+      <w:r>
+        <w:rPr>
+          <w:sz w:val="28"/>
+          <w:szCs w:val="28"/>
+        </w:rPr>
+        <w:t>the AR implementation)has potential to be quite fiddly with some users and so we would like the rest of their experience to be easily understood and laid out.</w:t>
+      </w:r>
+    </w:p>
     <w:p>
       <w:pPr>
         <w:pStyle w:val="ListParagraph"/>
@@ -625,12 +997,20 @@
           <w:szCs w:val="28"/>
         </w:rPr>
       </w:pPr>
-      <w:r>
-        <w:rPr>
-          <w:sz w:val="28"/>
-          <w:szCs w:val="28"/>
-        </w:rPr>
-        <w:t>In terms of our design we decided to structure it to be as simple to use as possible. This is as the main focus of the app(the AR implementation)has potential to be quite fiddly with some users and so we would like the rest of their experience to be easily understood and laid out.</w:t>
+    </w:p>
+    <w:p>
+      <w:pPr>
+        <w:rPr>
+          <w:sz w:val="28"/>
+          <w:szCs w:val="28"/>
+        </w:rPr>
+      </w:pPr>
+      <w:r>
+        <w:rPr>
+          <w:sz w:val="28"/>
+          <w:szCs w:val="28"/>
+        </w:rPr>
+        <w:t>We have laid out the structure of our app using UML diagrams. One of which is the sequence diagram.</w:t>
       </w:r>
     </w:p>
     <w:p>
@@ -650,13 +1030,96 @@
           <w:szCs w:val="28"/>
         </w:rPr>
       </w:pPr>
-      <w:r>
-        <w:rPr>
-          <w:sz w:val="28"/>
-          <w:szCs w:val="28"/>
-        </w:rPr>
-        <w:t>We have laid out the structure of our app using UML diagrams. One of which is the sequence diagram.</w:t>
-      </w:r>
+    </w:p>
+    <w:p>
+      <w:pPr>
+        <w:pStyle w:val="ListParagraph"/>
+        <w:rPr>
+          <w:sz w:val="28"/>
+          <w:szCs w:val="28"/>
+        </w:rPr>
+      </w:pPr>
+    </w:p>
+    <w:p>
+      <w:pPr>
+        <w:pStyle w:val="ListParagraph"/>
+        <w:rPr>
+          <w:sz w:val="28"/>
+          <w:szCs w:val="28"/>
+        </w:rPr>
+      </w:pPr>
+    </w:p>
+    <w:p>
+      <w:pPr>
+        <w:pStyle w:val="ListParagraph"/>
+        <w:rPr>
+          <w:sz w:val="28"/>
+          <w:szCs w:val="28"/>
+        </w:rPr>
+      </w:pPr>
+    </w:p>
+    <w:p>
+      <w:pPr>
+        <w:pStyle w:val="ListParagraph"/>
+        <w:rPr>
+          <w:sz w:val="28"/>
+          <w:szCs w:val="28"/>
+        </w:rPr>
+      </w:pPr>
+    </w:p>
+    <w:p>
+      <w:pPr>
+        <w:pStyle w:val="ListParagraph"/>
+        <w:rPr>
+          <w:sz w:val="28"/>
+          <w:szCs w:val="28"/>
+        </w:rPr>
+      </w:pPr>
+    </w:p>
+    <w:p>
+      <w:pPr>
+        <w:pStyle w:val="ListParagraph"/>
+        <w:rPr>
+          <w:sz w:val="28"/>
+          <w:szCs w:val="28"/>
+        </w:rPr>
+      </w:pPr>
+    </w:p>
+    <w:p>
+      <w:pPr>
+        <w:pStyle w:val="ListParagraph"/>
+        <w:rPr>
+          <w:sz w:val="28"/>
+          <w:szCs w:val="28"/>
+        </w:rPr>
+      </w:pPr>
+    </w:p>
+    <w:p>
+      <w:pPr>
+        <w:pStyle w:val="ListParagraph"/>
+        <w:rPr>
+          <w:sz w:val="28"/>
+          <w:szCs w:val="28"/>
+        </w:rPr>
+      </w:pPr>
+    </w:p>
+    <w:p>
+      <w:pPr>
+        <w:pStyle w:val="ListParagraph"/>
+        <w:rPr>
+          <w:sz w:val="28"/>
+          <w:szCs w:val="28"/>
+        </w:rPr>
+      </w:pPr>
+    </w:p>
+    <w:p>
+      <w:pPr>
+        <w:pStyle w:val="ListParagraph"/>
+        <w:rPr>
+          <w:sz w:val="28"/>
+          <w:szCs w:val="28"/>
+        </w:rPr>
+      </w:pPr>
     </w:p>
     <w:p>
       <w:pPr>
@@ -687,7 +1150,15 @@
     <w:p/>
     <w:p>
       <w:r>
-        <w:t>The functional prototyping for InteriAR consisted of three main technical questions:</w:t>
+        <w:t xml:space="preserve">The functional prototyping for </w:t>
+      </w:r>
+      <w:proofErr w:type="spellStart"/>
+      <w:r>
+        <w:t>InteriAR</w:t>
+      </w:r>
+      <w:proofErr w:type="spellEnd"/>
+      <w:r>
+        <w:t xml:space="preserve"> consisted of three main technical questions:</w:t>
       </w:r>
     </w:p>
     <w:p>
@@ -719,6 +1190,7 @@
         <w:spacing w:after="0" w:line="240" w:lineRule="auto"/>
       </w:pPr>
       <w:r>
+        <w:lastRenderedPageBreak/>
         <w:t>Is “marked tracking” a viable method of us displaying and moving 3D objects in our augmented reality space?</w:t>
       </w:r>
     </w:p>
@@ -735,8 +1207,30 @@
         <w:rPr>
           <w:color w:val="FF0000"/>
         </w:rPr>
-        <w:t>Will MongoDB be able to handle the volume of users and transactions the app may need in future? ???????</w:t>
-      </w:r>
+        <w:t xml:space="preserve">Will </w:t>
+      </w:r>
+      <w:proofErr w:type="spellStart"/>
+      <w:r>
+        <w:rPr>
+          <w:color w:val="FF0000"/>
+        </w:rPr>
+        <w:t>MongoDB</w:t>
+      </w:r>
+      <w:proofErr w:type="spellEnd"/>
+      <w:r>
+        <w:rPr>
+          <w:color w:val="FF0000"/>
+        </w:rPr>
+        <w:t xml:space="preserve"> be able to handle the volume of users and transactions the app may need in future</w:t>
+      </w:r>
+      <w:proofErr w:type="gramStart"/>
+      <w:r>
+        <w:rPr>
+          <w:color w:val="FF0000"/>
+        </w:rPr>
+        <w:t>? ???????</w:t>
+      </w:r>
+      <w:proofErr w:type="gramEnd"/>
     </w:p>
     <w:p/>
     <w:p>
@@ -756,7 +1250,15 @@
         </w:rPr>
       </w:pPr>
       <w:r>
-        <w:t xml:space="preserve">This prototype was created on Processing 3 using the Ketai for Android library </w:t>
+        <w:t xml:space="preserve">This prototype was created on Processing 3 using the </w:t>
+      </w:r>
+      <w:proofErr w:type="spellStart"/>
+      <w:r>
+        <w:t>Ketai</w:t>
+      </w:r>
+      <w:proofErr w:type="spellEnd"/>
+      <w:r>
+        <w:t xml:space="preserve"> for Android library </w:t>
       </w:r>
       <w:r>
         <w:rPr>
@@ -788,7 +1290,7 @@
           <w:lang w:eastAsia="en-GB"/>
         </w:rPr>
         <w:drawing>
-          <wp:anchor distT="0" distB="0" distL="114300" distR="114300" simplePos="0" relativeHeight="251659264" behindDoc="1" locked="0" layoutInCell="1" allowOverlap="1" wp14:anchorId="42D4278A" wp14:editId="5FFDB811">
+          <wp:anchor distT="0" distB="0" distL="114300" distR="114300" simplePos="0" relativeHeight="251655680" behindDoc="1" locked="0" layoutInCell="1" allowOverlap="1" wp14:anchorId="42D4278A" wp14:editId="5FFDB811">
             <wp:simplePos x="0" y="0"/>
             <wp:positionH relativeFrom="column">
               <wp:posOffset>-635</wp:posOffset>
@@ -813,7 +1315,7 @@
                     </pic:cNvPicPr>
                   </pic:nvPicPr>
                   <pic:blipFill>
-                    <a:blip r:embed="rId5" cstate="print">
+                    <a:blip r:embed="rId6" cstate="print">
                       <a:extLst>
                         <a:ext uri="{28A0092B-C50C-407E-A947-70E740481C1C}">
                           <a14:useLocalDpi xmlns:a14="http://schemas.microsoft.com/office/drawing/2010/main" val="0"/>
@@ -939,35 +1441,59 @@
           <w:szCs w:val="18"/>
         </w:rPr>
       </w:pPr>
+      <w:proofErr w:type="spellStart"/>
       <w:r>
         <w:rPr>
           <w:rFonts w:asciiTheme="majorHAnsi" w:hAnsiTheme="majorHAnsi"/>
           <w:sz w:val="18"/>
           <w:szCs w:val="18"/>
         </w:rPr>
-        <w:t>InteriAR wall colouring functional prototype v1</w:t>
-      </w:r>
-    </w:p>
-    <w:p>
-      <w:pPr>
+        <w:t>InteriAR</w:t>
+      </w:r>
+      <w:proofErr w:type="spellEnd"/>
+      <w:r>
         <w:rPr>
           <w:rFonts w:asciiTheme="majorHAnsi" w:hAnsiTheme="majorHAnsi"/>
           <w:sz w:val="18"/>
           <w:szCs w:val="18"/>
         </w:rPr>
-      </w:pPr>
-    </w:p>
-    <w:p>
-      <w:pPr>
-        <w:rPr>
-          <w:rFonts w:cstheme="minorHAnsi"/>
-        </w:rPr>
-      </w:pPr>
-      <w:r>
-        <w:rPr>
-          <w:rFonts w:cstheme="minorHAnsi"/>
-        </w:rPr>
-        <w:t>The prototype manages to successfully detect part of the surrounding wall, and avoid the more obviously differently coloured obstacles; however it also misses out large portions and does pick up some unwanted additions. Another factor is performance; when calculating colour distance on each pixel in the feed, especially on a mobile-phone processor, the program starts to stutter.</w:t>
+        <w:t xml:space="preserve"> wall colouring functional prototype v1</w:t>
+      </w:r>
+    </w:p>
+    <w:p>
+      <w:pPr>
+        <w:rPr>
+          <w:rFonts w:asciiTheme="majorHAnsi" w:hAnsiTheme="majorHAnsi"/>
+          <w:sz w:val="18"/>
+          <w:szCs w:val="18"/>
+        </w:rPr>
+      </w:pPr>
+    </w:p>
+    <w:p>
+      <w:pPr>
+        <w:rPr>
+          <w:rFonts w:cstheme="minorHAnsi"/>
+        </w:rPr>
+      </w:pPr>
+      <w:r>
+        <w:rPr>
+          <w:rFonts w:cstheme="minorHAnsi"/>
+        </w:rPr>
+        <w:t xml:space="preserve">The prototype manages to successfully detect part of the surrounding wall, and avoid the more obviously differently coloured obstacles; </w:t>
+      </w:r>
+      <w:proofErr w:type="gramStart"/>
+      <w:r>
+        <w:rPr>
+          <w:rFonts w:cstheme="minorHAnsi"/>
+        </w:rPr>
+        <w:t>however</w:t>
+      </w:r>
+      <w:proofErr w:type="gramEnd"/>
+      <w:r>
+        <w:rPr>
+          <w:rFonts w:cstheme="minorHAnsi"/>
+        </w:rPr>
+        <w:t xml:space="preserve"> it also misses out large portions and does pick up some unwanted additions. Another factor is performance; when calculating colour distance on each pixel in the feed, especially on a mobile-phone processor, the program starts to stutter.</w:t>
       </w:r>
     </w:p>
     <w:p>
@@ -1133,7 +1659,21 @@
         <w:rPr>
           <w:rFonts w:cstheme="minorHAnsi"/>
         </w:rPr>
-        <w:t xml:space="preserve">using the Vuforia AR library </w:t>
+        <w:t xml:space="preserve">using the </w:t>
+      </w:r>
+      <w:proofErr w:type="spellStart"/>
+      <w:r>
+        <w:rPr>
+          <w:rFonts w:cstheme="minorHAnsi"/>
+        </w:rPr>
+        <w:t>Vuforia</w:t>
+      </w:r>
+      <w:proofErr w:type="spellEnd"/>
+      <w:r>
+        <w:rPr>
+          <w:rFonts w:cstheme="minorHAnsi"/>
+        </w:rPr>
+        <w:t xml:space="preserve"> AR library </w:t>
       </w:r>
       <w:r>
         <w:rPr>
@@ -1146,7 +1686,21 @@
         <w:rPr>
           <w:rFonts w:cstheme="minorHAnsi"/>
         </w:rPr>
-        <w:t>. The software utilises a database of markers which are images of real objects or surfaces with enough unique features to be distinguishable from the surrounding area. Computer generated 3D objects are then assigned a marker so that when the camera detects it, the object will superimposed upon it wherever it moves.</w:t>
+        <w:t xml:space="preserve">. The software utilises a database of markers which are images of real objects or surfaces with enough unique features to be distinguishable from the surrounding area. Computer generated 3D objects are then assigned a marker so that when the camera detects it, the object will </w:t>
+      </w:r>
+      <w:proofErr w:type="gramStart"/>
+      <w:r>
+        <w:rPr>
+          <w:rFonts w:cstheme="minorHAnsi"/>
+        </w:rPr>
+        <w:t>superimposed</w:t>
+      </w:r>
+      <w:proofErr w:type="gramEnd"/>
+      <w:r>
+        <w:rPr>
+          <w:rFonts w:cstheme="minorHAnsi"/>
+        </w:rPr>
+        <w:t xml:space="preserve"> upon it wherever it moves.</w:t>
       </w:r>
     </w:p>
     <w:p>
@@ -1161,7 +1715,7 @@
           <w:lang w:eastAsia="en-GB"/>
         </w:rPr>
         <w:drawing>
-          <wp:anchor distT="0" distB="0" distL="114300" distR="114300" simplePos="0" relativeHeight="251660288" behindDoc="1" locked="0" layoutInCell="1" allowOverlap="1" wp14:anchorId="238B4356" wp14:editId="30A307F2">
+          <wp:anchor distT="0" distB="0" distL="114300" distR="114300" simplePos="0" relativeHeight="251657728" behindDoc="1" locked="0" layoutInCell="1" allowOverlap="1" wp14:anchorId="238B4356" wp14:editId="30A307F2">
             <wp:simplePos x="0" y="0"/>
             <wp:positionH relativeFrom="column">
               <wp:posOffset>-46318</wp:posOffset>
@@ -1186,7 +1740,7 @@
                     </pic:cNvPicPr>
                   </pic:nvPicPr>
                   <pic:blipFill>
-                    <a:blip r:embed="rId6" cstate="print">
+                    <a:blip r:embed="rId7" cstate="print">
                       <a:extLst>
                         <a:ext uri="{28A0092B-C50C-407E-A947-70E740481C1C}">
                           <a14:useLocalDpi xmlns:a14="http://schemas.microsoft.com/office/drawing/2010/main" val="0"/>
@@ -1238,7 +1792,7 @@
           <w:lang w:eastAsia="en-GB"/>
         </w:rPr>
         <w:drawing>
-          <wp:anchor distT="0" distB="0" distL="114300" distR="114300" simplePos="0" relativeHeight="251661312" behindDoc="1" locked="0" layoutInCell="1" allowOverlap="1" wp14:anchorId="79749040" wp14:editId="07CED014">
+          <wp:anchor distT="0" distB="0" distL="114300" distR="114300" simplePos="0" relativeHeight="251658752" behindDoc="1" locked="0" layoutInCell="1" allowOverlap="1" wp14:anchorId="79749040" wp14:editId="07CED014">
             <wp:simplePos x="0" y="0"/>
             <wp:positionH relativeFrom="column">
               <wp:posOffset>3662814</wp:posOffset>
@@ -1263,7 +1817,7 @@
                     </pic:cNvPicPr>
                   </pic:nvPicPr>
                   <pic:blipFill>
-                    <a:blip r:embed="rId7" cstate="print">
+                    <a:blip r:embed="rId8" cstate="print">
                       <a:extLst>
                         <a:ext uri="{28A0092B-C50C-407E-A947-70E740481C1C}">
                           <a14:useLocalDpi xmlns:a14="http://schemas.microsoft.com/office/drawing/2010/main" val="0"/>
@@ -1372,13 +1926,23 @@
           <w:szCs w:val="18"/>
         </w:rPr>
       </w:pPr>
+      <w:proofErr w:type="spellStart"/>
       <w:r>
         <w:rPr>
           <w:rFonts w:asciiTheme="majorHAnsi" w:hAnsiTheme="majorHAnsi"/>
           <w:sz w:val="18"/>
           <w:szCs w:val="18"/>
         </w:rPr>
-        <w:t>InteriAR objects prototype v1 in Unity</w:t>
+        <w:t>InteriAR</w:t>
+      </w:r>
+      <w:proofErr w:type="spellEnd"/>
+      <w:r>
+        <w:rPr>
+          <w:rFonts w:asciiTheme="majorHAnsi" w:hAnsiTheme="majorHAnsi"/>
+          <w:sz w:val="18"/>
+          <w:szCs w:val="18"/>
+        </w:rPr>
+        <w:t xml:space="preserve"> objects prototype v1 in Unity</w:t>
       </w:r>
       <w:r>
         <w:rPr>
@@ -1461,7 +2025,7 @@
           <w:lang w:eastAsia="en-GB"/>
         </w:rPr>
         <w:drawing>
-          <wp:anchor distT="0" distB="0" distL="114300" distR="114300" simplePos="0" relativeHeight="251662336" behindDoc="1" locked="0" layoutInCell="1" allowOverlap="1" wp14:anchorId="2411473D" wp14:editId="45E6BCF0">
+          <wp:anchor distT="0" distB="0" distL="114300" distR="114300" simplePos="0" relativeHeight="251659776" behindDoc="1" locked="0" layoutInCell="1" allowOverlap="1" wp14:anchorId="2411473D" wp14:editId="45E6BCF0">
             <wp:simplePos x="0" y="0"/>
             <wp:positionH relativeFrom="column">
               <wp:posOffset>0</wp:posOffset>
@@ -1486,7 +2050,7 @@
                     </pic:cNvPicPr>
                   </pic:nvPicPr>
                   <pic:blipFill>
-                    <a:blip r:embed="rId8" cstate="print">
+                    <a:blip r:embed="rId9" cstate="print">
                       <a:extLst>
                         <a:ext uri="{28A0092B-C50C-407E-A947-70E740481C1C}">
                           <a14:useLocalDpi xmlns:a14="http://schemas.microsoft.com/office/drawing/2010/main" val="0"/>
@@ -1606,13 +2170,23 @@
           <w:szCs w:val="18"/>
         </w:rPr>
       </w:pPr>
+      <w:proofErr w:type="spellStart"/>
       <w:r>
         <w:rPr>
           <w:rFonts w:asciiTheme="majorHAnsi" w:hAnsiTheme="majorHAnsi"/>
           <w:sz w:val="18"/>
           <w:szCs w:val="18"/>
         </w:rPr>
-        <w:t>InteriAR objects prototype v1 deployed to android</w:t>
+        <w:t>InteriAR</w:t>
+      </w:r>
+      <w:proofErr w:type="spellEnd"/>
+      <w:r>
+        <w:rPr>
+          <w:rFonts w:asciiTheme="majorHAnsi" w:hAnsiTheme="majorHAnsi"/>
+          <w:sz w:val="18"/>
+          <w:szCs w:val="18"/>
+        </w:rPr>
+        <w:t xml:space="preserve"> objects prototype v1 deployed to android</w:t>
       </w:r>
     </w:p>
     <w:p>
@@ -1733,7 +2307,35 @@
         <w:rPr>
           <w:rFonts w:cstheme="minorHAnsi"/>
         </w:rPr>
-        <w:t xml:space="preserve">This prototype implemented a cloud-based MongoDB database using mLab services </w:t>
+        <w:t xml:space="preserve">This prototype implemented a cloud-based </w:t>
+      </w:r>
+      <w:proofErr w:type="spellStart"/>
+      <w:r>
+        <w:rPr>
+          <w:rFonts w:cstheme="minorHAnsi"/>
+        </w:rPr>
+        <w:t>MongoDB</w:t>
+      </w:r>
+      <w:proofErr w:type="spellEnd"/>
+      <w:r>
+        <w:rPr>
+          <w:rFonts w:cstheme="minorHAnsi"/>
+        </w:rPr>
+        <w:t xml:space="preserve"> database using </w:t>
+      </w:r>
+      <w:proofErr w:type="spellStart"/>
+      <w:r>
+        <w:rPr>
+          <w:rFonts w:cstheme="minorHAnsi"/>
+        </w:rPr>
+        <w:t>mLab</w:t>
+      </w:r>
+      <w:proofErr w:type="spellEnd"/>
+      <w:r>
+        <w:rPr>
+          <w:rFonts w:cstheme="minorHAnsi"/>
+        </w:rPr>
+        <w:t xml:space="preserve"> services </w:t>
       </w:r>
       <w:r>
         <w:rPr>
@@ -1770,6 +2372,12 @@
           <w:rFonts w:cstheme="minorHAnsi"/>
         </w:rPr>
       </w:pPr>
+      <w:r>
+        <w:rPr>
+          <w:rFonts w:cstheme="minorHAnsi"/>
+        </w:rPr>
+        <w:t>`</w:t>
+      </w:r>
     </w:p>
     <w:p>
       <w:pPr>
@@ -1843,7 +2451,15 @@
     <w:p/>
     <w:p>
       <w:r>
-        <w:t xml:space="preserve">In our account database, we have decided to use a MongoDB. The reason being that it is easiest to implement over MySQL. Furthermore, it has better capacity, speed and reliability than MySQL. </w:t>
+        <w:t xml:space="preserve">In our account database, we have decided to use a </w:t>
+      </w:r>
+      <w:proofErr w:type="spellStart"/>
+      <w:r>
+        <w:t>MongoDB</w:t>
+      </w:r>
+      <w:proofErr w:type="spellEnd"/>
+      <w:r>
+        <w:t xml:space="preserve">. The reason being that it is easiest to implement over MySQL. Furthermore, it has better capacity, speed and reliability than MySQL. </w:t>
       </w:r>
     </w:p>
     <w:p/>
@@ -1872,7 +2488,15 @@
         <w:t>The</w:t>
       </w:r>
       <w:r>
-        <w:t xml:space="preserve"> main selling point of InteriAR, is the augmented reality. We aim to allow users to pretty much visualise a whole room within their phone. To develop this, we have decided to use Unity3D. Unity is designed for, but not restricted to, 3D games. As Unity an excellent 3D engine that can be worked outside of just game development, it seems to be the perfect software to use, also because it can pretty easily be deployed to Android and IOS. As an alternative, we did look at using Android Studio. We chose Unity over Android Studio simply because Android Studio doesn’t natively support 3D modelling and design, however, Unity does. Every augmented object will be a 3D model. </w:t>
+        <w:t xml:space="preserve"> main selling point of </w:t>
+      </w:r>
+      <w:proofErr w:type="spellStart"/>
+      <w:r>
+        <w:t>InteriAR</w:t>
+      </w:r>
+      <w:proofErr w:type="spellEnd"/>
+      <w:r>
+        <w:t xml:space="preserve">, is the augmented reality. We aim to allow users to pretty much visualise a whole room within their phone. To develop this, we have decided to use Unity3D. Unity is designed for, but not restricted to, 3D games. As Unity an excellent 3D engine that can be worked outside of just game development, it seems to be the perfect software to use, also because it can pretty easily be deployed to Android and IOS. As an alternative, we did look at using Android Studio. We chose Unity over Android Studio simply because Android Studio doesn’t natively support 3D modelling and design, however, Unity does. Every augmented object will be a 3D model. </w:t>
       </w:r>
     </w:p>
     <w:p/>
@@ -1890,7 +2514,71 @@
     <w:p/>
     <w:p>
       <w:r>
-        <w:t xml:space="preserve">For the actual technology behind the augmentation, we have decided to use an external Unity Library called Wikitude. We chose this over Vuforia (another Unity Library for AR ) as Vuforia is good for recognition based AR. This is using track-able images as basis for projection such as a leaflet. Through prototyping we have discovered that this is not practical as we would like users to not need to use trackers to place things in their rooms, not to mention that if you’re too far from a tracker, the Augmentation would get ruined. Wikitude uses a projection based augmentation called SLAM. Simultaneous Localisation and Mapping is the type of AR that we need as it can recognise space and angles pretty well and correctly project the right orientation of the 3D object. We did also look at ARCore ( Androids AR library) and ARKit (Apples AR library) however they only support their respective platforms. </w:t>
+        <w:t xml:space="preserve">For the actual technology behind the augmentation, we have decided to use an external Unity Library called </w:t>
+      </w:r>
+      <w:proofErr w:type="spellStart"/>
+      <w:r>
+        <w:t>Wikitude</w:t>
+      </w:r>
+      <w:proofErr w:type="spellEnd"/>
+      <w:r>
+        <w:t xml:space="preserve">. We chose this over </w:t>
+      </w:r>
+      <w:proofErr w:type="spellStart"/>
+      <w:r>
+        <w:t>Vuforia</w:t>
+      </w:r>
+      <w:proofErr w:type="spellEnd"/>
+      <w:r>
+        <w:t xml:space="preserve"> (another Unity Library for </w:t>
+      </w:r>
+      <w:proofErr w:type="gramStart"/>
+      <w:r>
+        <w:t>AR )</w:t>
+      </w:r>
+      <w:proofErr w:type="gramEnd"/>
+      <w:r>
+        <w:t xml:space="preserve"> as </w:t>
+      </w:r>
+      <w:proofErr w:type="spellStart"/>
+      <w:r>
+        <w:t>Vuforia</w:t>
+      </w:r>
+      <w:proofErr w:type="spellEnd"/>
+      <w:r>
+        <w:t xml:space="preserve"> is good for recognition based AR. This is using track-able images as basis for projection such as a leaflet. Through prototyping we have discovered that this is not practical as we would like users to not need to use trackers to place things in their rooms, not to mention that if you’re too far from a tracker, the Augmentation would get ruined. </w:t>
+      </w:r>
+      <w:proofErr w:type="spellStart"/>
+      <w:r>
+        <w:t>Wikitude</w:t>
+      </w:r>
+      <w:proofErr w:type="spellEnd"/>
+      <w:r>
+        <w:t xml:space="preserve"> uses a projection based augmentation called SLAM. Simultaneous Localisation and Mapping is the type of AR that we need as it can recognise space and angles pretty well and correctly project the right orientation of the 3D object. We did also look at </w:t>
+      </w:r>
+      <w:proofErr w:type="spellStart"/>
+      <w:r>
+        <w:t>ARCore</w:t>
+      </w:r>
+      <w:proofErr w:type="spellEnd"/>
+      <w:r>
+        <w:t xml:space="preserve"> </w:t>
+      </w:r>
+      <w:proofErr w:type="gramStart"/>
+      <w:r>
+        <w:t>( Androids</w:t>
+      </w:r>
+      <w:proofErr w:type="gramEnd"/>
+      <w:r>
+        <w:t xml:space="preserve"> AR library) and </w:t>
+      </w:r>
+      <w:proofErr w:type="spellStart"/>
+      <w:r>
+        <w:t>ARKit</w:t>
+      </w:r>
+      <w:proofErr w:type="spellEnd"/>
+      <w:r>
+        <w:t xml:space="preserve"> (Apples AR library) however they only support their respective platforms. </w:t>
       </w:r>
     </w:p>
     <w:p/>
@@ -1914,7 +2602,15 @@
     <w:p/>
     <w:p>
       <w:r>
-        <w:t xml:space="preserve">For the Payment within the app, we have decided to use Paypal as it supports standard card use as well as PayPal accounts. We aim to have an escrow system to hold the money until the job is done to avoid scams. In principle, this would be simple, however payments aren’t going directly to us. There is one available python library that can implement Escrow called Balanced. However, the documentation about it does not currently work and there isn’t much information available about it. </w:t>
+        <w:t xml:space="preserve">For the Payment within the app, we have decided to use </w:t>
+      </w:r>
+      <w:proofErr w:type="spellStart"/>
+      <w:r>
+        <w:t>Paypal</w:t>
+      </w:r>
+      <w:proofErr w:type="spellEnd"/>
+      <w:r>
+        <w:t xml:space="preserve"> as it supports standard card use as well as PayPal accounts. We aim to have an escrow system to hold the money until the job is done to avoid scams. In principle, this would be simple, however payments aren’t going directly to us. There is one available python library that can implement Escrow called Balanced. However, the documentation about it does not currently work and there isn’t much information available about it. </w:t>
       </w:r>
     </w:p>
     <w:p/>
@@ -1939,10 +2635,15 @@
     <w:p/>
     <w:p>
       <w:r>
-        <w:t xml:space="preserve">We will be focusing most of the test cases around the augmentation the </w:t>
-      </w:r>
-      <w:r>
-        <w:t xml:space="preserve">app projects as this is the main focus of InteriAR. </w:t>
+        <w:t xml:space="preserve">We will be focusing most of the test cases around the augmentation the app projects as this is the main focus of </w:t>
+      </w:r>
+      <w:proofErr w:type="spellStart"/>
+      <w:r>
+        <w:t>InteriAR</w:t>
+      </w:r>
+      <w:proofErr w:type="spellEnd"/>
+      <w:r>
+        <w:t xml:space="preserve">. An example of one of our test cases would be to look at whether the app would project the correct 3D object correctly, in which that would be with the correct focal points and angle. This is the main test case as without this, most of the app doesn’t work properly. </w:t>
       </w:r>
     </w:p>
     <w:p/>
@@ -1966,7 +2667,15 @@
     <w:p/>
     <w:p>
       <w:r>
-        <w:t xml:space="preserve">The future development of this project will be focussed around splitting our resources up into smaller groups and giving them clear sub-tasks to meet as part of their overarching long-term milestones. This will be primarily managed via Trello for sub-tasks and documented with a Gantt chart </w:t>
+        <w:t xml:space="preserve">The future development of this project will be focussed around splitting our resources up into smaller groups and giving them clear sub-tasks to meet as part of their overarching long-term milestones. This will be primarily managed via </w:t>
+      </w:r>
+      <w:proofErr w:type="spellStart"/>
+      <w:r>
+        <w:t>Trello</w:t>
+      </w:r>
+      <w:proofErr w:type="spellEnd"/>
+      <w:r>
+        <w:t xml:space="preserve"> for sub-tasks and documented with a Gantt chart </w:t>
       </w:r>
       <w:r>
         <w:rPr>
@@ -2075,7 +2784,6 @@
           <w:szCs w:val="28"/>
           <w:u w:val="single"/>
         </w:rPr>
-        <w:lastRenderedPageBreak/>
         <w:t>Appendices</w:t>
       </w:r>
     </w:p>
@@ -2091,9 +2799,10 @@
       <w:r>
         <w:rPr>
           <w:noProof/>
+          <w:lang w:eastAsia="en-GB"/>
         </w:rPr>
         <w:drawing>
-          <wp:anchor distT="0" distB="0" distL="114300" distR="114300" simplePos="0" relativeHeight="251659264" behindDoc="1" locked="0" layoutInCell="1" allowOverlap="1" wp14:anchorId="08067E2A" wp14:editId="752761D3">
+          <wp:anchor distT="0" distB="0" distL="114300" distR="114300" simplePos="0" relativeHeight="251656704" behindDoc="1" locked="0" layoutInCell="1" allowOverlap="1" wp14:anchorId="08067E2A" wp14:editId="752761D3">
             <wp:simplePos x="0" y="0"/>
             <wp:positionH relativeFrom="column">
               <wp:posOffset>-617220</wp:posOffset>
@@ -2126,7 +2835,7 @@
                     </pic:cNvPicPr>
                   </pic:nvPicPr>
                   <pic:blipFill>
-                    <a:blip r:embed="rId9" cstate="print">
+                    <a:blip r:embed="rId10" cstate="print">
                       <a:extLst>
                         <a:ext uri="{28A0092B-C50C-407E-A947-70E740481C1C}">
                           <a14:useLocalDpi xmlns:a14="http://schemas.microsoft.com/office/drawing/2010/main" val="0"/>
@@ -2186,8 +2895,97 @@
 </file>
 
 <file path=word/numbering.xml><?xml version="1.0" encoding="utf-8"?>
-<w:numbering xmlns:wpc="http://schemas.microsoft.com/office/word/2010/wordprocessingCanvas" xmlns:cx="http://schemas.microsoft.com/office/drawing/2014/chartex" xmlns:cx1="http://schemas.microsoft.com/office/drawing/2015/9/8/chartex" xmlns:cx2="http://schemas.microsoft.com/office/drawing/2015/10/21/chartex" xmlns:cx3="http://schemas.microsoft.com/office/drawing/2016/5/9/chartex" xmlns:cx4="http://schemas.microsoft.com/office/drawing/2016/5/10/chartex" xmlns:cx5="http://schemas.microsoft.com/office/drawing/2016/5/11/chartex" xmlns:cx6="http://schemas.microsoft.com/office/drawing/2016/5/12/chartex" xmlns:cx7="http://schemas.microsoft.com/office/drawing/2016/5/13/chartex" xmlns:cx8="http://schemas.microsoft.com/office/drawing/2016/5/14/chartex" xmlns:mc="http://schemas.openxmlformats.org/markup-compatibility/2006" xmlns:aink="http://schemas.microsoft.com/office/drawing/2016/ink" xmlns:am3d="http://schemas.microsoft.com/office/drawing/2017/model3d" xmlns:o="urn:schemas-microsoft-com:office:office" xmlns:r="http://schemas.openxmlformats.org/officeDocument/2006/relationships" xmlns:m="http://schemas.openxmlformats.org/officeDocument/2006/math" xmlns:v="urn:schemas-microsoft-com:vml" xmlns:wp14="http://schemas.microsoft.com/office/word/2010/wordprocessingDrawing" xmlns:wp="http://schemas.openxmlformats.org/drawingml/2006/wordprocessingDrawing" xmlns:w10="urn:schemas-microsoft-com:office:word" xmlns:w="http://schemas.openxmlformats.org/wordprocessingml/2006/main" xmlns:w14="http://schemas.microsoft.com/office/word/2010/wordml" xmlns:w15="http://schemas.microsoft.com/office/word/2012/wordml" xmlns:w16cid="http://schemas.microsoft.com/office/word/2016/wordml/cid" xmlns:w16se="http://schemas.microsoft.com/office/word/2015/wordml/symex" xmlns:wpg="http://schemas.microsoft.com/office/word/2010/wordprocessingGroup" xmlns:wpi="http://schemas.microsoft.com/office/word/2010/wordprocessingInk" xmlns:wne="http://schemas.microsoft.com/office/word/2006/wordml" xmlns:wps="http://schemas.microsoft.com/office/word/2010/wordprocessingShape" mc:Ignorable="w14 w15 w16se w16cid wp14">
-  <w:abstractNum w:abstractNumId="0" w15:restartNumberingAfterBreak="0">
+<w:numbering xmlns:wpc="http://schemas.microsoft.com/office/word/2010/wordprocessingCanvas" xmlns:mo="http://schemas.microsoft.com/office/mac/office/2008/main" xmlns:mc="http://schemas.openxmlformats.org/markup-compatibility/2006" xmlns:mv="urn:schemas-microsoft-com:mac:vml" xmlns:o="urn:schemas-microsoft-com:office:office" xmlns:r="http://schemas.openxmlformats.org/officeDocument/2006/relationships" xmlns:m="http://schemas.openxmlformats.org/officeDocument/2006/math" xmlns:v="urn:schemas-microsoft-com:vml" xmlns:wp14="http://schemas.microsoft.com/office/word/2010/wordprocessingDrawing" xmlns:wp="http://schemas.openxmlformats.org/drawingml/2006/wordprocessingDrawing" xmlns:w10="urn:schemas-microsoft-com:office:word" xmlns:w="http://schemas.openxmlformats.org/wordprocessingml/2006/main" xmlns:w14="http://schemas.microsoft.com/office/word/2010/wordml" xmlns:w15="http://schemas.microsoft.com/office/word/2012/wordml" xmlns:wpg="http://schemas.microsoft.com/office/word/2010/wordprocessingGroup" xmlns:wpi="http://schemas.microsoft.com/office/word/2010/wordprocessingInk" xmlns:wne="http://schemas.microsoft.com/office/word/2006/wordml" xmlns:wps="http://schemas.microsoft.com/office/word/2010/wordprocessingShape" mc:Ignorable="w14 w15 wp14">
+  <w:abstractNum w:abstractNumId="0">
+    <w:nsid w:val="0C387C2D"/>
+    <w:multiLevelType w:val="hybridMultilevel"/>
+    <w:tmpl w:val="A4608C30"/>
+    <w:lvl w:ilvl="0" w:tplc="72269DF8">
+      <w:start w:val="1"/>
+      <w:numFmt w:val="decimal"/>
+      <w:lvlText w:val="(%1)"/>
+      <w:lvlJc w:val="left"/>
+      <w:pPr>
+        <w:ind w:left="1080" w:hanging="360"/>
+      </w:pPr>
+      <w:rPr>
+        <w:rFonts w:hint="default"/>
+      </w:rPr>
+    </w:lvl>
+    <w:lvl w:ilvl="1" w:tplc="08090019" w:tentative="1">
+      <w:start w:val="1"/>
+      <w:numFmt w:val="lowerLetter"/>
+      <w:lvlText w:val="%2."/>
+      <w:lvlJc w:val="left"/>
+      <w:pPr>
+        <w:ind w:left="1800" w:hanging="360"/>
+      </w:pPr>
+    </w:lvl>
+    <w:lvl w:ilvl="2" w:tplc="0809001B" w:tentative="1">
+      <w:start w:val="1"/>
+      <w:numFmt w:val="lowerRoman"/>
+      <w:lvlText w:val="%3."/>
+      <w:lvlJc w:val="right"/>
+      <w:pPr>
+        <w:ind w:left="2520" w:hanging="180"/>
+      </w:pPr>
+    </w:lvl>
+    <w:lvl w:ilvl="3" w:tplc="0809000F" w:tentative="1">
+      <w:start w:val="1"/>
+      <w:numFmt w:val="decimal"/>
+      <w:lvlText w:val="%4."/>
+      <w:lvlJc w:val="left"/>
+      <w:pPr>
+        <w:ind w:left="3240" w:hanging="360"/>
+      </w:pPr>
+    </w:lvl>
+    <w:lvl w:ilvl="4" w:tplc="08090019" w:tentative="1">
+      <w:start w:val="1"/>
+      <w:numFmt w:val="lowerLetter"/>
+      <w:lvlText w:val="%5."/>
+      <w:lvlJc w:val="left"/>
+      <w:pPr>
+        <w:ind w:left="3960" w:hanging="360"/>
+      </w:pPr>
+    </w:lvl>
+    <w:lvl w:ilvl="5" w:tplc="0809001B" w:tentative="1">
+      <w:start w:val="1"/>
+      <w:numFmt w:val="lowerRoman"/>
+      <w:lvlText w:val="%6."/>
+      <w:lvlJc w:val="right"/>
+      <w:pPr>
+        <w:ind w:left="4680" w:hanging="180"/>
+      </w:pPr>
+    </w:lvl>
+    <w:lvl w:ilvl="6" w:tplc="0809000F" w:tentative="1">
+      <w:start w:val="1"/>
+      <w:numFmt w:val="decimal"/>
+      <w:lvlText w:val="%7."/>
+      <w:lvlJc w:val="left"/>
+      <w:pPr>
+        <w:ind w:left="5400" w:hanging="360"/>
+      </w:pPr>
+    </w:lvl>
+    <w:lvl w:ilvl="7" w:tplc="08090019" w:tentative="1">
+      <w:start w:val="1"/>
+      <w:numFmt w:val="lowerLetter"/>
+      <w:lvlText w:val="%8."/>
+      <w:lvlJc w:val="left"/>
+      <w:pPr>
+        <w:ind w:left="6120" w:hanging="360"/>
+      </w:pPr>
+    </w:lvl>
+    <w:lvl w:ilvl="8" w:tplc="0809001B" w:tentative="1">
+      <w:start w:val="1"/>
+      <w:numFmt w:val="lowerRoman"/>
+      <w:lvlText w:val="%9."/>
+      <w:lvlJc w:val="right"/>
+      <w:pPr>
+        <w:ind w:left="6840" w:hanging="180"/>
+      </w:pPr>
+    </w:lvl>
+  </w:abstractNum>
+  <w:abstractNum w:abstractNumId="1">
     <w:nsid w:val="198954FA"/>
     <w:multiLevelType w:val="hybridMultilevel"/>
     <w:tmpl w:val="91FE6530"/>
@@ -2300,7 +3098,7 @@
       </w:rPr>
     </w:lvl>
   </w:abstractNum>
-  <w:abstractNum w:abstractNumId="1" w15:restartNumberingAfterBreak="0">
+  <w:abstractNum w:abstractNumId="2">
     <w:nsid w:val="206452FA"/>
     <w:multiLevelType w:val="hybridMultilevel"/>
     <w:tmpl w:val="F5F69F08"/>
@@ -2413,7 +3211,96 @@
       </w:rPr>
     </w:lvl>
   </w:abstractNum>
-  <w:abstractNum w:abstractNumId="2" w15:restartNumberingAfterBreak="0">
+  <w:abstractNum w:abstractNumId="3">
+    <w:nsid w:val="4E804788"/>
+    <w:multiLevelType w:val="hybridMultilevel"/>
+    <w:tmpl w:val="9160976E"/>
+    <w:lvl w:ilvl="0" w:tplc="8B8C170C">
+      <w:start w:val="4"/>
+      <w:numFmt w:val="decimal"/>
+      <w:lvlText w:val="(%1)"/>
+      <w:lvlJc w:val="left"/>
+      <w:pPr>
+        <w:ind w:left="1080" w:hanging="360"/>
+      </w:pPr>
+      <w:rPr>
+        <w:rFonts w:hint="default"/>
+      </w:rPr>
+    </w:lvl>
+    <w:lvl w:ilvl="1" w:tplc="08090019" w:tentative="1">
+      <w:start w:val="1"/>
+      <w:numFmt w:val="lowerLetter"/>
+      <w:lvlText w:val="%2."/>
+      <w:lvlJc w:val="left"/>
+      <w:pPr>
+        <w:ind w:left="1800" w:hanging="360"/>
+      </w:pPr>
+    </w:lvl>
+    <w:lvl w:ilvl="2" w:tplc="0809001B" w:tentative="1">
+      <w:start w:val="1"/>
+      <w:numFmt w:val="lowerRoman"/>
+      <w:lvlText w:val="%3."/>
+      <w:lvlJc w:val="right"/>
+      <w:pPr>
+        <w:ind w:left="2520" w:hanging="180"/>
+      </w:pPr>
+    </w:lvl>
+    <w:lvl w:ilvl="3" w:tplc="0809000F" w:tentative="1">
+      <w:start w:val="1"/>
+      <w:numFmt w:val="decimal"/>
+      <w:lvlText w:val="%4."/>
+      <w:lvlJc w:val="left"/>
+      <w:pPr>
+        <w:ind w:left="3240" w:hanging="360"/>
+      </w:pPr>
+    </w:lvl>
+    <w:lvl w:ilvl="4" w:tplc="08090019" w:tentative="1">
+      <w:start w:val="1"/>
+      <w:numFmt w:val="lowerLetter"/>
+      <w:lvlText w:val="%5."/>
+      <w:lvlJc w:val="left"/>
+      <w:pPr>
+        <w:ind w:left="3960" w:hanging="360"/>
+      </w:pPr>
+    </w:lvl>
+    <w:lvl w:ilvl="5" w:tplc="0809001B" w:tentative="1">
+      <w:start w:val="1"/>
+      <w:numFmt w:val="lowerRoman"/>
+      <w:lvlText w:val="%6."/>
+      <w:lvlJc w:val="right"/>
+      <w:pPr>
+        <w:ind w:left="4680" w:hanging="180"/>
+      </w:pPr>
+    </w:lvl>
+    <w:lvl w:ilvl="6" w:tplc="0809000F" w:tentative="1">
+      <w:start w:val="1"/>
+      <w:numFmt w:val="decimal"/>
+      <w:lvlText w:val="%7."/>
+      <w:lvlJc w:val="left"/>
+      <w:pPr>
+        <w:ind w:left="5400" w:hanging="360"/>
+      </w:pPr>
+    </w:lvl>
+    <w:lvl w:ilvl="7" w:tplc="08090019" w:tentative="1">
+      <w:start w:val="1"/>
+      <w:numFmt w:val="lowerLetter"/>
+      <w:lvlText w:val="%8."/>
+      <w:lvlJc w:val="left"/>
+      <w:pPr>
+        <w:ind w:left="6120" w:hanging="360"/>
+      </w:pPr>
+    </w:lvl>
+    <w:lvl w:ilvl="8" w:tplc="0809001B" w:tentative="1">
+      <w:start w:val="1"/>
+      <w:numFmt w:val="lowerRoman"/>
+      <w:lvlText w:val="%9."/>
+      <w:lvlJc w:val="right"/>
+      <w:pPr>
+        <w:ind w:left="6840" w:hanging="180"/>
+      </w:pPr>
+    </w:lvl>
+  </w:abstractNum>
+  <w:abstractNum w:abstractNumId="4">
     <w:nsid w:val="5B727D17"/>
     <w:multiLevelType w:val="hybridMultilevel"/>
     <w:tmpl w:val="6302D230"/>
@@ -2527,19 +3414,25 @@
     </w:lvl>
   </w:abstractNum>
   <w:num w:numId="1">
+    <w:abstractNumId w:val="2"/>
+  </w:num>
+  <w:num w:numId="2">
     <w:abstractNumId w:val="1"/>
   </w:num>
-  <w:num w:numId="2">
+  <w:num w:numId="3">
+    <w:abstractNumId w:val="4"/>
+  </w:num>
+  <w:num w:numId="4">
     <w:abstractNumId w:val="0"/>
   </w:num>
-  <w:num w:numId="3">
-    <w:abstractNumId w:val="2"/>
+  <w:num w:numId="5">
+    <w:abstractNumId w:val="3"/>
   </w:num>
 </w:numbering>
 </file>
 
 <file path=word/styles.xml><?xml version="1.0" encoding="utf-8"?>
-<w:styles xmlns:mc="http://schemas.openxmlformats.org/markup-compatibility/2006" xmlns:r="http://schemas.openxmlformats.org/officeDocument/2006/relationships" xmlns:w="http://schemas.openxmlformats.org/wordprocessingml/2006/main" xmlns:w14="http://schemas.microsoft.com/office/word/2010/wordml" xmlns:w15="http://schemas.microsoft.com/office/word/2012/wordml" xmlns:w16cid="http://schemas.microsoft.com/office/word/2016/wordml/cid" xmlns:w16se="http://schemas.microsoft.com/office/word/2015/wordml/symex" mc:Ignorable="w14 w15 w16se w16cid">
+<w:styles xmlns:mc="http://schemas.openxmlformats.org/markup-compatibility/2006" xmlns:r="http://schemas.openxmlformats.org/officeDocument/2006/relationships" xmlns:w="http://schemas.openxmlformats.org/wordprocessingml/2006/main" xmlns:w14="http://schemas.microsoft.com/office/word/2010/wordml" xmlns:w15="http://schemas.microsoft.com/office/word/2012/wordml" mc:Ignorable="w14 w15">
   <w:docDefaults>
     <w:rPrDefault>
       <w:rPr>
@@ -2551,7 +3444,7 @@
     </w:rPrDefault>
     <w:pPrDefault/>
   </w:docDefaults>
-  <w:latentStyles w:defLockedState="0" w:defUIPriority="99" w:defSemiHidden="0" w:defUnhideWhenUsed="0" w:defQFormat="0" w:count="375">
+  <w:latentStyles w:defLockedState="0" w:defUIPriority="99" w:defSemiHidden="0" w:defUnhideWhenUsed="0" w:defQFormat="0" w:count="380">
     <w:lsdException w:name="Normal" w:uiPriority="0" w:qFormat="1"/>
     <w:lsdException w:name="heading 1" w:uiPriority="9" w:qFormat="1"/>
     <w:lsdException w:name="heading 2" w:semiHidden="1" w:uiPriority="9" w:unhideWhenUsed="1" w:qFormat="1"/>
@@ -2706,7 +3599,7 @@
     <w:lsdException w:name="Table Web 2" w:semiHidden="1" w:unhideWhenUsed="1"/>
     <w:lsdException w:name="Table Web 3" w:semiHidden="1" w:unhideWhenUsed="1"/>
     <w:lsdException w:name="Balloon Text" w:semiHidden="1" w:unhideWhenUsed="1"/>
-    <w:lsdException w:name="Table Grid" w:semiHidden="1" w:uiPriority="59" w:unhideWhenUsed="1"/>
+    <w:lsdException w:name="Table Grid" w:uiPriority="59"/>
     <w:lsdException w:name="Table Theme" w:semiHidden="1" w:unhideWhenUsed="1"/>
     <w:lsdException w:name="Placeholder Text" w:semiHidden="1"/>
     <w:lsdException w:name="No Spacing" w:uiPriority="1" w:qFormat="1"/>
@@ -2923,10 +3816,6 @@
     <w:lsdException w:name="List Table 5 Dark Accent 6" w:uiPriority="50"/>
     <w:lsdException w:name="List Table 6 Colorful Accent 6" w:uiPriority="51"/>
     <w:lsdException w:name="List Table 7 Colorful Accent 6" w:uiPriority="52"/>
-    <w:lsdException w:name="Mention" w:semiHidden="1" w:unhideWhenUsed="1"/>
-    <w:lsdException w:name="Smart Hyperlink" w:semiHidden="1" w:unhideWhenUsed="1"/>
-    <w:lsdException w:name="Hashtag" w:semiHidden="1" w:unhideWhenUsed="1"/>
-    <w:lsdException w:name="Unresolved Mention" w:semiHidden="1" w:unhideWhenUsed="1"/>
   </w:latentStyles>
   <w:style w:type="paragraph" w:default="1" w:styleId="Normal">
     <w:name w:val="Normal"/>
@@ -2970,6 +3859,23 @@
       <w:ind w:left="720"/>
       <w:contextualSpacing/>
     </w:pPr>
+  </w:style>
+  <w:style w:type="paragraph" w:styleId="NoSpacing">
+    <w:name w:val="No Spacing"/>
+    <w:uiPriority w:val="1"/>
+    <w:qFormat/>
+    <w:rsid w:val="00571D9D"/>
+  </w:style>
+  <w:style w:type="character" w:styleId="Hyperlink">
+    <w:name w:val="Hyperlink"/>
+    <w:basedOn w:val="DefaultParagraphFont"/>
+    <w:uiPriority w:val="99"/>
+    <w:unhideWhenUsed/>
+    <w:rsid w:val="00571D9D"/>
+    <w:rPr>
+      <w:color w:val="0000FF" w:themeColor="hyperlink"/>
+      <w:u w:val="single"/>
+    </w:rPr>
   </w:style>
 </w:styles>
 </file>

</xml_diff>

<commit_message>
Small changes to func spec and skeleton
</commit_message>
<xml_diff>
--- a/Documents for report/Project Proposal Skeleton.docx
+++ b/Documents for report/Project Proposal Skeleton.docx
@@ -559,16 +559,7 @@
           <w:color w:val="FF0000"/>
           <w:sz w:val="32"/>
         </w:rPr>
-        <w:t xml:space="preserve"> done last part in red of third paragraph to </w:t>
-      </w:r>
-      <w:bookmarkStart w:id="0" w:name="_GoBack"/>
-      <w:bookmarkEnd w:id="0"/>
-      <w:r>
-        <w:rPr>
-          <w:color w:val="FF0000"/>
-          <w:sz w:val="32"/>
-        </w:rPr>
-        <w:t>satisfy it , see if its reasonable ?</w:t>
+        <w:t xml:space="preserve"> done last part in red of third paragraph to satisfy it , see if its reasonable ?</w:t>
       </w:r>
     </w:p>
     <w:p>
@@ -1066,6 +1057,35 @@
           <w:szCs w:val="28"/>
         </w:rPr>
       </w:pPr>
+      <w:bookmarkStart w:id="0" w:name="_GoBack"/>
+      <w:bookmarkEnd w:id="0"/>
+    </w:p>
+    <w:p>
+      <w:pPr>
+        <w:pStyle w:val="ListParagraph"/>
+        <w:rPr>
+          <w:sz w:val="28"/>
+          <w:szCs w:val="28"/>
+        </w:rPr>
+      </w:pPr>
+    </w:p>
+    <w:p>
+      <w:pPr>
+        <w:pStyle w:val="ListParagraph"/>
+        <w:rPr>
+          <w:sz w:val="28"/>
+          <w:szCs w:val="28"/>
+        </w:rPr>
+      </w:pPr>
+    </w:p>
+    <w:p>
+      <w:pPr>
+        <w:pStyle w:val="ListParagraph"/>
+        <w:rPr>
+          <w:sz w:val="28"/>
+          <w:szCs w:val="28"/>
+        </w:rPr>
+      </w:pPr>
     </w:p>
     <w:p>
       <w:pPr>
@@ -1144,6 +1164,7 @@
           <w:szCs w:val="32"/>
           <w:u w:val="single"/>
         </w:rPr>
+        <w:lastRenderedPageBreak/>
         <w:t>Prototyping</w:t>
       </w:r>
     </w:p>
@@ -1190,7 +1211,6 @@
         <w:spacing w:after="0" w:line="240" w:lineRule="auto"/>
       </w:pPr>
       <w:r>
-        <w:lastRenderedPageBreak/>
         <w:t>Is “marked tracking” a viable method of us displaying and moving 3D objects in our augmented reality space?</w:t>
       </w:r>
     </w:p>

</xml_diff>

<commit_message>
Changed Intro in Skeleton
</commit_message>
<xml_diff>
--- a/Documents for report/Project Proposal Skeleton.docx
+++ b/Documents for report/Project Proposal Skeleton.docx
@@ -1,6 +1,6 @@
 
 <file path=word/document.xml><?xml version="1.0" encoding="utf-8"?>
-<w:document xmlns:wpc="http://schemas.microsoft.com/office/word/2010/wordprocessingCanvas" xmlns:mc="http://schemas.openxmlformats.org/markup-compatibility/2006" xmlns:o="urn:schemas-microsoft-com:office:office" xmlns:r="http://schemas.openxmlformats.org/officeDocument/2006/relationships" xmlns:m="http://schemas.openxmlformats.org/officeDocument/2006/math" xmlns:v="urn:schemas-microsoft-com:vml" xmlns:wp14="http://schemas.microsoft.com/office/word/2010/wordprocessingDrawing" xmlns:wp="http://schemas.openxmlformats.org/drawingml/2006/wordprocessingDrawing" xmlns:w10="urn:schemas-microsoft-com:office:word" xmlns:w="http://schemas.openxmlformats.org/wordprocessingml/2006/main" xmlns:w14="http://schemas.microsoft.com/office/word/2010/wordml" xmlns:w15="http://schemas.microsoft.com/office/word/2012/wordml" xmlns:wpg="http://schemas.microsoft.com/office/word/2010/wordprocessingGroup" xmlns:wpi="http://schemas.microsoft.com/office/word/2010/wordprocessingInk" xmlns:wne="http://schemas.microsoft.com/office/word/2006/wordml" xmlns:wps="http://schemas.microsoft.com/office/word/2010/wordprocessingShape" mc:Ignorable="w14 w15 wp14">
+<w:document xmlns:wpc="http://schemas.microsoft.com/office/word/2010/wordprocessingCanvas" xmlns:mo="http://schemas.microsoft.com/office/mac/office/2008/main" xmlns:mc="http://schemas.openxmlformats.org/markup-compatibility/2006" xmlns:mv="urn:schemas-microsoft-com:mac:vml" xmlns:o="urn:schemas-microsoft-com:office:office" xmlns:r="http://schemas.openxmlformats.org/officeDocument/2006/relationships" xmlns:m="http://schemas.openxmlformats.org/officeDocument/2006/math" xmlns:v="urn:schemas-microsoft-com:vml" xmlns:wp14="http://schemas.microsoft.com/office/word/2010/wordprocessingDrawing" xmlns:wp="http://schemas.openxmlformats.org/drawingml/2006/wordprocessingDrawing" xmlns:w10="urn:schemas-microsoft-com:office:word" xmlns:w="http://schemas.openxmlformats.org/wordprocessingml/2006/main" xmlns:w14="http://schemas.microsoft.com/office/word/2010/wordml" xmlns:w15="http://schemas.microsoft.com/office/word/2012/wordml" xmlns:wpg="http://schemas.microsoft.com/office/word/2010/wordprocessingGroup" xmlns:wpi="http://schemas.microsoft.com/office/word/2010/wordprocessingInk" xmlns:wne="http://schemas.microsoft.com/office/word/2006/wordml" xmlns:wps="http://schemas.microsoft.com/office/word/2010/wordprocessingShape" mc:Ignorable="w14 w15 wp14">
   <w:body>
     <w:p>
       <w:pPr>
@@ -19,8 +19,6 @@
         </w:rPr>
         <w:t>InteriAR</w:t>
       </w:r>
-      <w:bookmarkStart w:id="0" w:name="_GoBack"/>
-      <w:bookmarkEnd w:id="0"/>
       <w:proofErr w:type="spellEnd"/>
     </w:p>
     <w:p>
@@ -411,10 +409,165 @@
           <w:color w:val="24292E"/>
           <w:shd w:val="clear" w:color="auto" w:fill="FFFFFF"/>
         </w:rPr>
-        <w:t xml:space="preserve"> is an innovative way of providing home owners inspiration on the go. Our application will use tools and information to help users envision their dream home using advanced augmented reality technology. Users will be able to drag and drop 3d images of furniture, and place it to create a visual image of their living space. Choosing wall paint can be a stressful task that requires a great amount of detailing, however our app will allow users to choose from a wide selection of colours and test them virtually on their walls. This not only will save time, but also avoid potential costly mistakes during renovation.</w:t>
-      </w:r>
-    </w:p>
-    <w:p/>
+        <w:t xml:space="preserve"> is an innovative way of providing home owners inspiration on the go. Our application will </w:t>
+      </w:r>
+      <w:r>
+        <w:rPr>
+          <w:rFonts w:cstheme="minorHAnsi"/>
+          <w:color w:val="24292E"/>
+          <w:shd w:val="clear" w:color="auto" w:fill="FFFFFF"/>
+        </w:rPr>
+        <w:t xml:space="preserve">help users </w:t>
+      </w:r>
+      <w:r>
+        <w:rPr>
+          <w:rFonts w:cstheme="minorHAnsi"/>
+          <w:color w:val="24292E"/>
+          <w:shd w:val="clear" w:color="auto" w:fill="FFFFFF"/>
+        </w:rPr>
+        <w:t xml:space="preserve">design </w:t>
+      </w:r>
+      <w:r>
+        <w:rPr>
+          <w:rFonts w:cstheme="minorHAnsi"/>
+          <w:color w:val="24292E"/>
+          <w:shd w:val="clear" w:color="auto" w:fill="FFFFFF"/>
+        </w:rPr>
+        <w:t>their dream room</w:t>
+      </w:r>
+      <w:r>
+        <w:rPr>
+          <w:rFonts w:cstheme="minorHAnsi"/>
+          <w:color w:val="24292E"/>
+          <w:shd w:val="clear" w:color="auto" w:fill="FFFFFF"/>
+        </w:rPr>
+        <w:t>, combining augmented reality techniques with</w:t>
+      </w:r>
+      <w:r>
+        <w:rPr>
+          <w:rFonts w:cstheme="minorHAnsi"/>
+          <w:color w:val="24292E"/>
+          <w:shd w:val="clear" w:color="auto" w:fill="FFFFFF"/>
+        </w:rPr>
+        <w:t xml:space="preserve"> </w:t>
+      </w:r>
+      <w:r>
+        <w:rPr>
+          <w:rFonts w:cstheme="minorHAnsi"/>
+          <w:color w:val="24292E"/>
+          <w:shd w:val="clear" w:color="auto" w:fill="FFFFFF"/>
+        </w:rPr>
+        <w:t xml:space="preserve">carefully selected </w:t>
+      </w:r>
+      <w:r>
+        <w:rPr>
+          <w:rFonts w:cstheme="minorHAnsi"/>
+          <w:color w:val="24292E"/>
+          <w:shd w:val="clear" w:color="auto" w:fill="FFFFFF"/>
+        </w:rPr>
+        <w:t xml:space="preserve">decorators that can make their augmentation a reality. </w:t>
+      </w:r>
+      <w:r>
+        <w:rPr>
+          <w:rFonts w:cstheme="minorHAnsi"/>
+          <w:color w:val="24292E"/>
+          <w:shd w:val="clear" w:color="auto" w:fill="FFFFFF"/>
+        </w:rPr>
+        <w:t xml:space="preserve"> Users will be able to </w:t>
+      </w:r>
+      <w:r>
+        <w:rPr>
+          <w:rFonts w:cstheme="minorHAnsi"/>
+          <w:color w:val="24292E"/>
+          <w:shd w:val="clear" w:color="auto" w:fill="FFFFFF"/>
+        </w:rPr>
+        <w:t xml:space="preserve">choose 3D </w:t>
+      </w:r>
+      <w:r>
+        <w:rPr>
+          <w:rFonts w:cstheme="minorHAnsi"/>
+          <w:color w:val="24292E"/>
+          <w:shd w:val="clear" w:color="auto" w:fill="FFFFFF"/>
+        </w:rPr>
+        <w:t>models</w:t>
+      </w:r>
+      <w:r>
+        <w:rPr>
+          <w:rFonts w:cstheme="minorHAnsi"/>
+          <w:color w:val="24292E"/>
+          <w:shd w:val="clear" w:color="auto" w:fill="FFFFFF"/>
+        </w:rPr>
+        <w:t xml:space="preserve"> of furniture, and place it </w:t>
+      </w:r>
+      <w:r>
+        <w:rPr>
+          <w:rFonts w:cstheme="minorHAnsi"/>
+          <w:color w:val="24292E"/>
+          <w:shd w:val="clear" w:color="auto" w:fill="FFFFFF"/>
+        </w:rPr>
+        <w:t xml:space="preserve">in </w:t>
+      </w:r>
+      <w:r>
+        <w:rPr>
+          <w:rFonts w:cstheme="minorHAnsi"/>
+          <w:color w:val="24292E"/>
+          <w:shd w:val="clear" w:color="auto" w:fill="FFFFFF"/>
+        </w:rPr>
+        <w:t xml:space="preserve">their living space, combined with their actual furniture, they can </w:t>
+      </w:r>
+      <w:r>
+        <w:rPr>
+          <w:rFonts w:cstheme="minorHAnsi"/>
+          <w:color w:val="24292E"/>
+          <w:shd w:val="clear" w:color="auto" w:fill="FFFFFF"/>
+        </w:rPr>
+        <w:t xml:space="preserve">create an entirely new room. </w:t>
+      </w:r>
+      <w:proofErr w:type="spellStart"/>
+      <w:r>
+        <w:rPr>
+          <w:rFonts w:cstheme="minorHAnsi"/>
+          <w:color w:val="24292E"/>
+          <w:shd w:val="clear" w:color="auto" w:fill="FFFFFF"/>
+        </w:rPr>
+        <w:t>InteriAR</w:t>
+      </w:r>
+      <w:proofErr w:type="spellEnd"/>
+      <w:r>
+        <w:rPr>
+          <w:rFonts w:cstheme="minorHAnsi"/>
+          <w:color w:val="24292E"/>
+          <w:shd w:val="clear" w:color="auto" w:fill="FFFFFF"/>
+        </w:rPr>
+        <w:t xml:space="preserve"> takes it a step further by allowing its users to </w:t>
+      </w:r>
+      <w:r>
+        <w:rPr>
+          <w:rFonts w:cstheme="minorHAnsi"/>
+          <w:color w:val="24292E"/>
+          <w:shd w:val="clear" w:color="auto" w:fill="FFFFFF"/>
+        </w:rPr>
+        <w:t xml:space="preserve">also </w:t>
+      </w:r>
+      <w:r>
+        <w:rPr>
+          <w:rFonts w:cstheme="minorHAnsi"/>
+          <w:color w:val="24292E"/>
+          <w:shd w:val="clear" w:color="auto" w:fill="FFFFFF"/>
+        </w:rPr>
+        <w:t>ch</w:t>
+      </w:r>
+      <w:r>
+        <w:rPr>
+          <w:rFonts w:cstheme="minorHAnsi"/>
+          <w:color w:val="24292E"/>
+          <w:shd w:val="clear" w:color="auto" w:fill="FFFFFF"/>
+        </w:rPr>
+        <w:t xml:space="preserve">ange the colour of their walls, all within their phones camera. </w:t>
+      </w:r>
+      <w:bookmarkStart w:id="0" w:name="_GoBack"/>
+      <w:bookmarkEnd w:id="0"/>
+    </w:p>
     <w:p/>
     <w:p>
       <w:pPr>
@@ -444,15 +597,15 @@
     <w:p/>
     <w:p>
       <w:r>
-        <w:t>We identified many potential stakeholders after conducting both extensive market research and approaching companies and the general public. The primary stakeholders we identified were users, the reason for this is that users want an easier way to visualize a space before investing heavily financially into designing and decorating, hence we offer them an easy option to make a make a low investment and be surer about their idea before investing heavily into Furniture/decorators. Furthermore of the potential users we asked ‘If they heard of such of an idea before? ’ 95.7% of respondents said that they did not (1</w:t>
+        <w:t>We identified many potential stakeholders after conducting both extensive market research and approaching companies and the general public. The primary stakeholders we identified were users, the reason for this is that users want an easier way to visualize a space before investing heavily financially into designing and decorating, hence we offer them an easy option to make a make a low investment and be surer about their idea before investing heavily into Furniture/decorators. Furthermore of the potential users we asked ‘If they heard of such of an idea before</w:t>
       </w:r>
       <w:proofErr w:type="gramStart"/>
       <w:r>
-        <w:t>) ,</w:t>
+        <w:t>? ’</w:t>
       </w:r>
       <w:proofErr w:type="gramEnd"/>
       <w:r>
-        <w:t xml:space="preserve"> and of the 95.7% which answered ‘no’ 65.2% were in the age group 16-25 (2). These resulted in us identifying users which fell into that age group as major stakeholders. We gathered more data among users involving functions of the app, analysing the data showed 82.6% of users found the 3D viewing of the furniture most appealing about the application (3). This meant that that we listed 3D functionality of the application as a project requirement.</w:t>
+        <w:t xml:space="preserve"> 95.7% of respondents said that they did not (1) , and of the 95.7% which answered ‘no’ 65.2% were in the age group 16-25 (2). These resulted in us identifying users which fell into that age group as major stakeholders. We gathered more data among users involving functions of the app, analysing the data showed 82.6% of users found the 3D viewing of the furniture most appealing about the application (3). This meant that that we listed 3D functionality of the application as a project requirement.</w:t>
       </w:r>
     </w:p>
     <w:p/>
@@ -2268,7 +2421,21 @@
         <w:rPr>
           <w:rFonts w:cstheme="minorHAnsi"/>
         </w:rPr>
-        <w:t xml:space="preserve">This prototype implemented a cloud-based MongoDB database using </w:t>
+        <w:t xml:space="preserve">This prototype implemented a cloud-based </w:t>
+      </w:r>
+      <w:proofErr w:type="spellStart"/>
+      <w:r>
+        <w:rPr>
+          <w:rFonts w:cstheme="minorHAnsi"/>
+        </w:rPr>
+        <w:t>MongoDB</w:t>
+      </w:r>
+      <w:proofErr w:type="spellEnd"/>
+      <w:r>
+        <w:rPr>
+          <w:rFonts w:cstheme="minorHAnsi"/>
+        </w:rPr>
+        <w:t xml:space="preserve"> database using </w:t>
       </w:r>
       <w:proofErr w:type="spellStart"/>
       <w:r>
@@ -2826,8 +2993,8 @@
 </file>
 
 <file path=word/numbering.xml><?xml version="1.0" encoding="utf-8"?>
-<w:numbering xmlns:wpc="http://schemas.microsoft.com/office/word/2010/wordprocessingCanvas" xmlns:mc="http://schemas.openxmlformats.org/markup-compatibility/2006" xmlns:o="urn:schemas-microsoft-com:office:office" xmlns:r="http://schemas.openxmlformats.org/officeDocument/2006/relationships" xmlns:m="http://schemas.openxmlformats.org/officeDocument/2006/math" xmlns:v="urn:schemas-microsoft-com:vml" xmlns:wp14="http://schemas.microsoft.com/office/word/2010/wordprocessingDrawing" xmlns:wp="http://schemas.openxmlformats.org/drawingml/2006/wordprocessingDrawing" xmlns:w10="urn:schemas-microsoft-com:office:word" xmlns:w="http://schemas.openxmlformats.org/wordprocessingml/2006/main" xmlns:w14="http://schemas.microsoft.com/office/word/2010/wordml" xmlns:w15="http://schemas.microsoft.com/office/word/2012/wordml" xmlns:wpg="http://schemas.microsoft.com/office/word/2010/wordprocessingGroup" xmlns:wpi="http://schemas.microsoft.com/office/word/2010/wordprocessingInk" xmlns:wne="http://schemas.microsoft.com/office/word/2006/wordml" xmlns:wps="http://schemas.microsoft.com/office/word/2010/wordprocessingShape" mc:Ignorable="w14 w15 wp14">
-  <w:abstractNum w:abstractNumId="0" w15:restartNumberingAfterBreak="0">
+<w:numbering xmlns:wpc="http://schemas.microsoft.com/office/word/2010/wordprocessingCanvas" xmlns:mo="http://schemas.microsoft.com/office/mac/office/2008/main" xmlns:mc="http://schemas.openxmlformats.org/markup-compatibility/2006" xmlns:mv="urn:schemas-microsoft-com:mac:vml" xmlns:o="urn:schemas-microsoft-com:office:office" xmlns:r="http://schemas.openxmlformats.org/officeDocument/2006/relationships" xmlns:m="http://schemas.openxmlformats.org/officeDocument/2006/math" xmlns:v="urn:schemas-microsoft-com:vml" xmlns:wp14="http://schemas.microsoft.com/office/word/2010/wordprocessingDrawing" xmlns:wp="http://schemas.openxmlformats.org/drawingml/2006/wordprocessingDrawing" xmlns:w10="urn:schemas-microsoft-com:office:word" xmlns:w="http://schemas.openxmlformats.org/wordprocessingml/2006/main" xmlns:w14="http://schemas.microsoft.com/office/word/2010/wordml" xmlns:w15="http://schemas.microsoft.com/office/word/2012/wordml" xmlns:wpg="http://schemas.microsoft.com/office/word/2010/wordprocessingGroup" xmlns:wpi="http://schemas.microsoft.com/office/word/2010/wordprocessingInk" xmlns:wne="http://schemas.microsoft.com/office/word/2006/wordml" xmlns:wps="http://schemas.microsoft.com/office/word/2010/wordprocessingShape" mc:Ignorable="w14 w15 wp14">
+  <w:abstractNum w:abstractNumId="0">
     <w:nsid w:val="0C387C2D"/>
     <w:multiLevelType w:val="hybridMultilevel"/>
     <w:tmpl w:val="A4608C30"/>
@@ -2916,7 +3083,7 @@
       </w:pPr>
     </w:lvl>
   </w:abstractNum>
-  <w:abstractNum w:abstractNumId="1" w15:restartNumberingAfterBreak="0">
+  <w:abstractNum w:abstractNumId="1">
     <w:nsid w:val="198954FA"/>
     <w:multiLevelType w:val="hybridMultilevel"/>
     <w:tmpl w:val="91FE6530"/>
@@ -3029,7 +3196,7 @@
       </w:rPr>
     </w:lvl>
   </w:abstractNum>
-  <w:abstractNum w:abstractNumId="2" w15:restartNumberingAfterBreak="0">
+  <w:abstractNum w:abstractNumId="2">
     <w:nsid w:val="206452FA"/>
     <w:multiLevelType w:val="hybridMultilevel"/>
     <w:tmpl w:val="F5F69F08"/>
@@ -3142,7 +3309,7 @@
       </w:rPr>
     </w:lvl>
   </w:abstractNum>
-  <w:abstractNum w:abstractNumId="3" w15:restartNumberingAfterBreak="0">
+  <w:abstractNum w:abstractNumId="3">
     <w:nsid w:val="4E804788"/>
     <w:multiLevelType w:val="hybridMultilevel"/>
     <w:tmpl w:val="9160976E"/>
@@ -3231,7 +3398,7 @@
       </w:pPr>
     </w:lvl>
   </w:abstractNum>
-  <w:abstractNum w:abstractNumId="4" w15:restartNumberingAfterBreak="0">
+  <w:abstractNum w:abstractNumId="4">
     <w:nsid w:val="5B727D17"/>
     <w:multiLevelType w:val="hybridMultilevel"/>
     <w:tmpl w:val="6302D230"/>
@@ -3375,7 +3542,7 @@
     </w:rPrDefault>
     <w:pPrDefault/>
   </w:docDefaults>
-  <w:latentStyles w:defLockedState="0" w:defUIPriority="99" w:defSemiHidden="0" w:defUnhideWhenUsed="0" w:defQFormat="0" w:count="371">
+  <w:latentStyles w:defLockedState="0" w:defUIPriority="99" w:defSemiHidden="0" w:defUnhideWhenUsed="0" w:defQFormat="0" w:count="380">
     <w:lsdException w:name="Normal" w:uiPriority="0" w:qFormat="1"/>
     <w:lsdException w:name="heading 1" w:uiPriority="9" w:qFormat="1"/>
     <w:lsdException w:name="heading 2" w:semiHidden="1" w:uiPriority="9" w:unhideWhenUsed="1" w:qFormat="1"/>

</xml_diff>

<commit_message>
Edited Design section in skeleton
</commit_message>
<xml_diff>
--- a/Documents for report/Project Proposal Skeleton.docx
+++ b/Documents for report/Project Proposal Skeleton.docx
@@ -1,6 +1,6 @@
 
 <file path=word/document.xml><?xml version="1.0" encoding="utf-8"?>
-<w:document xmlns:wpc="http://schemas.microsoft.com/office/word/2010/wordprocessingCanvas" xmlns:mc="http://schemas.openxmlformats.org/markup-compatibility/2006" xmlns:o="urn:schemas-microsoft-com:office:office" xmlns:r="http://schemas.openxmlformats.org/officeDocument/2006/relationships" xmlns:m="http://schemas.openxmlformats.org/officeDocument/2006/math" xmlns:v="urn:schemas-microsoft-com:vml" xmlns:wp14="http://schemas.microsoft.com/office/word/2010/wordprocessingDrawing" xmlns:wp="http://schemas.openxmlformats.org/drawingml/2006/wordprocessingDrawing" xmlns:w10="urn:schemas-microsoft-com:office:word" xmlns:w="http://schemas.openxmlformats.org/wordprocessingml/2006/main" xmlns:w14="http://schemas.microsoft.com/office/word/2010/wordml" xmlns:w15="http://schemas.microsoft.com/office/word/2012/wordml" xmlns:wpg="http://schemas.microsoft.com/office/word/2010/wordprocessingGroup" xmlns:wpi="http://schemas.microsoft.com/office/word/2010/wordprocessingInk" xmlns:wne="http://schemas.microsoft.com/office/word/2006/wordml" xmlns:wps="http://schemas.microsoft.com/office/word/2010/wordprocessingShape" mc:Ignorable="w14 w15 wp14">
+<w:document xmlns:wpc="http://schemas.microsoft.com/office/word/2010/wordprocessingCanvas" xmlns:mo="http://schemas.microsoft.com/office/mac/office/2008/main" xmlns:mc="http://schemas.openxmlformats.org/markup-compatibility/2006" xmlns:mv="urn:schemas-microsoft-com:mac:vml" xmlns:o="urn:schemas-microsoft-com:office:office" xmlns:r="http://schemas.openxmlformats.org/officeDocument/2006/relationships" xmlns:m="http://schemas.openxmlformats.org/officeDocument/2006/math" xmlns:v="urn:schemas-microsoft-com:vml" xmlns:wp14="http://schemas.microsoft.com/office/word/2010/wordprocessingDrawing" xmlns:wp="http://schemas.openxmlformats.org/drawingml/2006/wordprocessingDrawing" xmlns:w10="urn:schemas-microsoft-com:office:word" xmlns:w="http://schemas.openxmlformats.org/wordprocessingml/2006/main" xmlns:w14="http://schemas.microsoft.com/office/word/2010/wordml" xmlns:w15="http://schemas.microsoft.com/office/word/2012/wordml" xmlns:wpg="http://schemas.microsoft.com/office/word/2010/wordprocessingGroup" xmlns:wpi="http://schemas.microsoft.com/office/word/2010/wordprocessingInk" xmlns:wne="http://schemas.microsoft.com/office/word/2006/wordml" xmlns:wps="http://schemas.microsoft.com/office/word/2010/wordprocessingShape" mc:Ignorable="w14 w15 wp14">
   <w:body>
     <w:p>
       <w:pPr>
@@ -447,7 +447,7 @@
           <w:color w:val="24292E"/>
           <w:shd w:val="clear" w:color="auto" w:fill="FFFFFF"/>
         </w:rPr>
-        <w:t xml:space="preserve"> of furniture</w:t>
+        <w:t xml:space="preserve"> of furniture, and place it </w:t>
       </w:r>
       <w:r>
         <w:rPr>
@@ -455,7 +455,7 @@
           <w:color w:val="24292E"/>
           <w:shd w:val="clear" w:color="auto" w:fill="FFFFFF"/>
         </w:rPr>
-        <w:t xml:space="preserve"> and place it </w:t>
+        <w:t xml:space="preserve">in </w:t>
       </w:r>
       <w:r>
         <w:rPr>
@@ -463,7 +463,7 @@
           <w:color w:val="24292E"/>
           <w:shd w:val="clear" w:color="auto" w:fill="FFFFFF"/>
         </w:rPr>
-        <w:t xml:space="preserve">in </w:t>
+        <w:t xml:space="preserve">their living space, combined with their actual furniture, they can </w:t>
       </w:r>
       <w:r>
         <w:rPr>
@@ -471,7 +471,7 @@
           <w:color w:val="24292E"/>
           <w:shd w:val="clear" w:color="auto" w:fill="FFFFFF"/>
         </w:rPr>
-        <w:t>their living space; adding</w:t>
+        <w:t xml:space="preserve">create an entirely new room. InteriAR takes it a step further by allowing its users to </w:t>
       </w:r>
       <w:r>
         <w:rPr>
@@ -479,7 +479,7 @@
           <w:color w:val="24292E"/>
           <w:shd w:val="clear" w:color="auto" w:fill="FFFFFF"/>
         </w:rPr>
-        <w:t xml:space="preserve"> this</w:t>
+        <w:t xml:space="preserve">also </w:t>
       </w:r>
       <w:r>
         <w:rPr>
@@ -487,7 +487,7 @@
           <w:color w:val="24292E"/>
           <w:shd w:val="clear" w:color="auto" w:fill="FFFFFF"/>
         </w:rPr>
-        <w:t xml:space="preserve"> to</w:t>
+        <w:t>ch</w:t>
       </w:r>
       <w:r>
         <w:rPr>
@@ -495,71 +495,7 @@
           <w:color w:val="24292E"/>
           <w:shd w:val="clear" w:color="auto" w:fill="FFFFFF"/>
         </w:rPr>
-        <w:t xml:space="preserve"> their real</w:t>
-      </w:r>
-      <w:r>
-        <w:rPr>
-          <w:rFonts w:cstheme="minorHAnsi"/>
-          <w:color w:val="24292E"/>
-          <w:shd w:val="clear" w:color="auto" w:fill="FFFFFF"/>
-        </w:rPr>
-        <w:t xml:space="preserve"> furniture, they can </w:t>
-      </w:r>
-      <w:r>
-        <w:rPr>
-          <w:rFonts w:cstheme="minorHAnsi"/>
-          <w:color w:val="24292E"/>
-          <w:shd w:val="clear" w:color="auto" w:fill="FFFFFF"/>
-        </w:rPr>
-        <w:t xml:space="preserve">create an entirely new room. InteriAR takes it a step further by allowing its users to </w:t>
-      </w:r>
-      <w:r>
-        <w:rPr>
-          <w:rFonts w:cstheme="minorHAnsi"/>
-          <w:color w:val="24292E"/>
-          <w:shd w:val="clear" w:color="auto" w:fill="FFFFFF"/>
-        </w:rPr>
-        <w:t xml:space="preserve">also </w:t>
-      </w:r>
-      <w:r>
-        <w:rPr>
-          <w:rFonts w:cstheme="minorHAnsi"/>
-          <w:color w:val="24292E"/>
-          <w:shd w:val="clear" w:color="auto" w:fill="FFFFFF"/>
-        </w:rPr>
-        <w:t>ch</w:t>
-      </w:r>
-      <w:r>
-        <w:rPr>
-          <w:rFonts w:cstheme="minorHAnsi"/>
-          <w:color w:val="24292E"/>
-          <w:shd w:val="clear" w:color="auto" w:fill="FFFFFF"/>
-        </w:rPr>
-        <w:t>ange the colour of their walls,</w:t>
-      </w:r>
-      <w:r>
-        <w:rPr>
-          <w:rFonts w:cstheme="minorHAnsi"/>
-          <w:color w:val="24292E"/>
-          <w:shd w:val="clear" w:color="auto" w:fill="FFFFFF"/>
-        </w:rPr>
-        <w:t xml:space="preserve"> </w:t>
-      </w:r>
-      <w:r>
-        <w:rPr>
-          <w:rFonts w:cstheme="minorHAnsi"/>
-          <w:color w:val="FF0000"/>
-          <w:shd w:val="clear" w:color="auto" w:fill="FFFFFF"/>
-        </w:rPr>
-        <w:t>SOMETHING ELSE</w:t>
-      </w:r>
-      <w:r>
-        <w:rPr>
-          <w:rFonts w:cstheme="minorHAnsi"/>
-          <w:color w:val="24292E"/>
-          <w:shd w:val="clear" w:color="auto" w:fill="FFFFFF"/>
-        </w:rPr>
-        <w:t xml:space="preserve">. </w:t>
+        <w:t xml:space="preserve">ange the colour of their walls, all within their phones camera. </w:t>
       </w:r>
     </w:p>
     <w:p/>
@@ -591,120 +527,19 @@
     <w:p/>
     <w:p>
       <w:r>
-        <w:t xml:space="preserve">We identified many potential stakeholders after conducting both extensive market research and approaching companies and the general public. The primary stakeholders we identified were </w:t>
-      </w:r>
-      <w:r>
-        <w:rPr>
-          <w:color w:val="FF0000"/>
-        </w:rPr>
-        <w:t>users</w:t>
-      </w:r>
-      <w:r>
-        <w:t>, the reason for this is that users want an easier way to visualize a space before investing heavily financially into decorating, hence we offer them an e</w:t>
-      </w:r>
-      <w:r>
-        <w:t>asy option to be sure about their idea before committing to untested designs</w:t>
-      </w:r>
-      <w:r>
-        <w:t xml:space="preserve">. Furthermore of the potential users we asked ‘If they heard of such of an idea before? </w:t>
-      </w:r>
-      <w:r>
-        <w:rPr>
-          <w:color w:val="FF0000"/>
-        </w:rPr>
-        <w:t xml:space="preserve">’ 95.7% of respondents said that they did not (1) </w:t>
-      </w:r>
-      <w:r>
-        <w:t xml:space="preserve">, </w:t>
-      </w:r>
-      <w:r>
-        <w:rPr>
-          <w:color w:val="FF0000"/>
-        </w:rPr>
-        <w:t>and of the 95.7% which answered ‘no’ 65.2% were in the age group 16-25 (2</w:t>
-      </w:r>
-      <w:r>
-        <w:t xml:space="preserve">). These resulted in us identifying users which fell into that age group as major stakeholders. We gathered more data among users involving functions of the app, analysing the data showed 82.6% of users found the 3D viewing of the furniture most appealing about the application (3). This meant that that we listed 3D functionality </w:t>
-      </w:r>
-      <w:r>
-        <w:t xml:space="preserve">of </w:t>
-      </w:r>
-      <w:r>
-        <w:t>the application as a project requirement</w:t>
-      </w:r>
-      <w:r>
-        <w:t>, as opposed to 2D images</w:t>
-      </w:r>
-      <w:r>
-        <w:t>.</w:t>
-      </w:r>
-    </w:p>
-    <w:p/>
-    <w:p>
-      <w:r>
-        <w:t>Another group of significant s</w:t>
-      </w:r>
-      <w:r>
-        <w:t>takeholders we identified were r</w:t>
-      </w:r>
-      <w:r>
-        <w:t>etailers of furniture. Retailers want the data on the trends of the industry, for instance what pieces of furniture customers mostly use within the app, and which designs are liked the most.  This would enable them to produce the type of furniture wanted by the public and keep a closer eye on industry patterns.  IKEA being one of the world’s largest furniture producers have a current market share of 7.7% in the UK</w:t>
-      </w:r>
-      <w:r>
-        <w:rPr>
-          <w:color w:val="FF0000"/>
-        </w:rPr>
-        <w:t xml:space="preserve">, latest figures show its position as market leader was further strengthened as market share grew by 0.5% to 7.7% (4).  </w:t>
-      </w:r>
-      <w:r>
-        <w:t>Hence we concluded that IKEA was a potential essential stakeholder, this gave rise to the idea that we would use IKEA’s furniture database within our application to allow users to design their home using the IKEA furniture catalogue.</w:t>
-      </w:r>
-    </w:p>
-    <w:p/>
-    <w:p>
-      <w:r>
-        <w:t>The final group of major stakeholders which were identified were</w:t>
-      </w:r>
-      <w:r>
-        <w:rPr>
-          <w:color w:val="FF0000"/>
-        </w:rPr>
-        <w:t xml:space="preserve"> freelance </w:t>
-      </w:r>
-      <w:r>
-        <w:t xml:space="preserve">decorators. We gathered data among </w:t>
-      </w:r>
-      <w:r>
-        <w:rPr>
-          <w:color w:val="FF0000"/>
-        </w:rPr>
-        <w:t>freelance</w:t>
-      </w:r>
-      <w:r>
-        <w:t xml:space="preserve"> decorators in the London region, two of the main questions posed were if they would like to see an app such as this and if they would contribute financially to use this service which enables them to find customers efficiently. 90% of respondents said would like to see such an application’ </w:t>
-      </w:r>
-      <w:r>
-        <w:rPr>
-          <w:color w:val="FF0000"/>
-        </w:rPr>
-        <w:t xml:space="preserve">and 72% said that they ‘would pay money to be matched with customers’ (5).  </w:t>
-      </w:r>
-      <w:r>
-        <w:t xml:space="preserve">Analysing the data gathered from this vital survey showed that </w:t>
-      </w:r>
-      <w:r>
-        <w:rPr>
-          <w:color w:val="FF0000"/>
-        </w:rPr>
-        <w:t>freelance</w:t>
-      </w:r>
-      <w:r>
-        <w:t xml:space="preserve"> decorators are major stakeholders in the application.</w:t>
-      </w:r>
-    </w:p>
-    <w:p>
-      <w:r>
-        <w:t xml:space="preserve"> </w:t>
+        <w:t>We identified many potential stakeholders after conducting both extensive market research and approaching companies and the general public. The primary stakeholders we identified were users, the reason for this is that users want an easier way to visualize a space before investing heavily financially into designing and decorating, hence we offer them an easy option to make a make a low investment and be surer about their idea before investing heavily into Furniture/decorators. Furthermore of the potential users we asked ‘If they heard of such of an idea before? ’ 95.7% of respondents said that they did not (1) , and of the 95.7% which answered ‘no’ 65.2% were in the age group 16-25 (2). These resulted in us identifying users which fell into that age group as major stakeholders. We gathered more data among users involving functions of the app, analysing the data showed 82.6% of users found the 3D viewing of the furniture most appealing about the application (3). This meant that that we listed 3D functionality of the application as a project requirement.</w:t>
+      </w:r>
+    </w:p>
+    <w:p/>
+    <w:p>
+      <w:r>
+        <w:t>Another group of significant stakeholders we identified were Retailers of furniture. Retailers want the data on the trends of the industry, for instance what pieces of furniture customers mostly use within the app, and which designs are liked the most.  This would enable them to produce the type of furniture wanted by the public and keep a closer eye on industry patterns.  IKEA being one of the world’s largest furniture producers have a current market share of 7.7% in the UK, latest figures show its position as market leader was further strengthened as market share grew by 0.5% to 7.7% (4).  Hence we concluded that IKEA was a potential essential stakeholder, this gave rise to the idea that we would use IKEA’s furniture database within our application to allow users to design their home using the IKEA furniture catalogue.</w:t>
+      </w:r>
+    </w:p>
+    <w:p/>
+    <w:p>
+      <w:r>
+        <w:t xml:space="preserve">The final group of major stakeholders which were identified were freelance decorators. We gathered data among freelance decorators in the London region, two of the main questions posed were if they would like to see an app such as this and if they would contribute financially to use this service which enables them to find customers efficiently. 90% of respondents said would like to see such an application’ and 72% said that they ‘would pay money to be matched with customers’ (5).  Analysing the data gathered from this vital survey showed that freelance decorators are major stakeholders in the application. </w:t>
       </w:r>
       <w:r>
         <w:rPr>
@@ -712,12 +547,6 @@
         </w:rPr>
         <w:t>However seeing as freelance decorators are a major stakeholder meant that the dilemma arose of computationally implementing a secure and accurate complex computing system which matches decorators to potential customers.</w:t>
       </w:r>
-      <w:r>
-        <w:rPr>
-          <w:color w:val="FF0000"/>
-        </w:rPr>
-        <w:t xml:space="preserve"> (I’ll write computational part – Ethan).</w:t>
-      </w:r>
     </w:p>
     <w:p>
       <w:pPr>
@@ -733,13 +562,13 @@
       <w:pPr>
         <w:pStyle w:val="NoSpacing"/>
         <w:rPr>
-          <w:color w:val="FF0000"/>
+          <w:color w:val="000000" w:themeColor="text1"/>
           <w:sz w:val="32"/>
         </w:rPr>
       </w:pPr>
       <w:r>
         <w:rPr>
-          <w:color w:val="FF0000"/>
+          <w:color w:val="000000" w:themeColor="text1"/>
         </w:rPr>
         <w:t>Other minor stakeholders identified include market research companies, shareholders and the Government.</w:t>
       </w:r>
@@ -986,255 +815,97 @@
     <w:p/>
     <w:p>
       <w:r>
-        <w:t>InteriAR would have all it</w:t>
-      </w:r>
-      <w:r>
-        <w:t>s</w:t>
-      </w:r>
-      <w:r>
-        <w:t xml:space="preserve"> users log in using an external</w:t>
-      </w:r>
-      <w:r>
-        <w:t xml:space="preserve"> </w:t>
-      </w:r>
-      <w:r>
-        <w:rPr>
-          <w:color w:val="FF0000"/>
-        </w:rPr>
-        <w:t>OAuth</w:t>
-      </w:r>
-      <w:r>
-        <w:t xml:space="preserve"> </w:t>
-      </w:r>
-      <w:r>
-        <w:rPr>
-          <w:color w:val="FF0000"/>
-        </w:rPr>
-        <w:t>API</w:t>
-      </w:r>
-      <w:r>
-        <w:t xml:space="preserve">, </w:t>
-      </w:r>
-      <w:r>
-        <w:t>eliminating the need for us to store sensitive data such as passwords. F</w:t>
-      </w:r>
-      <w:r>
-        <w:t>rom that we will have decorators in a database that will hold r</w:t>
-      </w:r>
-      <w:r>
-        <w:t>eviews</w:t>
-      </w:r>
-      <w:r>
-        <w:t>, location,</w:t>
-      </w:r>
-      <w:r>
-        <w:t xml:space="preserve"> </w:t>
-      </w:r>
-      <w:r>
-        <w:t>and optionally a portfolio of past work.</w:t>
-      </w:r>
-      <w:r>
-        <w:t xml:space="preserve"> </w:t>
-      </w:r>
-      <w:r>
-        <w:t>For the users we will store</w:t>
-      </w:r>
-      <w:r>
-        <w:t>:</w:t>
-      </w:r>
-      <w:r>
-        <w:t xml:space="preserve"> </w:t>
-      </w:r>
-      <w:r>
-        <w:t>user names</w:t>
-      </w:r>
-      <w:r>
-        <w:t xml:space="preserve">, </w:t>
-      </w:r>
-      <w:r>
-        <w:t>snaps</w:t>
-      </w:r>
-      <w:r>
-        <w:t>hots of designs, current orders</w:t>
-      </w:r>
-      <w:r>
-        <w:t xml:space="preserve"> and more.</w:t>
-      </w:r>
-    </w:p>
-    <w:p/>
-    <w:p>
-      <w:r>
-        <w:rPr>
-          <w:color w:val="FF0000"/>
-        </w:rPr>
-        <w:t>Upon opening the app,</w:t>
-      </w:r>
-      <w:r>
-        <w:t xml:space="preserve"> it would use premade augmented reality libraries combined with computer vision techniques to correctly </w:t>
-      </w:r>
-      <w:r>
-        <w:rPr>
-          <w:color w:val="FF0000"/>
-        </w:rPr>
-        <w:t>project the orientation and position of the 3D object</w:t>
-      </w:r>
-      <w:r>
-        <w:t xml:space="preserve">. </w:t>
-      </w:r>
-      <w:r>
-        <w:rPr>
-          <w:color w:val="FF0000"/>
-        </w:rPr>
-        <w:t>This would also aid in changing the colour of walls within the app</w:t>
-      </w:r>
-      <w:r>
-        <w:t>. The user would potentially have to make changes to aid the projection and to gain additional data. Once the user has chosen and finalise</w:t>
-      </w:r>
-      <w:r>
-        <w:t>d</w:t>
-      </w:r>
-      <w:r>
-        <w:t xml:space="preserve"> a design, </w:t>
-      </w:r>
-      <w:r>
-        <w:rPr>
-          <w:color w:val="FF0000"/>
-        </w:rPr>
-        <w:t>this would be stored in a database once again overwriting the old one (maybe or added with it); Then it’ll be sent to a decorator</w:t>
-      </w:r>
-      <w:r>
-        <w:t xml:space="preserve">. Lists of decorators will also be in a database. Their profiles will be displayed by area to the user who can contact them directly with our </w:t>
-      </w:r>
-      <w:r>
-        <w:t>in-app</w:t>
-      </w:r>
-      <w:r>
-        <w:t xml:space="preserve"> messaging system. </w:t>
-      </w:r>
-    </w:p>
-    <w:p/>
-    <w:p>
-      <w:r>
-        <w:t>The messaging system will likely use libraries that have been already made as a starting point</w:t>
-      </w:r>
-      <w:r>
-        <w:t xml:space="preserve">, as it wouldn’t have </w:t>
-      </w:r>
-      <w:r>
-        <w:t>to differ much</w:t>
-      </w:r>
-      <w:r>
-        <w:t xml:space="preserve"> from a standard chat</w:t>
-      </w:r>
-      <w:r>
-        <w:t xml:space="preserve">. Once the decorator accepts the design sent to them, an escrow payment system will be shown. This will also include </w:t>
-      </w:r>
-      <w:r>
-        <w:t>existing API’s</w:t>
-      </w:r>
-      <w:r>
-        <w:t xml:space="preserve"> to aid in the structure of the payment system. </w:t>
-      </w:r>
-    </w:p>
-    <w:p/>
-    <w:p>
-      <w:r>
-        <w:t>We will also have an agreement that users will abide to that states that the money will be released once the job has been completed. Once the completed job has been confirmed, the user will ha</w:t>
-      </w:r>
-      <w:r>
-        <w:t>ve the option of reviewing the d</w:t>
-      </w:r>
+        <w:t>InteriAR would have all it’s users log in using an external company to log in, that would hold their account information such as Account information, Password, from that we will have users in a database that will hold Reviews of that user and their chosen augmentation(s) as well as smaller information such as how many times that user has used the app. ( If customer has bought 4 times, or if decorator has done 10 jobs )</w:t>
+      </w:r>
+    </w:p>
+    <w:p/>
+    <w:p>
+      <w:r>
+        <w:t xml:space="preserve">Upon opening the app, it would use premade augmented reality libraries combined with computer vision techniques to correctly project the orientation and position of the 3D object. This would also aid in changing the colour of walls within the app. The user would potentially have to make changes to aid the projection and to gain additional data. Once the user has chosen and finalise a design, this would be stored in a database once again overwriting the old one (maybe or added with it); Then it’ll be sent to a decorator. Lists of decorators will also be in a database. Their profiles will be displayed by area to the user who can contact them directly with our built in messaging system. </w:t>
+      </w:r>
+    </w:p>
+    <w:p/>
+    <w:p>
+      <w:r>
+        <w:t xml:space="preserve">The messaging system will likely use libraries that have been already made as a starting point. As this chat won’t differ much from a standard chat, it wouldn’t have very much different from the standard chat. Once the decorator accepts the design sent to them, an escrow payment system will be shown. This will also include an existing library to aid in the structure of the payment system. </w:t>
+      </w:r>
+    </w:p>
+    <w:p/>
+    <w:p>
+      <w:r>
+        <w:t xml:space="preserve">We will also have an agreement that users will abide to that states that the money will be released once the job has been completed. Once the completed job has been confirmed, the user will have the option of reviewing the Decorator and allowing them to use the captured augmentation on their profile to help them build up their reputation. </w:t>
+      </w:r>
+    </w:p>
+    <w:p/>
+    <w:p/>
+    <w:p/>
+    <w:p/>
+    <w:p/>
+    <w:p/>
+    <w:p>
+      <w:pPr>
+        <w:rPr>
+          <w:sz w:val="28"/>
+          <w:szCs w:val="28"/>
+          <w:u w:val="single"/>
+        </w:rPr>
+      </w:pPr>
+      <w:r>
+        <w:rPr>
+          <w:sz w:val="28"/>
+          <w:szCs w:val="28"/>
+          <w:u w:val="single"/>
+        </w:rPr>
+        <w:t>Ethical Audit</w:t>
+      </w:r>
+    </w:p>
+    <w:p/>
+    <w:p>
+      <w:r>
+        <w:t>Ifrah</w:t>
+      </w:r>
+    </w:p>
+    <w:p/>
+    <w:p>
+      <w:pPr>
+        <w:rPr>
+          <w:sz w:val="28"/>
+          <w:szCs w:val="28"/>
+          <w:u w:val="single"/>
+        </w:rPr>
+      </w:pPr>
+      <w:r>
+        <w:rPr>
+          <w:sz w:val="28"/>
+          <w:szCs w:val="28"/>
+          <w:u w:val="single"/>
+        </w:rPr>
+        <w:lastRenderedPageBreak/>
+        <w:t>Design</w:t>
+      </w:r>
+    </w:p>
+    <w:p>
+      <w:pPr>
+        <w:rPr>
+          <w:b/>
+        </w:rPr>
+      </w:pPr>
       <w:bookmarkStart w:id="0" w:name="_GoBack"/>
       <w:bookmarkEnd w:id="0"/>
-      <w:r>
-        <w:t xml:space="preserve">ecorator and allowing them to use the captured augmentation on their profile to help them build up their reputation. </w:t>
-      </w:r>
-    </w:p>
-    <w:p/>
-    <w:p/>
-    <w:p/>
-    <w:p/>
-    <w:p/>
-    <w:p/>
-    <w:p>
-      <w:pPr>
-        <w:rPr>
-          <w:sz w:val="28"/>
-          <w:szCs w:val="28"/>
-          <w:u w:val="single"/>
-        </w:rPr>
-      </w:pPr>
-      <w:r>
-        <w:rPr>
-          <w:sz w:val="28"/>
-          <w:szCs w:val="28"/>
-          <w:u w:val="single"/>
-        </w:rPr>
-        <w:t>Ethical Audit</w:t>
-      </w:r>
-    </w:p>
-    <w:p/>
-    <w:p>
-      <w:r>
-        <w:t>Ifrah</w:t>
-      </w:r>
-    </w:p>
-    <w:p/>
-    <w:p>
-      <w:pPr>
-        <w:rPr>
-          <w:sz w:val="28"/>
-          <w:szCs w:val="28"/>
-          <w:u w:val="single"/>
-        </w:rPr>
-      </w:pPr>
-      <w:r>
-        <w:rPr>
-          <w:sz w:val="28"/>
-          <w:szCs w:val="28"/>
-          <w:u w:val="single"/>
-        </w:rPr>
-        <w:lastRenderedPageBreak/>
-        <w:t>Design</w:t>
-      </w:r>
-    </w:p>
-    <w:p/>
-    <w:p>
-      <w:pPr>
-        <w:rPr>
-          <w:color w:val="FF0000"/>
-        </w:rPr>
-      </w:pPr>
-      <w:r>
-        <w:rPr>
-          <w:color w:val="FF0000"/>
-        </w:rPr>
-        <w:t>NEED A STATEMENT OF INTEREST IN HERE SOMEWHERE**************</w:t>
-      </w:r>
-    </w:p>
-    <w:p>
-      <w:pPr>
-        <w:rPr>
-          <w:b/>
+    </w:p>
+    <w:p>
+      <w:pPr>
+        <w:jc w:val="both"/>
+        <w:rPr>
           <w:sz w:val="24"/>
-          <w:u w:val="single"/>
-        </w:rPr>
-      </w:pPr>
-      <w:r>
-        <w:rPr>
-          <w:b/>
+        </w:rPr>
+      </w:pPr>
+      <w:r>
+        <w:rPr>
           <w:sz w:val="24"/>
-          <w:u w:val="single"/>
-        </w:rPr>
-        <w:t>Activity diagram</w:t>
-      </w:r>
-    </w:p>
-    <w:p>
-      <w:pPr>
-        <w:rPr>
-          <w:b/>
-        </w:rPr>
-      </w:pPr>
+        </w:rPr>
+        <w:t xml:space="preserve">The stakeholders who would be involved in the use and deployment of the activity diagram are decorating companies, freelance decorators and furniture production companies. They will simply be interacting with users (via instant messaging) whom will have interest in having their AR design implemented. Our users (Long term renters, Landlords, Home Owners, Students who’ve moved out and so on) are also stakeholders involved in various parts of the activity diagram. They, in simple terms will use the system to create their own room designs, connect with local decorators and work with them to achieve their design as closely as possible. </w:t>
+      </w:r>
     </w:p>
     <w:p>
       <w:pPr>
@@ -1243,49 +914,42 @@
           <w:sz w:val="24"/>
         </w:rPr>
       </w:pPr>
-      <w:r>
+    </w:p>
+    <w:p>
+      <w:pPr>
+        <w:jc w:val="both"/>
         <w:rPr>
           <w:sz w:val="24"/>
         </w:rPr>
-        <w:t xml:space="preserve">The stakeholders who would be involved in the use and deployment of the activity diagram are decorating companies, freelance decorators and furniture production companies. They will simply be interacting with users (via instant messaging) whom will have interest in having their AR design implemented. Users are also another stakeholder involved in various parts of the activity diagram. They, in simple terms will use the system to create their own AR design, filter for decorators near them, send this design to the decorator, interact with them and then pay for their services if both parties agree on a deal. </w:t>
-      </w:r>
-    </w:p>
-    <w:p>
-      <w:pPr>
-        <w:jc w:val="both"/>
+      </w:pPr>
+      <w:r>
         <w:rPr>
           <w:sz w:val="24"/>
         </w:rPr>
-      </w:pPr>
-    </w:p>
-    <w:p>
-      <w:pPr>
-        <w:jc w:val="both"/>
-        <w:rPr>
-          <w:sz w:val="24"/>
-        </w:rPr>
-      </w:pPr>
-      <w:r>
-        <w:rPr>
-          <w:sz w:val="24"/>
-        </w:rPr>
-        <w:t>the key interactions employed by users of our system are being able to drag and drop 3D objects (e.g. furniture, tiles, carpets etc.) into the camera screen, filter for decorators to meet a specific match (e.g. distance, qualification, type of work etc.), interact with a decorator through instant messaging and input card information into the payment system.</w:t>
-      </w:r>
-    </w:p>
-    <w:p/>
-    <w:p>
-      <w:pPr>
-        <w:rPr>
-          <w:sz w:val="28"/>
-          <w:szCs w:val="28"/>
-        </w:rPr>
-      </w:pPr>
-      <w:r>
-        <w:rPr>
-          <w:sz w:val="28"/>
-          <w:szCs w:val="28"/>
-        </w:rPr>
-        <w:t>In terms of our design we decided to structure it to be as simple to use as possible. This is as the main focus of the app(the AR implementation)has potential to be quite fiddly with some users and so we would like the rest of their experience to be easily understood and laid out.</w:t>
+        <w:t xml:space="preserve">Our users will primarily interact with the app by dragging and dropping 3D objects (e.g. furniture, pictures, carpets etc.) into the camera screen, selecting decorators based on some criteria (e.g. distance, qualification, type of work etc.) and communicate with a decorator through instant messaging. Once a price and location has been agreed  </w:t>
+      </w:r>
+    </w:p>
+    <w:p/>
+    <w:p>
+      <w:pPr>
+        <w:rPr>
+          <w:sz w:val="28"/>
+          <w:szCs w:val="28"/>
+        </w:rPr>
+      </w:pPr>
+      <w:r>
+        <w:rPr>
+          <w:sz w:val="28"/>
+          <w:szCs w:val="28"/>
+        </w:rPr>
+        <w:t xml:space="preserve">In terms of our design we decided to structure it to be as simple to use as possible. </w:t>
+      </w:r>
+      <w:r>
+        <w:rPr>
+          <w:sz w:val="28"/>
+          <w:szCs w:val="28"/>
+        </w:rPr>
+        <w:t xml:space="preserve">As the Augmentation would be the ain feature of the app, it could pose some issues with some users who aren’t familiar in the idea of drag and drop. In which case, we aim to make the other parts of the app, such as the real-time chat, as intuitive as possible. </w:t>
       </w:r>
     </w:p>
     <w:p>
@@ -1309,7 +973,7 @@
           <w:sz w:val="28"/>
           <w:szCs w:val="28"/>
         </w:rPr>
-        <w:t>We have laid out the structure of our app using UML diagrams. One of which is the sequence diagram.</w:t>
+        <w:t xml:space="preserve">Using the sequence diagram and the activity diagram, we have outline the use of our app as well as the data path. </w:t>
       </w:r>
     </w:p>
     <w:p>
@@ -1525,13 +1189,7 @@
         <w:rPr>
           <w:color w:val="FF0000"/>
         </w:rPr>
-        <w:t>Will MongoDB be able to handle the volume of users and transact</w:t>
-      </w:r>
-      <w:r>
-        <w:rPr>
-          <w:color w:val="FF0000"/>
-        </w:rPr>
-        <w:t>ions the app may need in future?</w:t>
+        <w:t>Will MongoDB be able to handle the volume of users and transactions the app may need in future? ???????</w:t>
       </w:r>
     </w:p>
     <w:p/>
@@ -1957,7 +1615,7 @@
           <w:lang w:eastAsia="en-GB"/>
         </w:rPr>
         <w:drawing>
-          <wp:anchor distT="0" distB="0" distL="114300" distR="114300" simplePos="0" relativeHeight="251657728" behindDoc="1" locked="0" layoutInCell="1" allowOverlap="1" wp14:anchorId="238B4356" wp14:editId="67D8645B">
+          <wp:anchor distT="0" distB="0" distL="114300" distR="114300" simplePos="0" relativeHeight="251657728" behindDoc="1" locked="0" layoutInCell="1" allowOverlap="1" wp14:anchorId="238B4356" wp14:editId="30A307F2">
             <wp:simplePos x="0" y="0"/>
             <wp:positionH relativeFrom="column">
               <wp:posOffset>-46318</wp:posOffset>
@@ -2257,17 +1915,17 @@
           <w:lang w:eastAsia="en-GB"/>
         </w:rPr>
         <w:drawing>
-          <wp:anchor distT="0" distB="0" distL="114300" distR="114300" simplePos="0" relativeHeight="251671552" behindDoc="0" locked="0" layoutInCell="1" allowOverlap="1" wp14:anchorId="79449A5C" wp14:editId="48D1AAE7">
+          <wp:anchor distT="0" distB="0" distL="114300" distR="114300" simplePos="0" relativeHeight="251659776" behindDoc="1" locked="0" layoutInCell="1" allowOverlap="1" wp14:anchorId="2411473D" wp14:editId="45E6BCF0">
             <wp:simplePos x="0" y="0"/>
             <wp:positionH relativeFrom="column">
-              <wp:posOffset>2933700</wp:posOffset>
+              <wp:posOffset>0</wp:posOffset>
             </wp:positionH>
             <wp:positionV relativeFrom="paragraph">
-              <wp:posOffset>163195</wp:posOffset>
+              <wp:posOffset>110718</wp:posOffset>
             </wp:positionV>
-            <wp:extent cx="2863850" cy="1682750"/>
-            <wp:effectExtent l="0" t="0" r="0" b="0"/>
-            <wp:wrapSquare wrapText="bothSides"/>
+            <wp:extent cx="3460090" cy="1682855"/>
+            <wp:effectExtent l="0" t="0" r="7620" b="0"/>
+            <wp:wrapNone/>
             <wp:docPr id="4" name="Picture 4" descr="C:\Users\Ethan\Google Drive\Uni Work\Y2 Software Projects\MiscTechStuff\Screenshot_20171129-122026.png"/>
             <wp:cNvGraphicFramePr>
               <a:graphicFrameLocks xmlns:a="http://schemas.openxmlformats.org/drawingml/2006/main" noChangeAspect="1"/>
@@ -2281,7 +1939,7 @@
                       <a:picLocks noChangeAspect="1" noChangeArrowheads="1"/>
                     </pic:cNvPicPr>
                   </pic:nvPicPr>
-                  <pic:blipFill rotWithShape="1">
+                  <pic:blipFill>
                     <a:blip r:embed="rId9" cstate="print">
                       <a:extLst>
                         <a:ext uri="{28A0092B-C50C-407E-A947-70E740481C1C}">
@@ -2289,13 +1947,15 @@
                         </a:ext>
                       </a:extLst>
                     </a:blip>
-                    <a:srcRect r="17217"/>
-                    <a:stretch/>
+                    <a:srcRect/>
+                    <a:stretch>
+                      <a:fillRect/>
+                    </a:stretch>
                   </pic:blipFill>
                   <pic:spPr bwMode="auto">
                     <a:xfrm>
                       <a:off x="0" y="0"/>
-                      <a:ext cx="2863850" cy="1682750"/>
+                      <a:ext cx="3458777" cy="1682216"/>
                     </a:xfrm>
                     <a:prstGeom prst="rect">
                       <a:avLst/>
@@ -2304,20 +1964,109 @@
                     <a:ln>
                       <a:noFill/>
                     </a:ln>
-                    <a:extLst>
-                      <a:ext uri="{53640926-AAD7-44D8-BBD7-CCE9431645EC}">
-                        <a14:shadowObscured xmlns:a14="http://schemas.microsoft.com/office/drawing/2010/main"/>
-                      </a:ext>
-                    </a:extLst>
                   </pic:spPr>
                 </pic:pic>
               </a:graphicData>
             </a:graphic>
-            <wp14:sizeRelH relativeFrom="margin">
+            <wp14:sizeRelH relativeFrom="page">
               <wp14:pctWidth>0</wp14:pctWidth>
             </wp14:sizeRelH>
+            <wp14:sizeRelV relativeFrom="page">
+              <wp14:pctHeight>0</wp14:pctHeight>
+            </wp14:sizeRelV>
           </wp:anchor>
         </w:drawing>
+      </w:r>
+    </w:p>
+    <w:p>
+      <w:pPr>
+        <w:rPr>
+          <w:rFonts w:cstheme="minorHAnsi"/>
+        </w:rPr>
+      </w:pPr>
+    </w:p>
+    <w:p>
+      <w:pPr>
+        <w:rPr>
+          <w:rFonts w:cstheme="minorHAnsi"/>
+        </w:rPr>
+      </w:pPr>
+    </w:p>
+    <w:p>
+      <w:pPr>
+        <w:rPr>
+          <w:rFonts w:cstheme="minorHAnsi"/>
+        </w:rPr>
+      </w:pPr>
+    </w:p>
+    <w:p>
+      <w:pPr>
+        <w:rPr>
+          <w:rFonts w:cstheme="minorHAnsi"/>
+        </w:rPr>
+      </w:pPr>
+    </w:p>
+    <w:p>
+      <w:pPr>
+        <w:rPr>
+          <w:rFonts w:cstheme="minorHAnsi"/>
+        </w:rPr>
+      </w:pPr>
+    </w:p>
+    <w:p>
+      <w:pPr>
+        <w:rPr>
+          <w:rFonts w:cstheme="minorHAnsi"/>
+        </w:rPr>
+      </w:pPr>
+    </w:p>
+    <w:p>
+      <w:pPr>
+        <w:rPr>
+          <w:rFonts w:cstheme="minorHAnsi"/>
+        </w:rPr>
+      </w:pPr>
+    </w:p>
+    <w:p>
+      <w:pPr>
+        <w:rPr>
+          <w:rFonts w:cstheme="minorHAnsi"/>
+        </w:rPr>
+      </w:pPr>
+    </w:p>
+    <w:p>
+      <w:pPr>
+        <w:rPr>
+          <w:rFonts w:asciiTheme="majorHAnsi" w:hAnsiTheme="majorHAnsi"/>
+          <w:sz w:val="18"/>
+          <w:szCs w:val="18"/>
+        </w:rPr>
+      </w:pPr>
+    </w:p>
+    <w:p>
+      <w:pPr>
+        <w:rPr>
+          <w:rFonts w:asciiTheme="majorHAnsi" w:hAnsiTheme="majorHAnsi"/>
+          <w:sz w:val="18"/>
+          <w:szCs w:val="18"/>
+        </w:rPr>
+      </w:pPr>
+    </w:p>
+    <w:p>
+      <w:pPr>
+        <w:rPr>
+          <w:rFonts w:asciiTheme="majorHAnsi" w:hAnsiTheme="majorHAnsi"/>
+          <w:sz w:val="18"/>
+          <w:szCs w:val="18"/>
+        </w:rPr>
+      </w:pPr>
+      <w:r>
+        <w:rPr>
+          <w:rFonts w:asciiTheme="majorHAnsi" w:hAnsiTheme="majorHAnsi"/>
+          <w:sz w:val="18"/>
+          <w:szCs w:val="18"/>
+        </w:rPr>
+        <w:t>InteriAR objects prototype v1 deployed to android</w:t>
       </w:r>
     </w:p>
     <w:p>
@@ -2408,316 +2157,182 @@
     </w:p>
     <w:p>
       <w:pPr>
-        <w:ind w:left="4320"/>
-        <w:rPr>
-          <w:rFonts w:asciiTheme="majorHAnsi" w:hAnsiTheme="majorHAnsi"/>
-          <w:sz w:val="18"/>
-          <w:szCs w:val="18"/>
-        </w:rPr>
-      </w:pPr>
-      <w:r>
-        <w:rPr>
-          <w:rFonts w:asciiTheme="majorHAnsi" w:hAnsiTheme="majorHAnsi"/>
-          <w:sz w:val="18"/>
-          <w:szCs w:val="18"/>
-        </w:rPr>
-        <w:t xml:space="preserve">       InteriAR Objects protoype v1 deployed to Android</w:t>
-      </w:r>
-    </w:p>
-    <w:p>
-      <w:pPr>
-        <w:ind w:left="5040"/>
+        <w:rPr>
+          <w:rFonts w:cstheme="minorHAnsi"/>
+          <w:color w:val="FF0000"/>
+        </w:rPr>
+      </w:pPr>
+      <w:r>
         <w:rPr>
           <w:rFonts w:cstheme="minorHAnsi"/>
           <w:u w:val="single"/>
         </w:rPr>
-      </w:pPr>
-    </w:p>
-    <w:p>
-      <w:pPr>
-        <w:rPr>
-          <w:rFonts w:cstheme="minorHAnsi"/>
+        <w:t xml:space="preserve">Database  </w:t>
+      </w:r>
+    </w:p>
+    <w:p>
+      <w:pPr>
+        <w:rPr>
+          <w:rFonts w:cstheme="minorHAnsi"/>
+        </w:rPr>
+      </w:pPr>
+    </w:p>
+    <w:p>
+      <w:pPr>
+        <w:rPr>
+          <w:rFonts w:cstheme="minorHAnsi"/>
+        </w:rPr>
+      </w:pPr>
+      <w:r>
+        <w:rPr>
+          <w:rFonts w:cstheme="minorHAnsi"/>
+        </w:rPr>
+        <w:t xml:space="preserve">This prototype implemented a cloud-based MongoDB database using mLab services </w:t>
+      </w:r>
+      <w:r>
+        <w:rPr>
+          <w:rFonts w:cstheme="minorHAnsi"/>
+          <w:color w:val="FF0000"/>
+        </w:rPr>
+        <w:t>[REF]</w:t>
+      </w:r>
+      <w:r>
+        <w:rPr>
+          <w:rFonts w:cstheme="minorHAnsi"/>
+        </w:rPr>
+        <w:t xml:space="preserve">. </w:t>
+      </w:r>
+    </w:p>
+    <w:p>
+      <w:pPr>
+        <w:rPr>
+          <w:rFonts w:cstheme="minorHAnsi"/>
+          <w:color w:val="FF0000"/>
+        </w:rPr>
+      </w:pPr>
+      <w:r>
+        <w:rPr>
+          <w:rFonts w:cstheme="minorHAnsi"/>
+          <w:color w:val="FF0000"/>
+        </w:rPr>
+        <w:t>More to be added to this one soon.</w:t>
+      </w:r>
+    </w:p>
+    <w:p>
+      <w:pPr>
+        <w:rPr>
+          <w:rFonts w:cstheme="minorHAnsi"/>
+        </w:rPr>
+      </w:pPr>
+      <w:r>
+        <w:rPr>
+          <w:rFonts w:cstheme="minorHAnsi"/>
+        </w:rPr>
+        <w:t>`</w:t>
+      </w:r>
+    </w:p>
+    <w:p>
+      <w:pPr>
+        <w:rPr>
+          <w:rFonts w:cstheme="minorHAnsi"/>
+        </w:rPr>
+      </w:pPr>
+    </w:p>
+    <w:p>
+      <w:pPr>
+        <w:rPr>
+          <w:rFonts w:cstheme="minorHAnsi"/>
+        </w:rPr>
+      </w:pPr>
+    </w:p>
+    <w:p>
+      <w:pPr>
+        <w:rPr>
+          <w:rFonts w:cstheme="minorHAnsi"/>
+        </w:rPr>
+      </w:pPr>
+    </w:p>
+    <w:p>
+      <w:pPr>
+        <w:pStyle w:val="ListParagraph"/>
+        <w:rPr>
+          <w:sz w:val="28"/>
+          <w:szCs w:val="28"/>
+        </w:rPr>
+      </w:pPr>
+    </w:p>
+    <w:p/>
+    <w:p>
+      <w:pPr>
+        <w:rPr>
+          <w:sz w:val="28"/>
+          <w:szCs w:val="28"/>
           <w:u w:val="single"/>
         </w:rPr>
       </w:pPr>
-    </w:p>
-    <w:p>
-      <w:pPr>
-        <w:rPr>
-          <w:rFonts w:cstheme="minorHAnsi"/>
+      <w:r>
+        <w:rPr>
+          <w:sz w:val="28"/>
+          <w:szCs w:val="28"/>
           <w:u w:val="single"/>
         </w:rPr>
-      </w:pPr>
-    </w:p>
-    <w:p>
-      <w:pPr>
-        <w:rPr>
-          <w:rFonts w:cstheme="minorHAnsi"/>
+        <w:lastRenderedPageBreak/>
+        <w:t>Technical Architecture</w:t>
+      </w:r>
+    </w:p>
+    <w:p/>
+    <w:p>
+      <w:pPr>
+        <w:rPr>
           <w:u w:val="single"/>
         </w:rPr>
       </w:pPr>
       <w:r>
         <w:rPr>
-          <w:rFonts w:cstheme="minorHAnsi"/>
           <w:u w:val="single"/>
         </w:rPr>
-        <w:t>Database</w:t>
-      </w:r>
-    </w:p>
-    <w:p>
-      <w:pPr>
-        <w:rPr>
-          <w:rFonts w:cstheme="minorHAnsi"/>
-          <w:color w:val="FF0000"/>
-        </w:rPr>
-      </w:pPr>
-    </w:p>
-    <w:p>
-      <w:pPr>
-        <w:rPr>
-          <w:rFonts w:cstheme="minorHAnsi"/>
-        </w:rPr>
-      </w:pPr>
-      <w:r>
-        <w:rPr>
-          <w:rFonts w:cstheme="minorHAnsi"/>
-        </w:rPr>
-        <w:t xml:space="preserve">To assess the feasibility of using MongoDB </w:t>
-      </w:r>
-      <w:r>
-        <w:rPr>
-          <w:rFonts w:cstheme="minorHAnsi"/>
-          <w:color w:val="FF0000"/>
-        </w:rPr>
-        <w:t>[REF]</w:t>
-      </w:r>
-      <w:r>
-        <w:rPr>
-          <w:rFonts w:cstheme="minorHAnsi"/>
-        </w:rPr>
-        <w:t xml:space="preserve"> for our project we implemented a cloud-based </w:t>
-      </w:r>
-      <w:r>
-        <w:rPr>
-          <w:rFonts w:cstheme="minorHAnsi"/>
-        </w:rPr>
-        <w:t>database</w:t>
-      </w:r>
-      <w:r>
-        <w:rPr>
-          <w:rFonts w:cstheme="minorHAnsi"/>
-        </w:rPr>
-        <w:t xml:space="preserve"> using mLab services </w:t>
-      </w:r>
-      <w:r>
-        <w:rPr>
-          <w:rFonts w:cstheme="minorHAnsi"/>
-          <w:color w:val="FF0000"/>
-        </w:rPr>
-        <w:t>[REF]</w:t>
-      </w:r>
-      <w:r>
-        <w:rPr>
-          <w:rFonts w:cstheme="minorHAnsi"/>
-        </w:rPr>
-        <w:t xml:space="preserve">. We wanted to test if the cloud-based service was capable of handling high quantities of data being thrown at it and updated via Pymongo </w:t>
-      </w:r>
-      <w:r>
-        <w:rPr>
-          <w:rFonts w:cstheme="minorHAnsi"/>
-          <w:color w:val="FF0000"/>
-        </w:rPr>
-        <w:t xml:space="preserve">[REF] </w:t>
-      </w:r>
-      <w:r>
-        <w:rPr>
-          <w:rFonts w:cstheme="minorHAnsi"/>
-        </w:rPr>
-        <w:t>scripts.</w:t>
-      </w:r>
-    </w:p>
-    <w:p>
-      <w:pPr>
-        <w:rPr>
-          <w:rFonts w:cstheme="minorHAnsi"/>
-        </w:rPr>
-      </w:pPr>
-    </w:p>
-    <w:p>
-      <w:pPr>
-        <w:rPr>
-          <w:rFonts w:cstheme="minorHAnsi"/>
-        </w:rPr>
-      </w:pPr>
-      <w:r>
-        <w:rPr>
-          <w:rFonts w:cstheme="minorHAnsi"/>
-        </w:rPr>
-        <w:t>To do this, I used python to insert 1,000,000 user documents into a collection and ran find commands to grab out users based on field properties. Both the insertion and any interactive find/update script I ran functioned smoothly and in a timely manner.</w:t>
-      </w:r>
-    </w:p>
-    <w:p>
-      <w:pPr>
-        <w:rPr>
-          <w:rFonts w:cstheme="minorHAnsi"/>
-        </w:rPr>
-      </w:pPr>
-    </w:p>
-    <w:p>
-      <w:pPr>
-        <w:rPr>
-          <w:rFonts w:cstheme="minorHAnsi"/>
-        </w:rPr>
-      </w:pPr>
-      <w:r>
-        <w:rPr>
-          <w:rFonts w:cstheme="minorHAnsi"/>
-        </w:rPr>
-        <w:t>What we have learned from this prototype:</w:t>
-      </w:r>
-    </w:p>
-    <w:p>
-      <w:pPr>
-        <w:pStyle w:val="ListParagraph"/>
-        <w:numPr>
-          <w:ilvl w:val="0"/>
-          <w:numId w:val="6"/>
-        </w:numPr>
-        <w:spacing w:after="0" w:line="240" w:lineRule="auto"/>
-        <w:rPr>
-          <w:rFonts w:cstheme="minorHAnsi"/>
-        </w:rPr>
-      </w:pPr>
-      <w:r>
-        <w:rPr>
-          <w:rFonts w:cstheme="minorHAnsi"/>
-        </w:rPr>
-        <w:t>We can efficiently add users to our database using python scripts.</w:t>
-      </w:r>
-    </w:p>
-    <w:p>
-      <w:pPr>
-        <w:pStyle w:val="ListParagraph"/>
-        <w:numPr>
-          <w:ilvl w:val="0"/>
-          <w:numId w:val="6"/>
-        </w:numPr>
-        <w:spacing w:after="0" w:line="240" w:lineRule="auto"/>
-        <w:rPr>
-          <w:rFonts w:cstheme="minorHAnsi"/>
-        </w:rPr>
-      </w:pPr>
-      <w:r>
-        <w:rPr>
-          <w:rFonts w:cstheme="minorHAnsi"/>
-        </w:rPr>
-        <w:t>We can update, remove and pull information from the documents on the database in real-time.</w:t>
-      </w:r>
-    </w:p>
-    <w:p>
-      <w:pPr>
-        <w:rPr>
-          <w:rFonts w:cstheme="minorHAnsi"/>
-        </w:rPr>
-      </w:pPr>
-    </w:p>
-    <w:p>
-      <w:pPr>
-        <w:rPr>
-          <w:rFonts w:cstheme="minorHAnsi"/>
-        </w:rPr>
-      </w:pPr>
-    </w:p>
-    <w:p>
-      <w:pPr>
-        <w:rPr>
-          <w:rFonts w:cstheme="minorHAnsi"/>
-        </w:rPr>
-      </w:pPr>
-    </w:p>
-    <w:p>
-      <w:pPr>
-        <w:pStyle w:val="ListParagraph"/>
-        <w:rPr>
-          <w:sz w:val="28"/>
-          <w:szCs w:val="28"/>
-        </w:rPr>
-      </w:pPr>
-    </w:p>
-    <w:p/>
-    <w:p>
-      <w:pPr>
-        <w:rPr>
-          <w:sz w:val="28"/>
-          <w:szCs w:val="28"/>
+        <w:t xml:space="preserve">Database </w:t>
+      </w:r>
+    </w:p>
+    <w:p/>
+    <w:p>
+      <w:r>
+        <w:t xml:space="preserve">As we won’t be using our own database to be validating and logging in users, we have come to the conclusion of using Facebook and Googles login API to help create accounts. The reason is due to feedback we got from potential users, who said they usually, and prefer to login with Facebook or Google. Even though this implementation will exclude people without the above services, it makes the whole process of signing up to the app a lot faster. It also solves some issues we may have encrypting and protecting the data correctly as passwords won’t be stored with us. </w:t>
+      </w:r>
+    </w:p>
+    <w:p/>
+    <w:p>
+      <w:r>
+        <w:t xml:space="preserve">In our account database, we have decided to use a MongoDB. The reason being that it is easiest to implement over MySQL. Furthermore, it has better capacity, speed and reliability than MySQL. </w:t>
+      </w:r>
+    </w:p>
+    <w:p/>
+    <w:p>
+      <w:pPr>
+        <w:rPr>
           <w:u w:val="single"/>
         </w:rPr>
       </w:pPr>
       <w:r>
         <w:rPr>
-          <w:sz w:val="28"/>
-          <w:szCs w:val="28"/>
           <w:u w:val="single"/>
         </w:rPr>
-        <w:t>Technical Architecture</w:t>
-      </w:r>
-    </w:p>
-    <w:p/>
+        <w:t>Augmented Reality Implementation</w:t>
+      </w:r>
+    </w:p>
     <w:p>
       <w:pPr>
         <w:rPr>
           <w:u w:val="single"/>
         </w:rPr>
       </w:pPr>
-      <w:r>
-        <w:rPr>
-          <w:u w:val="single"/>
-        </w:rPr>
-        <w:t xml:space="preserve">Database </w:t>
-      </w:r>
-    </w:p>
-    <w:p/>
-    <w:p>
-      <w:r>
-        <w:t xml:space="preserve">As we won’t be using our own database to be validating and logging in users, we have come to the conclusion of using Facebook and Googles login API to help create accounts. The reason is due to feedback we got from potential users, who said they usually, and prefer to login with Facebook or Google. Even though this implementation will exclude people without the above services, it makes the whole process of signing up to the app a lot faster. It also solves some issues we may have encrypting and protecting the data correctly as passwords won’t be stored with us. </w:t>
-      </w:r>
-    </w:p>
-    <w:p/>
-    <w:p>
-      <w:r>
-        <w:t xml:space="preserve">In our account database, we have decided to use a MongoDB. The reason being that it is easiest to implement over MySQL. Furthermore, it has better capacity, speed and reliability than MySQL. </w:t>
-      </w:r>
-    </w:p>
-    <w:p/>
-    <w:p>
-      <w:pPr>
-        <w:rPr>
-          <w:u w:val="single"/>
-        </w:rPr>
-      </w:pPr>
-      <w:r>
-        <w:rPr>
-          <w:u w:val="single"/>
-        </w:rPr>
-        <w:t>Augmented Reality Implementation</w:t>
-      </w:r>
-    </w:p>
-    <w:p>
-      <w:pPr>
-        <w:rPr>
-          <w:u w:val="single"/>
-        </w:rPr>
-      </w:pPr>
     </w:p>
     <w:p>
       <w:r>
         <w:t>The</w:t>
       </w:r>
       <w:r>
-        <w:t xml:space="preserve"> main selling point of InteriAR</w:t>
-      </w:r>
-      <w:r>
-        <w:t xml:space="preserve"> is the augmented reality. We aim to allow users to pretty much visualise a whole room within their phone. To develop this, we have decided to use Unity3D. Unity is designed for, but not restricted to, 3D games. As Unity an excellent 3D engine that can be worked outside of just game development, it seems to be the perfect software to use, also because it can pretty easily be deployed to Android and IOS. As an alternative, we did look at using Android Studio. We chose Unity over Android Studio simply because Android Studio doesn’t natively support 3D modelling and design, however, Unity does. Every augmented object will be a 3D model. </w:t>
+        <w:t xml:space="preserve"> main selling point of InteriAR, is the augmented reality. We aim to allow users to pretty much visualise a whole room within their phone. To develop this, we have decided to use Unity3D. Unity is designed for, but not restricted to, 3D games. As Unity an excellent 3D engine that can be worked outside of just game development, it seems to be the perfect software to use, also because it can pretty easily be deployed to Android and IOS. As an alternative, we did look at using Android Studio. We chose Unity over Android Studio simply because Android Studio doesn’t natively support 3D modelling and design, however, Unity does. Every augmented object will be a 3D model. </w:t>
       </w:r>
     </w:p>
     <w:p/>
@@ -2741,23 +2356,13 @@
     <w:p/>
     <w:p>
       <w:r>
-        <w:lastRenderedPageBreak/>
         <w:t xml:space="preserve">Messaging </w:t>
       </w:r>
     </w:p>
     <w:p/>
     <w:p>
       <w:r>
-        <w:t xml:space="preserve">We aim to including instant messaging to allow customer and decorator to securely communicate with each other. We have chosen to use an instant messaging API over standard SMS as people may not be comfortable giving their numbers out. </w:t>
-      </w:r>
-      <w:r>
-        <w:rPr>
-          <w:color w:val="FF0000"/>
-        </w:rPr>
-        <w:t>The API we will use is called Pusher</w:t>
-      </w:r>
-      <w:r>
-        <w:t xml:space="preserve">. </w:t>
+        <w:t xml:space="preserve">We aim to including instant messaging to allow customer and decorator to securely communicate with each other. We have chosen to use an instant messaging API over standard SMS as people may not be comfortable giving their numbers out. The API we will use is called Pusher. </w:t>
       </w:r>
     </w:p>
     <w:p/>
@@ -3038,8 +2643,8 @@
 </file>
 
 <file path=word/numbering.xml><?xml version="1.0" encoding="utf-8"?>
-<w:numbering xmlns:wpc="http://schemas.microsoft.com/office/word/2010/wordprocessingCanvas" xmlns:mc="http://schemas.openxmlformats.org/markup-compatibility/2006" xmlns:o="urn:schemas-microsoft-com:office:office" xmlns:r="http://schemas.openxmlformats.org/officeDocument/2006/relationships" xmlns:m="http://schemas.openxmlformats.org/officeDocument/2006/math" xmlns:v="urn:schemas-microsoft-com:vml" xmlns:wp14="http://schemas.microsoft.com/office/word/2010/wordprocessingDrawing" xmlns:wp="http://schemas.openxmlformats.org/drawingml/2006/wordprocessingDrawing" xmlns:w10="urn:schemas-microsoft-com:office:word" xmlns:w="http://schemas.openxmlformats.org/wordprocessingml/2006/main" xmlns:w14="http://schemas.microsoft.com/office/word/2010/wordml" xmlns:w15="http://schemas.microsoft.com/office/word/2012/wordml" xmlns:wpg="http://schemas.microsoft.com/office/word/2010/wordprocessingGroup" xmlns:wpi="http://schemas.microsoft.com/office/word/2010/wordprocessingInk" xmlns:wne="http://schemas.microsoft.com/office/word/2006/wordml" xmlns:wps="http://schemas.microsoft.com/office/word/2010/wordprocessingShape" mc:Ignorable="w14 w15 wp14">
-  <w:abstractNum w:abstractNumId="0" w15:restartNumberingAfterBreak="0">
+<w:numbering xmlns:wpc="http://schemas.microsoft.com/office/word/2010/wordprocessingCanvas" xmlns:mo="http://schemas.microsoft.com/office/mac/office/2008/main" xmlns:mc="http://schemas.openxmlformats.org/markup-compatibility/2006" xmlns:mv="urn:schemas-microsoft-com:mac:vml" xmlns:o="urn:schemas-microsoft-com:office:office" xmlns:r="http://schemas.openxmlformats.org/officeDocument/2006/relationships" xmlns:m="http://schemas.openxmlformats.org/officeDocument/2006/math" xmlns:v="urn:schemas-microsoft-com:vml" xmlns:wp14="http://schemas.microsoft.com/office/word/2010/wordprocessingDrawing" xmlns:wp="http://schemas.openxmlformats.org/drawingml/2006/wordprocessingDrawing" xmlns:w10="urn:schemas-microsoft-com:office:word" xmlns:w="http://schemas.openxmlformats.org/wordprocessingml/2006/main" xmlns:w14="http://schemas.microsoft.com/office/word/2010/wordml" xmlns:w15="http://schemas.microsoft.com/office/word/2012/wordml" xmlns:wpg="http://schemas.microsoft.com/office/word/2010/wordprocessingGroup" xmlns:wpi="http://schemas.microsoft.com/office/word/2010/wordprocessingInk" xmlns:wne="http://schemas.microsoft.com/office/word/2006/wordml" xmlns:wps="http://schemas.microsoft.com/office/word/2010/wordprocessingShape" mc:Ignorable="w14 w15 wp14">
+  <w:abstractNum w:abstractNumId="0">
     <w:nsid w:val="0C387C2D"/>
     <w:multiLevelType w:val="hybridMultilevel"/>
     <w:tmpl w:val="A4608C30"/>
@@ -3128,7 +2733,7 @@
       </w:pPr>
     </w:lvl>
   </w:abstractNum>
-  <w:abstractNum w:abstractNumId="1" w15:restartNumberingAfterBreak="0">
+  <w:abstractNum w:abstractNumId="1">
     <w:nsid w:val="198954FA"/>
     <w:multiLevelType w:val="hybridMultilevel"/>
     <w:tmpl w:val="91FE6530"/>
@@ -3241,7 +2846,7 @@
       </w:rPr>
     </w:lvl>
   </w:abstractNum>
-  <w:abstractNum w:abstractNumId="2" w15:restartNumberingAfterBreak="0">
+  <w:abstractNum w:abstractNumId="2">
     <w:nsid w:val="206452FA"/>
     <w:multiLevelType w:val="hybridMultilevel"/>
     <w:tmpl w:val="F5F69F08"/>
@@ -3354,7 +2959,7 @@
       </w:rPr>
     </w:lvl>
   </w:abstractNum>
-  <w:abstractNum w:abstractNumId="3" w15:restartNumberingAfterBreak="0">
+  <w:abstractNum w:abstractNumId="3">
     <w:nsid w:val="4E804788"/>
     <w:multiLevelType w:val="hybridMultilevel"/>
     <w:tmpl w:val="9160976E"/>
@@ -3443,123 +3048,10 @@
       </w:pPr>
     </w:lvl>
   </w:abstractNum>
-  <w:abstractNum w:abstractNumId="4" w15:restartNumberingAfterBreak="0">
+  <w:abstractNum w:abstractNumId="4">
     <w:nsid w:val="5B727D17"/>
     <w:multiLevelType w:val="hybridMultilevel"/>
     <w:tmpl w:val="6302D230"/>
-    <w:lvl w:ilvl="0" w:tplc="08090001">
-      <w:start w:val="1"/>
-      <w:numFmt w:val="bullet"/>
-      <w:lvlText w:val=""/>
-      <w:lvlJc w:val="left"/>
-      <w:pPr>
-        <w:ind w:left="720" w:hanging="360"/>
-      </w:pPr>
-      <w:rPr>
-        <w:rFonts w:ascii="Symbol" w:hAnsi="Symbol" w:hint="default"/>
-      </w:rPr>
-    </w:lvl>
-    <w:lvl w:ilvl="1" w:tplc="08090003" w:tentative="1">
-      <w:start w:val="1"/>
-      <w:numFmt w:val="bullet"/>
-      <w:lvlText w:val="o"/>
-      <w:lvlJc w:val="left"/>
-      <w:pPr>
-        <w:ind w:left="1440" w:hanging="360"/>
-      </w:pPr>
-      <w:rPr>
-        <w:rFonts w:ascii="Courier New" w:hAnsi="Courier New" w:cs="Courier New" w:hint="default"/>
-      </w:rPr>
-    </w:lvl>
-    <w:lvl w:ilvl="2" w:tplc="08090005" w:tentative="1">
-      <w:start w:val="1"/>
-      <w:numFmt w:val="bullet"/>
-      <w:lvlText w:val=""/>
-      <w:lvlJc w:val="left"/>
-      <w:pPr>
-        <w:ind w:left="2160" w:hanging="360"/>
-      </w:pPr>
-      <w:rPr>
-        <w:rFonts w:ascii="Wingdings" w:hAnsi="Wingdings" w:hint="default"/>
-      </w:rPr>
-    </w:lvl>
-    <w:lvl w:ilvl="3" w:tplc="08090001" w:tentative="1">
-      <w:start w:val="1"/>
-      <w:numFmt w:val="bullet"/>
-      <w:lvlText w:val=""/>
-      <w:lvlJc w:val="left"/>
-      <w:pPr>
-        <w:ind w:left="2880" w:hanging="360"/>
-      </w:pPr>
-      <w:rPr>
-        <w:rFonts w:ascii="Symbol" w:hAnsi="Symbol" w:hint="default"/>
-      </w:rPr>
-    </w:lvl>
-    <w:lvl w:ilvl="4" w:tplc="08090003" w:tentative="1">
-      <w:start w:val="1"/>
-      <w:numFmt w:val="bullet"/>
-      <w:lvlText w:val="o"/>
-      <w:lvlJc w:val="left"/>
-      <w:pPr>
-        <w:ind w:left="3600" w:hanging="360"/>
-      </w:pPr>
-      <w:rPr>
-        <w:rFonts w:ascii="Courier New" w:hAnsi="Courier New" w:cs="Courier New" w:hint="default"/>
-      </w:rPr>
-    </w:lvl>
-    <w:lvl w:ilvl="5" w:tplc="08090005" w:tentative="1">
-      <w:start w:val="1"/>
-      <w:numFmt w:val="bullet"/>
-      <w:lvlText w:val=""/>
-      <w:lvlJc w:val="left"/>
-      <w:pPr>
-        <w:ind w:left="4320" w:hanging="360"/>
-      </w:pPr>
-      <w:rPr>
-        <w:rFonts w:ascii="Wingdings" w:hAnsi="Wingdings" w:hint="default"/>
-      </w:rPr>
-    </w:lvl>
-    <w:lvl w:ilvl="6" w:tplc="08090001" w:tentative="1">
-      <w:start w:val="1"/>
-      <w:numFmt w:val="bullet"/>
-      <w:lvlText w:val=""/>
-      <w:lvlJc w:val="left"/>
-      <w:pPr>
-        <w:ind w:left="5040" w:hanging="360"/>
-      </w:pPr>
-      <w:rPr>
-        <w:rFonts w:ascii="Symbol" w:hAnsi="Symbol" w:hint="default"/>
-      </w:rPr>
-    </w:lvl>
-    <w:lvl w:ilvl="7" w:tplc="08090003" w:tentative="1">
-      <w:start w:val="1"/>
-      <w:numFmt w:val="bullet"/>
-      <w:lvlText w:val="o"/>
-      <w:lvlJc w:val="left"/>
-      <w:pPr>
-        <w:ind w:left="5760" w:hanging="360"/>
-      </w:pPr>
-      <w:rPr>
-        <w:rFonts w:ascii="Courier New" w:hAnsi="Courier New" w:cs="Courier New" w:hint="default"/>
-      </w:rPr>
-    </w:lvl>
-    <w:lvl w:ilvl="8" w:tplc="08090005" w:tentative="1">
-      <w:start w:val="1"/>
-      <w:numFmt w:val="bullet"/>
-      <w:lvlText w:val=""/>
-      <w:lvlJc w:val="left"/>
-      <w:pPr>
-        <w:ind w:left="6480" w:hanging="360"/>
-      </w:pPr>
-      <w:rPr>
-        <w:rFonts w:ascii="Wingdings" w:hAnsi="Wingdings" w:hint="default"/>
-      </w:rPr>
-    </w:lvl>
-  </w:abstractNum>
-  <w:abstractNum w:abstractNumId="5" w15:restartNumberingAfterBreak="0">
-    <w:nsid w:val="62220480"/>
-    <w:multiLevelType w:val="hybridMultilevel"/>
-    <w:tmpl w:val="93BE8AB2"/>
     <w:lvl w:ilvl="0" w:tplc="08090001">
       <w:start w:val="1"/>
       <w:numFmt w:val="bullet"/>
@@ -3683,9 +3175,6 @@
   </w:num>
   <w:num w:numId="5">
     <w:abstractNumId w:val="3"/>
-  </w:num>
-  <w:num w:numId="6">
-    <w:abstractNumId w:val="5"/>
   </w:num>
 </w:numbering>
 </file>
@@ -3703,7 +3192,7 @@
     </w:rPrDefault>
     <w:pPrDefault/>
   </w:docDefaults>
-  <w:latentStyles w:defLockedState="0" w:defUIPriority="99" w:defSemiHidden="0" w:defUnhideWhenUsed="0" w:defQFormat="0" w:count="371">
+  <w:latentStyles w:defLockedState="0" w:defUIPriority="99" w:defSemiHidden="0" w:defUnhideWhenUsed="0" w:defQFormat="0" w:count="380">
     <w:lsdException w:name="Normal" w:uiPriority="0" w:qFormat="1"/>
     <w:lsdException w:name="heading 1" w:uiPriority="9" w:qFormat="1"/>
     <w:lsdException w:name="heading 2" w:semiHidden="1" w:uiPriority="9" w:unhideWhenUsed="1" w:qFormat="1"/>

</xml_diff>

<commit_message>
Small changes to Skeleton
</commit_message>
<xml_diff>
--- a/Documents for report/Project Proposal Skeleton.docx
+++ b/Documents for report/Project Proposal Skeleton.docx
@@ -10,6 +10,7 @@
           <w:szCs w:val="96"/>
         </w:rPr>
       </w:pPr>
+      <w:proofErr w:type="spellStart"/>
       <w:r>
         <w:rPr>
           <w:b/>
@@ -18,6 +19,7 @@
         </w:rPr>
         <w:t>InteriAR</w:t>
       </w:r>
+      <w:proofErr w:type="spellEnd"/>
     </w:p>
     <w:p>
       <w:pPr>
@@ -276,32 +278,57 @@
       <w:pPr>
         <w:jc w:val="center"/>
       </w:pPr>
-      <w:r>
-        <w:t>Tanzum Begum</w:t>
+      <w:proofErr w:type="spellStart"/>
+      <w:r>
+        <w:t>Tanzum</w:t>
+      </w:r>
+      <w:proofErr w:type="spellEnd"/>
+      <w:r>
+        <w:t xml:space="preserve"> Begum</w:t>
       </w:r>
     </w:p>
     <w:p>
       <w:pPr>
         <w:jc w:val="center"/>
       </w:pPr>
-      <w:r>
-        <w:t>Jibril Omar Ali</w:t>
+      <w:proofErr w:type="spellStart"/>
+      <w:r>
+        <w:t>Jibril</w:t>
+      </w:r>
+      <w:proofErr w:type="spellEnd"/>
+      <w:r>
+        <w:t xml:space="preserve"> Omar Ali</w:t>
       </w:r>
     </w:p>
     <w:p>
       <w:pPr>
         <w:jc w:val="center"/>
       </w:pPr>
-      <w:r>
-        <w:t>Ifrah Shahid</w:t>
-      </w:r>
+      <w:proofErr w:type="spellStart"/>
+      <w:r>
+        <w:t>Ifrah</w:t>
+      </w:r>
+      <w:proofErr w:type="spellEnd"/>
+      <w:r>
+        <w:t xml:space="preserve"> </w:t>
+      </w:r>
+      <w:proofErr w:type="spellStart"/>
+      <w:r>
+        <w:t>Shahid</w:t>
+      </w:r>
+      <w:proofErr w:type="spellEnd"/>
     </w:p>
     <w:p>
       <w:pPr>
         <w:jc w:val="center"/>
       </w:pPr>
-      <w:r>
-        <w:t>Liban Farah</w:t>
+      <w:proofErr w:type="spellStart"/>
+      <w:r>
+        <w:t>Liban</w:t>
+      </w:r>
+      <w:proofErr w:type="spellEnd"/>
+      <w:r>
+        <w:t xml:space="preserve"> Farah</w:t>
       </w:r>
     </w:p>
     <w:p>
@@ -317,8 +344,21 @@
         <w:jc w:val="center"/>
       </w:pPr>
       <w:r>
-        <w:t>Project supervisor: Frederic Fol Leymarie</w:t>
-      </w:r>
+        <w:t xml:space="preserve">Project supervisor: Frederic </w:t>
+      </w:r>
+      <w:proofErr w:type="spellStart"/>
+      <w:r>
+        <w:t>Fol</w:t>
+      </w:r>
+      <w:proofErr w:type="spellEnd"/>
+      <w:r>
+        <w:t xml:space="preserve"> </w:t>
+      </w:r>
+      <w:proofErr w:type="spellStart"/>
+      <w:r>
+        <w:t>Leymarie</w:t>
+      </w:r>
+      <w:proofErr w:type="spellEnd"/>
     </w:p>
     <w:p>
       <w:r>
@@ -353,21 +393,23 @@
           <w:shd w:val="clear" w:color="auto" w:fill="FFFFFF"/>
         </w:rPr>
       </w:pPr>
+      <w:proofErr w:type="spellStart"/>
       <w:r>
         <w:rPr>
           <w:rFonts w:cstheme="minorHAnsi"/>
           <w:color w:val="24292E"/>
           <w:shd w:val="clear" w:color="auto" w:fill="FFFFFF"/>
         </w:rPr>
-        <w:t xml:space="preserve">InteriAR is an innovative way of providing home owners inspiration on the go. Our application will </w:t>
-      </w:r>
+        <w:t>InteriAR</w:t>
+      </w:r>
+      <w:proofErr w:type="spellEnd"/>
       <w:r>
         <w:rPr>
           <w:rFonts w:cstheme="minorHAnsi"/>
           <w:color w:val="24292E"/>
           <w:shd w:val="clear" w:color="auto" w:fill="FFFFFF"/>
         </w:rPr>
-        <w:t xml:space="preserve">help users </w:t>
+        <w:t xml:space="preserve"> is an innovative way of providing home owners inspiration on the go. Our application will </w:t>
       </w:r>
       <w:r>
         <w:rPr>
@@ -375,7 +417,7 @@
           <w:color w:val="24292E"/>
           <w:shd w:val="clear" w:color="auto" w:fill="FFFFFF"/>
         </w:rPr>
-        <w:t xml:space="preserve">design </w:t>
+        <w:t xml:space="preserve">help users </w:t>
       </w:r>
       <w:r>
         <w:rPr>
@@ -383,7 +425,7 @@
           <w:color w:val="24292E"/>
           <w:shd w:val="clear" w:color="auto" w:fill="FFFFFF"/>
         </w:rPr>
-        <w:t>their dream room</w:t>
+        <w:t xml:space="preserve">design </w:t>
       </w:r>
       <w:r>
         <w:rPr>
@@ -391,7 +433,7 @@
           <w:color w:val="24292E"/>
           <w:shd w:val="clear" w:color="auto" w:fill="FFFFFF"/>
         </w:rPr>
-        <w:t>, combining augmented reality techniques with</w:t>
+        <w:t>their dream room</w:t>
       </w:r>
       <w:r>
         <w:rPr>
@@ -399,7 +441,7 @@
           <w:color w:val="24292E"/>
           <w:shd w:val="clear" w:color="auto" w:fill="FFFFFF"/>
         </w:rPr>
-        <w:t xml:space="preserve"> </w:t>
+        <w:t>, combining augmented reality techniques with</w:t>
       </w:r>
       <w:r>
         <w:rPr>
@@ -407,7 +449,7 @@
           <w:color w:val="24292E"/>
           <w:shd w:val="clear" w:color="auto" w:fill="FFFFFF"/>
         </w:rPr>
-        <w:t xml:space="preserve">carefully selected </w:t>
+        <w:t xml:space="preserve"> </w:t>
       </w:r>
       <w:r>
         <w:rPr>
@@ -415,7 +457,7 @@
           <w:color w:val="24292E"/>
           <w:shd w:val="clear" w:color="auto" w:fill="FFFFFF"/>
         </w:rPr>
-        <w:t xml:space="preserve">decorators that can make their augmentation a reality. </w:t>
+        <w:t xml:space="preserve">carefully selected </w:t>
       </w:r>
       <w:r>
         <w:rPr>
@@ -423,7 +465,7 @@
           <w:color w:val="24292E"/>
           <w:shd w:val="clear" w:color="auto" w:fill="FFFFFF"/>
         </w:rPr>
-        <w:t xml:space="preserve"> Users will be able to </w:t>
+        <w:t xml:space="preserve">decorators that can make their augmentation a reality. </w:t>
       </w:r>
       <w:r>
         <w:rPr>
@@ -431,7 +473,7 @@
           <w:color w:val="24292E"/>
           <w:shd w:val="clear" w:color="auto" w:fill="FFFFFF"/>
         </w:rPr>
-        <w:t xml:space="preserve">choose 3D </w:t>
+        <w:t xml:space="preserve"> Users will be able to </w:t>
       </w:r>
       <w:r>
         <w:rPr>
@@ -439,7 +481,7 @@
           <w:color w:val="24292E"/>
           <w:shd w:val="clear" w:color="auto" w:fill="FFFFFF"/>
         </w:rPr>
-        <w:t>models</w:t>
+        <w:t xml:space="preserve">choose 3D </w:t>
       </w:r>
       <w:r>
         <w:rPr>
@@ -447,7 +489,7 @@
           <w:color w:val="24292E"/>
           <w:shd w:val="clear" w:color="auto" w:fill="FFFFFF"/>
         </w:rPr>
-        <w:t xml:space="preserve"> of furniture, and place it </w:t>
+        <w:t>models</w:t>
       </w:r>
       <w:r>
         <w:rPr>
@@ -455,7 +497,7 @@
           <w:color w:val="24292E"/>
           <w:shd w:val="clear" w:color="auto" w:fill="FFFFFF"/>
         </w:rPr>
-        <w:t xml:space="preserve">in </w:t>
+        <w:t xml:space="preserve"> of furniture, and place it </w:t>
       </w:r>
       <w:r>
         <w:rPr>
@@ -463,7 +505,7 @@
           <w:color w:val="24292E"/>
           <w:shd w:val="clear" w:color="auto" w:fill="FFFFFF"/>
         </w:rPr>
-        <w:t xml:space="preserve">their living space, combined with their actual furniture, they can </w:t>
+        <w:t xml:space="preserve">in </w:t>
       </w:r>
       <w:r>
         <w:rPr>
@@ -471,7 +513,7 @@
           <w:color w:val="24292E"/>
           <w:shd w:val="clear" w:color="auto" w:fill="FFFFFF"/>
         </w:rPr>
-        <w:t xml:space="preserve">create an entirely new room. InteriAR takes it a step further by allowing its users to </w:t>
+        <w:t xml:space="preserve">their living space, combined with their actual furniture, they can </w:t>
       </w:r>
       <w:r>
         <w:rPr>
@@ -479,22 +521,48 @@
           <w:color w:val="24292E"/>
           <w:shd w:val="clear" w:color="auto" w:fill="FFFFFF"/>
         </w:rPr>
-        <w:t xml:space="preserve">also </w:t>
-      </w:r>
+        <w:t xml:space="preserve">create an entirely new room. </w:t>
+      </w:r>
+      <w:proofErr w:type="spellStart"/>
       <w:r>
         <w:rPr>
           <w:rFonts w:cstheme="minorHAnsi"/>
           <w:color w:val="24292E"/>
           <w:shd w:val="clear" w:color="auto" w:fill="FFFFFF"/>
         </w:rPr>
-        <w:t>ch</w:t>
-      </w:r>
+        <w:t>InteriAR</w:t>
+      </w:r>
+      <w:proofErr w:type="spellEnd"/>
       <w:r>
         <w:rPr>
           <w:rFonts w:cstheme="minorHAnsi"/>
           <w:color w:val="24292E"/>
           <w:shd w:val="clear" w:color="auto" w:fill="FFFFFF"/>
         </w:rPr>
+        <w:t xml:space="preserve"> takes it a step further by allowing its users to </w:t>
+      </w:r>
+      <w:r>
+        <w:rPr>
+          <w:rFonts w:cstheme="minorHAnsi"/>
+          <w:color w:val="24292E"/>
+          <w:shd w:val="clear" w:color="auto" w:fill="FFFFFF"/>
+        </w:rPr>
+        <w:t xml:space="preserve">also </w:t>
+      </w:r>
+      <w:r>
+        <w:rPr>
+          <w:rFonts w:cstheme="minorHAnsi"/>
+          <w:color w:val="24292E"/>
+          <w:shd w:val="clear" w:color="auto" w:fill="FFFFFF"/>
+        </w:rPr>
+        <w:t>ch</w:t>
+      </w:r>
+      <w:r>
+        <w:rPr>
+          <w:rFonts w:cstheme="minorHAnsi"/>
+          <w:color w:val="24292E"/>
+          <w:shd w:val="clear" w:color="auto" w:fill="FFFFFF"/>
+        </w:rPr>
         <w:t xml:space="preserve">ange the colour of their walls, all within their phones camera. </w:t>
       </w:r>
     </w:p>
@@ -527,7 +595,15 @@
     <w:p/>
     <w:p>
       <w:r>
-        <w:t>We identified many potential stakeholders after conducting both extensive market research and approaching companies and the general public. The primary stakeholders we identified were users, the reason for this is that users want an easier way to visualize a space before investing heavily financially into designing and decorating, hence we offer them an easy option to make a make a low investment and be surer about their idea before investing heavily into Furniture/decorators. Furthermore of the potential users we asked ‘If they heard of such of an idea before? ’ 95.7% of respondents said that they did not (1) , and of the 95.7% which answered ‘no’ 65.2% were in the age group 16-25 (2). These resulted in us identifying users which fell into that age group as major stakeholders. We gathered more data among users involving functions of the app, analysing the data showed 82.6% of users found the 3D viewing of the furniture most appealing about the application (3). This meant that that we listed 3D functionality of the application as a project requirement.</w:t>
+        <w:t>We identified many potential stakeholders after conducting both extensive market research and approaching companies and the general public. The primary stakeholders we identified were users, the reason for this is that users want an easier way to visualize a space before investing heavily financially into designing and decorating, hence we offer them an easy option to make a make a low investment and be surer about their idea before investing heavily into Furniture/decorators. Furthermore of the potential users we asked ‘If they heard of such of an idea before</w:t>
+      </w:r>
+      <w:proofErr w:type="gramStart"/>
+      <w:r>
+        <w:t>? ’</w:t>
+      </w:r>
+      <w:proofErr w:type="gramEnd"/>
+      <w:r>
+        <w:t xml:space="preserve"> 95.7% of respondents said that they did not (1) , and of the 95.7% which answered ‘no’ 65.2% were in the age group 16-25 (2). These resulted in us identifying users which fell into that age group as major stakeholders. We gathered more data among users involving functions of the app, analysing the data showed 82.6% of users found the 3D viewing of the furniture most appealing about the application (3). This meant that that we listed 3D functionality of the application as a project requirement.</w:t>
       </w:r>
     </w:p>
     <w:p/>
@@ -541,11 +617,19 @@
       <w:r>
         <w:t xml:space="preserve">The final group of major stakeholders which were identified were freelance decorators. We gathered data among freelance decorators in the London region, two of the main questions posed were if they would like to see an app such as this and if they would contribute financially to use this service which enables them to find customers efficiently. 90% of respondents said would like to see such an application’ and 72% said that they ‘would pay money to be matched with customers’ (5).  Analysing the data gathered from this vital survey showed that freelance decorators are major stakeholders in the application. </w:t>
       </w:r>
-      <w:r>
-        <w:rPr>
-          <w:color w:val="FF0000"/>
-        </w:rPr>
-        <w:t>However seeing as freelance decorators are a major stakeholder meant that the dilemma arose of computationally implementing a secure and accurate complex computing system which matches decorators to potential customers.</w:t>
+      <w:proofErr w:type="gramStart"/>
+      <w:r>
+        <w:rPr>
+          <w:color w:val="FF0000"/>
+        </w:rPr>
+        <w:t>However</w:t>
+      </w:r>
+      <w:proofErr w:type="gramEnd"/>
+      <w:r>
+        <w:rPr>
+          <w:color w:val="FF0000"/>
+        </w:rPr>
+        <w:t xml:space="preserve"> seeing as freelance decorators are a major stakeholder meant that the dilemma arose of computationally implementing a secure and accurate complex computing system which matches decorators to potential customers.</w:t>
       </w:r>
     </w:p>
     <w:p>
@@ -612,7 +696,23 @@
           <w:sz w:val="32"/>
         </w:rPr>
         <w:lastRenderedPageBreak/>
-        <w:t>Requirement for section , done last part in red of third paragraph to satisfy it , see if its reasonable ?</w:t>
+        <w:t xml:space="preserve">Requirement for </w:t>
+      </w:r>
+      <w:proofErr w:type="gramStart"/>
+      <w:r>
+        <w:rPr>
+          <w:color w:val="FF0000"/>
+          <w:sz w:val="32"/>
+        </w:rPr>
+        <w:t>section ,</w:t>
+      </w:r>
+      <w:proofErr w:type="gramEnd"/>
+      <w:r>
+        <w:rPr>
+          <w:color w:val="FF0000"/>
+          <w:sz w:val="32"/>
+        </w:rPr>
+        <w:t xml:space="preserve"> done last part in red of third paragraph to satisfy it , see if its reasonable ?</w:t>
       </w:r>
     </w:p>
     <w:p>
@@ -723,12 +823,37 @@
           <w:sz w:val="24"/>
         </w:rPr>
       </w:pPr>
+      <w:proofErr w:type="gramStart"/>
       <w:r>
         <w:rPr>
           <w:color w:val="FF0000"/>
           <w:sz w:val="24"/>
         </w:rPr>
-        <w:t>,(2),(3)   are graphs from Ifrah’s survey</w:t>
+        <w:t>,(</w:t>
+      </w:r>
+      <w:proofErr w:type="gramEnd"/>
+      <w:r>
+        <w:rPr>
+          <w:color w:val="FF0000"/>
+          <w:sz w:val="24"/>
+        </w:rPr>
+        <w:t xml:space="preserve">2),(3)   are graphs from </w:t>
+      </w:r>
+      <w:proofErr w:type="spellStart"/>
+      <w:r>
+        <w:rPr>
+          <w:color w:val="FF0000"/>
+          <w:sz w:val="24"/>
+        </w:rPr>
+        <w:t>Ifrah’s</w:t>
+      </w:r>
+      <w:proofErr w:type="spellEnd"/>
+      <w:r>
+        <w:rPr>
+          <w:color w:val="FF0000"/>
+          <w:sz w:val="24"/>
+        </w:rPr>
+        <w:t xml:space="preserve"> survey</w:t>
       </w:r>
     </w:p>
     <w:p>
@@ -765,7 +890,23 @@
           <w:color w:val="FF0000"/>
           <w:sz w:val="24"/>
         </w:rPr>
-        <w:t>’ but I think I can get more repubuatle source for this info such as a business journal</w:t>
+        <w:t xml:space="preserve">’ but I think I can get more </w:t>
+      </w:r>
+      <w:proofErr w:type="spellStart"/>
+      <w:r>
+        <w:rPr>
+          <w:color w:val="FF0000"/>
+          <w:sz w:val="24"/>
+        </w:rPr>
+        <w:t>repubuatle</w:t>
+      </w:r>
+      <w:proofErr w:type="spellEnd"/>
+      <w:r>
+        <w:rPr>
+          <w:color w:val="FF0000"/>
+          <w:sz w:val="24"/>
+        </w:rPr>
+        <w:t xml:space="preserve"> source for this info such as a business journal</w:t>
       </w:r>
     </w:p>
     <w:p>
@@ -814,8 +955,21 @@
     </w:p>
     <w:p/>
     <w:p>
-      <w:r>
-        <w:t>InteriAR would have all it’s users log in using an external company to log in, that would hold their account information such as Account information, Password, from that we will have users in a database that will hold Reviews of that user and their chosen augmentation(s) as well as smaller information such as how many times that user has used the app. ( If customer has bought 4 times, or if decorator has done 10 jobs )</w:t>
+      <w:proofErr w:type="spellStart"/>
+      <w:r>
+        <w:t>InteriAR</w:t>
+      </w:r>
+      <w:proofErr w:type="spellEnd"/>
+      <w:r>
+        <w:t xml:space="preserve"> would have all it’s users log in using an external company to log in, that would hold their account information such as Account information, Password, from that we will have users in a database that will hold Reviews of that user and their chosen augmentation(s) as well as smaller information such as how many times that user has used the app. </w:t>
+      </w:r>
+      <w:proofErr w:type="gramStart"/>
+      <w:r>
+        <w:t>( If</w:t>
+      </w:r>
+      <w:proofErr w:type="gramEnd"/>
+      <w:r>
+        <w:t xml:space="preserve"> customer has bought 4 times, or if decorator has done 10 jobs )</w:t>
       </w:r>
     </w:p>
     <w:p/>
@@ -861,9 +1015,11 @@
     </w:p>
     <w:p/>
     <w:p>
+      <w:proofErr w:type="spellStart"/>
       <w:r>
         <w:t>Ifrah</w:t>
       </w:r>
+      <w:proofErr w:type="spellEnd"/>
     </w:p>
     <w:p/>
     <w:p>
@@ -890,8 +1046,6 @@
           <w:b/>
         </w:rPr>
       </w:pPr>
-      <w:bookmarkStart w:id="0" w:name="_GoBack"/>
-      <w:bookmarkEnd w:id="0"/>
     </w:p>
     <w:p>
       <w:pPr>
@@ -1141,7 +1295,15 @@
     <w:p/>
     <w:p>
       <w:r>
-        <w:t>The functional prototyping for InteriAR consisted of three main technical questions:</w:t>
+        <w:t xml:space="preserve">The functional prototyping for </w:t>
+      </w:r>
+      <w:proofErr w:type="spellStart"/>
+      <w:r>
+        <w:t>InteriAR</w:t>
+      </w:r>
+      <w:proofErr w:type="spellEnd"/>
+      <w:r>
+        <w:t xml:space="preserve"> consisted of three main technical questions:</w:t>
       </w:r>
     </w:p>
     <w:p>
@@ -1189,7 +1351,27 @@
         <w:rPr>
           <w:color w:val="FF0000"/>
         </w:rPr>
-        <w:t>Will MongoDB be able to handle the volume of users and transactions the app may need in future? ???????</w:t>
+        <w:t xml:space="preserve">Will </w:t>
+      </w:r>
+      <w:proofErr w:type="spellStart"/>
+      <w:r>
+        <w:rPr>
+          <w:color w:val="FF0000"/>
+        </w:rPr>
+        <w:t>MongoDB</w:t>
+      </w:r>
+      <w:proofErr w:type="spellEnd"/>
+      <w:r>
+        <w:rPr>
+          <w:color w:val="FF0000"/>
+        </w:rPr>
+        <w:t xml:space="preserve"> be able to handle the volume of users and transactio</w:t>
+      </w:r>
+      <w:r>
+        <w:rPr>
+          <w:color w:val="FF0000"/>
+        </w:rPr>
+        <w:t>ns the app may need in future?</w:t>
       </w:r>
     </w:p>
     <w:p/>
@@ -1210,7 +1392,15 @@
         </w:rPr>
       </w:pPr>
       <w:r>
-        <w:t xml:space="preserve">This prototype was created on Processing 3 using the Ketai for Android library </w:t>
+        <w:t xml:space="preserve">This prototype was created on Processing 3 using the </w:t>
+      </w:r>
+      <w:proofErr w:type="spellStart"/>
+      <w:r>
+        <w:t>Ketai</w:t>
+      </w:r>
+      <w:proofErr w:type="spellEnd"/>
+      <w:r>
+        <w:t xml:space="preserve"> for Android library </w:t>
       </w:r>
       <w:r>
         <w:rPr>
@@ -1393,37 +1583,73 @@
           <w:szCs w:val="18"/>
         </w:rPr>
       </w:pPr>
+      <w:proofErr w:type="spellStart"/>
       <w:r>
         <w:rPr>
           <w:rFonts w:asciiTheme="majorHAnsi" w:hAnsiTheme="majorHAnsi"/>
           <w:sz w:val="18"/>
           <w:szCs w:val="18"/>
         </w:rPr>
-        <w:t>InteriAR wall colouring functional prototype v1</w:t>
-      </w:r>
-    </w:p>
-    <w:p>
-      <w:pPr>
+        <w:t>InteriAR</w:t>
+      </w:r>
+      <w:proofErr w:type="spellEnd"/>
+      <w:r>
         <w:rPr>
           <w:rFonts w:asciiTheme="majorHAnsi" w:hAnsiTheme="majorHAnsi"/>
           <w:sz w:val="18"/>
           <w:szCs w:val="18"/>
         </w:rPr>
-      </w:pPr>
-    </w:p>
-    <w:p>
-      <w:pPr>
-        <w:rPr>
-          <w:rFonts w:cstheme="minorHAnsi"/>
-        </w:rPr>
-      </w:pPr>
-      <w:r>
-        <w:rPr>
-          <w:rFonts w:cstheme="minorHAnsi"/>
-        </w:rPr>
-        <w:t>The prototype manages to successfully detect part of the surrounding wall, and avoid the more obviously differently coloured obstacles; however it also misses out large portions and does pick up some unwanted additions. Another factor is performance; when calculating colour distance on each pixel in the feed, especially on a mobile-phone processor, the program starts to stutter.</w:t>
-      </w:r>
-    </w:p>
+        <w:t xml:space="preserve"> wall colouring functional prototype v1</w:t>
+      </w:r>
+    </w:p>
+    <w:p>
+      <w:pPr>
+        <w:rPr>
+          <w:rFonts w:asciiTheme="majorHAnsi" w:hAnsiTheme="majorHAnsi"/>
+          <w:sz w:val="18"/>
+          <w:szCs w:val="18"/>
+        </w:rPr>
+      </w:pPr>
+    </w:p>
+    <w:p>
+      <w:pPr>
+        <w:rPr>
+          <w:rFonts w:cstheme="minorHAnsi"/>
+        </w:rPr>
+      </w:pPr>
+      <w:bookmarkStart w:id="0" w:name="_GoBack"/>
+      <w:r>
+        <w:rPr>
+          <w:rFonts w:cstheme="minorHAnsi"/>
+        </w:rPr>
+        <w:t>The prototype manages to successfully detect p</w:t>
+      </w:r>
+      <w:r>
+        <w:rPr>
+          <w:rFonts w:cstheme="minorHAnsi"/>
+        </w:rPr>
+        <w:t>art of the surrounding wall, as well as</w:t>
+      </w:r>
+      <w:r>
+        <w:rPr>
+          <w:rFonts w:cstheme="minorHAnsi"/>
+        </w:rPr>
+        <w:t xml:space="preserve"> avoid the more obviously differently coloured obstacles; </w:t>
+      </w:r>
+      <w:r>
+        <w:rPr>
+          <w:rFonts w:cstheme="minorHAnsi"/>
+        </w:rPr>
+        <w:t>however,</w:t>
+      </w:r>
+      <w:r>
+        <w:rPr>
+          <w:rFonts w:cstheme="minorHAnsi"/>
+        </w:rPr>
+        <w:t xml:space="preserve"> it also misses out large portions and does pick up some unwanted additions. Another factor is performance; when calculating colour distance on each pixel in the feed, especially on a mobile-phone processor, the program starts to stutter.</w:t>
+      </w:r>
+    </w:p>
+    <w:bookmarkEnd w:id="0"/>
     <w:p>
       <w:pPr>
         <w:rPr>
@@ -1587,7 +1813,21 @@
         <w:rPr>
           <w:rFonts w:cstheme="minorHAnsi"/>
         </w:rPr>
-        <w:t xml:space="preserve">using the Vuforia AR library </w:t>
+        <w:t xml:space="preserve">using the </w:t>
+      </w:r>
+      <w:proofErr w:type="spellStart"/>
+      <w:r>
+        <w:rPr>
+          <w:rFonts w:cstheme="minorHAnsi"/>
+        </w:rPr>
+        <w:t>Vuforia</w:t>
+      </w:r>
+      <w:proofErr w:type="spellEnd"/>
+      <w:r>
+        <w:rPr>
+          <w:rFonts w:cstheme="minorHAnsi"/>
+        </w:rPr>
+        <w:t xml:space="preserve"> AR library </w:t>
       </w:r>
       <w:r>
         <w:rPr>
@@ -1600,7 +1840,21 @@
         <w:rPr>
           <w:rFonts w:cstheme="minorHAnsi"/>
         </w:rPr>
-        <w:t>. The software utilises a database of markers which are images of real objects or surfaces with enough unique features to be distinguishable from the surrounding area. Computer generated 3D objects are then assigned a marker so that when the camera detects it, the object will superimposed upon it wherever it moves.</w:t>
+        <w:t xml:space="preserve">. The software utilises a database of markers which are images of real objects or surfaces with enough unique features to be distinguishable from the surrounding area. Computer generated 3D objects are then assigned a marker so that when the camera detects it, the object will </w:t>
+      </w:r>
+      <w:proofErr w:type="gramStart"/>
+      <w:r>
+        <w:rPr>
+          <w:rFonts w:cstheme="minorHAnsi"/>
+        </w:rPr>
+        <w:t>superimposed</w:t>
+      </w:r>
+      <w:proofErr w:type="gramEnd"/>
+      <w:r>
+        <w:rPr>
+          <w:rFonts w:cstheme="minorHAnsi"/>
+        </w:rPr>
+        <w:t xml:space="preserve"> upon it wherever it moves.</w:t>
       </w:r>
     </w:p>
     <w:p>
@@ -1826,13 +2080,23 @@
           <w:szCs w:val="18"/>
         </w:rPr>
       </w:pPr>
+      <w:proofErr w:type="spellStart"/>
       <w:r>
         <w:rPr>
           <w:rFonts w:asciiTheme="majorHAnsi" w:hAnsiTheme="majorHAnsi"/>
           <w:sz w:val="18"/>
           <w:szCs w:val="18"/>
         </w:rPr>
-        <w:t>InteriAR objects prototype v1 in Unity</w:t>
+        <w:t>InteriAR</w:t>
+      </w:r>
+      <w:proofErr w:type="spellEnd"/>
+      <w:r>
+        <w:rPr>
+          <w:rFonts w:asciiTheme="majorHAnsi" w:hAnsiTheme="majorHAnsi"/>
+          <w:sz w:val="18"/>
+          <w:szCs w:val="18"/>
+        </w:rPr>
+        <w:t xml:space="preserve"> objects prototype v1 in Unity</w:t>
       </w:r>
       <w:r>
         <w:rPr>
@@ -2060,13 +2324,23 @@
           <w:szCs w:val="18"/>
         </w:rPr>
       </w:pPr>
+      <w:proofErr w:type="spellStart"/>
       <w:r>
         <w:rPr>
           <w:rFonts w:asciiTheme="majorHAnsi" w:hAnsiTheme="majorHAnsi"/>
           <w:sz w:val="18"/>
           <w:szCs w:val="18"/>
         </w:rPr>
-        <w:t>InteriAR objects prototype v1 deployed to android</w:t>
+        <w:t>InteriAR</w:t>
+      </w:r>
+      <w:proofErr w:type="spellEnd"/>
+      <w:r>
+        <w:rPr>
+          <w:rFonts w:asciiTheme="majorHAnsi" w:hAnsiTheme="majorHAnsi"/>
+          <w:sz w:val="18"/>
+          <w:szCs w:val="18"/>
+        </w:rPr>
+        <w:t xml:space="preserve"> objects prototype v1 deployed to android</w:t>
       </w:r>
     </w:p>
     <w:p>
@@ -2187,7 +2461,35 @@
         <w:rPr>
           <w:rFonts w:cstheme="minorHAnsi"/>
         </w:rPr>
-        <w:t xml:space="preserve">This prototype implemented a cloud-based MongoDB database using mLab services </w:t>
+        <w:t xml:space="preserve">This prototype implemented a cloud-based </w:t>
+      </w:r>
+      <w:proofErr w:type="spellStart"/>
+      <w:r>
+        <w:rPr>
+          <w:rFonts w:cstheme="minorHAnsi"/>
+        </w:rPr>
+        <w:t>MongoDB</w:t>
+      </w:r>
+      <w:proofErr w:type="spellEnd"/>
+      <w:r>
+        <w:rPr>
+          <w:rFonts w:cstheme="minorHAnsi"/>
+        </w:rPr>
+        <w:t xml:space="preserve"> database using </w:t>
+      </w:r>
+      <w:proofErr w:type="spellStart"/>
+      <w:r>
+        <w:rPr>
+          <w:rFonts w:cstheme="minorHAnsi"/>
+        </w:rPr>
+        <w:t>mLab</w:t>
+      </w:r>
+      <w:proofErr w:type="spellEnd"/>
+      <w:r>
+        <w:rPr>
+          <w:rFonts w:cstheme="minorHAnsi"/>
+        </w:rPr>
+        <w:t xml:space="preserve"> services </w:t>
       </w:r>
       <w:r>
         <w:rPr>
@@ -2303,7 +2605,15 @@
     <w:p/>
     <w:p>
       <w:r>
-        <w:t xml:space="preserve">In our account database, we have decided to use a MongoDB. The reason being that it is easiest to implement over MySQL. Furthermore, it has better capacity, speed and reliability than MySQL. </w:t>
+        <w:t xml:space="preserve">In our account database, we have decided to use a </w:t>
+      </w:r>
+      <w:proofErr w:type="spellStart"/>
+      <w:r>
+        <w:t>MongoDB</w:t>
+      </w:r>
+      <w:proofErr w:type="spellEnd"/>
+      <w:r>
+        <w:t xml:space="preserve">. The reason being that it is easiest to implement over MySQL. Furthermore, it has better capacity, speed and reliability than MySQL. </w:t>
       </w:r>
     </w:p>
     <w:p/>
@@ -2332,7 +2642,15 @@
         <w:t>The</w:t>
       </w:r>
       <w:r>
-        <w:t xml:space="preserve"> main selling point of InteriAR, is the augmented reality. We aim to allow users to pretty much visualise a whole room within their phone. To develop this, we have decided to use Unity3D. Unity is designed for, but not restricted to, 3D games. As Unity an excellent 3D engine that can be worked outside of just game development, it seems to be the perfect software to use, also because it can pretty easily be deployed to Android and IOS. As an alternative, we did look at using Android Studio. We chose Unity over Android Studio simply because Android Studio doesn’t natively support 3D modelling and design, however, Unity does. Every augmented object will be a 3D model. </w:t>
+        <w:t xml:space="preserve"> main selling point of </w:t>
+      </w:r>
+      <w:proofErr w:type="spellStart"/>
+      <w:r>
+        <w:t>InteriAR</w:t>
+      </w:r>
+      <w:proofErr w:type="spellEnd"/>
+      <w:r>
+        <w:t xml:space="preserve">, is the augmented reality. We aim to allow users to pretty much visualise a whole room within their phone. To develop this, we have decided to use Unity3D. Unity is designed for, but not restricted to, 3D games. As Unity an excellent 3D engine that can be worked outside of just game development, it seems to be the perfect software to use, also because it can pretty easily be deployed to Android and IOS. As an alternative, we did look at using Android Studio. We chose Unity over Android Studio simply because Android Studio doesn’t natively support 3D modelling and design, however, Unity does. Every augmented object will be a 3D model. </w:t>
       </w:r>
     </w:p>
     <w:p/>
@@ -2350,7 +2668,71 @@
     <w:p/>
     <w:p>
       <w:r>
-        <w:t xml:space="preserve">For the actual technology behind the augmentation, we have decided to use an external Unity Library called Wikitude. We chose this over Vuforia (another Unity Library for AR ) as Vuforia is good for recognition based AR. This is using track-able images as basis for projection such as a leaflet. Through prototyping we have discovered that this is not practical as we would like users to not need to use trackers to place things in their rooms, not to mention that if you’re too far from a tracker, the Augmentation would get ruined. Wikitude uses a projection based augmentation called SLAM. Simultaneous Localisation and Mapping is the type of AR that we need as it can recognise space and angles pretty well and correctly project the right orientation of the 3D object. We did also look at ARCore ( Androids AR library) and ARKit (Apples AR library) however they only support their respective platforms. </w:t>
+        <w:t xml:space="preserve">For the actual technology behind the augmentation, we have decided to use an external Unity Library called </w:t>
+      </w:r>
+      <w:proofErr w:type="spellStart"/>
+      <w:r>
+        <w:t>Wikitude</w:t>
+      </w:r>
+      <w:proofErr w:type="spellEnd"/>
+      <w:r>
+        <w:t xml:space="preserve">. We chose this over </w:t>
+      </w:r>
+      <w:proofErr w:type="spellStart"/>
+      <w:r>
+        <w:t>Vuforia</w:t>
+      </w:r>
+      <w:proofErr w:type="spellEnd"/>
+      <w:r>
+        <w:t xml:space="preserve"> (another Unity Library for </w:t>
+      </w:r>
+      <w:proofErr w:type="gramStart"/>
+      <w:r>
+        <w:t>AR )</w:t>
+      </w:r>
+      <w:proofErr w:type="gramEnd"/>
+      <w:r>
+        <w:t xml:space="preserve"> as </w:t>
+      </w:r>
+      <w:proofErr w:type="spellStart"/>
+      <w:r>
+        <w:t>Vuforia</w:t>
+      </w:r>
+      <w:proofErr w:type="spellEnd"/>
+      <w:r>
+        <w:t xml:space="preserve"> is good for recognition based AR. This is using track-able images as basis for projection such as a leaflet. Through prototyping we have discovered that this is not practical as we would like users to not need to use trackers to place things in their rooms, not to mention that if you’re too far from a tracker, the Augmentation would get ruined. </w:t>
+      </w:r>
+      <w:proofErr w:type="spellStart"/>
+      <w:r>
+        <w:t>Wikitude</w:t>
+      </w:r>
+      <w:proofErr w:type="spellEnd"/>
+      <w:r>
+        <w:t xml:space="preserve"> uses a projection based augmentation called SLAM. Simultaneous Localisation and Mapping is the type of AR that we need as it can recognise space and angles pretty well and correctly project the right orientation of the 3D object. We did also look at </w:t>
+      </w:r>
+      <w:proofErr w:type="spellStart"/>
+      <w:r>
+        <w:t>ARCore</w:t>
+      </w:r>
+      <w:proofErr w:type="spellEnd"/>
+      <w:r>
+        <w:t xml:space="preserve"> </w:t>
+      </w:r>
+      <w:proofErr w:type="gramStart"/>
+      <w:r>
+        <w:t>( Androids</w:t>
+      </w:r>
+      <w:proofErr w:type="gramEnd"/>
+      <w:r>
+        <w:t xml:space="preserve"> AR library) and </w:t>
+      </w:r>
+      <w:proofErr w:type="spellStart"/>
+      <w:r>
+        <w:t>ARKit</w:t>
+      </w:r>
+      <w:proofErr w:type="spellEnd"/>
+      <w:r>
+        <w:t xml:space="preserve"> (Apples AR library) however they only support their respective platforms. </w:t>
       </w:r>
     </w:p>
     <w:p/>
@@ -2374,7 +2756,15 @@
     <w:p/>
     <w:p>
       <w:r>
-        <w:t xml:space="preserve">For the Payment within the app, we have decided to use Paypal as it supports standard card use as well as PayPal accounts. We aim to have an escrow system to hold the money until the job is done to avoid scams. In principle, this would be simple, however payments aren’t going directly to us. There is one available python library that can implement Escrow called Balanced. However, the documentation about it does not currently work and there isn’t much information available about it. </w:t>
+        <w:t xml:space="preserve">For the Payment within the app, we have decided to use </w:t>
+      </w:r>
+      <w:proofErr w:type="spellStart"/>
+      <w:r>
+        <w:t>Paypal</w:t>
+      </w:r>
+      <w:proofErr w:type="spellEnd"/>
+      <w:r>
+        <w:t xml:space="preserve"> as it supports standard card use as well as PayPal accounts. We aim to have an escrow system to hold the money until the job is done to avoid scams. In principle, this would be simple, however payments aren’t going directly to us. There is one available python library that can implement Escrow called Balanced. However, the documentation about it does not currently work and there isn’t much information available about it. </w:t>
       </w:r>
     </w:p>
     <w:p/>
@@ -2399,7 +2789,15 @@
     <w:p/>
     <w:p>
       <w:r>
-        <w:t xml:space="preserve">We will be focusing most of the test cases around the augmentation the app projects as this is the main focus of InteriAR. An example of one of our test cases would be to look at whether the app would project the correct 3D object correctly, in which that would be with the correct focal points and angle. This is the main test case as without this, most of the app doesn’t work properly. </w:t>
+        <w:t xml:space="preserve">We will be focusing most of the test cases around the augmentation the app projects as this is the main focus of </w:t>
+      </w:r>
+      <w:proofErr w:type="spellStart"/>
+      <w:r>
+        <w:t>InteriAR</w:t>
+      </w:r>
+      <w:proofErr w:type="spellEnd"/>
+      <w:r>
+        <w:t xml:space="preserve">. An example of one of our test cases would be to look at whether the app would project the correct 3D object correctly, in which that would be with the correct focal points and angle. This is the main test case as without this, most of the app doesn’t work properly. </w:t>
       </w:r>
     </w:p>
     <w:p/>
@@ -2423,7 +2821,15 @@
     <w:p/>
     <w:p>
       <w:r>
-        <w:t xml:space="preserve">The future development of this project will be focussed around splitting our resources up into smaller groups and giving them clear sub-tasks to meet as part of their overarching long-term milestones. This will be primarily managed via Trello for sub-tasks and documented with a Gantt chart </w:t>
+        <w:t xml:space="preserve">The future development of this project will be focussed around splitting our resources up into smaller groups and giving them clear sub-tasks to meet as part of their overarching long-term milestones. This will be primarily managed via </w:t>
+      </w:r>
+      <w:proofErr w:type="spellStart"/>
+      <w:r>
+        <w:t>Trello</w:t>
+      </w:r>
+      <w:proofErr w:type="spellEnd"/>
+      <w:r>
+        <w:t xml:space="preserve"> for sub-tasks and documented with a Gantt chart </w:t>
       </w:r>
       <w:r>
         <w:rPr>

</xml_diff>

<commit_message>
adding personas and changing stuff
</commit_message>
<xml_diff>
--- a/Documents for report/Project Proposal Skeleton.docx
+++ b/Documents for report/Project Proposal Skeleton.docx
@@ -1,6 +1,6 @@
 
 <file path=word/document.xml><?xml version="1.0" encoding="utf-8"?>
-<w:document xmlns:wpc="http://schemas.microsoft.com/office/word/2010/wordprocessingCanvas" xmlns:mo="http://schemas.microsoft.com/office/mac/office/2008/main" xmlns:mc="http://schemas.openxmlformats.org/markup-compatibility/2006" xmlns:mv="urn:schemas-microsoft-com:mac:vml" xmlns:o="urn:schemas-microsoft-com:office:office" xmlns:r="http://schemas.openxmlformats.org/officeDocument/2006/relationships" xmlns:m="http://schemas.openxmlformats.org/officeDocument/2006/math" xmlns:v="urn:schemas-microsoft-com:vml" xmlns:wp14="http://schemas.microsoft.com/office/word/2010/wordprocessingDrawing" xmlns:wp="http://schemas.openxmlformats.org/drawingml/2006/wordprocessingDrawing" xmlns:w10="urn:schemas-microsoft-com:office:word" xmlns:w="http://schemas.openxmlformats.org/wordprocessingml/2006/main" xmlns:w14="http://schemas.microsoft.com/office/word/2010/wordml" xmlns:w15="http://schemas.microsoft.com/office/word/2012/wordml" xmlns:wpg="http://schemas.microsoft.com/office/word/2010/wordprocessingGroup" xmlns:wpi="http://schemas.microsoft.com/office/word/2010/wordprocessingInk" xmlns:wne="http://schemas.microsoft.com/office/word/2006/wordml" xmlns:wps="http://schemas.microsoft.com/office/word/2010/wordprocessingShape" mc:Ignorable="w14 w15 wp14">
+<w:document xmlns:wpc="http://schemas.microsoft.com/office/word/2010/wordprocessingCanvas" xmlns:mc="http://schemas.openxmlformats.org/markup-compatibility/2006" xmlns:o="urn:schemas-microsoft-com:office:office" xmlns:r="http://schemas.openxmlformats.org/officeDocument/2006/relationships" xmlns:m="http://schemas.openxmlformats.org/officeDocument/2006/math" xmlns:v="urn:schemas-microsoft-com:vml" xmlns:wp14="http://schemas.microsoft.com/office/word/2010/wordprocessingDrawing" xmlns:wp="http://schemas.openxmlformats.org/drawingml/2006/wordprocessingDrawing" xmlns:w10="urn:schemas-microsoft-com:office:word" xmlns:w="http://schemas.openxmlformats.org/wordprocessingml/2006/main" xmlns:w14="http://schemas.microsoft.com/office/word/2010/wordml" xmlns:w15="http://schemas.microsoft.com/office/word/2012/wordml" xmlns:wpg="http://schemas.microsoft.com/office/word/2010/wordprocessingGroup" xmlns:wpi="http://schemas.microsoft.com/office/word/2010/wordprocessingInk" xmlns:wne="http://schemas.microsoft.com/office/word/2006/wordml" xmlns:wps="http://schemas.microsoft.com/office/word/2010/wordprocessingShape" mc:Ignorable="w14 w15 wp14">
   <w:body>
     <w:p>
       <w:pPr>
@@ -595,41 +595,143 @@
     <w:p/>
     <w:p>
       <w:r>
-        <w:t>We identified many potential stakeholders after conducting both extensive market research and approaching companies and the general public. The primary stakeholders we identified were users, the reason for this is that users want an easier way to visualize a space before investing heavily financially into designing and decorating, hence we offer them an easy option to make a make a low investment and be surer about their idea before investing heavily into Furniture/decorators. Furthermore of the potential users we asked ‘If they heard of such of an idea before</w:t>
+        <w:t xml:space="preserve">We identified many potential stakeholders after conducting both extensive market research and approaching companies and the general public. The primary stakeholders we identified were </w:t>
+      </w:r>
+      <w:r>
+        <w:rPr>
+          <w:color w:val="FF0000"/>
+        </w:rPr>
+        <w:t>users</w:t>
+      </w:r>
+      <w:r>
+        <w:t>, the reason for this is that users want an easier way to visualize a space before investing heavily financially into decorating, hence we offer them an e</w:t>
+      </w:r>
+      <w:r>
+        <w:t>asy option to be sure about their idea before committing to untested designs</w:t>
+      </w:r>
+      <w:r>
+        <w:t xml:space="preserve">. Furthermore of the potential users we asked ‘If they heard of such of an idea before? </w:t>
+      </w:r>
+      <w:r>
+        <w:rPr>
+          <w:color w:val="FF0000"/>
+        </w:rPr>
+        <w:t>’ 95.7% of respondents said that they did not (1</w:t>
       </w:r>
       <w:proofErr w:type="gramStart"/>
       <w:r>
-        <w:t>? ’</w:t>
+        <w:rPr>
+          <w:color w:val="FF0000"/>
+        </w:rPr>
+        <w:t xml:space="preserve">) </w:t>
+      </w:r>
+      <w:r>
+        <w:t>,</w:t>
       </w:r>
       <w:proofErr w:type="gramEnd"/>
       <w:r>
-        <w:t xml:space="preserve"> 95.7% of respondents said that they did not (1) , and of the 95.7% which answered ‘no’ 65.2% were in the age group 16-25 (2). These resulted in us identifying users which fell into that age group as major stakeholders. We gathered more data among users involving functions of the app, analysing the data showed 82.6% of users found the 3D viewing of the furniture most appealing about the application (3). This meant that that we listed 3D functionality of the application as a project requirement.</w:t>
-      </w:r>
-    </w:p>
-    <w:p/>
-    <w:p>
-      <w:r>
-        <w:t>Another group of significant stakeholders we identified were Retailers of furniture. Retailers want the data on the trends of the industry, for instance what pieces of furniture customers mostly use within the app, and which designs are liked the most.  This would enable them to produce the type of furniture wanted by the public and keep a closer eye on industry patterns.  IKEA being one of the world’s largest furniture producers have a current market share of 7.7% in the UK, latest figures show its position as market leader was further strengthened as market share grew by 0.5% to 7.7% (4).  Hence we concluded that IKEA was a potential essential stakeholder, this gave rise to the idea that we would use IKEA’s furniture database within our application to allow users to design their home using the IKEA furniture catalogue.</w:t>
-      </w:r>
-    </w:p>
-    <w:p/>
-    <w:p>
-      <w:r>
-        <w:t xml:space="preserve">The final group of major stakeholders which were identified were freelance decorators. We gathered data among freelance decorators in the London region, two of the main questions posed were if they would like to see an app such as this and if they would contribute financially to use this service which enables them to find customers efficiently. 90% of respondents said would like to see such an application’ and 72% said that they ‘would pay money to be matched with customers’ (5).  Analysing the data gathered from this vital survey showed that freelance decorators are major stakeholders in the application. </w:t>
-      </w:r>
-      <w:proofErr w:type="gramStart"/>
-      <w:r>
-        <w:rPr>
-          <w:color w:val="FF0000"/>
-        </w:rPr>
-        <w:t>However</w:t>
-      </w:r>
-      <w:proofErr w:type="gramEnd"/>
-      <w:r>
-        <w:rPr>
-          <w:color w:val="FF0000"/>
-        </w:rPr>
-        <w:t xml:space="preserve"> seeing as freelance decorators are a major stakeholder meant that the dilemma arose of computationally implementing a secure and accurate complex computing system which matches decorators to potential customers.</w:t>
+        <w:t xml:space="preserve"> </w:t>
+      </w:r>
+      <w:r>
+        <w:rPr>
+          <w:color w:val="FF0000"/>
+        </w:rPr>
+        <w:t>and of the 95.7% which answered ‘no’ 65.2% were in the age group 16-25 (2</w:t>
+      </w:r>
+      <w:r>
+        <w:t xml:space="preserve">). These resulted in us identifying users which fell into that age group as major stakeholders. We gathered more data among users involving functions of the app, analysing the data showed 82.6% of users found the 3D viewing of the furniture most appealing about the application (3). This meant that that we listed 3D functionality </w:t>
+      </w:r>
+      <w:r>
+        <w:t xml:space="preserve">of </w:t>
+      </w:r>
+      <w:r>
+        <w:t>the application as a project requirement</w:t>
+      </w:r>
+      <w:r>
+        <w:t>, as opposed to 2D images</w:t>
+      </w:r>
+      <w:r>
+        <w:t>.</w:t>
+      </w:r>
+    </w:p>
+    <w:p/>
+    <w:p>
+      <w:r>
+        <w:t>Another group of significant s</w:t>
+      </w:r>
+      <w:r>
+        <w:t>takeholders we identified were r</w:t>
+      </w:r>
+      <w:r>
+        <w:t>etailers of furniture. Retailers want the data on the trends of the industry, for instance what pieces of furniture customers mostly use within the app, and which designs are liked the most.  This would enable them to produce the type of furniture wanted by the public and keep a closer eye on industry patterns.  IKEA being one of the world’s largest furniture producers have a current market share of 7.7% in the UK</w:t>
+      </w:r>
+      <w:r>
+        <w:rPr>
+          <w:color w:val="FF0000"/>
+        </w:rPr>
+        <w:t xml:space="preserve">, latest figures show its position as market leader was further strengthened as market share grew by 0.5% to 7.7% (4).  </w:t>
+      </w:r>
+      <w:r>
+        <w:t>Hence we concluded that IKEA was a potential essential stakeholder, this gave rise to the idea that we would use IKEA’s furniture database within our application to allow users to design their home using the IKEA furniture catalogue.</w:t>
+      </w:r>
+    </w:p>
+    <w:p/>
+    <w:p>
+      <w:r>
+        <w:t>The final group of major stakeholders which were identified were</w:t>
+      </w:r>
+      <w:r>
+        <w:rPr>
+          <w:color w:val="FF0000"/>
+        </w:rPr>
+        <w:t xml:space="preserve"> freelance </w:t>
+      </w:r>
+      <w:r>
+        <w:t xml:space="preserve">decorators. We gathered data among </w:t>
+      </w:r>
+      <w:r>
+        <w:rPr>
+          <w:color w:val="FF0000"/>
+        </w:rPr>
+        <w:t>freelance</w:t>
+      </w:r>
+      <w:r>
+        <w:t xml:space="preserve"> decorators in the London region, two of the main questions posed were if they would like to see an app such as this and if they would contribute financially to use this service which enables them to find customers efficiently. 90% of respondents said would like to see such an application’ </w:t>
+      </w:r>
+      <w:r>
+        <w:rPr>
+          <w:color w:val="FF0000"/>
+        </w:rPr>
+        <w:t xml:space="preserve">and 72% said that they ‘would pay money to be matched with customers’ (5).  </w:t>
+      </w:r>
+      <w:r>
+        <w:t xml:space="preserve">Analysing the data gathered from this vital survey showed that </w:t>
+      </w:r>
+      <w:r>
+        <w:rPr>
+          <w:color w:val="FF0000"/>
+        </w:rPr>
+        <w:t>freelance</w:t>
+      </w:r>
+      <w:r>
+        <w:t xml:space="preserve"> decorators are major stakeholders in the application.</w:t>
+      </w:r>
+    </w:p>
+    <w:p>
+      <w:r>
+        <w:t xml:space="preserve"> </w:t>
+      </w:r>
+      <w:r>
+        <w:rPr>
+          <w:color w:val="FF0000"/>
+        </w:rPr>
+        <w:t>However seeing as freelance decorators are a major stakeholder meant that the dilemma arose of computationally implementing a secure and accurate complex computing system which matches decorators to potential customers.</w:t>
+      </w:r>
+      <w:r>
+        <w:rPr>
+          <w:color w:val="FF0000"/>
+        </w:rPr>
+        <w:t xml:space="preserve"> (I’ll write computational part – Ethan).</w:t>
       </w:r>
     </w:p>
     <w:p>
@@ -646,13 +748,13 @@
       <w:pPr>
         <w:pStyle w:val="NoSpacing"/>
         <w:rPr>
-          <w:color w:val="000000" w:themeColor="text1"/>
+          <w:color w:val="FF0000"/>
           <w:sz w:val="32"/>
         </w:rPr>
       </w:pPr>
       <w:r>
         <w:rPr>
-          <w:color w:val="000000" w:themeColor="text1"/>
+          <w:color w:val="FF0000"/>
         </w:rPr>
         <w:t>Other minor stakeholders identified include market research companies, shareholders and the Government.</w:t>
       </w:r>
@@ -823,21 +925,12 @@
           <w:sz w:val="24"/>
         </w:rPr>
       </w:pPr>
-      <w:proofErr w:type="gramStart"/>
       <w:r>
         <w:rPr>
           <w:color w:val="FF0000"/>
           <w:sz w:val="24"/>
         </w:rPr>
-        <w:t>,(</w:t>
-      </w:r>
-      <w:proofErr w:type="gramEnd"/>
-      <w:r>
-        <w:rPr>
-          <w:color w:val="FF0000"/>
-          <w:sz w:val="24"/>
-        </w:rPr>
-        <w:t xml:space="preserve">2),(3)   are graphs from </w:t>
+        <w:t xml:space="preserve">,(2),(3)   are graphs from </w:t>
       </w:r>
       <w:proofErr w:type="spellStart"/>
       <w:r>
@@ -961,33 +1054,76 @@
       </w:r>
       <w:proofErr w:type="spellEnd"/>
       <w:r>
-        <w:t xml:space="preserve"> would have all it’s users log in using an external company to log in, that would hold their account information such as Account information, Password, from that we will have users in a database that will hold Reviews of that user and their chosen augmentation(s) as well as smaller information such as how many times that user has used the app. </w:t>
-      </w:r>
-      <w:proofErr w:type="gramStart"/>
-      <w:r>
-        <w:t>( If</w:t>
-      </w:r>
-      <w:proofErr w:type="gramEnd"/>
-      <w:r>
-        <w:t xml:space="preserve"> customer has bought 4 times, or if decorator has done 10 jobs )</w:t>
-      </w:r>
-    </w:p>
-    <w:p/>
-    <w:p>
-      <w:r>
-        <w:t xml:space="preserve">Upon opening the app, it would use premade augmented reality libraries combined with computer vision techniques to correctly project the orientation and position of the 3D object. This would also aid in changing the colour of walls within the app. The user would potentially have to make changes to aid the projection and to gain additional data. Once the user has chosen and finalise a design, this would be stored in a database once again overwriting the old one (maybe or added with it); Then it’ll be sent to a decorator. Lists of decorators will also be in a database. Their profiles will be displayed by area to the user who can contact them directly with our built in messaging system. </w:t>
-      </w:r>
-    </w:p>
-    <w:p/>
-    <w:p>
-      <w:r>
-        <w:t xml:space="preserve">The messaging system will likely use libraries that have been already made as a starting point. As this chat won’t differ much from a standard chat, it wouldn’t have very much different from the standard chat. Once the decorator accepts the design sent to them, an escrow payment system will be shown. This will also include an existing library to aid in the structure of the payment system. </w:t>
-      </w:r>
-    </w:p>
-    <w:p/>
-    <w:p>
-      <w:r>
-        <w:t xml:space="preserve">We will also have an agreement that users will abide to that states that the money will be released once the job has been completed. Once the completed job has been confirmed, the user will have the option of reviewing the Decorator and allowing them to use the captured augmentation on their profile to help them build up their reputation. </w:t>
+        <w:t xml:space="preserve"> would have all its users log in using an external </w:t>
+      </w:r>
+      <w:r>
+        <w:rPr>
+          <w:color w:val="FF0000"/>
+        </w:rPr>
+        <w:t>OAuth</w:t>
+      </w:r>
+      <w:r>
+        <w:t xml:space="preserve"> </w:t>
+      </w:r>
+      <w:r>
+        <w:rPr>
+          <w:color w:val="FF0000"/>
+        </w:rPr>
+        <w:t>API</w:t>
+      </w:r>
+      <w:r>
+        <w:t>, eliminating the need for us to store sensitive data such as passwords. From that we will have decorators in a database that will hold reviews, location, and optionally a portfolio of past work. For the users we will store: user names, snapshots of designs, current orders and more.</w:t>
+      </w:r>
+    </w:p>
+    <w:p/>
+    <w:p>
+      <w:r>
+        <w:rPr>
+          <w:color w:val="FF0000"/>
+        </w:rPr>
+        <w:t>Upon opening the app,</w:t>
+      </w:r>
+      <w:r>
+        <w:t xml:space="preserve"> it would use augmented reality libraries combined with computer vision techniques to correctly </w:t>
+      </w:r>
+      <w:r>
+        <w:rPr>
+          <w:color w:val="FF0000"/>
+        </w:rPr>
+        <w:t>project the orientation and position of the 3D object</w:t>
+      </w:r>
+      <w:r>
+        <w:t xml:space="preserve">. </w:t>
+      </w:r>
+      <w:r>
+        <w:rPr>
+          <w:color w:val="FF0000"/>
+        </w:rPr>
+        <w:t>This would also aid in changing the colour of walls within the app</w:t>
+      </w:r>
+      <w:r>
+        <w:t xml:space="preserve">. The user would potentially have to make changes to aid the projection and to gain additional data. Once the user has chosen and finalised a design, </w:t>
+      </w:r>
+      <w:r>
+        <w:rPr>
+          <w:color w:val="FF0000"/>
+        </w:rPr>
+        <w:t>this would be stored in a database once again overwriting the old one (maybe or added with it); Then it’ll be sent to a decorator</w:t>
+      </w:r>
+      <w:r>
+        <w:t xml:space="preserve">. Lists of decorators will also be in a database. Their profiles will be displayed by area to the user who can contact them directly with our in-app messaging system. </w:t>
+      </w:r>
+    </w:p>
+    <w:p/>
+    <w:p>
+      <w:r>
+        <w:t xml:space="preserve">The messaging system will likely use libraries that have been already made as a starting point, as it wouldn’t have to differ much from a standard chat. Once the decorator accepts the design sent to them, an escrow payment system will be shown. This will also include existing API’s to aid in the structure of the payment system. </w:t>
+      </w:r>
+    </w:p>
+    <w:p/>
+    <w:p>
+      <w:r>
+        <w:t xml:space="preserve">We will also have an agreement that users will abide to that states that the money will be released once the job has been completed. Once the completed job has been confirmed, the user will have the option of reviewing the decorator and allowing them to use the captured augmentation on their profile to help them build up their reputation. </w:t>
       </w:r>
     </w:p>
     <w:p/>
@@ -1050,94 +1186,77 @@
     <w:p>
       <w:pPr>
         <w:jc w:val="both"/>
-        <w:rPr>
-          <w:sz w:val="24"/>
-        </w:rPr>
-      </w:pPr>
-      <w:r>
-        <w:rPr>
-          <w:sz w:val="24"/>
-        </w:rPr>
-        <w:t xml:space="preserve">The stakeholders who would be involved in the use and deployment of the activity diagram are decorating companies, freelance decorators and furniture production companies. They will simply be interacting with users (via instant messaging) whom will have interest in having their AR design implemented. Our users (Long term renters, Landlords, Home Owners, Students who’ve moved out and so on) are also stakeholders involved in various parts of the activity diagram. They, in simple terms will use the system to create their own room designs, connect with local decorators and work with them to achieve their design as closely as possible. </w:t>
+      </w:pPr>
+      <w:r>
+        <w:t xml:space="preserve">The stakeholders who would be involved in the use and deployment </w:t>
+      </w:r>
+      <w:r>
+        <w:rPr>
+          <w:color w:val="FF0000"/>
+        </w:rPr>
+        <w:t xml:space="preserve">of the activity diagram </w:t>
+      </w:r>
+      <w:r>
+        <w:t xml:space="preserve">are decorating companies, freelance decorators and </w:t>
+      </w:r>
+      <w:r>
+        <w:rPr>
+          <w:color w:val="FF0000"/>
+        </w:rPr>
+        <w:t>furniture production companies</w:t>
+      </w:r>
+      <w:r>
+        <w:t xml:space="preserve">. They will simply be interacting with users (via instant messaging) whom will have interest in having their AR </w:t>
+      </w:r>
+      <w:r>
+        <w:t xml:space="preserve">design implemented. Our users </w:t>
+      </w:r>
+      <w:r>
+        <w:t xml:space="preserve">are also stakeholders involved in various parts of the activity diagram. They, in simple terms will use the system to create their own room designs, connect with local decorators and work with them to achieve their design as closely as possible. </w:t>
       </w:r>
     </w:p>
     <w:p>
       <w:pPr>
         <w:jc w:val="both"/>
-        <w:rPr>
-          <w:sz w:val="24"/>
-        </w:rPr>
       </w:pPr>
     </w:p>
     <w:p>
       <w:pPr>
         <w:jc w:val="both"/>
-        <w:rPr>
-          <w:sz w:val="24"/>
-        </w:rPr>
-      </w:pPr>
-      <w:r>
-        <w:rPr>
-          <w:sz w:val="24"/>
-        </w:rPr>
+      </w:pPr>
+      <w:r>
         <w:t xml:space="preserve">Our users will primarily interact with the app by dragging and dropping 3D objects (e.g. furniture, pictures, carpets etc.) into the camera screen, selecting decorators based on some criteria (e.g. distance, qualification, type of work etc.) and communicate with a decorator through instant messaging. Once a price and location has been agreed  </w:t>
       </w:r>
     </w:p>
     <w:p/>
     <w:p>
-      <w:pPr>
-        <w:rPr>
-          <w:sz w:val="28"/>
-          <w:szCs w:val="28"/>
-        </w:rPr>
-      </w:pPr>
-      <w:r>
-        <w:rPr>
-          <w:sz w:val="28"/>
-          <w:szCs w:val="28"/>
-        </w:rPr>
-        <w:t xml:space="preserve">In terms of our design we decided to structure it to be as simple to use as possible. </w:t>
-      </w:r>
-      <w:r>
-        <w:rPr>
-          <w:sz w:val="28"/>
-          <w:szCs w:val="28"/>
-        </w:rPr>
-        <w:t xml:space="preserve">As the Augmentation would be the ain feature of the app, it could pose some issues with some users who aren’t familiar in the idea of drag and drop. In which case, we aim to make the other parts of the app, such as the real-time chat, as intuitive as possible. </w:t>
+      <w:r>
+        <w:t xml:space="preserve">In terms of our design we decided to structure it to be as simple to use as possible. As the Augmentation would be the ain feature of the app, it could pose some issues with some users who aren’t familiar in the idea of drag and drop. In which case, we aim to make the other parts of the app, such as the real-time chat, as intuitive as possible. </w:t>
       </w:r>
     </w:p>
     <w:p>
       <w:pPr>
         <w:pStyle w:val="ListParagraph"/>
-        <w:rPr>
-          <w:sz w:val="28"/>
-          <w:szCs w:val="28"/>
-        </w:rPr>
-      </w:pPr>
-    </w:p>
-    <w:p>
-      <w:pPr>
-        <w:rPr>
-          <w:sz w:val="28"/>
-          <w:szCs w:val="28"/>
-        </w:rPr>
-      </w:pPr>
-      <w:r>
-        <w:rPr>
-          <w:sz w:val="28"/>
-          <w:szCs w:val="28"/>
-        </w:rPr>
+      </w:pPr>
+    </w:p>
+    <w:p>
+      <w:r>
         <w:t xml:space="preserve">Using the sequence diagram and the activity diagram, we have outline the use of our app as well as the data path. </w:t>
       </w:r>
     </w:p>
-    <w:p>
-      <w:pPr>
-        <w:pStyle w:val="ListParagraph"/>
-        <w:rPr>
-          <w:sz w:val="28"/>
-          <w:szCs w:val="28"/>
-        </w:rPr>
-      </w:pPr>
+    <w:p/>
+    <w:p>
+      <w:pPr>
+        <w:rPr>
+          <w:color w:val="FF0000"/>
+        </w:rPr>
+      </w:pPr>
+      <w:r>
+        <w:rPr>
+          <w:color w:val="FF0000"/>
+        </w:rPr>
+        <w:t>NEED A STATEMENT OF INTEREST FROM STAKEHOLDERS TOO.</w:t>
+      </w:r>
     </w:p>
     <w:p>
       <w:pPr>
@@ -1288,7 +1407,6 @@
           <w:szCs w:val="32"/>
           <w:u w:val="single"/>
         </w:rPr>
-        <w:lastRenderedPageBreak/>
         <w:t>Prototyping</w:t>
       </w:r>
     </w:p>
@@ -1351,21 +1469,8 @@
         <w:rPr>
           <w:color w:val="FF0000"/>
         </w:rPr>
-        <w:t xml:space="preserve">Will </w:t>
-      </w:r>
-      <w:proofErr w:type="spellStart"/>
-      <w:r>
-        <w:rPr>
-          <w:color w:val="FF0000"/>
-        </w:rPr>
-        <w:t>MongoDB</w:t>
-      </w:r>
-      <w:proofErr w:type="spellEnd"/>
-      <w:r>
-        <w:rPr>
-          <w:color w:val="FF0000"/>
-        </w:rPr>
-        <w:t xml:space="preserve"> be able to handle the volume of users and transactio</w:t>
+        <w:lastRenderedPageBreak/>
+        <w:t>Will MongoDB be able to handle the volume of users and transactio</w:t>
       </w:r>
       <w:r>
         <w:rPr>
@@ -1617,7 +1722,6 @@
           <w:rFonts w:cstheme="minorHAnsi"/>
         </w:rPr>
       </w:pPr>
-      <w:bookmarkStart w:id="0" w:name="_GoBack"/>
       <w:r>
         <w:rPr>
           <w:rFonts w:cstheme="minorHAnsi"/>
@@ -1649,7 +1753,6 @@
         <w:t xml:space="preserve"> it also misses out large portions and does pick up some unwanted additions. Another factor is performance; when calculating colour distance on each pixel in the feed, especially on a mobile-phone processor, the program starts to stutter.</w:t>
       </w:r>
     </w:p>
-    <w:bookmarkEnd w:id="0"/>
     <w:p>
       <w:pPr>
         <w:rPr>
@@ -1840,21 +1943,7 @@
         <w:rPr>
           <w:rFonts w:cstheme="minorHAnsi"/>
         </w:rPr>
-        <w:t xml:space="preserve">. The software utilises a database of markers which are images of real objects or surfaces with enough unique features to be distinguishable from the surrounding area. Computer generated 3D objects are then assigned a marker so that when the camera detects it, the object will </w:t>
-      </w:r>
-      <w:proofErr w:type="gramStart"/>
-      <w:r>
-        <w:rPr>
-          <w:rFonts w:cstheme="minorHAnsi"/>
-        </w:rPr>
-        <w:t>superimposed</w:t>
-      </w:r>
-      <w:proofErr w:type="gramEnd"/>
-      <w:r>
-        <w:rPr>
-          <w:rFonts w:cstheme="minorHAnsi"/>
-        </w:rPr>
-        <w:t xml:space="preserve"> upon it wherever it moves.</w:t>
+        <w:t>. The software utilises a database of markers which are images of real objects or surfaces with enough unique features to be distinguishable from the surrounding area. Computer generated 3D objects are then assigned a marker so that when the camera detects it, the object will superimposed upon it wherever it moves.</w:t>
       </w:r>
     </w:p>
     <w:p>
@@ -2461,21 +2550,7 @@
         <w:rPr>
           <w:rFonts w:cstheme="minorHAnsi"/>
         </w:rPr>
-        <w:t xml:space="preserve">This prototype implemented a cloud-based </w:t>
-      </w:r>
-      <w:proofErr w:type="spellStart"/>
-      <w:r>
-        <w:rPr>
-          <w:rFonts w:cstheme="minorHAnsi"/>
-        </w:rPr>
-        <w:t>MongoDB</w:t>
-      </w:r>
-      <w:proofErr w:type="spellEnd"/>
-      <w:r>
-        <w:rPr>
-          <w:rFonts w:cstheme="minorHAnsi"/>
-        </w:rPr>
-        <w:t xml:space="preserve"> database using </w:t>
+        <w:t xml:space="preserve">This prototype implemented a cloud-based MongoDB database using </w:t>
       </w:r>
       <w:proofErr w:type="spellStart"/>
       <w:r>
@@ -2605,166 +2680,169 @@
     <w:p/>
     <w:p>
       <w:r>
-        <w:t xml:space="preserve">In our account database, we have decided to use a </w:t>
+        <w:t xml:space="preserve">In our account database, we have decided to use a MongoDB. The reason being that it is easiest to implement over MySQL. Furthermore, it has better capacity, speed and reliability than MySQL. </w:t>
+      </w:r>
+    </w:p>
+    <w:p/>
+    <w:p>
+      <w:pPr>
+        <w:rPr>
+          <w:u w:val="single"/>
+        </w:rPr>
+      </w:pPr>
+      <w:r>
+        <w:rPr>
+          <w:u w:val="single"/>
+        </w:rPr>
+        <w:t>Augmented Reality Implementation</w:t>
+      </w:r>
+    </w:p>
+    <w:p>
+      <w:pPr>
+        <w:rPr>
+          <w:u w:val="single"/>
+        </w:rPr>
+      </w:pPr>
+    </w:p>
+    <w:p>
+      <w:r>
+        <w:t>The</w:t>
+      </w:r>
+      <w:r>
+        <w:t xml:space="preserve"> main selling point of </w:t>
       </w:r>
       <w:proofErr w:type="spellStart"/>
       <w:r>
-        <w:t>MongoDB</w:t>
+        <w:t>InteriAR</w:t>
       </w:r>
       <w:proofErr w:type="spellEnd"/>
       <w:r>
-        <w:t xml:space="preserve">. The reason being that it is easiest to implement over MySQL. Furthermore, it has better capacity, speed and reliability than MySQL. </w:t>
-      </w:r>
-    </w:p>
-    <w:p/>
-    <w:p>
-      <w:pPr>
-        <w:rPr>
-          <w:u w:val="single"/>
-        </w:rPr>
-      </w:pPr>
-      <w:r>
-        <w:rPr>
-          <w:u w:val="single"/>
-        </w:rPr>
-        <w:t>Augmented Reality Implementation</w:t>
-      </w:r>
-    </w:p>
-    <w:p>
-      <w:pPr>
-        <w:rPr>
-          <w:u w:val="single"/>
-        </w:rPr>
-      </w:pPr>
-    </w:p>
-    <w:p>
-      <w:r>
-        <w:t>The</w:t>
-      </w:r>
-      <w:r>
-        <w:t xml:space="preserve"> main selling point of </w:t>
+        <w:t xml:space="preserve">, is the augmented reality. We aim to allow users to pretty much visualise a whole room within their phone. To develop this, we have decided to use Unity3D. Unity is designed for, but not restricted to, 3D games. As Unity an excellent 3D engine that can be worked outside of just game development, it seems to be the perfect software to use, also because it can pretty easily be deployed to Android and IOS. As an alternative, we did look at using Android Studio. We chose Unity over Android Studio simply because Android Studio doesn’t natively support 3D modelling and design, however, Unity does. Every augmented object will be a 3D model. </w:t>
+      </w:r>
+    </w:p>
+    <w:p/>
+    <w:p>
+      <w:r>
+        <w:t xml:space="preserve">{Something about how we chose to model the app on a mobile over tablet, however it’s ideal on tablet because of space, however most people will have a phone. Won’t work for laptop users unless you would have an external webcam that you can point to the room, which most people do not have. (As per survey)} </w:t>
+      </w:r>
+    </w:p>
+    <w:p/>
+    <w:p>
+      <w:r>
+        <w:t>One feature of our Augmentation would be the ability to change the colour of walls and even whole floors. We would achieve this by using a computer vision technique called K-Clustering, which is a form of Image Segmentation. This would give meaning to different sections of an image that are separated by some common factor. Through prototyping, we have seen that simply taking the RGB value of pixels in an image has its problems, as pixels change colour due to multiple external factors.</w:t>
+      </w:r>
+    </w:p>
+    <w:p/>
+    <w:p>
+      <w:r>
+        <w:t xml:space="preserve">For the actual technology behind the augmentation, we have decided to use an external Unity Library called </w:t>
       </w:r>
       <w:proofErr w:type="spellStart"/>
       <w:r>
-        <w:t>InteriAR</w:t>
+        <w:t>Wikitude</w:t>
       </w:r>
       <w:proofErr w:type="spellEnd"/>
       <w:r>
-        <w:t xml:space="preserve">, is the augmented reality. We aim to allow users to pretty much visualise a whole room within their phone. To develop this, we have decided to use Unity3D. Unity is designed for, but not restricted to, 3D games. As Unity an excellent 3D engine that can be worked outside of just game development, it seems to be the perfect software to use, also because it can pretty easily be deployed to Android and IOS. As an alternative, we did look at using Android Studio. We chose Unity over Android Studio simply because Android Studio doesn’t natively support 3D modelling and design, however, Unity does. Every augmented object will be a 3D model. </w:t>
-      </w:r>
-    </w:p>
-    <w:p/>
-    <w:p>
-      <w:r>
-        <w:t xml:space="preserve">{Something about how we chose to model the app on a mobile over tablet, however it’s ideal on tablet because of space, however most people will have a phone. Won’t work for laptop users unless you would have an external webcam that you can point to the room, which most people do not have. (As per survey)} </w:t>
-      </w:r>
-    </w:p>
-    <w:p/>
-    <w:p>
-      <w:r>
-        <w:t>One feature of our Augmentation would be the ability to change the colour of walls and even whole floors. We would achieve this by using a computer vision technique called K-Clustering, which is a form of Image Segmentation. This would give meaning to different sections of an image that are separated by some common factor. Through prototyping, we have seen that simply taking the RGB value of pixels in an image has its problems, as pixels change colour due to multiple external factors.</w:t>
-      </w:r>
-    </w:p>
-    <w:p/>
-    <w:p>
-      <w:r>
-        <w:t xml:space="preserve">For the actual technology behind the augmentation, we have decided to use an external Unity Library called </w:t>
+        <w:t xml:space="preserve">. We chose this over </w:t>
       </w:r>
       <w:proofErr w:type="spellStart"/>
       <w:r>
+        <w:t>Vuforia</w:t>
+      </w:r>
+      <w:proofErr w:type="spellEnd"/>
+      <w:r>
+        <w:t xml:space="preserve"> (another Unity Library for </w:t>
+      </w:r>
+      <w:proofErr w:type="gramStart"/>
+      <w:r>
+        <w:t>AR )</w:t>
+      </w:r>
+      <w:proofErr w:type="gramEnd"/>
+      <w:r>
+        <w:t xml:space="preserve"> as </w:t>
+      </w:r>
+      <w:proofErr w:type="spellStart"/>
+      <w:r>
+        <w:t>Vuforia</w:t>
+      </w:r>
+      <w:proofErr w:type="spellEnd"/>
+      <w:r>
+        <w:t xml:space="preserve"> is good for recognition based AR. This is using track-able images as basis for projection such as a leaflet. Through prototyping we have discovered that this is not practical as we would like users to not need to use trackers to place things in their rooms, not to mention that if you’re too far from a tracker, the Augmentation would get ruined. </w:t>
+      </w:r>
+      <w:proofErr w:type="spellStart"/>
+      <w:r>
         <w:t>Wikitude</w:t>
       </w:r>
       <w:proofErr w:type="spellEnd"/>
       <w:r>
-        <w:t xml:space="preserve">. We chose this over </w:t>
+        <w:t xml:space="preserve"> uses a projection based augmentation called SLAM. Simultaneous Localisation and Mapping is the type of AR that we need as it can recognise space and angles pretty well and correctly project the right orientation of the 3D object. We did also look at </w:t>
       </w:r>
       <w:proofErr w:type="spellStart"/>
       <w:r>
-        <w:t>Vuforia</w:t>
+        <w:t>ARCore</w:t>
       </w:r>
       <w:proofErr w:type="spellEnd"/>
       <w:r>
-        <w:t xml:space="preserve"> (another Unity Library for </w:t>
+        <w:t xml:space="preserve"> </w:t>
       </w:r>
       <w:proofErr w:type="gramStart"/>
       <w:r>
-        <w:t>AR )</w:t>
+        <w:t>( Androids</w:t>
       </w:r>
       <w:proofErr w:type="gramEnd"/>
       <w:r>
-        <w:t xml:space="preserve"> as </w:t>
+        <w:t xml:space="preserve"> AR library) and </w:t>
       </w:r>
       <w:proofErr w:type="spellStart"/>
       <w:r>
-        <w:t>Vuforia</w:t>
+        <w:t>ARKit</w:t>
       </w:r>
       <w:proofErr w:type="spellEnd"/>
       <w:r>
-        <w:t xml:space="preserve"> is good for recognition based AR. This is using track-able images as basis for projection such as a leaflet. Through prototyping we have discovered that this is not practical as we would like users to not need to use trackers to place things in their rooms, not to mention that if you’re too far from a tracker, the Augmentation would get ruined. </w:t>
+        <w:t xml:space="preserve"> (Apples AR library) however they only support their respective platforms. </w:t>
+      </w:r>
+    </w:p>
+    <w:p/>
+    <w:p>
+      <w:r>
+        <w:t xml:space="preserve">Messaging </w:t>
+      </w:r>
+    </w:p>
+    <w:p/>
+    <w:p>
+      <w:r>
+        <w:t>We aim to including instant messaging to allow customer and decorator to securely communicate with each other. We have chosen to use an instant messaging API over standard SMS as people may not be comfortable giving their numbers out.</w:t>
+      </w:r>
+      <w:r>
+        <w:rPr>
+          <w:color w:val="FF0000"/>
+        </w:rPr>
+        <w:t xml:space="preserve"> The API we will use is called Pusher. </w:t>
+      </w:r>
+    </w:p>
+    <w:p/>
+    <w:p>
+      <w:r>
+        <w:t>Payment</w:t>
+      </w:r>
+    </w:p>
+    <w:p/>
+    <w:p>
+      <w:r>
+        <w:t xml:space="preserve">For the Payment within the app, we have decided to use </w:t>
       </w:r>
       <w:proofErr w:type="spellStart"/>
       <w:r>
-        <w:t>Wikitude</w:t>
+        <w:t>Paypal</w:t>
       </w:r>
       <w:proofErr w:type="spellEnd"/>
       <w:r>
-        <w:t xml:space="preserve"> uses a projection based augmentation called SLAM. Simultaneous Localisation and Mapping is the type of AR that we need as it can recognise space and angles pretty well and correctly project the right orientation of the 3D object. We did also look at </w:t>
-      </w:r>
-      <w:proofErr w:type="spellStart"/>
-      <w:r>
-        <w:t>ARCore</w:t>
-      </w:r>
-      <w:proofErr w:type="spellEnd"/>
-      <w:r>
-        <w:t xml:space="preserve"> </w:t>
-      </w:r>
-      <w:proofErr w:type="gramStart"/>
-      <w:r>
-        <w:t>( Androids</w:t>
-      </w:r>
-      <w:proofErr w:type="gramEnd"/>
-      <w:r>
-        <w:t xml:space="preserve"> AR library) and </w:t>
-      </w:r>
-      <w:proofErr w:type="spellStart"/>
-      <w:r>
-        <w:t>ARKit</w:t>
-      </w:r>
-      <w:proofErr w:type="spellEnd"/>
-      <w:r>
-        <w:t xml:space="preserve"> (Apples AR library) however they only support their respective platforms. </w:t>
-      </w:r>
-    </w:p>
-    <w:p/>
-    <w:p>
-      <w:r>
-        <w:t xml:space="preserve">Messaging </w:t>
-      </w:r>
-    </w:p>
-    <w:p/>
-    <w:p>
-      <w:r>
-        <w:t xml:space="preserve">We aim to including instant messaging to allow customer and decorator to securely communicate with each other. We have chosen to use an instant messaging API over standard SMS as people may not be comfortable giving their numbers out. The API we will use is called Pusher. </w:t>
-      </w:r>
-    </w:p>
-    <w:p/>
-    <w:p>
-      <w:r>
-        <w:t>Payment</w:t>
-      </w:r>
-    </w:p>
-    <w:p/>
-    <w:p>
-      <w:r>
-        <w:t xml:space="preserve">For the Payment within the app, we have decided to use </w:t>
-      </w:r>
-      <w:proofErr w:type="spellStart"/>
-      <w:r>
-        <w:t>Paypal</w:t>
-      </w:r>
-      <w:proofErr w:type="spellEnd"/>
-      <w:r>
-        <w:t xml:space="preserve"> as it supports standard card use as well as PayPal accounts. We aim to have an escrow system to hold the money until the job is done to avoid scams. In principle, this would be simple, however payments aren’t going directly to us. There is one available python library that can implement Escrow called Balanced. However, the documentation about it does not currently work and there isn’t much information available about it. </w:t>
+        <w:t xml:space="preserve"> as it supports standard card use as well as PayPal accounts. We aim to have an escrow system to hold the money until the job is done to avoid scams. In principle, this would be simple, however payments aren’t going directly to us. There is one available python library that can implement Escrow called Balanced. However, the documentation about it does not currently work and there isn’t much information available </w:t>
+      </w:r>
+      <w:bookmarkStart w:id="0" w:name="_GoBack"/>
+      <w:bookmarkEnd w:id="0"/>
+      <w:r>
+        <w:t xml:space="preserve">about it. </w:t>
       </w:r>
     </w:p>
     <w:p/>
@@ -2821,15 +2899,7 @@
     <w:p/>
     <w:p>
       <w:r>
-        <w:t xml:space="preserve">The future development of this project will be focussed around splitting our resources up into smaller groups and giving them clear sub-tasks to meet as part of their overarching long-term milestones. This will be primarily managed via </w:t>
-      </w:r>
-      <w:proofErr w:type="spellStart"/>
-      <w:r>
-        <w:t>Trello</w:t>
-      </w:r>
-      <w:proofErr w:type="spellEnd"/>
-      <w:r>
-        <w:t xml:space="preserve"> for sub-tasks and documented with a Gantt chart </w:t>
+        <w:t xml:space="preserve">The future development of this project will be focussed around splitting our resources up into smaller groups and giving them clear sub-tasks to meet as part of their overarching long-term milestones. This will be primarily managed via Trello for sub-tasks and documented with a Gantt chart </w:t>
       </w:r>
       <w:r>
         <w:rPr>
@@ -3049,8 +3119,8 @@
 </file>
 
 <file path=word/numbering.xml><?xml version="1.0" encoding="utf-8"?>
-<w:numbering xmlns:wpc="http://schemas.microsoft.com/office/word/2010/wordprocessingCanvas" xmlns:mo="http://schemas.microsoft.com/office/mac/office/2008/main" xmlns:mc="http://schemas.openxmlformats.org/markup-compatibility/2006" xmlns:mv="urn:schemas-microsoft-com:mac:vml" xmlns:o="urn:schemas-microsoft-com:office:office" xmlns:r="http://schemas.openxmlformats.org/officeDocument/2006/relationships" xmlns:m="http://schemas.openxmlformats.org/officeDocument/2006/math" xmlns:v="urn:schemas-microsoft-com:vml" xmlns:wp14="http://schemas.microsoft.com/office/word/2010/wordprocessingDrawing" xmlns:wp="http://schemas.openxmlformats.org/drawingml/2006/wordprocessingDrawing" xmlns:w10="urn:schemas-microsoft-com:office:word" xmlns:w="http://schemas.openxmlformats.org/wordprocessingml/2006/main" xmlns:w14="http://schemas.microsoft.com/office/word/2010/wordml" xmlns:w15="http://schemas.microsoft.com/office/word/2012/wordml" xmlns:wpg="http://schemas.microsoft.com/office/word/2010/wordprocessingGroup" xmlns:wpi="http://schemas.microsoft.com/office/word/2010/wordprocessingInk" xmlns:wne="http://schemas.microsoft.com/office/word/2006/wordml" xmlns:wps="http://schemas.microsoft.com/office/word/2010/wordprocessingShape" mc:Ignorable="w14 w15 wp14">
-  <w:abstractNum w:abstractNumId="0">
+<w:numbering xmlns:wpc="http://schemas.microsoft.com/office/word/2010/wordprocessingCanvas" xmlns:mc="http://schemas.openxmlformats.org/markup-compatibility/2006" xmlns:o="urn:schemas-microsoft-com:office:office" xmlns:r="http://schemas.openxmlformats.org/officeDocument/2006/relationships" xmlns:m="http://schemas.openxmlformats.org/officeDocument/2006/math" xmlns:v="urn:schemas-microsoft-com:vml" xmlns:wp14="http://schemas.microsoft.com/office/word/2010/wordprocessingDrawing" xmlns:wp="http://schemas.openxmlformats.org/drawingml/2006/wordprocessingDrawing" xmlns:w10="urn:schemas-microsoft-com:office:word" xmlns:w="http://schemas.openxmlformats.org/wordprocessingml/2006/main" xmlns:w14="http://schemas.microsoft.com/office/word/2010/wordml" xmlns:w15="http://schemas.microsoft.com/office/word/2012/wordml" xmlns:wpg="http://schemas.microsoft.com/office/word/2010/wordprocessingGroup" xmlns:wpi="http://schemas.microsoft.com/office/word/2010/wordprocessingInk" xmlns:wne="http://schemas.microsoft.com/office/word/2006/wordml" xmlns:wps="http://schemas.microsoft.com/office/word/2010/wordprocessingShape" mc:Ignorable="w14 w15 wp14">
+  <w:abstractNum w:abstractNumId="0" w15:restartNumberingAfterBreak="0">
     <w:nsid w:val="0C387C2D"/>
     <w:multiLevelType w:val="hybridMultilevel"/>
     <w:tmpl w:val="A4608C30"/>
@@ -3139,7 +3209,7 @@
       </w:pPr>
     </w:lvl>
   </w:abstractNum>
-  <w:abstractNum w:abstractNumId="1">
+  <w:abstractNum w:abstractNumId="1" w15:restartNumberingAfterBreak="0">
     <w:nsid w:val="198954FA"/>
     <w:multiLevelType w:val="hybridMultilevel"/>
     <w:tmpl w:val="91FE6530"/>
@@ -3252,7 +3322,7 @@
       </w:rPr>
     </w:lvl>
   </w:abstractNum>
-  <w:abstractNum w:abstractNumId="2">
+  <w:abstractNum w:abstractNumId="2" w15:restartNumberingAfterBreak="0">
     <w:nsid w:val="206452FA"/>
     <w:multiLevelType w:val="hybridMultilevel"/>
     <w:tmpl w:val="F5F69F08"/>
@@ -3365,7 +3435,7 @@
       </w:rPr>
     </w:lvl>
   </w:abstractNum>
-  <w:abstractNum w:abstractNumId="3">
+  <w:abstractNum w:abstractNumId="3" w15:restartNumberingAfterBreak="0">
     <w:nsid w:val="4E804788"/>
     <w:multiLevelType w:val="hybridMultilevel"/>
     <w:tmpl w:val="9160976E"/>
@@ -3454,7 +3524,7 @@
       </w:pPr>
     </w:lvl>
   </w:abstractNum>
-  <w:abstractNum w:abstractNumId="4">
+  <w:abstractNum w:abstractNumId="4" w15:restartNumberingAfterBreak="0">
     <w:nsid w:val="5B727D17"/>
     <w:multiLevelType w:val="hybridMultilevel"/>
     <w:tmpl w:val="6302D230"/>
@@ -3598,7 +3668,7 @@
     </w:rPrDefault>
     <w:pPrDefault/>
   </w:docDefaults>
-  <w:latentStyles w:defLockedState="0" w:defUIPriority="99" w:defSemiHidden="0" w:defUnhideWhenUsed="0" w:defQFormat="0" w:count="380">
+  <w:latentStyles w:defLockedState="0" w:defUIPriority="99" w:defSemiHidden="0" w:defUnhideWhenUsed="0" w:defQFormat="0" w:count="371">
     <w:lsdException w:name="Normal" w:uiPriority="0" w:qFormat="1"/>
     <w:lsdException w:name="heading 1" w:uiPriority="9" w:qFormat="1"/>
     <w:lsdException w:name="heading 2" w:semiHidden="1" w:uiPriority="9" w:unhideWhenUsed="1" w:qFormat="1"/>

</xml_diff>

<commit_message>
adding blank appendix and image caption on proposal
</commit_message>
<xml_diff>
--- a/Documents for report/Project Proposal Skeleton.docx
+++ b/Documents for report/Project Proposal Skeleton.docx
@@ -1,6 +1,6 @@
 
 <file path=word/document.xml><?xml version="1.0" encoding="utf-8"?>
-<w:document xmlns:wpc="http://schemas.microsoft.com/office/word/2010/wordprocessingCanvas" xmlns:mo="http://schemas.microsoft.com/office/mac/office/2008/main" xmlns:mc="http://schemas.openxmlformats.org/markup-compatibility/2006" xmlns:mv="urn:schemas-microsoft-com:mac:vml" xmlns:o="urn:schemas-microsoft-com:office:office" xmlns:r="http://schemas.openxmlformats.org/officeDocument/2006/relationships" xmlns:m="http://schemas.openxmlformats.org/officeDocument/2006/math" xmlns:v="urn:schemas-microsoft-com:vml" xmlns:wp14="http://schemas.microsoft.com/office/word/2010/wordprocessingDrawing" xmlns:wp="http://schemas.openxmlformats.org/drawingml/2006/wordprocessingDrawing" xmlns:w10="urn:schemas-microsoft-com:office:word" xmlns:w="http://schemas.openxmlformats.org/wordprocessingml/2006/main" xmlns:w14="http://schemas.microsoft.com/office/word/2010/wordml" xmlns:w15="http://schemas.microsoft.com/office/word/2012/wordml" xmlns:wpg="http://schemas.microsoft.com/office/word/2010/wordprocessingGroup" xmlns:wpi="http://schemas.microsoft.com/office/word/2010/wordprocessingInk" xmlns:wne="http://schemas.microsoft.com/office/word/2006/wordml" xmlns:wps="http://schemas.microsoft.com/office/word/2010/wordprocessingShape" mc:Ignorable="w14 w15 wp14">
+<w:document xmlns:wpc="http://schemas.microsoft.com/office/word/2010/wordprocessingCanvas" xmlns:mc="http://schemas.openxmlformats.org/markup-compatibility/2006" xmlns:o="urn:schemas-microsoft-com:office:office" xmlns:r="http://schemas.openxmlformats.org/officeDocument/2006/relationships" xmlns:m="http://schemas.openxmlformats.org/officeDocument/2006/math" xmlns:v="urn:schemas-microsoft-com:vml" xmlns:wp14="http://schemas.microsoft.com/office/word/2010/wordprocessingDrawing" xmlns:wp="http://schemas.openxmlformats.org/drawingml/2006/wordprocessingDrawing" xmlns:w10="urn:schemas-microsoft-com:office:word" xmlns:w="http://schemas.openxmlformats.org/wordprocessingml/2006/main" xmlns:w14="http://schemas.microsoft.com/office/word/2010/wordml" xmlns:wpg="http://schemas.microsoft.com/office/word/2010/wordprocessingGroup" xmlns:wpi="http://schemas.microsoft.com/office/word/2010/wordprocessingInk" xmlns:wne="http://schemas.microsoft.com/office/word/2006/wordml" xmlns:wps="http://schemas.microsoft.com/office/word/2010/wordprocessingShape" mc:Ignorable="w14 wp14">
   <w:body>
     <w:p>
       <w:pPr>
@@ -12,7 +12,6 @@
           <w:lang w:eastAsia="en-GB"/>
         </w:rPr>
       </w:pPr>
-      <w:proofErr w:type="spellStart"/>
       <w:r>
         <w:rPr>
           <w:rFonts w:cstheme="minorHAnsi"/>
@@ -25,7 +24,6 @@
         </w:rPr>
         <w:t>InteriAR</w:t>
       </w:r>
-      <w:proofErr w:type="spellEnd"/>
     </w:p>
     <w:p>
       <w:pPr>
@@ -417,8 +415,6 @@
         </w:rPr>
         <w:t xml:space="preserve"> </w:t>
       </w:r>
-      <w:bookmarkStart w:id="0" w:name="_GoBack"/>
-      <w:bookmarkEnd w:id="0"/>
     </w:p>
     <w:p>
       <w:pPr>
@@ -2582,6 +2578,8 @@
           <w:lang w:eastAsia="en-GB"/>
         </w:rPr>
       </w:pPr>
+      <w:bookmarkStart w:id="0" w:name="_GoBack"/>
+      <w:bookmarkEnd w:id="0"/>
     </w:p>
     <w:p>
       <w:pPr>
@@ -2830,7 +2828,6 @@
           <w:lang w:eastAsia="en-GB"/>
         </w:rPr>
       </w:pPr>
-      <w:proofErr w:type="spellStart"/>
       <w:r>
         <w:rPr>
           <w:rFonts w:cstheme="minorHAnsi"/>
@@ -2838,9 +2835,17 @@
           <w:shd w:val="clear" w:color="auto" w:fill="FFFFFF"/>
           <w:lang w:eastAsia="en-GB"/>
         </w:rPr>
-        <w:t>InteriAR</w:t>
-      </w:r>
-      <w:proofErr w:type="spellEnd"/>
+        <w:t xml:space="preserve">InteriAR is an innovative way of providing </w:t>
+      </w:r>
+      <w:r>
+        <w:rPr>
+          <w:rFonts w:cstheme="minorHAnsi"/>
+          <w:color w:val="FF0000"/>
+          <w:shd w:val="clear" w:color="auto" w:fill="FFFFFF"/>
+          <w:lang w:eastAsia="en-GB"/>
+        </w:rPr>
+        <w:t>home owners inspiration on the go</w:t>
+      </w:r>
       <w:r>
         <w:rPr>
           <w:rFonts w:cstheme="minorHAnsi"/>
@@ -2848,7 +2853,7 @@
           <w:shd w:val="clear" w:color="auto" w:fill="FFFFFF"/>
           <w:lang w:eastAsia="en-GB"/>
         </w:rPr>
-        <w:t xml:space="preserve"> is an innovative way of providing </w:t>
+        <w:t xml:space="preserve">. Our application will help users design their dream room; </w:t>
       </w:r>
       <w:r>
         <w:rPr>
@@ -2857,7 +2862,7 @@
           <w:shd w:val="clear" w:color="auto" w:fill="FFFFFF"/>
           <w:lang w:eastAsia="en-GB"/>
         </w:rPr>
-        <w:t>home owners inspiration on the go</w:t>
+        <w:t>combining augmented reality techniques</w:t>
       </w:r>
       <w:r>
         <w:rPr>
@@ -2866,45 +2871,7 @@
           <w:shd w:val="clear" w:color="auto" w:fill="FFFFFF"/>
           <w:lang w:eastAsia="en-GB"/>
         </w:rPr>
-        <w:t xml:space="preserve">. Our application will help users design their dream room; </w:t>
-      </w:r>
-      <w:r>
-        <w:rPr>
-          <w:rFonts w:cstheme="minorHAnsi"/>
-          <w:color w:val="FF0000"/>
-          <w:shd w:val="clear" w:color="auto" w:fill="FFFFFF"/>
-          <w:lang w:eastAsia="en-GB"/>
-        </w:rPr>
-        <w:t>combining augmented reality techniques</w:t>
-      </w:r>
-      <w:r>
-        <w:rPr>
-          <w:rFonts w:cstheme="minorHAnsi"/>
-          <w:color w:val="24292E"/>
-          <w:shd w:val="clear" w:color="auto" w:fill="FFFFFF"/>
-          <w:lang w:eastAsia="en-GB"/>
-        </w:rPr>
-        <w:t xml:space="preserve"> with carefully selected decorators that can make their augmentation a reality.  Users will be able to choose 3D models of furniture and place it in their living space, complementing their existing layout to make an entirely new room. </w:t>
-      </w:r>
-      <w:proofErr w:type="spellStart"/>
-      <w:r>
-        <w:rPr>
-          <w:rFonts w:cstheme="minorHAnsi"/>
-          <w:color w:val="24292E"/>
-          <w:shd w:val="clear" w:color="auto" w:fill="FFFFFF"/>
-          <w:lang w:eastAsia="en-GB"/>
-        </w:rPr>
-        <w:t>InteriAR</w:t>
-      </w:r>
-      <w:proofErr w:type="spellEnd"/>
-      <w:r>
-        <w:rPr>
-          <w:rFonts w:cstheme="minorHAnsi"/>
-          <w:color w:val="24292E"/>
-          <w:shd w:val="clear" w:color="auto" w:fill="FFFFFF"/>
-          <w:lang w:eastAsia="en-GB"/>
-        </w:rPr>
-        <w:t xml:space="preserve"> takes it a step further by allowing its users to also change the colour of their walls to really get the full picture.</w:t>
+        <w:t xml:space="preserve"> with carefully selected decorators that can make their augmentation a reality.  Users will be able to choose 3D models of furniture and place it in their living space, complementing their existing layout to make an entirely new room. InteriAR takes it a step further by allowing its users to also change the colour of their walls to really get the full picture.</w:t>
       </w:r>
     </w:p>
     <w:p>
@@ -2977,21 +2944,7 @@
         <w:rPr>
           <w:rFonts w:cstheme="minorHAnsi"/>
         </w:rPr>
-        <w:t>We identified many potential stakeholders after conducting both extensive market research and approaching companies and the general public. The primary stakeholders we identified were users, the reason for this is that users want an easier way to visualize a space before investing heavily financially into designing and decorating, hence we offer them an easy option to make a make a low investment and be surer about their idea before investing heavily into Furniture/decorators. Furthermore of the potential users we asked ‘If they heard of such of an idea before</w:t>
-      </w:r>
-      <w:proofErr w:type="gramStart"/>
-      <w:r>
-        <w:rPr>
-          <w:rFonts w:cstheme="minorHAnsi"/>
-        </w:rPr>
-        <w:t>? ’</w:t>
-      </w:r>
-      <w:proofErr w:type="gramEnd"/>
-      <w:r>
-        <w:rPr>
-          <w:rFonts w:cstheme="minorHAnsi"/>
-        </w:rPr>
-        <w:t xml:space="preserve"> 95.7% of respondents said that they did not (1), and of the 95.7% which answered ‘no’ 65.2% were in the age group 26-45 (2). These resulted in us identifying users which fell into that age group as major stakeholders as they were also most likely homeowners. We gathered more data among users involving functions of the app, analysing the data showed 82.6% of users found the 3D viewing of the furniture most appealing about the application (3). This meant that that we listed 3D functionality of the application as a project requirement.</w:t>
+        <w:t>We identified many potential stakeholders after conducting both extensive market research and approaching companies and the general public. The primary stakeholders we identified were users, the reason for this is that users want an easier way to visualize a space before investing heavily financially into designing and decorating, hence we offer them an easy option to make a make a low investment and be surer about their idea before investing heavily into Furniture/decorators. Furthermore of the potential users we asked ‘If they heard of such of an idea before? ’ 95.7% of respondents said that they did not (1), and of the 95.7% which answered ‘no’ 65.2% were in the age group 26-45 (2). These resulted in us identifying users which fell into that age group as major stakeholders as they were also most likely homeowners. We gathered more data among users involving functions of the app, analysing the data showed 82.6% of users found the 3D viewing of the furniture most appealing about the application (3). This meant that that we listed 3D functionality of the application as a project requirement.</w:t>
       </w:r>
     </w:p>
     <w:p>
@@ -3046,16 +2999,9 @@
           <w:rFonts w:cstheme="minorHAnsi"/>
           <w:color w:val="FF0000"/>
         </w:rPr>
-        <w:t>However</w:t>
+        <w:t>However seeing as freelance decorators are a major stakeholder meant that the dilemma arose of computationally implementing a secure and accurate complex computing system which matches decorators to potential customers.</w:t>
       </w:r>
       <w:proofErr w:type="gramEnd"/>
-      <w:r>
-        <w:rPr>
-          <w:rFonts w:cstheme="minorHAnsi"/>
-          <w:color w:val="FF0000"/>
-        </w:rPr>
-        <w:t xml:space="preserve"> seeing as freelance decorators are a major stakeholder meant that the dilemma arose of computationally implementing a secure and accurate complex computing system which matches decorators to potential customers.</w:t>
-      </w:r>
     </w:p>
     <w:p>
       <w:pPr>
@@ -3172,23 +3118,13 @@
           <w:lang w:eastAsia="en-GB"/>
         </w:rPr>
       </w:pPr>
-      <w:proofErr w:type="spellStart"/>
-      <w:r>
-        <w:rPr>
-          <w:rFonts w:cstheme="minorHAnsi"/>
-          <w:color w:val="000000"/>
-          <w:lang w:eastAsia="en-GB"/>
-        </w:rPr>
-        <w:t>InteriAR</w:t>
-      </w:r>
-      <w:proofErr w:type="spellEnd"/>
-      <w:r>
-        <w:rPr>
-          <w:rFonts w:cstheme="minorHAnsi"/>
-          <w:color w:val="000000"/>
-          <w:lang w:eastAsia="en-GB"/>
-        </w:rPr>
-        <w:t xml:space="preserve"> would have all its users log in using an external </w:t>
+      <w:r>
+        <w:rPr>
+          <w:rFonts w:cstheme="minorHAnsi"/>
+          <w:color w:val="000000"/>
+          <w:lang w:eastAsia="en-GB"/>
+        </w:rPr>
+        <w:t xml:space="preserve">InteriAR would have all its users log in using an external </w:t>
       </w:r>
       <w:r>
         <w:rPr>
@@ -3298,25 +3234,7 @@
           <w:color w:val="000000"/>
           <w:lang w:eastAsia="en-GB"/>
         </w:rPr>
-        <w:t xml:space="preserve"> will be connected with decorators in our database over a long range wireless network. Their profiles will be displayed by area to the user who can contact them directly with </w:t>
-      </w:r>
-      <w:proofErr w:type="gramStart"/>
-      <w:r>
-        <w:rPr>
-          <w:rFonts w:cstheme="minorHAnsi"/>
-          <w:color w:val="000000"/>
-          <w:lang w:eastAsia="en-GB"/>
-        </w:rPr>
-        <w:t>our</w:t>
-      </w:r>
-      <w:proofErr w:type="gramEnd"/>
-      <w:r>
-        <w:rPr>
-          <w:rFonts w:cstheme="minorHAnsi"/>
-          <w:color w:val="000000"/>
-          <w:lang w:eastAsia="en-GB"/>
-        </w:rPr>
-        <w:t xml:space="preserve"> in-app messaging system.</w:t>
+        <w:t xml:space="preserve"> will be connected with decorators in our database over a long range wireless network. Their profiles will be displayed by area to the user who can contact them directly with our in-app messaging system.</w:t>
       </w:r>
     </w:p>
     <w:p>
@@ -4975,15 +4893,7 @@
     </w:p>
     <w:p>
       <w:r>
-        <w:t xml:space="preserve">The functional prototyping for </w:t>
-      </w:r>
-      <w:proofErr w:type="spellStart"/>
-      <w:r>
-        <w:t>InteriAR</w:t>
-      </w:r>
-      <w:proofErr w:type="spellEnd"/>
-      <w:r>
-        <w:t xml:space="preserve"> consisted of three main technical questions:</w:t>
+        <w:t>The functional prototyping for InteriAR consisted of three main technical questions:</w:t>
       </w:r>
     </w:p>
     <w:p>
@@ -5028,15 +4938,7 @@
         <w:spacing w:after="0" w:line="240" w:lineRule="auto"/>
       </w:pPr>
       <w:r>
-        <w:t xml:space="preserve">Will </w:t>
-      </w:r>
-      <w:proofErr w:type="spellStart"/>
-      <w:r>
-        <w:t>MongoDB</w:t>
-      </w:r>
-      <w:proofErr w:type="spellEnd"/>
-      <w:r>
-        <w:t xml:space="preserve"> be able to handle the volume of users and transactions the app may need in future?</w:t>
+        <w:t>Will MongoDB be able to handle the volume of users and transactions the app may need in future?</w:t>
       </w:r>
     </w:p>
     <w:p>
@@ -5183,7 +5085,7 @@
                     </pic:cNvPicPr>
                   </pic:nvPicPr>
                   <pic:blipFill>
-                    <a:blip r:embed="rId8" cstate="print">
+                    <a:blip r:embed="rId9" cstate="print">
                       <a:extLst>
                         <a:ext uri="{28A0092B-C50C-407E-A947-70E740481C1C}">
                           <a14:useLocalDpi xmlns:a14="http://schemas.microsoft.com/office/drawing/2010/main" val="0"/>
@@ -5400,7 +5302,6 @@
           <w:lang w:eastAsia="en-GB"/>
         </w:rPr>
       </w:pPr>
-      <w:proofErr w:type="spellStart"/>
       <w:r>
         <w:rPr>
           <w:rFonts w:asciiTheme="majorHAnsi" w:hAnsiTheme="majorHAnsi" w:cstheme="minorHAnsi"/>
@@ -5409,18 +5310,7 @@
           <w:szCs w:val="18"/>
           <w:lang w:eastAsia="en-GB"/>
         </w:rPr>
-        <w:t>InteriAR</w:t>
-      </w:r>
-      <w:proofErr w:type="spellEnd"/>
-      <w:r>
-        <w:rPr>
-          <w:rFonts w:asciiTheme="majorHAnsi" w:hAnsiTheme="majorHAnsi" w:cstheme="minorHAnsi"/>
-          <w:color w:val="000000"/>
-          <w:sz w:val="18"/>
-          <w:szCs w:val="18"/>
-          <w:lang w:eastAsia="en-GB"/>
-        </w:rPr>
-        <w:t xml:space="preserve"> wall colouring functional prototype v1</w:t>
+        <w:t>InteriAR wall colouring functional prototype v1</w:t>
       </w:r>
     </w:p>
     <w:p>
@@ -5667,25 +5557,7 @@
           <w:color w:val="000000"/>
           <w:lang w:eastAsia="en-GB"/>
         </w:rPr>
-        <w:t xml:space="preserve">using the </w:t>
-      </w:r>
-      <w:proofErr w:type="spellStart"/>
-      <w:r>
-        <w:rPr>
-          <w:rFonts w:cstheme="minorHAnsi"/>
-          <w:color w:val="000000"/>
-          <w:lang w:eastAsia="en-GB"/>
-        </w:rPr>
-        <w:t>Vuforia</w:t>
-      </w:r>
-      <w:proofErr w:type="spellEnd"/>
-      <w:r>
-        <w:rPr>
-          <w:rFonts w:cstheme="minorHAnsi"/>
-          <w:color w:val="000000"/>
-          <w:lang w:eastAsia="en-GB"/>
-        </w:rPr>
-        <w:t xml:space="preserve"> AR library </w:t>
+        <w:t xml:space="preserve">using the Vuforia AR library </w:t>
       </w:r>
       <w:r>
         <w:rPr>
@@ -5701,25 +5573,7 @@
           <w:color w:val="000000"/>
           <w:lang w:eastAsia="en-GB"/>
         </w:rPr>
-        <w:t xml:space="preserve">. The software utilises a database of markers which are images of real objects or surfaces with enough unique features to be distinguishable from the surrounding area. Computer generated 3D objects are then assigned a marker so that when the camera detects it, the object will </w:t>
-      </w:r>
-      <w:proofErr w:type="gramStart"/>
-      <w:r>
-        <w:rPr>
-          <w:rFonts w:cstheme="minorHAnsi"/>
-          <w:color w:val="000000"/>
-          <w:lang w:eastAsia="en-GB"/>
-        </w:rPr>
-        <w:t>superimposed</w:t>
-      </w:r>
-      <w:proofErr w:type="gramEnd"/>
-      <w:r>
-        <w:rPr>
-          <w:rFonts w:cstheme="minorHAnsi"/>
-          <w:color w:val="000000"/>
-          <w:lang w:eastAsia="en-GB"/>
-        </w:rPr>
-        <w:t xml:space="preserve"> upon it wherever it moves.</w:t>
+        <w:t>. The software utilises a database of markers which are images of real objects or surfaces with enough unique features to be distinguishable from the surrounding area. Computer generated 3D objects are then assigned a marker so that when the camera detects it, the object will superimposed upon it wherever it moves.</w:t>
       </w:r>
     </w:p>
     <w:p>
@@ -5764,7 +5618,7 @@
                     </pic:cNvPicPr>
                   </pic:nvPicPr>
                   <pic:blipFill>
-                    <a:blip r:embed="rId9" cstate="print">
+                    <a:blip r:embed="rId10" cstate="print">
                       <a:extLst>
                         <a:ext uri="{28A0092B-C50C-407E-A947-70E740481C1C}">
                           <a14:useLocalDpi xmlns:a14="http://schemas.microsoft.com/office/drawing/2010/main" val="0"/>
@@ -5832,7 +5686,7 @@
                     </pic:cNvPicPr>
                   </pic:nvPicPr>
                   <pic:blipFill>
-                    <a:blip r:embed="rId10" cstate="print">
+                    <a:blip r:embed="rId11" cstate="print">
                       <a:extLst>
                         <a:ext uri="{28A0092B-C50C-407E-A947-70E740481C1C}">
                           <a14:useLocalDpi xmlns:a14="http://schemas.microsoft.com/office/drawing/2010/main" val="0"/>
@@ -6042,7 +5896,6 @@
           <w:lang w:eastAsia="en-GB"/>
         </w:rPr>
       </w:pPr>
-      <w:proofErr w:type="spellStart"/>
       <w:r>
         <w:rPr>
           <w:rFonts w:asciiTheme="majorHAnsi" w:hAnsiTheme="majorHAnsi" w:cstheme="minorHAnsi"/>
@@ -6051,9 +5904,8 @@
           <w:szCs w:val="18"/>
           <w:lang w:eastAsia="en-GB"/>
         </w:rPr>
-        <w:t>InteriAR</w:t>
-      </w:r>
-      <w:proofErr w:type="spellEnd"/>
+        <w:t>InteriAR objects prototype v1 in Unity                                   </w:t>
+      </w:r>
       <w:r>
         <w:rPr>
           <w:rFonts w:asciiTheme="majorHAnsi" w:hAnsiTheme="majorHAnsi" w:cstheme="minorHAnsi"/>
@@ -6062,7 +5914,7 @@
           <w:szCs w:val="18"/>
           <w:lang w:eastAsia="en-GB"/>
         </w:rPr>
-        <w:t xml:space="preserve"> objects prototype v1 in Unity                                   </w:t>
+        <w:t>                         </w:t>
       </w:r>
       <w:r>
         <w:rPr>
@@ -6072,37 +5924,45 @@
           <w:szCs w:val="18"/>
           <w:lang w:eastAsia="en-GB"/>
         </w:rPr>
-        <w:t>                         </w:t>
-      </w:r>
-      <w:r>
-        <w:rPr>
-          <w:rFonts w:asciiTheme="majorHAnsi" w:hAnsiTheme="majorHAnsi" w:cstheme="minorHAnsi"/>
+        <w:t>Marker with “features” highlighted</w:t>
+      </w:r>
+    </w:p>
+    <w:p>
+      <w:pPr>
+        <w:rPr>
+          <w:rFonts w:cstheme="minorHAnsi"/>
+          <w:sz w:val="24"/>
+          <w:szCs w:val="24"/>
+          <w:lang w:eastAsia="en-GB"/>
+        </w:rPr>
+      </w:pPr>
+      <w:r>
+        <w:rPr>
+          <w:rFonts w:cstheme="minorHAnsi"/>
           <w:color w:val="000000"/>
           <w:sz w:val="18"/>
           <w:szCs w:val="18"/>
           <w:lang w:eastAsia="en-GB"/>
         </w:rPr>
-        <w:t>Marker with “features” highlighted</w:t>
-      </w:r>
-    </w:p>
-    <w:p>
-      <w:pPr>
-        <w:rPr>
-          <w:rFonts w:cstheme="minorHAnsi"/>
-          <w:sz w:val="24"/>
-          <w:szCs w:val="24"/>
-          <w:lang w:eastAsia="en-GB"/>
-        </w:rPr>
-      </w:pPr>
-      <w:r>
-        <w:rPr>
-          <w:rFonts w:cstheme="minorHAnsi"/>
-          <w:color w:val="000000"/>
-          <w:sz w:val="18"/>
-          <w:szCs w:val="18"/>
-          <w:lang w:eastAsia="en-GB"/>
-        </w:rPr>
-        <w:t xml:space="preserve"> </w:t>
+        <w:t xml:space="preserve"> </w:t>
+      </w:r>
+    </w:p>
+    <w:p>
+      <w:pPr>
+        <w:rPr>
+          <w:rFonts w:cstheme="minorHAnsi"/>
+          <w:sz w:val="24"/>
+          <w:szCs w:val="24"/>
+          <w:lang w:eastAsia="en-GB"/>
+        </w:rPr>
+      </w:pPr>
+      <w:r>
+        <w:rPr>
+          <w:rFonts w:cstheme="minorHAnsi"/>
+          <w:color w:val="000000"/>
+          <w:lang w:eastAsia="en-GB"/>
+        </w:rPr>
+        <w:t>The close up functionality is impressive, even when dealing with inconsistent lighting. However as soon as the range increases past 2-3 meters it quickly becomes incapable of consistently tracking the markers.</w:t>
       </w:r>
     </w:p>
     <w:p>
@@ -6123,13 +5983,13 @@
           <w:lang w:eastAsia="en-GB"/>
         </w:rPr>
         <w:drawing>
-          <wp:anchor distT="0" distB="0" distL="114300" distR="114300" simplePos="0" relativeHeight="251679744" behindDoc="1" locked="0" layoutInCell="1" allowOverlap="1" wp14:anchorId="68EB1215" wp14:editId="59133C86">
+          <wp:anchor distT="0" distB="0" distL="114300" distR="114300" simplePos="0" relativeHeight="251679744" behindDoc="1" locked="0" layoutInCell="1" allowOverlap="1" wp14:anchorId="68EB1215" wp14:editId="4D8A100D">
             <wp:simplePos x="0" y="0"/>
             <wp:positionH relativeFrom="column">
               <wp:posOffset>2914650</wp:posOffset>
             </wp:positionH>
             <wp:positionV relativeFrom="paragraph">
-              <wp:posOffset>445770</wp:posOffset>
+              <wp:posOffset>10160</wp:posOffset>
             </wp:positionV>
             <wp:extent cx="2813050" cy="1682750"/>
             <wp:effectExtent l="0" t="0" r="6350" b="0"/>
@@ -6148,7 +6008,7 @@
                     </pic:cNvPicPr>
                   </pic:nvPicPr>
                   <pic:blipFill rotWithShape="1">
-                    <a:blip r:embed="rId11" cstate="print">
+                    <a:blip r:embed="rId12" cstate="print">
                       <a:extLst>
                         <a:ext uri="{28A0092B-C50C-407E-A947-70E740481C1C}">
                           <a14:useLocalDpi xmlns:a14="http://schemas.microsoft.com/office/drawing/2010/main" val="0"/>
@@ -6194,24 +6054,6 @@
           <w:color w:val="000000"/>
           <w:lang w:eastAsia="en-GB"/>
         </w:rPr>
-        <w:t>The close up functionality is impressive, even when dealing with inconsistent lighting. However as soon as the range increases past 2-3 meters it quickly becomes incapable of consistently tracking the markers.</w:t>
-      </w:r>
-    </w:p>
-    <w:p>
-      <w:pPr>
-        <w:rPr>
-          <w:rFonts w:cstheme="minorHAnsi"/>
-          <w:sz w:val="24"/>
-          <w:szCs w:val="24"/>
-          <w:lang w:eastAsia="en-GB"/>
-        </w:rPr>
-      </w:pPr>
-      <w:r>
-        <w:rPr>
-          <w:rFonts w:cstheme="minorHAnsi"/>
-          <w:color w:val="000000"/>
-          <w:lang w:eastAsia="en-GB"/>
-        </w:rPr>
         <w:t xml:space="preserve"> </w:t>
       </w:r>
     </w:p>
@@ -6317,30 +6159,34 @@
     <w:p>
       <w:pPr>
         <w:rPr>
-          <w:rFonts w:cstheme="minorHAnsi"/>
-          <w:sz w:val="24"/>
-          <w:szCs w:val="24"/>
-          <w:lang w:eastAsia="en-GB"/>
-        </w:rPr>
-      </w:pPr>
-      <w:r>
-        <w:rPr>
-          <w:rFonts w:cstheme="minorHAnsi"/>
-          <w:color w:val="000000"/>
-          <w:lang w:eastAsia="en-GB"/>
-        </w:rPr>
-        <w:t xml:space="preserve"> </w:t>
-      </w:r>
-    </w:p>
-    <w:p>
-      <w:pPr>
-        <w:rPr>
-          <w:rFonts w:cstheme="minorHAnsi"/>
-          <w:color w:val="000000"/>
-          <w:u w:val="single"/>
-          <w:lang w:eastAsia="en-GB"/>
-        </w:rPr>
-      </w:pPr>
+          <w:rFonts w:asciiTheme="majorHAnsi" w:hAnsiTheme="majorHAnsi" w:cstheme="minorHAnsi"/>
+          <w:color w:val="000000"/>
+          <w:sz w:val="18"/>
+          <w:szCs w:val="18"/>
+          <w:lang w:eastAsia="en-GB"/>
+        </w:rPr>
+      </w:pPr>
+    </w:p>
+    <w:p>
+      <w:pPr>
+        <w:ind w:left="4320"/>
+        <w:rPr>
+          <w:rFonts w:cstheme="minorHAnsi"/>
+          <w:sz w:val="24"/>
+          <w:szCs w:val="24"/>
+          <w:lang w:eastAsia="en-GB"/>
+        </w:rPr>
+      </w:pPr>
+      <w:r>
+        <w:rPr>
+          <w:rFonts w:asciiTheme="majorHAnsi" w:hAnsiTheme="majorHAnsi" w:cstheme="minorHAnsi"/>
+          <w:color w:val="000000"/>
+          <w:sz w:val="18"/>
+          <w:szCs w:val="18"/>
+          <w:lang w:eastAsia="en-GB"/>
+        </w:rPr>
+        <w:t xml:space="preserve">        InteriAR objects prototype v1 utilising Vuforia</w:t>
+      </w:r>
     </w:p>
     <w:p>
       <w:pPr>
@@ -6399,7 +6245,7 @@
           <w:color w:val="000000"/>
           <w:lang w:eastAsia="en-GB"/>
         </w:rPr>
-        <w:t xml:space="preserve">To assess the feasibility of using </w:t>
+        <w:t xml:space="preserve">To assess the feasibility of using MongoDB [REF] for our project we implemented a cloud-based database using </w:t>
       </w:r>
       <w:proofErr w:type="spellStart"/>
       <w:r>
@@ -6408,7 +6254,7 @@
           <w:color w:val="000000"/>
           <w:lang w:eastAsia="en-GB"/>
         </w:rPr>
-        <w:t>MongoDB</w:t>
+        <w:t>mLab</w:t>
       </w:r>
       <w:proofErr w:type="spellEnd"/>
       <w:r>
@@ -6417,7 +6263,7 @@
           <w:color w:val="000000"/>
           <w:lang w:eastAsia="en-GB"/>
         </w:rPr>
-        <w:t xml:space="preserve"> [REF] for our project we implemented a cloud-based database using </w:t>
+        <w:t xml:space="preserve"> services [REF]. We wanted to test if the cloud-based service was capable of handling high quantities of data being thrown at it and updated via </w:t>
       </w:r>
       <w:proofErr w:type="spellStart"/>
       <w:r>
@@ -6426,7 +6272,7 @@
           <w:color w:val="000000"/>
           <w:lang w:eastAsia="en-GB"/>
         </w:rPr>
-        <w:t>mLab</w:t>
+        <w:t>Pymongo</w:t>
       </w:r>
       <w:proofErr w:type="spellEnd"/>
       <w:r>
@@ -6435,24 +6281,6 @@
           <w:color w:val="000000"/>
           <w:lang w:eastAsia="en-GB"/>
         </w:rPr>
-        <w:t xml:space="preserve"> services [REF]. We wanted to test if the cloud-based service was capable of handling high quantities of data being thrown at it and updated via </w:t>
-      </w:r>
-      <w:proofErr w:type="spellStart"/>
-      <w:r>
-        <w:rPr>
-          <w:rFonts w:cstheme="minorHAnsi"/>
-          <w:color w:val="000000"/>
-          <w:lang w:eastAsia="en-GB"/>
-        </w:rPr>
-        <w:t>Pymongo</w:t>
-      </w:r>
-      <w:proofErr w:type="spellEnd"/>
-      <w:r>
-        <w:rPr>
-          <w:rFonts w:cstheme="minorHAnsi"/>
-          <w:color w:val="000000"/>
-          <w:lang w:eastAsia="en-GB"/>
-        </w:rPr>
         <w:t xml:space="preserve"> [REF] scripts.</w:t>
       </w:r>
     </w:p>
@@ -6471,25 +6299,25 @@
           <w:color w:val="000000"/>
           <w:lang w:eastAsia="en-GB"/>
         </w:rPr>
+        <w:t xml:space="preserve"> </w:t>
+      </w:r>
+    </w:p>
+    <w:p>
+      <w:pPr>
+        <w:rPr>
+          <w:rFonts w:cstheme="minorHAnsi"/>
+          <w:sz w:val="24"/>
+          <w:szCs w:val="24"/>
+          <w:lang w:eastAsia="en-GB"/>
+        </w:rPr>
+      </w:pPr>
+      <w:r>
+        <w:rPr>
+          <w:rFonts w:cstheme="minorHAnsi"/>
+          <w:color w:val="000000"/>
+          <w:lang w:eastAsia="en-GB"/>
+        </w:rPr>
         <w:lastRenderedPageBreak/>
-        <w:t xml:space="preserve"> </w:t>
-      </w:r>
-    </w:p>
-    <w:p>
-      <w:pPr>
-        <w:rPr>
-          <w:rFonts w:cstheme="minorHAnsi"/>
-          <w:sz w:val="24"/>
-          <w:szCs w:val="24"/>
-          <w:lang w:eastAsia="en-GB"/>
-        </w:rPr>
-      </w:pPr>
-      <w:r>
-        <w:rPr>
-          <w:rFonts w:cstheme="minorHAnsi"/>
-          <w:color w:val="000000"/>
-          <w:lang w:eastAsia="en-GB"/>
-        </w:rPr>
         <w:t>To do this, we used python to insert 1,000,000 user documents into a collection and ran find commands to grab out users based on field properties. Both the insertion and any interactive find/update script I ran functioned smoothly and in a timely manner.</w:t>
       </w:r>
     </w:p>
@@ -6726,24 +6554,24 @@
     </w:p>
     <w:p>
       <w:pPr>
+        <w:pStyle w:val="Heading3"/>
+        <w:rPr>
+          <w:lang w:eastAsia="en-GB"/>
+        </w:rPr>
+      </w:pPr>
+      <w:bookmarkStart w:id="29" w:name="_Toc500846745"/>
+      <w:r>
+        <w:rPr>
+          <w:lang w:eastAsia="en-GB"/>
+        </w:rPr>
+        <w:t>Database</w:t>
+      </w:r>
+      <w:bookmarkEnd w:id="29"/>
+    </w:p>
+    <w:p>
+      <w:pPr>
         <w:pStyle w:val="Heading4"/>
         <w:rPr>
-          <w:lang w:eastAsia="en-GB"/>
-        </w:rPr>
-      </w:pPr>
-      <w:bookmarkStart w:id="29" w:name="_Toc500846745"/>
-      <w:r>
-        <w:rPr>
-          <w:lang w:eastAsia="en-GB"/>
-        </w:rPr>
-        <w:t>Database</w:t>
-      </w:r>
-      <w:bookmarkEnd w:id="29"/>
-    </w:p>
-    <w:p>
-      <w:pPr>
-        <w:pStyle w:val="Heading4"/>
-        <w:rPr>
           <w:rFonts w:cstheme="minorHAnsi"/>
           <w:sz w:val="24"/>
           <w:szCs w:val="24"/>
@@ -6810,7 +6638,259 @@
           <w:color w:val="000000"/>
           <w:lang w:eastAsia="en-GB"/>
         </w:rPr>
-        <w:t xml:space="preserve">In our account database, we have decided to use a </w:t>
+        <w:t>In our account database, we have decided to use a MongoDB. The reason being that it is easiest to implement over MySQL. Furthermore,</w:t>
+      </w:r>
+      <w:r>
+        <w:rPr>
+          <w:rFonts w:cstheme="minorHAnsi"/>
+          <w:color w:val="FF0000"/>
+          <w:lang w:eastAsia="en-GB"/>
+        </w:rPr>
+        <w:t xml:space="preserve"> it has better capacity, speed and reliability than MySQL</w:t>
+      </w:r>
+      <w:r>
+        <w:rPr>
+          <w:rFonts w:cstheme="minorHAnsi"/>
+          <w:color w:val="000000"/>
+          <w:lang w:eastAsia="en-GB"/>
+        </w:rPr>
+        <w:t xml:space="preserve"> </w:t>
+      </w:r>
+      <w:r>
+        <w:rPr>
+          <w:rFonts w:cstheme="minorHAnsi"/>
+          <w:color w:val="FF0000"/>
+          <w:lang w:eastAsia="en-GB"/>
+        </w:rPr>
+        <w:t>[REF]</w:t>
+      </w:r>
+      <w:r>
+        <w:rPr>
+          <w:rFonts w:cstheme="minorHAnsi"/>
+          <w:color w:val="000000"/>
+          <w:lang w:eastAsia="en-GB"/>
+        </w:rPr>
+        <w:t>.</w:t>
+      </w:r>
+    </w:p>
+    <w:p>
+      <w:pPr>
+        <w:rPr>
+          <w:rFonts w:cstheme="minorHAnsi"/>
+          <w:sz w:val="24"/>
+          <w:szCs w:val="24"/>
+          <w:lang w:eastAsia="en-GB"/>
+        </w:rPr>
+      </w:pPr>
+      <w:r>
+        <w:rPr>
+          <w:rFonts w:cstheme="minorHAnsi"/>
+          <w:color w:val="000000"/>
+          <w:lang w:eastAsia="en-GB"/>
+        </w:rPr>
+        <w:t xml:space="preserve"> </w:t>
+      </w:r>
+    </w:p>
+    <w:p>
+      <w:pPr>
+        <w:pStyle w:val="Heading3"/>
+        <w:rPr>
+          <w:lang w:eastAsia="en-GB"/>
+        </w:rPr>
+      </w:pPr>
+      <w:bookmarkStart w:id="30" w:name="_Toc500846746"/>
+      <w:r>
+        <w:rPr>
+          <w:lang w:eastAsia="en-GB"/>
+        </w:rPr>
+        <w:t>Augmented Reality Implementation</w:t>
+      </w:r>
+      <w:bookmarkEnd w:id="30"/>
+    </w:p>
+    <w:p>
+      <w:pPr>
+        <w:rPr>
+          <w:rFonts w:cstheme="minorHAnsi"/>
+          <w:sz w:val="24"/>
+          <w:szCs w:val="24"/>
+          <w:lang w:eastAsia="en-GB"/>
+        </w:rPr>
+      </w:pPr>
+      <w:r>
+        <w:rPr>
+          <w:rFonts w:cstheme="minorHAnsi"/>
+          <w:color w:val="000000"/>
+          <w:u w:val="single"/>
+          <w:lang w:eastAsia="en-GB"/>
+        </w:rPr>
+        <w:t xml:space="preserve"> </w:t>
+      </w:r>
+    </w:p>
+    <w:p>
+      <w:pPr>
+        <w:rPr>
+          <w:rFonts w:cstheme="minorHAnsi"/>
+          <w:sz w:val="24"/>
+          <w:szCs w:val="24"/>
+          <w:lang w:eastAsia="en-GB"/>
+        </w:rPr>
+      </w:pPr>
+      <w:r>
+        <w:rPr>
+          <w:rFonts w:cstheme="minorHAnsi"/>
+          <w:color w:val="000000"/>
+          <w:lang w:eastAsia="en-GB"/>
+        </w:rPr>
+        <w:t xml:space="preserve">The main selling point of InteriAR, is the augmented reality. We aim to allow users to visualise a whole room within their phone. To develop this, we have decided to use Unity3D. Unity is designed for, but not restricted to, 3D games. As Unity is an excellent 3D engine that can be applied outside of game development, it seems to be the perfect software to use. Another positive is that it can easily be deployed to Android and IOS. As an alternative, we looked at using Android Studio. We opted for Unity primarily because every augmented object will be a 3D model and Android Studio doesn’t natively support 3D modelling and design. </w:t>
+      </w:r>
+    </w:p>
+    <w:p>
+      <w:pPr>
+        <w:rPr>
+          <w:rFonts w:cstheme="minorHAnsi"/>
+          <w:sz w:val="24"/>
+          <w:szCs w:val="24"/>
+          <w:lang w:eastAsia="en-GB"/>
+        </w:rPr>
+      </w:pPr>
+      <w:r>
+        <w:rPr>
+          <w:rFonts w:cstheme="minorHAnsi"/>
+          <w:color w:val="000000"/>
+          <w:lang w:eastAsia="en-GB"/>
+        </w:rPr>
+        <w:t xml:space="preserve"> </w:t>
+      </w:r>
+    </w:p>
+    <w:p>
+      <w:pPr>
+        <w:rPr>
+          <w:rFonts w:cstheme="minorHAnsi"/>
+          <w:sz w:val="24"/>
+          <w:szCs w:val="24"/>
+          <w:lang w:eastAsia="en-GB"/>
+        </w:rPr>
+      </w:pPr>
+      <w:r>
+        <w:rPr>
+          <w:rFonts w:cstheme="minorHAnsi"/>
+          <w:color w:val="000000"/>
+          <w:lang w:eastAsia="en-GB"/>
+        </w:rPr>
+        <w:t xml:space="preserve">Whilst deciding which type of device to focus our implementation on, we initially thought that tablets were the ideal machine for our concept. Although tablets would be ideal due to more favourable screen sizes, feedback from potential users </w:t>
+      </w:r>
+      <w:r>
+        <w:rPr>
+          <w:rFonts w:cstheme="minorHAnsi"/>
+          <w:color w:val="FF0000"/>
+          <w:lang w:eastAsia="en-GB"/>
+        </w:rPr>
+        <w:t>[REF]</w:t>
+      </w:r>
+      <w:r>
+        <w:rPr>
+          <w:rFonts w:cstheme="minorHAnsi"/>
+          <w:color w:val="000000"/>
+          <w:lang w:eastAsia="en-GB"/>
+        </w:rPr>
+        <w:t xml:space="preserve"> suggests that limiting deployment to tablets would severely impact our user-base. We excluded personal computers from our options due to the need for an easily portable external, or rear facing camera.</w:t>
+      </w:r>
+    </w:p>
+    <w:p>
+      <w:pPr>
+        <w:rPr>
+          <w:rFonts w:cstheme="minorHAnsi"/>
+          <w:sz w:val="24"/>
+          <w:szCs w:val="24"/>
+          <w:lang w:eastAsia="en-GB"/>
+        </w:rPr>
+      </w:pPr>
+      <w:r>
+        <w:rPr>
+          <w:rFonts w:cstheme="minorHAnsi"/>
+          <w:color w:val="000000"/>
+          <w:lang w:eastAsia="en-GB"/>
+        </w:rPr>
+        <w:t xml:space="preserve"> </w:t>
+      </w:r>
+    </w:p>
+    <w:p>
+      <w:pPr>
+        <w:rPr>
+          <w:rFonts w:cstheme="minorHAnsi"/>
+          <w:sz w:val="24"/>
+          <w:szCs w:val="24"/>
+          <w:lang w:eastAsia="en-GB"/>
+        </w:rPr>
+      </w:pPr>
+      <w:r>
+        <w:rPr>
+          <w:rFonts w:cstheme="minorHAnsi"/>
+          <w:color w:val="000000"/>
+          <w:lang w:eastAsia="en-GB"/>
+        </w:rPr>
+        <w:t>One feature of our Augmentation would be the ability to change the colour of walls and in later versions, even whole floors. We plan to achieve this by using a computer vision technique called K-</w:t>
+      </w:r>
+      <w:r>
+        <w:rPr>
+          <w:rFonts w:cstheme="minorHAnsi"/>
+          <w:color w:val="000000"/>
+          <w:lang w:eastAsia="en-GB"/>
+        </w:rPr>
+        <w:lastRenderedPageBreak/>
+        <w:t xml:space="preserve">Clustering, which is a form of image segmentation </w:t>
+      </w:r>
+      <w:r>
+        <w:rPr>
+          <w:rFonts w:cstheme="minorHAnsi"/>
+          <w:color w:val="FF0000"/>
+          <w:lang w:eastAsia="en-GB"/>
+        </w:rPr>
+        <w:t>[REF]</w:t>
+      </w:r>
+      <w:r>
+        <w:rPr>
+          <w:rFonts w:cstheme="minorHAnsi"/>
+          <w:color w:val="000000"/>
+          <w:lang w:eastAsia="en-GB"/>
+        </w:rPr>
+        <w:t>. This would give meaning to different sections of an image that are separated by some common factor. Through prototyping, we have seen that simply taking the RGB value of pixels in an image has its problems, as pixels change colour due to multiple external factors.</w:t>
+      </w:r>
+    </w:p>
+    <w:p>
+      <w:pPr>
+        <w:rPr>
+          <w:rFonts w:cstheme="minorHAnsi"/>
+          <w:sz w:val="24"/>
+          <w:szCs w:val="24"/>
+          <w:lang w:eastAsia="en-GB"/>
+        </w:rPr>
+      </w:pPr>
+      <w:r>
+        <w:rPr>
+          <w:rFonts w:cstheme="minorHAnsi"/>
+          <w:color w:val="000000"/>
+          <w:lang w:eastAsia="en-GB"/>
+        </w:rPr>
+        <w:t xml:space="preserve"> </w:t>
+      </w:r>
+    </w:p>
+    <w:p>
+      <w:pPr>
+        <w:rPr>
+          <w:rFonts w:cstheme="minorHAnsi"/>
+          <w:sz w:val="24"/>
+          <w:szCs w:val="24"/>
+          <w:lang w:eastAsia="en-GB"/>
+        </w:rPr>
+      </w:pPr>
+      <w:r>
+        <w:rPr>
+          <w:rFonts w:cstheme="minorHAnsi"/>
+          <w:color w:val="000000"/>
+          <w:lang w:eastAsia="en-GB"/>
+        </w:rPr>
+        <w:t xml:space="preserve">For the actual technology behind the augmentation, we have decided to use an external Unity library called </w:t>
       </w:r>
       <w:proofErr w:type="spellStart"/>
       <w:r>
@@ -6819,7 +6899,7 @@
           <w:color w:val="000000"/>
           <w:lang w:eastAsia="en-GB"/>
         </w:rPr>
-        <w:t>MongoDB</w:t>
+        <w:t>Wikitude</w:t>
       </w:r>
       <w:proofErr w:type="spellEnd"/>
       <w:r>
@@ -6828,7 +6908,7 @@
           <w:color w:val="000000"/>
           <w:lang w:eastAsia="en-GB"/>
         </w:rPr>
-        <w:t>. The reason being that it is easiest to implement over MySQL. Furthermore,</w:t>
+        <w:t xml:space="preserve"> </w:t>
       </w:r>
       <w:r>
         <w:rPr>
@@ -6836,22 +6916,6 @@
           <w:color w:val="FF0000"/>
           <w:lang w:eastAsia="en-GB"/>
         </w:rPr>
-        <w:t xml:space="preserve"> it has better capacity, speed and reliability than MySQL</w:t>
-      </w:r>
-      <w:r>
-        <w:rPr>
-          <w:rFonts w:cstheme="minorHAnsi"/>
-          <w:color w:val="000000"/>
-          <w:lang w:eastAsia="en-GB"/>
-        </w:rPr>
-        <w:t xml:space="preserve"> </w:t>
-      </w:r>
-      <w:r>
-        <w:rPr>
-          <w:rFonts w:cstheme="minorHAnsi"/>
-          <w:color w:val="FF0000"/>
-          <w:lang w:eastAsia="en-GB"/>
-        </w:rPr>
         <w:t>[REF]</w:t>
       </w:r>
       <w:r>
@@ -6860,315 +6924,15 @@
           <w:color w:val="000000"/>
           <w:lang w:eastAsia="en-GB"/>
         </w:rPr>
-        <w:t>.</w:t>
-      </w:r>
-    </w:p>
-    <w:p>
-      <w:pPr>
-        <w:rPr>
-          <w:rFonts w:cstheme="minorHAnsi"/>
-          <w:sz w:val="24"/>
-          <w:szCs w:val="24"/>
-          <w:lang w:eastAsia="en-GB"/>
-        </w:rPr>
-      </w:pPr>
-      <w:r>
-        <w:rPr>
-          <w:rFonts w:cstheme="minorHAnsi"/>
-          <w:color w:val="000000"/>
-          <w:lang w:eastAsia="en-GB"/>
-        </w:rPr>
-        <w:t xml:space="preserve"> </w:t>
-      </w:r>
-    </w:p>
-    <w:p>
-      <w:pPr>
-        <w:pStyle w:val="Heading3"/>
-        <w:rPr>
-          <w:lang w:eastAsia="en-GB"/>
-        </w:rPr>
-      </w:pPr>
-      <w:bookmarkStart w:id="30" w:name="_Toc500846746"/>
-      <w:r>
-        <w:rPr>
-          <w:lang w:eastAsia="en-GB"/>
-        </w:rPr>
-        <w:t>Augmented Reality Implementation</w:t>
-      </w:r>
-      <w:bookmarkEnd w:id="30"/>
-    </w:p>
-    <w:p>
-      <w:pPr>
-        <w:rPr>
-          <w:rFonts w:cstheme="minorHAnsi"/>
-          <w:sz w:val="24"/>
-          <w:szCs w:val="24"/>
-          <w:lang w:eastAsia="en-GB"/>
-        </w:rPr>
-      </w:pPr>
-      <w:r>
-        <w:rPr>
-          <w:rFonts w:cstheme="minorHAnsi"/>
-          <w:color w:val="000000"/>
-          <w:u w:val="single"/>
-          <w:lang w:eastAsia="en-GB"/>
-        </w:rPr>
-        <w:t xml:space="preserve"> </w:t>
-      </w:r>
-    </w:p>
-    <w:p>
-      <w:pPr>
-        <w:rPr>
-          <w:rFonts w:cstheme="minorHAnsi"/>
-          <w:sz w:val="24"/>
-          <w:szCs w:val="24"/>
-          <w:lang w:eastAsia="en-GB"/>
-        </w:rPr>
-      </w:pPr>
-      <w:r>
-        <w:rPr>
-          <w:rFonts w:cstheme="minorHAnsi"/>
-          <w:color w:val="000000"/>
-          <w:lang w:eastAsia="en-GB"/>
-        </w:rPr>
-        <w:t xml:space="preserve">The main selling point of </w:t>
-      </w:r>
-      <w:proofErr w:type="spellStart"/>
-      <w:r>
-        <w:rPr>
-          <w:rFonts w:cstheme="minorHAnsi"/>
-          <w:color w:val="000000"/>
-          <w:lang w:eastAsia="en-GB"/>
-        </w:rPr>
-        <w:t>InteriAR</w:t>
-      </w:r>
-      <w:proofErr w:type="spellEnd"/>
-      <w:r>
-        <w:rPr>
-          <w:rFonts w:cstheme="minorHAnsi"/>
-          <w:color w:val="000000"/>
-          <w:lang w:eastAsia="en-GB"/>
-        </w:rPr>
-        <w:t xml:space="preserve">, is the augmented reality. We aim to allow users to visualise a whole room within their phone. To develop this, we have decided to use Unity3D. Unity is designed for, but not restricted to, 3D games. As Unity is an excellent 3D engine that can be applied outside of game development, it seems to be the perfect software to use. Another positive is that it can easily be deployed to Android and IOS. As an alternative, we looked at using Android Studio. We opted for Unity primarily because every augmented object will be a 3D model and Android Studio doesn’t natively support 3D modelling and design. </w:t>
-      </w:r>
-    </w:p>
-    <w:p>
-      <w:pPr>
-        <w:rPr>
-          <w:rFonts w:cstheme="minorHAnsi"/>
-          <w:sz w:val="24"/>
-          <w:szCs w:val="24"/>
-          <w:lang w:eastAsia="en-GB"/>
-        </w:rPr>
-      </w:pPr>
-      <w:r>
-        <w:rPr>
-          <w:rFonts w:cstheme="minorHAnsi"/>
-          <w:color w:val="000000"/>
-          <w:lang w:eastAsia="en-GB"/>
-        </w:rPr>
-        <w:t xml:space="preserve"> </w:t>
-      </w:r>
-    </w:p>
-    <w:p>
-      <w:pPr>
-        <w:rPr>
-          <w:rFonts w:cstheme="minorHAnsi"/>
-          <w:sz w:val="24"/>
-          <w:szCs w:val="24"/>
-          <w:lang w:eastAsia="en-GB"/>
-        </w:rPr>
-      </w:pPr>
-      <w:r>
-        <w:rPr>
-          <w:rFonts w:cstheme="minorHAnsi"/>
-          <w:color w:val="000000"/>
-          <w:lang w:eastAsia="en-GB"/>
-        </w:rPr>
-        <w:t xml:space="preserve">Whilst deciding which type of device to focus our implementation on, we initially thought that tablets were the ideal machine for our concept. Although tablets would be ideal due to more favourable screen sizes, feedback from potential users </w:t>
-      </w:r>
-      <w:r>
-        <w:rPr>
-          <w:rFonts w:cstheme="minorHAnsi"/>
-          <w:color w:val="FF0000"/>
-          <w:lang w:eastAsia="en-GB"/>
-        </w:rPr>
-        <w:t>[REF]</w:t>
-      </w:r>
-      <w:r>
-        <w:rPr>
-          <w:rFonts w:cstheme="minorHAnsi"/>
-          <w:color w:val="000000"/>
-          <w:lang w:eastAsia="en-GB"/>
-        </w:rPr>
-        <w:t xml:space="preserve"> suggests that limiting deployment to tablets would severely impact our user-base. We excluded personal computers from our options due to the need for an easily portable external, or rear facing camera.</w:t>
-      </w:r>
-    </w:p>
-    <w:p>
-      <w:pPr>
-        <w:rPr>
-          <w:rFonts w:cstheme="minorHAnsi"/>
-          <w:sz w:val="24"/>
-          <w:szCs w:val="24"/>
-          <w:lang w:eastAsia="en-GB"/>
-        </w:rPr>
-      </w:pPr>
-      <w:r>
-        <w:rPr>
-          <w:rFonts w:cstheme="minorHAnsi"/>
-          <w:color w:val="000000"/>
-          <w:lang w:eastAsia="en-GB"/>
-        </w:rPr>
-        <w:t xml:space="preserve"> </w:t>
-      </w:r>
-    </w:p>
-    <w:p>
-      <w:pPr>
-        <w:rPr>
-          <w:rFonts w:cstheme="minorHAnsi"/>
-          <w:sz w:val="24"/>
-          <w:szCs w:val="24"/>
-          <w:lang w:eastAsia="en-GB"/>
-        </w:rPr>
-      </w:pPr>
-      <w:r>
-        <w:rPr>
-          <w:rFonts w:cstheme="minorHAnsi"/>
-          <w:color w:val="000000"/>
-          <w:lang w:eastAsia="en-GB"/>
-        </w:rPr>
-        <w:lastRenderedPageBreak/>
-        <w:t xml:space="preserve">One feature of our Augmentation would be the ability to change the colour of walls and in later versions, even whole floors. We plan to achieve this by using a computer vision technique called K-Clustering, which is a form of image segmentation </w:t>
-      </w:r>
-      <w:r>
-        <w:rPr>
-          <w:rFonts w:cstheme="minorHAnsi"/>
-          <w:color w:val="FF0000"/>
-          <w:lang w:eastAsia="en-GB"/>
-        </w:rPr>
-        <w:t>[REF]</w:t>
-      </w:r>
-      <w:r>
-        <w:rPr>
-          <w:rFonts w:cstheme="minorHAnsi"/>
-          <w:color w:val="000000"/>
-          <w:lang w:eastAsia="en-GB"/>
-        </w:rPr>
-        <w:t>. This would give meaning to different sections of an image that are separated by some common factor. Through prototyping, we have seen that simply taking the RGB value of pixels in an image has its problems, as pixels change colour due to multiple external factors.</w:t>
-      </w:r>
-    </w:p>
-    <w:p>
-      <w:pPr>
-        <w:rPr>
-          <w:rFonts w:cstheme="minorHAnsi"/>
-          <w:sz w:val="24"/>
-          <w:szCs w:val="24"/>
-          <w:lang w:eastAsia="en-GB"/>
-        </w:rPr>
-      </w:pPr>
-      <w:r>
-        <w:rPr>
-          <w:rFonts w:cstheme="minorHAnsi"/>
-          <w:color w:val="000000"/>
-          <w:lang w:eastAsia="en-GB"/>
-        </w:rPr>
-        <w:t xml:space="preserve"> </w:t>
-      </w:r>
-    </w:p>
-    <w:p>
-      <w:pPr>
-        <w:rPr>
-          <w:rFonts w:cstheme="minorHAnsi"/>
-          <w:sz w:val="24"/>
-          <w:szCs w:val="24"/>
-          <w:lang w:eastAsia="en-GB"/>
-        </w:rPr>
-      </w:pPr>
-      <w:r>
-        <w:rPr>
-          <w:rFonts w:cstheme="minorHAnsi"/>
-          <w:color w:val="000000"/>
-          <w:lang w:eastAsia="en-GB"/>
-        </w:rPr>
-        <w:t xml:space="preserve">For the actual technology behind the augmentation, we have decided to use an external Unity library called </w:t>
-      </w:r>
-      <w:proofErr w:type="spellStart"/>
-      <w:r>
-        <w:rPr>
-          <w:rFonts w:cstheme="minorHAnsi"/>
-          <w:color w:val="000000"/>
-          <w:lang w:eastAsia="en-GB"/>
-        </w:rPr>
-        <w:t>Wikitude</w:t>
-      </w:r>
-      <w:proofErr w:type="spellEnd"/>
-      <w:r>
-        <w:rPr>
-          <w:rFonts w:cstheme="minorHAnsi"/>
-          <w:color w:val="000000"/>
-          <w:lang w:eastAsia="en-GB"/>
-        </w:rPr>
-        <w:t xml:space="preserve"> </w:t>
-      </w:r>
-      <w:r>
-        <w:rPr>
-          <w:rFonts w:cstheme="minorHAnsi"/>
-          <w:color w:val="FF0000"/>
-          <w:lang w:eastAsia="en-GB"/>
-        </w:rPr>
-        <w:t>[REF]</w:t>
-      </w:r>
-      <w:r>
-        <w:rPr>
-          <w:rFonts w:cstheme="minorHAnsi"/>
-          <w:color w:val="000000"/>
-          <w:lang w:eastAsia="en-GB"/>
-        </w:rPr>
-        <w:t xml:space="preserve">. We chose this over </w:t>
-      </w:r>
-      <w:proofErr w:type="spellStart"/>
-      <w:r>
-        <w:rPr>
-          <w:rFonts w:cstheme="minorHAnsi"/>
-          <w:color w:val="000000"/>
-          <w:lang w:eastAsia="en-GB"/>
-        </w:rPr>
-        <w:t>Vuforia</w:t>
-      </w:r>
-      <w:proofErr w:type="spellEnd"/>
-      <w:r>
-        <w:rPr>
-          <w:rFonts w:cstheme="minorHAnsi"/>
-          <w:color w:val="000000"/>
-          <w:lang w:eastAsia="en-GB"/>
-        </w:rPr>
-        <w:t xml:space="preserve"> (another Unity lib</w:t>
-      </w:r>
-      <w:r>
-        <w:rPr>
-          <w:rFonts w:cstheme="minorHAnsi"/>
-          <w:color w:val="000000"/>
-          <w:lang w:eastAsia="en-GB"/>
-        </w:rPr>
-        <w:t xml:space="preserve">rary for AR) as </w:t>
-      </w:r>
-      <w:proofErr w:type="spellStart"/>
-      <w:r>
-        <w:rPr>
-          <w:rFonts w:cstheme="minorHAnsi"/>
-          <w:color w:val="000000"/>
-          <w:lang w:eastAsia="en-GB"/>
-        </w:rPr>
-        <w:t>Vuforia</w:t>
-      </w:r>
-      <w:proofErr w:type="spellEnd"/>
-      <w:r>
-        <w:rPr>
-          <w:rFonts w:cstheme="minorHAnsi"/>
-          <w:color w:val="000000"/>
-          <w:lang w:eastAsia="en-GB"/>
-        </w:rPr>
-        <w:t xml:space="preserve"> is only</w:t>
+        <w:t>. We chose this over Vuforia (another Unity lib</w:t>
+      </w:r>
+      <w:r>
+        <w:rPr>
+          <w:rFonts w:cstheme="minorHAnsi"/>
+          <w:color w:val="000000"/>
+          <w:lang w:eastAsia="en-GB"/>
+        </w:rPr>
+        <w:t>rary for AR) as Vuforia is only</w:t>
       </w:r>
       <w:r>
         <w:rPr>
@@ -7498,25 +7262,7 @@
           <w:color w:val="000000"/>
           <w:lang w:eastAsia="en-GB"/>
         </w:rPr>
-        <w:t xml:space="preserve">We will be focusing most of the test cases around the augmentation the app projects as this is the main focus of </w:t>
-      </w:r>
-      <w:proofErr w:type="spellStart"/>
-      <w:r>
-        <w:rPr>
-          <w:rFonts w:cstheme="minorHAnsi"/>
-          <w:color w:val="000000"/>
-          <w:lang w:eastAsia="en-GB"/>
-        </w:rPr>
-        <w:t>InteriAR</w:t>
-      </w:r>
-      <w:proofErr w:type="spellEnd"/>
-      <w:r>
-        <w:rPr>
-          <w:rFonts w:cstheme="minorHAnsi"/>
-          <w:color w:val="000000"/>
-          <w:lang w:eastAsia="en-GB"/>
-        </w:rPr>
-        <w:t>. An example of one of our main test cases would be to look at whether the app is projecting the 3D objects correctly, with the accurate focal points and angle.</w:t>
+        <w:t>We will be focusing most of the test cases around the augmentation the app projects as this is the main focus of InteriAR. An example of one of our main test cases would be to look at whether the app is projecting the 3D objects correctly, with the accurate focal points and angle.</w:t>
       </w:r>
     </w:p>
     <w:p>
@@ -7651,25 +7397,7 @@
           <w:color w:val="000000"/>
           <w:lang w:eastAsia="en-GB"/>
         </w:rPr>
-        <w:t xml:space="preserve"> up into smaller groups and giving them clear sub-tasks to meet as part of their overarching long-term milestones. This will be primarily managed via </w:t>
-      </w:r>
-      <w:proofErr w:type="spellStart"/>
-      <w:r>
-        <w:rPr>
-          <w:rFonts w:cstheme="minorHAnsi"/>
-          <w:color w:val="000000"/>
-          <w:lang w:eastAsia="en-GB"/>
-        </w:rPr>
-        <w:t>Trello</w:t>
-      </w:r>
-      <w:proofErr w:type="spellEnd"/>
-      <w:r>
-        <w:rPr>
-          <w:rFonts w:cstheme="minorHAnsi"/>
-          <w:color w:val="000000"/>
-          <w:lang w:eastAsia="en-GB"/>
-        </w:rPr>
-        <w:t xml:space="preserve"> for sub-tasks and documented with a Gantt chart </w:t>
+        <w:t xml:space="preserve"> up into smaller groups and giving them clear sub-tasks to meet as part of their overarching long-term milestones. This will be primarily managed via Trello for sub-tasks and documented with a Gantt chart </w:t>
       </w:r>
       <w:r>
         <w:rPr>
@@ -7703,25 +7431,25 @@
           <w:color w:val="000000"/>
           <w:lang w:eastAsia="en-GB"/>
         </w:rPr>
+        <w:t xml:space="preserve"> </w:t>
+      </w:r>
+    </w:p>
+    <w:p>
+      <w:pPr>
+        <w:rPr>
+          <w:rFonts w:cstheme="minorHAnsi"/>
+          <w:sz w:val="24"/>
+          <w:szCs w:val="24"/>
+          <w:lang w:eastAsia="en-GB"/>
+        </w:rPr>
+      </w:pPr>
+      <w:r>
+        <w:rPr>
+          <w:rFonts w:cstheme="minorHAnsi"/>
+          <w:color w:val="000000"/>
+          <w:lang w:eastAsia="en-GB"/>
+        </w:rPr>
         <w:lastRenderedPageBreak/>
-        <w:t xml:space="preserve"> </w:t>
-      </w:r>
-    </w:p>
-    <w:p>
-      <w:pPr>
-        <w:rPr>
-          <w:rFonts w:cstheme="minorHAnsi"/>
-          <w:sz w:val="24"/>
-          <w:szCs w:val="24"/>
-          <w:lang w:eastAsia="en-GB"/>
-        </w:rPr>
-      </w:pPr>
-      <w:r>
-        <w:rPr>
-          <w:rFonts w:cstheme="minorHAnsi"/>
-          <w:color w:val="000000"/>
-          <w:lang w:eastAsia="en-GB"/>
-        </w:rPr>
         <w:t xml:space="preserve"> For the software development there will be two group members focusing on the mobile application, working closely with another small group who will be focussed on the backend database. These parallel development projects will hold frequent meetings to ensure the other team is fully updated and both processes are on the same track. During development we will be sticking to a separation of concerns principle wherever possible to allow smoother modification where necessary.</w:t>
       </w:r>
     </w:p>
@@ -8204,7 +7932,7 @@
 </file>
 
 <file path=word/endnotes.xml><?xml version="1.0" encoding="utf-8"?>
-<w:endnotes xmlns:wpc="http://schemas.microsoft.com/office/word/2010/wordprocessingCanvas" xmlns:mo="http://schemas.microsoft.com/office/mac/office/2008/main" xmlns:mc="http://schemas.openxmlformats.org/markup-compatibility/2006" xmlns:mv="urn:schemas-microsoft-com:mac:vml" xmlns:o="urn:schemas-microsoft-com:office:office" xmlns:r="http://schemas.openxmlformats.org/officeDocument/2006/relationships" xmlns:m="http://schemas.openxmlformats.org/officeDocument/2006/math" xmlns:v="urn:schemas-microsoft-com:vml" xmlns:wp14="http://schemas.microsoft.com/office/word/2010/wordprocessingDrawing" xmlns:wp="http://schemas.openxmlformats.org/drawingml/2006/wordprocessingDrawing" xmlns:w10="urn:schemas-microsoft-com:office:word" xmlns:w="http://schemas.openxmlformats.org/wordprocessingml/2006/main" xmlns:w14="http://schemas.microsoft.com/office/word/2010/wordml" xmlns:w15="http://schemas.microsoft.com/office/word/2012/wordml" xmlns:wpg="http://schemas.microsoft.com/office/word/2010/wordprocessingGroup" xmlns:wpi="http://schemas.microsoft.com/office/word/2010/wordprocessingInk" xmlns:wne="http://schemas.microsoft.com/office/word/2006/wordml" xmlns:wps="http://schemas.microsoft.com/office/word/2010/wordprocessingShape" mc:Ignorable="w14 w15 wp14">
+<w:endnotes xmlns:wpc="http://schemas.microsoft.com/office/word/2010/wordprocessingCanvas" xmlns:mc="http://schemas.openxmlformats.org/markup-compatibility/2006" xmlns:o="urn:schemas-microsoft-com:office:office" xmlns:r="http://schemas.openxmlformats.org/officeDocument/2006/relationships" xmlns:m="http://schemas.openxmlformats.org/officeDocument/2006/math" xmlns:v="urn:schemas-microsoft-com:vml" xmlns:wp14="http://schemas.microsoft.com/office/word/2010/wordprocessingDrawing" xmlns:wp="http://schemas.openxmlformats.org/drawingml/2006/wordprocessingDrawing" xmlns:w10="urn:schemas-microsoft-com:office:word" xmlns:w="http://schemas.openxmlformats.org/wordprocessingml/2006/main" xmlns:w14="http://schemas.microsoft.com/office/word/2010/wordml" xmlns:wpg="http://schemas.microsoft.com/office/word/2010/wordprocessingGroup" xmlns:wpi="http://schemas.microsoft.com/office/word/2010/wordprocessingInk" xmlns:wne="http://schemas.microsoft.com/office/word/2006/wordml" xmlns:wps="http://schemas.microsoft.com/office/word/2010/wordprocessingShape" mc:Ignorable="w14 wp14">
   <w:endnote w:type="separator" w:id="-1">
     <w:p>
       <w:r>
@@ -8223,7 +7951,7 @@
 </file>
 
 <file path=word/footnotes.xml><?xml version="1.0" encoding="utf-8"?>
-<w:footnotes xmlns:wpc="http://schemas.microsoft.com/office/word/2010/wordprocessingCanvas" xmlns:mo="http://schemas.microsoft.com/office/mac/office/2008/main" xmlns:mc="http://schemas.openxmlformats.org/markup-compatibility/2006" xmlns:mv="urn:schemas-microsoft-com:mac:vml" xmlns:o="urn:schemas-microsoft-com:office:office" xmlns:r="http://schemas.openxmlformats.org/officeDocument/2006/relationships" xmlns:m="http://schemas.openxmlformats.org/officeDocument/2006/math" xmlns:v="urn:schemas-microsoft-com:vml" xmlns:wp14="http://schemas.microsoft.com/office/word/2010/wordprocessingDrawing" xmlns:wp="http://schemas.openxmlformats.org/drawingml/2006/wordprocessingDrawing" xmlns:w10="urn:schemas-microsoft-com:office:word" xmlns:w="http://schemas.openxmlformats.org/wordprocessingml/2006/main" xmlns:w14="http://schemas.microsoft.com/office/word/2010/wordml" xmlns:w15="http://schemas.microsoft.com/office/word/2012/wordml" xmlns:wpg="http://schemas.microsoft.com/office/word/2010/wordprocessingGroup" xmlns:wpi="http://schemas.microsoft.com/office/word/2010/wordprocessingInk" xmlns:wne="http://schemas.microsoft.com/office/word/2006/wordml" xmlns:wps="http://schemas.microsoft.com/office/word/2010/wordprocessingShape" mc:Ignorable="w14 w15 wp14">
+<w:footnotes xmlns:wpc="http://schemas.microsoft.com/office/word/2010/wordprocessingCanvas" xmlns:mc="http://schemas.openxmlformats.org/markup-compatibility/2006" xmlns:o="urn:schemas-microsoft-com:office:office" xmlns:r="http://schemas.openxmlformats.org/officeDocument/2006/relationships" xmlns:m="http://schemas.openxmlformats.org/officeDocument/2006/math" xmlns:v="urn:schemas-microsoft-com:vml" xmlns:wp14="http://schemas.microsoft.com/office/word/2010/wordprocessingDrawing" xmlns:wp="http://schemas.openxmlformats.org/drawingml/2006/wordprocessingDrawing" xmlns:w10="urn:schemas-microsoft-com:office:word" xmlns:w="http://schemas.openxmlformats.org/wordprocessingml/2006/main" xmlns:w14="http://schemas.microsoft.com/office/word/2010/wordml" xmlns:wpg="http://schemas.microsoft.com/office/word/2010/wordprocessingGroup" xmlns:wpi="http://schemas.microsoft.com/office/word/2010/wordprocessingInk" xmlns:wne="http://schemas.microsoft.com/office/word/2006/wordml" xmlns:wps="http://schemas.microsoft.com/office/word/2010/wordprocessingShape" mc:Ignorable="w14 wp14">
   <w:footnote w:type="separator" w:id="-1">
     <w:p>
       <w:r>
@@ -8242,7 +7970,7 @@
 </file>
 
 <file path=word/numbering.xml><?xml version="1.0" encoding="utf-8"?>
-<w:numbering xmlns:wpc="http://schemas.microsoft.com/office/word/2010/wordprocessingCanvas" xmlns:mo="http://schemas.microsoft.com/office/mac/office/2008/main" xmlns:mc="http://schemas.openxmlformats.org/markup-compatibility/2006" xmlns:mv="urn:schemas-microsoft-com:mac:vml" xmlns:o="urn:schemas-microsoft-com:office:office" xmlns:r="http://schemas.openxmlformats.org/officeDocument/2006/relationships" xmlns:m="http://schemas.openxmlformats.org/officeDocument/2006/math" xmlns:v="urn:schemas-microsoft-com:vml" xmlns:wp14="http://schemas.microsoft.com/office/word/2010/wordprocessingDrawing" xmlns:wp="http://schemas.openxmlformats.org/drawingml/2006/wordprocessingDrawing" xmlns:w10="urn:schemas-microsoft-com:office:word" xmlns:w="http://schemas.openxmlformats.org/wordprocessingml/2006/main" xmlns:w14="http://schemas.microsoft.com/office/word/2010/wordml" xmlns:w15="http://schemas.microsoft.com/office/word/2012/wordml" xmlns:wpg="http://schemas.microsoft.com/office/word/2010/wordprocessingGroup" xmlns:wpi="http://schemas.microsoft.com/office/word/2010/wordprocessingInk" xmlns:wne="http://schemas.microsoft.com/office/word/2006/wordml" xmlns:wps="http://schemas.microsoft.com/office/word/2010/wordprocessingShape" mc:Ignorable="w14 w15 wp14">
+<w:numbering xmlns:wpc="http://schemas.microsoft.com/office/word/2010/wordprocessingCanvas" xmlns:mc="http://schemas.openxmlformats.org/markup-compatibility/2006" xmlns:o="urn:schemas-microsoft-com:office:office" xmlns:r="http://schemas.openxmlformats.org/officeDocument/2006/relationships" xmlns:m="http://schemas.openxmlformats.org/officeDocument/2006/math" xmlns:v="urn:schemas-microsoft-com:vml" xmlns:wp14="http://schemas.microsoft.com/office/word/2010/wordprocessingDrawing" xmlns:wp="http://schemas.openxmlformats.org/drawingml/2006/wordprocessingDrawing" xmlns:w10="urn:schemas-microsoft-com:office:word" xmlns:w="http://schemas.openxmlformats.org/wordprocessingml/2006/main" xmlns:w14="http://schemas.microsoft.com/office/word/2010/wordml" xmlns:wpg="http://schemas.microsoft.com/office/word/2010/wordprocessingGroup" xmlns:wpi="http://schemas.microsoft.com/office/word/2010/wordprocessingInk" xmlns:wne="http://schemas.microsoft.com/office/word/2006/wordml" xmlns:wps="http://schemas.microsoft.com/office/word/2010/wordprocessingShape" mc:Ignorable="w14 wp14">
   <w:abstractNum w:abstractNumId="0">
     <w:nsid w:val="09C34135"/>
     <w:multiLevelType w:val="hybridMultilevel"/>
@@ -9362,7 +9090,7 @@
 </file>
 
 <file path=word/styles.xml><?xml version="1.0" encoding="utf-8"?>
-<w:styles xmlns:mc="http://schemas.openxmlformats.org/markup-compatibility/2006" xmlns:r="http://schemas.openxmlformats.org/officeDocument/2006/relationships" xmlns:w="http://schemas.openxmlformats.org/wordprocessingml/2006/main" xmlns:w14="http://schemas.microsoft.com/office/word/2010/wordml" xmlns:w15="http://schemas.microsoft.com/office/word/2012/wordml" mc:Ignorable="w14 w15">
+<w:styles xmlns:mc="http://schemas.openxmlformats.org/markup-compatibility/2006" xmlns:r="http://schemas.openxmlformats.org/officeDocument/2006/relationships" xmlns:w="http://schemas.openxmlformats.org/wordprocessingml/2006/main" xmlns:w14="http://schemas.microsoft.com/office/word/2010/wordml" mc:Ignorable="w14">
   <w:docDefaults>
     <w:rPrDefault>
       <w:rPr>
@@ -9374,378 +9102,748 @@
     </w:rPrDefault>
     <w:pPrDefault/>
   </w:docDefaults>
-  <w:latentStyles w:defLockedState="0" w:defUIPriority="99" w:defSemiHidden="0" w:defUnhideWhenUsed="0" w:defQFormat="0" w:count="380">
-    <w:lsdException w:name="Normal" w:uiPriority="0" w:qFormat="1"/>
-    <w:lsdException w:name="heading 1" w:uiPriority="9" w:qFormat="1"/>
-    <w:lsdException w:name="heading 2" w:semiHidden="1" w:uiPriority="9" w:unhideWhenUsed="1" w:qFormat="1"/>
-    <w:lsdException w:name="heading 3" w:semiHidden="1" w:uiPriority="9" w:unhideWhenUsed="1" w:qFormat="1"/>
-    <w:lsdException w:name="heading 4" w:semiHidden="1" w:uiPriority="9" w:unhideWhenUsed="1" w:qFormat="1"/>
-    <w:lsdException w:name="heading 5" w:semiHidden="1" w:uiPriority="9" w:unhideWhenUsed="1" w:qFormat="1"/>
-    <w:lsdException w:name="heading 6" w:semiHidden="1" w:uiPriority="9" w:unhideWhenUsed="1" w:qFormat="1"/>
-    <w:lsdException w:name="heading 7" w:semiHidden="1" w:uiPriority="9" w:unhideWhenUsed="1" w:qFormat="1"/>
-    <w:lsdException w:name="heading 8" w:semiHidden="1" w:uiPriority="9" w:unhideWhenUsed="1" w:qFormat="1"/>
-    <w:lsdException w:name="heading 9" w:semiHidden="1" w:uiPriority="9" w:unhideWhenUsed="1" w:qFormat="1"/>
-    <w:lsdException w:name="index 1" w:semiHidden="1" w:unhideWhenUsed="1"/>
-    <w:lsdException w:name="index 2" w:semiHidden="1" w:unhideWhenUsed="1"/>
-    <w:lsdException w:name="index 3" w:semiHidden="1" w:unhideWhenUsed="1"/>
-    <w:lsdException w:name="index 4" w:semiHidden="1" w:unhideWhenUsed="1"/>
-    <w:lsdException w:name="index 5" w:semiHidden="1" w:unhideWhenUsed="1"/>
-    <w:lsdException w:name="index 6" w:semiHidden="1" w:unhideWhenUsed="1"/>
-    <w:lsdException w:name="index 7" w:semiHidden="1" w:unhideWhenUsed="1"/>
-    <w:lsdException w:name="index 8" w:semiHidden="1" w:unhideWhenUsed="1"/>
-    <w:lsdException w:name="index 9" w:semiHidden="1" w:unhideWhenUsed="1"/>
-    <w:lsdException w:name="toc 1" w:semiHidden="1" w:uiPriority="39" w:unhideWhenUsed="1"/>
-    <w:lsdException w:name="toc 2" w:semiHidden="1" w:uiPriority="39" w:unhideWhenUsed="1"/>
-    <w:lsdException w:name="toc 3" w:semiHidden="1" w:uiPriority="39" w:unhideWhenUsed="1"/>
-    <w:lsdException w:name="toc 4" w:semiHidden="1" w:uiPriority="39" w:unhideWhenUsed="1"/>
-    <w:lsdException w:name="toc 5" w:semiHidden="1" w:uiPriority="39" w:unhideWhenUsed="1"/>
-    <w:lsdException w:name="toc 6" w:semiHidden="1" w:uiPriority="39" w:unhideWhenUsed="1"/>
-    <w:lsdException w:name="toc 7" w:semiHidden="1" w:uiPriority="39" w:unhideWhenUsed="1"/>
-    <w:lsdException w:name="toc 8" w:semiHidden="1" w:uiPriority="39" w:unhideWhenUsed="1"/>
-    <w:lsdException w:name="toc 9" w:semiHidden="1" w:uiPriority="39" w:unhideWhenUsed="1"/>
-    <w:lsdException w:name="Normal Indent" w:semiHidden="1" w:unhideWhenUsed="1"/>
-    <w:lsdException w:name="footnote text" w:semiHidden="1" w:unhideWhenUsed="1"/>
-    <w:lsdException w:name="annotation text" w:semiHidden="1" w:unhideWhenUsed="1"/>
-    <w:lsdException w:name="header" w:semiHidden="1" w:unhideWhenUsed="1"/>
-    <w:lsdException w:name="footer" w:semiHidden="1" w:unhideWhenUsed="1"/>
-    <w:lsdException w:name="index heading" w:semiHidden="1" w:unhideWhenUsed="1"/>
-    <w:lsdException w:name="caption" w:semiHidden="1" w:uiPriority="35" w:unhideWhenUsed="1" w:qFormat="1"/>
-    <w:lsdException w:name="table of figures" w:semiHidden="1" w:unhideWhenUsed="1"/>
-    <w:lsdException w:name="envelope address" w:semiHidden="1" w:unhideWhenUsed="1"/>
-    <w:lsdException w:name="envelope return" w:semiHidden="1" w:unhideWhenUsed="1"/>
-    <w:lsdException w:name="footnote reference" w:semiHidden="1" w:unhideWhenUsed="1"/>
-    <w:lsdException w:name="annotation reference" w:semiHidden="1" w:unhideWhenUsed="1"/>
-    <w:lsdException w:name="line number" w:semiHidden="1" w:unhideWhenUsed="1"/>
-    <w:lsdException w:name="page number" w:semiHidden="1" w:unhideWhenUsed="1"/>
-    <w:lsdException w:name="endnote reference" w:semiHidden="1" w:unhideWhenUsed="1"/>
-    <w:lsdException w:name="endnote text" w:semiHidden="1" w:unhideWhenUsed="1"/>
-    <w:lsdException w:name="table of authorities" w:semiHidden="1" w:unhideWhenUsed="1"/>
-    <w:lsdException w:name="macro" w:semiHidden="1" w:unhideWhenUsed="1"/>
-    <w:lsdException w:name="toa heading" w:semiHidden="1" w:unhideWhenUsed="1"/>
-    <w:lsdException w:name="List" w:semiHidden="1" w:unhideWhenUsed="1"/>
-    <w:lsdException w:name="List Bullet" w:semiHidden="1" w:unhideWhenUsed="1"/>
-    <w:lsdException w:name="List Number" w:semiHidden="1" w:unhideWhenUsed="1"/>
-    <w:lsdException w:name="List 2" w:semiHidden="1" w:unhideWhenUsed="1"/>
-    <w:lsdException w:name="List 3" w:semiHidden="1" w:unhideWhenUsed="1"/>
-    <w:lsdException w:name="List 4" w:semiHidden="1" w:unhideWhenUsed="1"/>
-    <w:lsdException w:name="List 5" w:semiHidden="1" w:unhideWhenUsed="1"/>
-    <w:lsdException w:name="List Bullet 2" w:semiHidden="1" w:unhideWhenUsed="1"/>
-    <w:lsdException w:name="List Bullet 3" w:semiHidden="1" w:unhideWhenUsed="1"/>
-    <w:lsdException w:name="List Bullet 4" w:semiHidden="1" w:unhideWhenUsed="1"/>
-    <w:lsdException w:name="List Bullet 5" w:semiHidden="1" w:unhideWhenUsed="1"/>
-    <w:lsdException w:name="List Number 2" w:semiHidden="1" w:unhideWhenUsed="1"/>
-    <w:lsdException w:name="List Number 3" w:semiHidden="1" w:unhideWhenUsed="1"/>
-    <w:lsdException w:name="List Number 4" w:semiHidden="1" w:unhideWhenUsed="1"/>
-    <w:lsdException w:name="List Number 5" w:semiHidden="1" w:unhideWhenUsed="1"/>
-    <w:lsdException w:name="Title" w:uiPriority="10" w:qFormat="1"/>
-    <w:lsdException w:name="Closing" w:semiHidden="1" w:unhideWhenUsed="1"/>
-    <w:lsdException w:name="Signature" w:semiHidden="1" w:unhideWhenUsed="1"/>
-    <w:lsdException w:name="Default Paragraph Font" w:semiHidden="1" w:uiPriority="1" w:unhideWhenUsed="1"/>
-    <w:lsdException w:name="Body Text" w:semiHidden="1" w:unhideWhenUsed="1"/>
-    <w:lsdException w:name="Body Text Indent" w:semiHidden="1" w:unhideWhenUsed="1"/>
-    <w:lsdException w:name="List Continue" w:semiHidden="1" w:unhideWhenUsed="1"/>
-    <w:lsdException w:name="List Continue 2" w:semiHidden="1" w:unhideWhenUsed="1"/>
-    <w:lsdException w:name="List Continue 3" w:semiHidden="1" w:unhideWhenUsed="1"/>
-    <w:lsdException w:name="List Continue 4" w:semiHidden="1" w:unhideWhenUsed="1"/>
-    <w:lsdException w:name="List Continue 5" w:semiHidden="1" w:unhideWhenUsed="1"/>
-    <w:lsdException w:name="Message Header" w:semiHidden="1" w:unhideWhenUsed="1"/>
-    <w:lsdException w:name="Subtitle" w:uiPriority="11" w:qFormat="1"/>
-    <w:lsdException w:name="Salutation" w:semiHidden="1" w:unhideWhenUsed="1"/>
-    <w:lsdException w:name="Date" w:semiHidden="1" w:unhideWhenUsed="1"/>
-    <w:lsdException w:name="Body Text First Indent" w:semiHidden="1" w:unhideWhenUsed="1"/>
-    <w:lsdException w:name="Body Text First Indent 2" w:semiHidden="1" w:unhideWhenUsed="1"/>
-    <w:lsdException w:name="Note Heading" w:semiHidden="1" w:unhideWhenUsed="1"/>
-    <w:lsdException w:name="Body Text 2" w:semiHidden="1" w:unhideWhenUsed="1"/>
-    <w:lsdException w:name="Body Text 3" w:semiHidden="1" w:unhideWhenUsed="1"/>
-    <w:lsdException w:name="Body Text Indent 2" w:semiHidden="1" w:unhideWhenUsed="1"/>
-    <w:lsdException w:name="Body Text Indent 3" w:semiHidden="1" w:unhideWhenUsed="1"/>
-    <w:lsdException w:name="Block Text" w:semiHidden="1" w:unhideWhenUsed="1"/>
-    <w:lsdException w:name="Hyperlink" w:semiHidden="1" w:unhideWhenUsed="1"/>
-    <w:lsdException w:name="FollowedHyperlink" w:semiHidden="1" w:unhideWhenUsed="1"/>
-    <w:lsdException w:name="Strong" w:uiPriority="22" w:qFormat="1"/>
-    <w:lsdException w:name="Emphasis" w:uiPriority="20" w:qFormat="1"/>
-    <w:lsdException w:name="Document Map" w:semiHidden="1" w:unhideWhenUsed="1"/>
-    <w:lsdException w:name="Plain Text" w:semiHidden="1" w:unhideWhenUsed="1"/>
-    <w:lsdException w:name="E-mail Signature" w:semiHidden="1" w:unhideWhenUsed="1"/>
-    <w:lsdException w:name="HTML Top of Form" w:semiHidden="1" w:unhideWhenUsed="1"/>
-    <w:lsdException w:name="HTML Bottom of Form" w:semiHidden="1" w:unhideWhenUsed="1"/>
-    <w:lsdException w:name="Normal (Web)" w:semiHidden="1" w:unhideWhenUsed="1"/>
-    <w:lsdException w:name="HTML Acronym" w:semiHidden="1" w:unhideWhenUsed="1"/>
-    <w:lsdException w:name="HTML Address" w:semiHidden="1" w:unhideWhenUsed="1"/>
-    <w:lsdException w:name="HTML Cite" w:semiHidden="1" w:unhideWhenUsed="1"/>
-    <w:lsdException w:name="HTML Code" w:semiHidden="1" w:unhideWhenUsed="1"/>
-    <w:lsdException w:name="HTML Definition" w:semiHidden="1" w:unhideWhenUsed="1"/>
-    <w:lsdException w:name="HTML Keyboard" w:semiHidden="1" w:unhideWhenUsed="1"/>
-    <w:lsdException w:name="HTML Preformatted" w:semiHidden="1" w:unhideWhenUsed="1"/>
-    <w:lsdException w:name="HTML Sample" w:semiHidden="1" w:unhideWhenUsed="1"/>
-    <w:lsdException w:name="HTML Typewriter" w:semiHidden="1" w:unhideWhenUsed="1"/>
-    <w:lsdException w:name="HTML Variable" w:semiHidden="1" w:unhideWhenUsed="1"/>
-    <w:lsdException w:name="Normal Table" w:semiHidden="1" w:unhideWhenUsed="1"/>
-    <w:lsdException w:name="annotation subject" w:semiHidden="1" w:unhideWhenUsed="1"/>
-    <w:lsdException w:name="No List" w:semiHidden="1" w:unhideWhenUsed="1"/>
-    <w:lsdException w:name="Outline List 1" w:semiHidden="1" w:unhideWhenUsed="1"/>
-    <w:lsdException w:name="Outline List 2" w:semiHidden="1" w:unhideWhenUsed="1"/>
-    <w:lsdException w:name="Outline List 3" w:semiHidden="1" w:unhideWhenUsed="1"/>
-    <w:lsdException w:name="Table Simple 1" w:semiHidden="1" w:unhideWhenUsed="1"/>
-    <w:lsdException w:name="Table Simple 2" w:semiHidden="1" w:unhideWhenUsed="1"/>
-    <w:lsdException w:name="Table Simple 3" w:semiHidden="1" w:unhideWhenUsed="1"/>
-    <w:lsdException w:name="Table Classic 1" w:semiHidden="1" w:unhideWhenUsed="1"/>
-    <w:lsdException w:name="Table Classic 2" w:semiHidden="1" w:unhideWhenUsed="1"/>
-    <w:lsdException w:name="Table Classic 3" w:semiHidden="1" w:unhideWhenUsed="1"/>
-    <w:lsdException w:name="Table Classic 4" w:semiHidden="1" w:unhideWhenUsed="1"/>
-    <w:lsdException w:name="Table Colorful 1" w:semiHidden="1" w:unhideWhenUsed="1"/>
-    <w:lsdException w:name="Table Colorful 2" w:semiHidden="1" w:unhideWhenUsed="1"/>
-    <w:lsdException w:name="Table Colorful 3" w:semiHidden="1" w:unhideWhenUsed="1"/>
-    <w:lsdException w:name="Table Columns 1" w:semiHidden="1" w:unhideWhenUsed="1"/>
-    <w:lsdException w:name="Table Columns 2" w:semiHidden="1" w:unhideWhenUsed="1"/>
-    <w:lsdException w:name="Table Columns 3" w:semiHidden="1" w:unhideWhenUsed="1"/>
-    <w:lsdException w:name="Table Columns 4" w:semiHidden="1" w:unhideWhenUsed="1"/>
-    <w:lsdException w:name="Table Columns 5" w:semiHidden="1" w:unhideWhenUsed="1"/>
-    <w:lsdException w:name="Table Grid 1" w:semiHidden="1" w:unhideWhenUsed="1"/>
-    <w:lsdException w:name="Table Grid 2" w:semiHidden="1" w:unhideWhenUsed="1"/>
-    <w:lsdException w:name="Table Grid 3" w:semiHidden="1" w:unhideWhenUsed="1"/>
-    <w:lsdException w:name="Table Grid 4" w:semiHidden="1" w:unhideWhenUsed="1"/>
-    <w:lsdException w:name="Table Grid 5" w:semiHidden="1" w:unhideWhenUsed="1"/>
-    <w:lsdException w:name="Table Grid 6" w:semiHidden="1" w:unhideWhenUsed="1"/>
-    <w:lsdException w:name="Table Grid 7" w:semiHidden="1" w:unhideWhenUsed="1"/>
-    <w:lsdException w:name="Table Grid 8" w:semiHidden="1" w:unhideWhenUsed="1"/>
-    <w:lsdException w:name="Table List 1" w:semiHidden="1" w:unhideWhenUsed="1"/>
-    <w:lsdException w:name="Table List 2" w:semiHidden="1" w:unhideWhenUsed="1"/>
-    <w:lsdException w:name="Table List 3" w:semiHidden="1" w:unhideWhenUsed="1"/>
-    <w:lsdException w:name="Table List 4" w:semiHidden="1" w:unhideWhenUsed="1"/>
-    <w:lsdException w:name="Table List 5" w:semiHidden="1" w:unhideWhenUsed="1"/>
-    <w:lsdException w:name="Table List 6" w:semiHidden="1" w:unhideWhenUsed="1"/>
-    <w:lsdException w:name="Table List 7" w:semiHidden="1" w:unhideWhenUsed="1"/>
-    <w:lsdException w:name="Table List 8" w:semiHidden="1" w:unhideWhenUsed="1"/>
-    <w:lsdException w:name="Table 3D effects 1" w:semiHidden="1" w:unhideWhenUsed="1"/>
-    <w:lsdException w:name="Table 3D effects 2" w:semiHidden="1" w:unhideWhenUsed="1"/>
-    <w:lsdException w:name="Table 3D effects 3" w:semiHidden="1" w:unhideWhenUsed="1"/>
-    <w:lsdException w:name="Table Contemporary" w:semiHidden="1" w:unhideWhenUsed="1"/>
-    <w:lsdException w:name="Table Elegant" w:semiHidden="1" w:unhideWhenUsed="1"/>
-    <w:lsdException w:name="Table Professional" w:semiHidden="1" w:unhideWhenUsed="1"/>
-    <w:lsdException w:name="Table Subtle 1" w:semiHidden="1" w:unhideWhenUsed="1"/>
-    <w:lsdException w:name="Table Subtle 2" w:semiHidden="1" w:unhideWhenUsed="1"/>
-    <w:lsdException w:name="Table Web 1" w:semiHidden="1" w:unhideWhenUsed="1"/>
-    <w:lsdException w:name="Table Web 2" w:semiHidden="1" w:unhideWhenUsed="1"/>
-    <w:lsdException w:name="Table Web 3" w:semiHidden="1" w:unhideWhenUsed="1"/>
-    <w:lsdException w:name="Balloon Text" w:semiHidden="1" w:unhideWhenUsed="1"/>
-    <w:lsdException w:name="Table Grid" w:uiPriority="59"/>
-    <w:lsdException w:name="Table Theme" w:semiHidden="1" w:unhideWhenUsed="1"/>
-    <w:lsdException w:name="Placeholder Text" w:semiHidden="1"/>
-    <w:lsdException w:name="No Spacing" w:uiPriority="1" w:qFormat="1"/>
-    <w:lsdException w:name="Light Shading" w:uiPriority="60"/>
-    <w:lsdException w:name="Light List" w:uiPriority="61"/>
-    <w:lsdException w:name="Light Grid" w:uiPriority="62"/>
-    <w:lsdException w:name="Medium Shading 1" w:uiPriority="63"/>
-    <w:lsdException w:name="Medium Shading 2" w:uiPriority="64"/>
-    <w:lsdException w:name="Medium List 1" w:uiPriority="65"/>
-    <w:lsdException w:name="Medium List 2" w:uiPriority="66"/>
-    <w:lsdException w:name="Medium Grid 1" w:uiPriority="67"/>
-    <w:lsdException w:name="Medium Grid 2" w:uiPriority="68"/>
-    <w:lsdException w:name="Medium Grid 3" w:uiPriority="69"/>
-    <w:lsdException w:name="Dark List" w:uiPriority="70"/>
-    <w:lsdException w:name="Colorful Shading" w:uiPriority="71"/>
-    <w:lsdException w:name="Colorful List" w:uiPriority="72"/>
-    <w:lsdException w:name="Colorful Grid" w:uiPriority="73"/>
-    <w:lsdException w:name="Light Shading Accent 1" w:uiPriority="60"/>
-    <w:lsdException w:name="Light List Accent 1" w:uiPriority="61"/>
-    <w:lsdException w:name="Light Grid Accent 1" w:uiPriority="62"/>
-    <w:lsdException w:name="Medium Shading 1 Accent 1" w:uiPriority="63"/>
-    <w:lsdException w:name="Medium Shading 2 Accent 1" w:uiPriority="64"/>
-    <w:lsdException w:name="Medium List 1 Accent 1" w:uiPriority="65"/>
-    <w:lsdException w:name="Revision" w:semiHidden="1"/>
-    <w:lsdException w:name="List Paragraph" w:uiPriority="34" w:qFormat="1"/>
-    <w:lsdException w:name="Quote" w:uiPriority="29" w:qFormat="1"/>
-    <w:lsdException w:name="Intense Quote" w:uiPriority="30" w:qFormat="1"/>
-    <w:lsdException w:name="Medium List 2 Accent 1" w:uiPriority="66"/>
-    <w:lsdException w:name="Medium Grid 1 Accent 1" w:uiPriority="67"/>
-    <w:lsdException w:name="Medium Grid 2 Accent 1" w:uiPriority="68"/>
-    <w:lsdException w:name="Medium Grid 3 Accent 1" w:uiPriority="69"/>
-    <w:lsdException w:name="Dark List Accent 1" w:uiPriority="70"/>
-    <w:lsdException w:name="Colorful Shading Accent 1" w:uiPriority="71"/>
-    <w:lsdException w:name="Colorful List Accent 1" w:uiPriority="72"/>
-    <w:lsdException w:name="Colorful Grid Accent 1" w:uiPriority="73"/>
-    <w:lsdException w:name="Light Shading Accent 2" w:uiPriority="60"/>
-    <w:lsdException w:name="Light List Accent 2" w:uiPriority="61"/>
-    <w:lsdException w:name="Light Grid Accent 2" w:uiPriority="62"/>
-    <w:lsdException w:name="Medium Shading 1 Accent 2" w:uiPriority="63"/>
-    <w:lsdException w:name="Medium Shading 2 Accent 2" w:uiPriority="64"/>
-    <w:lsdException w:name="Medium List 1 Accent 2" w:uiPriority="65"/>
-    <w:lsdException w:name="Medium List 2 Accent 2" w:uiPriority="66"/>
-    <w:lsdException w:name="Medium Grid 1 Accent 2" w:uiPriority="67"/>
-    <w:lsdException w:name="Medium Grid 2 Accent 2" w:uiPriority="68"/>
-    <w:lsdException w:name="Medium Grid 3 Accent 2" w:uiPriority="69"/>
-    <w:lsdException w:name="Dark List Accent 2" w:uiPriority="70"/>
-    <w:lsdException w:name="Colorful Shading Accent 2" w:uiPriority="71"/>
-    <w:lsdException w:name="Colorful List Accent 2" w:uiPriority="72"/>
-    <w:lsdException w:name="Colorful Grid Accent 2" w:uiPriority="73"/>
-    <w:lsdException w:name="Light Shading Accent 3" w:uiPriority="60"/>
-    <w:lsdException w:name="Light List Accent 3" w:uiPriority="61"/>
-    <w:lsdException w:name="Light Grid Accent 3" w:uiPriority="62"/>
-    <w:lsdException w:name="Medium Shading 1 Accent 3" w:uiPriority="63"/>
-    <w:lsdException w:name="Medium Shading 2 Accent 3" w:uiPriority="64"/>
-    <w:lsdException w:name="Medium List 1 Accent 3" w:uiPriority="65"/>
-    <w:lsdException w:name="Medium List 2 Accent 3" w:uiPriority="66"/>
-    <w:lsdException w:name="Medium Grid 1 Accent 3" w:uiPriority="67"/>
-    <w:lsdException w:name="Medium Grid 2 Accent 3" w:uiPriority="68"/>
-    <w:lsdException w:name="Medium Grid 3 Accent 3" w:uiPriority="69"/>
-    <w:lsdException w:name="Dark List Accent 3" w:uiPriority="70"/>
-    <w:lsdException w:name="Colorful Shading Accent 3" w:uiPriority="71"/>
-    <w:lsdException w:name="Colorful List Accent 3" w:uiPriority="72"/>
-    <w:lsdException w:name="Colorful Grid Accent 3" w:uiPriority="73"/>
-    <w:lsdException w:name="Light Shading Accent 4" w:uiPriority="60"/>
-    <w:lsdException w:name="Light List Accent 4" w:uiPriority="61"/>
-    <w:lsdException w:name="Light Grid Accent 4" w:uiPriority="62"/>
-    <w:lsdException w:name="Medium Shading 1 Accent 4" w:uiPriority="63"/>
-    <w:lsdException w:name="Medium Shading 2 Accent 4" w:uiPriority="64"/>
-    <w:lsdException w:name="Medium List 1 Accent 4" w:uiPriority="65"/>
-    <w:lsdException w:name="Medium List 2 Accent 4" w:uiPriority="66"/>
-    <w:lsdException w:name="Medium Grid 1 Accent 4" w:uiPriority="67"/>
-    <w:lsdException w:name="Medium Grid 2 Accent 4" w:uiPriority="68"/>
-    <w:lsdException w:name="Medium Grid 3 Accent 4" w:uiPriority="69"/>
-    <w:lsdException w:name="Dark List Accent 4" w:uiPriority="70"/>
-    <w:lsdException w:name="Colorful Shading Accent 4" w:uiPriority="71"/>
-    <w:lsdException w:name="Colorful List Accent 4" w:uiPriority="72"/>
-    <w:lsdException w:name="Colorful Grid Accent 4" w:uiPriority="73"/>
-    <w:lsdException w:name="Light Shading Accent 5" w:uiPriority="60"/>
-    <w:lsdException w:name="Light List Accent 5" w:uiPriority="61"/>
-    <w:lsdException w:name="Light Grid Accent 5" w:uiPriority="62"/>
-    <w:lsdException w:name="Medium Shading 1 Accent 5" w:uiPriority="63"/>
-    <w:lsdException w:name="Medium Shading 2 Accent 5" w:uiPriority="64"/>
-    <w:lsdException w:name="Medium List 1 Accent 5" w:uiPriority="65"/>
-    <w:lsdException w:name="Medium List 2 Accent 5" w:uiPriority="66"/>
-    <w:lsdException w:name="Medium Grid 1 Accent 5" w:uiPriority="67"/>
-    <w:lsdException w:name="Medium Grid 2 Accent 5" w:uiPriority="68"/>
-    <w:lsdException w:name="Medium Grid 3 Accent 5" w:uiPriority="69"/>
-    <w:lsdException w:name="Dark List Accent 5" w:uiPriority="70"/>
-    <w:lsdException w:name="Colorful Shading Accent 5" w:uiPriority="71"/>
-    <w:lsdException w:name="Colorful List Accent 5" w:uiPriority="72"/>
-    <w:lsdException w:name="Colorful Grid Accent 5" w:uiPriority="73"/>
-    <w:lsdException w:name="Light Shading Accent 6" w:uiPriority="60"/>
-    <w:lsdException w:name="Light List Accent 6" w:uiPriority="61"/>
-    <w:lsdException w:name="Light Grid Accent 6" w:uiPriority="62"/>
-    <w:lsdException w:name="Medium Shading 1 Accent 6" w:uiPriority="63"/>
-    <w:lsdException w:name="Medium Shading 2 Accent 6" w:uiPriority="64"/>
-    <w:lsdException w:name="Medium List 1 Accent 6" w:uiPriority="65"/>
-    <w:lsdException w:name="Medium List 2 Accent 6" w:uiPriority="66"/>
-    <w:lsdException w:name="Medium Grid 1 Accent 6" w:uiPriority="67"/>
-    <w:lsdException w:name="Medium Grid 2 Accent 6" w:uiPriority="68"/>
-    <w:lsdException w:name="Medium Grid 3 Accent 6" w:uiPriority="69"/>
-    <w:lsdException w:name="Dark List Accent 6" w:uiPriority="70"/>
-    <w:lsdException w:name="Colorful Shading Accent 6" w:uiPriority="71"/>
-    <w:lsdException w:name="Colorful List Accent 6" w:uiPriority="72"/>
-    <w:lsdException w:name="Colorful Grid Accent 6" w:uiPriority="73"/>
-    <w:lsdException w:name="Subtle Emphasis" w:uiPriority="19" w:qFormat="1"/>
-    <w:lsdException w:name="Intense Emphasis" w:uiPriority="21" w:qFormat="1"/>
-    <w:lsdException w:name="Subtle Reference" w:uiPriority="31" w:qFormat="1"/>
-    <w:lsdException w:name="Intense Reference" w:uiPriority="32" w:qFormat="1"/>
-    <w:lsdException w:name="Book Title" w:uiPriority="33" w:qFormat="1"/>
-    <w:lsdException w:name="Bibliography" w:semiHidden="1" w:uiPriority="37" w:unhideWhenUsed="1"/>
-    <w:lsdException w:name="TOC Heading" w:semiHidden="1" w:uiPriority="39" w:unhideWhenUsed="1" w:qFormat="1"/>
-    <w:lsdException w:name="Plain Table 1" w:uiPriority="41"/>
-    <w:lsdException w:name="Plain Table 2" w:uiPriority="42"/>
-    <w:lsdException w:name="Plain Table 3" w:uiPriority="43"/>
-    <w:lsdException w:name="Plain Table 4" w:uiPriority="44"/>
-    <w:lsdException w:name="Plain Table 5" w:uiPriority="45"/>
-    <w:lsdException w:name="Grid Table Light" w:uiPriority="40"/>
-    <w:lsdException w:name="Grid Table 1 Light" w:uiPriority="46"/>
-    <w:lsdException w:name="Grid Table 2" w:uiPriority="47"/>
-    <w:lsdException w:name="Grid Table 3" w:uiPriority="48"/>
-    <w:lsdException w:name="Grid Table 4" w:uiPriority="49"/>
-    <w:lsdException w:name="Grid Table 5 Dark" w:uiPriority="50"/>
-    <w:lsdException w:name="Grid Table 6 Colorful" w:uiPriority="51"/>
-    <w:lsdException w:name="Grid Table 7 Colorful" w:uiPriority="52"/>
-    <w:lsdException w:name="Grid Table 1 Light Accent 1" w:uiPriority="46"/>
-    <w:lsdException w:name="Grid Table 2 Accent 1" w:uiPriority="47"/>
-    <w:lsdException w:name="Grid Table 3 Accent 1" w:uiPriority="48"/>
-    <w:lsdException w:name="Grid Table 4 Accent 1" w:uiPriority="49"/>
-    <w:lsdException w:name="Grid Table 5 Dark Accent 1" w:uiPriority="50"/>
-    <w:lsdException w:name="Grid Table 6 Colorful Accent 1" w:uiPriority="51"/>
-    <w:lsdException w:name="Grid Table 7 Colorful Accent 1" w:uiPriority="52"/>
-    <w:lsdException w:name="Grid Table 1 Light Accent 2" w:uiPriority="46"/>
-    <w:lsdException w:name="Grid Table 2 Accent 2" w:uiPriority="47"/>
-    <w:lsdException w:name="Grid Table 3 Accent 2" w:uiPriority="48"/>
-    <w:lsdException w:name="Grid Table 4 Accent 2" w:uiPriority="49"/>
-    <w:lsdException w:name="Grid Table 5 Dark Accent 2" w:uiPriority="50"/>
-    <w:lsdException w:name="Grid Table 6 Colorful Accent 2" w:uiPriority="51"/>
-    <w:lsdException w:name="Grid Table 7 Colorful Accent 2" w:uiPriority="52"/>
-    <w:lsdException w:name="Grid Table 1 Light Accent 3" w:uiPriority="46"/>
-    <w:lsdException w:name="Grid Table 2 Accent 3" w:uiPriority="47"/>
-    <w:lsdException w:name="Grid Table 3 Accent 3" w:uiPriority="48"/>
-    <w:lsdException w:name="Grid Table 4 Accent 3" w:uiPriority="49"/>
-    <w:lsdException w:name="Grid Table 5 Dark Accent 3" w:uiPriority="50"/>
-    <w:lsdException w:name="Grid Table 6 Colorful Accent 3" w:uiPriority="51"/>
-    <w:lsdException w:name="Grid Table 7 Colorful Accent 3" w:uiPriority="52"/>
-    <w:lsdException w:name="Grid Table 1 Light Accent 4" w:uiPriority="46"/>
-    <w:lsdException w:name="Grid Table 2 Accent 4" w:uiPriority="47"/>
-    <w:lsdException w:name="Grid Table 3 Accent 4" w:uiPriority="48"/>
-    <w:lsdException w:name="Grid Table 4 Accent 4" w:uiPriority="49"/>
-    <w:lsdException w:name="Grid Table 5 Dark Accent 4" w:uiPriority="50"/>
-    <w:lsdException w:name="Grid Table 6 Colorful Accent 4" w:uiPriority="51"/>
-    <w:lsdException w:name="Grid Table 7 Colorful Accent 4" w:uiPriority="52"/>
-    <w:lsdException w:name="Grid Table 1 Light Accent 5" w:uiPriority="46"/>
-    <w:lsdException w:name="Grid Table 2 Accent 5" w:uiPriority="47"/>
-    <w:lsdException w:name="Grid Table 3 Accent 5" w:uiPriority="48"/>
-    <w:lsdException w:name="Grid Table 4 Accent 5" w:uiPriority="49"/>
-    <w:lsdException w:name="Grid Table 5 Dark Accent 5" w:uiPriority="50"/>
-    <w:lsdException w:name="Grid Table 6 Colorful Accent 5" w:uiPriority="51"/>
-    <w:lsdException w:name="Grid Table 7 Colorful Accent 5" w:uiPriority="52"/>
-    <w:lsdException w:name="Grid Table 1 Light Accent 6" w:uiPriority="46"/>
-    <w:lsdException w:name="Grid Table 2 Accent 6" w:uiPriority="47"/>
-    <w:lsdException w:name="Grid Table 3 Accent 6" w:uiPriority="48"/>
-    <w:lsdException w:name="Grid Table 4 Accent 6" w:uiPriority="49"/>
-    <w:lsdException w:name="Grid Table 5 Dark Accent 6" w:uiPriority="50"/>
-    <w:lsdException w:name="Grid Table 6 Colorful Accent 6" w:uiPriority="51"/>
-    <w:lsdException w:name="Grid Table 7 Colorful Accent 6" w:uiPriority="52"/>
-    <w:lsdException w:name="List Table 1 Light" w:uiPriority="46"/>
-    <w:lsdException w:name="List Table 2" w:uiPriority="47"/>
-    <w:lsdException w:name="List Table 3" w:uiPriority="48"/>
-    <w:lsdException w:name="List Table 4" w:uiPriority="49"/>
-    <w:lsdException w:name="List Table 5 Dark" w:uiPriority="50"/>
-    <w:lsdException w:name="List Table 6 Colorful" w:uiPriority="51"/>
-    <w:lsdException w:name="List Table 7 Colorful" w:uiPriority="52"/>
-    <w:lsdException w:name="List Table 1 Light Accent 1" w:uiPriority="46"/>
-    <w:lsdException w:name="List Table 2 Accent 1" w:uiPriority="47"/>
-    <w:lsdException w:name="List Table 3 Accent 1" w:uiPriority="48"/>
-    <w:lsdException w:name="List Table 4 Accent 1" w:uiPriority="49"/>
-    <w:lsdException w:name="List Table 5 Dark Accent 1" w:uiPriority="50"/>
-    <w:lsdException w:name="List Table 6 Colorful Accent 1" w:uiPriority="51"/>
-    <w:lsdException w:name="List Table 7 Colorful Accent 1" w:uiPriority="52"/>
-    <w:lsdException w:name="List Table 1 Light Accent 2" w:uiPriority="46"/>
-    <w:lsdException w:name="List Table 2 Accent 2" w:uiPriority="47"/>
-    <w:lsdException w:name="List Table 3 Accent 2" w:uiPriority="48"/>
-    <w:lsdException w:name="List Table 4 Accent 2" w:uiPriority="49"/>
-    <w:lsdException w:name="List Table 5 Dark Accent 2" w:uiPriority="50"/>
-    <w:lsdException w:name="List Table 6 Colorful Accent 2" w:uiPriority="51"/>
-    <w:lsdException w:name="List Table 7 Colorful Accent 2" w:uiPriority="52"/>
-    <w:lsdException w:name="List Table 1 Light Accent 3" w:uiPriority="46"/>
-    <w:lsdException w:name="List Table 2 Accent 3" w:uiPriority="47"/>
-    <w:lsdException w:name="List Table 3 Accent 3" w:uiPriority="48"/>
-    <w:lsdException w:name="List Table 4 Accent 3" w:uiPriority="49"/>
-    <w:lsdException w:name="List Table 5 Dark Accent 3" w:uiPriority="50"/>
-    <w:lsdException w:name="List Table 6 Colorful Accent 3" w:uiPriority="51"/>
-    <w:lsdException w:name="List Table 7 Colorful Accent 3" w:uiPriority="52"/>
-    <w:lsdException w:name="List Table 1 Light Accent 4" w:uiPriority="46"/>
-    <w:lsdException w:name="List Table 2 Accent 4" w:uiPriority="47"/>
-    <w:lsdException w:name="List Table 3 Accent 4" w:uiPriority="48"/>
-    <w:lsdException w:name="List Table 4 Accent 4" w:uiPriority="49"/>
-    <w:lsdException w:name="List Table 5 Dark Accent 4" w:uiPriority="50"/>
-    <w:lsdException w:name="List Table 6 Colorful Accent 4" w:uiPriority="51"/>
-    <w:lsdException w:name="List Table 7 Colorful Accent 4" w:uiPriority="52"/>
-    <w:lsdException w:name="List Table 1 Light Accent 5" w:uiPriority="46"/>
-    <w:lsdException w:name="List Table 2 Accent 5" w:uiPriority="47"/>
-    <w:lsdException w:name="List Table 3 Accent 5" w:uiPriority="48"/>
-    <w:lsdException w:name="List Table 4 Accent 5" w:uiPriority="49"/>
-    <w:lsdException w:name="List Table 5 Dark Accent 5" w:uiPriority="50"/>
-    <w:lsdException w:name="List Table 6 Colorful Accent 5" w:uiPriority="51"/>
-    <w:lsdException w:name="List Table 7 Colorful Accent 5" w:uiPriority="52"/>
-    <w:lsdException w:name="List Table 1 Light Accent 6" w:uiPriority="46"/>
-    <w:lsdException w:name="List Table 2 Accent 6" w:uiPriority="47"/>
-    <w:lsdException w:name="List Table 3 Accent 6" w:uiPriority="48"/>
-    <w:lsdException w:name="List Table 4 Accent 6" w:uiPriority="49"/>
-    <w:lsdException w:name="List Table 5 Dark Accent 6" w:uiPriority="50"/>
-    <w:lsdException w:name="List Table 6 Colorful Accent 6" w:uiPriority="51"/>
-    <w:lsdException w:name="List Table 7 Colorful Accent 6" w:uiPriority="52"/>
+  <w:latentStyles w:defLockedState="0" w:defUIPriority="99" w:defSemiHidden="1" w:defUnhideWhenUsed="1" w:defQFormat="0" w:count="267">
+    <w:lsdException w:name="Normal" w:semiHidden="0" w:uiPriority="0" w:unhideWhenUsed="0" w:qFormat="1"/>
+    <w:lsdException w:name="heading 1" w:semiHidden="0" w:uiPriority="9" w:unhideWhenUsed="0" w:qFormat="1"/>
+    <w:lsdException w:name="heading 2" w:uiPriority="9" w:qFormat="1"/>
+    <w:lsdException w:name="heading 3" w:uiPriority="9" w:qFormat="1"/>
+    <w:lsdException w:name="heading 4" w:uiPriority="9" w:qFormat="1"/>
+    <w:lsdException w:name="heading 5" w:uiPriority="9" w:qFormat="1"/>
+    <w:lsdException w:name="heading 6" w:uiPriority="9" w:qFormat="1"/>
+    <w:lsdException w:name="heading 7" w:uiPriority="9" w:qFormat="1"/>
+    <w:lsdException w:name="heading 8" w:uiPriority="9" w:qFormat="1"/>
+    <w:lsdException w:name="heading 9" w:uiPriority="9" w:qFormat="1"/>
+    <w:lsdException w:name="toc 1" w:uiPriority="39"/>
+    <w:lsdException w:name="toc 2" w:uiPriority="39"/>
+    <w:lsdException w:name="toc 3" w:uiPriority="39"/>
+    <w:lsdException w:name="toc 4" w:uiPriority="39"/>
+    <w:lsdException w:name="toc 5" w:uiPriority="39"/>
+    <w:lsdException w:name="toc 6" w:uiPriority="39"/>
+    <w:lsdException w:name="toc 7" w:uiPriority="39"/>
+    <w:lsdException w:name="toc 8" w:uiPriority="39"/>
+    <w:lsdException w:name="toc 9" w:uiPriority="39"/>
+    <w:lsdException w:name="caption" w:uiPriority="35" w:qFormat="1"/>
+    <w:lsdException w:name="Title" w:semiHidden="0" w:uiPriority="10" w:unhideWhenUsed="0" w:qFormat="1"/>
+    <w:lsdException w:name="Default Paragraph Font" w:uiPriority="1"/>
+    <w:lsdException w:name="Subtitle" w:semiHidden="0" w:uiPriority="11" w:unhideWhenUsed="0" w:qFormat="1"/>
+    <w:lsdException w:name="Strong" w:semiHidden="0" w:uiPriority="22" w:unhideWhenUsed="0" w:qFormat="1"/>
+    <w:lsdException w:name="Emphasis" w:semiHidden="0" w:uiPriority="20" w:unhideWhenUsed="0" w:qFormat="1"/>
+    <w:lsdException w:name="Table Grid" w:semiHidden="0" w:uiPriority="59" w:unhideWhenUsed="0"/>
+    <w:lsdException w:name="Placeholder Text" w:unhideWhenUsed="0"/>
+    <w:lsdException w:name="No Spacing" w:semiHidden="0" w:uiPriority="1" w:unhideWhenUsed="0" w:qFormat="1"/>
+    <w:lsdException w:name="Light Shading" w:semiHidden="0" w:uiPriority="60" w:unhideWhenUsed="0"/>
+    <w:lsdException w:name="Light List" w:semiHidden="0" w:uiPriority="61" w:unhideWhenUsed="0"/>
+    <w:lsdException w:name="Light Grid" w:semiHidden="0" w:uiPriority="62" w:unhideWhenUsed="0"/>
+    <w:lsdException w:name="Medium Shading 1" w:semiHidden="0" w:uiPriority="63" w:unhideWhenUsed="0"/>
+    <w:lsdException w:name="Medium Shading 2" w:semiHidden="0" w:uiPriority="64" w:unhideWhenUsed="0"/>
+    <w:lsdException w:name="Medium List 1" w:semiHidden="0" w:uiPriority="65" w:unhideWhenUsed="0"/>
+    <w:lsdException w:name="Medium List 2" w:semiHidden="0" w:uiPriority="66" w:unhideWhenUsed="0"/>
+    <w:lsdException w:name="Medium Grid 1" w:semiHidden="0" w:uiPriority="67" w:unhideWhenUsed="0"/>
+    <w:lsdException w:name="Medium Grid 2" w:semiHidden="0" w:uiPriority="68" w:unhideWhenUsed="0"/>
+    <w:lsdException w:name="Medium Grid 3" w:semiHidden="0" w:uiPriority="69" w:unhideWhenUsed="0"/>
+    <w:lsdException w:name="Dark List" w:semiHidden="0" w:uiPriority="70" w:unhideWhenUsed="0"/>
+    <w:lsdException w:name="Colorful Shading" w:semiHidden="0" w:uiPriority="71" w:unhideWhenUsed="0"/>
+    <w:lsdException w:name="Colorful List" w:semiHidden="0" w:uiPriority="72" w:unhideWhenUsed="0"/>
+    <w:lsdException w:name="Colorful Grid" w:semiHidden="0" w:uiPriority="73" w:unhideWhenUsed="0"/>
+    <w:lsdException w:name="Light Shading Accent 1" w:semiHidden="0" w:uiPriority="60" w:unhideWhenUsed="0"/>
+    <w:lsdException w:name="Light List Accent 1" w:semiHidden="0" w:uiPriority="61" w:unhideWhenUsed="0"/>
+    <w:lsdException w:name="Light Grid Accent 1" w:semiHidden="0" w:uiPriority="62" w:unhideWhenUsed="0"/>
+    <w:lsdException w:name="Medium Shading 1 Accent 1" w:semiHidden="0" w:uiPriority="63" w:unhideWhenUsed="0"/>
+    <w:lsdException w:name="Medium Shading 2 Accent 1" w:semiHidden="0" w:uiPriority="64" w:unhideWhenUsed="0"/>
+    <w:lsdException w:name="Medium List 1 Accent 1" w:semiHidden="0" w:uiPriority="65" w:unhideWhenUsed="0"/>
+    <w:lsdException w:name="Revision" w:unhideWhenUsed="0"/>
+    <w:lsdException w:name="List Paragraph" w:semiHidden="0" w:uiPriority="34" w:unhideWhenUsed="0" w:qFormat="1"/>
+    <w:lsdException w:name="Quote" w:semiHidden="0" w:uiPriority="29" w:unhideWhenUsed="0" w:qFormat="1"/>
+    <w:lsdException w:name="Intense Quote" w:semiHidden="0" w:uiPriority="30" w:unhideWhenUsed="0" w:qFormat="1"/>
+    <w:lsdException w:name="Medium List 2 Accent 1" w:semiHidden="0" w:uiPriority="66" w:unhideWhenUsed="0"/>
+    <w:lsdException w:name="Medium Grid 1 Accent 1" w:semiHidden="0" w:uiPriority="67" w:unhideWhenUsed="0"/>
+    <w:lsdException w:name="Medium Grid 2 Accent 1" w:semiHidden="0" w:uiPriority="68" w:unhideWhenUsed="0"/>
+    <w:lsdException w:name="Medium Grid 3 Accent 1" w:semiHidden="0" w:uiPriority="69" w:unhideWhenUsed="0"/>
+    <w:lsdException w:name="Dark List Accent 1" w:semiHidden="0" w:uiPriority="70" w:unhideWhenUsed="0"/>
+    <w:lsdException w:name="Colorful Shading Accent 1" w:semiHidden="0" w:uiPriority="71" w:unhideWhenUsed="0"/>
+    <w:lsdException w:name="Colorful List Accent 1" w:semiHidden="0" w:uiPriority="72" w:unhideWhenUsed="0"/>
+    <w:lsdException w:name="Colorful Grid Accent 1" w:semiHidden="0" w:uiPriority="73" w:unhideWhenUsed="0"/>
+    <w:lsdException w:name="Light Shading Accent 2" w:semiHidden="0" w:uiPriority="60" w:unhideWhenUsed="0"/>
+    <w:lsdException w:name="Light List Accent 2" w:semiHidden="0" w:uiPriority="61" w:unhideWhenUsed="0"/>
+    <w:lsdException w:name="Light Grid Accent 2" w:semiHidden="0" w:uiPriority="62" w:unhideWhenUsed="0"/>
+    <w:lsdException w:name="Medium Shading 1 Accent 2" w:semiHidden="0" w:uiPriority="63" w:unhideWhenUsed="0"/>
+    <w:lsdException w:name="Medium Shading 2 Accent 2" w:semiHidden="0" w:uiPriority="64" w:unhideWhenUsed="0"/>
+    <w:lsdException w:name="Medium List 1 Accent 2" w:semiHidden="0" w:uiPriority="65" w:unhideWhenUsed="0"/>
+    <w:lsdException w:name="Medium List 2 Accent 2" w:semiHidden="0" w:uiPriority="66" w:unhideWhenUsed="0"/>
+    <w:lsdException w:name="Medium Grid 1 Accent 2" w:semiHidden="0" w:uiPriority="67" w:unhideWhenUsed="0"/>
+    <w:lsdException w:name="Medium Grid 2 Accent 2" w:semiHidden="0" w:uiPriority="68" w:unhideWhenUsed="0"/>
+    <w:lsdException w:name="Medium Grid 3 Accent 2" w:semiHidden="0" w:uiPriority="69" w:unhideWhenUsed="0"/>
+    <w:lsdException w:name="Dark List Accent 2" w:semiHidden="0" w:uiPriority="70" w:unhideWhenUsed="0"/>
+    <w:lsdException w:name="Colorful Shading Accent 2" w:semiHidden="0" w:uiPriority="71" w:unhideWhenUsed="0"/>
+    <w:lsdException w:name="Colorful List Accent 2" w:semiHidden="0" w:uiPriority="72" w:unhideWhenUsed="0"/>
+    <w:lsdException w:name="Colorful Grid Accent 2" w:semiHidden="0" w:uiPriority="73" w:unhideWhenUsed="0"/>
+    <w:lsdException w:name="Light Shading Accent 3" w:semiHidden="0" w:uiPriority="60" w:unhideWhenUsed="0"/>
+    <w:lsdException w:name="Light List Accent 3" w:semiHidden="0" w:uiPriority="61" w:unhideWhenUsed="0"/>
+    <w:lsdException w:name="Light Grid Accent 3" w:semiHidden="0" w:uiPriority="62" w:unhideWhenUsed="0"/>
+    <w:lsdException w:name="Medium Shading 1 Accent 3" w:semiHidden="0" w:uiPriority="63" w:unhideWhenUsed="0"/>
+    <w:lsdException w:name="Medium Shading 2 Accent 3" w:semiHidden="0" w:uiPriority="64" w:unhideWhenUsed="0"/>
+    <w:lsdException w:name="Medium List 1 Accent 3" w:semiHidden="0" w:uiPriority="65" w:unhideWhenUsed="0"/>
+    <w:lsdException w:name="Medium List 2 Accent 3" w:semiHidden="0" w:uiPriority="66" w:unhideWhenUsed="0"/>
+    <w:lsdException w:name="Medium Grid 1 Accent 3" w:semiHidden="0" w:uiPriority="67" w:unhideWhenUsed="0"/>
+    <w:lsdException w:name="Medium Grid 2 Accent 3" w:semiHidden="0" w:uiPriority="68" w:unhideWhenUsed="0"/>
+    <w:lsdException w:name="Medium Grid 3 Accent 3" w:semiHidden="0" w:uiPriority="69" w:unhideWhenUsed="0"/>
+    <w:lsdException w:name="Dark List Accent 3" w:semiHidden="0" w:uiPriority="70" w:unhideWhenUsed="0"/>
+    <w:lsdException w:name="Colorful Shading Accent 3" w:semiHidden="0" w:uiPriority="71" w:unhideWhenUsed="0"/>
+    <w:lsdException w:name="Colorful List Accent 3" w:semiHidden="0" w:uiPriority="72" w:unhideWhenUsed="0"/>
+    <w:lsdException w:name="Colorful Grid Accent 3" w:semiHidden="0" w:uiPriority="73" w:unhideWhenUsed="0"/>
+    <w:lsdException w:name="Light Shading Accent 4" w:semiHidden="0" w:uiPriority="60" w:unhideWhenUsed="0"/>
+    <w:lsdException w:name="Light List Accent 4" w:semiHidden="0" w:uiPriority="61" w:unhideWhenUsed="0"/>
+    <w:lsdException w:name="Light Grid Accent 4" w:semiHidden="0" w:uiPriority="62" w:unhideWhenUsed="0"/>
+    <w:lsdException w:name="Medium Shading 1 Accent 4" w:semiHidden="0" w:uiPriority="63" w:unhideWhenUsed="0"/>
+    <w:lsdException w:name="Medium Shading 2 Accent 4" w:semiHidden="0" w:uiPriority="64" w:unhideWhenUsed="0"/>
+    <w:lsdException w:name="Medium List 1 Accent 4" w:semiHidden="0" w:uiPriority="65" w:unhideWhenUsed="0"/>
+    <w:lsdException w:name="Medium List 2 Accent 4" w:semiHidden="0" w:uiPriority="66" w:unhideWhenUsed="0"/>
+    <w:lsdException w:name="Medium Grid 1 Accent 4" w:semiHidden="0" w:uiPriority="67" w:unhideWhenUsed="0"/>
+    <w:lsdException w:name="Medium Grid 2 Accent 4" w:semiHidden="0" w:uiPriority="68" w:unhideWhenUsed="0"/>
+    <w:lsdException w:name="Medium Grid 3 Accent 4" w:semiHidden="0" w:uiPriority="69" w:unhideWhenUsed="0"/>
+    <w:lsdException w:name="Dark List Accent 4" w:semiHidden="0" w:uiPriority="70" w:unhideWhenUsed="0"/>
+    <w:lsdException w:name="Colorful Shading Accent 4" w:semiHidden="0" w:uiPriority="71" w:unhideWhenUsed="0"/>
+    <w:lsdException w:name="Colorful List Accent 4" w:semiHidden="0" w:uiPriority="72" w:unhideWhenUsed="0"/>
+    <w:lsdException w:name="Colorful Grid Accent 4" w:semiHidden="0" w:uiPriority="73" w:unhideWhenUsed="0"/>
+    <w:lsdException w:name="Light Shading Accent 5" w:semiHidden="0" w:uiPriority="60" w:unhideWhenUsed="0"/>
+    <w:lsdException w:name="Light List Accent 5" w:semiHidden="0" w:uiPriority="61" w:unhideWhenUsed="0"/>
+    <w:lsdException w:name="Light Grid Accent 5" w:semiHidden="0" w:uiPriority="62" w:unhideWhenUsed="0"/>
+    <w:lsdException w:name="Medium Shading 1 Accent 5" w:semiHidden="0" w:uiPriority="63" w:unhideWhenUsed="0"/>
+    <w:lsdException w:name="Medium Shading 2 Accent 5" w:semiHidden="0" w:uiPriority="64" w:unhideWhenUsed="0"/>
+    <w:lsdException w:name="Medium List 1 Accent 5" w:semiHidden="0" w:uiPriority="65" w:unhideWhenUsed="0"/>
+    <w:lsdException w:name="Medium List 2 Accent 5" w:semiHidden="0" w:uiPriority="66" w:unhideWhenUsed="0"/>
+    <w:lsdException w:name="Medium Grid 1 Accent 5" w:semiHidden="0" w:uiPriority="67" w:unhideWhenUsed="0"/>
+    <w:lsdException w:name="Medium Grid 2 Accent 5" w:semiHidden="0" w:uiPriority="68" w:unhideWhenUsed="0"/>
+    <w:lsdException w:name="Medium Grid 3 Accent 5" w:semiHidden="0" w:uiPriority="69" w:unhideWhenUsed="0"/>
+    <w:lsdException w:name="Dark List Accent 5" w:semiHidden="0" w:uiPriority="70" w:unhideWhenUsed="0"/>
+    <w:lsdException w:name="Colorful Shading Accent 5" w:semiHidden="0" w:uiPriority="71" w:unhideWhenUsed="0"/>
+    <w:lsdException w:name="Colorful List Accent 5" w:semiHidden="0" w:uiPriority="72" w:unhideWhenUsed="0"/>
+    <w:lsdException w:name="Colorful Grid Accent 5" w:semiHidden="0" w:uiPriority="73" w:unhideWhenUsed="0"/>
+    <w:lsdException w:name="Light Shading Accent 6" w:semiHidden="0" w:uiPriority="60" w:unhideWhenUsed="0"/>
+    <w:lsdException w:name="Light List Accent 6" w:semiHidden="0" w:uiPriority="61" w:unhideWhenUsed="0"/>
+    <w:lsdException w:name="Light Grid Accent 6" w:semiHidden="0" w:uiPriority="62" w:unhideWhenUsed="0"/>
+    <w:lsdException w:name="Medium Shading 1 Accent 6" w:semiHidden="0" w:uiPriority="63" w:unhideWhenUsed="0"/>
+    <w:lsdException w:name="Medium Shading 2 Accent 6" w:semiHidden="0" w:uiPriority="64" w:unhideWhenUsed="0"/>
+    <w:lsdException w:name="Medium List 1 Accent 6" w:semiHidden="0" w:uiPriority="65" w:unhideWhenUsed="0"/>
+    <w:lsdException w:name="Medium List 2 Accent 6" w:semiHidden="0" w:uiPriority="66" w:unhideWhenUsed="0"/>
+    <w:lsdException w:name="Medium Grid 1 Accent 6" w:semiHidden="0" w:uiPriority="67" w:unhideWhenUsed="0"/>
+    <w:lsdException w:name="Medium Grid 2 Accent 6" w:semiHidden="0" w:uiPriority="68" w:unhideWhenUsed="0"/>
+    <w:lsdException w:name="Medium Grid 3 Accent 6" w:semiHidden="0" w:uiPriority="69" w:unhideWhenUsed="0"/>
+    <w:lsdException w:name="Dark List Accent 6" w:semiHidden="0" w:uiPriority="70" w:unhideWhenUsed="0"/>
+    <w:lsdException w:name="Colorful Shading Accent 6" w:semiHidden="0" w:uiPriority="71" w:unhideWhenUsed="0"/>
+    <w:lsdException w:name="Colorful List Accent 6" w:semiHidden="0" w:uiPriority="72" w:unhideWhenUsed="0"/>
+    <w:lsdException w:name="Colorful Grid Accent 6" w:semiHidden="0" w:uiPriority="73" w:unhideWhenUsed="0"/>
+    <w:lsdException w:name="Subtle Emphasis" w:semiHidden="0" w:uiPriority="19" w:unhideWhenUsed="0" w:qFormat="1"/>
+    <w:lsdException w:name="Intense Emphasis" w:semiHidden="0" w:uiPriority="21" w:unhideWhenUsed="0" w:qFormat="1"/>
+    <w:lsdException w:name="Subtle Reference" w:semiHidden="0" w:uiPriority="31" w:unhideWhenUsed="0" w:qFormat="1"/>
+    <w:lsdException w:name="Intense Reference" w:semiHidden="0" w:uiPriority="32" w:unhideWhenUsed="0" w:qFormat="1"/>
+    <w:lsdException w:name="Book Title" w:semiHidden="0" w:uiPriority="33" w:unhideWhenUsed="0" w:qFormat="1"/>
+    <w:lsdException w:name="Bibliography" w:uiPriority="37"/>
+    <w:lsdException w:name="TOC Heading" w:uiPriority="39" w:qFormat="1"/>
+  </w:latentStyles>
+  <w:style w:type="paragraph" w:default="1" w:styleId="Normal">
+    <w:name w:val="Normal"/>
+    <w:qFormat/>
+  </w:style>
+  <w:style w:type="paragraph" w:styleId="Heading1">
+    <w:name w:val="heading 1"/>
+    <w:basedOn w:val="Normal"/>
+    <w:next w:val="Normal"/>
+    <w:link w:val="Heading1Char"/>
+    <w:uiPriority w:val="9"/>
+    <w:qFormat/>
+    <w:rsid w:val="009A1F12"/>
+    <w:pPr>
+      <w:keepNext/>
+      <w:keepLines/>
+      <w:spacing w:before="240"/>
+      <w:outlineLvl w:val="0"/>
+    </w:pPr>
+    <w:rPr>
+      <w:rFonts w:asciiTheme="majorHAnsi" w:eastAsiaTheme="majorEastAsia" w:hAnsiTheme="majorHAnsi" w:cstheme="majorBidi"/>
+      <w:color w:val="365F91" w:themeColor="accent1" w:themeShade="BF"/>
+      <w:sz w:val="32"/>
+      <w:szCs w:val="32"/>
+    </w:rPr>
+  </w:style>
+  <w:style w:type="paragraph" w:styleId="Heading2">
+    <w:name w:val="heading 2"/>
+    <w:basedOn w:val="Normal"/>
+    <w:next w:val="Normal"/>
+    <w:link w:val="Heading2Char"/>
+    <w:uiPriority w:val="9"/>
+    <w:unhideWhenUsed/>
+    <w:qFormat/>
+    <w:rsid w:val="00342308"/>
+    <w:pPr>
+      <w:keepNext/>
+      <w:keepLines/>
+      <w:spacing w:before="40"/>
+      <w:outlineLvl w:val="1"/>
+    </w:pPr>
+    <w:rPr>
+      <w:rFonts w:asciiTheme="majorHAnsi" w:eastAsiaTheme="majorEastAsia" w:hAnsiTheme="majorHAnsi" w:cstheme="majorBidi"/>
+      <w:color w:val="365F91" w:themeColor="accent1" w:themeShade="BF"/>
+      <w:sz w:val="26"/>
+      <w:szCs w:val="26"/>
+    </w:rPr>
+  </w:style>
+  <w:style w:type="paragraph" w:styleId="Heading3">
+    <w:name w:val="heading 3"/>
+    <w:basedOn w:val="Normal"/>
+    <w:next w:val="Normal"/>
+    <w:link w:val="Heading3Char"/>
+    <w:uiPriority w:val="9"/>
+    <w:unhideWhenUsed/>
+    <w:qFormat/>
+    <w:rsid w:val="009A1F12"/>
+    <w:pPr>
+      <w:keepNext/>
+      <w:keepLines/>
+      <w:spacing w:before="40"/>
+      <w:outlineLvl w:val="2"/>
+    </w:pPr>
+    <w:rPr>
+      <w:rFonts w:asciiTheme="majorHAnsi" w:eastAsiaTheme="majorEastAsia" w:hAnsiTheme="majorHAnsi" w:cstheme="majorBidi"/>
+      <w:color w:val="243F60" w:themeColor="accent1" w:themeShade="7F"/>
+      <w:sz w:val="24"/>
+      <w:szCs w:val="24"/>
+    </w:rPr>
+  </w:style>
+  <w:style w:type="paragraph" w:styleId="Heading4">
+    <w:name w:val="heading 4"/>
+    <w:basedOn w:val="Normal"/>
+    <w:next w:val="Normal"/>
+    <w:link w:val="Heading4Char"/>
+    <w:uiPriority w:val="9"/>
+    <w:unhideWhenUsed/>
+    <w:qFormat/>
+    <w:rsid w:val="00254C72"/>
+    <w:pPr>
+      <w:keepNext/>
+      <w:keepLines/>
+      <w:spacing w:before="40"/>
+      <w:outlineLvl w:val="3"/>
+    </w:pPr>
+    <w:rPr>
+      <w:rFonts w:asciiTheme="majorHAnsi" w:eastAsiaTheme="majorEastAsia" w:hAnsiTheme="majorHAnsi" w:cstheme="majorBidi"/>
+      <w:i/>
+      <w:iCs/>
+      <w:color w:val="365F91" w:themeColor="accent1" w:themeShade="BF"/>
+    </w:rPr>
+  </w:style>
+  <w:style w:type="character" w:default="1" w:styleId="DefaultParagraphFont">
+    <w:name w:val="Default Paragraph Font"/>
+    <w:uiPriority w:val="1"/>
+    <w:semiHidden/>
+    <w:unhideWhenUsed/>
+  </w:style>
+  <w:style w:type="table" w:default="1" w:styleId="TableNormal">
+    <w:name w:val="Normal Table"/>
+    <w:uiPriority w:val="99"/>
+    <w:semiHidden/>
+    <w:unhideWhenUsed/>
+    <w:tblPr>
+      <w:tblInd w:w="0" w:type="dxa"/>
+      <w:tblCellMar>
+        <w:top w:w="0" w:type="dxa"/>
+        <w:left w:w="108" w:type="dxa"/>
+        <w:bottom w:w="0" w:type="dxa"/>
+        <w:right w:w="108" w:type="dxa"/>
+      </w:tblCellMar>
+    </w:tblPr>
+  </w:style>
+  <w:style w:type="numbering" w:default="1" w:styleId="NoList">
+    <w:name w:val="No List"/>
+    <w:uiPriority w:val="99"/>
+    <w:semiHidden/>
+    <w:unhideWhenUsed/>
+  </w:style>
+  <w:style w:type="paragraph" w:styleId="ListParagraph">
+    <w:name w:val="List Paragraph"/>
+    <w:basedOn w:val="Normal"/>
+    <w:uiPriority w:val="34"/>
+    <w:qFormat/>
+    <w:rsid w:val="00371452"/>
+    <w:pPr>
+      <w:spacing w:after="160" w:line="259" w:lineRule="auto"/>
+      <w:ind w:left="720"/>
+      <w:contextualSpacing/>
+    </w:pPr>
+  </w:style>
+  <w:style w:type="paragraph" w:styleId="NoSpacing">
+    <w:name w:val="No Spacing"/>
+    <w:uiPriority w:val="1"/>
+    <w:qFormat/>
+    <w:rsid w:val="00571D9D"/>
+  </w:style>
+  <w:style w:type="character" w:styleId="Hyperlink">
+    <w:name w:val="Hyperlink"/>
+    <w:basedOn w:val="DefaultParagraphFont"/>
+    <w:uiPriority w:val="99"/>
+    <w:unhideWhenUsed/>
+    <w:rsid w:val="00571D9D"/>
+    <w:rPr>
+      <w:color w:val="0000FF" w:themeColor="hyperlink"/>
+      <w:u w:val="single"/>
+    </w:rPr>
+  </w:style>
+  <w:style w:type="paragraph" w:styleId="NormalWeb">
+    <w:name w:val="Normal (Web)"/>
+    <w:basedOn w:val="Normal"/>
+    <w:uiPriority w:val="99"/>
+    <w:semiHidden/>
+    <w:unhideWhenUsed/>
+    <w:rsid w:val="002C090E"/>
+    <w:pPr>
+      <w:spacing w:before="100" w:beforeAutospacing="1" w:after="100" w:afterAutospacing="1"/>
+    </w:pPr>
+    <w:rPr>
+      <w:rFonts w:ascii="Times New Roman" w:hAnsi="Times New Roman" w:cs="Times New Roman"/>
+      <w:sz w:val="24"/>
+      <w:szCs w:val="24"/>
+      <w:lang w:eastAsia="en-GB"/>
+    </w:rPr>
+  </w:style>
+  <w:style w:type="character" w:customStyle="1" w:styleId="apple-tab-span">
+    <w:name w:val="apple-tab-span"/>
+    <w:basedOn w:val="DefaultParagraphFont"/>
+    <w:rsid w:val="002C090E"/>
+  </w:style>
+  <w:style w:type="character" w:customStyle="1" w:styleId="Heading2Char">
+    <w:name w:val="Heading 2 Char"/>
+    <w:basedOn w:val="DefaultParagraphFont"/>
+    <w:link w:val="Heading2"/>
+    <w:uiPriority w:val="9"/>
+    <w:rsid w:val="00342308"/>
+    <w:rPr>
+      <w:rFonts w:asciiTheme="majorHAnsi" w:eastAsiaTheme="majorEastAsia" w:hAnsiTheme="majorHAnsi" w:cstheme="majorBidi"/>
+      <w:color w:val="365F91" w:themeColor="accent1" w:themeShade="BF"/>
+      <w:sz w:val="26"/>
+      <w:szCs w:val="26"/>
+    </w:rPr>
+  </w:style>
+  <w:style w:type="paragraph" w:styleId="Subtitle">
+    <w:name w:val="Subtitle"/>
+    <w:basedOn w:val="Normal"/>
+    <w:next w:val="Normal"/>
+    <w:link w:val="SubtitleChar"/>
+    <w:uiPriority w:val="11"/>
+    <w:qFormat/>
+    <w:rsid w:val="00342308"/>
+    <w:pPr>
+      <w:numPr>
+        <w:ilvl w:val="1"/>
+      </w:numPr>
+      <w:spacing w:after="160"/>
+    </w:pPr>
+    <w:rPr>
+      <w:rFonts w:eastAsiaTheme="minorEastAsia"/>
+      <w:color w:val="5A5A5A" w:themeColor="text1" w:themeTint="A5"/>
+      <w:spacing w:val="15"/>
+    </w:rPr>
+  </w:style>
+  <w:style w:type="character" w:customStyle="1" w:styleId="SubtitleChar">
+    <w:name w:val="Subtitle Char"/>
+    <w:basedOn w:val="DefaultParagraphFont"/>
+    <w:link w:val="Subtitle"/>
+    <w:uiPriority w:val="11"/>
+    <w:rsid w:val="00342308"/>
+    <w:rPr>
+      <w:rFonts w:eastAsiaTheme="minorEastAsia"/>
+      <w:color w:val="5A5A5A" w:themeColor="text1" w:themeTint="A5"/>
+      <w:spacing w:val="15"/>
+    </w:rPr>
+  </w:style>
+  <w:style w:type="character" w:customStyle="1" w:styleId="Heading1Char">
+    <w:name w:val="Heading 1 Char"/>
+    <w:basedOn w:val="DefaultParagraphFont"/>
+    <w:link w:val="Heading1"/>
+    <w:uiPriority w:val="9"/>
+    <w:rsid w:val="009A1F12"/>
+    <w:rPr>
+      <w:rFonts w:asciiTheme="majorHAnsi" w:eastAsiaTheme="majorEastAsia" w:hAnsiTheme="majorHAnsi" w:cstheme="majorBidi"/>
+      <w:color w:val="365F91" w:themeColor="accent1" w:themeShade="BF"/>
+      <w:sz w:val="32"/>
+      <w:szCs w:val="32"/>
+    </w:rPr>
+  </w:style>
+  <w:style w:type="paragraph" w:styleId="TOCHeading">
+    <w:name w:val="TOC Heading"/>
+    <w:basedOn w:val="Heading1"/>
+    <w:next w:val="Normal"/>
+    <w:uiPriority w:val="39"/>
+    <w:unhideWhenUsed/>
+    <w:qFormat/>
+    <w:rsid w:val="009A1F12"/>
+    <w:pPr>
+      <w:spacing w:line="259" w:lineRule="auto"/>
+      <w:outlineLvl w:val="9"/>
+    </w:pPr>
+    <w:rPr>
+      <w:lang w:val="en-US"/>
+    </w:rPr>
+  </w:style>
+  <w:style w:type="paragraph" w:styleId="TOC2">
+    <w:name w:val="toc 2"/>
+    <w:basedOn w:val="Normal"/>
+    <w:next w:val="Normal"/>
+    <w:autoRedefine/>
+    <w:uiPriority w:val="39"/>
+    <w:unhideWhenUsed/>
+    <w:rsid w:val="0060384B"/>
+    <w:pPr>
+      <w:tabs>
+        <w:tab w:val="right" w:leader="dot" w:pos="9016"/>
+      </w:tabs>
+      <w:spacing w:line="360" w:lineRule="auto"/>
+      <w:ind w:left="220"/>
+    </w:pPr>
+    <w:rPr>
+      <w:b/>
+    </w:rPr>
+  </w:style>
+  <w:style w:type="paragraph" w:styleId="EndnoteText">
+    <w:name w:val="endnote text"/>
+    <w:basedOn w:val="Normal"/>
+    <w:link w:val="EndnoteTextChar"/>
+    <w:uiPriority w:val="99"/>
+    <w:semiHidden/>
+    <w:unhideWhenUsed/>
+    <w:rsid w:val="009A1F12"/>
+    <w:rPr>
+      <w:sz w:val="20"/>
+      <w:szCs w:val="20"/>
+    </w:rPr>
+  </w:style>
+  <w:style w:type="paragraph" w:styleId="TOC1">
+    <w:name w:val="toc 1"/>
+    <w:basedOn w:val="Normal"/>
+    <w:next w:val="Normal"/>
+    <w:autoRedefine/>
+    <w:uiPriority w:val="39"/>
+    <w:unhideWhenUsed/>
+    <w:rsid w:val="009A1F12"/>
+    <w:pPr>
+      <w:spacing w:before="120"/>
+    </w:pPr>
+    <w:rPr>
+      <w:b/>
+      <w:sz w:val="24"/>
+      <w:szCs w:val="24"/>
+    </w:rPr>
+  </w:style>
+  <w:style w:type="character" w:customStyle="1" w:styleId="EndnoteTextChar">
+    <w:name w:val="Endnote Text Char"/>
+    <w:basedOn w:val="DefaultParagraphFont"/>
+    <w:link w:val="EndnoteText"/>
+    <w:uiPriority w:val="99"/>
+    <w:semiHidden/>
+    <w:rsid w:val="009A1F12"/>
+    <w:rPr>
+      <w:sz w:val="20"/>
+      <w:szCs w:val="20"/>
+    </w:rPr>
+  </w:style>
+  <w:style w:type="character" w:styleId="EndnoteReference">
+    <w:name w:val="endnote reference"/>
+    <w:basedOn w:val="DefaultParagraphFont"/>
+    <w:uiPriority w:val="99"/>
+    <w:semiHidden/>
+    <w:unhideWhenUsed/>
+    <w:rsid w:val="009A1F12"/>
+    <w:rPr>
+      <w:vertAlign w:val="superscript"/>
+    </w:rPr>
+  </w:style>
+  <w:style w:type="character" w:customStyle="1" w:styleId="Heading3Char">
+    <w:name w:val="Heading 3 Char"/>
+    <w:basedOn w:val="DefaultParagraphFont"/>
+    <w:link w:val="Heading3"/>
+    <w:uiPriority w:val="9"/>
+    <w:rsid w:val="009A1F12"/>
+    <w:rPr>
+      <w:rFonts w:asciiTheme="majorHAnsi" w:eastAsiaTheme="majorEastAsia" w:hAnsiTheme="majorHAnsi" w:cstheme="majorBidi"/>
+      <w:color w:val="243F60" w:themeColor="accent1" w:themeShade="7F"/>
+      <w:sz w:val="24"/>
+      <w:szCs w:val="24"/>
+    </w:rPr>
+  </w:style>
+  <w:style w:type="paragraph" w:styleId="TOC3">
+    <w:name w:val="toc 3"/>
+    <w:basedOn w:val="Normal"/>
+    <w:next w:val="Normal"/>
+    <w:autoRedefine/>
+    <w:uiPriority w:val="39"/>
+    <w:unhideWhenUsed/>
+    <w:rsid w:val="002406BC"/>
+    <w:pPr>
+      <w:ind w:left="440"/>
+    </w:pPr>
+  </w:style>
+  <w:style w:type="character" w:customStyle="1" w:styleId="Heading4Char">
+    <w:name w:val="Heading 4 Char"/>
+    <w:basedOn w:val="DefaultParagraphFont"/>
+    <w:link w:val="Heading4"/>
+    <w:uiPriority w:val="9"/>
+    <w:rsid w:val="00254C72"/>
+    <w:rPr>
+      <w:rFonts w:asciiTheme="majorHAnsi" w:eastAsiaTheme="majorEastAsia" w:hAnsiTheme="majorHAnsi" w:cstheme="majorBidi"/>
+      <w:i/>
+      <w:iCs/>
+      <w:color w:val="365F91" w:themeColor="accent1" w:themeShade="BF"/>
+    </w:rPr>
+  </w:style>
+  <w:style w:type="paragraph" w:styleId="TOC4">
+    <w:name w:val="toc 4"/>
+    <w:basedOn w:val="Normal"/>
+    <w:next w:val="Normal"/>
+    <w:autoRedefine/>
+    <w:uiPriority w:val="39"/>
+    <w:unhideWhenUsed/>
+    <w:rsid w:val="00A462C7"/>
+    <w:pPr>
+      <w:ind w:left="660"/>
+    </w:pPr>
+    <w:rPr>
+      <w:sz w:val="20"/>
+      <w:szCs w:val="20"/>
+    </w:rPr>
+  </w:style>
+  <w:style w:type="paragraph" w:styleId="TOC5">
+    <w:name w:val="toc 5"/>
+    <w:basedOn w:val="Normal"/>
+    <w:next w:val="Normal"/>
+    <w:autoRedefine/>
+    <w:uiPriority w:val="39"/>
+    <w:unhideWhenUsed/>
+    <w:rsid w:val="00A462C7"/>
+    <w:pPr>
+      <w:ind w:left="880"/>
+    </w:pPr>
+    <w:rPr>
+      <w:sz w:val="20"/>
+      <w:szCs w:val="20"/>
+    </w:rPr>
+  </w:style>
+  <w:style w:type="paragraph" w:styleId="TOC6">
+    <w:name w:val="toc 6"/>
+    <w:basedOn w:val="Normal"/>
+    <w:next w:val="Normal"/>
+    <w:autoRedefine/>
+    <w:uiPriority w:val="39"/>
+    <w:unhideWhenUsed/>
+    <w:rsid w:val="00A462C7"/>
+    <w:pPr>
+      <w:ind w:left="1100"/>
+    </w:pPr>
+    <w:rPr>
+      <w:sz w:val="20"/>
+      <w:szCs w:val="20"/>
+    </w:rPr>
+  </w:style>
+  <w:style w:type="paragraph" w:styleId="TOC7">
+    <w:name w:val="toc 7"/>
+    <w:basedOn w:val="Normal"/>
+    <w:next w:val="Normal"/>
+    <w:autoRedefine/>
+    <w:uiPriority w:val="39"/>
+    <w:unhideWhenUsed/>
+    <w:rsid w:val="00A462C7"/>
+    <w:pPr>
+      <w:ind w:left="1320"/>
+    </w:pPr>
+    <w:rPr>
+      <w:sz w:val="20"/>
+      <w:szCs w:val="20"/>
+    </w:rPr>
+  </w:style>
+  <w:style w:type="paragraph" w:styleId="TOC8">
+    <w:name w:val="toc 8"/>
+    <w:basedOn w:val="Normal"/>
+    <w:next w:val="Normal"/>
+    <w:autoRedefine/>
+    <w:uiPriority w:val="39"/>
+    <w:unhideWhenUsed/>
+    <w:rsid w:val="00A462C7"/>
+    <w:pPr>
+      <w:ind w:left="1540"/>
+    </w:pPr>
+    <w:rPr>
+      <w:sz w:val="20"/>
+      <w:szCs w:val="20"/>
+    </w:rPr>
+  </w:style>
+  <w:style w:type="paragraph" w:styleId="TOC9">
+    <w:name w:val="toc 9"/>
+    <w:basedOn w:val="Normal"/>
+    <w:next w:val="Normal"/>
+    <w:autoRedefine/>
+    <w:uiPriority w:val="39"/>
+    <w:unhideWhenUsed/>
+    <w:rsid w:val="00A462C7"/>
+    <w:pPr>
+      <w:ind w:left="1760"/>
+    </w:pPr>
+    <w:rPr>
+      <w:sz w:val="20"/>
+      <w:szCs w:val="20"/>
+    </w:rPr>
+  </w:style>
+</w:styles>
+</file>
+
+<file path=word/stylesWithEffects.xml><?xml version="1.0" encoding="utf-8"?>
+<w:styles xmlns:wpc="http://schemas.microsoft.com/office/word/2010/wordprocessingCanvas" xmlns:mc="http://schemas.openxmlformats.org/markup-compatibility/2006" xmlns:o="urn:schemas-microsoft-com:office:office" xmlns:r="http://schemas.openxmlformats.org/officeDocument/2006/relationships" xmlns:m="http://schemas.openxmlformats.org/officeDocument/2006/math" xmlns:v="urn:schemas-microsoft-com:vml" xmlns:wp14="http://schemas.microsoft.com/office/word/2010/wordprocessingDrawing" xmlns:wp="http://schemas.openxmlformats.org/drawingml/2006/wordprocessingDrawing" xmlns:w10="urn:schemas-microsoft-com:office:word" xmlns:w="http://schemas.openxmlformats.org/wordprocessingml/2006/main" xmlns:w14="http://schemas.microsoft.com/office/word/2010/wordml" xmlns:wpg="http://schemas.microsoft.com/office/word/2010/wordprocessingGroup" xmlns:wpi="http://schemas.microsoft.com/office/word/2010/wordprocessingInk" xmlns:wne="http://schemas.microsoft.com/office/word/2006/wordml" xmlns:wps="http://schemas.microsoft.com/office/word/2010/wordprocessingShape" mc:Ignorable="w14 wp14">
+  <w:docDefaults>
+    <w:rPrDefault>
+      <w:rPr>
+        <w:rFonts w:asciiTheme="minorHAnsi" w:eastAsiaTheme="minorHAnsi" w:hAnsiTheme="minorHAnsi" w:cstheme="minorBidi"/>
+        <w:sz w:val="22"/>
+        <w:szCs w:val="22"/>
+        <w:lang w:val="en-GB" w:eastAsia="en-US" w:bidi="ar-SA"/>
+      </w:rPr>
+    </w:rPrDefault>
+    <w:pPrDefault/>
+  </w:docDefaults>
+  <w:latentStyles w:defLockedState="0" w:defUIPriority="99" w:defSemiHidden="1" w:defUnhideWhenUsed="1" w:defQFormat="0" w:count="267">
+    <w:lsdException w:name="Normal" w:semiHidden="0" w:uiPriority="0" w:unhideWhenUsed="0" w:qFormat="1"/>
+    <w:lsdException w:name="heading 1" w:semiHidden="0" w:uiPriority="9" w:unhideWhenUsed="0" w:qFormat="1"/>
+    <w:lsdException w:name="heading 2" w:uiPriority="9" w:qFormat="1"/>
+    <w:lsdException w:name="heading 3" w:uiPriority="9" w:qFormat="1"/>
+    <w:lsdException w:name="heading 4" w:uiPriority="9" w:qFormat="1"/>
+    <w:lsdException w:name="heading 5" w:uiPriority="9" w:qFormat="1"/>
+    <w:lsdException w:name="heading 6" w:uiPriority="9" w:qFormat="1"/>
+    <w:lsdException w:name="heading 7" w:uiPriority="9" w:qFormat="1"/>
+    <w:lsdException w:name="heading 8" w:uiPriority="9" w:qFormat="1"/>
+    <w:lsdException w:name="heading 9" w:uiPriority="9" w:qFormat="1"/>
+    <w:lsdException w:name="toc 1" w:uiPriority="39"/>
+    <w:lsdException w:name="toc 2" w:uiPriority="39"/>
+    <w:lsdException w:name="toc 3" w:uiPriority="39"/>
+    <w:lsdException w:name="toc 4" w:uiPriority="39"/>
+    <w:lsdException w:name="toc 5" w:uiPriority="39"/>
+    <w:lsdException w:name="toc 6" w:uiPriority="39"/>
+    <w:lsdException w:name="toc 7" w:uiPriority="39"/>
+    <w:lsdException w:name="toc 8" w:uiPriority="39"/>
+    <w:lsdException w:name="toc 9" w:uiPriority="39"/>
+    <w:lsdException w:name="caption" w:uiPriority="35" w:qFormat="1"/>
+    <w:lsdException w:name="Title" w:semiHidden="0" w:uiPriority="10" w:unhideWhenUsed="0" w:qFormat="1"/>
+    <w:lsdException w:name="Default Paragraph Font" w:uiPriority="1"/>
+    <w:lsdException w:name="Subtitle" w:semiHidden="0" w:uiPriority="11" w:unhideWhenUsed="0" w:qFormat="1"/>
+    <w:lsdException w:name="Strong" w:semiHidden="0" w:uiPriority="22" w:unhideWhenUsed="0" w:qFormat="1"/>
+    <w:lsdException w:name="Emphasis" w:semiHidden="0" w:uiPriority="20" w:unhideWhenUsed="0" w:qFormat="1"/>
+    <w:lsdException w:name="Table Grid" w:semiHidden="0" w:uiPriority="59" w:unhideWhenUsed="0"/>
+    <w:lsdException w:name="Placeholder Text" w:unhideWhenUsed="0"/>
+    <w:lsdException w:name="No Spacing" w:semiHidden="0" w:uiPriority="1" w:unhideWhenUsed="0" w:qFormat="1"/>
+    <w:lsdException w:name="Light Shading" w:semiHidden="0" w:uiPriority="60" w:unhideWhenUsed="0"/>
+    <w:lsdException w:name="Light List" w:semiHidden="0" w:uiPriority="61" w:unhideWhenUsed="0"/>
+    <w:lsdException w:name="Light Grid" w:semiHidden="0" w:uiPriority="62" w:unhideWhenUsed="0"/>
+    <w:lsdException w:name="Medium Shading 1" w:semiHidden="0" w:uiPriority="63" w:unhideWhenUsed="0"/>
+    <w:lsdException w:name="Medium Shading 2" w:semiHidden="0" w:uiPriority="64" w:unhideWhenUsed="0"/>
+    <w:lsdException w:name="Medium List 1" w:semiHidden="0" w:uiPriority="65" w:unhideWhenUsed="0"/>
+    <w:lsdException w:name="Medium List 2" w:semiHidden="0" w:uiPriority="66" w:unhideWhenUsed="0"/>
+    <w:lsdException w:name="Medium Grid 1" w:semiHidden="0" w:uiPriority="67" w:unhideWhenUsed="0"/>
+    <w:lsdException w:name="Medium Grid 2" w:semiHidden="0" w:uiPriority="68" w:unhideWhenUsed="0"/>
+    <w:lsdException w:name="Medium Grid 3" w:semiHidden="0" w:uiPriority="69" w:unhideWhenUsed="0"/>
+    <w:lsdException w:name="Dark List" w:semiHidden="0" w:uiPriority="70" w:unhideWhenUsed="0"/>
+    <w:lsdException w:name="Colorful Shading" w:semiHidden="0" w:uiPriority="71" w:unhideWhenUsed="0"/>
+    <w:lsdException w:name="Colorful List" w:semiHidden="0" w:uiPriority="72" w:unhideWhenUsed="0"/>
+    <w:lsdException w:name="Colorful Grid" w:semiHidden="0" w:uiPriority="73" w:unhideWhenUsed="0"/>
+    <w:lsdException w:name="Light Shading Accent 1" w:semiHidden="0" w:uiPriority="60" w:unhideWhenUsed="0"/>
+    <w:lsdException w:name="Light List Accent 1" w:semiHidden="0" w:uiPriority="61" w:unhideWhenUsed="0"/>
+    <w:lsdException w:name="Light Grid Accent 1" w:semiHidden="0" w:uiPriority="62" w:unhideWhenUsed="0"/>
+    <w:lsdException w:name="Medium Shading 1 Accent 1" w:semiHidden="0" w:uiPriority="63" w:unhideWhenUsed="0"/>
+    <w:lsdException w:name="Medium Shading 2 Accent 1" w:semiHidden="0" w:uiPriority="64" w:unhideWhenUsed="0"/>
+    <w:lsdException w:name="Medium List 1 Accent 1" w:semiHidden="0" w:uiPriority="65" w:unhideWhenUsed="0"/>
+    <w:lsdException w:name="Revision" w:unhideWhenUsed="0"/>
+    <w:lsdException w:name="List Paragraph" w:semiHidden="0" w:uiPriority="34" w:unhideWhenUsed="0" w:qFormat="1"/>
+    <w:lsdException w:name="Quote" w:semiHidden="0" w:uiPriority="29" w:unhideWhenUsed="0" w:qFormat="1"/>
+    <w:lsdException w:name="Intense Quote" w:semiHidden="0" w:uiPriority="30" w:unhideWhenUsed="0" w:qFormat="1"/>
+    <w:lsdException w:name="Medium List 2 Accent 1" w:semiHidden="0" w:uiPriority="66" w:unhideWhenUsed="0"/>
+    <w:lsdException w:name="Medium Grid 1 Accent 1" w:semiHidden="0" w:uiPriority="67" w:unhideWhenUsed="0"/>
+    <w:lsdException w:name="Medium Grid 2 Accent 1" w:semiHidden="0" w:uiPriority="68" w:unhideWhenUsed="0"/>
+    <w:lsdException w:name="Medium Grid 3 Accent 1" w:semiHidden="0" w:uiPriority="69" w:unhideWhenUsed="0"/>
+    <w:lsdException w:name="Dark List Accent 1" w:semiHidden="0" w:uiPriority="70" w:unhideWhenUsed="0"/>
+    <w:lsdException w:name="Colorful Shading Accent 1" w:semiHidden="0" w:uiPriority="71" w:unhideWhenUsed="0"/>
+    <w:lsdException w:name="Colorful List Accent 1" w:semiHidden="0" w:uiPriority="72" w:unhideWhenUsed="0"/>
+    <w:lsdException w:name="Colorful Grid Accent 1" w:semiHidden="0" w:uiPriority="73" w:unhideWhenUsed="0"/>
+    <w:lsdException w:name="Light Shading Accent 2" w:semiHidden="0" w:uiPriority="60" w:unhideWhenUsed="0"/>
+    <w:lsdException w:name="Light List Accent 2" w:semiHidden="0" w:uiPriority="61" w:unhideWhenUsed="0"/>
+    <w:lsdException w:name="Light Grid Accent 2" w:semiHidden="0" w:uiPriority="62" w:unhideWhenUsed="0"/>
+    <w:lsdException w:name="Medium Shading 1 Accent 2" w:semiHidden="0" w:uiPriority="63" w:unhideWhenUsed="0"/>
+    <w:lsdException w:name="Medium Shading 2 Accent 2" w:semiHidden="0" w:uiPriority="64" w:unhideWhenUsed="0"/>
+    <w:lsdException w:name="Medium List 1 Accent 2" w:semiHidden="0" w:uiPriority="65" w:unhideWhenUsed="0"/>
+    <w:lsdException w:name="Medium List 2 Accent 2" w:semiHidden="0" w:uiPriority="66" w:unhideWhenUsed="0"/>
+    <w:lsdException w:name="Medium Grid 1 Accent 2" w:semiHidden="0" w:uiPriority="67" w:unhideWhenUsed="0"/>
+    <w:lsdException w:name="Medium Grid 2 Accent 2" w:semiHidden="0" w:uiPriority="68" w:unhideWhenUsed="0"/>
+    <w:lsdException w:name="Medium Grid 3 Accent 2" w:semiHidden="0" w:uiPriority="69" w:unhideWhenUsed="0"/>
+    <w:lsdException w:name="Dark List Accent 2" w:semiHidden="0" w:uiPriority="70" w:unhideWhenUsed="0"/>
+    <w:lsdException w:name="Colorful Shading Accent 2" w:semiHidden="0" w:uiPriority="71" w:unhideWhenUsed="0"/>
+    <w:lsdException w:name="Colorful List Accent 2" w:semiHidden="0" w:uiPriority="72" w:unhideWhenUsed="0"/>
+    <w:lsdException w:name="Colorful Grid Accent 2" w:semiHidden="0" w:uiPriority="73" w:unhideWhenUsed="0"/>
+    <w:lsdException w:name="Light Shading Accent 3" w:semiHidden="0" w:uiPriority="60" w:unhideWhenUsed="0"/>
+    <w:lsdException w:name="Light List Accent 3" w:semiHidden="0" w:uiPriority="61" w:unhideWhenUsed="0"/>
+    <w:lsdException w:name="Light Grid Accent 3" w:semiHidden="0" w:uiPriority="62" w:unhideWhenUsed="0"/>
+    <w:lsdException w:name="Medium Shading 1 Accent 3" w:semiHidden="0" w:uiPriority="63" w:unhideWhenUsed="0"/>
+    <w:lsdException w:name="Medium Shading 2 Accent 3" w:semiHidden="0" w:uiPriority="64" w:unhideWhenUsed="0"/>
+    <w:lsdException w:name="Medium List 1 Accent 3" w:semiHidden="0" w:uiPriority="65" w:unhideWhenUsed="0"/>
+    <w:lsdException w:name="Medium List 2 Accent 3" w:semiHidden="0" w:uiPriority="66" w:unhideWhenUsed="0"/>
+    <w:lsdException w:name="Medium Grid 1 Accent 3" w:semiHidden="0" w:uiPriority="67" w:unhideWhenUsed="0"/>
+    <w:lsdException w:name="Medium Grid 2 Accent 3" w:semiHidden="0" w:uiPriority="68" w:unhideWhenUsed="0"/>
+    <w:lsdException w:name="Medium Grid 3 Accent 3" w:semiHidden="0" w:uiPriority="69" w:unhideWhenUsed="0"/>
+    <w:lsdException w:name="Dark List Accent 3" w:semiHidden="0" w:uiPriority="70" w:unhideWhenUsed="0"/>
+    <w:lsdException w:name="Colorful Shading Accent 3" w:semiHidden="0" w:uiPriority="71" w:unhideWhenUsed="0"/>
+    <w:lsdException w:name="Colorful List Accent 3" w:semiHidden="0" w:uiPriority="72" w:unhideWhenUsed="0"/>
+    <w:lsdException w:name="Colorful Grid Accent 3" w:semiHidden="0" w:uiPriority="73" w:unhideWhenUsed="0"/>
+    <w:lsdException w:name="Light Shading Accent 4" w:semiHidden="0" w:uiPriority="60" w:unhideWhenUsed="0"/>
+    <w:lsdException w:name="Light List Accent 4" w:semiHidden="0" w:uiPriority="61" w:unhideWhenUsed="0"/>
+    <w:lsdException w:name="Light Grid Accent 4" w:semiHidden="0" w:uiPriority="62" w:unhideWhenUsed="0"/>
+    <w:lsdException w:name="Medium Shading 1 Accent 4" w:semiHidden="0" w:uiPriority="63" w:unhideWhenUsed="0"/>
+    <w:lsdException w:name="Medium Shading 2 Accent 4" w:semiHidden="0" w:uiPriority="64" w:unhideWhenUsed="0"/>
+    <w:lsdException w:name="Medium List 1 Accent 4" w:semiHidden="0" w:uiPriority="65" w:unhideWhenUsed="0"/>
+    <w:lsdException w:name="Medium List 2 Accent 4" w:semiHidden="0" w:uiPriority="66" w:unhideWhenUsed="0"/>
+    <w:lsdException w:name="Medium Grid 1 Accent 4" w:semiHidden="0" w:uiPriority="67" w:unhideWhenUsed="0"/>
+    <w:lsdException w:name="Medium Grid 2 Accent 4" w:semiHidden="0" w:uiPriority="68" w:unhideWhenUsed="0"/>
+    <w:lsdException w:name="Medium Grid 3 Accent 4" w:semiHidden="0" w:uiPriority="69" w:unhideWhenUsed="0"/>
+    <w:lsdException w:name="Dark List Accent 4" w:semiHidden="0" w:uiPriority="70" w:unhideWhenUsed="0"/>
+    <w:lsdException w:name="Colorful Shading Accent 4" w:semiHidden="0" w:uiPriority="71" w:unhideWhenUsed="0"/>
+    <w:lsdException w:name="Colorful List Accent 4" w:semiHidden="0" w:uiPriority="72" w:unhideWhenUsed="0"/>
+    <w:lsdException w:name="Colorful Grid Accent 4" w:semiHidden="0" w:uiPriority="73" w:unhideWhenUsed="0"/>
+    <w:lsdException w:name="Light Shading Accent 5" w:semiHidden="0" w:uiPriority="60" w:unhideWhenUsed="0"/>
+    <w:lsdException w:name="Light List Accent 5" w:semiHidden="0" w:uiPriority="61" w:unhideWhenUsed="0"/>
+    <w:lsdException w:name="Light Grid Accent 5" w:semiHidden="0" w:uiPriority="62" w:unhideWhenUsed="0"/>
+    <w:lsdException w:name="Medium Shading 1 Accent 5" w:semiHidden="0" w:uiPriority="63" w:unhideWhenUsed="0"/>
+    <w:lsdException w:name="Medium Shading 2 Accent 5" w:semiHidden="0" w:uiPriority="64" w:unhideWhenUsed="0"/>
+    <w:lsdException w:name="Medium List 1 Accent 5" w:semiHidden="0" w:uiPriority="65" w:unhideWhenUsed="0"/>
+    <w:lsdException w:name="Medium List 2 Accent 5" w:semiHidden="0" w:uiPriority="66" w:unhideWhenUsed="0"/>
+    <w:lsdException w:name="Medium Grid 1 Accent 5" w:semiHidden="0" w:uiPriority="67" w:unhideWhenUsed="0"/>
+    <w:lsdException w:name="Medium Grid 2 Accent 5" w:semiHidden="0" w:uiPriority="68" w:unhideWhenUsed="0"/>
+    <w:lsdException w:name="Medium Grid 3 Accent 5" w:semiHidden="0" w:uiPriority="69" w:unhideWhenUsed="0"/>
+    <w:lsdException w:name="Dark List Accent 5" w:semiHidden="0" w:uiPriority="70" w:unhideWhenUsed="0"/>
+    <w:lsdException w:name="Colorful Shading Accent 5" w:semiHidden="0" w:uiPriority="71" w:unhideWhenUsed="0"/>
+    <w:lsdException w:name="Colorful List Accent 5" w:semiHidden="0" w:uiPriority="72" w:unhideWhenUsed="0"/>
+    <w:lsdException w:name="Colorful Grid Accent 5" w:semiHidden="0" w:uiPriority="73" w:unhideWhenUsed="0"/>
+    <w:lsdException w:name="Light Shading Accent 6" w:semiHidden="0" w:uiPriority="60" w:unhideWhenUsed="0"/>
+    <w:lsdException w:name="Light List Accent 6" w:semiHidden="0" w:uiPriority="61" w:unhideWhenUsed="0"/>
+    <w:lsdException w:name="Light Grid Accent 6" w:semiHidden="0" w:uiPriority="62" w:unhideWhenUsed="0"/>
+    <w:lsdException w:name="Medium Shading 1 Accent 6" w:semiHidden="0" w:uiPriority="63" w:unhideWhenUsed="0"/>
+    <w:lsdException w:name="Medium Shading 2 Accent 6" w:semiHidden="0" w:uiPriority="64" w:unhideWhenUsed="0"/>
+    <w:lsdException w:name="Medium List 1 Accent 6" w:semiHidden="0" w:uiPriority="65" w:unhideWhenUsed="0"/>
+    <w:lsdException w:name="Medium List 2 Accent 6" w:semiHidden="0" w:uiPriority="66" w:unhideWhenUsed="0"/>
+    <w:lsdException w:name="Medium Grid 1 Accent 6" w:semiHidden="0" w:uiPriority="67" w:unhideWhenUsed="0"/>
+    <w:lsdException w:name="Medium Grid 2 Accent 6" w:semiHidden="0" w:uiPriority="68" w:unhideWhenUsed="0"/>
+    <w:lsdException w:name="Medium Grid 3 Accent 6" w:semiHidden="0" w:uiPriority="69" w:unhideWhenUsed="0"/>
+    <w:lsdException w:name="Dark List Accent 6" w:semiHidden="0" w:uiPriority="70" w:unhideWhenUsed="0"/>
+    <w:lsdException w:name="Colorful Shading Accent 6" w:semiHidden="0" w:uiPriority="71" w:unhideWhenUsed="0"/>
+    <w:lsdException w:name="Colorful List Accent 6" w:semiHidden="0" w:uiPriority="72" w:unhideWhenUsed="0"/>
+    <w:lsdException w:name="Colorful Grid Accent 6" w:semiHidden="0" w:uiPriority="73" w:unhideWhenUsed="0"/>
+    <w:lsdException w:name="Subtle Emphasis" w:semiHidden="0" w:uiPriority="19" w:unhideWhenUsed="0" w:qFormat="1"/>
+    <w:lsdException w:name="Intense Emphasis" w:semiHidden="0" w:uiPriority="21" w:unhideWhenUsed="0" w:qFormat="1"/>
+    <w:lsdException w:name="Subtle Reference" w:semiHidden="0" w:uiPriority="31" w:unhideWhenUsed="0" w:qFormat="1"/>
+    <w:lsdException w:name="Intense Reference" w:semiHidden="0" w:uiPriority="32" w:unhideWhenUsed="0" w:qFormat="1"/>
+    <w:lsdException w:name="Book Title" w:semiHidden="0" w:uiPriority="33" w:unhideWhenUsed="0" w:qFormat="1"/>
+    <w:lsdException w:name="Bibliography" w:uiPriority="37"/>
+    <w:lsdException w:name="TOC Heading" w:uiPriority="39" w:qFormat="1"/>
   </w:latentStyles>
   <w:style w:type="paragraph" w:default="1" w:styleId="Normal">
     <w:name w:val="Normal"/>
@@ -10489,7 +10587,7 @@
 </file>
 
 <file path=customXml/itemProps1.xml><?xml version="1.0" encoding="utf-8"?>
-<ds:datastoreItem xmlns:ds="http://schemas.openxmlformats.org/officeDocument/2006/customXml" ds:itemID="{3A145701-8990-7D4C-9DDB-746FBD26D84A}">
+<ds:datastoreItem xmlns:ds="http://schemas.openxmlformats.org/officeDocument/2006/customXml" ds:itemID="{85245C33-61EF-4E7C-A056-38DD71998848}">
   <ds:schemaRefs>
     <ds:schemaRef ds:uri="http://schemas.openxmlformats.org/officeDocument/2006/bibliography"/>
   </ds:schemaRefs>

</xml_diff>

<commit_message>
adding cpath and updating docs
</commit_message>
<xml_diff>
--- a/Documents for report/Project Proposal Skeleton.docx
+++ b/Documents for report/Project Proposal Skeleton.docx
@@ -2578,8 +2578,6 @@
           <w:lang w:eastAsia="en-GB"/>
         </w:rPr>
       </w:pPr>
-      <w:bookmarkStart w:id="0" w:name="_GoBack"/>
-      <w:bookmarkEnd w:id="0"/>
     </w:p>
     <w:p>
       <w:pPr>
@@ -2786,9 +2784,9 @@
           <w:u w:val="single"/>
         </w:rPr>
       </w:pPr>
-      <w:bookmarkStart w:id="1" w:name="_Toc500844029"/>
-      <w:bookmarkStart w:id="2" w:name="_Toc500844286"/>
-      <w:bookmarkStart w:id="3" w:name="_Toc500846731"/>
+      <w:bookmarkStart w:id="0" w:name="_Toc500844029"/>
+      <w:bookmarkStart w:id="1" w:name="_Toc500844286"/>
+      <w:bookmarkStart w:id="2" w:name="_Toc500846731"/>
       <w:r>
         <w:rPr>
           <w:sz w:val="30"/>
@@ -2797,9 +2795,9 @@
         </w:rPr>
         <w:t>User Need Overview &amp; Concept Introduction</w:t>
       </w:r>
+      <w:bookmarkEnd w:id="0"/>
       <w:bookmarkEnd w:id="1"/>
       <w:bookmarkEnd w:id="2"/>
-      <w:bookmarkEnd w:id="3"/>
     </w:p>
     <w:p>
       <w:pPr>
@@ -2901,9 +2899,9 @@
           <w:u w:val="single"/>
         </w:rPr>
       </w:pPr>
-      <w:bookmarkStart w:id="4" w:name="_Toc500844030"/>
-      <w:bookmarkStart w:id="5" w:name="_Toc500844287"/>
-      <w:bookmarkStart w:id="6" w:name="_Toc500846732"/>
+      <w:bookmarkStart w:id="3" w:name="_Toc500844030"/>
+      <w:bookmarkStart w:id="4" w:name="_Toc500844287"/>
+      <w:bookmarkStart w:id="5" w:name="_Toc500846732"/>
       <w:r>
         <w:rPr>
           <w:sz w:val="30"/>
@@ -2912,128 +2910,299 @@
         </w:rPr>
         <w:t>Data gathering and requirements</w:t>
       </w:r>
+      <w:bookmarkEnd w:id="3"/>
       <w:bookmarkEnd w:id="4"/>
       <w:bookmarkEnd w:id="5"/>
-      <w:bookmarkEnd w:id="6"/>
-    </w:p>
-    <w:p>
-      <w:pPr>
-        <w:rPr>
-          <w:rFonts w:cstheme="minorHAnsi"/>
-          <w:sz w:val="24"/>
-          <w:szCs w:val="24"/>
-          <w:lang w:eastAsia="en-GB"/>
-        </w:rPr>
-      </w:pPr>
-      <w:r>
-        <w:rPr>
-          <w:rFonts w:cstheme="minorHAnsi"/>
-          <w:color w:val="000000"/>
-          <w:lang w:eastAsia="en-GB"/>
-        </w:rPr>
-        <w:t xml:space="preserve"> </w:t>
-      </w:r>
-    </w:p>
-    <w:p>
-      <w:pPr>
-        <w:rPr>
-          <w:rFonts w:cstheme="minorHAnsi"/>
-        </w:rPr>
-      </w:pPr>
-      <w:r>
-        <w:rPr>
-          <w:rFonts w:cstheme="minorHAnsi"/>
-        </w:rPr>
-        <w:t>We identified many potential stakeholders after conducting both extensive market research and approaching companies and the general public. The primary stakeholders we identified were users, the reason for this is that users want an easier way to visualize a space before investing heavily financially into designing and decorating, hence we offer them an easy option to make a make a low investment and be surer about their idea before investing heavily into Furniture/decorators. Furthermore of the potential users we asked ‘If they heard of such of an idea before? ’ 95.7% of respondents said that they did not (1), and of the 95.7% which answered ‘no’ 65.2% were in the age group 26-45 (2). These resulted in us identifying users which fell into that age group as major stakeholders as they were also most likely homeowners. We gathered more data among users involving functions of the app, analysing the data showed 82.6% of users found the 3D viewing of the furniture most appealing about the application (3). This meant that that we listed 3D functionality of the application as a project requirement.</w:t>
-      </w:r>
-    </w:p>
-    <w:p>
-      <w:pPr>
-        <w:rPr>
-          <w:rFonts w:cstheme="minorHAnsi"/>
-        </w:rPr>
-      </w:pPr>
-    </w:p>
-    <w:p>
-      <w:pPr>
-        <w:rPr>
-          <w:rFonts w:cstheme="minorHAnsi"/>
-        </w:rPr>
-      </w:pPr>
-      <w:r>
-        <w:rPr>
-          <w:rFonts w:cstheme="minorHAnsi"/>
-        </w:rPr>
-        <w:t>Another group of significant stakeholders we identified were Retailers of furniture. Retailers want the data on the trends of the industry, for instance what pieces of furniture customers mostly use within the app, and which designs are liked the most.  This would enable them to produce the type of furniture wanted by the public and keep a closer eye on industry patterns.  IKEA being one of the world’s largest furniture producers have a current market share of 7.7% in the UK, latest figures show its position as market leader was further strengthened as market share grew by 0.5% to 7.7% (4).  Hence we concluded that IKEA was a potential essential stakeholder, this gave rise to the idea that we would use IKEA’s furniture database within our application to allow users to design their home using the IKEA furniture catalogue.</w:t>
-      </w:r>
-    </w:p>
-    <w:p>
-      <w:pPr>
-        <w:rPr>
-          <w:rFonts w:cstheme="minorHAnsi"/>
-        </w:rPr>
-      </w:pPr>
-    </w:p>
-    <w:p>
-      <w:pPr>
-        <w:rPr>
-          <w:rFonts w:cstheme="minorHAnsi"/>
-        </w:rPr>
-      </w:pPr>
-      <w:r>
-        <w:rPr>
-          <w:rFonts w:cstheme="minorHAnsi"/>
-        </w:rPr>
-        <w:t xml:space="preserve">The final group of major stakeholders which were identified were freelance decorators. We gathered data among freelance decorators in the London region, two of the main questions posed were if </w:t>
-      </w:r>
-      <w:r>
-        <w:rPr>
-          <w:rFonts w:cstheme="minorHAnsi"/>
+    </w:p>
+    <w:p>
+      <w:pPr>
+        <w:rPr>
+          <w:rFonts w:cstheme="minorHAnsi"/>
+          <w:sz w:val="24"/>
+          <w:szCs w:val="24"/>
+          <w:lang w:eastAsia="en-GB"/>
+        </w:rPr>
+      </w:pPr>
+      <w:r>
+        <w:rPr>
+          <w:rFonts w:cstheme="minorHAnsi"/>
+          <w:color w:val="000000"/>
+          <w:lang w:eastAsia="en-GB"/>
+        </w:rPr>
+        <w:t xml:space="preserve"> </w:t>
+      </w:r>
+    </w:p>
+    <w:p>
+      <w:pPr>
+        <w:rPr>
+          <w:rFonts w:eastAsia="Times New Roman" w:cstheme="minorHAnsi"/>
+          <w:sz w:val="24"/>
+          <w:szCs w:val="24"/>
+          <w:lang w:eastAsia="en-GB"/>
+        </w:rPr>
+      </w:pPr>
+      <w:r>
+        <w:rPr>
+          <w:rFonts w:eastAsia="Times New Roman" w:cstheme="minorHAnsi"/>
+          <w:color w:val="000000"/>
+          <w:lang w:eastAsia="en-GB"/>
+        </w:rPr>
+        <w:t xml:space="preserve">We identified many potential stakeholders after conducting both extensive market research and approaching companies and the general public. The primary stakeholders we identified were users, the reason for this is that users want an easier way to visualize a space before investing heavily financially into designing and decorating, hence we offer them an easy option to make a make a low investment and be surer about their idea before investing heavily into Furniture/decorators. </w:t>
+      </w:r>
+      <w:r>
+        <w:rPr>
+          <w:rFonts w:eastAsia="Times New Roman" w:cstheme="minorHAnsi"/>
+          <w:color w:val="FF0000"/>
+          <w:lang w:eastAsia="en-GB"/>
+        </w:rPr>
+        <w:t>Furthermore of the potential users we asked ‘If they heard of such of an idea before? ’ 95.7% of respondents said that they did not (1), and of the 95.7% which answered ‘no’ 65.2% were in the age group 26-45 (2)</w:t>
+      </w:r>
+      <w:r>
+        <w:rPr>
+          <w:rFonts w:eastAsia="Times New Roman" w:cstheme="minorHAnsi"/>
+          <w:color w:val="000000"/>
+          <w:lang w:eastAsia="en-GB"/>
+        </w:rPr>
+        <w:t xml:space="preserve">. These resulted in us identifying users which fell into that age group as major stakeholders as they were also more likely to be homeowners or long term renters than students for instance </w:t>
+      </w:r>
+      <w:r>
+        <w:rPr>
+          <w:rFonts w:eastAsia="Times New Roman" w:cstheme="minorHAnsi"/>
+          <w:color w:val="FF0000"/>
+          <w:lang w:eastAsia="en-GB"/>
+        </w:rPr>
+        <w:t>[REF]</w:t>
+      </w:r>
+      <w:r>
+        <w:rPr>
+          <w:rFonts w:eastAsia="Times New Roman" w:cstheme="minorHAnsi"/>
+          <w:color w:val="000000"/>
+          <w:lang w:eastAsia="en-GB"/>
+        </w:rPr>
+        <w:t>. We gathered more data among users involving functions of the app, analysing the data showed 82.6% of users found the 3D viewing of the furniture most appealing aspect of the application (3). This meant that that we listed 3D functionality of the application as a project requirement.</w:t>
+      </w:r>
+    </w:p>
+    <w:p>
+      <w:pPr>
+        <w:rPr>
+          <w:rFonts w:eastAsia="Times New Roman" w:cstheme="minorHAnsi"/>
+          <w:sz w:val="24"/>
+          <w:szCs w:val="24"/>
+          <w:lang w:eastAsia="en-GB"/>
+        </w:rPr>
+      </w:pPr>
+      <w:r>
+        <w:rPr>
+          <w:rFonts w:eastAsia="Times New Roman" w:cstheme="minorHAnsi"/>
+          <w:color w:val="000000"/>
+          <w:lang w:eastAsia="en-GB"/>
+        </w:rPr>
+        <w:t xml:space="preserve"> </w:t>
+      </w:r>
+    </w:p>
+    <w:p>
+      <w:pPr>
+        <w:rPr>
+          <w:rFonts w:eastAsia="Times New Roman" w:cstheme="minorHAnsi"/>
+          <w:sz w:val="24"/>
+          <w:szCs w:val="24"/>
+          <w:lang w:eastAsia="en-GB"/>
+        </w:rPr>
+      </w:pPr>
+      <w:r>
+        <w:rPr>
+          <w:rFonts w:eastAsia="Times New Roman" w:cstheme="minorHAnsi"/>
+          <w:color w:val="000000"/>
+          <w:lang w:eastAsia="en-GB"/>
+        </w:rPr>
+        <w:t>Another group of significant stakeholders we identified were retailers of furniture. Retailers want the data on the trends of the industry;</w:t>
+      </w:r>
+      <w:r>
+        <w:rPr>
+          <w:rFonts w:eastAsia="Times New Roman" w:cstheme="minorHAnsi"/>
+          <w:color w:val="00FF00"/>
+          <w:lang w:eastAsia="en-GB"/>
+        </w:rPr>
+        <w:t xml:space="preserve"> </w:t>
+      </w:r>
+      <w:r>
+        <w:rPr>
+          <w:rFonts w:eastAsia="Times New Roman" w:cstheme="minorHAnsi"/>
+          <w:color w:val="000000"/>
+          <w:lang w:eastAsia="en-GB"/>
+        </w:rPr>
+        <w:t>for instance what pieces of furniture customers mostly use within the app, and which designs are liked the most. This would enable them to produce the type of furniture wanted by the public and keep a closer eye on industry patterns. We concluded that IKEA, being one of the world’s largest furniture producers with a current market share of 7.7% in the UK (4) was also a potential stakeholder. This gave rise to the idea that we would use IKEA’s furniture database within our application to allow users to design their home using their extensive furniture catalogue.</w:t>
+      </w:r>
+    </w:p>
+    <w:p>
+      <w:pPr>
+        <w:rPr>
+          <w:rFonts w:eastAsia="Times New Roman" w:cstheme="minorHAnsi"/>
+          <w:sz w:val="24"/>
+          <w:szCs w:val="24"/>
+          <w:lang w:eastAsia="en-GB"/>
+        </w:rPr>
+      </w:pPr>
+      <w:r>
+        <w:rPr>
+          <w:rFonts w:eastAsia="Times New Roman" w:cstheme="minorHAnsi"/>
+          <w:color w:val="000000"/>
+          <w:lang w:eastAsia="en-GB"/>
+        </w:rPr>
+        <w:t xml:space="preserve"> </w:t>
+      </w:r>
+    </w:p>
+    <w:p>
+      <w:pPr>
+        <w:rPr>
+          <w:rFonts w:eastAsia="Times New Roman" w:cstheme="minorHAnsi"/>
+          <w:sz w:val="24"/>
+          <w:szCs w:val="24"/>
+          <w:lang w:eastAsia="en-GB"/>
+        </w:rPr>
+      </w:pPr>
+      <w:r>
+        <w:rPr>
+          <w:rFonts w:eastAsia="Times New Roman" w:cstheme="minorHAnsi"/>
+          <w:color w:val="000000"/>
+          <w:lang w:eastAsia="en-GB"/>
+        </w:rPr>
+        <w:t xml:space="preserve">The final group of major stakeholders which were identified were decorating companies. We gathered data among decorators in the London region; two of the main questions posed were if they </w:t>
+      </w:r>
+      <w:r>
+        <w:rPr>
+          <w:rFonts w:eastAsia="Times New Roman" w:cstheme="minorHAnsi"/>
+          <w:color w:val="000000"/>
+          <w:lang w:eastAsia="en-GB"/>
         </w:rPr>
         <w:lastRenderedPageBreak/>
-        <w:t xml:space="preserve">they would like to see an app such as this and if they would contribute financially to use this service which enables them to find customers efficiently. 90% of respondents said would like to see such an application’ and 72% said that they ‘would pay money to be matched with customers’ (5).  Analysing the data gathered from this vital survey showed that freelance decorators are major stakeholders in the application. </w:t>
-      </w:r>
-      <w:proofErr w:type="gramStart"/>
-      <w:r>
-        <w:rPr>
-          <w:rFonts w:cstheme="minorHAnsi"/>
+        <w:t xml:space="preserve">would like to see an app such as this and if they </w:t>
+      </w:r>
+      <w:r>
+        <w:rPr>
+          <w:rFonts w:eastAsia="Times New Roman" w:cstheme="minorHAnsi"/>
           <w:color w:val="FF0000"/>
-        </w:rPr>
-        <w:t>However seeing as freelance decorators are a major stakeholder meant that the dilemma arose of computationally implementing a secure and accurate complex computing system which matches decorators to potential customers.</w:t>
-      </w:r>
-      <w:proofErr w:type="gramEnd"/>
-    </w:p>
-    <w:p>
-      <w:pPr>
-        <w:pStyle w:val="NoSpacing"/>
-        <w:rPr>
-          <w:rFonts w:cstheme="minorHAnsi"/>
-        </w:rPr>
-      </w:pPr>
-    </w:p>
-    <w:p>
-      <w:pPr>
-        <w:pStyle w:val="NoSpacing"/>
-        <w:rPr>
-          <w:rFonts w:cstheme="minorHAnsi"/>
-        </w:rPr>
-      </w:pPr>
-    </w:p>
-    <w:p>
-      <w:pPr>
-        <w:pStyle w:val="NoSpacing"/>
-        <w:rPr>
-          <w:rFonts w:cstheme="minorHAnsi"/>
+          <w:lang w:eastAsia="en-GB"/>
+        </w:rPr>
+        <w:t xml:space="preserve">would contribute financially to use this service </w:t>
+      </w:r>
+      <w:r>
+        <w:rPr>
+          <w:rFonts w:eastAsia="Times New Roman" w:cstheme="minorHAnsi"/>
+          <w:color w:val="000000"/>
+          <w:lang w:eastAsia="en-GB"/>
+        </w:rPr>
+        <w:t xml:space="preserve">which enables them to find customers efficiently. </w:t>
+      </w:r>
+      <w:r>
+        <w:rPr>
+          <w:rFonts w:eastAsia="Times New Roman" w:cstheme="minorHAnsi"/>
           <w:color w:val="FF0000"/>
-          <w:sz w:val="32"/>
-        </w:rPr>
-      </w:pPr>
-      <w:r>
-        <w:rPr>
-          <w:rFonts w:cstheme="minorHAnsi"/>
-          <w:color w:val="FF0000"/>
-        </w:rPr>
-        <w:t>ADD COMPUTATIONAL PART</w:t>
+          <w:lang w:eastAsia="en-GB"/>
+        </w:rPr>
+        <w:t>90% of respondents said would like to see such an application’ and 72% said that they ‘pay a percentage of job fees for the matching service</w:t>
+      </w:r>
+      <w:r>
+        <w:rPr>
+          <w:rFonts w:eastAsia="Times New Roman" w:cstheme="minorHAnsi"/>
+          <w:color w:val="000000"/>
+          <w:lang w:eastAsia="en-GB"/>
+        </w:rPr>
+        <w:t xml:space="preserve">’ (5).  Analysing the data gathered from this vital survey showed that decorators are major stakeholders in the application. </w:t>
+      </w:r>
+    </w:p>
+    <w:p>
+      <w:pPr>
+        <w:rPr>
+          <w:rFonts w:eastAsia="Times New Roman" w:cstheme="minorHAnsi"/>
+          <w:sz w:val="24"/>
+          <w:szCs w:val="24"/>
+          <w:lang w:eastAsia="en-GB"/>
+        </w:rPr>
+      </w:pPr>
+    </w:p>
+    <w:p>
+      <w:pPr>
+        <w:rPr>
+          <w:rFonts w:eastAsia="Times New Roman" w:cstheme="minorHAnsi"/>
+          <w:sz w:val="24"/>
+          <w:szCs w:val="24"/>
+          <w:lang w:eastAsia="en-GB"/>
+        </w:rPr>
+      </w:pPr>
+      <w:r>
+        <w:rPr>
+          <w:rFonts w:eastAsia="Times New Roman" w:cstheme="minorHAnsi"/>
+          <w:color w:val="000000"/>
+          <w:lang w:eastAsia="en-GB"/>
+        </w:rPr>
+        <w:t>The primary computational problems we will encounter are the following:</w:t>
+      </w:r>
+    </w:p>
+    <w:p>
+      <w:pPr>
+        <w:numPr>
+          <w:ilvl w:val="0"/>
+          <w:numId w:val="11"/>
+        </w:numPr>
+        <w:textAlignment w:val="baseline"/>
+        <w:rPr>
+          <w:rFonts w:eastAsia="Times New Roman" w:cstheme="minorHAnsi"/>
+          <w:color w:val="000000"/>
+          <w:lang w:eastAsia="en-GB"/>
+        </w:rPr>
+      </w:pPr>
+      <w:r>
+        <w:rPr>
+          <w:rFonts w:eastAsia="Times New Roman" w:cstheme="minorHAnsi"/>
+          <w:color w:val="000000"/>
+          <w:lang w:eastAsia="en-GB"/>
+        </w:rPr>
+        <w:t>Accurately projecting 3D objects into an augmented reality space.</w:t>
+      </w:r>
+    </w:p>
+    <w:p>
+      <w:pPr>
+        <w:numPr>
+          <w:ilvl w:val="0"/>
+          <w:numId w:val="11"/>
+        </w:numPr>
+        <w:textAlignment w:val="baseline"/>
+        <w:rPr>
+          <w:rFonts w:eastAsia="Times New Roman" w:cstheme="minorHAnsi"/>
+          <w:color w:val="000000"/>
+          <w:lang w:eastAsia="en-GB"/>
+        </w:rPr>
+      </w:pPr>
+      <w:r>
+        <w:rPr>
+          <w:rFonts w:eastAsia="Times New Roman" w:cstheme="minorHAnsi"/>
+          <w:color w:val="000000"/>
+          <w:lang w:eastAsia="en-GB"/>
+        </w:rPr>
+        <w:t>Coding the ability to virtually paint walls which will include image segmentation, colour distance calculating and more.</w:t>
+      </w:r>
+    </w:p>
+    <w:p>
+      <w:pPr>
+        <w:numPr>
+          <w:ilvl w:val="0"/>
+          <w:numId w:val="11"/>
+        </w:numPr>
+        <w:textAlignment w:val="baseline"/>
+        <w:rPr>
+          <w:rFonts w:eastAsia="Times New Roman" w:cstheme="minorHAnsi"/>
+          <w:color w:val="000000"/>
+          <w:lang w:eastAsia="en-GB"/>
+        </w:rPr>
+      </w:pPr>
+      <w:r>
+        <w:rPr>
+          <w:rFonts w:eastAsia="Times New Roman" w:cstheme="minorHAnsi"/>
+          <w:color w:val="000000"/>
+          <w:lang w:eastAsia="en-GB"/>
+        </w:rPr>
+        <w:t>Building a secure, modular database to handle seamless interaction for two separate user-types.</w:t>
       </w:r>
     </w:p>
     <w:p>
@@ -3076,9 +3245,9 @@
           <w:u w:val="single"/>
         </w:rPr>
       </w:pPr>
-      <w:bookmarkStart w:id="7" w:name="_Toc500844031"/>
-      <w:bookmarkStart w:id="8" w:name="_Toc500844288"/>
-      <w:bookmarkStart w:id="9" w:name="_Toc500846733"/>
+      <w:bookmarkStart w:id="6" w:name="_Toc500844031"/>
+      <w:bookmarkStart w:id="7" w:name="_Toc500844288"/>
+      <w:bookmarkStart w:id="8" w:name="_Toc500846733"/>
       <w:r>
         <w:rPr>
           <w:sz w:val="30"/>
@@ -3087,9 +3256,9 @@
         </w:rPr>
         <w:t>Functional Specification</w:t>
       </w:r>
+      <w:bookmarkEnd w:id="6"/>
       <w:bookmarkEnd w:id="7"/>
       <w:bookmarkEnd w:id="8"/>
-      <w:bookmarkEnd w:id="9"/>
     </w:p>
     <w:p>
       <w:pPr>
@@ -3596,9 +3765,9 @@
           <w:u w:val="single"/>
         </w:rPr>
       </w:pPr>
-      <w:bookmarkStart w:id="10" w:name="_Toc500844032"/>
-      <w:bookmarkStart w:id="11" w:name="_Toc500844289"/>
-      <w:bookmarkStart w:id="12" w:name="_Toc500846734"/>
+      <w:bookmarkStart w:id="9" w:name="_Toc500844032"/>
+      <w:bookmarkStart w:id="10" w:name="_Toc500844289"/>
+      <w:bookmarkStart w:id="11" w:name="_Toc500846734"/>
       <w:r>
         <w:rPr>
           <w:sz w:val="30"/>
@@ -3607,8 +3776,78 @@
         </w:rPr>
         <w:t>Ethical Audit</w:t>
       </w:r>
+      <w:bookmarkEnd w:id="9"/>
       <w:bookmarkEnd w:id="10"/>
       <w:bookmarkEnd w:id="11"/>
+    </w:p>
+    <w:p>
+      <w:pPr>
+        <w:rPr>
+          <w:rFonts w:cstheme="minorHAnsi"/>
+          <w:sz w:val="24"/>
+          <w:szCs w:val="24"/>
+          <w:lang w:eastAsia="en-GB"/>
+        </w:rPr>
+      </w:pPr>
+      <w:r>
+        <w:rPr>
+          <w:rFonts w:cstheme="minorHAnsi"/>
+          <w:color w:val="000000"/>
+          <w:lang w:eastAsia="en-GB"/>
+        </w:rPr>
+        <w:t xml:space="preserve"> </w:t>
+      </w:r>
+    </w:p>
+    <w:p>
+      <w:pPr>
+        <w:rPr>
+          <w:rFonts w:cstheme="minorHAnsi"/>
+          <w:sz w:val="24"/>
+          <w:szCs w:val="24"/>
+          <w:lang w:eastAsia="en-GB"/>
+        </w:rPr>
+      </w:pPr>
+      <w:r>
+        <w:rPr>
+          <w:rFonts w:cstheme="minorHAnsi"/>
+          <w:color w:val="000000"/>
+          <w:lang w:eastAsia="en-GB"/>
+        </w:rPr>
+        <w:t>Our applications’ data protection will serve as a disclaimer, the application will have a “Terms and Conditions” which would assure our customers that their data is safe and will be processed only for the context its needed. This would raise some more issues and to calm the issues down here are the business ethics that our application will be working under.</w:t>
+      </w:r>
+    </w:p>
+    <w:p>
+      <w:pPr>
+        <w:rPr>
+          <w:rFonts w:cstheme="minorHAnsi"/>
+          <w:sz w:val="24"/>
+          <w:szCs w:val="24"/>
+          <w:lang w:eastAsia="en-GB"/>
+        </w:rPr>
+      </w:pPr>
+      <w:r>
+        <w:rPr>
+          <w:rFonts w:cstheme="minorHAnsi"/>
+          <w:color w:val="000000"/>
+          <w:lang w:eastAsia="en-GB"/>
+        </w:rPr>
+        <w:t xml:space="preserve"> </w:t>
+      </w:r>
+    </w:p>
+    <w:p>
+      <w:pPr>
+        <w:pStyle w:val="Heading3"/>
+        <w:rPr>
+          <w:lang w:eastAsia="en-GB"/>
+        </w:rPr>
+      </w:pPr>
+      <w:bookmarkStart w:id="12" w:name="_Toc500846735"/>
+      <w:r>
+        <w:rPr>
+          <w:lang w:eastAsia="en-GB"/>
+        </w:rPr>
+        <w:t>Data protection</w:t>
+      </w:r>
       <w:bookmarkEnd w:id="12"/>
     </w:p>
     <w:p>
@@ -3626,43 +3865,61 @@
           <w:color w:val="000000"/>
           <w:lang w:eastAsia="en-GB"/>
         </w:rPr>
-        <w:t xml:space="preserve"> </w:t>
-      </w:r>
-    </w:p>
-    <w:p>
-      <w:pPr>
-        <w:rPr>
-          <w:rFonts w:cstheme="minorHAnsi"/>
-          <w:sz w:val="24"/>
-          <w:szCs w:val="24"/>
-          <w:lang w:eastAsia="en-GB"/>
-        </w:rPr>
-      </w:pPr>
-      <w:r>
-        <w:rPr>
-          <w:rFonts w:cstheme="minorHAnsi"/>
-          <w:color w:val="000000"/>
-          <w:lang w:eastAsia="en-GB"/>
-        </w:rPr>
-        <w:t>Our applications’ data protection will serve as a disclaimer, the application will have a “Terms and Conditions” which would assure our customers that their data is safe and will be processed only for the context its needed. This would raise some more issues and to calm the issues down here are the business ethics that our application will be working under.</w:t>
-      </w:r>
-    </w:p>
-    <w:p>
-      <w:pPr>
-        <w:rPr>
-          <w:rFonts w:cstheme="minorHAnsi"/>
-          <w:sz w:val="24"/>
-          <w:szCs w:val="24"/>
-          <w:lang w:eastAsia="en-GB"/>
-        </w:rPr>
-      </w:pPr>
-      <w:r>
-        <w:rPr>
-          <w:rFonts w:cstheme="minorHAnsi"/>
-          <w:color w:val="000000"/>
-          <w:lang w:eastAsia="en-GB"/>
-        </w:rPr>
-        <w:t xml:space="preserve"> </w:t>
+        <w:t xml:space="preserve">Customer ‘data protection principles’ is one of the main ethics that a business follows. Keeping and using our </w:t>
+      </w:r>
+      <w:proofErr w:type="gramStart"/>
+      <w:r>
+        <w:rPr>
+          <w:rFonts w:cstheme="minorHAnsi"/>
+          <w:color w:val="000000"/>
+          <w:lang w:eastAsia="en-GB"/>
+        </w:rPr>
+        <w:t>customers</w:t>
+      </w:r>
+      <w:proofErr w:type="gramEnd"/>
+      <w:r>
+        <w:rPr>
+          <w:rFonts w:cstheme="minorHAnsi"/>
+          <w:color w:val="000000"/>
+          <w:lang w:eastAsia="en-GB"/>
+        </w:rPr>
+        <w:t xml:space="preserve"> data under the Data Protection Act specifically the subsection ‘Basic Interpretative provisions’ and ‘Application of Act’. Following this act, the data that our user has provided will be processed only for the stated purpose. Under the section ‘Application of Act’ our customers establish that the data given will be processed in the context of the organisation.</w:t>
+      </w:r>
+    </w:p>
+    <w:p>
+      <w:pPr>
+        <w:rPr>
+          <w:rFonts w:cstheme="minorHAnsi"/>
+          <w:sz w:val="24"/>
+          <w:szCs w:val="24"/>
+          <w:lang w:eastAsia="en-GB"/>
+        </w:rPr>
+      </w:pPr>
+      <w:r>
+        <w:rPr>
+          <w:rFonts w:cstheme="minorHAnsi"/>
+          <w:color w:val="000000"/>
+          <w:lang w:eastAsia="en-GB"/>
+        </w:rPr>
+        <w:t xml:space="preserve"> </w:t>
+      </w:r>
+    </w:p>
+    <w:p>
+      <w:pPr>
+        <w:rPr>
+          <w:rFonts w:cstheme="minorHAnsi"/>
+          <w:sz w:val="24"/>
+          <w:szCs w:val="24"/>
+          <w:lang w:eastAsia="en-GB"/>
+        </w:rPr>
+      </w:pPr>
+      <w:r>
+        <w:rPr>
+          <w:rFonts w:cstheme="minorHAnsi"/>
+          <w:color w:val="000000"/>
+          <w:lang w:eastAsia="en-GB"/>
+        </w:rPr>
+        <w:t>Our application will be handling sensitive customer data and it assures our customers that their data will not be used otherwise. (Besides if other people try to copy or steal data from or through our application we are covered under the ‘Intellectual property rights’.)</w:t>
       </w:r>
     </w:p>
     <w:p>
@@ -3672,116 +3929,28 @@
           <w:lang w:eastAsia="en-GB"/>
         </w:rPr>
       </w:pPr>
-      <w:bookmarkStart w:id="13" w:name="_Toc500846735"/>
-      <w:r>
-        <w:rPr>
-          <w:lang w:eastAsia="en-GB"/>
-        </w:rPr>
-        <w:t>Data protection</w:t>
+      <w:r>
+        <w:rPr>
+          <w:lang w:eastAsia="en-GB"/>
+        </w:rPr>
+        <w:t xml:space="preserve"> </w:t>
+      </w:r>
+    </w:p>
+    <w:p>
+      <w:pPr>
+        <w:pStyle w:val="Heading3"/>
+        <w:rPr>
+          <w:lang w:eastAsia="en-GB"/>
+        </w:rPr>
+      </w:pPr>
+      <w:bookmarkStart w:id="13" w:name="_Toc500846736"/>
+      <w:r>
+        <w:rPr>
+          <w:lang w:eastAsia="en-GB"/>
+        </w:rPr>
+        <w:t>Intellectual Property rights</w:t>
       </w:r>
       <w:bookmarkEnd w:id="13"/>
-    </w:p>
-    <w:p>
-      <w:pPr>
-        <w:rPr>
-          <w:rFonts w:cstheme="minorHAnsi"/>
-          <w:sz w:val="24"/>
-          <w:szCs w:val="24"/>
-          <w:lang w:eastAsia="en-GB"/>
-        </w:rPr>
-      </w:pPr>
-      <w:r>
-        <w:rPr>
-          <w:rFonts w:cstheme="minorHAnsi"/>
-          <w:color w:val="000000"/>
-          <w:lang w:eastAsia="en-GB"/>
-        </w:rPr>
-        <w:t xml:space="preserve">Customer ‘data protection principles’ is one of the main ethics that a business follows. Keeping and using our </w:t>
-      </w:r>
-      <w:proofErr w:type="gramStart"/>
-      <w:r>
-        <w:rPr>
-          <w:rFonts w:cstheme="minorHAnsi"/>
-          <w:color w:val="000000"/>
-          <w:lang w:eastAsia="en-GB"/>
-        </w:rPr>
-        <w:t>customers</w:t>
-      </w:r>
-      <w:proofErr w:type="gramEnd"/>
-      <w:r>
-        <w:rPr>
-          <w:rFonts w:cstheme="minorHAnsi"/>
-          <w:color w:val="000000"/>
-          <w:lang w:eastAsia="en-GB"/>
-        </w:rPr>
-        <w:t xml:space="preserve"> data under the Data Protection Act specifically the subsection ‘Basic Interpretative provisions’ and ‘Application of Act’. Following this act, the data that our user has provided will be processed only for the stated purpose. Under the section ‘Application of Act’ our customers establish that the data given will be processed in the context of the organisation.</w:t>
-      </w:r>
-    </w:p>
-    <w:p>
-      <w:pPr>
-        <w:rPr>
-          <w:rFonts w:cstheme="minorHAnsi"/>
-          <w:sz w:val="24"/>
-          <w:szCs w:val="24"/>
-          <w:lang w:eastAsia="en-GB"/>
-        </w:rPr>
-      </w:pPr>
-      <w:r>
-        <w:rPr>
-          <w:rFonts w:cstheme="minorHAnsi"/>
-          <w:color w:val="000000"/>
-          <w:lang w:eastAsia="en-GB"/>
-        </w:rPr>
-        <w:t xml:space="preserve"> </w:t>
-      </w:r>
-    </w:p>
-    <w:p>
-      <w:pPr>
-        <w:rPr>
-          <w:rFonts w:cstheme="minorHAnsi"/>
-          <w:sz w:val="24"/>
-          <w:szCs w:val="24"/>
-          <w:lang w:eastAsia="en-GB"/>
-        </w:rPr>
-      </w:pPr>
-      <w:r>
-        <w:rPr>
-          <w:rFonts w:cstheme="minorHAnsi"/>
-          <w:color w:val="000000"/>
-          <w:lang w:eastAsia="en-GB"/>
-        </w:rPr>
-        <w:t>Our application will be handling sensitive customer data and it assures our customers that their data will not be used otherwise. (Besides if other people try to copy or steal data from or through our application we are covered under the ‘Intellectual property rights’.)</w:t>
-      </w:r>
-    </w:p>
-    <w:p>
-      <w:pPr>
-        <w:pStyle w:val="Heading3"/>
-        <w:rPr>
-          <w:lang w:eastAsia="en-GB"/>
-        </w:rPr>
-      </w:pPr>
-      <w:r>
-        <w:rPr>
-          <w:lang w:eastAsia="en-GB"/>
-        </w:rPr>
-        <w:t xml:space="preserve"> </w:t>
-      </w:r>
-    </w:p>
-    <w:p>
-      <w:pPr>
-        <w:pStyle w:val="Heading3"/>
-        <w:rPr>
-          <w:lang w:eastAsia="en-GB"/>
-        </w:rPr>
-      </w:pPr>
-      <w:bookmarkStart w:id="14" w:name="_Toc500846736"/>
-      <w:r>
-        <w:rPr>
-          <w:lang w:eastAsia="en-GB"/>
-        </w:rPr>
-        <w:t>Intellectual Property rights</w:t>
-      </w:r>
-      <w:bookmarkEnd w:id="14"/>
     </w:p>
     <w:p>
       <w:pPr>
@@ -4125,9 +4294,9 @@
           <w:u w:val="single"/>
         </w:rPr>
       </w:pPr>
-      <w:bookmarkStart w:id="15" w:name="_Toc500844033"/>
-      <w:bookmarkStart w:id="16" w:name="_Toc500844290"/>
-      <w:bookmarkStart w:id="17" w:name="_Toc500846737"/>
+      <w:bookmarkStart w:id="14" w:name="_Toc500844033"/>
+      <w:bookmarkStart w:id="15" w:name="_Toc500844290"/>
+      <w:bookmarkStart w:id="16" w:name="_Toc500846737"/>
       <w:r>
         <w:rPr>
           <w:sz w:val="30"/>
@@ -4136,9 +4305,9 @@
         </w:rPr>
         <w:t>Design</w:t>
       </w:r>
+      <w:bookmarkEnd w:id="14"/>
       <w:bookmarkEnd w:id="15"/>
       <w:bookmarkEnd w:id="16"/>
-      <w:bookmarkEnd w:id="17"/>
     </w:p>
     <w:p>
       <w:pPr>
@@ -4290,7 +4459,15 @@
           <w:color w:val="FF0000"/>
           <w:lang w:eastAsia="en-GB"/>
         </w:rPr>
-        <w:t xml:space="preserve">[REF] </w:t>
+        <w:t>[APPENDIX</w:t>
+      </w:r>
+      <w:r>
+        <w:rPr>
+          <w:rFonts w:cstheme="minorHAnsi"/>
+          <w:color w:val="FF0000"/>
+          <w:lang w:eastAsia="en-GB"/>
+        </w:rPr>
+        <w:t xml:space="preserve">] </w:t>
       </w:r>
       <w:r>
         <w:rPr>
@@ -4306,7 +4483,15 @@
           <w:color w:val="FF0000"/>
           <w:lang w:eastAsia="en-GB"/>
         </w:rPr>
-        <w:t>[REF],</w:t>
+        <w:t>[APPENDIX</w:t>
+      </w:r>
+      <w:r>
+        <w:rPr>
+          <w:rFonts w:cstheme="minorHAnsi"/>
+          <w:color w:val="FF0000"/>
+          <w:lang w:eastAsia="en-GB"/>
+        </w:rPr>
+        <w:t>],</w:t>
       </w:r>
       <w:r>
         <w:rPr>
@@ -4799,9 +4984,9 @@
           <w:u w:val="single"/>
         </w:rPr>
       </w:pPr>
-      <w:bookmarkStart w:id="18" w:name="_Toc500844034"/>
-      <w:bookmarkStart w:id="19" w:name="_Toc500844291"/>
-      <w:bookmarkStart w:id="20" w:name="_Toc500846738"/>
+      <w:bookmarkStart w:id="17" w:name="_Toc500844034"/>
+      <w:bookmarkStart w:id="18" w:name="_Toc500844291"/>
+      <w:bookmarkStart w:id="19" w:name="_Toc500846738"/>
       <w:r>
         <w:rPr>
           <w:sz w:val="30"/>
@@ -4810,9 +4995,9 @@
         </w:rPr>
         <w:t>Prototyping</w:t>
       </w:r>
+      <w:bookmarkEnd w:id="17"/>
       <w:bookmarkEnd w:id="18"/>
       <w:bookmarkEnd w:id="19"/>
-      <w:bookmarkEnd w:id="20"/>
     </w:p>
     <w:p>
       <w:pPr>
@@ -4834,14 +5019,14 @@
           <w:lang w:eastAsia="en-GB"/>
         </w:rPr>
       </w:pPr>
-      <w:bookmarkStart w:id="21" w:name="_Toc500846739"/>
+      <w:bookmarkStart w:id="20" w:name="_Toc500846739"/>
       <w:r>
         <w:rPr>
           <w:lang w:eastAsia="en-GB"/>
         </w:rPr>
         <w:t>Conceptual prototyping</w:t>
       </w:r>
-      <w:bookmarkEnd w:id="21"/>
+      <w:bookmarkEnd w:id="20"/>
     </w:p>
     <w:p>
       <w:pPr>
@@ -4864,14 +5049,14 @@
           <w:lang w:eastAsia="en-GB"/>
         </w:rPr>
       </w:pPr>
-      <w:bookmarkStart w:id="22" w:name="_Toc500846740"/>
+      <w:bookmarkStart w:id="21" w:name="_Toc500846740"/>
       <w:r>
         <w:rPr>
           <w:lang w:eastAsia="en-GB"/>
         </w:rPr>
         <w:t>Functional prototyping</w:t>
       </w:r>
-      <w:bookmarkEnd w:id="22"/>
+      <w:bookmarkEnd w:id="21"/>
     </w:p>
     <w:p>
       <w:pPr>
@@ -4968,82 +5153,84 @@
           <w:lang w:eastAsia="en-GB"/>
         </w:rPr>
       </w:pPr>
-      <w:bookmarkStart w:id="23" w:name="_Toc500846741"/>
+      <w:bookmarkStart w:id="22" w:name="_Toc500846741"/>
       <w:r>
         <w:rPr>
           <w:lang w:eastAsia="en-GB"/>
         </w:rPr>
         <w:t>Wall colouring</w:t>
       </w:r>
+      <w:bookmarkEnd w:id="22"/>
+    </w:p>
+    <w:p>
+      <w:pPr>
+        <w:pStyle w:val="Heading4"/>
+        <w:rPr>
+          <w:sz w:val="24"/>
+          <w:szCs w:val="24"/>
+          <w:lang w:eastAsia="en-GB"/>
+        </w:rPr>
+      </w:pPr>
+      <w:r>
+        <w:rPr>
+          <w:lang w:eastAsia="en-GB"/>
+        </w:rPr>
+        <w:t xml:space="preserve"> </w:t>
+      </w:r>
+    </w:p>
+    <w:p>
+      <w:pPr>
+        <w:rPr>
+          <w:rFonts w:cstheme="minorHAnsi"/>
+          <w:sz w:val="24"/>
+          <w:szCs w:val="24"/>
+          <w:lang w:eastAsia="en-GB"/>
+        </w:rPr>
+      </w:pPr>
+      <w:r>
+        <w:rPr>
+          <w:rFonts w:cstheme="minorHAnsi"/>
+          <w:color w:val="000000"/>
+          <w:lang w:eastAsia="en-GB"/>
+        </w:rPr>
+        <w:t xml:space="preserve">This prototype was created on Processing 3 using the </w:t>
+      </w:r>
+      <w:proofErr w:type="spellStart"/>
+      <w:r>
+        <w:rPr>
+          <w:rFonts w:cstheme="minorHAnsi"/>
+          <w:color w:val="000000"/>
+          <w:lang w:eastAsia="en-GB"/>
+        </w:rPr>
+        <w:t>Ketai</w:t>
+      </w:r>
+      <w:proofErr w:type="spellEnd"/>
+      <w:r>
+        <w:rPr>
+          <w:rFonts w:cstheme="minorHAnsi"/>
+          <w:color w:val="000000"/>
+          <w:lang w:eastAsia="en-GB"/>
+        </w:rPr>
+        <w:t xml:space="preserve"> for Android library </w:t>
+      </w:r>
+      <w:r>
+        <w:rPr>
+          <w:rFonts w:cstheme="minorHAnsi"/>
+          <w:color w:val="FF0000"/>
+          <w:lang w:eastAsia="en-GB"/>
+        </w:rPr>
+        <w:t>[REF]</w:t>
+      </w:r>
+      <w:r>
+        <w:rPr>
+          <w:rFonts w:cstheme="minorHAnsi"/>
+          <w:color w:val="000000"/>
+          <w:lang w:eastAsia="en-GB"/>
+        </w:rPr>
+        <w:t xml:space="preserve"> to access the camera on a mobile device. The software allows a user to tap a pixel on the live video, grabbing the RGB values from it. It then analyses every pixel on the camera feed and calculates whether they are similar enough to the grabbed colour. If they are, the pixel is repainted in red.</w:t>
+      </w:r>
+      <w:bookmarkStart w:id="23" w:name="_GoBack"/>
       <w:bookmarkEnd w:id="23"/>
-    </w:p>
-    <w:p>
-      <w:pPr>
-        <w:pStyle w:val="Heading4"/>
-        <w:rPr>
-          <w:sz w:val="24"/>
-          <w:szCs w:val="24"/>
-          <w:lang w:eastAsia="en-GB"/>
-        </w:rPr>
-      </w:pPr>
-      <w:r>
-        <w:rPr>
-          <w:lang w:eastAsia="en-GB"/>
-        </w:rPr>
-        <w:t xml:space="preserve"> </w:t>
-      </w:r>
-    </w:p>
-    <w:p>
-      <w:pPr>
-        <w:rPr>
-          <w:rFonts w:cstheme="minorHAnsi"/>
-          <w:sz w:val="24"/>
-          <w:szCs w:val="24"/>
-          <w:lang w:eastAsia="en-GB"/>
-        </w:rPr>
-      </w:pPr>
-      <w:r>
-        <w:rPr>
-          <w:rFonts w:cstheme="minorHAnsi"/>
-          <w:color w:val="000000"/>
-          <w:lang w:eastAsia="en-GB"/>
-        </w:rPr>
-        <w:t xml:space="preserve">This prototype was created on Processing 3 using the </w:t>
-      </w:r>
-      <w:proofErr w:type="spellStart"/>
-      <w:r>
-        <w:rPr>
-          <w:rFonts w:cstheme="minorHAnsi"/>
-          <w:color w:val="000000"/>
-          <w:lang w:eastAsia="en-GB"/>
-        </w:rPr>
-        <w:t>Ketai</w:t>
-      </w:r>
-      <w:proofErr w:type="spellEnd"/>
-      <w:r>
-        <w:rPr>
-          <w:rFonts w:cstheme="minorHAnsi"/>
-          <w:color w:val="000000"/>
-          <w:lang w:eastAsia="en-GB"/>
-        </w:rPr>
-        <w:t xml:space="preserve"> for Android library </w:t>
-      </w:r>
-      <w:r>
-        <w:rPr>
-          <w:rFonts w:cstheme="minorHAnsi"/>
-          <w:color w:val="FF0000"/>
-          <w:lang w:eastAsia="en-GB"/>
-        </w:rPr>
-        <w:t>[REF]</w:t>
-      </w:r>
-      <w:r>
-        <w:rPr>
-          <w:rFonts w:cstheme="minorHAnsi"/>
-          <w:color w:val="000000"/>
-          <w:lang w:eastAsia="en-GB"/>
-        </w:rPr>
-        <w:t xml:space="preserve"> to access the camera on a mobile device. The software allows a user to tap a pixel on the live video, grabbing the RGB values from it. It then analyses every pixel on the camera feed and calculates whether they are similar enough to the grabbed colour. If they are, the pixel is repainted in red.</w:t>
-      </w:r>
     </w:p>
     <w:p>
       <w:pPr>
@@ -5290,6 +5477,7 @@
           <w:color w:val="000000"/>
           <w:lang w:eastAsia="en-GB"/>
         </w:rPr>
+        <w:lastRenderedPageBreak/>
         <w:t xml:space="preserve"> </w:t>
       </w:r>
     </w:p>
@@ -5348,7 +5536,6 @@
           <w:color w:val="000000"/>
           <w:lang w:eastAsia="en-GB"/>
         </w:rPr>
-        <w:lastRenderedPageBreak/>
         <w:t>The prototype manages to successfully detect part of the surrounding wall, as well as avoid the more obviously differently coloured obstacles; however, it also misses out large portions and does pick up some unwanted additions. Another factor is performance; when calculating colour distance on each pixel in the feed, especially on a mobile-phone processor, the program starts to stutter.</w:t>
       </w:r>
     </w:p>
@@ -6245,6 +6432,7 @@
           <w:color w:val="000000"/>
           <w:lang w:eastAsia="en-GB"/>
         </w:rPr>
+        <w:lastRenderedPageBreak/>
         <w:t xml:space="preserve">To assess the feasibility of using MongoDB [REF] for our project we implemented a cloud-based database using </w:t>
       </w:r>
       <w:proofErr w:type="spellStart"/>
@@ -6317,7 +6505,6 @@
           <w:color w:val="000000"/>
           <w:lang w:eastAsia="en-GB"/>
         </w:rPr>
-        <w:lastRenderedPageBreak/>
         <w:t>To do this, we used python to insert 1,000,000 user documents into a collection and ran find commands to grab out users based on field properties. Both the insertion and any interactive find/update script I ran functioned smoothly and in a timely manner.</w:t>
       </w:r>
     </w:p>
@@ -6793,43 +6980,7 @@
           <w:color w:val="000000"/>
           <w:lang w:eastAsia="en-GB"/>
         </w:rPr>
-        <w:t xml:space="preserve"> suggests that limiting deployment to tablets would severely impact our user-base. We excluded personal computers from our options due to the need for an easily portable external, or rear facing camera.</w:t>
-      </w:r>
-    </w:p>
-    <w:p>
-      <w:pPr>
-        <w:rPr>
-          <w:rFonts w:cstheme="minorHAnsi"/>
-          <w:sz w:val="24"/>
-          <w:szCs w:val="24"/>
-          <w:lang w:eastAsia="en-GB"/>
-        </w:rPr>
-      </w:pPr>
-      <w:r>
-        <w:rPr>
-          <w:rFonts w:cstheme="minorHAnsi"/>
-          <w:color w:val="000000"/>
-          <w:lang w:eastAsia="en-GB"/>
-        </w:rPr>
-        <w:t xml:space="preserve"> </w:t>
-      </w:r>
-    </w:p>
-    <w:p>
-      <w:pPr>
-        <w:rPr>
-          <w:rFonts w:cstheme="minorHAnsi"/>
-          <w:sz w:val="24"/>
-          <w:szCs w:val="24"/>
-          <w:lang w:eastAsia="en-GB"/>
-        </w:rPr>
-      </w:pPr>
-      <w:r>
-        <w:rPr>
-          <w:rFonts w:cstheme="minorHAnsi"/>
-          <w:color w:val="000000"/>
-          <w:lang w:eastAsia="en-GB"/>
-        </w:rPr>
-        <w:t>One feature of our Augmentation would be the ability to change the colour of walls and in later versions, even whole floors. We plan to achieve this by using a computer vision technique called K-</w:t>
+        <w:t xml:space="preserve"> suggests that limiting deployment to </w:t>
       </w:r>
       <w:r>
         <w:rPr>
@@ -6838,7 +6989,43 @@
           <w:lang w:eastAsia="en-GB"/>
         </w:rPr>
         <w:lastRenderedPageBreak/>
-        <w:t xml:space="preserve">Clustering, which is a form of image segmentation </w:t>
+        <w:t>tablets would severely impact our user-base. We excluded personal computers from our options due to the need for an easily portable external, or rear facing camera.</w:t>
+      </w:r>
+    </w:p>
+    <w:p>
+      <w:pPr>
+        <w:rPr>
+          <w:rFonts w:cstheme="minorHAnsi"/>
+          <w:sz w:val="24"/>
+          <w:szCs w:val="24"/>
+          <w:lang w:eastAsia="en-GB"/>
+        </w:rPr>
+      </w:pPr>
+      <w:r>
+        <w:rPr>
+          <w:rFonts w:cstheme="minorHAnsi"/>
+          <w:color w:val="000000"/>
+          <w:lang w:eastAsia="en-GB"/>
+        </w:rPr>
+        <w:t xml:space="preserve"> </w:t>
+      </w:r>
+    </w:p>
+    <w:p>
+      <w:pPr>
+        <w:rPr>
+          <w:rFonts w:cstheme="minorHAnsi"/>
+          <w:sz w:val="24"/>
+          <w:szCs w:val="24"/>
+          <w:lang w:eastAsia="en-GB"/>
+        </w:rPr>
+      </w:pPr>
+      <w:r>
+        <w:rPr>
+          <w:rFonts w:cstheme="minorHAnsi"/>
+          <w:color w:val="000000"/>
+          <w:lang w:eastAsia="en-GB"/>
+        </w:rPr>
+        <w:t xml:space="preserve">One feature of our Augmentation would be the ability to change the colour of walls and in later versions, even whole floors. We plan to achieve this by using a computer vision technique called K-Clustering, which is a form of image segmentation </w:t>
       </w:r>
       <w:r>
         <w:rPr>
@@ -7381,6 +7568,7 @@
           <w:color w:val="000000"/>
           <w:lang w:eastAsia="en-GB"/>
         </w:rPr>
+        <w:lastRenderedPageBreak/>
         <w:t xml:space="preserve">The future development of this project will be focussed around splitting our </w:t>
       </w:r>
       <w:r>
@@ -7397,7 +7585,15 @@
           <w:color w:val="000000"/>
           <w:lang w:eastAsia="en-GB"/>
         </w:rPr>
-        <w:t xml:space="preserve"> up into smaller groups and giving them clear sub-tasks to meet as part of their overarching long-term milestones. This will be primarily managed via Trello for sub-tasks and documented with a Gantt chart </w:t>
+        <w:t xml:space="preserve"> up into smaller groups and giving them clear sub-tasks to meet as part of their overarching long-term milestones. This will be primarily managed via Trello for sub-tasks and documented with a Gantt chart</w:t>
+      </w:r>
+      <w:r>
+        <w:rPr>
+          <w:rFonts w:cstheme="minorHAnsi"/>
+          <w:color w:val="000000"/>
+          <w:lang w:eastAsia="en-GB"/>
+        </w:rPr>
+        <w:t xml:space="preserve"> </w:t>
       </w:r>
       <w:r>
         <w:rPr>
@@ -7405,51 +7601,74 @@
           <w:color w:val="FF0000"/>
           <w:lang w:eastAsia="en-GB"/>
         </w:rPr>
-        <w:t>[GANTT CHART IN APPENDIX]</w:t>
-      </w:r>
-      <w:r>
-        <w:rPr>
-          <w:rFonts w:cstheme="minorHAnsi"/>
-          <w:color w:val="000000"/>
-          <w:lang w:eastAsia="en-GB"/>
-        </w:rPr>
-        <w:t xml:space="preserve"> for the larger tasks and milestones.</w:t>
-      </w:r>
-    </w:p>
-    <w:p>
-      <w:pPr>
-        <w:rPr>
-          <w:rFonts w:cstheme="minorHAnsi"/>
-          <w:sz w:val="24"/>
-          <w:szCs w:val="24"/>
-          <w:lang w:eastAsia="en-GB"/>
-        </w:rPr>
-      </w:pPr>
-      <w:r>
-        <w:rPr>
-          <w:rFonts w:cstheme="minorHAnsi"/>
-          <w:color w:val="000000"/>
-          <w:lang w:eastAsia="en-GB"/>
-        </w:rPr>
-        <w:t xml:space="preserve"> </w:t>
-      </w:r>
-    </w:p>
-    <w:p>
-      <w:pPr>
-        <w:rPr>
-          <w:rFonts w:cstheme="minorHAnsi"/>
-          <w:sz w:val="24"/>
-          <w:szCs w:val="24"/>
-          <w:lang w:eastAsia="en-GB"/>
-        </w:rPr>
-      </w:pPr>
-      <w:r>
-        <w:rPr>
-          <w:rFonts w:cstheme="minorHAnsi"/>
-          <w:color w:val="000000"/>
-          <w:lang w:eastAsia="en-GB"/>
-        </w:rPr>
-        <w:lastRenderedPageBreak/>
+        <w:t>[APPENDIX]</w:t>
+      </w:r>
+      <w:r>
+        <w:rPr>
+          <w:rFonts w:cstheme="minorHAnsi"/>
+          <w:color w:val="000000"/>
+          <w:lang w:eastAsia="en-GB"/>
+        </w:rPr>
+        <w:t xml:space="preserve"> based off a critical path diagram</w:t>
+      </w:r>
+      <w:r>
+        <w:rPr>
+          <w:rFonts w:cstheme="minorHAnsi"/>
+          <w:color w:val="000000"/>
+          <w:lang w:eastAsia="en-GB"/>
+        </w:rPr>
+        <w:t xml:space="preserve"> </w:t>
+      </w:r>
+      <w:r>
+        <w:rPr>
+          <w:rFonts w:cstheme="minorHAnsi"/>
+          <w:color w:val="FF0000"/>
+          <w:lang w:eastAsia="en-GB"/>
+        </w:rPr>
+        <w:t xml:space="preserve">[APPENDIX] </w:t>
+      </w:r>
+      <w:r>
+        <w:rPr>
+          <w:rFonts w:cstheme="minorHAnsi"/>
+          <w:color w:val="000000"/>
+          <w:lang w:eastAsia="en-GB"/>
+        </w:rPr>
+        <w:t>for the larger tasks and milestones.</w:t>
+      </w:r>
+    </w:p>
+    <w:p>
+      <w:pPr>
+        <w:rPr>
+          <w:rFonts w:cstheme="minorHAnsi"/>
+          <w:sz w:val="24"/>
+          <w:szCs w:val="24"/>
+          <w:lang w:eastAsia="en-GB"/>
+        </w:rPr>
+      </w:pPr>
+      <w:r>
+        <w:rPr>
+          <w:rFonts w:cstheme="minorHAnsi"/>
+          <w:color w:val="000000"/>
+          <w:lang w:eastAsia="en-GB"/>
+        </w:rPr>
+        <w:t xml:space="preserve"> </w:t>
+      </w:r>
+    </w:p>
+    <w:p>
+      <w:pPr>
+        <w:rPr>
+          <w:rFonts w:cstheme="minorHAnsi"/>
+          <w:sz w:val="24"/>
+          <w:szCs w:val="24"/>
+          <w:lang w:eastAsia="en-GB"/>
+        </w:rPr>
+      </w:pPr>
+      <w:r>
+        <w:rPr>
+          <w:rFonts w:cstheme="minorHAnsi"/>
+          <w:color w:val="000000"/>
+          <w:lang w:eastAsia="en-GB"/>
+        </w:rPr>
         <w:t xml:space="preserve"> For the software development there will be two group members focusing on the mobile application, working closely with another small group who will be focussed on the backend database. These parallel development projects will hold frequent meetings to ensure the other team is fully updated and both processes are on the same track. During development we will be sticking to a separation of concerns principle wherever possible to allow smoother modification where necessary.</w:t>
       </w:r>
     </w:p>
@@ -8514,6 +8733,155 @@
     </w:lvl>
   </w:abstractNum>
   <w:abstractNum w:abstractNumId="5">
+    <w:nsid w:val="25735DA2"/>
+    <w:multiLevelType w:val="multilevel"/>
+    <w:tmpl w:val="B9B2767E"/>
+    <w:lvl w:ilvl="0">
+      <w:start w:val="1"/>
+      <w:numFmt w:val="bullet"/>
+      <w:lvlText w:val=""/>
+      <w:lvlJc w:val="left"/>
+      <w:pPr>
+        <w:tabs>
+          <w:tab w:val="num" w:pos="720"/>
+        </w:tabs>
+        <w:ind w:left="720" w:hanging="360"/>
+      </w:pPr>
+      <w:rPr>
+        <w:rFonts w:ascii="Symbol" w:hAnsi="Symbol" w:hint="default"/>
+        <w:sz w:val="20"/>
+      </w:rPr>
+    </w:lvl>
+    <w:lvl w:ilvl="1" w:tentative="1">
+      <w:start w:val="1"/>
+      <w:numFmt w:val="bullet"/>
+      <w:lvlText w:val="o"/>
+      <w:lvlJc w:val="left"/>
+      <w:pPr>
+        <w:tabs>
+          <w:tab w:val="num" w:pos="1440"/>
+        </w:tabs>
+        <w:ind w:left="1440" w:hanging="360"/>
+      </w:pPr>
+      <w:rPr>
+        <w:rFonts w:ascii="Courier New" w:hAnsi="Courier New" w:hint="default"/>
+        <w:sz w:val="20"/>
+      </w:rPr>
+    </w:lvl>
+    <w:lvl w:ilvl="2" w:tentative="1">
+      <w:start w:val="1"/>
+      <w:numFmt w:val="bullet"/>
+      <w:lvlText w:val=""/>
+      <w:lvlJc w:val="left"/>
+      <w:pPr>
+        <w:tabs>
+          <w:tab w:val="num" w:pos="2160"/>
+        </w:tabs>
+        <w:ind w:left="2160" w:hanging="360"/>
+      </w:pPr>
+      <w:rPr>
+        <w:rFonts w:ascii="Wingdings" w:hAnsi="Wingdings" w:hint="default"/>
+        <w:sz w:val="20"/>
+      </w:rPr>
+    </w:lvl>
+    <w:lvl w:ilvl="3" w:tentative="1">
+      <w:start w:val="1"/>
+      <w:numFmt w:val="bullet"/>
+      <w:lvlText w:val=""/>
+      <w:lvlJc w:val="left"/>
+      <w:pPr>
+        <w:tabs>
+          <w:tab w:val="num" w:pos="2880"/>
+        </w:tabs>
+        <w:ind w:left="2880" w:hanging="360"/>
+      </w:pPr>
+      <w:rPr>
+        <w:rFonts w:ascii="Wingdings" w:hAnsi="Wingdings" w:hint="default"/>
+        <w:sz w:val="20"/>
+      </w:rPr>
+    </w:lvl>
+    <w:lvl w:ilvl="4" w:tentative="1">
+      <w:start w:val="1"/>
+      <w:numFmt w:val="bullet"/>
+      <w:lvlText w:val=""/>
+      <w:lvlJc w:val="left"/>
+      <w:pPr>
+        <w:tabs>
+          <w:tab w:val="num" w:pos="3600"/>
+        </w:tabs>
+        <w:ind w:left="3600" w:hanging="360"/>
+      </w:pPr>
+      <w:rPr>
+        <w:rFonts w:ascii="Wingdings" w:hAnsi="Wingdings" w:hint="default"/>
+        <w:sz w:val="20"/>
+      </w:rPr>
+    </w:lvl>
+    <w:lvl w:ilvl="5" w:tentative="1">
+      <w:start w:val="1"/>
+      <w:numFmt w:val="bullet"/>
+      <w:lvlText w:val=""/>
+      <w:lvlJc w:val="left"/>
+      <w:pPr>
+        <w:tabs>
+          <w:tab w:val="num" w:pos="4320"/>
+        </w:tabs>
+        <w:ind w:left="4320" w:hanging="360"/>
+      </w:pPr>
+      <w:rPr>
+        <w:rFonts w:ascii="Wingdings" w:hAnsi="Wingdings" w:hint="default"/>
+        <w:sz w:val="20"/>
+      </w:rPr>
+    </w:lvl>
+    <w:lvl w:ilvl="6" w:tentative="1">
+      <w:start w:val="1"/>
+      <w:numFmt w:val="bullet"/>
+      <w:lvlText w:val=""/>
+      <w:lvlJc w:val="left"/>
+      <w:pPr>
+        <w:tabs>
+          <w:tab w:val="num" w:pos="5040"/>
+        </w:tabs>
+        <w:ind w:left="5040" w:hanging="360"/>
+      </w:pPr>
+      <w:rPr>
+        <w:rFonts w:ascii="Wingdings" w:hAnsi="Wingdings" w:hint="default"/>
+        <w:sz w:val="20"/>
+      </w:rPr>
+    </w:lvl>
+    <w:lvl w:ilvl="7" w:tentative="1">
+      <w:start w:val="1"/>
+      <w:numFmt w:val="bullet"/>
+      <w:lvlText w:val=""/>
+      <w:lvlJc w:val="left"/>
+      <w:pPr>
+        <w:tabs>
+          <w:tab w:val="num" w:pos="5760"/>
+        </w:tabs>
+        <w:ind w:left="5760" w:hanging="360"/>
+      </w:pPr>
+      <w:rPr>
+        <w:rFonts w:ascii="Wingdings" w:hAnsi="Wingdings" w:hint="default"/>
+        <w:sz w:val="20"/>
+      </w:rPr>
+    </w:lvl>
+    <w:lvl w:ilvl="8" w:tentative="1">
+      <w:start w:val="1"/>
+      <w:numFmt w:val="bullet"/>
+      <w:lvlText w:val=""/>
+      <w:lvlJc w:val="left"/>
+      <w:pPr>
+        <w:tabs>
+          <w:tab w:val="num" w:pos="6480"/>
+        </w:tabs>
+        <w:ind w:left="6480" w:hanging="360"/>
+      </w:pPr>
+      <w:rPr>
+        <w:rFonts w:ascii="Wingdings" w:hAnsi="Wingdings" w:hint="default"/>
+        <w:sz w:val="20"/>
+      </w:rPr>
+    </w:lvl>
+  </w:abstractNum>
+  <w:abstractNum w:abstractNumId="6">
     <w:nsid w:val="44442BEA"/>
     <w:multiLevelType w:val="hybridMultilevel"/>
     <w:tmpl w:val="F77A89A2"/>
@@ -8627,7 +8995,7 @@
       </w:rPr>
     </w:lvl>
   </w:abstractNum>
-  <w:abstractNum w:abstractNumId="6">
+  <w:abstractNum w:abstractNumId="7">
     <w:nsid w:val="4E804788"/>
     <w:multiLevelType w:val="hybridMultilevel"/>
     <w:tmpl w:val="9160976E"/>
@@ -8716,7 +9084,7 @@
       </w:pPr>
     </w:lvl>
   </w:abstractNum>
-  <w:abstractNum w:abstractNumId="7">
+  <w:abstractNum w:abstractNumId="8">
     <w:nsid w:val="5B727D17"/>
     <w:multiLevelType w:val="hybridMultilevel"/>
     <w:tmpl w:val="6302D230"/>
@@ -8829,7 +9197,7 @@
       </w:rPr>
     </w:lvl>
   </w:abstractNum>
-  <w:abstractNum w:abstractNumId="8">
+  <w:abstractNum w:abstractNumId="9">
     <w:nsid w:val="5E7166E0"/>
     <w:multiLevelType w:val="hybridMultilevel"/>
     <w:tmpl w:val="CC988178"/>
@@ -8943,7 +9311,7 @@
       </w:rPr>
     </w:lvl>
   </w:abstractNum>
-  <w:abstractNum w:abstractNumId="9">
+  <w:abstractNum w:abstractNumId="10">
     <w:nsid w:val="62220480"/>
     <w:multiLevelType w:val="hybridMultilevel"/>
     <w:tmpl w:val="93BE8AB2"/>
@@ -9063,13 +9431,13 @@
     <w:abstractNumId w:val="3"/>
   </w:num>
   <w:num w:numId="3">
-    <w:abstractNumId w:val="7"/>
+    <w:abstractNumId w:val="8"/>
   </w:num>
   <w:num w:numId="4">
     <w:abstractNumId w:val="1"/>
   </w:num>
   <w:num w:numId="5">
-    <w:abstractNumId w:val="6"/>
+    <w:abstractNumId w:val="7"/>
   </w:num>
   <w:num w:numId="6">
     <w:abstractNumId w:val="0"/>
@@ -9078,13 +9446,16 @@
     <w:abstractNumId w:val="2"/>
   </w:num>
   <w:num w:numId="8">
-    <w:abstractNumId w:val="8"/>
+    <w:abstractNumId w:val="9"/>
   </w:num>
   <w:num w:numId="9">
-    <w:abstractNumId w:val="5"/>
+    <w:abstractNumId w:val="6"/>
   </w:num>
   <w:num w:numId="10">
-    <w:abstractNumId w:val="9"/>
+    <w:abstractNumId w:val="10"/>
+  </w:num>
+  <w:num w:numId="11">
+    <w:abstractNumId w:val="5"/>
   </w:num>
 </w:numbering>
 </file>
@@ -10587,7 +10958,7 @@
 </file>
 
 <file path=customXml/itemProps1.xml><?xml version="1.0" encoding="utf-8"?>
-<ds:datastoreItem xmlns:ds="http://schemas.openxmlformats.org/officeDocument/2006/customXml" ds:itemID="{85245C33-61EF-4E7C-A056-38DD71998848}">
+<ds:datastoreItem xmlns:ds="http://schemas.openxmlformats.org/officeDocument/2006/customXml" ds:itemID="{C3E46619-80D8-495B-B389-0FE540575400}">
   <ds:schemaRefs>
     <ds:schemaRef ds:uri="http://schemas.openxmlformats.org/officeDocument/2006/bibliography"/>
   </ds:schemaRefs>

</xml_diff>

<commit_message>
minor fixes in proposal
</commit_message>
<xml_diff>
--- a/Documents for report/Project Proposal Skeleton.docx
+++ b/Documents for report/Project Proposal Skeleton.docx
@@ -2869,7 +2869,43 @@
           <w:shd w:val="clear" w:color="auto" w:fill="FFFFFF"/>
           <w:lang w:eastAsia="en-GB"/>
         </w:rPr>
-        <w:t xml:space="preserve"> with carefully selected decorators that can make their augmentation a reality.  Users will be able to choose 3D models of furniture and place it in their living space, complementing their existing layout to make an entirely new room. InteriAR takes it a step further by allowing its users to also change the colour of their walls to really get the full picture.</w:t>
+        <w:t xml:space="preserve"> with carefully selected decorators that can make their augmentation a reality.  Users will be able to choose 3D models of furniture and place it in their living space, complementing their existing layout to </w:t>
+      </w:r>
+      <w:r>
+        <w:rPr>
+          <w:rFonts w:cstheme="minorHAnsi"/>
+          <w:color w:val="24292E"/>
+          <w:shd w:val="clear" w:color="auto" w:fill="FFFFFF"/>
+          <w:lang w:eastAsia="en-GB"/>
+        </w:rPr>
+        <w:t>explore new designs</w:t>
+      </w:r>
+      <w:r>
+        <w:rPr>
+          <w:rFonts w:cstheme="minorHAnsi"/>
+          <w:color w:val="24292E"/>
+          <w:shd w:val="clear" w:color="auto" w:fill="FFFFFF"/>
+          <w:lang w:eastAsia="en-GB"/>
+        </w:rPr>
+        <w:t xml:space="preserve">. InteriAR takes it a step further by allowing its users to also change the colour of their walls </w:t>
+      </w:r>
+      <w:r>
+        <w:rPr>
+          <w:rFonts w:cstheme="minorHAnsi"/>
+          <w:color w:val="FF0000"/>
+          <w:shd w:val="clear" w:color="auto" w:fill="FFFFFF"/>
+          <w:lang w:eastAsia="en-GB"/>
+        </w:rPr>
+        <w:t>to really get the full picture</w:t>
+      </w:r>
+      <w:r>
+        <w:rPr>
+          <w:rFonts w:cstheme="minorHAnsi"/>
+          <w:color w:val="24292E"/>
+          <w:shd w:val="clear" w:color="auto" w:fill="FFFFFF"/>
+          <w:lang w:eastAsia="en-GB"/>
+        </w:rPr>
+        <w:t>.</w:t>
       </w:r>
     </w:p>
     <w:p>
@@ -3309,25 +3345,39 @@
           <w:color w:val="000000"/>
           <w:lang w:eastAsia="en-GB"/>
         </w:rPr>
-        <w:t xml:space="preserve">, eliminating the need for us to store sensitive data such as passwords. From that we will have </w:t>
-      </w:r>
-      <w:proofErr w:type="gramStart"/>
-      <w:r>
-        <w:rPr>
-          <w:rFonts w:cstheme="minorHAnsi"/>
-          <w:color w:val="000000"/>
-          <w:lang w:eastAsia="en-GB"/>
-        </w:rPr>
-        <w:t>a collection decorators</w:t>
-      </w:r>
-      <w:proofErr w:type="gramEnd"/>
-      <w:r>
-        <w:rPr>
-          <w:rFonts w:cstheme="minorHAnsi"/>
-          <w:color w:val="000000"/>
-          <w:lang w:eastAsia="en-GB"/>
-        </w:rPr>
-        <w:t xml:space="preserve"> in a database that will hold reviews, location, and optionally a portfolio of past work. For the users we will store: user names, snapshots of designs, current orders and more.</w:t>
+        <w:t xml:space="preserve">, </w:t>
+      </w:r>
+      <w:r>
+        <w:rPr>
+          <w:rFonts w:cstheme="minorHAnsi"/>
+          <w:color w:val="FF0000"/>
+          <w:lang w:eastAsia="en-GB"/>
+        </w:rPr>
+        <w:t>eliminating the need for us to store sensitive data such as passwords</w:t>
+      </w:r>
+      <w:r>
+        <w:rPr>
+          <w:rFonts w:cstheme="minorHAnsi"/>
+          <w:color w:val="000000"/>
+          <w:lang w:eastAsia="en-GB"/>
+        </w:rPr>
+        <w:t>. From that we will have a collection</w:t>
+      </w:r>
+      <w:r>
+        <w:rPr>
+          <w:rFonts w:cstheme="minorHAnsi"/>
+          <w:color w:val="000000"/>
+          <w:lang w:eastAsia="en-GB"/>
+        </w:rPr>
+        <w:t xml:space="preserve"> of</w:t>
+      </w:r>
+      <w:r>
+        <w:rPr>
+          <w:rFonts w:cstheme="minorHAnsi"/>
+          <w:color w:val="000000"/>
+          <w:lang w:eastAsia="en-GB"/>
+        </w:rPr>
+        <w:t xml:space="preserve"> decorators in a database that will hold reviews, location, and optionally a portfolio of past work. For the users we will store: user names, snapshots of designs, current orders and more.</w:t>
       </w:r>
     </w:p>
     <w:p>
@@ -5792,8 +5842,6 @@
         </w:rPr>
         <w:t>?</w:t>
       </w:r>
-      <w:bookmarkStart w:id="24" w:name="_GoBack"/>
-      <w:bookmarkEnd w:id="24"/>
       <w:r>
         <w:rPr>
           <w:rFonts w:cstheme="minorHAnsi"/>
@@ -6432,14 +6480,14 @@
           <w:lang w:eastAsia="en-GB"/>
         </w:rPr>
       </w:pPr>
-      <w:bookmarkStart w:id="25" w:name="_Toc500846743"/>
+      <w:bookmarkStart w:id="24" w:name="_Toc500846743"/>
       <w:r>
         <w:rPr>
           <w:lang w:eastAsia="en-GB"/>
         </w:rPr>
         <w:t>Database</w:t>
       </w:r>
-      <w:bookmarkEnd w:id="25"/>
+      <w:bookmarkEnd w:id="24"/>
       <w:r>
         <w:rPr>
           <w:lang w:eastAsia="en-GB"/>
@@ -6754,9 +6802,9 @@
           <w:u w:val="single"/>
         </w:rPr>
       </w:pPr>
-      <w:bookmarkStart w:id="26" w:name="_Toc500844035"/>
-      <w:bookmarkStart w:id="27" w:name="_Toc500844292"/>
-      <w:bookmarkStart w:id="28" w:name="_Toc500846744"/>
+      <w:bookmarkStart w:id="25" w:name="_Toc500844035"/>
+      <w:bookmarkStart w:id="26" w:name="_Toc500844292"/>
+      <w:bookmarkStart w:id="27" w:name="_Toc500846744"/>
       <w:r>
         <w:rPr>
           <w:sz w:val="30"/>
@@ -6765,12 +6813,151 @@
         </w:rPr>
         <w:t>Technical Architecture</w:t>
       </w:r>
+      <w:bookmarkEnd w:id="25"/>
       <w:bookmarkEnd w:id="26"/>
       <w:bookmarkEnd w:id="27"/>
+    </w:p>
+    <w:p>
+      <w:pPr>
+        <w:rPr>
+          <w:rFonts w:cstheme="minorHAnsi"/>
+          <w:sz w:val="24"/>
+          <w:szCs w:val="24"/>
+          <w:lang w:eastAsia="en-GB"/>
+        </w:rPr>
+      </w:pPr>
+      <w:r>
+        <w:rPr>
+          <w:rFonts w:cstheme="minorHAnsi"/>
+          <w:color w:val="000000"/>
+          <w:lang w:eastAsia="en-GB"/>
+        </w:rPr>
+        <w:t xml:space="preserve"> </w:t>
+      </w:r>
+    </w:p>
+    <w:p>
+      <w:pPr>
+        <w:pStyle w:val="Heading3"/>
+        <w:rPr>
+          <w:lang w:eastAsia="en-GB"/>
+        </w:rPr>
+      </w:pPr>
+      <w:bookmarkStart w:id="28" w:name="_Toc500846745"/>
+      <w:r>
+        <w:rPr>
+          <w:lang w:eastAsia="en-GB"/>
+        </w:rPr>
+        <w:t>Database</w:t>
+      </w:r>
       <w:bookmarkEnd w:id="28"/>
     </w:p>
     <w:p>
       <w:pPr>
+        <w:pStyle w:val="Heading4"/>
+        <w:rPr>
+          <w:rFonts w:cstheme="minorHAnsi"/>
+          <w:sz w:val="24"/>
+          <w:szCs w:val="24"/>
+          <w:lang w:eastAsia="en-GB"/>
+        </w:rPr>
+      </w:pPr>
+      <w:r>
+        <w:rPr>
+          <w:rFonts w:cstheme="minorHAnsi"/>
+          <w:color w:val="000000"/>
+          <w:lang w:eastAsia="en-GB"/>
+        </w:rPr>
+        <w:t xml:space="preserve"> </w:t>
+      </w:r>
+    </w:p>
+    <w:p>
+      <w:pPr>
+        <w:rPr>
+          <w:rFonts w:cstheme="minorHAnsi"/>
+          <w:sz w:val="24"/>
+          <w:szCs w:val="24"/>
+          <w:lang w:eastAsia="en-GB"/>
+        </w:rPr>
+      </w:pPr>
+      <w:r>
+        <w:rPr>
+          <w:rFonts w:cstheme="minorHAnsi"/>
+          <w:color w:val="000000"/>
+          <w:lang w:eastAsia="en-GB"/>
+        </w:rPr>
+        <w:t>As we won’t be using our own database to be validating and logging users in, we have come to the conclusion of using Facebook and Google’s login API to help create accounts. The reason is due to the feedback we got from potential users who said they are happy to or even prefer to log in with Facebook or Google. Even though this implementation may exclude people without the above services, it makes the whole process of signing up to the app more efficient. It also solves some issues we may have encrypting and protecting the data correctly as passwords won’t be stored with us.</w:t>
+      </w:r>
+    </w:p>
+    <w:p>
+      <w:pPr>
+        <w:rPr>
+          <w:rFonts w:cstheme="minorHAnsi"/>
+          <w:sz w:val="24"/>
+          <w:szCs w:val="24"/>
+          <w:lang w:eastAsia="en-GB"/>
+        </w:rPr>
+      </w:pPr>
+      <w:r>
+        <w:rPr>
+          <w:rFonts w:cstheme="minorHAnsi"/>
+          <w:color w:val="000000"/>
+          <w:lang w:eastAsia="en-GB"/>
+        </w:rPr>
+        <w:t xml:space="preserve"> </w:t>
+      </w:r>
+    </w:p>
+    <w:p>
+      <w:pPr>
+        <w:rPr>
+          <w:rFonts w:cstheme="minorHAnsi"/>
+          <w:sz w:val="24"/>
+          <w:szCs w:val="24"/>
+          <w:lang w:eastAsia="en-GB"/>
+        </w:rPr>
+      </w:pPr>
+      <w:r>
+        <w:rPr>
+          <w:rFonts w:cstheme="minorHAnsi"/>
+          <w:color w:val="000000"/>
+          <w:lang w:eastAsia="en-GB"/>
+        </w:rPr>
+        <w:t>In our account database, we have decided to use a MongoDB. The reason being that it is easiest to implement over MySQL. Furthermore,</w:t>
+      </w:r>
+      <w:r>
+        <w:rPr>
+          <w:rFonts w:cstheme="minorHAnsi"/>
+          <w:color w:val="FF0000"/>
+          <w:lang w:eastAsia="en-GB"/>
+        </w:rPr>
+        <w:t xml:space="preserve"> it has better capacity, speed and reliability than MySQL</w:t>
+      </w:r>
+      <w:r>
+        <w:rPr>
+          <w:rFonts w:cstheme="minorHAnsi"/>
+          <w:color w:val="000000"/>
+          <w:lang w:eastAsia="en-GB"/>
+        </w:rPr>
+        <w:t xml:space="preserve"> </w:t>
+      </w:r>
+      <w:r>
+        <w:rPr>
+          <w:rFonts w:cstheme="minorHAnsi"/>
+          <w:color w:val="FF0000"/>
+          <w:lang w:eastAsia="en-GB"/>
+        </w:rPr>
+        <w:t>[REF]</w:t>
+      </w:r>
+      <w:r>
+        <w:rPr>
+          <w:rFonts w:cstheme="minorHAnsi"/>
+          <w:color w:val="000000"/>
+          <w:lang w:eastAsia="en-GB"/>
+        </w:rPr>
+        <w:t>.</w:t>
+      </w:r>
+    </w:p>
+    <w:p>
+      <w:pPr>
         <w:rPr>
           <w:rFonts w:cstheme="minorHAnsi"/>
           <w:sz w:val="24"/>
@@ -6794,153 +6981,14 @@
           <w:lang w:eastAsia="en-GB"/>
         </w:rPr>
       </w:pPr>
-      <w:bookmarkStart w:id="29" w:name="_Toc500846745"/>
-      <w:r>
-        <w:rPr>
-          <w:lang w:eastAsia="en-GB"/>
-        </w:rPr>
-        <w:t>Database</w:t>
+      <w:bookmarkStart w:id="29" w:name="_Toc500846746"/>
+      <w:r>
+        <w:rPr>
+          <w:lang w:eastAsia="en-GB"/>
+        </w:rPr>
+        <w:t>Augmented Reality Implementation</w:t>
       </w:r>
       <w:bookmarkEnd w:id="29"/>
-    </w:p>
-    <w:p>
-      <w:pPr>
-        <w:pStyle w:val="Heading4"/>
-        <w:rPr>
-          <w:rFonts w:cstheme="minorHAnsi"/>
-          <w:sz w:val="24"/>
-          <w:szCs w:val="24"/>
-          <w:lang w:eastAsia="en-GB"/>
-        </w:rPr>
-      </w:pPr>
-      <w:r>
-        <w:rPr>
-          <w:rFonts w:cstheme="minorHAnsi"/>
-          <w:color w:val="000000"/>
-          <w:lang w:eastAsia="en-GB"/>
-        </w:rPr>
-        <w:t xml:space="preserve"> </w:t>
-      </w:r>
-    </w:p>
-    <w:p>
-      <w:pPr>
-        <w:rPr>
-          <w:rFonts w:cstheme="minorHAnsi"/>
-          <w:sz w:val="24"/>
-          <w:szCs w:val="24"/>
-          <w:lang w:eastAsia="en-GB"/>
-        </w:rPr>
-      </w:pPr>
-      <w:r>
-        <w:rPr>
-          <w:rFonts w:cstheme="minorHAnsi"/>
-          <w:color w:val="000000"/>
-          <w:lang w:eastAsia="en-GB"/>
-        </w:rPr>
-        <w:t>As we won’t be using our own database to be validating and logging users in, we have come to the conclusion of using Facebook and Google’s login API to help create accounts. The reason is due to the feedback we got from potential users who said they are happy to or even prefer to log in with Facebook or Google. Even though this implementation may exclude people without the above services, it makes the whole process of signing up to the app more efficient. It also solves some issues we may have encrypting and protecting the data correctly as passwords won’t be stored with us.</w:t>
-      </w:r>
-    </w:p>
-    <w:p>
-      <w:pPr>
-        <w:rPr>
-          <w:rFonts w:cstheme="minorHAnsi"/>
-          <w:sz w:val="24"/>
-          <w:szCs w:val="24"/>
-          <w:lang w:eastAsia="en-GB"/>
-        </w:rPr>
-      </w:pPr>
-      <w:r>
-        <w:rPr>
-          <w:rFonts w:cstheme="minorHAnsi"/>
-          <w:color w:val="000000"/>
-          <w:lang w:eastAsia="en-GB"/>
-        </w:rPr>
-        <w:t xml:space="preserve"> </w:t>
-      </w:r>
-    </w:p>
-    <w:p>
-      <w:pPr>
-        <w:rPr>
-          <w:rFonts w:cstheme="minorHAnsi"/>
-          <w:sz w:val="24"/>
-          <w:szCs w:val="24"/>
-          <w:lang w:eastAsia="en-GB"/>
-        </w:rPr>
-      </w:pPr>
-      <w:r>
-        <w:rPr>
-          <w:rFonts w:cstheme="minorHAnsi"/>
-          <w:color w:val="000000"/>
-          <w:lang w:eastAsia="en-GB"/>
-        </w:rPr>
-        <w:t>In our account database, we have decided to use a MongoDB. The reason being that it is easiest to implement over MySQL. Furthermore,</w:t>
-      </w:r>
-      <w:r>
-        <w:rPr>
-          <w:rFonts w:cstheme="minorHAnsi"/>
-          <w:color w:val="FF0000"/>
-          <w:lang w:eastAsia="en-GB"/>
-        </w:rPr>
-        <w:t xml:space="preserve"> it has better capacity, speed and reliability than MySQL</w:t>
-      </w:r>
-      <w:r>
-        <w:rPr>
-          <w:rFonts w:cstheme="minorHAnsi"/>
-          <w:color w:val="000000"/>
-          <w:lang w:eastAsia="en-GB"/>
-        </w:rPr>
-        <w:t xml:space="preserve"> </w:t>
-      </w:r>
-      <w:r>
-        <w:rPr>
-          <w:rFonts w:cstheme="minorHAnsi"/>
-          <w:color w:val="FF0000"/>
-          <w:lang w:eastAsia="en-GB"/>
-        </w:rPr>
-        <w:t>[REF]</w:t>
-      </w:r>
-      <w:r>
-        <w:rPr>
-          <w:rFonts w:cstheme="minorHAnsi"/>
-          <w:color w:val="000000"/>
-          <w:lang w:eastAsia="en-GB"/>
-        </w:rPr>
-        <w:t>.</w:t>
-      </w:r>
-    </w:p>
-    <w:p>
-      <w:pPr>
-        <w:rPr>
-          <w:rFonts w:cstheme="minorHAnsi"/>
-          <w:sz w:val="24"/>
-          <w:szCs w:val="24"/>
-          <w:lang w:eastAsia="en-GB"/>
-        </w:rPr>
-      </w:pPr>
-      <w:r>
-        <w:rPr>
-          <w:rFonts w:cstheme="minorHAnsi"/>
-          <w:color w:val="000000"/>
-          <w:lang w:eastAsia="en-GB"/>
-        </w:rPr>
-        <w:t xml:space="preserve"> </w:t>
-      </w:r>
-    </w:p>
-    <w:p>
-      <w:pPr>
-        <w:pStyle w:val="Heading3"/>
-        <w:rPr>
-          <w:lang w:eastAsia="en-GB"/>
-        </w:rPr>
-      </w:pPr>
-      <w:bookmarkStart w:id="30" w:name="_Toc500846746"/>
-      <w:r>
-        <w:rPr>
-          <w:lang w:eastAsia="en-GB"/>
-        </w:rPr>
-        <w:t>Augmented Reality Implementation</w:t>
-      </w:r>
-      <w:bookmarkEnd w:id="30"/>
     </w:p>
     <w:p>
       <w:pPr>
@@ -7266,92 +7314,92 @@
           <w:lang w:eastAsia="en-GB"/>
         </w:rPr>
       </w:pPr>
-      <w:bookmarkStart w:id="31" w:name="_Toc500846747"/>
+      <w:bookmarkStart w:id="30" w:name="_Toc500846747"/>
       <w:r>
         <w:rPr>
           <w:lang w:eastAsia="en-GB"/>
         </w:rPr>
         <w:t>Messaging</w:t>
       </w:r>
+      <w:bookmarkEnd w:id="30"/>
+    </w:p>
+    <w:p>
+      <w:pPr>
+        <w:rPr>
+          <w:rFonts w:cstheme="minorHAnsi"/>
+          <w:sz w:val="24"/>
+          <w:szCs w:val="24"/>
+          <w:lang w:eastAsia="en-GB"/>
+        </w:rPr>
+      </w:pPr>
+      <w:r>
+        <w:rPr>
+          <w:rFonts w:cstheme="minorHAnsi"/>
+          <w:color w:val="000000"/>
+          <w:lang w:eastAsia="en-GB"/>
+        </w:rPr>
+        <w:t xml:space="preserve"> </w:t>
+      </w:r>
+    </w:p>
+    <w:p>
+      <w:pPr>
+        <w:rPr>
+          <w:rFonts w:cstheme="minorHAnsi"/>
+          <w:sz w:val="24"/>
+          <w:szCs w:val="24"/>
+          <w:lang w:eastAsia="en-GB"/>
+        </w:rPr>
+      </w:pPr>
+      <w:r>
+        <w:rPr>
+          <w:rFonts w:cstheme="minorHAnsi"/>
+          <w:color w:val="000000"/>
+          <w:lang w:eastAsia="en-GB"/>
+        </w:rPr>
+        <w:t>We aim to including instant messaging to allow customer and decorators to securely communicate with each other. We have chosen to use an instant messaging API over standard SMS as people may not be comfortable giving their numbers out.</w:t>
+      </w:r>
+      <w:r>
+        <w:rPr>
+          <w:rFonts w:cstheme="minorHAnsi"/>
+          <w:color w:val="FF0000"/>
+          <w:lang w:eastAsia="en-GB"/>
+        </w:rPr>
+        <w:t xml:space="preserve"> The API we will use is called Pusher.</w:t>
+      </w:r>
+    </w:p>
+    <w:p>
+      <w:pPr>
+        <w:rPr>
+          <w:rFonts w:cstheme="minorHAnsi"/>
+          <w:sz w:val="24"/>
+          <w:szCs w:val="24"/>
+          <w:lang w:eastAsia="en-GB"/>
+        </w:rPr>
+      </w:pPr>
+      <w:r>
+        <w:rPr>
+          <w:rFonts w:cstheme="minorHAnsi"/>
+          <w:color w:val="000000"/>
+          <w:lang w:eastAsia="en-GB"/>
+        </w:rPr>
+        <w:t xml:space="preserve"> </w:t>
+      </w:r>
+    </w:p>
+    <w:p>
+      <w:pPr>
+        <w:pStyle w:val="Heading3"/>
+        <w:rPr>
+          <w:lang w:eastAsia="en-GB"/>
+        </w:rPr>
+      </w:pPr>
+      <w:bookmarkStart w:id="31" w:name="_Toc500846748"/>
+      <w:r>
+        <w:rPr>
+          <w:lang w:eastAsia="en-GB"/>
+        </w:rPr>
+        <w:t>Payment</w:t>
+      </w:r>
       <w:bookmarkEnd w:id="31"/>
-    </w:p>
-    <w:p>
-      <w:pPr>
-        <w:rPr>
-          <w:rFonts w:cstheme="minorHAnsi"/>
-          <w:sz w:val="24"/>
-          <w:szCs w:val="24"/>
-          <w:lang w:eastAsia="en-GB"/>
-        </w:rPr>
-      </w:pPr>
-      <w:r>
-        <w:rPr>
-          <w:rFonts w:cstheme="minorHAnsi"/>
-          <w:color w:val="000000"/>
-          <w:lang w:eastAsia="en-GB"/>
-        </w:rPr>
-        <w:t xml:space="preserve"> </w:t>
-      </w:r>
-    </w:p>
-    <w:p>
-      <w:pPr>
-        <w:rPr>
-          <w:rFonts w:cstheme="minorHAnsi"/>
-          <w:sz w:val="24"/>
-          <w:szCs w:val="24"/>
-          <w:lang w:eastAsia="en-GB"/>
-        </w:rPr>
-      </w:pPr>
-      <w:r>
-        <w:rPr>
-          <w:rFonts w:cstheme="minorHAnsi"/>
-          <w:color w:val="000000"/>
-          <w:lang w:eastAsia="en-GB"/>
-        </w:rPr>
-        <w:t>We aim to including instant messaging to allow customer and decorators to securely communicate with each other. We have chosen to use an instant messaging API over standard SMS as people may not be comfortable giving their numbers out.</w:t>
-      </w:r>
-      <w:r>
-        <w:rPr>
-          <w:rFonts w:cstheme="minorHAnsi"/>
-          <w:color w:val="FF0000"/>
-          <w:lang w:eastAsia="en-GB"/>
-        </w:rPr>
-        <w:t xml:space="preserve"> The API we will use is called Pusher.</w:t>
-      </w:r>
-    </w:p>
-    <w:p>
-      <w:pPr>
-        <w:rPr>
-          <w:rFonts w:cstheme="minorHAnsi"/>
-          <w:sz w:val="24"/>
-          <w:szCs w:val="24"/>
-          <w:lang w:eastAsia="en-GB"/>
-        </w:rPr>
-      </w:pPr>
-      <w:r>
-        <w:rPr>
-          <w:rFonts w:cstheme="minorHAnsi"/>
-          <w:color w:val="000000"/>
-          <w:lang w:eastAsia="en-GB"/>
-        </w:rPr>
-        <w:t xml:space="preserve"> </w:t>
-      </w:r>
-    </w:p>
-    <w:p>
-      <w:pPr>
-        <w:pStyle w:val="Heading3"/>
-        <w:rPr>
-          <w:lang w:eastAsia="en-GB"/>
-        </w:rPr>
-      </w:pPr>
-      <w:bookmarkStart w:id="32" w:name="_Toc500846748"/>
-      <w:r>
-        <w:rPr>
-          <w:lang w:eastAsia="en-GB"/>
-        </w:rPr>
-        <w:t>Payment</w:t>
-      </w:r>
-      <w:bookmarkEnd w:id="32"/>
     </w:p>
     <w:p>
       <w:pPr>
@@ -7450,9 +7498,9 @@
           <w:u w:val="single"/>
         </w:rPr>
       </w:pPr>
-      <w:bookmarkStart w:id="33" w:name="_Toc500844036"/>
-      <w:bookmarkStart w:id="34" w:name="_Toc500844293"/>
-      <w:bookmarkStart w:id="35" w:name="_Toc500846749"/>
+      <w:bookmarkStart w:id="32" w:name="_Toc500844036"/>
+      <w:bookmarkStart w:id="33" w:name="_Toc500844293"/>
+      <w:bookmarkStart w:id="34" w:name="_Toc500846749"/>
       <w:r>
         <w:rPr>
           <w:sz w:val="30"/>
@@ -7461,9 +7509,9 @@
         </w:rPr>
         <w:t>Evaluation Plan</w:t>
       </w:r>
+      <w:bookmarkEnd w:id="32"/>
       <w:bookmarkEnd w:id="33"/>
       <w:bookmarkEnd w:id="34"/>
-      <w:bookmarkEnd w:id="35"/>
     </w:p>
     <w:p>
       <w:pPr>
@@ -7568,9 +7616,9 @@
           <w:u w:val="single"/>
         </w:rPr>
       </w:pPr>
-      <w:bookmarkStart w:id="36" w:name="_Toc500844037"/>
-      <w:bookmarkStart w:id="37" w:name="_Toc500844294"/>
-      <w:bookmarkStart w:id="38" w:name="_Toc500846750"/>
+      <w:bookmarkStart w:id="35" w:name="_Toc500844037"/>
+      <w:bookmarkStart w:id="36" w:name="_Toc500844294"/>
+      <w:bookmarkStart w:id="37" w:name="_Toc500846750"/>
       <w:r>
         <w:rPr>
           <w:sz w:val="30"/>
@@ -7579,9 +7627,9 @@
         </w:rPr>
         <w:t>Project Management</w:t>
       </w:r>
+      <w:bookmarkEnd w:id="35"/>
       <w:bookmarkEnd w:id="36"/>
       <w:bookmarkEnd w:id="37"/>
-      <w:bookmarkEnd w:id="38"/>
     </w:p>
     <w:p>
       <w:pPr>
@@ -7673,7 +7721,17 @@
           <w:color w:val="FF0000"/>
           <w:lang w:eastAsia="en-GB"/>
         </w:rPr>
-        <w:t xml:space="preserve">[APPENDIX] </w:t>
+        <w:t>[APPENDIX</w:t>
+      </w:r>
+      <w:bookmarkStart w:id="38" w:name="_GoBack"/>
+      <w:bookmarkEnd w:id="38"/>
+      <w:r>
+        <w:rPr>
+          <w:rFonts w:cstheme="minorHAnsi"/>
+          <w:color w:val="FF0000"/>
+          <w:lang w:eastAsia="en-GB"/>
+        </w:rPr>
+        <w:t xml:space="preserve">] </w:t>
       </w:r>
       <w:r>
         <w:rPr>
@@ -11220,7 +11278,7 @@
 </file>
 
 <file path=customXml/itemProps1.xml><?xml version="1.0" encoding="utf-8"?>
-<ds:datastoreItem xmlns:ds="http://schemas.openxmlformats.org/officeDocument/2006/customXml" ds:itemID="{F0A530F6-2A90-4B03-B0C7-618229466836}">
+<ds:datastoreItem xmlns:ds="http://schemas.openxmlformats.org/officeDocument/2006/customXml" ds:itemID="{E83FC220-C6B5-4E8B-BC93-642C825986D3}">
   <ds:schemaRefs>
     <ds:schemaRef ds:uri="http://schemas.openxmlformats.org/officeDocument/2006/bibliography"/>
   </ds:schemaRefs>

</xml_diff>

<commit_message>
refs and proposal changes
</commit_message>
<xml_diff>
--- a/Documents for report/Project Proposal Skeleton.docx
+++ b/Documents for report/Project Proposal Skeleton.docx
@@ -1,6 +1,6 @@
 
 <file path=word/document.xml><?xml version="1.0" encoding="utf-8"?>
-<w:document xmlns:wpc="http://schemas.microsoft.com/office/word/2010/wordprocessingCanvas" xmlns:mo="http://schemas.microsoft.com/office/mac/office/2008/main" xmlns:mc="http://schemas.openxmlformats.org/markup-compatibility/2006" xmlns:mv="urn:schemas-microsoft-com:mac:vml" xmlns:o="urn:schemas-microsoft-com:office:office" xmlns:r="http://schemas.openxmlformats.org/officeDocument/2006/relationships" xmlns:m="http://schemas.openxmlformats.org/officeDocument/2006/math" xmlns:v="urn:schemas-microsoft-com:vml" xmlns:wp14="http://schemas.microsoft.com/office/word/2010/wordprocessingDrawing" xmlns:wp="http://schemas.openxmlformats.org/drawingml/2006/wordprocessingDrawing" xmlns:w10="urn:schemas-microsoft-com:office:word" xmlns:w="http://schemas.openxmlformats.org/wordprocessingml/2006/main" xmlns:w14="http://schemas.microsoft.com/office/word/2010/wordml" xmlns:w15="http://schemas.microsoft.com/office/word/2012/wordml" xmlns:wpg="http://schemas.microsoft.com/office/word/2010/wordprocessingGroup" xmlns:wpi="http://schemas.microsoft.com/office/word/2010/wordprocessingInk" xmlns:wne="http://schemas.microsoft.com/office/word/2006/wordml" xmlns:wps="http://schemas.microsoft.com/office/word/2010/wordprocessingShape" mc:Ignorable="w14 w15 wp14">
+<w:document xmlns:wpc="http://schemas.microsoft.com/office/word/2010/wordprocessingCanvas" xmlns:mc="http://schemas.openxmlformats.org/markup-compatibility/2006" xmlns:o="urn:schemas-microsoft-com:office:office" xmlns:r="http://schemas.openxmlformats.org/officeDocument/2006/relationships" xmlns:m="http://schemas.openxmlformats.org/officeDocument/2006/math" xmlns:v="urn:schemas-microsoft-com:vml" xmlns:wp14="http://schemas.microsoft.com/office/word/2010/wordprocessingDrawing" xmlns:wp="http://schemas.openxmlformats.org/drawingml/2006/wordprocessingDrawing" xmlns:w10="urn:schemas-microsoft-com:office:word" xmlns:w="http://schemas.openxmlformats.org/wordprocessingml/2006/main" xmlns:w14="http://schemas.microsoft.com/office/word/2010/wordml" xmlns:w15="http://schemas.microsoft.com/office/word/2012/wordml" xmlns:wpg="http://schemas.microsoft.com/office/word/2010/wordprocessingGroup" xmlns:wpi="http://schemas.microsoft.com/office/word/2010/wordprocessingInk" xmlns:wne="http://schemas.microsoft.com/office/word/2006/wordml" xmlns:wps="http://schemas.microsoft.com/office/word/2010/wordprocessingShape" mc:Ignorable="w14 w15 wp14">
   <w:body>
     <w:p>
       <w:pPr>
@@ -12,14 +12,12 @@
           <w:lang w:eastAsia="en-GB"/>
         </w:rPr>
       </w:pPr>
-      <w:proofErr w:type="spellStart"/>
       <w:r>
         <w:rPr>
           <w:lang w:eastAsia="en-GB"/>
         </w:rPr>
         <w:t>InteriAR</w:t>
       </w:r>
-      <w:proofErr w:type="spellEnd"/>
     </w:p>
     <w:p>
       <w:pPr>
@@ -222,9 +220,19 @@
           <w:szCs w:val="24"/>
           <w:lang w:eastAsia="en-GB"/>
         </w:rPr>
-        <w:t xml:space="preserve"> </w:t>
-      </w:r>
-      <w:proofErr w:type="spellStart"/>
+        <w:t xml:space="preserve"> Tanzum is making this right now</w:t>
+      </w:r>
+    </w:p>
+    <w:p>
+      <w:pPr>
+        <w:jc w:val="center"/>
+        <w:rPr>
+          <w:rFonts w:cstheme="minorHAnsi"/>
+          <w:sz w:val="24"/>
+          <w:szCs w:val="24"/>
+          <w:lang w:eastAsia="en-GB"/>
+        </w:rPr>
+      </w:pPr>
       <w:r>
         <w:rPr>
           <w:rFonts w:cstheme="minorHAnsi"/>
@@ -235,9 +243,19 @@
           <w:szCs w:val="24"/>
           <w:lang w:eastAsia="en-GB"/>
         </w:rPr>
-        <w:t>Tanzum</w:t>
-      </w:r>
-      <w:proofErr w:type="spellEnd"/>
+        <w:t xml:space="preserve"> </w:t>
+      </w:r>
+    </w:p>
+    <w:p>
+      <w:pPr>
+        <w:jc w:val="center"/>
+        <w:rPr>
+          <w:rFonts w:cstheme="minorHAnsi"/>
+          <w:sz w:val="24"/>
+          <w:szCs w:val="24"/>
+          <w:lang w:eastAsia="en-GB"/>
+        </w:rPr>
+      </w:pPr>
       <w:r>
         <w:rPr>
           <w:rFonts w:cstheme="minorHAnsi"/>
@@ -248,7 +266,7 @@
           <w:szCs w:val="24"/>
           <w:lang w:eastAsia="en-GB"/>
         </w:rPr>
-        <w:t xml:space="preserve"> is making this right now</w:t>
+        <w:t xml:space="preserve"> </w:t>
       </w:r>
     </w:p>
     <w:p>
@@ -616,7 +634,7 @@
           <w:szCs w:val="24"/>
           <w:lang w:eastAsia="en-GB"/>
         </w:rPr>
-        <w:t xml:space="preserve"> </w:t>
+        <w:t>Group H</w:t>
       </w:r>
     </w:p>
     <w:p>
@@ -632,14 +650,10 @@
       <w:r>
         <w:rPr>
           <w:rFonts w:cstheme="minorHAnsi"/>
-          <w:b/>
-          <w:bCs/>
-          <w:color w:val="000000"/>
-          <w:sz w:val="24"/>
-          <w:szCs w:val="24"/>
-          <w:lang w:eastAsia="en-GB"/>
-        </w:rPr>
-        <w:t xml:space="preserve"> </w:t>
+          <w:color w:val="000000"/>
+          <w:lang w:eastAsia="en-GB"/>
+        </w:rPr>
+        <w:t>Cleon Grant</w:t>
       </w:r>
     </w:p>
     <w:p>
@@ -655,14 +669,10 @@
       <w:r>
         <w:rPr>
           <w:rFonts w:cstheme="minorHAnsi"/>
-          <w:b/>
-          <w:bCs/>
-          <w:color w:val="000000"/>
-          <w:sz w:val="24"/>
-          <w:szCs w:val="24"/>
-          <w:lang w:eastAsia="en-GB"/>
-        </w:rPr>
-        <w:t>Group H</w:t>
+          <w:color w:val="000000"/>
+          <w:lang w:eastAsia="en-GB"/>
+        </w:rPr>
+        <w:t>Ethan Newell</w:t>
       </w:r>
     </w:p>
     <w:p>
@@ -681,7 +691,7 @@
           <w:color w:val="000000"/>
           <w:lang w:eastAsia="en-GB"/>
         </w:rPr>
-        <w:t>Cleon Grant</w:t>
+        <w:t>Tanzum Begum</w:t>
       </w:r>
     </w:p>
     <w:p>
@@ -700,7 +710,7 @@
           <w:color w:val="000000"/>
           <w:lang w:eastAsia="en-GB"/>
         </w:rPr>
-        <w:t>Ethan Newell</w:t>
+        <w:t>Jibril Omar Ali</w:t>
       </w:r>
     </w:p>
     <w:p>
@@ -713,23 +723,13 @@
           <w:lang w:eastAsia="en-GB"/>
         </w:rPr>
       </w:pPr>
-      <w:proofErr w:type="spellStart"/>
-      <w:r>
-        <w:rPr>
-          <w:rFonts w:cstheme="minorHAnsi"/>
-          <w:color w:val="000000"/>
-          <w:lang w:eastAsia="en-GB"/>
-        </w:rPr>
-        <w:t>Tanzum</w:t>
-      </w:r>
-      <w:proofErr w:type="spellEnd"/>
-      <w:r>
-        <w:rPr>
-          <w:rFonts w:cstheme="minorHAnsi"/>
-          <w:color w:val="000000"/>
-          <w:lang w:eastAsia="en-GB"/>
-        </w:rPr>
-        <w:t xml:space="preserve"> Begum</w:t>
+      <w:r>
+        <w:rPr>
+          <w:rFonts w:cstheme="minorHAnsi"/>
+          <w:color w:val="000000"/>
+          <w:lang w:eastAsia="en-GB"/>
+        </w:rPr>
+        <w:t>Ifrah Shahid</w:t>
       </w:r>
     </w:p>
     <w:p>
@@ -742,23 +742,13 @@
           <w:lang w:eastAsia="en-GB"/>
         </w:rPr>
       </w:pPr>
-      <w:proofErr w:type="spellStart"/>
-      <w:r>
-        <w:rPr>
-          <w:rFonts w:cstheme="minorHAnsi"/>
-          <w:color w:val="000000"/>
-          <w:lang w:eastAsia="en-GB"/>
-        </w:rPr>
-        <w:t>Jibril</w:t>
-      </w:r>
-      <w:proofErr w:type="spellEnd"/>
-      <w:r>
-        <w:rPr>
-          <w:rFonts w:cstheme="minorHAnsi"/>
-          <w:color w:val="000000"/>
-          <w:lang w:eastAsia="en-GB"/>
-        </w:rPr>
-        <w:t xml:space="preserve"> Omar Ali</w:t>
+      <w:r>
+        <w:rPr>
+          <w:rFonts w:cstheme="minorHAnsi"/>
+          <w:color w:val="000000"/>
+          <w:lang w:eastAsia="en-GB"/>
+        </w:rPr>
+        <w:t>Liban Farah</w:t>
       </w:r>
     </w:p>
     <w:p>
@@ -771,128 +761,32 @@
           <w:lang w:eastAsia="en-GB"/>
         </w:rPr>
       </w:pPr>
-      <w:proofErr w:type="spellStart"/>
-      <w:r>
-        <w:rPr>
-          <w:rFonts w:cstheme="minorHAnsi"/>
-          <w:color w:val="000000"/>
-          <w:lang w:eastAsia="en-GB"/>
-        </w:rPr>
-        <w:t>Ifrah</w:t>
-      </w:r>
-      <w:proofErr w:type="spellEnd"/>
-      <w:r>
-        <w:rPr>
-          <w:rFonts w:cstheme="minorHAnsi"/>
-          <w:color w:val="000000"/>
-          <w:lang w:eastAsia="en-GB"/>
-        </w:rPr>
-        <w:t xml:space="preserve"> </w:t>
-      </w:r>
-      <w:proofErr w:type="spellStart"/>
-      <w:r>
-        <w:rPr>
-          <w:rFonts w:cstheme="minorHAnsi"/>
-          <w:color w:val="000000"/>
-          <w:lang w:eastAsia="en-GB"/>
-        </w:rPr>
-        <w:t>Shahid</w:t>
-      </w:r>
-      <w:proofErr w:type="spellEnd"/>
+      <w:r>
+        <w:rPr>
+          <w:rFonts w:cstheme="minorHAnsi"/>
+          <w:color w:val="000000"/>
+          <w:lang w:eastAsia="en-GB"/>
+        </w:rPr>
+        <w:t>Shah Ali</w:t>
+      </w:r>
     </w:p>
     <w:p>
       <w:pPr>
         <w:jc w:val="center"/>
         <w:rPr>
           <w:rFonts w:cstheme="minorHAnsi"/>
-          <w:sz w:val="24"/>
-          <w:szCs w:val="24"/>
-          <w:lang w:eastAsia="en-GB"/>
-        </w:rPr>
-      </w:pPr>
-      <w:proofErr w:type="spellStart"/>
-      <w:r>
-        <w:rPr>
-          <w:rFonts w:cstheme="minorHAnsi"/>
-          <w:color w:val="000000"/>
-          <w:lang w:eastAsia="en-GB"/>
-        </w:rPr>
-        <w:t>Liban</w:t>
-      </w:r>
-      <w:proofErr w:type="spellEnd"/>
-      <w:r>
-        <w:rPr>
-          <w:rFonts w:cstheme="minorHAnsi"/>
-          <w:color w:val="000000"/>
-          <w:lang w:eastAsia="en-GB"/>
-        </w:rPr>
-        <w:t xml:space="preserve"> Farah</w:t>
-      </w:r>
-    </w:p>
-    <w:p>
-      <w:pPr>
-        <w:jc w:val="center"/>
-        <w:rPr>
-          <w:rFonts w:cstheme="minorHAnsi"/>
-          <w:sz w:val="24"/>
-          <w:szCs w:val="24"/>
-          <w:lang w:eastAsia="en-GB"/>
-        </w:rPr>
-      </w:pPr>
-      <w:r>
-        <w:rPr>
-          <w:rFonts w:cstheme="minorHAnsi"/>
-          <w:color w:val="000000"/>
-          <w:lang w:eastAsia="en-GB"/>
-        </w:rPr>
-        <w:t>Shah Ali</w:t>
-      </w:r>
-    </w:p>
-    <w:p>
-      <w:pPr>
-        <w:jc w:val="center"/>
-        <w:rPr>
-          <w:rFonts w:cstheme="minorHAnsi"/>
-          <w:color w:val="000000"/>
-          <w:lang w:eastAsia="en-GB"/>
-        </w:rPr>
-      </w:pPr>
-      <w:r>
-        <w:rPr>
-          <w:rFonts w:cstheme="minorHAnsi"/>
-          <w:color w:val="000000"/>
-          <w:lang w:eastAsia="en-GB"/>
-        </w:rPr>
-        <w:t xml:space="preserve">Project supervisor: Frederic </w:t>
-      </w:r>
-      <w:proofErr w:type="spellStart"/>
-      <w:r>
-        <w:rPr>
-          <w:rFonts w:cstheme="minorHAnsi"/>
-          <w:color w:val="000000"/>
-          <w:lang w:eastAsia="en-GB"/>
-        </w:rPr>
-        <w:t>Fol</w:t>
-      </w:r>
-      <w:proofErr w:type="spellEnd"/>
-      <w:r>
-        <w:rPr>
-          <w:rFonts w:cstheme="minorHAnsi"/>
-          <w:color w:val="000000"/>
-          <w:lang w:eastAsia="en-GB"/>
-        </w:rPr>
-        <w:t xml:space="preserve"> </w:t>
-      </w:r>
-      <w:proofErr w:type="spellStart"/>
-      <w:r>
-        <w:rPr>
-          <w:rFonts w:cstheme="minorHAnsi"/>
-          <w:color w:val="000000"/>
-          <w:lang w:eastAsia="en-GB"/>
-        </w:rPr>
-        <w:t>Leymarie</w:t>
-      </w:r>
-      <w:proofErr w:type="spellEnd"/>
+          <w:color w:val="000000"/>
+          <w:lang w:eastAsia="en-GB"/>
+        </w:rPr>
+      </w:pPr>
+      <w:r>
+        <w:rPr>
+          <w:rFonts w:cstheme="minorHAnsi"/>
+          <w:color w:val="000000"/>
+          <w:lang w:eastAsia="en-GB"/>
+        </w:rPr>
+        <w:t>Project supervisor: Frederic Fol Leymarie</w:t>
+      </w:r>
     </w:p>
     <w:p>
       <w:pPr>
@@ -2618,7 +2512,6 @@
           <w:lang w:eastAsia="en-GB"/>
         </w:rPr>
       </w:pPr>
-      <w:proofErr w:type="spellStart"/>
       <w:r>
         <w:rPr>
           <w:rFonts w:cstheme="minorHAnsi"/>
@@ -2626,9 +2519,17 @@
           <w:shd w:val="clear" w:color="auto" w:fill="FFFFFF"/>
           <w:lang w:eastAsia="en-GB"/>
         </w:rPr>
-        <w:t>InteriAR</w:t>
-      </w:r>
-      <w:proofErr w:type="spellEnd"/>
+        <w:t xml:space="preserve">InteriAR is an innovative way of providing </w:t>
+      </w:r>
+      <w:r>
+        <w:rPr>
+          <w:rFonts w:cstheme="minorHAnsi"/>
+          <w:color w:val="FF0000"/>
+          <w:shd w:val="clear" w:color="auto" w:fill="FFFFFF"/>
+          <w:lang w:eastAsia="en-GB"/>
+        </w:rPr>
+        <w:t>home owners inspiration on the go</w:t>
+      </w:r>
       <w:r>
         <w:rPr>
           <w:rFonts w:cstheme="minorHAnsi"/>
@@ -2636,7 +2537,7 @@
           <w:shd w:val="clear" w:color="auto" w:fill="FFFFFF"/>
           <w:lang w:eastAsia="en-GB"/>
         </w:rPr>
-        <w:t xml:space="preserve"> is an innovative way of providing </w:t>
+        <w:t xml:space="preserve">. Our application will help users design their dream room; </w:t>
       </w:r>
       <w:r>
         <w:rPr>
@@ -2645,7 +2546,7 @@
           <w:shd w:val="clear" w:color="auto" w:fill="FFFFFF"/>
           <w:lang w:eastAsia="en-GB"/>
         </w:rPr>
-        <w:t>home owners inspiration on the go</w:t>
+        <w:t>combining augmented reality techniques</w:t>
       </w:r>
       <w:r>
         <w:rPr>
@@ -2654,16 +2555,7 @@
           <w:shd w:val="clear" w:color="auto" w:fill="FFFFFF"/>
           <w:lang w:eastAsia="en-GB"/>
         </w:rPr>
-        <w:t xml:space="preserve">. Our application will help users design their dream room; </w:t>
-      </w:r>
-      <w:r>
-        <w:rPr>
-          <w:rFonts w:cstheme="minorHAnsi"/>
-          <w:color w:val="FF0000"/>
-          <w:shd w:val="clear" w:color="auto" w:fill="FFFFFF"/>
-          <w:lang w:eastAsia="en-GB"/>
-        </w:rPr>
-        <w:t>combining augmented reality techniques</w:t>
+        <w:t xml:space="preserve"> with carefully selected decorators that can make their augmentation a reality.  Users will be able to choose 3D models of furniture and place it in their living space, complementing their existing layout to </w:t>
       </w:r>
       <w:r>
         <w:rPr>
@@ -2672,7 +2564,7 @@
           <w:shd w:val="clear" w:color="auto" w:fill="FFFFFF"/>
           <w:lang w:eastAsia="en-GB"/>
         </w:rPr>
-        <w:t xml:space="preserve"> with carefully selected decorators that can make their augmentation a reality.  Users will be able to choose 3D models of furniture and place it in their living space, complementing their existing layout to </w:t>
+        <w:t>explore new designs</w:t>
       </w:r>
       <w:r>
         <w:rPr>
@@ -2681,36 +2573,7 @@
           <w:shd w:val="clear" w:color="auto" w:fill="FFFFFF"/>
           <w:lang w:eastAsia="en-GB"/>
         </w:rPr>
-        <w:t>explore new designs</w:t>
-      </w:r>
-      <w:r>
-        <w:rPr>
-          <w:rFonts w:cstheme="minorHAnsi"/>
-          <w:color w:val="24292E"/>
-          <w:shd w:val="clear" w:color="auto" w:fill="FFFFFF"/>
-          <w:lang w:eastAsia="en-GB"/>
-        </w:rPr>
-        <w:t xml:space="preserve">. </w:t>
-      </w:r>
-      <w:proofErr w:type="spellStart"/>
-      <w:r>
-        <w:rPr>
-          <w:rFonts w:cstheme="minorHAnsi"/>
-          <w:color w:val="24292E"/>
-          <w:shd w:val="clear" w:color="auto" w:fill="FFFFFF"/>
-          <w:lang w:eastAsia="en-GB"/>
-        </w:rPr>
-        <w:t>InteriAR</w:t>
-      </w:r>
-      <w:proofErr w:type="spellEnd"/>
-      <w:r>
-        <w:rPr>
-          <w:rFonts w:cstheme="minorHAnsi"/>
-          <w:color w:val="24292E"/>
-          <w:shd w:val="clear" w:color="auto" w:fill="FFFFFF"/>
-          <w:lang w:eastAsia="en-GB"/>
-        </w:rPr>
-        <w:t xml:space="preserve"> takes it a step further by allowing its users to also change the colour of their walls </w:t>
+        <w:t xml:space="preserve">. InteriAR takes it a step further by allowing its users to also change the colour of their walls </w:t>
       </w:r>
       <w:r>
         <w:rPr>
@@ -2814,25 +2677,127 @@
           <w:color w:val="FF0000"/>
           <w:lang w:eastAsia="en-GB"/>
         </w:rPr>
-        <w:t>Furthermore of the potential users we asked ‘If they heard of such of an idea before</w:t>
-      </w:r>
-      <w:proofErr w:type="gramStart"/>
+        <w:t>Furthermore of the potential users we asked ‘If they heard of such of an idea before? ’ 95.7% of respondents said that they did not (1), and of the 95.7% which answered ‘no’ 65.2% were in the age group 26-45 (2)</w:t>
+      </w:r>
+      <w:r>
+        <w:rPr>
+          <w:rFonts w:ascii="Calibri" w:hAnsi="Calibri" w:cs="Times New Roman"/>
+          <w:color w:val="000000"/>
+          <w:lang w:eastAsia="en-GB"/>
+        </w:rPr>
+        <w:t>. These resulted in us identifying users which fell into that age group as major stakeholders as they were also more likely to be homeowners or long term renters than students for instance [REF]. We gathered more data among users involving functions of the app, analysing the data showed 82.6% of users found the 3D viewing of the furniture most appealing aspect of the application (3). This meant that that we listed 3D functionality of the application as a project requirement.</w:t>
+      </w:r>
+    </w:p>
+    <w:p>
+      <w:pPr>
+        <w:rPr>
+          <w:rFonts w:ascii="Times New Roman" w:hAnsi="Times New Roman" w:cs="Times New Roman"/>
+          <w:sz w:val="24"/>
+          <w:szCs w:val="24"/>
+          <w:lang w:eastAsia="en-GB"/>
+        </w:rPr>
+      </w:pPr>
+      <w:r>
+        <w:rPr>
+          <w:rFonts w:ascii="Calibri" w:hAnsi="Calibri" w:cs="Times New Roman"/>
+          <w:color w:val="000000"/>
+          <w:lang w:eastAsia="en-GB"/>
+        </w:rPr>
+        <w:t xml:space="preserve"> </w:t>
+      </w:r>
+    </w:p>
+    <w:p>
+      <w:pPr>
+        <w:rPr>
+          <w:rFonts w:ascii="Times New Roman" w:hAnsi="Times New Roman" w:cs="Times New Roman"/>
+          <w:sz w:val="24"/>
+          <w:szCs w:val="24"/>
+          <w:lang w:eastAsia="en-GB"/>
+        </w:rPr>
+      </w:pPr>
+      <w:r>
+        <w:rPr>
+          <w:rFonts w:ascii="Calibri" w:hAnsi="Calibri" w:cs="Times New Roman"/>
+          <w:color w:val="000000"/>
+          <w:lang w:eastAsia="en-GB"/>
+        </w:rPr>
+        <w:t>Another group of significant stakeholders we identified were retailers of furniture. Retailers want the data on the trends of the industry;</w:t>
+      </w:r>
+      <w:r>
+        <w:rPr>
+          <w:rFonts w:ascii="Calibri" w:hAnsi="Calibri" w:cs="Times New Roman"/>
+          <w:color w:val="00FF00"/>
+          <w:lang w:eastAsia="en-GB"/>
+        </w:rPr>
+        <w:t xml:space="preserve"> </w:t>
+      </w:r>
+      <w:r>
+        <w:rPr>
+          <w:rFonts w:ascii="Calibri" w:hAnsi="Calibri" w:cs="Times New Roman"/>
+          <w:color w:val="000000"/>
+          <w:lang w:eastAsia="en-GB"/>
+        </w:rPr>
+        <w:t>for instance what pieces of furniture customers mostly use within the app, and which designs are liked the most. This would enable them to produce the type of furniture wanted by the public and keep a closer eye on industry patterns. We concluded that IKEA, being one of the world’s largest furniture producers with a current market share of 7.7% in the UK (4) was also a potential stakeholder. This gave rise to the idea that we would use IKEA’s furniture database within our application to allow users to design their home using their extensive furniture catalogue.</w:t>
+      </w:r>
+    </w:p>
+    <w:p>
+      <w:pPr>
+        <w:rPr>
+          <w:rFonts w:ascii="Times New Roman" w:hAnsi="Times New Roman" w:cs="Times New Roman"/>
+          <w:sz w:val="24"/>
+          <w:szCs w:val="24"/>
+          <w:lang w:eastAsia="en-GB"/>
+        </w:rPr>
+      </w:pPr>
+      <w:r>
+        <w:rPr>
+          <w:rFonts w:ascii="Calibri" w:hAnsi="Calibri" w:cs="Times New Roman"/>
+          <w:color w:val="000000"/>
+          <w:lang w:eastAsia="en-GB"/>
+        </w:rPr>
+        <w:t xml:space="preserve"> </w:t>
+      </w:r>
+    </w:p>
+    <w:p>
+      <w:pPr>
+        <w:rPr>
+          <w:rFonts w:ascii="Times New Roman" w:hAnsi="Times New Roman" w:cs="Times New Roman"/>
+          <w:sz w:val="24"/>
+          <w:szCs w:val="24"/>
+          <w:lang w:eastAsia="en-GB"/>
+        </w:rPr>
+      </w:pPr>
+      <w:r>
+        <w:rPr>
+          <w:rFonts w:ascii="Calibri" w:hAnsi="Calibri" w:cs="Times New Roman"/>
+          <w:color w:val="000000"/>
+          <w:lang w:eastAsia="en-GB"/>
+        </w:rPr>
+        <w:t xml:space="preserve">The final group of major stakeholders which were identified were decorating companies. We gathered data among decorators in the London region; two of the main questions posed were if they would like to see an app such as this and if they </w:t>
+      </w:r>
       <w:r>
         <w:rPr>
           <w:rFonts w:ascii="Calibri" w:hAnsi="Calibri" w:cs="Times New Roman"/>
           <w:color w:val="FF0000"/>
           <w:lang w:eastAsia="en-GB"/>
         </w:rPr>
-        <w:t>? ’</w:t>
-      </w:r>
-      <w:proofErr w:type="gramEnd"/>
+        <w:t xml:space="preserve">would contribute financially to use this service </w:t>
+      </w:r>
+      <w:r>
+        <w:rPr>
+          <w:rFonts w:ascii="Calibri" w:hAnsi="Calibri" w:cs="Times New Roman"/>
+          <w:color w:val="000000"/>
+          <w:lang w:eastAsia="en-GB"/>
+        </w:rPr>
+        <w:t xml:space="preserve">which enables them to find customers efficiently. </w:t>
+      </w:r>
       <w:r>
         <w:rPr>
           <w:rFonts w:ascii="Calibri" w:hAnsi="Calibri" w:cs="Times New Roman"/>
           <w:color w:val="FF0000"/>
           <w:lang w:eastAsia="en-GB"/>
         </w:rPr>
-        <w:t xml:space="preserve"> 95.7% of respondents said that they did not (1), and of the 95.7% which answered ‘no’ 65.2% were in the age group 26-45 (2)</w:t>
+        <w:t>90% of respondents said would like to see such an application’ and 72% said that they ‘pay a percentage of job fees for the matching service</w:t>
       </w:r>
       <w:r>
         <w:rPr>
@@ -2840,8 +2805,18 @@
           <w:color w:val="000000"/>
           <w:lang w:eastAsia="en-GB"/>
         </w:rPr>
-        <w:t>. These resulted in us identifying users which fell into that age group as major stakeholders as they were also more likely to be homeowners or long term renters than students for instance [REF]. We gathered more data among users involving functions of the app, analysing the data showed 82.6% of users found the 3D viewing of the furniture most appealing aspect of the application (3). This meant that that we listed 3D functionality of the application as a project requirement.</w:t>
-      </w:r>
+        <w:t xml:space="preserve">’ (5).  Analysing the data gathered from this vital survey showed that decorators are major stakeholders in the application. </w:t>
+      </w:r>
+    </w:p>
+    <w:p>
+      <w:pPr>
+        <w:rPr>
+          <w:rFonts w:ascii="Times New Roman" w:eastAsia="Times New Roman" w:hAnsi="Times New Roman" w:cs="Times New Roman"/>
+          <w:sz w:val="24"/>
+          <w:szCs w:val="24"/>
+          <w:lang w:eastAsia="en-GB"/>
+        </w:rPr>
+      </w:pPr>
     </w:p>
     <w:p>
       <w:pPr>
@@ -2858,155 +2833,23 @@
           <w:color w:val="000000"/>
           <w:lang w:eastAsia="en-GB"/>
         </w:rPr>
-        <w:t xml:space="preserve"> </w:t>
-      </w:r>
-    </w:p>
-    <w:p>
-      <w:pPr>
-        <w:rPr>
-          <w:rFonts w:ascii="Times New Roman" w:hAnsi="Times New Roman" w:cs="Times New Roman"/>
-          <w:sz w:val="24"/>
-          <w:szCs w:val="24"/>
-          <w:lang w:eastAsia="en-GB"/>
-        </w:rPr>
-      </w:pPr>
+        <w:t xml:space="preserve">The primary computational problems we will encounter </w:t>
+      </w:r>
       <w:r>
         <w:rPr>
           <w:rFonts w:ascii="Calibri" w:hAnsi="Calibri" w:cs="Times New Roman"/>
           <w:color w:val="000000"/>
           <w:lang w:eastAsia="en-GB"/>
         </w:rPr>
-        <w:t>Another group of significant stakeholders we identified were retailers of furniture. Retailers want the data on the trends of the industry;</w:t>
+        <w:t xml:space="preserve">include </w:t>
       </w:r>
       <w:r>
         <w:rPr>
           <w:rFonts w:ascii="Calibri" w:hAnsi="Calibri" w:cs="Times New Roman"/>
-          <w:color w:val="00FF00"/>
-          <w:lang w:eastAsia="en-GB"/>
-        </w:rPr>
-        <w:t xml:space="preserve"> </w:t>
-      </w:r>
-      <w:r>
-        <w:rPr>
-          <w:rFonts w:ascii="Calibri" w:hAnsi="Calibri" w:cs="Times New Roman"/>
-          <w:color w:val="000000"/>
-          <w:lang w:eastAsia="en-GB"/>
-        </w:rPr>
-        <w:t xml:space="preserve">for </w:t>
-      </w:r>
-      <w:proofErr w:type="gramStart"/>
-      <w:r>
-        <w:rPr>
-          <w:rFonts w:ascii="Calibri" w:hAnsi="Calibri" w:cs="Times New Roman"/>
-          <w:color w:val="000000"/>
-          <w:lang w:eastAsia="en-GB"/>
-        </w:rPr>
-        <w:t>instance</w:t>
-      </w:r>
-      <w:proofErr w:type="gramEnd"/>
-      <w:r>
-        <w:rPr>
-          <w:rFonts w:ascii="Calibri" w:hAnsi="Calibri" w:cs="Times New Roman"/>
-          <w:color w:val="000000"/>
-          <w:lang w:eastAsia="en-GB"/>
-        </w:rPr>
-        <w:t xml:space="preserve"> what pieces of furniture customers mostly use within the app, and which designs are liked the most. This would enable them to produce the type of furniture wanted by the public and keep a closer eye on industry patterns. We concluded that IKEA, being one of the world’s largest furniture producers with a current market share of 7.7% in the UK (4) was also a potential stakeholder. This gave rise to the idea that we would use IKEA’s furniture database within our application to allow users to design their home using their extensive furniture catalogue.</w:t>
-      </w:r>
-    </w:p>
-    <w:p>
-      <w:pPr>
-        <w:rPr>
-          <w:rFonts w:ascii="Times New Roman" w:hAnsi="Times New Roman" w:cs="Times New Roman"/>
-          <w:sz w:val="24"/>
-          <w:szCs w:val="24"/>
-          <w:lang w:eastAsia="en-GB"/>
-        </w:rPr>
-      </w:pPr>
-      <w:r>
-        <w:rPr>
-          <w:rFonts w:ascii="Calibri" w:hAnsi="Calibri" w:cs="Times New Roman"/>
-          <w:color w:val="000000"/>
-          <w:lang w:eastAsia="en-GB"/>
-        </w:rPr>
-        <w:t xml:space="preserve"> </w:t>
-      </w:r>
-    </w:p>
-    <w:p>
-      <w:pPr>
-        <w:rPr>
-          <w:rFonts w:ascii="Times New Roman" w:hAnsi="Times New Roman" w:cs="Times New Roman"/>
-          <w:sz w:val="24"/>
-          <w:szCs w:val="24"/>
-          <w:lang w:eastAsia="en-GB"/>
-        </w:rPr>
-      </w:pPr>
-      <w:r>
-        <w:rPr>
-          <w:rFonts w:ascii="Calibri" w:hAnsi="Calibri" w:cs="Times New Roman"/>
-          <w:color w:val="000000"/>
-          <w:lang w:eastAsia="en-GB"/>
-        </w:rPr>
-        <w:t xml:space="preserve">The final group of major stakeholders which were identified were decorating companies. We gathered data among decorators in the London region; two of the main questions posed were if they would like to see an app such as this and if they </w:t>
-      </w:r>
-      <w:r>
-        <w:rPr>
-          <w:rFonts w:ascii="Calibri" w:hAnsi="Calibri" w:cs="Times New Roman"/>
-          <w:color w:val="FF0000"/>
-          <w:lang w:eastAsia="en-GB"/>
-        </w:rPr>
-        <w:t xml:space="preserve">would contribute financially to use this service </w:t>
-      </w:r>
-      <w:r>
-        <w:rPr>
-          <w:rFonts w:ascii="Calibri" w:hAnsi="Calibri" w:cs="Times New Roman"/>
-          <w:color w:val="000000"/>
-          <w:lang w:eastAsia="en-GB"/>
-        </w:rPr>
-        <w:t xml:space="preserve">which enables them to find customers efficiently. </w:t>
-      </w:r>
-      <w:r>
-        <w:rPr>
-          <w:rFonts w:ascii="Calibri" w:hAnsi="Calibri" w:cs="Times New Roman"/>
-          <w:color w:val="FF0000"/>
-          <w:lang w:eastAsia="en-GB"/>
-        </w:rPr>
-        <w:t>90% of respondents said would like to see such an application’ and 72% said that they ‘pay a percentage of job fees for the matching service</w:t>
-      </w:r>
-      <w:r>
-        <w:rPr>
-          <w:rFonts w:ascii="Calibri" w:hAnsi="Calibri" w:cs="Times New Roman"/>
-          <w:color w:val="000000"/>
-          <w:lang w:eastAsia="en-GB"/>
-        </w:rPr>
-        <w:t xml:space="preserve">’ (5).  Analysing the data gathered from this vital survey showed that decorators are major stakeholders in the application. </w:t>
-      </w:r>
-    </w:p>
-    <w:p>
-      <w:pPr>
-        <w:rPr>
-          <w:rFonts w:ascii="Times New Roman" w:eastAsia="Times New Roman" w:hAnsi="Times New Roman" w:cs="Times New Roman"/>
-          <w:sz w:val="24"/>
-          <w:szCs w:val="24"/>
-          <w:lang w:eastAsia="en-GB"/>
-        </w:rPr>
-      </w:pPr>
-    </w:p>
-    <w:p>
-      <w:pPr>
-        <w:rPr>
-          <w:rFonts w:ascii="Times New Roman" w:hAnsi="Times New Roman" w:cs="Times New Roman"/>
-          <w:sz w:val="24"/>
-          <w:szCs w:val="24"/>
-          <w:lang w:eastAsia="en-GB"/>
-        </w:rPr>
-      </w:pPr>
-      <w:r>
-        <w:rPr>
-          <w:rFonts w:ascii="Calibri" w:hAnsi="Calibri" w:cs="Times New Roman"/>
-          <w:color w:val="000000"/>
-          <w:lang w:eastAsia="en-GB"/>
-        </w:rPr>
-        <w:t>The primary computational problems we will encounter are the following:</w:t>
+          <w:color w:val="000000"/>
+          <w:lang w:eastAsia="en-GB"/>
+        </w:rPr>
+        <w:t>the following:</w:t>
       </w:r>
     </w:p>
     <w:p>
@@ -3055,10 +2898,7 @@
     </w:p>
     <w:p>
       <w:pPr>
-        <w:numPr>
-          <w:ilvl w:val="0"/>
-          <w:numId w:val="14"/>
-        </w:numPr>
+        <w:ind w:left="360"/>
         <w:textAlignment w:val="baseline"/>
         <w:rPr>
           <w:rFonts w:ascii="Calibri" w:hAnsi="Calibri" w:cs="Times New Roman"/>
@@ -3066,24 +2906,44 @@
           <w:lang w:eastAsia="en-GB"/>
         </w:rPr>
       </w:pPr>
-      <w:r>
-        <w:rPr>
-          <w:rFonts w:ascii="Calibri" w:hAnsi="Calibri" w:cs="Times New Roman"/>
-          <w:color w:val="000000"/>
-          <w:lang w:eastAsia="en-GB"/>
-        </w:rPr>
-        <w:t>Building a secure, modular database to handle seamless interaction for two separate user-types.</w:t>
-      </w:r>
-    </w:p>
-    <w:p>
-      <w:pPr>
-        <w:rPr>
-          <w:rFonts w:cstheme="minorHAnsi"/>
-          <w:sz w:val="24"/>
-          <w:szCs w:val="24"/>
-          <w:lang w:eastAsia="en-GB"/>
-        </w:rPr>
-      </w:pPr>
+    </w:p>
+    <w:p>
+      <w:pPr>
+        <w:rPr>
+          <w:rFonts w:cstheme="minorHAnsi"/>
+          <w:sz w:val="24"/>
+          <w:szCs w:val="24"/>
+          <w:lang w:eastAsia="en-GB"/>
+        </w:rPr>
+      </w:pPr>
+      <w:r>
+        <w:rPr>
+          <w:rFonts w:cstheme="minorHAnsi"/>
+          <w:sz w:val="24"/>
+          <w:szCs w:val="24"/>
+          <w:lang w:eastAsia="en-GB"/>
+        </w:rPr>
+        <w:t xml:space="preserve">An explanation of the above with more details can be found in the appendix </w:t>
+      </w:r>
+      <w:r>
+        <w:rPr>
+          <w:rFonts w:cstheme="minorHAnsi"/>
+          <w:color w:val="FF0000"/>
+          <w:sz w:val="24"/>
+          <w:szCs w:val="24"/>
+          <w:lang w:eastAsia="en-GB"/>
+        </w:rPr>
+        <w:t>[APPENDIX]</w:t>
+      </w:r>
+      <w:r>
+        <w:rPr>
+          <w:rFonts w:cstheme="minorHAnsi"/>
+          <w:sz w:val="24"/>
+          <w:szCs w:val="24"/>
+          <w:lang w:eastAsia="en-GB"/>
+        </w:rPr>
+        <w:t>.</w:t>
+      </w:r>
     </w:p>
     <w:p>
       <w:pPr>
@@ -3164,23 +3024,13 @@
           <w:lang w:eastAsia="en-GB"/>
         </w:rPr>
       </w:pPr>
-      <w:proofErr w:type="spellStart"/>
-      <w:r>
-        <w:rPr>
-          <w:rFonts w:cstheme="minorHAnsi"/>
-          <w:color w:val="000000"/>
-          <w:lang w:eastAsia="en-GB"/>
-        </w:rPr>
-        <w:t>InteriAR</w:t>
-      </w:r>
-      <w:proofErr w:type="spellEnd"/>
-      <w:r>
-        <w:rPr>
-          <w:rFonts w:cstheme="minorHAnsi"/>
-          <w:color w:val="000000"/>
-          <w:lang w:eastAsia="en-GB"/>
-        </w:rPr>
-        <w:t xml:space="preserve"> would have all its users log in using an external </w:t>
+      <w:r>
+        <w:rPr>
+          <w:rFonts w:cstheme="minorHAnsi"/>
+          <w:color w:val="000000"/>
+          <w:lang w:eastAsia="en-GB"/>
+        </w:rPr>
+        <w:t xml:space="preserve">InteriAR would have all its users log in using an external </w:t>
       </w:r>
       <w:r>
         <w:rPr>
@@ -3304,25 +3154,7 @@
           <w:color w:val="000000"/>
           <w:lang w:eastAsia="en-GB"/>
         </w:rPr>
-        <w:t xml:space="preserve"> will be connected with decorators in our database over a long range wireless network. Their profiles will be displayed by area to the user who can contact them directly with </w:t>
-      </w:r>
-      <w:proofErr w:type="gramStart"/>
-      <w:r>
-        <w:rPr>
-          <w:rFonts w:cstheme="minorHAnsi"/>
-          <w:color w:val="000000"/>
-          <w:lang w:eastAsia="en-GB"/>
-        </w:rPr>
-        <w:t>our</w:t>
-      </w:r>
-      <w:proofErr w:type="gramEnd"/>
-      <w:r>
-        <w:rPr>
-          <w:rFonts w:cstheme="minorHAnsi"/>
-          <w:color w:val="000000"/>
-          <w:lang w:eastAsia="en-GB"/>
-        </w:rPr>
-        <w:t xml:space="preserve"> in-app messaging system.</w:t>
+        <w:t xml:space="preserve"> will be connected with decorators in our database over a long range wireless network. Their profiles will be displayed by area to the user who can contact them directly with our in-app messaging system.</w:t>
       </w:r>
     </w:p>
     <w:p>
@@ -3932,25 +3764,7 @@
           <w:color w:val="FF0000"/>
           <w:lang w:eastAsia="en-GB"/>
         </w:rPr>
-        <w:t xml:space="preserve">INCLUDE STATEMENTS OF INTEREST </w:t>
-      </w:r>
-      <w:proofErr w:type="gramStart"/>
-      <w:r>
-        <w:rPr>
-          <w:rFonts w:ascii="Calibri" w:eastAsia="Times New Roman" w:hAnsi="Calibri" w:cs="Calibri"/>
-          <w:color w:val="FF0000"/>
-          <w:lang w:eastAsia="en-GB"/>
-        </w:rPr>
-        <w:t>THURSDAY  D</w:t>
-      </w:r>
-      <w:proofErr w:type="gramEnd"/>
-      <w:r>
-        <w:rPr>
-          <w:rFonts w:ascii="Calibri" w:eastAsia="Times New Roman" w:hAnsi="Calibri" w:cs="Calibri"/>
-          <w:color w:val="FF0000"/>
-          <w:lang w:eastAsia="en-GB"/>
-        </w:rPr>
-        <w:t xml:space="preserve"> O N T   F O R G E T **************************</w:t>
+        <w:t>INCLUDE STATEMENTS OF INTEREST THURSDAY  D O N T   F O R G E T **************************</w:t>
       </w:r>
     </w:p>
     <w:p>
@@ -4403,25 +4217,7 @@
           <w:color w:val="000000"/>
           <w:lang w:eastAsia="en-GB"/>
         </w:rPr>
-        <w:t xml:space="preserve">. We created a low fidelity prototype using </w:t>
-      </w:r>
-      <w:proofErr w:type="spellStart"/>
-      <w:r>
-        <w:rPr>
-          <w:rFonts w:ascii="Calibri" w:eastAsia="Times New Roman" w:hAnsi="Calibri" w:cs="Calibri"/>
-          <w:color w:val="000000"/>
-          <w:lang w:eastAsia="en-GB"/>
-        </w:rPr>
-        <w:t>MarvelApp</w:t>
-      </w:r>
-      <w:proofErr w:type="spellEnd"/>
-      <w:r>
-        <w:rPr>
-          <w:rFonts w:ascii="Calibri" w:eastAsia="Times New Roman" w:hAnsi="Calibri" w:cs="Calibri"/>
-          <w:color w:val="000000"/>
-          <w:lang w:eastAsia="en-GB"/>
-        </w:rPr>
-        <w:t xml:space="preserve"> </w:t>
+        <w:t xml:space="preserve">. We created a low fidelity prototype using MarvelApp </w:t>
       </w:r>
       <w:r>
         <w:rPr>
@@ -4931,15 +4727,7 @@
     </w:p>
     <w:p>
       <w:r>
-        <w:t xml:space="preserve">The functional prototyping for </w:t>
-      </w:r>
-      <w:proofErr w:type="spellStart"/>
-      <w:r>
-        <w:t>InteriAR</w:t>
-      </w:r>
-      <w:proofErr w:type="spellEnd"/>
-      <w:r>
-        <w:t xml:space="preserve"> consisted of three main technical questions:</w:t>
+        <w:t>The functional prototyping for InteriAR consisted of three main technical questions:</w:t>
       </w:r>
     </w:p>
     <w:p>
@@ -4984,15 +4772,7 @@
         <w:spacing w:after="0" w:line="240" w:lineRule="auto"/>
       </w:pPr>
       <w:r>
-        <w:t xml:space="preserve">Will </w:t>
-      </w:r>
-      <w:proofErr w:type="spellStart"/>
-      <w:r>
-        <w:t>MongoDB</w:t>
-      </w:r>
-      <w:proofErr w:type="spellEnd"/>
-      <w:r>
-        <w:t xml:space="preserve"> be able to handle the volume of users and transactions the app may need in future?</w:t>
+        <w:t>Will MongoDB be able to handle the volume of users and transactions the app may need in future?</w:t>
       </w:r>
     </w:p>
     <w:p>
@@ -5016,8 +4796,6 @@
         </w:rPr>
       </w:pPr>
       <w:bookmarkStart w:id="22" w:name="_Toc500965740"/>
-      <w:bookmarkStart w:id="23" w:name="_GoBack"/>
-      <w:bookmarkEnd w:id="23"/>
       <w:r>
         <w:rPr>
           <w:i w:val="0"/>
@@ -5058,25 +4836,7 @@
           <w:color w:val="000000"/>
           <w:lang w:eastAsia="en-GB"/>
         </w:rPr>
-        <w:t xml:space="preserve">This prototype was created on Processing 3 using the </w:t>
-      </w:r>
-      <w:proofErr w:type="spellStart"/>
-      <w:r>
-        <w:rPr>
-          <w:rFonts w:cstheme="minorHAnsi"/>
-          <w:color w:val="000000"/>
-          <w:lang w:eastAsia="en-GB"/>
-        </w:rPr>
-        <w:t>Ketai</w:t>
-      </w:r>
-      <w:proofErr w:type="spellEnd"/>
-      <w:r>
-        <w:rPr>
-          <w:rFonts w:cstheme="minorHAnsi"/>
-          <w:color w:val="000000"/>
-          <w:lang w:eastAsia="en-GB"/>
-        </w:rPr>
-        <w:t xml:space="preserve"> for Android library </w:t>
+        <w:t xml:space="preserve">This prototype was created on Processing 3 using the Ketai for Android library </w:t>
       </w:r>
       <w:r>
         <w:rPr>
@@ -5352,7 +5112,6 @@
           <w:lang w:eastAsia="en-GB"/>
         </w:rPr>
       </w:pPr>
-      <w:proofErr w:type="spellStart"/>
       <w:r>
         <w:rPr>
           <w:rFonts w:asciiTheme="majorHAnsi" w:hAnsiTheme="majorHAnsi" w:cstheme="minorHAnsi"/>
@@ -5361,18 +5120,7 @@
           <w:szCs w:val="18"/>
           <w:lang w:eastAsia="en-GB"/>
         </w:rPr>
-        <w:t>InteriAR</w:t>
-      </w:r>
-      <w:proofErr w:type="spellEnd"/>
-      <w:r>
-        <w:rPr>
-          <w:rFonts w:asciiTheme="majorHAnsi" w:hAnsiTheme="majorHAnsi" w:cstheme="minorHAnsi"/>
-          <w:color w:val="000000"/>
-          <w:sz w:val="18"/>
-          <w:szCs w:val="18"/>
-          <w:lang w:eastAsia="en-GB"/>
-        </w:rPr>
-        <w:t xml:space="preserve"> wall colouring functional prototype v1</w:t>
+        <w:t>InteriAR wall colouring functional prototype v1</w:t>
       </w:r>
     </w:p>
     <w:p>
@@ -5534,76 +5282,56 @@
           <w:lang w:eastAsia="en-GB"/>
         </w:rPr>
       </w:pPr>
-    </w:p>
-    <w:p>
-      <w:pPr>
+      <w:r>
         <w:rPr>
           <w:rFonts w:eastAsia="Times New Roman" w:cstheme="minorHAnsi"/>
-          <w:sz w:val="24"/>
-          <w:szCs w:val="24"/>
-          <w:lang w:eastAsia="en-GB"/>
-        </w:rPr>
-      </w:pPr>
-    </w:p>
-    <w:p>
-      <w:pPr>
+          <w:lang w:eastAsia="en-GB"/>
+        </w:rPr>
+        <w:t>Resea</w:t>
+      </w:r>
+      <w:r>
         <w:rPr>
           <w:rFonts w:eastAsia="Times New Roman" w:cstheme="minorHAnsi"/>
-          <w:sz w:val="24"/>
-          <w:szCs w:val="24"/>
-          <w:lang w:eastAsia="en-GB"/>
-        </w:rPr>
-      </w:pPr>
-    </w:p>
-    <w:p>
-      <w:pPr>
+          <w:lang w:eastAsia="en-GB"/>
+        </w:rPr>
+        <w:t>rch into software utilising similar</w:t>
+      </w:r>
+      <w:r>
         <w:rPr>
           <w:rFonts w:eastAsia="Times New Roman" w:cstheme="minorHAnsi"/>
-          <w:sz w:val="24"/>
-          <w:szCs w:val="24"/>
-          <w:lang w:eastAsia="en-GB"/>
-        </w:rPr>
-      </w:pPr>
-    </w:p>
-    <w:p>
-      <w:pPr>
+          <w:lang w:eastAsia="en-GB"/>
+        </w:rPr>
+        <w:t xml:space="preserve"> feature</w:t>
+      </w:r>
+      <w:r>
         <w:rPr>
           <w:rFonts w:eastAsia="Times New Roman" w:cstheme="minorHAnsi"/>
-          <w:sz w:val="24"/>
-          <w:szCs w:val="24"/>
-          <w:lang w:eastAsia="en-GB"/>
-        </w:rPr>
-      </w:pPr>
-    </w:p>
-    <w:p>
-      <w:pPr>
+          <w:lang w:eastAsia="en-GB"/>
+        </w:rPr>
+        <w:t>s</w:t>
+      </w:r>
+      <w:r>
         <w:rPr>
           <w:rFonts w:eastAsia="Times New Roman" w:cstheme="minorHAnsi"/>
-          <w:sz w:val="24"/>
-          <w:szCs w:val="24"/>
-          <w:lang w:eastAsia="en-GB"/>
-        </w:rPr>
-      </w:pPr>
-    </w:p>
-    <w:p>
-      <w:pPr>
+          <w:lang w:eastAsia="en-GB"/>
+        </w:rPr>
+        <w:t xml:space="preserve"> can be seen in the appendix </w:t>
+      </w:r>
+      <w:r>
         <w:rPr>
           <w:rFonts w:eastAsia="Times New Roman" w:cstheme="minorHAnsi"/>
-          <w:sz w:val="24"/>
-          <w:szCs w:val="24"/>
-          <w:lang w:eastAsia="en-GB"/>
-        </w:rPr>
-      </w:pPr>
-    </w:p>
-    <w:p>
-      <w:pPr>
+          <w:color w:val="FF0000"/>
+          <w:lang w:eastAsia="en-GB"/>
+        </w:rPr>
+        <w:t>[APPENDIX]</w:t>
+      </w:r>
+      <w:r>
         <w:rPr>
           <w:rFonts w:eastAsia="Times New Roman" w:cstheme="minorHAnsi"/>
-          <w:sz w:val="24"/>
-          <w:szCs w:val="24"/>
-          <w:lang w:eastAsia="en-GB"/>
-        </w:rPr>
-      </w:pPr>
+          <w:lang w:eastAsia="en-GB"/>
+        </w:rPr>
+        <w:t>.</w:t>
+      </w:r>
     </w:p>
     <w:p>
       <w:pPr>
@@ -5628,6 +5356,46 @@
     <w:p>
       <w:pPr>
         <w:rPr>
+          <w:rFonts w:eastAsia="Times New Roman" w:cstheme="minorHAnsi"/>
+          <w:sz w:val="24"/>
+          <w:szCs w:val="24"/>
+          <w:lang w:eastAsia="en-GB"/>
+        </w:rPr>
+      </w:pPr>
+    </w:p>
+    <w:p>
+      <w:pPr>
+        <w:rPr>
+          <w:rFonts w:eastAsia="Times New Roman" w:cstheme="minorHAnsi"/>
+          <w:sz w:val="24"/>
+          <w:szCs w:val="24"/>
+          <w:lang w:eastAsia="en-GB"/>
+        </w:rPr>
+      </w:pPr>
+    </w:p>
+    <w:p>
+      <w:pPr>
+        <w:rPr>
+          <w:rFonts w:eastAsia="Times New Roman" w:cstheme="minorHAnsi"/>
+          <w:sz w:val="24"/>
+          <w:szCs w:val="24"/>
+          <w:lang w:eastAsia="en-GB"/>
+        </w:rPr>
+      </w:pPr>
+    </w:p>
+    <w:p>
+      <w:pPr>
+        <w:rPr>
+          <w:rFonts w:eastAsia="Times New Roman" w:cstheme="minorHAnsi"/>
+          <w:sz w:val="24"/>
+          <w:szCs w:val="24"/>
+          <w:lang w:eastAsia="en-GB"/>
+        </w:rPr>
+      </w:pPr>
+    </w:p>
+    <w:p>
+      <w:pPr>
+        <w:rPr>
           <w:rFonts w:cstheme="minorHAnsi"/>
           <w:sz w:val="24"/>
           <w:szCs w:val="24"/>
@@ -5645,7 +5413,7 @@
           <w:lang w:eastAsia="en-GB"/>
         </w:rPr>
       </w:pPr>
-      <w:bookmarkStart w:id="24" w:name="_Toc500965741"/>
+      <w:bookmarkStart w:id="23" w:name="_Toc500965741"/>
       <w:r>
         <w:rPr>
           <w:i w:val="0"/>
@@ -5654,7 +5422,7 @@
         <w:lastRenderedPageBreak/>
         <w:t>Augmented Reality Objects</w:t>
       </w:r>
-      <w:bookmarkEnd w:id="24"/>
+      <w:bookmarkEnd w:id="23"/>
     </w:p>
     <w:p>
       <w:pPr>
@@ -5735,25 +5503,7 @@
           <w:color w:val="000000"/>
           <w:lang w:eastAsia="en-GB"/>
         </w:rPr>
-        <w:t xml:space="preserve">using the </w:t>
-      </w:r>
-      <w:proofErr w:type="spellStart"/>
-      <w:r>
-        <w:rPr>
-          <w:rFonts w:cstheme="minorHAnsi"/>
-          <w:color w:val="000000"/>
-          <w:lang w:eastAsia="en-GB"/>
-        </w:rPr>
-        <w:t>Vuforia</w:t>
-      </w:r>
-      <w:proofErr w:type="spellEnd"/>
-      <w:r>
-        <w:rPr>
-          <w:rFonts w:cstheme="minorHAnsi"/>
-          <w:color w:val="000000"/>
-          <w:lang w:eastAsia="en-GB"/>
-        </w:rPr>
-        <w:t xml:space="preserve"> AR library </w:t>
+        <w:t xml:space="preserve">using the Vuforia AR library </w:t>
       </w:r>
       <w:r>
         <w:rPr>
@@ -5785,25 +5535,7 @@
           <w:color w:val="000000"/>
           <w:lang w:eastAsia="en-GB"/>
         </w:rPr>
-        <w:t xml:space="preserve">. The software utilises a database of markers which are images of real objects or surfaces with enough unique features to be distinguishable from the surrounding area. Computer generated 3D objects are then assigned a marker so that when the camera detects it, the object will </w:t>
-      </w:r>
-      <w:proofErr w:type="gramStart"/>
-      <w:r>
-        <w:rPr>
-          <w:rFonts w:cstheme="minorHAnsi"/>
-          <w:color w:val="000000"/>
-          <w:lang w:eastAsia="en-GB"/>
-        </w:rPr>
-        <w:t>superimposed</w:t>
-      </w:r>
-      <w:proofErr w:type="gramEnd"/>
-      <w:r>
-        <w:rPr>
-          <w:rFonts w:cstheme="minorHAnsi"/>
-          <w:color w:val="000000"/>
-          <w:lang w:eastAsia="en-GB"/>
-        </w:rPr>
-        <w:t xml:space="preserve"> upon it wherever it moves.</w:t>
+        <w:t>. The software utilises a database of markers which are images of real objects or surfaces with enough unique features to be distinguishable from the surrounding area. Computer generated 3D objects are then assigned a marker so that when the camera detects it, the object will superimposed upon it wherever it moves.</w:t>
       </w:r>
     </w:p>
     <w:p>
@@ -6126,7 +5858,6 @@
           <w:lang w:eastAsia="en-GB"/>
         </w:rPr>
       </w:pPr>
-      <w:proofErr w:type="spellStart"/>
       <w:r>
         <w:rPr>
           <w:rFonts w:asciiTheme="majorHAnsi" w:hAnsiTheme="majorHAnsi" w:cstheme="minorHAnsi"/>
@@ -6135,18 +5866,7 @@
           <w:szCs w:val="18"/>
           <w:lang w:eastAsia="en-GB"/>
         </w:rPr>
-        <w:t>InteriAR</w:t>
-      </w:r>
-      <w:proofErr w:type="spellEnd"/>
-      <w:r>
-        <w:rPr>
-          <w:rFonts w:asciiTheme="majorHAnsi" w:hAnsiTheme="majorHAnsi" w:cstheme="minorHAnsi"/>
-          <w:color w:val="000000"/>
-          <w:sz w:val="18"/>
-          <w:szCs w:val="18"/>
-          <w:lang w:eastAsia="en-GB"/>
-        </w:rPr>
-        <w:t xml:space="preserve"> objects prototype v1 in Unity                                   </w:t>
+        <w:t>InteriAR objects prototype v1 in Unity                                   </w:t>
       </w:r>
       <w:r>
         <w:rPr>
@@ -6427,62 +6147,37 @@
           <w:szCs w:val="18"/>
           <w:lang w:eastAsia="en-GB"/>
         </w:rPr>
-        <w:t xml:space="preserve">        </w:t>
-      </w:r>
-      <w:proofErr w:type="spellStart"/>
-      <w:r>
-        <w:rPr>
-          <w:rFonts w:asciiTheme="majorHAnsi" w:hAnsiTheme="majorHAnsi" w:cstheme="minorHAnsi"/>
-          <w:color w:val="000000"/>
-          <w:sz w:val="18"/>
-          <w:szCs w:val="18"/>
-          <w:lang w:eastAsia="en-GB"/>
-        </w:rPr>
-        <w:t>InteriAR</w:t>
-      </w:r>
-      <w:proofErr w:type="spellEnd"/>
-      <w:r>
-        <w:rPr>
-          <w:rFonts w:asciiTheme="majorHAnsi" w:hAnsiTheme="majorHAnsi" w:cstheme="minorHAnsi"/>
-          <w:color w:val="000000"/>
-          <w:sz w:val="18"/>
-          <w:szCs w:val="18"/>
-          <w:lang w:eastAsia="en-GB"/>
-        </w:rPr>
-        <w:t xml:space="preserve"> objects prototype v1 utilising </w:t>
-      </w:r>
-      <w:proofErr w:type="spellStart"/>
-      <w:r>
-        <w:rPr>
-          <w:rFonts w:asciiTheme="majorHAnsi" w:hAnsiTheme="majorHAnsi" w:cstheme="minorHAnsi"/>
-          <w:color w:val="000000"/>
-          <w:sz w:val="18"/>
-          <w:szCs w:val="18"/>
-          <w:lang w:eastAsia="en-GB"/>
-        </w:rPr>
-        <w:t>Vuforia</w:t>
-      </w:r>
-      <w:proofErr w:type="spellEnd"/>
+        <w:t xml:space="preserve">        InteriAR objects prototype v1 utilising Vuforia</w:t>
+      </w:r>
     </w:p>
     <w:p>
       <w:pPr>
         <w:pStyle w:val="Heading4"/>
         <w:rPr>
           <w:i w:val="0"/>
-          <w:sz w:val="24"/>
-          <w:szCs w:val="24"/>
-          <w:lang w:eastAsia="en-GB"/>
-        </w:rPr>
-      </w:pPr>
-      <w:bookmarkStart w:id="25" w:name="_Toc500965742"/>
-      <w:r>
+          <w:lang w:eastAsia="en-GB"/>
+        </w:rPr>
+      </w:pPr>
+      <w:bookmarkStart w:id="24" w:name="_Toc500965742"/>
+    </w:p>
+    <w:p>
+      <w:pPr>
+        <w:pStyle w:val="Heading4"/>
         <w:rPr>
           <w:i w:val="0"/>
+          <w:sz w:val="24"/>
+          <w:szCs w:val="24"/>
+          <w:lang w:eastAsia="en-GB"/>
+        </w:rPr>
+      </w:pPr>
+      <w:r>
+        <w:rPr>
+          <w:i w:val="0"/>
           <w:lang w:eastAsia="en-GB"/>
         </w:rPr>
         <w:t>Database</w:t>
       </w:r>
-      <w:bookmarkEnd w:id="25"/>
+      <w:bookmarkEnd w:id="24"/>
       <w:r>
         <w:rPr>
           <w:i w:val="0"/>
@@ -6524,25 +6219,7 @@
           <w:color w:val="000000"/>
           <w:lang w:eastAsia="en-GB"/>
         </w:rPr>
-        <w:t xml:space="preserve">To assess the feasibility of using </w:t>
-      </w:r>
-      <w:proofErr w:type="spellStart"/>
-      <w:r>
-        <w:rPr>
-          <w:rFonts w:cstheme="minorHAnsi"/>
-          <w:color w:val="000000"/>
-          <w:lang w:eastAsia="en-GB"/>
-        </w:rPr>
-        <w:t>MongoDB</w:t>
-      </w:r>
-      <w:proofErr w:type="spellEnd"/>
-      <w:r>
-        <w:rPr>
-          <w:rFonts w:cstheme="minorHAnsi"/>
-          <w:color w:val="000000"/>
-          <w:lang w:eastAsia="en-GB"/>
-        </w:rPr>
-        <w:t xml:space="preserve"> </w:t>
+        <w:t xml:space="preserve">To assess the feasibility of using MongoDB </w:t>
       </w:r>
       <w:r>
         <w:rPr>
@@ -6558,25 +6235,7 @@
           <w:color w:val="000000"/>
           <w:lang w:eastAsia="en-GB"/>
         </w:rPr>
-        <w:t xml:space="preserve">for our project we implemented a cloud-based database using </w:t>
-      </w:r>
-      <w:proofErr w:type="spellStart"/>
-      <w:r>
-        <w:rPr>
-          <w:rFonts w:cstheme="minorHAnsi"/>
-          <w:color w:val="000000"/>
-          <w:lang w:eastAsia="en-GB"/>
-        </w:rPr>
-        <w:t>mLab</w:t>
-      </w:r>
-      <w:proofErr w:type="spellEnd"/>
-      <w:r>
-        <w:rPr>
-          <w:rFonts w:cstheme="minorHAnsi"/>
-          <w:color w:val="000000"/>
-          <w:lang w:eastAsia="en-GB"/>
-        </w:rPr>
-        <w:t xml:space="preserve"> services </w:t>
+        <w:t xml:space="preserve">for our project we implemented a cloud-based database using mLab services </w:t>
       </w:r>
       <w:r>
         <w:rPr>
@@ -6592,25 +6251,7 @@
           <w:color w:val="000000"/>
           <w:lang w:eastAsia="en-GB"/>
         </w:rPr>
-        <w:t xml:space="preserve">We wanted to test if the cloud-based service was capable of handling high quantities of data being thrown at it and updated via </w:t>
-      </w:r>
-      <w:proofErr w:type="spellStart"/>
-      <w:r>
-        <w:rPr>
-          <w:rFonts w:cstheme="minorHAnsi"/>
-          <w:color w:val="000000"/>
-          <w:lang w:eastAsia="en-GB"/>
-        </w:rPr>
-        <w:t>Pymongo</w:t>
-      </w:r>
-      <w:proofErr w:type="spellEnd"/>
-      <w:r>
-        <w:rPr>
-          <w:rFonts w:cstheme="minorHAnsi"/>
-          <w:color w:val="000000"/>
-          <w:lang w:eastAsia="en-GB"/>
-        </w:rPr>
-        <w:t xml:space="preserve"> </w:t>
+        <w:t xml:space="preserve">We wanted to test if the cloud-based service was capable of handling high quantities of data being thrown at it and updated via Pymongo </w:t>
       </w:r>
       <w:r>
         <w:rPr>
@@ -6789,9 +6430,9 @@
           <w:u w:val="single"/>
         </w:rPr>
       </w:pPr>
-      <w:bookmarkStart w:id="26" w:name="_Toc500844035"/>
-      <w:bookmarkStart w:id="27" w:name="_Toc500844292"/>
-      <w:bookmarkStart w:id="28" w:name="_Toc500965743"/>
+      <w:bookmarkStart w:id="25" w:name="_Toc500844035"/>
+      <w:bookmarkStart w:id="26" w:name="_Toc500844292"/>
+      <w:bookmarkStart w:id="27" w:name="_Toc500965743"/>
       <w:r>
         <w:rPr>
           <w:sz w:val="30"/>
@@ -6801,12 +6442,151 @@
         <w:lastRenderedPageBreak/>
         <w:t>Technical Architecture</w:t>
       </w:r>
+      <w:bookmarkEnd w:id="25"/>
       <w:bookmarkEnd w:id="26"/>
       <w:bookmarkEnd w:id="27"/>
+    </w:p>
+    <w:p>
+      <w:pPr>
+        <w:rPr>
+          <w:rFonts w:cstheme="minorHAnsi"/>
+          <w:sz w:val="24"/>
+          <w:szCs w:val="24"/>
+          <w:lang w:eastAsia="en-GB"/>
+        </w:rPr>
+      </w:pPr>
+      <w:r>
+        <w:rPr>
+          <w:rFonts w:cstheme="minorHAnsi"/>
+          <w:color w:val="000000"/>
+          <w:lang w:eastAsia="en-GB"/>
+        </w:rPr>
+        <w:t xml:space="preserve"> </w:t>
+      </w:r>
+    </w:p>
+    <w:p>
+      <w:pPr>
+        <w:pStyle w:val="Heading3"/>
+        <w:rPr>
+          <w:lang w:eastAsia="en-GB"/>
+        </w:rPr>
+      </w:pPr>
+      <w:bookmarkStart w:id="28" w:name="_Toc500965744"/>
+      <w:r>
+        <w:rPr>
+          <w:lang w:eastAsia="en-GB"/>
+        </w:rPr>
+        <w:t>Database</w:t>
+      </w:r>
       <w:bookmarkEnd w:id="28"/>
     </w:p>
     <w:p>
       <w:pPr>
+        <w:pStyle w:val="Heading4"/>
+        <w:rPr>
+          <w:rFonts w:cstheme="minorHAnsi"/>
+          <w:sz w:val="24"/>
+          <w:szCs w:val="24"/>
+          <w:lang w:eastAsia="en-GB"/>
+        </w:rPr>
+      </w:pPr>
+      <w:r>
+        <w:rPr>
+          <w:rFonts w:cstheme="minorHAnsi"/>
+          <w:color w:val="000000"/>
+          <w:lang w:eastAsia="en-GB"/>
+        </w:rPr>
+        <w:t xml:space="preserve"> </w:t>
+      </w:r>
+    </w:p>
+    <w:p>
+      <w:pPr>
+        <w:rPr>
+          <w:rFonts w:cstheme="minorHAnsi"/>
+          <w:sz w:val="24"/>
+          <w:szCs w:val="24"/>
+          <w:lang w:eastAsia="en-GB"/>
+        </w:rPr>
+      </w:pPr>
+      <w:r>
+        <w:rPr>
+          <w:rFonts w:cstheme="minorHAnsi"/>
+          <w:color w:val="000000"/>
+          <w:lang w:eastAsia="en-GB"/>
+        </w:rPr>
+        <w:t>As we won’t be using our own database to be validating and logging users in, we have come to the conclusion of using Facebook and Google’s login API to help create accounts. The reason is due to the feedback we got from potential users who said they are happy to or even prefer to log in with Facebook or Google. Even though this implementation may exclude people without the above services, it makes the whole process of signing up to the app more efficient. It also solves some issues we may have encrypting and protecting the data correctly as passwords won’t be stored with us.</w:t>
+      </w:r>
+    </w:p>
+    <w:p>
+      <w:pPr>
+        <w:rPr>
+          <w:rFonts w:cstheme="minorHAnsi"/>
+          <w:sz w:val="24"/>
+          <w:szCs w:val="24"/>
+          <w:lang w:eastAsia="en-GB"/>
+        </w:rPr>
+      </w:pPr>
+      <w:r>
+        <w:rPr>
+          <w:rFonts w:cstheme="minorHAnsi"/>
+          <w:color w:val="000000"/>
+          <w:lang w:eastAsia="en-GB"/>
+        </w:rPr>
+        <w:t xml:space="preserve"> </w:t>
+      </w:r>
+    </w:p>
+    <w:p>
+      <w:pPr>
+        <w:rPr>
+          <w:rFonts w:cstheme="minorHAnsi"/>
+          <w:sz w:val="24"/>
+          <w:szCs w:val="24"/>
+          <w:lang w:eastAsia="en-GB"/>
+        </w:rPr>
+      </w:pPr>
+      <w:r>
+        <w:rPr>
+          <w:rFonts w:cstheme="minorHAnsi"/>
+          <w:color w:val="000000"/>
+          <w:lang w:eastAsia="en-GB"/>
+        </w:rPr>
+        <w:t>In our account database, we have decided to use a MongoDB. The reason being that it is easiest to implement over MySQL. Furthermore,</w:t>
+      </w:r>
+      <w:r>
+        <w:rPr>
+          <w:rFonts w:cstheme="minorHAnsi"/>
+          <w:color w:val="FF0000"/>
+          <w:lang w:eastAsia="en-GB"/>
+        </w:rPr>
+        <w:t xml:space="preserve"> it has better capacity, speed and reliability than MySQL</w:t>
+      </w:r>
+      <w:r>
+        <w:rPr>
+          <w:rFonts w:cstheme="minorHAnsi"/>
+          <w:color w:val="000000"/>
+          <w:lang w:eastAsia="en-GB"/>
+        </w:rPr>
+        <w:t xml:space="preserve"> </w:t>
+      </w:r>
+      <w:r>
+        <w:rPr>
+          <w:rFonts w:cstheme="minorHAnsi"/>
+          <w:color w:val="FF0000"/>
+          <w:lang w:eastAsia="en-GB"/>
+        </w:rPr>
+        <w:t>[REF]</w:t>
+      </w:r>
+      <w:r>
+        <w:rPr>
+          <w:rFonts w:cstheme="minorHAnsi"/>
+          <w:color w:val="000000"/>
+          <w:lang w:eastAsia="en-GB"/>
+        </w:rPr>
+        <w:t>.</w:t>
+      </w:r>
+    </w:p>
+    <w:p>
+      <w:pPr>
         <w:rPr>
           <w:rFonts w:cstheme="minorHAnsi"/>
           <w:sz w:val="24"/>
@@ -6830,104 +6610,86 @@
           <w:lang w:eastAsia="en-GB"/>
         </w:rPr>
       </w:pPr>
-      <w:bookmarkStart w:id="29" w:name="_Toc500965744"/>
-      <w:r>
-        <w:rPr>
-          <w:lang w:eastAsia="en-GB"/>
-        </w:rPr>
-        <w:t>Database</w:t>
+      <w:bookmarkStart w:id="29" w:name="_Toc500965745"/>
+      <w:r>
+        <w:rPr>
+          <w:lang w:eastAsia="en-GB"/>
+        </w:rPr>
+        <w:t>Augmented Reality Implementation</w:t>
       </w:r>
       <w:bookmarkEnd w:id="29"/>
     </w:p>
     <w:p>
       <w:pPr>
-        <w:pStyle w:val="Heading4"/>
-        <w:rPr>
-          <w:rFonts w:cstheme="minorHAnsi"/>
-          <w:sz w:val="24"/>
-          <w:szCs w:val="24"/>
-          <w:lang w:eastAsia="en-GB"/>
-        </w:rPr>
-      </w:pPr>
-      <w:r>
-        <w:rPr>
-          <w:rFonts w:cstheme="minorHAnsi"/>
-          <w:color w:val="000000"/>
-          <w:lang w:eastAsia="en-GB"/>
-        </w:rPr>
-        <w:t xml:space="preserve"> </w:t>
-      </w:r>
-    </w:p>
-    <w:p>
-      <w:pPr>
-        <w:rPr>
-          <w:rFonts w:cstheme="minorHAnsi"/>
-          <w:sz w:val="24"/>
-          <w:szCs w:val="24"/>
-          <w:lang w:eastAsia="en-GB"/>
-        </w:rPr>
-      </w:pPr>
-      <w:r>
-        <w:rPr>
-          <w:rFonts w:cstheme="minorHAnsi"/>
-          <w:color w:val="000000"/>
-          <w:lang w:eastAsia="en-GB"/>
-        </w:rPr>
-        <w:t>As we won’t be using our own database to be validating and logging users in, we have come to the conclusion of using Facebook and Google’s login API to help create accounts. The reason is due to the feedback we got from potential users who said they are happy to or even prefer to log in with Facebook or Google. Even though this implementation may exclude people without the above services, it makes the whole process of signing up to the app more efficient. It also solves some issues we may have encrypting and protecting the data correctly as passwords won’t be stored with us.</w:t>
-      </w:r>
-    </w:p>
-    <w:p>
-      <w:pPr>
-        <w:rPr>
-          <w:rFonts w:cstheme="minorHAnsi"/>
-          <w:sz w:val="24"/>
-          <w:szCs w:val="24"/>
-          <w:lang w:eastAsia="en-GB"/>
-        </w:rPr>
-      </w:pPr>
-      <w:r>
-        <w:rPr>
-          <w:rFonts w:cstheme="minorHAnsi"/>
-          <w:color w:val="000000"/>
-          <w:lang w:eastAsia="en-GB"/>
-        </w:rPr>
-        <w:t xml:space="preserve"> </w:t>
-      </w:r>
-    </w:p>
-    <w:p>
-      <w:pPr>
-        <w:rPr>
-          <w:rFonts w:cstheme="minorHAnsi"/>
-          <w:sz w:val="24"/>
-          <w:szCs w:val="24"/>
-          <w:lang w:eastAsia="en-GB"/>
-        </w:rPr>
-      </w:pPr>
-      <w:r>
-        <w:rPr>
-          <w:rFonts w:cstheme="minorHAnsi"/>
-          <w:color w:val="000000"/>
-          <w:lang w:eastAsia="en-GB"/>
-        </w:rPr>
-        <w:t xml:space="preserve">In our account database, we have decided to use a </w:t>
-      </w:r>
-      <w:proofErr w:type="spellStart"/>
-      <w:r>
-        <w:rPr>
-          <w:rFonts w:cstheme="minorHAnsi"/>
-          <w:color w:val="000000"/>
-          <w:lang w:eastAsia="en-GB"/>
-        </w:rPr>
-        <w:t>MongoDB</w:t>
-      </w:r>
-      <w:proofErr w:type="spellEnd"/>
-      <w:r>
-        <w:rPr>
-          <w:rFonts w:cstheme="minorHAnsi"/>
-          <w:color w:val="000000"/>
-          <w:lang w:eastAsia="en-GB"/>
-        </w:rPr>
-        <w:t>. The reason being that it is easiest to implement over MySQL. Furthermore,</w:t>
+        <w:rPr>
+          <w:rFonts w:cstheme="minorHAnsi"/>
+          <w:sz w:val="24"/>
+          <w:szCs w:val="24"/>
+          <w:lang w:eastAsia="en-GB"/>
+        </w:rPr>
+      </w:pPr>
+      <w:r>
+        <w:rPr>
+          <w:rFonts w:cstheme="minorHAnsi"/>
+          <w:color w:val="000000"/>
+          <w:u w:val="single"/>
+          <w:lang w:eastAsia="en-GB"/>
+        </w:rPr>
+        <w:t xml:space="preserve"> </w:t>
+      </w:r>
+    </w:p>
+    <w:p>
+      <w:pPr>
+        <w:rPr>
+          <w:rFonts w:cstheme="minorHAnsi"/>
+          <w:sz w:val="24"/>
+          <w:szCs w:val="24"/>
+          <w:lang w:eastAsia="en-GB"/>
+        </w:rPr>
+      </w:pPr>
+      <w:r>
+        <w:rPr>
+          <w:rFonts w:cstheme="minorHAnsi"/>
+          <w:color w:val="000000"/>
+          <w:lang w:eastAsia="en-GB"/>
+        </w:rPr>
+        <w:t xml:space="preserve">The main selling point of InteriAR, is the augmented reality. We aim to allow users to visualise a whole room within their phone. To develop this, we have decided to use Unity3D. Unity is designed for, but not restricted to, 3D games. As Unity is an excellent 3D engine that can be applied outside of game development, it seems to be the perfect software to use. Another positive is that it can easily be deployed to Android and IOS. As an alternative, we looked at using Android Studio. We opted for Unity primarily because every augmented object will be a 3D model and Android Studio doesn’t natively support 3D modelling and design. </w:t>
+      </w:r>
+    </w:p>
+    <w:p>
+      <w:pPr>
+        <w:rPr>
+          <w:rFonts w:cstheme="minorHAnsi"/>
+          <w:sz w:val="24"/>
+          <w:szCs w:val="24"/>
+          <w:lang w:eastAsia="en-GB"/>
+        </w:rPr>
+      </w:pPr>
+      <w:r>
+        <w:rPr>
+          <w:rFonts w:cstheme="minorHAnsi"/>
+          <w:color w:val="000000"/>
+          <w:lang w:eastAsia="en-GB"/>
+        </w:rPr>
+        <w:t xml:space="preserve"> </w:t>
+      </w:r>
+    </w:p>
+    <w:p>
+      <w:pPr>
+        <w:rPr>
+          <w:rFonts w:cstheme="minorHAnsi"/>
+          <w:sz w:val="24"/>
+          <w:szCs w:val="24"/>
+          <w:lang w:eastAsia="en-GB"/>
+        </w:rPr>
+      </w:pPr>
+      <w:r>
+        <w:rPr>
+          <w:rFonts w:cstheme="minorHAnsi"/>
+          <w:color w:val="000000"/>
+          <w:lang w:eastAsia="en-GB"/>
+        </w:rPr>
+        <w:t xml:space="preserve">Whilst deciding which type of device to focus our implementation on, we initially thought that tablets were the ideal machine for our concept. Although tablets would be ideal due to more favourable screen sizes, feedback from potential users </w:t>
       </w:r>
       <w:r>
         <w:rPr>
@@ -6935,15 +6697,51 @@
           <w:color w:val="FF0000"/>
           <w:lang w:eastAsia="en-GB"/>
         </w:rPr>
-        <w:t xml:space="preserve"> it has better capacity, speed and reliability than MySQL</w:t>
-      </w:r>
-      <w:r>
-        <w:rPr>
-          <w:rFonts w:cstheme="minorHAnsi"/>
-          <w:color w:val="000000"/>
-          <w:lang w:eastAsia="en-GB"/>
-        </w:rPr>
-        <w:t xml:space="preserve"> </w:t>
+        <w:t>[REF]</w:t>
+      </w:r>
+      <w:r>
+        <w:rPr>
+          <w:rFonts w:cstheme="minorHAnsi"/>
+          <w:color w:val="000000"/>
+          <w:lang w:eastAsia="en-GB"/>
+        </w:rPr>
+        <w:t xml:space="preserve"> suggests that limiting deployment to tablets would severely impact our user-base. We excluded personal computers from our options due to the need for an easily portable external, or rear facing camera.</w:t>
+      </w:r>
+    </w:p>
+    <w:p>
+      <w:pPr>
+        <w:rPr>
+          <w:rFonts w:cstheme="minorHAnsi"/>
+          <w:sz w:val="24"/>
+          <w:szCs w:val="24"/>
+          <w:lang w:eastAsia="en-GB"/>
+        </w:rPr>
+      </w:pPr>
+      <w:r>
+        <w:rPr>
+          <w:rFonts w:cstheme="minorHAnsi"/>
+          <w:color w:val="000000"/>
+          <w:lang w:eastAsia="en-GB"/>
+        </w:rPr>
+        <w:t xml:space="preserve"> </w:t>
+      </w:r>
+    </w:p>
+    <w:p>
+      <w:pPr>
+        <w:rPr>
+          <w:rFonts w:cstheme="minorHAnsi"/>
+          <w:sz w:val="24"/>
+          <w:szCs w:val="24"/>
+          <w:lang w:eastAsia="en-GB"/>
+        </w:rPr>
+      </w:pPr>
+      <w:r>
+        <w:rPr>
+          <w:rFonts w:cstheme="minorHAnsi"/>
+          <w:color w:val="000000"/>
+          <w:lang w:eastAsia="en-GB"/>
+        </w:rPr>
+        <w:t xml:space="preserve">One feature of our Augmentation would be the ability to change the colour of walls and in later versions, even whole floors. We plan to achieve this by using a computer vision technique called K-Clustering, which is a form of image segmentation </w:t>
       </w:r>
       <w:r>
         <w:rPr>
@@ -6959,15 +6757,82 @@
           <w:color w:val="000000"/>
           <w:lang w:eastAsia="en-GB"/>
         </w:rPr>
-        <w:t>.</w:t>
-      </w:r>
-    </w:p>
-    <w:p>
-      <w:pPr>
-        <w:rPr>
-          <w:rFonts w:cstheme="minorHAnsi"/>
-          <w:sz w:val="24"/>
-          <w:szCs w:val="24"/>
+        <w:t>. This would give meaning to different sections of an image that are separated by some common factor. Through prototyping, we have seen that simply taking the RGB value of pixels in an image has its problems, as pixels change colour due to multiple external factors.</w:t>
+      </w:r>
+    </w:p>
+    <w:p>
+      <w:pPr>
+        <w:rPr>
+          <w:rFonts w:cstheme="minorHAnsi"/>
+          <w:sz w:val="24"/>
+          <w:szCs w:val="24"/>
+          <w:lang w:eastAsia="en-GB"/>
+        </w:rPr>
+      </w:pPr>
+      <w:r>
+        <w:rPr>
+          <w:rFonts w:cstheme="minorHAnsi"/>
+          <w:color w:val="000000"/>
+          <w:lang w:eastAsia="en-GB"/>
+        </w:rPr>
+        <w:t xml:space="preserve"> </w:t>
+      </w:r>
+    </w:p>
+    <w:p>
+      <w:pPr>
+        <w:rPr>
+          <w:rFonts w:cstheme="minorHAnsi"/>
+          <w:sz w:val="24"/>
+          <w:szCs w:val="24"/>
+          <w:lang w:eastAsia="en-GB"/>
+        </w:rPr>
+      </w:pPr>
+      <w:r>
+        <w:rPr>
+          <w:rFonts w:cstheme="minorHAnsi"/>
+          <w:color w:val="000000"/>
+          <w:lang w:eastAsia="en-GB"/>
+        </w:rPr>
+        <w:t xml:space="preserve">For the actual technology behind the augmentation, we have decided to use an external Unity library called Wikitude </w:t>
+      </w:r>
+      <w:r>
+        <w:rPr>
+          <w:rFonts w:cstheme="minorHAnsi"/>
+          <w:color w:val="FF0000"/>
+          <w:lang w:eastAsia="en-GB"/>
+        </w:rPr>
+        <w:t>[REF]</w:t>
+      </w:r>
+      <w:r>
+        <w:rPr>
+          <w:rFonts w:cstheme="minorHAnsi"/>
+          <w:color w:val="000000"/>
+          <w:lang w:eastAsia="en-GB"/>
+        </w:rPr>
+        <w:t>. We chose this over Vuforia (another Unity lib</w:t>
+      </w:r>
+      <w:r>
+        <w:rPr>
+          <w:rFonts w:cstheme="minorHAnsi"/>
+          <w:color w:val="000000"/>
+          <w:lang w:eastAsia="en-GB"/>
+        </w:rPr>
+        <w:t>rary for AR) as Vuforia is only</w:t>
+      </w:r>
+      <w:r>
+        <w:rPr>
+          <w:rFonts w:cstheme="minorHAnsi"/>
+          <w:color w:val="000000"/>
+          <w:lang w:eastAsia="en-GB"/>
+        </w:rPr>
+        <w:t> good for recognition based AR. This is using track-able images as basis for projection such as a leaflet. Through prototyping we have discovered that this is not practical as we would like users to not need to use trackers to place things in their rooms, not to mention that if you’re too far from a tracker, the augmentation accuracy rapidly drops of. On the other hand, Wikitude uses a projection based augmentation called SLAM. Simultaneous Localisation and Mapping is the type of AR that we need as it can recognise space and angles and correctly project the orientation of the 3D object. We also looked at ARCore (Android’s AR library) and ARKit (Apple’s AR library) however they only support their respective platforms.</w:t>
+      </w:r>
+    </w:p>
+    <w:p>
+      <w:pPr>
+        <w:rPr>
+          <w:rFonts w:cstheme="minorHAnsi"/>
+          <w:color w:val="000000"/>
           <w:lang w:eastAsia="en-GB"/>
         </w:rPr>
       </w:pPr>
@@ -6987,375 +6852,7 @@
           <w:lang w:eastAsia="en-GB"/>
         </w:rPr>
       </w:pPr>
-      <w:bookmarkStart w:id="30" w:name="_Toc500965745"/>
-      <w:r>
-        <w:rPr>
-          <w:lang w:eastAsia="en-GB"/>
-        </w:rPr>
-        <w:t>Augmented Reality Implementation</w:t>
-      </w:r>
-      <w:bookmarkEnd w:id="30"/>
-    </w:p>
-    <w:p>
-      <w:pPr>
-        <w:rPr>
-          <w:rFonts w:cstheme="minorHAnsi"/>
-          <w:sz w:val="24"/>
-          <w:szCs w:val="24"/>
-          <w:lang w:eastAsia="en-GB"/>
-        </w:rPr>
-      </w:pPr>
-      <w:r>
-        <w:rPr>
-          <w:rFonts w:cstheme="minorHAnsi"/>
-          <w:color w:val="000000"/>
-          <w:u w:val="single"/>
-          <w:lang w:eastAsia="en-GB"/>
-        </w:rPr>
-        <w:t xml:space="preserve"> </w:t>
-      </w:r>
-    </w:p>
-    <w:p>
-      <w:pPr>
-        <w:rPr>
-          <w:rFonts w:cstheme="minorHAnsi"/>
-          <w:sz w:val="24"/>
-          <w:szCs w:val="24"/>
-          <w:lang w:eastAsia="en-GB"/>
-        </w:rPr>
-      </w:pPr>
-      <w:r>
-        <w:rPr>
-          <w:rFonts w:cstheme="minorHAnsi"/>
-          <w:color w:val="000000"/>
-          <w:lang w:eastAsia="en-GB"/>
-        </w:rPr>
-        <w:t xml:space="preserve">The main selling point of </w:t>
-      </w:r>
-      <w:proofErr w:type="spellStart"/>
-      <w:r>
-        <w:rPr>
-          <w:rFonts w:cstheme="minorHAnsi"/>
-          <w:color w:val="000000"/>
-          <w:lang w:eastAsia="en-GB"/>
-        </w:rPr>
-        <w:t>InteriAR</w:t>
-      </w:r>
-      <w:proofErr w:type="spellEnd"/>
-      <w:r>
-        <w:rPr>
-          <w:rFonts w:cstheme="minorHAnsi"/>
-          <w:color w:val="000000"/>
-          <w:lang w:eastAsia="en-GB"/>
-        </w:rPr>
-        <w:t xml:space="preserve">, is the augmented reality. We aim to allow users to visualise a whole room within their phone. To develop this, we have decided to use Unity3D. Unity is designed for, but not restricted to, 3D games. As Unity is an excellent 3D engine that can be applied outside of game development, it seems to be the perfect software to use. Another positive is that it can easily be deployed to Android and IOS. As an alternative, we looked at using Android Studio. We opted for Unity primarily because every augmented object will be a 3D model and Android Studio doesn’t natively support 3D modelling and design. </w:t>
-      </w:r>
-    </w:p>
-    <w:p>
-      <w:pPr>
-        <w:rPr>
-          <w:rFonts w:cstheme="minorHAnsi"/>
-          <w:sz w:val="24"/>
-          <w:szCs w:val="24"/>
-          <w:lang w:eastAsia="en-GB"/>
-        </w:rPr>
-      </w:pPr>
-      <w:r>
-        <w:rPr>
-          <w:rFonts w:cstheme="minorHAnsi"/>
-          <w:color w:val="000000"/>
-          <w:lang w:eastAsia="en-GB"/>
-        </w:rPr>
-        <w:t xml:space="preserve"> </w:t>
-      </w:r>
-    </w:p>
-    <w:p>
-      <w:pPr>
-        <w:rPr>
-          <w:rFonts w:cstheme="minorHAnsi"/>
-          <w:sz w:val="24"/>
-          <w:szCs w:val="24"/>
-          <w:lang w:eastAsia="en-GB"/>
-        </w:rPr>
-      </w:pPr>
-      <w:r>
-        <w:rPr>
-          <w:rFonts w:cstheme="minorHAnsi"/>
-          <w:color w:val="000000"/>
-          <w:lang w:eastAsia="en-GB"/>
-        </w:rPr>
-        <w:t xml:space="preserve">Whilst deciding which type of device to focus our implementation on, we initially thought that tablets were the ideal machine for our concept. Although tablets would be ideal due to more favourable screen sizes, feedback from potential users </w:t>
-      </w:r>
-      <w:r>
-        <w:rPr>
-          <w:rFonts w:cstheme="minorHAnsi"/>
-          <w:color w:val="FF0000"/>
-          <w:lang w:eastAsia="en-GB"/>
-        </w:rPr>
-        <w:t>[REF]</w:t>
-      </w:r>
-      <w:r>
-        <w:rPr>
-          <w:rFonts w:cstheme="minorHAnsi"/>
-          <w:color w:val="000000"/>
-          <w:lang w:eastAsia="en-GB"/>
-        </w:rPr>
-        <w:t xml:space="preserve"> suggests that limiting deployment to tablets would severely impact our user-base. We excluded personal computers from our options due to the need for an easily portable external, or rear facing camera.</w:t>
-      </w:r>
-    </w:p>
-    <w:p>
-      <w:pPr>
-        <w:rPr>
-          <w:rFonts w:cstheme="minorHAnsi"/>
-          <w:sz w:val="24"/>
-          <w:szCs w:val="24"/>
-          <w:lang w:eastAsia="en-GB"/>
-        </w:rPr>
-      </w:pPr>
-      <w:r>
-        <w:rPr>
-          <w:rFonts w:cstheme="minorHAnsi"/>
-          <w:color w:val="000000"/>
-          <w:lang w:eastAsia="en-GB"/>
-        </w:rPr>
-        <w:t xml:space="preserve"> </w:t>
-      </w:r>
-    </w:p>
-    <w:p>
-      <w:pPr>
-        <w:rPr>
-          <w:rFonts w:cstheme="minorHAnsi"/>
-          <w:sz w:val="24"/>
-          <w:szCs w:val="24"/>
-          <w:lang w:eastAsia="en-GB"/>
-        </w:rPr>
-      </w:pPr>
-      <w:r>
-        <w:rPr>
-          <w:rFonts w:cstheme="minorHAnsi"/>
-          <w:color w:val="000000"/>
-          <w:lang w:eastAsia="en-GB"/>
-        </w:rPr>
-        <w:t xml:space="preserve">One feature of our Augmentation would be the ability to change the colour of walls and in later versions, even whole floors. We plan to achieve this by using a computer vision technique called K-Clustering, which is a form of image segmentation </w:t>
-      </w:r>
-      <w:r>
-        <w:rPr>
-          <w:rFonts w:cstheme="minorHAnsi"/>
-          <w:color w:val="FF0000"/>
-          <w:lang w:eastAsia="en-GB"/>
-        </w:rPr>
-        <w:t>[REF]</w:t>
-      </w:r>
-      <w:r>
-        <w:rPr>
-          <w:rFonts w:cstheme="minorHAnsi"/>
-          <w:color w:val="000000"/>
-          <w:lang w:eastAsia="en-GB"/>
-        </w:rPr>
-        <w:t>. This would give meaning to different sections of an image that are separated by some common factor. Through prototyping, we have seen that simply taking the RGB value of pixels in an image has its problems, as pixels change colour due to multiple external factors.</w:t>
-      </w:r>
-    </w:p>
-    <w:p>
-      <w:pPr>
-        <w:rPr>
-          <w:rFonts w:cstheme="minorHAnsi"/>
-          <w:sz w:val="24"/>
-          <w:szCs w:val="24"/>
-          <w:lang w:eastAsia="en-GB"/>
-        </w:rPr>
-      </w:pPr>
-      <w:r>
-        <w:rPr>
-          <w:rFonts w:cstheme="minorHAnsi"/>
-          <w:color w:val="000000"/>
-          <w:lang w:eastAsia="en-GB"/>
-        </w:rPr>
-        <w:t xml:space="preserve"> </w:t>
-      </w:r>
-    </w:p>
-    <w:p>
-      <w:pPr>
-        <w:rPr>
-          <w:rFonts w:cstheme="minorHAnsi"/>
-          <w:sz w:val="24"/>
-          <w:szCs w:val="24"/>
-          <w:lang w:eastAsia="en-GB"/>
-        </w:rPr>
-      </w:pPr>
-      <w:r>
-        <w:rPr>
-          <w:rFonts w:cstheme="minorHAnsi"/>
-          <w:color w:val="000000"/>
-          <w:lang w:eastAsia="en-GB"/>
-        </w:rPr>
-        <w:t xml:space="preserve">For the actual technology behind the augmentation, we have decided to use an external Unity library called </w:t>
-      </w:r>
-      <w:proofErr w:type="spellStart"/>
-      <w:r>
-        <w:rPr>
-          <w:rFonts w:cstheme="minorHAnsi"/>
-          <w:color w:val="000000"/>
-          <w:lang w:eastAsia="en-GB"/>
-        </w:rPr>
-        <w:t>Wikitude</w:t>
-      </w:r>
-      <w:proofErr w:type="spellEnd"/>
-      <w:r>
-        <w:rPr>
-          <w:rFonts w:cstheme="minorHAnsi"/>
-          <w:color w:val="000000"/>
-          <w:lang w:eastAsia="en-GB"/>
-        </w:rPr>
-        <w:t xml:space="preserve"> </w:t>
-      </w:r>
-      <w:r>
-        <w:rPr>
-          <w:rFonts w:cstheme="minorHAnsi"/>
-          <w:color w:val="FF0000"/>
-          <w:lang w:eastAsia="en-GB"/>
-        </w:rPr>
-        <w:t>[REF]</w:t>
-      </w:r>
-      <w:r>
-        <w:rPr>
-          <w:rFonts w:cstheme="minorHAnsi"/>
-          <w:color w:val="000000"/>
-          <w:lang w:eastAsia="en-GB"/>
-        </w:rPr>
-        <w:t xml:space="preserve">. We chose this over </w:t>
-      </w:r>
-      <w:proofErr w:type="spellStart"/>
-      <w:r>
-        <w:rPr>
-          <w:rFonts w:cstheme="minorHAnsi"/>
-          <w:color w:val="000000"/>
-          <w:lang w:eastAsia="en-GB"/>
-        </w:rPr>
-        <w:t>Vuforia</w:t>
-      </w:r>
-      <w:proofErr w:type="spellEnd"/>
-      <w:r>
-        <w:rPr>
-          <w:rFonts w:cstheme="minorHAnsi"/>
-          <w:color w:val="000000"/>
-          <w:lang w:eastAsia="en-GB"/>
-        </w:rPr>
-        <w:t xml:space="preserve"> (another Unity lib</w:t>
-      </w:r>
-      <w:r>
-        <w:rPr>
-          <w:rFonts w:cstheme="minorHAnsi"/>
-          <w:color w:val="000000"/>
-          <w:lang w:eastAsia="en-GB"/>
-        </w:rPr>
-        <w:t xml:space="preserve">rary for AR) as </w:t>
-      </w:r>
-      <w:proofErr w:type="spellStart"/>
-      <w:r>
-        <w:rPr>
-          <w:rFonts w:cstheme="minorHAnsi"/>
-          <w:color w:val="000000"/>
-          <w:lang w:eastAsia="en-GB"/>
-        </w:rPr>
-        <w:t>Vuforia</w:t>
-      </w:r>
-      <w:proofErr w:type="spellEnd"/>
-      <w:r>
-        <w:rPr>
-          <w:rFonts w:cstheme="minorHAnsi"/>
-          <w:color w:val="000000"/>
-          <w:lang w:eastAsia="en-GB"/>
-        </w:rPr>
-        <w:t xml:space="preserve"> is only</w:t>
-      </w:r>
-      <w:r>
-        <w:rPr>
-          <w:rFonts w:cstheme="minorHAnsi"/>
-          <w:color w:val="000000"/>
-          <w:lang w:eastAsia="en-GB"/>
-        </w:rPr>
-        <w:t xml:space="preserve"> good for recognition based AR. This is using track-able images as basis for projection such as a leaflet. Through prototyping we have discovered that this is not practical as we would like users to not need to use trackers to place things in their rooms, not to mention that if you’re too far from a tracker, the augmentation accuracy rapidly drops of. On the other hand, </w:t>
-      </w:r>
-      <w:proofErr w:type="spellStart"/>
-      <w:r>
-        <w:rPr>
-          <w:rFonts w:cstheme="minorHAnsi"/>
-          <w:color w:val="000000"/>
-          <w:lang w:eastAsia="en-GB"/>
-        </w:rPr>
-        <w:t>Wikitude</w:t>
-      </w:r>
-      <w:proofErr w:type="spellEnd"/>
-      <w:r>
-        <w:rPr>
-          <w:rFonts w:cstheme="minorHAnsi"/>
-          <w:color w:val="000000"/>
-          <w:lang w:eastAsia="en-GB"/>
-        </w:rPr>
-        <w:t xml:space="preserve"> uses a projection based augmentation called SLAM. Simultaneous Localisation and Mapping is the type of AR that we need as it can recognise space and angles and correctly project the orientation of the 3D object. We also looked at </w:t>
-      </w:r>
-      <w:proofErr w:type="spellStart"/>
-      <w:r>
-        <w:rPr>
-          <w:rFonts w:cstheme="minorHAnsi"/>
-          <w:color w:val="000000"/>
-          <w:lang w:eastAsia="en-GB"/>
-        </w:rPr>
-        <w:t>ARCore</w:t>
-      </w:r>
-      <w:proofErr w:type="spellEnd"/>
-      <w:r>
-        <w:rPr>
-          <w:rFonts w:cstheme="minorHAnsi"/>
-          <w:color w:val="000000"/>
-          <w:lang w:eastAsia="en-GB"/>
-        </w:rPr>
-        <w:t xml:space="preserve"> (Android’s AR library) and </w:t>
-      </w:r>
-      <w:proofErr w:type="spellStart"/>
-      <w:r>
-        <w:rPr>
-          <w:rFonts w:cstheme="minorHAnsi"/>
-          <w:color w:val="000000"/>
-          <w:lang w:eastAsia="en-GB"/>
-        </w:rPr>
-        <w:t>ARKit</w:t>
-      </w:r>
-      <w:proofErr w:type="spellEnd"/>
-      <w:r>
-        <w:rPr>
-          <w:rFonts w:cstheme="minorHAnsi"/>
-          <w:color w:val="000000"/>
-          <w:lang w:eastAsia="en-GB"/>
-        </w:rPr>
-        <w:t xml:space="preserve"> (Apple’s AR library) however they only support their respective platforms.</w:t>
-      </w:r>
-    </w:p>
-    <w:p>
-      <w:pPr>
-        <w:rPr>
-          <w:rFonts w:cstheme="minorHAnsi"/>
-          <w:color w:val="000000"/>
-          <w:lang w:eastAsia="en-GB"/>
-        </w:rPr>
-      </w:pPr>
-      <w:r>
-        <w:rPr>
-          <w:rFonts w:cstheme="minorHAnsi"/>
-          <w:color w:val="000000"/>
-          <w:lang w:eastAsia="en-GB"/>
-        </w:rPr>
-        <w:t xml:space="preserve"> </w:t>
-      </w:r>
-    </w:p>
-    <w:p>
-      <w:pPr>
-        <w:pStyle w:val="Heading3"/>
-        <w:rPr>
-          <w:lang w:eastAsia="en-GB"/>
-        </w:rPr>
-      </w:pPr>
-      <w:bookmarkStart w:id="31" w:name="_Toc500965746"/>
+      <w:bookmarkStart w:id="30" w:name="_Toc500965746"/>
       <w:r>
         <w:rPr>
           <w:lang w:eastAsia="en-GB"/>
@@ -7363,6 +6860,84 @@
         <w:lastRenderedPageBreak/>
         <w:t>Messaging</w:t>
       </w:r>
+      <w:bookmarkEnd w:id="30"/>
+    </w:p>
+    <w:p>
+      <w:pPr>
+        <w:rPr>
+          <w:rFonts w:cstheme="minorHAnsi"/>
+          <w:sz w:val="24"/>
+          <w:szCs w:val="24"/>
+          <w:lang w:eastAsia="en-GB"/>
+        </w:rPr>
+      </w:pPr>
+      <w:r>
+        <w:rPr>
+          <w:rFonts w:cstheme="minorHAnsi"/>
+          <w:color w:val="000000"/>
+          <w:lang w:eastAsia="en-GB"/>
+        </w:rPr>
+        <w:t xml:space="preserve"> </w:t>
+      </w:r>
+    </w:p>
+    <w:p>
+      <w:pPr>
+        <w:rPr>
+          <w:rFonts w:cstheme="minorHAnsi"/>
+          <w:sz w:val="24"/>
+          <w:szCs w:val="24"/>
+          <w:lang w:eastAsia="en-GB"/>
+        </w:rPr>
+      </w:pPr>
+      <w:r>
+        <w:rPr>
+          <w:rFonts w:cstheme="minorHAnsi"/>
+          <w:color w:val="000000"/>
+          <w:lang w:eastAsia="en-GB"/>
+        </w:rPr>
+        <w:t>We aim to including instant messaging to allow customer and decorators to securely communicate with each other. We have chosen to use an instant messaging API over standard SMS as people may not be comfortable giving their numbers out.</w:t>
+      </w:r>
+      <w:r>
+        <w:rPr>
+          <w:rFonts w:cstheme="minorHAnsi"/>
+          <w:color w:val="FF0000"/>
+          <w:lang w:eastAsia="en-GB"/>
+        </w:rPr>
+        <w:t xml:space="preserve"> The API we will use is called Pusher.</w:t>
+      </w:r>
+    </w:p>
+    <w:p>
+      <w:pPr>
+        <w:rPr>
+          <w:rFonts w:cstheme="minorHAnsi"/>
+          <w:sz w:val="24"/>
+          <w:szCs w:val="24"/>
+          <w:lang w:eastAsia="en-GB"/>
+        </w:rPr>
+      </w:pPr>
+      <w:r>
+        <w:rPr>
+          <w:rFonts w:cstheme="minorHAnsi"/>
+          <w:color w:val="000000"/>
+          <w:lang w:eastAsia="en-GB"/>
+        </w:rPr>
+        <w:t xml:space="preserve"> </w:t>
+      </w:r>
+    </w:p>
+    <w:p>
+      <w:pPr>
+        <w:pStyle w:val="Heading3"/>
+        <w:rPr>
+          <w:lang w:eastAsia="en-GB"/>
+        </w:rPr>
+      </w:pPr>
+      <w:bookmarkStart w:id="31" w:name="_Toc500965747"/>
+      <w:r>
+        <w:rPr>
+          <w:lang w:eastAsia="en-GB"/>
+        </w:rPr>
+        <w:t>Payment</w:t>
+      </w:r>
       <w:bookmarkEnd w:id="31"/>
     </w:p>
     <w:p>
@@ -7398,84 +6973,6 @@
           <w:color w:val="000000"/>
           <w:lang w:eastAsia="en-GB"/>
         </w:rPr>
-        <w:t>We aim to including instant messaging to allow customer and decorators to securely communicate with each other. We have chosen to use an instant messaging API over standard SMS as people may not be comfortable giving their numbers out.</w:t>
-      </w:r>
-      <w:r>
-        <w:rPr>
-          <w:rFonts w:cstheme="minorHAnsi"/>
-          <w:color w:val="FF0000"/>
-          <w:lang w:eastAsia="en-GB"/>
-        </w:rPr>
-        <w:t xml:space="preserve"> The API we will use is called Pusher.</w:t>
-      </w:r>
-    </w:p>
-    <w:p>
-      <w:pPr>
-        <w:rPr>
-          <w:rFonts w:cstheme="minorHAnsi"/>
-          <w:sz w:val="24"/>
-          <w:szCs w:val="24"/>
-          <w:lang w:eastAsia="en-GB"/>
-        </w:rPr>
-      </w:pPr>
-      <w:r>
-        <w:rPr>
-          <w:rFonts w:cstheme="minorHAnsi"/>
-          <w:color w:val="000000"/>
-          <w:lang w:eastAsia="en-GB"/>
-        </w:rPr>
-        <w:t xml:space="preserve"> </w:t>
-      </w:r>
-    </w:p>
-    <w:p>
-      <w:pPr>
-        <w:pStyle w:val="Heading3"/>
-        <w:rPr>
-          <w:lang w:eastAsia="en-GB"/>
-        </w:rPr>
-      </w:pPr>
-      <w:bookmarkStart w:id="32" w:name="_Toc500965747"/>
-      <w:r>
-        <w:rPr>
-          <w:lang w:eastAsia="en-GB"/>
-        </w:rPr>
-        <w:t>Payment</w:t>
-      </w:r>
-      <w:bookmarkEnd w:id="32"/>
-    </w:p>
-    <w:p>
-      <w:pPr>
-        <w:rPr>
-          <w:rFonts w:cstheme="minorHAnsi"/>
-          <w:sz w:val="24"/>
-          <w:szCs w:val="24"/>
-          <w:lang w:eastAsia="en-GB"/>
-        </w:rPr>
-      </w:pPr>
-      <w:r>
-        <w:rPr>
-          <w:rFonts w:cstheme="minorHAnsi"/>
-          <w:color w:val="000000"/>
-          <w:lang w:eastAsia="en-GB"/>
-        </w:rPr>
-        <w:t xml:space="preserve"> </w:t>
-      </w:r>
-    </w:p>
-    <w:p>
-      <w:pPr>
-        <w:rPr>
-          <w:rFonts w:cstheme="minorHAnsi"/>
-          <w:sz w:val="24"/>
-          <w:szCs w:val="24"/>
-          <w:lang w:eastAsia="en-GB"/>
-        </w:rPr>
-      </w:pPr>
-      <w:r>
-        <w:rPr>
-          <w:rFonts w:cstheme="minorHAnsi"/>
-          <w:color w:val="000000"/>
-          <w:lang w:eastAsia="en-GB"/>
-        </w:rPr>
         <w:t xml:space="preserve">For the Payment within the </w:t>
       </w:r>
       <w:r>
@@ -7493,24 +6990,6 @@
           <w:lang w:eastAsia="en-GB"/>
         </w:rPr>
         <w:t>al as it supports standard card use even without a PayPal account. We aim to have an escrow system to hold the money until the job is done to avoid scams. In principle, this would be simple, however payments aren’t going directly to us. There is one available python library that can implement escrow called Balanced. However, the documentation about it does not currently work and there isn’t much information available on it.</w:t>
-      </w:r>
-    </w:p>
-    <w:p>
-      <w:pPr>
-        <w:rPr>
-          <w:rFonts w:cstheme="minorHAnsi"/>
-          <w:sz w:val="24"/>
-          <w:szCs w:val="24"/>
-          <w:lang w:eastAsia="en-GB"/>
-        </w:rPr>
-      </w:pPr>
-      <w:r>
-        <w:rPr>
-          <w:rFonts w:cstheme="minorHAnsi"/>
-          <w:color w:val="000000"/>
-          <w:lang w:eastAsia="en-GB"/>
-        </w:rPr>
-        <w:t xml:space="preserve"> </w:t>
       </w:r>
     </w:p>
     <w:p>
@@ -7540,9 +7019,9 @@
           <w:u w:val="single"/>
         </w:rPr>
       </w:pPr>
-      <w:bookmarkStart w:id="33" w:name="_Toc500844036"/>
-      <w:bookmarkStart w:id="34" w:name="_Toc500844293"/>
-      <w:bookmarkStart w:id="35" w:name="_Toc500965748"/>
+      <w:bookmarkStart w:id="32" w:name="_Toc500844036"/>
+      <w:bookmarkStart w:id="33" w:name="_Toc500844293"/>
+      <w:bookmarkStart w:id="34" w:name="_Toc500965748"/>
       <w:r>
         <w:rPr>
           <w:sz w:val="30"/>
@@ -7551,9 +7030,9 @@
         </w:rPr>
         <w:t>Evaluation Plan</w:t>
       </w:r>
+      <w:bookmarkEnd w:id="32"/>
       <w:bookmarkEnd w:id="33"/>
       <w:bookmarkEnd w:id="34"/>
-      <w:bookmarkEnd w:id="35"/>
     </w:p>
     <w:p>
       <w:pPr>
@@ -7874,25 +7353,7 @@
           <w:color w:val="000000"/>
           <w:lang w:eastAsia="en-GB"/>
         </w:rPr>
-        <w:t xml:space="preserve">During the course of pre and post development, we will continuously evaluate the many different aspects of </w:t>
-      </w:r>
-      <w:proofErr w:type="spellStart"/>
-      <w:r>
-        <w:rPr>
-          <w:rFonts w:ascii="Calibri" w:hAnsi="Calibri" w:cs="Times New Roman"/>
-          <w:color w:val="000000"/>
-          <w:lang w:eastAsia="en-GB"/>
-        </w:rPr>
-        <w:t>InteriAR</w:t>
-      </w:r>
-      <w:proofErr w:type="spellEnd"/>
-      <w:r>
-        <w:rPr>
-          <w:rFonts w:ascii="Calibri" w:hAnsi="Calibri" w:cs="Times New Roman"/>
-          <w:color w:val="000000"/>
-          <w:lang w:eastAsia="en-GB"/>
-        </w:rPr>
-        <w:t xml:space="preserve">. </w:t>
+        <w:t xml:space="preserve">During the course of pre and post development, we will continuously evaluate the many different aspects of InteriAR. </w:t>
       </w:r>
     </w:p>
     <w:p>
@@ -7940,6 +7401,17 @@
           <w:lang w:eastAsia="en-GB"/>
         </w:rPr>
       </w:pPr>
+    </w:p>
+    <w:p>
+      <w:pPr>
+        <w:rPr>
+          <w:rFonts w:cstheme="minorHAnsi"/>
+          <w:color w:val="000000"/>
+          <w:lang w:eastAsia="en-GB"/>
+        </w:rPr>
+      </w:pPr>
+      <w:bookmarkStart w:id="35" w:name="_GoBack"/>
+      <w:bookmarkEnd w:id="35"/>
     </w:p>
     <w:p>
       <w:pPr>
@@ -8052,25 +7524,7 @@
           <w:color w:val="000000"/>
           <w:lang w:eastAsia="en-GB"/>
         </w:rPr>
-        <w:t xml:space="preserve"> up into smaller groups and giving them clear sub-tasks to meet as part of their overarching long-term milestones. This will be primarily managed via </w:t>
-      </w:r>
-      <w:proofErr w:type="spellStart"/>
-      <w:r>
-        <w:rPr>
-          <w:rFonts w:cstheme="minorHAnsi"/>
-          <w:color w:val="000000"/>
-          <w:lang w:eastAsia="en-GB"/>
-        </w:rPr>
-        <w:t>Trello</w:t>
-      </w:r>
-      <w:proofErr w:type="spellEnd"/>
-      <w:r>
-        <w:rPr>
-          <w:rFonts w:cstheme="minorHAnsi"/>
-          <w:color w:val="000000"/>
-          <w:lang w:eastAsia="en-GB"/>
-        </w:rPr>
-        <w:t xml:space="preserve"> for sub-tasks and documented with a Gantt chart</w:t>
+        <w:t xml:space="preserve"> up into smaller groups and giving them clear sub-tasks to meet as part of their overarching long-term milestones. This will be primarily managed via Trello for sub-tasks and documented with a Gantt chart</w:t>
       </w:r>
       <w:r>
         <w:rPr>
@@ -8435,25 +7889,7 @@
           <w:color w:val="000000"/>
           <w:lang w:eastAsia="en-GB"/>
         </w:rPr>
-        <w:t xml:space="preserve">We firmly believe </w:t>
-      </w:r>
-      <w:proofErr w:type="spellStart"/>
-      <w:r>
-        <w:rPr>
-          <w:rFonts w:ascii="Calibri" w:hAnsi="Calibri" w:cs="Times New Roman"/>
-          <w:color w:val="000000"/>
-          <w:lang w:eastAsia="en-GB"/>
-        </w:rPr>
-        <w:t>InteriAR</w:t>
-      </w:r>
-      <w:proofErr w:type="spellEnd"/>
-      <w:r>
-        <w:rPr>
-          <w:rFonts w:ascii="Calibri" w:hAnsi="Calibri" w:cs="Times New Roman"/>
-          <w:color w:val="000000"/>
-          <w:lang w:eastAsia="en-GB"/>
-        </w:rPr>
-        <w:t xml:space="preserve"> is a concept worth realising.</w:t>
+        <w:t>We firmly believe InteriAR is a concept worth realising.</w:t>
       </w:r>
     </w:p>
     <w:p>
@@ -8744,7 +8180,7 @@
 </file>
 
 <file path=word/endnotes.xml><?xml version="1.0" encoding="utf-8"?>
-<w:endnotes xmlns:wpc="http://schemas.microsoft.com/office/word/2010/wordprocessingCanvas" xmlns:mo="http://schemas.microsoft.com/office/mac/office/2008/main" xmlns:mc="http://schemas.openxmlformats.org/markup-compatibility/2006" xmlns:mv="urn:schemas-microsoft-com:mac:vml" xmlns:o="urn:schemas-microsoft-com:office:office" xmlns:r="http://schemas.openxmlformats.org/officeDocument/2006/relationships" xmlns:m="http://schemas.openxmlformats.org/officeDocument/2006/math" xmlns:v="urn:schemas-microsoft-com:vml" xmlns:wp14="http://schemas.microsoft.com/office/word/2010/wordprocessingDrawing" xmlns:wp="http://schemas.openxmlformats.org/drawingml/2006/wordprocessingDrawing" xmlns:w10="urn:schemas-microsoft-com:office:word" xmlns:w="http://schemas.openxmlformats.org/wordprocessingml/2006/main" xmlns:w14="http://schemas.microsoft.com/office/word/2010/wordml" xmlns:w15="http://schemas.microsoft.com/office/word/2012/wordml" xmlns:wpg="http://schemas.microsoft.com/office/word/2010/wordprocessingGroup" xmlns:wpi="http://schemas.microsoft.com/office/word/2010/wordprocessingInk" xmlns:wne="http://schemas.microsoft.com/office/word/2006/wordml" xmlns:wps="http://schemas.microsoft.com/office/word/2010/wordprocessingShape" mc:Ignorable="w14 w15 wp14">
+<w:endnotes xmlns:wpc="http://schemas.microsoft.com/office/word/2010/wordprocessingCanvas" xmlns:mc="http://schemas.openxmlformats.org/markup-compatibility/2006" xmlns:o="urn:schemas-microsoft-com:office:office" xmlns:r="http://schemas.openxmlformats.org/officeDocument/2006/relationships" xmlns:m="http://schemas.openxmlformats.org/officeDocument/2006/math" xmlns:v="urn:schemas-microsoft-com:vml" xmlns:wp14="http://schemas.microsoft.com/office/word/2010/wordprocessingDrawing" xmlns:wp="http://schemas.openxmlformats.org/drawingml/2006/wordprocessingDrawing" xmlns:w10="urn:schemas-microsoft-com:office:word" xmlns:w="http://schemas.openxmlformats.org/wordprocessingml/2006/main" xmlns:w14="http://schemas.microsoft.com/office/word/2010/wordml" xmlns:w15="http://schemas.microsoft.com/office/word/2012/wordml" xmlns:wpg="http://schemas.microsoft.com/office/word/2010/wordprocessingGroup" xmlns:wpi="http://schemas.microsoft.com/office/word/2010/wordprocessingInk" xmlns:wne="http://schemas.microsoft.com/office/word/2006/wordml" xmlns:wps="http://schemas.microsoft.com/office/word/2010/wordprocessingShape" mc:Ignorable="w14 w15 wp14">
   <w:endnote w:type="separator" w:id="-1">
     <w:p>
       <w:r>
@@ -8763,7 +8199,7 @@
 </file>
 
 <file path=word/footnotes.xml><?xml version="1.0" encoding="utf-8"?>
-<w:footnotes xmlns:wpc="http://schemas.microsoft.com/office/word/2010/wordprocessingCanvas" xmlns:mo="http://schemas.microsoft.com/office/mac/office/2008/main" xmlns:mc="http://schemas.openxmlformats.org/markup-compatibility/2006" xmlns:mv="urn:schemas-microsoft-com:mac:vml" xmlns:o="urn:schemas-microsoft-com:office:office" xmlns:r="http://schemas.openxmlformats.org/officeDocument/2006/relationships" xmlns:m="http://schemas.openxmlformats.org/officeDocument/2006/math" xmlns:v="urn:schemas-microsoft-com:vml" xmlns:wp14="http://schemas.microsoft.com/office/word/2010/wordprocessingDrawing" xmlns:wp="http://schemas.openxmlformats.org/drawingml/2006/wordprocessingDrawing" xmlns:w10="urn:schemas-microsoft-com:office:word" xmlns:w="http://schemas.openxmlformats.org/wordprocessingml/2006/main" xmlns:w14="http://schemas.microsoft.com/office/word/2010/wordml" xmlns:w15="http://schemas.microsoft.com/office/word/2012/wordml" xmlns:wpg="http://schemas.microsoft.com/office/word/2010/wordprocessingGroup" xmlns:wpi="http://schemas.microsoft.com/office/word/2010/wordprocessingInk" xmlns:wne="http://schemas.microsoft.com/office/word/2006/wordml" xmlns:wps="http://schemas.microsoft.com/office/word/2010/wordprocessingShape" mc:Ignorable="w14 w15 wp14">
+<w:footnotes xmlns:wpc="http://schemas.microsoft.com/office/word/2010/wordprocessingCanvas" xmlns:mc="http://schemas.openxmlformats.org/markup-compatibility/2006" xmlns:o="urn:schemas-microsoft-com:office:office" xmlns:r="http://schemas.openxmlformats.org/officeDocument/2006/relationships" xmlns:m="http://schemas.openxmlformats.org/officeDocument/2006/math" xmlns:v="urn:schemas-microsoft-com:vml" xmlns:wp14="http://schemas.microsoft.com/office/word/2010/wordprocessingDrawing" xmlns:wp="http://schemas.openxmlformats.org/drawingml/2006/wordprocessingDrawing" xmlns:w10="urn:schemas-microsoft-com:office:word" xmlns:w="http://schemas.openxmlformats.org/wordprocessingml/2006/main" xmlns:w14="http://schemas.microsoft.com/office/word/2010/wordml" xmlns:w15="http://schemas.microsoft.com/office/word/2012/wordml" xmlns:wpg="http://schemas.microsoft.com/office/word/2010/wordprocessingGroup" xmlns:wpi="http://schemas.microsoft.com/office/word/2010/wordprocessingInk" xmlns:wne="http://schemas.microsoft.com/office/word/2006/wordml" xmlns:wps="http://schemas.microsoft.com/office/word/2010/wordprocessingShape" mc:Ignorable="w14 w15 wp14">
   <w:footnote w:type="separator" w:id="-1">
     <w:p>
       <w:r>
@@ -8782,8 +8218,8 @@
 </file>
 
 <file path=word/numbering.xml><?xml version="1.0" encoding="utf-8"?>
-<w:numbering xmlns:wpc="http://schemas.microsoft.com/office/word/2010/wordprocessingCanvas" xmlns:mo="http://schemas.microsoft.com/office/mac/office/2008/main" xmlns:mc="http://schemas.openxmlformats.org/markup-compatibility/2006" xmlns:mv="urn:schemas-microsoft-com:mac:vml" xmlns:o="urn:schemas-microsoft-com:office:office" xmlns:r="http://schemas.openxmlformats.org/officeDocument/2006/relationships" xmlns:m="http://schemas.openxmlformats.org/officeDocument/2006/math" xmlns:v="urn:schemas-microsoft-com:vml" xmlns:wp14="http://schemas.microsoft.com/office/word/2010/wordprocessingDrawing" xmlns:wp="http://schemas.openxmlformats.org/drawingml/2006/wordprocessingDrawing" xmlns:w10="urn:schemas-microsoft-com:office:word" xmlns:w="http://schemas.openxmlformats.org/wordprocessingml/2006/main" xmlns:w14="http://schemas.microsoft.com/office/word/2010/wordml" xmlns:w15="http://schemas.microsoft.com/office/word/2012/wordml" xmlns:wpg="http://schemas.microsoft.com/office/word/2010/wordprocessingGroup" xmlns:wpi="http://schemas.microsoft.com/office/word/2010/wordprocessingInk" xmlns:wne="http://schemas.microsoft.com/office/word/2006/wordml" xmlns:wps="http://schemas.microsoft.com/office/word/2010/wordprocessingShape" mc:Ignorable="w14 w15 wp14">
-  <w:abstractNum w:abstractNumId="0">
+<w:numbering xmlns:wpc="http://schemas.microsoft.com/office/word/2010/wordprocessingCanvas" xmlns:mc="http://schemas.openxmlformats.org/markup-compatibility/2006" xmlns:o="urn:schemas-microsoft-com:office:office" xmlns:r="http://schemas.openxmlformats.org/officeDocument/2006/relationships" xmlns:m="http://schemas.openxmlformats.org/officeDocument/2006/math" xmlns:v="urn:schemas-microsoft-com:vml" xmlns:wp14="http://schemas.microsoft.com/office/word/2010/wordprocessingDrawing" xmlns:wp="http://schemas.openxmlformats.org/drawingml/2006/wordprocessingDrawing" xmlns:w10="urn:schemas-microsoft-com:office:word" xmlns:w="http://schemas.openxmlformats.org/wordprocessingml/2006/main" xmlns:w14="http://schemas.microsoft.com/office/word/2010/wordml" xmlns:w15="http://schemas.microsoft.com/office/word/2012/wordml" xmlns:wpg="http://schemas.microsoft.com/office/word/2010/wordprocessingGroup" xmlns:wpi="http://schemas.microsoft.com/office/word/2010/wordprocessingInk" xmlns:wne="http://schemas.microsoft.com/office/word/2006/wordml" xmlns:wps="http://schemas.microsoft.com/office/word/2010/wordprocessingShape" mc:Ignorable="w14 w15 wp14">
+  <w:abstractNum w:abstractNumId="0" w15:restartNumberingAfterBreak="0">
     <w:nsid w:val="09C34135"/>
     <w:multiLevelType w:val="hybridMultilevel"/>
     <w:tmpl w:val="7F2053D0"/>
@@ -8896,7 +8332,7 @@
       </w:rPr>
     </w:lvl>
   </w:abstractNum>
-  <w:abstractNum w:abstractNumId="1">
+  <w:abstractNum w:abstractNumId="1" w15:restartNumberingAfterBreak="0">
     <w:nsid w:val="0C387C2D"/>
     <w:multiLevelType w:val="hybridMultilevel"/>
     <w:tmpl w:val="A4608C30"/>
@@ -8985,7 +8421,7 @@
       </w:pPr>
     </w:lvl>
   </w:abstractNum>
-  <w:abstractNum w:abstractNumId="2">
+  <w:abstractNum w:abstractNumId="2" w15:restartNumberingAfterBreak="0">
     <w:nsid w:val="0D6B71C1"/>
     <w:multiLevelType w:val="hybridMultilevel"/>
     <w:tmpl w:val="9490BD42"/>
@@ -9099,7 +8535,7 @@
       </w:rPr>
     </w:lvl>
   </w:abstractNum>
-  <w:abstractNum w:abstractNumId="3">
+  <w:abstractNum w:abstractNumId="3" w15:restartNumberingAfterBreak="0">
     <w:nsid w:val="198954FA"/>
     <w:multiLevelType w:val="hybridMultilevel"/>
     <w:tmpl w:val="91FE6530"/>
@@ -9212,7 +8648,7 @@
       </w:rPr>
     </w:lvl>
   </w:abstractNum>
-  <w:abstractNum w:abstractNumId="4">
+  <w:abstractNum w:abstractNumId="4" w15:restartNumberingAfterBreak="0">
     <w:nsid w:val="206452FA"/>
     <w:multiLevelType w:val="hybridMultilevel"/>
     <w:tmpl w:val="F5F69F08"/>
@@ -9325,7 +8761,7 @@
       </w:rPr>
     </w:lvl>
   </w:abstractNum>
-  <w:abstractNum w:abstractNumId="5">
+  <w:abstractNum w:abstractNumId="5" w15:restartNumberingAfterBreak="0">
     <w:nsid w:val="25735DA2"/>
     <w:multiLevelType w:val="multilevel"/>
     <w:tmpl w:val="B9B2767E"/>
@@ -9474,7 +8910,7 @@
       </w:rPr>
     </w:lvl>
   </w:abstractNum>
-  <w:abstractNum w:abstractNumId="6">
+  <w:abstractNum w:abstractNumId="6" w15:restartNumberingAfterBreak="0">
     <w:nsid w:val="27DF52D8"/>
     <w:multiLevelType w:val="multilevel"/>
     <w:tmpl w:val="C330A646"/>
@@ -9623,7 +9059,7 @@
       </w:rPr>
     </w:lvl>
   </w:abstractNum>
-  <w:abstractNum w:abstractNumId="7">
+  <w:abstractNum w:abstractNumId="7" w15:restartNumberingAfterBreak="0">
     <w:nsid w:val="2ADA1CC6"/>
     <w:multiLevelType w:val="multilevel"/>
     <w:tmpl w:val="25545716"/>
@@ -9772,7 +9208,7 @@
       </w:rPr>
     </w:lvl>
   </w:abstractNum>
-  <w:abstractNum w:abstractNumId="8">
+  <w:abstractNum w:abstractNumId="8" w15:restartNumberingAfterBreak="0">
     <w:nsid w:val="3CE857A1"/>
     <w:multiLevelType w:val="multilevel"/>
     <w:tmpl w:val="1BA0193E"/>
@@ -9921,7 +9357,7 @@
       </w:rPr>
     </w:lvl>
   </w:abstractNum>
-  <w:abstractNum w:abstractNumId="9">
+  <w:abstractNum w:abstractNumId="9" w15:restartNumberingAfterBreak="0">
     <w:nsid w:val="44442BEA"/>
     <w:multiLevelType w:val="hybridMultilevel"/>
     <w:tmpl w:val="F77A89A2"/>
@@ -10035,7 +9471,7 @@
       </w:rPr>
     </w:lvl>
   </w:abstractNum>
-  <w:abstractNum w:abstractNumId="10">
+  <w:abstractNum w:abstractNumId="10" w15:restartNumberingAfterBreak="0">
     <w:nsid w:val="4E804788"/>
     <w:multiLevelType w:val="hybridMultilevel"/>
     <w:tmpl w:val="9160976E"/>
@@ -10124,7 +9560,7 @@
       </w:pPr>
     </w:lvl>
   </w:abstractNum>
-  <w:abstractNum w:abstractNumId="11">
+  <w:abstractNum w:abstractNumId="11" w15:restartNumberingAfterBreak="0">
     <w:nsid w:val="5B727D17"/>
     <w:multiLevelType w:val="hybridMultilevel"/>
     <w:tmpl w:val="6302D230"/>
@@ -10237,7 +9673,7 @@
       </w:rPr>
     </w:lvl>
   </w:abstractNum>
-  <w:abstractNum w:abstractNumId="12">
+  <w:abstractNum w:abstractNumId="12" w15:restartNumberingAfterBreak="0">
     <w:nsid w:val="5E7166E0"/>
     <w:multiLevelType w:val="hybridMultilevel"/>
     <w:tmpl w:val="CC988178"/>
@@ -10351,7 +9787,7 @@
       </w:rPr>
     </w:lvl>
   </w:abstractNum>
-  <w:abstractNum w:abstractNumId="13">
+  <w:abstractNum w:abstractNumId="13" w15:restartNumberingAfterBreak="0">
     <w:nsid w:val="62220480"/>
     <w:multiLevelType w:val="hybridMultilevel"/>
     <w:tmpl w:val="93BE8AB2"/>
@@ -10542,7 +9978,7 @@
     </w:rPrDefault>
     <w:pPrDefault/>
   </w:docDefaults>
-  <w:latentStyles w:defLockedState="0" w:defUIPriority="99" w:defSemiHidden="0" w:defUnhideWhenUsed="0" w:defQFormat="0" w:count="380">
+  <w:latentStyles w:defLockedState="0" w:defUIPriority="99" w:defSemiHidden="0" w:defUnhideWhenUsed="0" w:defQFormat="0" w:count="371">
     <w:lsdException w:name="Normal" w:uiPriority="0" w:qFormat="1"/>
     <w:lsdException w:name="heading 1" w:uiPriority="9" w:qFormat="1"/>
     <w:lsdException w:name="heading 2" w:semiHidden="1" w:uiPriority="9" w:unhideWhenUsed="1" w:qFormat="1"/>
@@ -11690,7 +11126,7 @@
 </file>
 
 <file path=customXml/itemProps1.xml><?xml version="1.0" encoding="utf-8"?>
-<ds:datastoreItem xmlns:ds="http://schemas.openxmlformats.org/officeDocument/2006/customXml" ds:itemID="{551ACE7B-DC0B-3D41-9EE5-F75914C3E23D}">
+<ds:datastoreItem xmlns:ds="http://schemas.openxmlformats.org/officeDocument/2006/customXml" ds:itemID="{7282A4BD-AE89-4D25-899D-03826353250B}">
   <ds:schemaRefs>
     <ds:schemaRef ds:uri="http://schemas.openxmlformats.org/officeDocument/2006/bibliography"/>
   </ds:schemaRefs>

</xml_diff>

<commit_message>
Edit Skele with Appendix
</commit_message>
<xml_diff>
--- a/Documents for report/Project Proposal Skeleton.docx
+++ b/Documents for report/Project Proposal Skeleton.docx
@@ -1,6 +1,6 @@
 
 <file path=word/document.xml><?xml version="1.0" encoding="utf-8"?>
-<w:document xmlns:wpc="http://schemas.microsoft.com/office/word/2010/wordprocessingCanvas" xmlns:mc="http://schemas.openxmlformats.org/markup-compatibility/2006" xmlns:o="urn:schemas-microsoft-com:office:office" xmlns:r="http://schemas.openxmlformats.org/officeDocument/2006/relationships" xmlns:m="http://schemas.openxmlformats.org/officeDocument/2006/math" xmlns:v="urn:schemas-microsoft-com:vml" xmlns:wp14="http://schemas.microsoft.com/office/word/2010/wordprocessingDrawing" xmlns:wp="http://schemas.openxmlformats.org/drawingml/2006/wordprocessingDrawing" xmlns:w10="urn:schemas-microsoft-com:office:word" xmlns:w="http://schemas.openxmlformats.org/wordprocessingml/2006/main" xmlns:w14="http://schemas.microsoft.com/office/word/2010/wordml" xmlns:w15="http://schemas.microsoft.com/office/word/2012/wordml" xmlns:wpg="http://schemas.microsoft.com/office/word/2010/wordprocessingGroup" xmlns:wpi="http://schemas.microsoft.com/office/word/2010/wordprocessingInk" xmlns:wne="http://schemas.microsoft.com/office/word/2006/wordml" xmlns:wps="http://schemas.microsoft.com/office/word/2010/wordprocessingShape" mc:Ignorable="w14 w15 wp14">
+<w:document xmlns:wpc="http://schemas.microsoft.com/office/word/2010/wordprocessingCanvas" xmlns:mo="http://schemas.microsoft.com/office/mac/office/2008/main" xmlns:mc="http://schemas.openxmlformats.org/markup-compatibility/2006" xmlns:mv="urn:schemas-microsoft-com:mac:vml" xmlns:o="urn:schemas-microsoft-com:office:office" xmlns:r="http://schemas.openxmlformats.org/officeDocument/2006/relationships" xmlns:m="http://schemas.openxmlformats.org/officeDocument/2006/math" xmlns:v="urn:schemas-microsoft-com:vml" xmlns:wp14="http://schemas.microsoft.com/office/word/2010/wordprocessingDrawing" xmlns:wp="http://schemas.openxmlformats.org/drawingml/2006/wordprocessingDrawing" xmlns:w10="urn:schemas-microsoft-com:office:word" xmlns:w="http://schemas.openxmlformats.org/wordprocessingml/2006/main" xmlns:w14="http://schemas.microsoft.com/office/word/2010/wordml" xmlns:w15="http://schemas.microsoft.com/office/word/2012/wordml" xmlns:wpg="http://schemas.microsoft.com/office/word/2010/wordprocessingGroup" xmlns:wpi="http://schemas.microsoft.com/office/word/2010/wordprocessingInk" xmlns:wne="http://schemas.microsoft.com/office/word/2006/wordml" xmlns:wps="http://schemas.microsoft.com/office/word/2010/wordprocessingShape" mc:Ignorable="w14 w15 wp14">
   <w:body>
     <w:p>
       <w:pPr>
@@ -7775,8 +7775,6 @@
         </w:rPr>
         <w:t>Appendix P</w:t>
       </w:r>
-      <w:bookmarkStart w:id="38" w:name="_GoBack"/>
-      <w:bookmarkEnd w:id="38"/>
       <w:r>
         <w:rPr>
           <w:rFonts w:cstheme="minorHAnsi"/>
@@ -7978,9 +7976,9 @@
           <w:u w:val="single"/>
         </w:rPr>
       </w:pPr>
-      <w:bookmarkStart w:id="39" w:name="_Toc500844038"/>
-      <w:bookmarkStart w:id="40" w:name="_Toc500844295"/>
-      <w:bookmarkStart w:id="41" w:name="_Toc500965750"/>
+      <w:bookmarkStart w:id="38" w:name="_Toc500844038"/>
+      <w:bookmarkStart w:id="39" w:name="_Toc500844295"/>
+      <w:bookmarkStart w:id="40" w:name="_Toc500965750"/>
       <w:r>
         <w:rPr>
           <w:sz w:val="30"/>
@@ -7989,9 +7987,9 @@
         </w:rPr>
         <w:t>Conclusion</w:t>
       </w:r>
+      <w:bookmarkEnd w:id="38"/>
       <w:bookmarkEnd w:id="39"/>
       <w:bookmarkEnd w:id="40"/>
-      <w:bookmarkEnd w:id="41"/>
     </w:p>
     <w:p>
       <w:pPr>
@@ -8177,9 +8175,9 @@
           <w:u w:val="single"/>
         </w:rPr>
       </w:pPr>
-      <w:bookmarkStart w:id="42" w:name="_Toc500844039"/>
-      <w:bookmarkStart w:id="43" w:name="_Toc500844296"/>
-      <w:bookmarkStart w:id="44" w:name="_Toc500965751"/>
+      <w:bookmarkStart w:id="41" w:name="_Toc500844039"/>
+      <w:bookmarkStart w:id="42" w:name="_Toc500844296"/>
+      <w:bookmarkStart w:id="43" w:name="_Toc500965751"/>
       <w:r>
         <w:rPr>
           <w:sz w:val="30"/>
@@ -8189,9 +8187,9 @@
         <w:lastRenderedPageBreak/>
         <w:t>Bibliography</w:t>
       </w:r>
+      <w:bookmarkEnd w:id="41"/>
       <w:bookmarkEnd w:id="42"/>
       <w:bookmarkEnd w:id="43"/>
-      <w:bookmarkEnd w:id="44"/>
     </w:p>
     <w:p>
       <w:pPr>
@@ -8233,8 +8231,7 @@
       <w:pPr>
         <w:rPr>
           <w:rFonts w:cstheme="minorHAnsi"/>
-          <w:sz w:val="24"/>
-          <w:szCs w:val="24"/>
+          <w:color w:val="000000"/>
           <w:lang w:eastAsia="en-GB"/>
         </w:rPr>
       </w:pPr>
@@ -8246,6 +8243,385 @@
         </w:rPr>
         <w:t xml:space="preserve"> </w:t>
       </w:r>
+    </w:p>
+    <w:p>
+      <w:pPr>
+        <w:rPr>
+          <w:rFonts w:cstheme="minorHAnsi"/>
+          <w:color w:val="000000"/>
+          <w:lang w:eastAsia="en-GB"/>
+        </w:rPr>
+      </w:pPr>
+    </w:p>
+    <w:p>
+      <w:pPr>
+        <w:rPr>
+          <w:rFonts w:cstheme="minorHAnsi"/>
+          <w:color w:val="000000"/>
+          <w:lang w:eastAsia="en-GB"/>
+        </w:rPr>
+      </w:pPr>
+    </w:p>
+    <w:p>
+      <w:pPr>
+        <w:rPr>
+          <w:rFonts w:cstheme="minorHAnsi"/>
+          <w:color w:val="000000"/>
+          <w:lang w:eastAsia="en-GB"/>
+        </w:rPr>
+      </w:pPr>
+    </w:p>
+    <w:p>
+      <w:pPr>
+        <w:rPr>
+          <w:rFonts w:cstheme="minorHAnsi"/>
+          <w:color w:val="000000"/>
+          <w:lang w:eastAsia="en-GB"/>
+        </w:rPr>
+      </w:pPr>
+    </w:p>
+    <w:p>
+      <w:pPr>
+        <w:rPr>
+          <w:rFonts w:cstheme="minorHAnsi"/>
+          <w:color w:val="000000"/>
+          <w:lang w:eastAsia="en-GB"/>
+        </w:rPr>
+      </w:pPr>
+    </w:p>
+    <w:p>
+      <w:pPr>
+        <w:rPr>
+          <w:rFonts w:cstheme="minorHAnsi"/>
+          <w:color w:val="000000"/>
+          <w:lang w:eastAsia="en-GB"/>
+        </w:rPr>
+      </w:pPr>
+    </w:p>
+    <w:p>
+      <w:pPr>
+        <w:rPr>
+          <w:rFonts w:cstheme="minorHAnsi"/>
+          <w:color w:val="000000"/>
+          <w:lang w:eastAsia="en-GB"/>
+        </w:rPr>
+      </w:pPr>
+    </w:p>
+    <w:p>
+      <w:pPr>
+        <w:rPr>
+          <w:rFonts w:cstheme="minorHAnsi"/>
+          <w:color w:val="000000"/>
+          <w:lang w:eastAsia="en-GB"/>
+        </w:rPr>
+      </w:pPr>
+    </w:p>
+    <w:p>
+      <w:pPr>
+        <w:rPr>
+          <w:rFonts w:cstheme="minorHAnsi"/>
+          <w:color w:val="000000"/>
+          <w:lang w:eastAsia="en-GB"/>
+        </w:rPr>
+      </w:pPr>
+    </w:p>
+    <w:p>
+      <w:pPr>
+        <w:rPr>
+          <w:rFonts w:cstheme="minorHAnsi"/>
+          <w:color w:val="000000"/>
+          <w:lang w:eastAsia="en-GB"/>
+        </w:rPr>
+      </w:pPr>
+    </w:p>
+    <w:p>
+      <w:pPr>
+        <w:rPr>
+          <w:rFonts w:cstheme="minorHAnsi"/>
+          <w:color w:val="000000"/>
+          <w:lang w:eastAsia="en-GB"/>
+        </w:rPr>
+      </w:pPr>
+    </w:p>
+    <w:p>
+      <w:pPr>
+        <w:rPr>
+          <w:rFonts w:cstheme="minorHAnsi"/>
+          <w:color w:val="000000"/>
+          <w:lang w:eastAsia="en-GB"/>
+        </w:rPr>
+      </w:pPr>
+    </w:p>
+    <w:p>
+      <w:pPr>
+        <w:rPr>
+          <w:rFonts w:cstheme="minorHAnsi"/>
+          <w:color w:val="000000"/>
+          <w:lang w:eastAsia="en-GB"/>
+        </w:rPr>
+      </w:pPr>
+    </w:p>
+    <w:p>
+      <w:pPr>
+        <w:rPr>
+          <w:rFonts w:cstheme="minorHAnsi"/>
+          <w:color w:val="000000"/>
+          <w:lang w:eastAsia="en-GB"/>
+        </w:rPr>
+      </w:pPr>
+    </w:p>
+    <w:p>
+      <w:pPr>
+        <w:rPr>
+          <w:rFonts w:cstheme="minorHAnsi"/>
+          <w:color w:val="000000"/>
+          <w:lang w:eastAsia="en-GB"/>
+        </w:rPr>
+      </w:pPr>
+    </w:p>
+    <w:p>
+      <w:pPr>
+        <w:rPr>
+          <w:rFonts w:cstheme="minorHAnsi"/>
+          <w:color w:val="000000"/>
+          <w:lang w:eastAsia="en-GB"/>
+        </w:rPr>
+      </w:pPr>
+    </w:p>
+    <w:p>
+      <w:pPr>
+        <w:rPr>
+          <w:rFonts w:cstheme="minorHAnsi"/>
+          <w:color w:val="000000"/>
+          <w:lang w:eastAsia="en-GB"/>
+        </w:rPr>
+      </w:pPr>
+    </w:p>
+    <w:p>
+      <w:pPr>
+        <w:rPr>
+          <w:rFonts w:cstheme="minorHAnsi"/>
+          <w:color w:val="000000"/>
+          <w:lang w:eastAsia="en-GB"/>
+        </w:rPr>
+      </w:pPr>
+    </w:p>
+    <w:p>
+      <w:pPr>
+        <w:rPr>
+          <w:rFonts w:cstheme="minorHAnsi"/>
+          <w:color w:val="000000"/>
+          <w:lang w:eastAsia="en-GB"/>
+        </w:rPr>
+      </w:pPr>
+    </w:p>
+    <w:p>
+      <w:pPr>
+        <w:rPr>
+          <w:rFonts w:cstheme="minorHAnsi"/>
+          <w:color w:val="000000"/>
+          <w:lang w:eastAsia="en-GB"/>
+        </w:rPr>
+      </w:pPr>
+    </w:p>
+    <w:p>
+      <w:pPr>
+        <w:rPr>
+          <w:rFonts w:cstheme="minorHAnsi"/>
+          <w:color w:val="000000"/>
+          <w:lang w:eastAsia="en-GB"/>
+        </w:rPr>
+      </w:pPr>
+    </w:p>
+    <w:p>
+      <w:pPr>
+        <w:rPr>
+          <w:rFonts w:cstheme="minorHAnsi"/>
+          <w:color w:val="000000"/>
+          <w:lang w:eastAsia="en-GB"/>
+        </w:rPr>
+      </w:pPr>
+    </w:p>
+    <w:p>
+      <w:pPr>
+        <w:rPr>
+          <w:rFonts w:cstheme="minorHAnsi"/>
+          <w:color w:val="000000"/>
+          <w:lang w:eastAsia="en-GB"/>
+        </w:rPr>
+      </w:pPr>
+    </w:p>
+    <w:p>
+      <w:pPr>
+        <w:rPr>
+          <w:rFonts w:cstheme="minorHAnsi"/>
+          <w:color w:val="000000"/>
+          <w:lang w:eastAsia="en-GB"/>
+        </w:rPr>
+      </w:pPr>
+    </w:p>
+    <w:p>
+      <w:pPr>
+        <w:rPr>
+          <w:rFonts w:cstheme="minorHAnsi"/>
+          <w:color w:val="000000"/>
+          <w:lang w:eastAsia="en-GB"/>
+        </w:rPr>
+      </w:pPr>
+    </w:p>
+    <w:p>
+      <w:pPr>
+        <w:rPr>
+          <w:rFonts w:cstheme="minorHAnsi"/>
+          <w:color w:val="000000"/>
+          <w:lang w:eastAsia="en-GB"/>
+        </w:rPr>
+      </w:pPr>
+    </w:p>
+    <w:p>
+      <w:pPr>
+        <w:rPr>
+          <w:rFonts w:cstheme="minorHAnsi"/>
+          <w:color w:val="000000"/>
+          <w:lang w:eastAsia="en-GB"/>
+        </w:rPr>
+      </w:pPr>
+    </w:p>
+    <w:p>
+      <w:pPr>
+        <w:rPr>
+          <w:rFonts w:cstheme="minorHAnsi"/>
+          <w:color w:val="000000"/>
+          <w:lang w:eastAsia="en-GB"/>
+        </w:rPr>
+      </w:pPr>
+    </w:p>
+    <w:p>
+      <w:pPr>
+        <w:rPr>
+          <w:rFonts w:cstheme="minorHAnsi"/>
+          <w:color w:val="000000"/>
+          <w:lang w:eastAsia="en-GB"/>
+        </w:rPr>
+      </w:pPr>
+    </w:p>
+    <w:p>
+      <w:pPr>
+        <w:rPr>
+          <w:rFonts w:cstheme="minorHAnsi"/>
+          <w:color w:val="000000"/>
+          <w:lang w:eastAsia="en-GB"/>
+        </w:rPr>
+      </w:pPr>
+    </w:p>
+    <w:p>
+      <w:pPr>
+        <w:rPr>
+          <w:rFonts w:cstheme="minorHAnsi"/>
+          <w:color w:val="000000"/>
+          <w:lang w:eastAsia="en-GB"/>
+        </w:rPr>
+      </w:pPr>
+    </w:p>
+    <w:p>
+      <w:pPr>
+        <w:rPr>
+          <w:rFonts w:cstheme="minorHAnsi"/>
+          <w:color w:val="000000"/>
+          <w:lang w:eastAsia="en-GB"/>
+        </w:rPr>
+      </w:pPr>
+    </w:p>
+    <w:p>
+      <w:pPr>
+        <w:rPr>
+          <w:rFonts w:cstheme="minorHAnsi"/>
+          <w:color w:val="000000"/>
+          <w:lang w:eastAsia="en-GB"/>
+        </w:rPr>
+      </w:pPr>
+    </w:p>
+    <w:p>
+      <w:pPr>
+        <w:rPr>
+          <w:rFonts w:cstheme="minorHAnsi"/>
+          <w:color w:val="000000"/>
+          <w:lang w:eastAsia="en-GB"/>
+        </w:rPr>
+      </w:pPr>
+    </w:p>
+    <w:p>
+      <w:pPr>
+        <w:rPr>
+          <w:rFonts w:cstheme="minorHAnsi"/>
+          <w:color w:val="000000"/>
+          <w:lang w:eastAsia="en-GB"/>
+        </w:rPr>
+      </w:pPr>
+    </w:p>
+    <w:p>
+      <w:pPr>
+        <w:rPr>
+          <w:rFonts w:cstheme="minorHAnsi"/>
+          <w:color w:val="000000"/>
+          <w:lang w:eastAsia="en-GB"/>
+        </w:rPr>
+      </w:pPr>
+    </w:p>
+    <w:p>
+      <w:pPr>
+        <w:rPr>
+          <w:rFonts w:cstheme="minorHAnsi"/>
+          <w:color w:val="000000"/>
+          <w:lang w:eastAsia="en-GB"/>
+        </w:rPr>
+      </w:pPr>
+    </w:p>
+    <w:p>
+      <w:pPr>
+        <w:rPr>
+          <w:rFonts w:cstheme="minorHAnsi"/>
+          <w:color w:val="000000"/>
+          <w:lang w:eastAsia="en-GB"/>
+        </w:rPr>
+      </w:pPr>
+    </w:p>
+    <w:p>
+      <w:pPr>
+        <w:rPr>
+          <w:rFonts w:cstheme="minorHAnsi"/>
+          <w:color w:val="000000"/>
+          <w:lang w:eastAsia="en-GB"/>
+        </w:rPr>
+      </w:pPr>
+    </w:p>
+    <w:p>
+      <w:pPr>
+        <w:rPr>
+          <w:rFonts w:cstheme="minorHAnsi"/>
+          <w:color w:val="000000"/>
+          <w:lang w:eastAsia="en-GB"/>
+        </w:rPr>
+      </w:pPr>
+    </w:p>
+    <w:p>
+      <w:pPr>
+        <w:rPr>
+          <w:rFonts w:cstheme="minorHAnsi"/>
+          <w:color w:val="000000"/>
+          <w:lang w:eastAsia="en-GB"/>
+        </w:rPr>
+      </w:pPr>
+    </w:p>
+    <w:p>
+      <w:pPr>
+        <w:rPr>
+          <w:rFonts w:cstheme="minorHAnsi"/>
+          <w:sz w:val="24"/>
+          <w:szCs w:val="24"/>
+          <w:lang w:eastAsia="en-GB"/>
+        </w:rPr>
+      </w:pPr>
     </w:p>
     <w:p>
       <w:pPr>
@@ -8328,38 +8704,2995 @@
           <w:u w:val="single"/>
         </w:rPr>
       </w:pPr>
-      <w:bookmarkStart w:id="45" w:name="_Toc500844040"/>
-      <w:bookmarkStart w:id="46" w:name="_Toc500844297"/>
-      <w:bookmarkStart w:id="47" w:name="_Toc500965752"/>
+      <w:bookmarkStart w:id="44" w:name="_Toc500844040"/>
+      <w:bookmarkStart w:id="45" w:name="_Toc500844297"/>
+      <w:bookmarkStart w:id="46" w:name="_Toc500965752"/>
       <w:r>
         <w:rPr>
           <w:sz w:val="30"/>
           <w:szCs w:val="30"/>
           <w:u w:val="single"/>
         </w:rPr>
+        <w:lastRenderedPageBreak/>
         <w:t>Appendices</w:t>
       </w:r>
+      <w:bookmarkEnd w:id="44"/>
       <w:bookmarkEnd w:id="45"/>
       <w:bookmarkEnd w:id="46"/>
+    </w:p>
+    <w:p>
+      <w:pPr>
+        <w:rPr>
+          <w:rFonts w:cstheme="minorHAnsi"/>
+          <w:color w:val="000000"/>
+          <w:lang w:eastAsia="en-GB"/>
+        </w:rPr>
+      </w:pPr>
+      <w:r>
+        <w:rPr>
+          <w:rFonts w:cstheme="minorHAnsi"/>
+          <w:color w:val="000000"/>
+          <w:lang w:eastAsia="en-GB"/>
+        </w:rPr>
+        <w:t xml:space="preserve"> </w:t>
+      </w:r>
+    </w:p>
+    <w:p/>
+    <w:p>
+      <w:pPr>
+        <w:pStyle w:val="Heading2"/>
+      </w:pPr>
+      <w:r>
+        <w:t>Data gathering and requirements</w:t>
+      </w:r>
+    </w:p>
+    <w:p/>
+    <w:p>
+      <w:pPr>
+        <w:pStyle w:val="ListParagraph"/>
+        <w:numPr>
+          <w:ilvl w:val="0"/>
+          <w:numId w:val="16"/>
+        </w:numPr>
+        <w:spacing w:after="0" w:line="240" w:lineRule="auto"/>
+      </w:pPr>
+      <w:r>
+        <w:t>Persona 1</w:t>
+      </w:r>
+    </w:p>
+    <w:p>
+      <w:pPr>
+        <w:pStyle w:val="ListParagraph"/>
+      </w:pPr>
+      <w:r>
+        <w:t>** NOT MENTIONED **</w:t>
+      </w:r>
+    </w:p>
+    <w:tbl>
+      <w:tblPr>
+        <w:tblStyle w:val="TableGrid"/>
+        <w:tblW w:w="9242" w:type="dxa"/>
+        <w:tblInd w:w="108" w:type="dxa"/>
+        <w:tblLook w:val="04A0" w:firstRow="1" w:lastRow="0" w:firstColumn="1" w:lastColumn="0" w:noHBand="0" w:noVBand="1"/>
+      </w:tblPr>
+      <w:tblGrid>
+        <w:gridCol w:w="1985"/>
+        <w:gridCol w:w="7257"/>
+      </w:tblGrid>
+      <w:tr>
+        <w:tc>
+          <w:tcPr>
+            <w:tcW w:w="1985" w:type="dxa"/>
+          </w:tcPr>
+          <w:p>
+            <w:r>
+              <w:t>Persona:</w:t>
+            </w:r>
+          </w:p>
+        </w:tc>
+        <w:tc>
+          <w:tcPr>
+            <w:tcW w:w="7257" w:type="dxa"/>
+          </w:tcPr>
+          <w:p>
+            <w:r>
+              <w:t>InteriAR user persona</w:t>
+            </w:r>
+          </w:p>
+        </w:tc>
+      </w:tr>
+      <w:tr>
+        <w:trPr>
+          <w:trHeight w:val="1695"/>
+        </w:trPr>
+        <w:tc>
+          <w:tcPr>
+            <w:tcW w:w="1985" w:type="dxa"/>
+          </w:tcPr>
+          <w:p>
+            <w:r>
+              <w:t>Photo:</w:t>
+            </w:r>
+          </w:p>
+        </w:tc>
+        <w:tc>
+          <w:tcPr>
+            <w:tcW w:w="7257" w:type="dxa"/>
+          </w:tcPr>
+          <w:p>
+            <w:r>
+              <w:rPr>
+                <w:noProof/>
+                <w:lang w:eastAsia="en-GB"/>
+              </w:rPr>
+              <w:drawing>
+                <wp:inline distT="0" distB="0" distL="0" distR="0" wp14:anchorId="7EDC71F9" wp14:editId="6A0D653A">
+                  <wp:extent cx="1060450" cy="1060450"/>
+                  <wp:effectExtent l="0" t="0" r="6350" b="6350"/>
+                  <wp:docPr id="5" name="Picture 5" descr="https://www.womenshealth.gov/files/images/nwhw_30s-lady.jpg"/>
+                  <wp:cNvGraphicFramePr>
+                    <a:graphicFrameLocks xmlns:a="http://schemas.openxmlformats.org/drawingml/2006/main" noChangeAspect="1"/>
+                  </wp:cNvGraphicFramePr>
+                  <a:graphic xmlns:a="http://schemas.openxmlformats.org/drawingml/2006/main">
+                    <a:graphicData uri="http://schemas.openxmlformats.org/drawingml/2006/picture">
+                      <pic:pic xmlns:pic="http://schemas.openxmlformats.org/drawingml/2006/picture">
+                        <pic:nvPicPr>
+                          <pic:cNvPr id="0" name="Picture 1" descr="https://www.womenshealth.gov/files/images/nwhw_30s-lady.jpg"/>
+                          <pic:cNvPicPr>
+                            <a:picLocks noChangeAspect="1" noChangeArrowheads="1"/>
+                          </pic:cNvPicPr>
+                        </pic:nvPicPr>
+                        <pic:blipFill>
+                          <a:blip r:embed="rId12" cstate="print">
+                            <a:extLst>
+                              <a:ext uri="{28A0092B-C50C-407E-A947-70E740481C1C}">
+                                <a14:useLocalDpi xmlns:a14="http://schemas.microsoft.com/office/drawing/2010/main" val="0"/>
+                              </a:ext>
+                            </a:extLst>
+                          </a:blip>
+                          <a:srcRect/>
+                          <a:stretch>
+                            <a:fillRect/>
+                          </a:stretch>
+                        </pic:blipFill>
+                        <pic:spPr bwMode="auto">
+                          <a:xfrm>
+                            <a:off x="0" y="0"/>
+                            <a:ext cx="1060450" cy="1060450"/>
+                          </a:xfrm>
+                          <a:prstGeom prst="rect">
+                            <a:avLst/>
+                          </a:prstGeom>
+                          <a:noFill/>
+                          <a:ln>
+                            <a:noFill/>
+                          </a:ln>
+                        </pic:spPr>
+                      </pic:pic>
+                    </a:graphicData>
+                  </a:graphic>
+                </wp:inline>
+              </w:drawing>
+            </w:r>
+          </w:p>
+        </w:tc>
+      </w:tr>
+      <w:tr>
+        <w:tc>
+          <w:tcPr>
+            <w:tcW w:w="1985" w:type="dxa"/>
+          </w:tcPr>
+          <w:p>
+            <w:r>
+              <w:t>Name:</w:t>
+            </w:r>
+          </w:p>
+        </w:tc>
+        <w:tc>
+          <w:tcPr>
+            <w:tcW w:w="7257" w:type="dxa"/>
+          </w:tcPr>
+          <w:p>
+            <w:r>
+              <w:t>Emily Campbell</w:t>
+            </w:r>
+          </w:p>
+        </w:tc>
+      </w:tr>
+      <w:tr>
+        <w:trPr>
+          <w:trHeight w:val="702"/>
+        </w:trPr>
+        <w:tc>
+          <w:tcPr>
+            <w:tcW w:w="1985" w:type="dxa"/>
+          </w:tcPr>
+          <w:p>
+            <w:r>
+              <w:t>Job title/major responsibilities:</w:t>
+            </w:r>
+          </w:p>
+        </w:tc>
+        <w:tc>
+          <w:tcPr>
+            <w:tcW w:w="7257" w:type="dxa"/>
+          </w:tcPr>
+          <w:p>
+            <w:r>
+              <w:t>Part time office administrator; temporarily quit full time work to care for her children.</w:t>
+            </w:r>
+          </w:p>
+        </w:tc>
+      </w:tr>
+      <w:tr>
+        <w:trPr>
+          <w:trHeight w:val="996"/>
+        </w:trPr>
+        <w:tc>
+          <w:tcPr>
+            <w:tcW w:w="1985" w:type="dxa"/>
+          </w:tcPr>
+          <w:p>
+            <w:r>
+              <w:t>Demographics:</w:t>
+            </w:r>
+          </w:p>
+        </w:tc>
+        <w:tc>
+          <w:tcPr>
+            <w:tcW w:w="7257" w:type="dxa"/>
+          </w:tcPr>
+          <w:p>
+            <w:pPr>
+              <w:pStyle w:val="ListParagraph"/>
+              <w:numPr>
+                <w:ilvl w:val="0"/>
+                <w:numId w:val="19"/>
+              </w:numPr>
+              <w:spacing w:after="0" w:line="240" w:lineRule="auto"/>
+            </w:pPr>
+            <w:r>
+              <w:t>31 years old</w:t>
+            </w:r>
+          </w:p>
+          <w:p>
+            <w:pPr>
+              <w:pStyle w:val="ListParagraph"/>
+              <w:numPr>
+                <w:ilvl w:val="0"/>
+                <w:numId w:val="19"/>
+              </w:numPr>
+              <w:spacing w:after="0" w:line="240" w:lineRule="auto"/>
+            </w:pPr>
+            <w:r>
+              <w:t>In a long term relationship</w:t>
+            </w:r>
+          </w:p>
+          <w:p>
+            <w:pPr>
+              <w:pStyle w:val="ListParagraph"/>
+              <w:numPr>
+                <w:ilvl w:val="0"/>
+                <w:numId w:val="19"/>
+              </w:numPr>
+              <w:spacing w:after="0" w:line="240" w:lineRule="auto"/>
+            </w:pPr>
+            <w:r>
+              <w:t>Physically able</w:t>
+            </w:r>
+          </w:p>
+          <w:p>
+            <w:pPr>
+              <w:pStyle w:val="ListParagraph"/>
+              <w:numPr>
+                <w:ilvl w:val="0"/>
+                <w:numId w:val="19"/>
+              </w:numPr>
+              <w:spacing w:after="0" w:line="240" w:lineRule="auto"/>
+            </w:pPr>
+            <w:r>
+              <w:t>Speaks English</w:t>
+            </w:r>
+          </w:p>
+          <w:p>
+            <w:pPr>
+              <w:pStyle w:val="ListParagraph"/>
+              <w:numPr>
+                <w:ilvl w:val="0"/>
+                <w:numId w:val="19"/>
+              </w:numPr>
+              <w:spacing w:after="0" w:line="240" w:lineRule="auto"/>
+            </w:pPr>
+            <w:r>
+              <w:t>Mother of 2 young children</w:t>
+            </w:r>
+          </w:p>
+        </w:tc>
+      </w:tr>
+      <w:tr>
+        <w:trPr>
+          <w:trHeight w:val="1834"/>
+        </w:trPr>
+        <w:tc>
+          <w:tcPr>
+            <w:tcW w:w="1985" w:type="dxa"/>
+          </w:tcPr>
+          <w:p>
+            <w:r>
+              <w:t>Goals and tasks:</w:t>
+            </w:r>
+          </w:p>
+        </w:tc>
+        <w:tc>
+          <w:tcPr>
+            <w:tcW w:w="7257" w:type="dxa"/>
+          </w:tcPr>
+          <w:p>
+            <w:r>
+              <w:t>She is family oriented and takes great pride in her home, always looking to keep things fashionable and looking good.</w:t>
+            </w:r>
+          </w:p>
+          <w:p>
+            <w:r>
+              <w:t>One day she’d love to design her own home from scratch but isn’t yet in the financial position to do so.</w:t>
+            </w:r>
+          </w:p>
+          <w:p>
+            <w:r>
+              <w:t>Her daily tasks consist of caring for her children as well as part-time database upkeep in an insurance company.</w:t>
+            </w:r>
+          </w:p>
+        </w:tc>
+      </w:tr>
+      <w:tr>
+        <w:trPr>
+          <w:trHeight w:val="1690"/>
+        </w:trPr>
+        <w:tc>
+          <w:tcPr>
+            <w:tcW w:w="1985" w:type="dxa"/>
+          </w:tcPr>
+          <w:p>
+            <w:r>
+              <w:t>Environment:</w:t>
+            </w:r>
+          </w:p>
+        </w:tc>
+        <w:tc>
+          <w:tcPr>
+            <w:tcW w:w="7257" w:type="dxa"/>
+          </w:tcPr>
+          <w:p>
+            <w:r>
+              <w:t>Emily owns a smart phone, current gen tablet and a family laptop. She considers herself relatively capable of using them all although she couldn’t tell you what SSD stands for or how much RAM she’s got.</w:t>
+            </w:r>
+          </w:p>
+          <w:p>
+            <w:r>
+              <w:t>She regularly browses the internet (connected via fibre home-broadband) and uses apps on her devices for both her and her children.</w:t>
+            </w:r>
+          </w:p>
+        </w:tc>
+      </w:tr>
+      <w:tr>
+        <w:trPr>
+          <w:trHeight w:val="429"/>
+        </w:trPr>
+        <w:tc>
+          <w:tcPr>
+            <w:tcW w:w="1985" w:type="dxa"/>
+          </w:tcPr>
+          <w:p>
+            <w:r>
+              <w:t>Quote:</w:t>
+            </w:r>
+          </w:p>
+        </w:tc>
+        <w:tc>
+          <w:tcPr>
+            <w:tcW w:w="7257" w:type="dxa"/>
+          </w:tcPr>
+          <w:p>
+            <w:r>
+              <w:t>“I know what I like, and how I like it.”</w:t>
+            </w:r>
+          </w:p>
+        </w:tc>
+      </w:tr>
+    </w:tbl>
+    <w:p/>
+    <w:p>
+      <w:pPr>
+        <w:pStyle w:val="ListParagraph"/>
+      </w:pPr>
+      <w:r>
+        <w:t xml:space="preserve"> </w:t>
+      </w:r>
+    </w:p>
+    <w:p>
+      <w:pPr>
+        <w:pStyle w:val="ListParagraph"/>
+      </w:pPr>
+    </w:p>
+    <w:p>
+      <w:pPr>
+        <w:pStyle w:val="ListParagraph"/>
+      </w:pPr>
+    </w:p>
+    <w:p>
+      <w:pPr>
+        <w:pStyle w:val="ListParagraph"/>
+      </w:pPr>
+    </w:p>
+    <w:p>
+      <w:pPr>
+        <w:pStyle w:val="ListParagraph"/>
+      </w:pPr>
+    </w:p>
+    <w:p>
+      <w:pPr>
+        <w:pStyle w:val="ListParagraph"/>
+      </w:pPr>
+    </w:p>
+    <w:p>
+      <w:pPr>
+        <w:pStyle w:val="ListParagraph"/>
+      </w:pPr>
+    </w:p>
+    <w:p>
+      <w:pPr>
+        <w:pStyle w:val="ListParagraph"/>
+      </w:pPr>
+    </w:p>
+    <w:p>
+      <w:pPr>
+        <w:pStyle w:val="ListParagraph"/>
+      </w:pPr>
+    </w:p>
+    <w:p>
+      <w:pPr>
+        <w:pStyle w:val="ListParagraph"/>
+      </w:pPr>
+    </w:p>
+    <w:p>
+      <w:pPr>
+        <w:pStyle w:val="ListParagraph"/>
+      </w:pPr>
+    </w:p>
+    <w:p>
+      <w:pPr>
+        <w:pStyle w:val="ListParagraph"/>
+      </w:pPr>
+    </w:p>
+    <w:p>
+      <w:pPr>
+        <w:pStyle w:val="ListParagraph"/>
+      </w:pPr>
+    </w:p>
+    <w:p>
+      <w:pPr>
+        <w:pStyle w:val="ListParagraph"/>
+      </w:pPr>
+    </w:p>
+    <w:p>
+      <w:pPr>
+        <w:pStyle w:val="ListParagraph"/>
+      </w:pPr>
+    </w:p>
+    <w:p>
+      <w:pPr>
+        <w:pStyle w:val="ListParagraph"/>
+        <w:numPr>
+          <w:ilvl w:val="0"/>
+          <w:numId w:val="16"/>
+        </w:numPr>
+        <w:spacing w:after="0" w:line="240" w:lineRule="auto"/>
+      </w:pPr>
+      <w:r>
+        <w:t xml:space="preserve">Persona 2 </w:t>
+      </w:r>
+    </w:p>
+    <w:p>
+      <w:pPr>
+        <w:pStyle w:val="ListParagraph"/>
+      </w:pPr>
+      <w:r>
+        <w:t>** NOT MENTIONED **</w:t>
+      </w:r>
+    </w:p>
+    <w:p>
+      <w:pPr>
+        <w:pStyle w:val="ListParagraph"/>
+      </w:pPr>
+    </w:p>
+    <w:tbl>
+      <w:tblPr>
+        <w:tblStyle w:val="TableGrid"/>
+        <w:tblW w:w="9242" w:type="dxa"/>
+        <w:tblInd w:w="108" w:type="dxa"/>
+        <w:tblLook w:val="04A0" w:firstRow="1" w:lastRow="0" w:firstColumn="1" w:lastColumn="0" w:noHBand="0" w:noVBand="1"/>
+      </w:tblPr>
+      <w:tblGrid>
+        <w:gridCol w:w="1985"/>
+        <w:gridCol w:w="7257"/>
+      </w:tblGrid>
+      <w:tr>
+        <w:tc>
+          <w:tcPr>
+            <w:tcW w:w="1985" w:type="dxa"/>
+          </w:tcPr>
+          <w:p>
+            <w:r>
+              <w:t>Persona:</w:t>
+            </w:r>
+          </w:p>
+        </w:tc>
+        <w:tc>
+          <w:tcPr>
+            <w:tcW w:w="7257" w:type="dxa"/>
+          </w:tcPr>
+          <w:p>
+            <w:r>
+              <w:t>InteriAR user persona</w:t>
+            </w:r>
+          </w:p>
+        </w:tc>
+      </w:tr>
+      <w:tr>
+        <w:trPr>
+          <w:trHeight w:val="1695"/>
+        </w:trPr>
+        <w:tc>
+          <w:tcPr>
+            <w:tcW w:w="1985" w:type="dxa"/>
+          </w:tcPr>
+          <w:p>
+            <w:r>
+              <w:t>Photo:</w:t>
+            </w:r>
+          </w:p>
+        </w:tc>
+        <w:tc>
+          <w:tcPr>
+            <w:tcW w:w="7257" w:type="dxa"/>
+          </w:tcPr>
+          <w:p>
+            <w:r>
+              <w:rPr>
+                <w:noProof/>
+                <w:lang w:eastAsia="en-GB"/>
+              </w:rPr>
+              <w:drawing>
+                <wp:inline distT="0" distB="0" distL="0" distR="0" wp14:anchorId="1EF14102" wp14:editId="2857A286">
+                  <wp:extent cx="784746" cy="1178249"/>
+                  <wp:effectExtent l="0" t="0" r="0" b="3175"/>
+                  <wp:docPr id="6" name="Picture 6" descr="https://edc2.healthtap.com/ht-staging/user_answer/reference_image/6096/large/Testicular_Cancer.jpeg?1386670792"/>
+                  <wp:cNvGraphicFramePr>
+                    <a:graphicFrameLocks xmlns:a="http://schemas.openxmlformats.org/drawingml/2006/main" noChangeAspect="1"/>
+                  </wp:cNvGraphicFramePr>
+                  <a:graphic xmlns:a="http://schemas.openxmlformats.org/drawingml/2006/main">
+                    <a:graphicData uri="http://schemas.openxmlformats.org/drawingml/2006/picture">
+                      <pic:pic xmlns:pic="http://schemas.openxmlformats.org/drawingml/2006/picture">
+                        <pic:nvPicPr>
+                          <pic:cNvPr id="0" name="Picture 1" descr="https://edc2.healthtap.com/ht-staging/user_answer/reference_image/6096/large/Testicular_Cancer.jpeg?1386670792"/>
+                          <pic:cNvPicPr>
+                            <a:picLocks noChangeAspect="1" noChangeArrowheads="1"/>
+                          </pic:cNvPicPr>
+                        </pic:nvPicPr>
+                        <pic:blipFill>
+                          <a:blip r:embed="rId13" cstate="print">
+                            <a:extLst>
+                              <a:ext uri="{28A0092B-C50C-407E-A947-70E740481C1C}">
+                                <a14:useLocalDpi xmlns:a14="http://schemas.microsoft.com/office/drawing/2010/main" val="0"/>
+                              </a:ext>
+                            </a:extLst>
+                          </a:blip>
+                          <a:srcRect/>
+                          <a:stretch>
+                            <a:fillRect/>
+                          </a:stretch>
+                        </pic:blipFill>
+                        <pic:spPr bwMode="auto">
+                          <a:xfrm>
+                            <a:off x="0" y="0"/>
+                            <a:ext cx="787145" cy="1181850"/>
+                          </a:xfrm>
+                          <a:prstGeom prst="rect">
+                            <a:avLst/>
+                          </a:prstGeom>
+                          <a:noFill/>
+                          <a:ln>
+                            <a:noFill/>
+                          </a:ln>
+                        </pic:spPr>
+                      </pic:pic>
+                    </a:graphicData>
+                  </a:graphic>
+                </wp:inline>
+              </w:drawing>
+            </w:r>
+          </w:p>
+        </w:tc>
+      </w:tr>
+      <w:tr>
+        <w:tc>
+          <w:tcPr>
+            <w:tcW w:w="1985" w:type="dxa"/>
+          </w:tcPr>
+          <w:p>
+            <w:r>
+              <w:t>Fictional name:</w:t>
+            </w:r>
+          </w:p>
+        </w:tc>
+        <w:tc>
+          <w:tcPr>
+            <w:tcW w:w="7257" w:type="dxa"/>
+          </w:tcPr>
+          <w:p>
+            <w:r>
+              <w:t>Dave Taylor</w:t>
+            </w:r>
+          </w:p>
+        </w:tc>
+      </w:tr>
+      <w:tr>
+        <w:trPr>
+          <w:trHeight w:val="393"/>
+        </w:trPr>
+        <w:tc>
+          <w:tcPr>
+            <w:tcW w:w="1985" w:type="dxa"/>
+          </w:tcPr>
+          <w:p>
+            <w:r>
+              <w:t>Job title/major responsibilities:</w:t>
+            </w:r>
+          </w:p>
+        </w:tc>
+        <w:tc>
+          <w:tcPr>
+            <w:tcW w:w="7257" w:type="dxa"/>
+          </w:tcPr>
+          <w:p>
+            <w:r>
+              <w:t>Full time newspaper columnist.</w:t>
+            </w:r>
+          </w:p>
+        </w:tc>
+      </w:tr>
+      <w:tr>
+        <w:trPr>
+          <w:trHeight w:val="1291"/>
+        </w:trPr>
+        <w:tc>
+          <w:tcPr>
+            <w:tcW w:w="1985" w:type="dxa"/>
+          </w:tcPr>
+          <w:p>
+            <w:r>
+              <w:t>Demographics:</w:t>
+            </w:r>
+          </w:p>
+        </w:tc>
+        <w:tc>
+          <w:tcPr>
+            <w:tcW w:w="7257" w:type="dxa"/>
+          </w:tcPr>
+          <w:p>
+            <w:pPr>
+              <w:pStyle w:val="ListParagraph"/>
+              <w:numPr>
+                <w:ilvl w:val="0"/>
+                <w:numId w:val="19"/>
+              </w:numPr>
+              <w:spacing w:after="0" w:line="240" w:lineRule="auto"/>
+            </w:pPr>
+            <w:r>
+              <w:t>35 years old</w:t>
+            </w:r>
+          </w:p>
+          <w:p>
+            <w:pPr>
+              <w:pStyle w:val="ListParagraph"/>
+              <w:numPr>
+                <w:ilvl w:val="0"/>
+                <w:numId w:val="19"/>
+              </w:numPr>
+              <w:spacing w:after="0" w:line="240" w:lineRule="auto"/>
+            </w:pPr>
+            <w:r>
+              <w:t>Single</w:t>
+            </w:r>
+          </w:p>
+          <w:p>
+            <w:pPr>
+              <w:pStyle w:val="ListParagraph"/>
+              <w:numPr>
+                <w:ilvl w:val="0"/>
+                <w:numId w:val="19"/>
+              </w:numPr>
+              <w:spacing w:after="0" w:line="240" w:lineRule="auto"/>
+            </w:pPr>
+            <w:r>
+              <w:t>Requires a wheel-chair</w:t>
+            </w:r>
+          </w:p>
+          <w:p>
+            <w:pPr>
+              <w:pStyle w:val="ListParagraph"/>
+              <w:numPr>
+                <w:ilvl w:val="0"/>
+                <w:numId w:val="19"/>
+              </w:numPr>
+              <w:spacing w:after="0" w:line="240" w:lineRule="auto"/>
+            </w:pPr>
+            <w:r>
+              <w:t>Speaks English</w:t>
+            </w:r>
+          </w:p>
+          <w:p>
+            <w:pPr>
+              <w:pStyle w:val="ListParagraph"/>
+              <w:numPr>
+                <w:ilvl w:val="0"/>
+                <w:numId w:val="19"/>
+              </w:numPr>
+              <w:spacing w:after="0" w:line="240" w:lineRule="auto"/>
+            </w:pPr>
+            <w:r>
+              <w:t>No children</w:t>
+            </w:r>
+          </w:p>
+        </w:tc>
+      </w:tr>
+      <w:tr>
+        <w:trPr>
+          <w:trHeight w:val="1413"/>
+        </w:trPr>
+        <w:tc>
+          <w:tcPr>
+            <w:tcW w:w="1985" w:type="dxa"/>
+          </w:tcPr>
+          <w:p>
+            <w:r>
+              <w:t>Goals and tasks:</w:t>
+            </w:r>
+          </w:p>
+        </w:tc>
+        <w:tc>
+          <w:tcPr>
+            <w:tcW w:w="7257" w:type="dxa"/>
+          </w:tcPr>
+          <w:p>
+            <w:r>
+              <w:t>Having recently bought his own flat for the first time, though it only has a couple of rooms he wants to make it really his. While he isn’t one for elaborate or fancy designs, he wants control of every detail and needs to know how it’ll look before committing.</w:t>
+            </w:r>
+          </w:p>
+          <w:p>
+            <w:r>
+              <w:t>His daily tasks are primarily writing and researching, both from the office and at home.</w:t>
+            </w:r>
+          </w:p>
+        </w:tc>
+      </w:tr>
+      <w:tr>
+        <w:trPr>
+          <w:trHeight w:val="926"/>
+        </w:trPr>
+        <w:tc>
+          <w:tcPr>
+            <w:tcW w:w="1985" w:type="dxa"/>
+          </w:tcPr>
+          <w:p>
+            <w:r>
+              <w:t>Environment:</w:t>
+            </w:r>
+          </w:p>
+        </w:tc>
+        <w:tc>
+          <w:tcPr>
+            <w:tcW w:w="7257" w:type="dxa"/>
+          </w:tcPr>
+          <w:p>
+            <w:r>
+              <w:t>Dave owns a large Note smartphone, no tablet and utilises a work laptop for several hours a day. He considers himself intermediate to advanced internet user and has broadband at home.</w:t>
+            </w:r>
+          </w:p>
+        </w:tc>
+      </w:tr>
+      <w:tr>
+        <w:trPr>
+          <w:trHeight w:val="414"/>
+        </w:trPr>
+        <w:tc>
+          <w:tcPr>
+            <w:tcW w:w="1985" w:type="dxa"/>
+          </w:tcPr>
+          <w:p>
+            <w:r>
+              <w:t>Quote:</w:t>
+            </w:r>
+          </w:p>
+        </w:tc>
+        <w:tc>
+          <w:tcPr>
+            <w:tcW w:w="7257" w:type="dxa"/>
+          </w:tcPr>
+          <w:p>
+            <w:r>
+              <w:t>“It’s my way or the highway.”</w:t>
+            </w:r>
+          </w:p>
+        </w:tc>
+      </w:tr>
+    </w:tbl>
+    <w:p/>
+    <w:p/>
+    <w:p/>
+    <w:p/>
+    <w:p/>
+    <w:p/>
+    <w:p/>
+    <w:p/>
+    <w:p/>
+    <w:p/>
+    <w:p/>
+    <w:p/>
+    <w:p/>
+    <w:p/>
+    <w:p/>
+    <w:p/>
+    <w:p/>
+    <w:p/>
+    <w:p/>
+    <w:p/>
+    <w:p/>
+    <w:p/>
+    <w:p/>
+    <w:p>
+      <w:pPr>
+        <w:pStyle w:val="ListParagraph"/>
+        <w:numPr>
+          <w:ilvl w:val="0"/>
+          <w:numId w:val="16"/>
+        </w:numPr>
+        <w:spacing w:after="0" w:line="240" w:lineRule="auto"/>
+      </w:pPr>
+      <w:r>
+        <w:t>Persona 3</w:t>
+      </w:r>
+    </w:p>
+    <w:p>
+      <w:pPr>
+        <w:pStyle w:val="ListParagraph"/>
+      </w:pPr>
+      <w:r>
+        <w:t>** NOT MENTIONED **</w:t>
+      </w:r>
+    </w:p>
+    <w:p>
+      <w:pPr>
+        <w:pStyle w:val="ListParagraph"/>
+      </w:pPr>
+    </w:p>
+    <w:tbl>
+      <w:tblPr>
+        <w:tblStyle w:val="TableGrid"/>
+        <w:tblW w:w="9242" w:type="dxa"/>
+        <w:tblInd w:w="108" w:type="dxa"/>
+        <w:tblLook w:val="04A0" w:firstRow="1" w:lastRow="0" w:firstColumn="1" w:lastColumn="0" w:noHBand="0" w:noVBand="1"/>
+      </w:tblPr>
+      <w:tblGrid>
+        <w:gridCol w:w="1985"/>
+        <w:gridCol w:w="7257"/>
+      </w:tblGrid>
+      <w:tr>
+        <w:tc>
+          <w:tcPr>
+            <w:tcW w:w="1985" w:type="dxa"/>
+          </w:tcPr>
+          <w:p>
+            <w:r>
+              <w:t>Persona:</w:t>
+            </w:r>
+          </w:p>
+        </w:tc>
+        <w:tc>
+          <w:tcPr>
+            <w:tcW w:w="7257" w:type="dxa"/>
+          </w:tcPr>
+          <w:p>
+            <w:r>
+              <w:t>InteriAR decorator persona</w:t>
+            </w:r>
+          </w:p>
+        </w:tc>
+      </w:tr>
+      <w:tr>
+        <w:trPr>
+          <w:trHeight w:val="1695"/>
+        </w:trPr>
+        <w:tc>
+          <w:tcPr>
+            <w:tcW w:w="1985" w:type="dxa"/>
+          </w:tcPr>
+          <w:p>
+            <w:r>
+              <w:t>Photo:</w:t>
+            </w:r>
+          </w:p>
+        </w:tc>
+        <w:tc>
+          <w:tcPr>
+            <w:tcW w:w="7257" w:type="dxa"/>
+          </w:tcPr>
+          <w:p>
+            <w:r>
+              <w:rPr>
+                <w:noProof/>
+                <w:lang w:eastAsia="en-GB"/>
+              </w:rPr>
+              <w:drawing>
+                <wp:inline distT="0" distB="0" distL="0" distR="0" wp14:anchorId="4502BC61" wp14:editId="1501BCF1">
+                  <wp:extent cx="1435100" cy="1077009"/>
+                  <wp:effectExtent l="0" t="0" r="0" b="8890"/>
+                  <wp:docPr id="7" name="Picture 7" descr="http://www.absolutedecorating.com/wp-content/uploads/2016/01/professional-painter-and-decorator.jpg"/>
+                  <wp:cNvGraphicFramePr>
+                    <a:graphicFrameLocks xmlns:a="http://schemas.openxmlformats.org/drawingml/2006/main" noChangeAspect="1"/>
+                  </wp:cNvGraphicFramePr>
+                  <a:graphic xmlns:a="http://schemas.openxmlformats.org/drawingml/2006/main">
+                    <a:graphicData uri="http://schemas.openxmlformats.org/drawingml/2006/picture">
+                      <pic:pic xmlns:pic="http://schemas.openxmlformats.org/drawingml/2006/picture">
+                        <pic:nvPicPr>
+                          <pic:cNvPr id="0" name="Picture 3" descr="http://www.absolutedecorating.com/wp-content/uploads/2016/01/professional-painter-and-decorator.jpg"/>
+                          <pic:cNvPicPr>
+                            <a:picLocks noChangeAspect="1" noChangeArrowheads="1"/>
+                          </pic:cNvPicPr>
+                        </pic:nvPicPr>
+                        <pic:blipFill>
+                          <a:blip r:embed="rId14" cstate="print">
+                            <a:extLst>
+                              <a:ext uri="{28A0092B-C50C-407E-A947-70E740481C1C}">
+                                <a14:useLocalDpi xmlns:a14="http://schemas.microsoft.com/office/drawing/2010/main" val="0"/>
+                              </a:ext>
+                            </a:extLst>
+                          </a:blip>
+                          <a:srcRect/>
+                          <a:stretch>
+                            <a:fillRect/>
+                          </a:stretch>
+                        </pic:blipFill>
+                        <pic:spPr bwMode="auto">
+                          <a:xfrm>
+                            <a:off x="0" y="0"/>
+                            <a:ext cx="1435100" cy="1077009"/>
+                          </a:xfrm>
+                          <a:prstGeom prst="rect">
+                            <a:avLst/>
+                          </a:prstGeom>
+                          <a:noFill/>
+                          <a:ln>
+                            <a:noFill/>
+                          </a:ln>
+                        </pic:spPr>
+                      </pic:pic>
+                    </a:graphicData>
+                  </a:graphic>
+                </wp:inline>
+              </w:drawing>
+            </w:r>
+          </w:p>
+        </w:tc>
+      </w:tr>
+      <w:tr>
+        <w:tc>
+          <w:tcPr>
+            <w:tcW w:w="1985" w:type="dxa"/>
+          </w:tcPr>
+          <w:p>
+            <w:r>
+              <w:t>Name:</w:t>
+            </w:r>
+          </w:p>
+        </w:tc>
+        <w:tc>
+          <w:tcPr>
+            <w:tcW w:w="7257" w:type="dxa"/>
+          </w:tcPr>
+          <w:p>
+            <w:r>
+              <w:t>Jeremy Trotter</w:t>
+            </w:r>
+          </w:p>
+        </w:tc>
+      </w:tr>
+      <w:tr>
+        <w:trPr>
+          <w:trHeight w:val="405"/>
+        </w:trPr>
+        <w:tc>
+          <w:tcPr>
+            <w:tcW w:w="1985" w:type="dxa"/>
+          </w:tcPr>
+          <w:p>
+            <w:r>
+              <w:t>Job title/major responsibilities:</w:t>
+            </w:r>
+          </w:p>
+        </w:tc>
+        <w:tc>
+          <w:tcPr>
+            <w:tcW w:w="7257" w:type="dxa"/>
+          </w:tcPr>
+          <w:p>
+            <w:r>
+              <w:t>Full time painter-decorator; team manager on larger projects.</w:t>
+            </w:r>
+          </w:p>
+        </w:tc>
+      </w:tr>
+      <w:tr>
+        <w:trPr>
+          <w:trHeight w:val="1291"/>
+        </w:trPr>
+        <w:tc>
+          <w:tcPr>
+            <w:tcW w:w="1985" w:type="dxa"/>
+          </w:tcPr>
+          <w:p>
+            <w:r>
+              <w:t>Demographics:</w:t>
+            </w:r>
+          </w:p>
+        </w:tc>
+        <w:tc>
+          <w:tcPr>
+            <w:tcW w:w="7257" w:type="dxa"/>
+          </w:tcPr>
+          <w:p>
+            <w:pPr>
+              <w:pStyle w:val="ListParagraph"/>
+              <w:numPr>
+                <w:ilvl w:val="0"/>
+                <w:numId w:val="19"/>
+              </w:numPr>
+              <w:spacing w:after="0" w:line="240" w:lineRule="auto"/>
+            </w:pPr>
+            <w:r>
+              <w:t>42 years old</w:t>
+            </w:r>
+          </w:p>
+          <w:p>
+            <w:pPr>
+              <w:pStyle w:val="ListParagraph"/>
+              <w:numPr>
+                <w:ilvl w:val="0"/>
+                <w:numId w:val="19"/>
+              </w:numPr>
+              <w:spacing w:after="0" w:line="240" w:lineRule="auto"/>
+            </w:pPr>
+            <w:r>
+              <w:t>Married</w:t>
+            </w:r>
+          </w:p>
+          <w:p>
+            <w:pPr>
+              <w:pStyle w:val="ListParagraph"/>
+              <w:numPr>
+                <w:ilvl w:val="0"/>
+                <w:numId w:val="19"/>
+              </w:numPr>
+              <w:spacing w:after="0" w:line="240" w:lineRule="auto"/>
+            </w:pPr>
+            <w:r>
+              <w:t>Speaks English</w:t>
+            </w:r>
+          </w:p>
+          <w:p>
+            <w:pPr>
+              <w:pStyle w:val="ListParagraph"/>
+              <w:numPr>
+                <w:ilvl w:val="0"/>
+                <w:numId w:val="19"/>
+              </w:numPr>
+              <w:spacing w:after="0" w:line="240" w:lineRule="auto"/>
+            </w:pPr>
+            <w:r>
+              <w:t>Father of 2 teenage children</w:t>
+            </w:r>
+          </w:p>
+          <w:p>
+            <w:pPr>
+              <w:pStyle w:val="ListParagraph"/>
+              <w:numPr>
+                <w:ilvl w:val="0"/>
+                <w:numId w:val="19"/>
+              </w:numPr>
+              <w:spacing w:after="0" w:line="240" w:lineRule="auto"/>
+            </w:pPr>
+            <w:r>
+              <w:t>Physically active and able</w:t>
+            </w:r>
+          </w:p>
+          <w:p>
+            <w:pPr>
+              <w:pStyle w:val="ListParagraph"/>
+              <w:numPr>
+                <w:ilvl w:val="0"/>
+                <w:numId w:val="19"/>
+              </w:numPr>
+              <w:spacing w:after="0" w:line="240" w:lineRule="auto"/>
+            </w:pPr>
+            <w:r>
+              <w:t xml:space="preserve">Level 3 City &amp; Guilds in painting and decorating </w:t>
+            </w:r>
+          </w:p>
+          <w:p>
+            <w:pPr>
+              <w:pStyle w:val="ListParagraph"/>
+              <w:numPr>
+                <w:ilvl w:val="0"/>
+                <w:numId w:val="19"/>
+              </w:numPr>
+              <w:spacing w:after="0" w:line="240" w:lineRule="auto"/>
+            </w:pPr>
+            <w:r>
+              <w:t>CHAS certified</w:t>
+            </w:r>
+          </w:p>
+          <w:p>
+            <w:pPr>
+              <w:pStyle w:val="ListParagraph"/>
+            </w:pPr>
+          </w:p>
+        </w:tc>
+      </w:tr>
+      <w:tr>
+        <w:trPr>
+          <w:trHeight w:val="1451"/>
+        </w:trPr>
+        <w:tc>
+          <w:tcPr>
+            <w:tcW w:w="1985" w:type="dxa"/>
+          </w:tcPr>
+          <w:p>
+            <w:r>
+              <w:t>Goals and tasks:</w:t>
+            </w:r>
+          </w:p>
+        </w:tc>
+        <w:tc>
+          <w:tcPr>
+            <w:tcW w:w="7257" w:type="dxa"/>
+          </w:tcPr>
+          <w:p>
+            <w:r>
+              <w:t>He loves his job and is adamant about maintaining a high quality finish in all his work. His goal is to help people bring their creative ideas and designs to life with his technical ability.</w:t>
+            </w:r>
+          </w:p>
+          <w:p>
+            <w:r>
+              <w:t>He spends time at work primarily out of office; painting and decorating, project managing, and training less senior decorators.</w:t>
+            </w:r>
+          </w:p>
+        </w:tc>
+      </w:tr>
+      <w:tr>
+        <w:trPr>
+          <w:trHeight w:val="1024"/>
+        </w:trPr>
+        <w:tc>
+          <w:tcPr>
+            <w:tcW w:w="1985" w:type="dxa"/>
+          </w:tcPr>
+          <w:p>
+            <w:r>
+              <w:t>Environment:</w:t>
+            </w:r>
+          </w:p>
+        </w:tc>
+        <w:tc>
+          <w:tcPr>
+            <w:tcW w:w="7257" w:type="dxa"/>
+          </w:tcPr>
+          <w:p>
+            <w:r>
+              <w:t>Jeremy has a smartphone he’s competent with and is confident on the computers at the company office. He has a business line internet connection at work and ADSL-broadband at home. He primarily uses e-mail and SMS for communication.</w:t>
+            </w:r>
+          </w:p>
+        </w:tc>
+      </w:tr>
+      <w:tr>
+        <w:trPr>
+          <w:trHeight w:val="359"/>
+        </w:trPr>
+        <w:tc>
+          <w:tcPr>
+            <w:tcW w:w="1985" w:type="dxa"/>
+          </w:tcPr>
+          <w:p>
+            <w:r>
+              <w:t>Quote:</w:t>
+            </w:r>
+          </w:p>
+        </w:tc>
+        <w:tc>
+          <w:tcPr>
+            <w:tcW w:w="7257" w:type="dxa"/>
+          </w:tcPr>
+          <w:p>
+            <w:r>
+              <w:t>“If you want something done right, I’m your man. No job too big or small.”</w:t>
+            </w:r>
+          </w:p>
+        </w:tc>
+      </w:tr>
+    </w:tbl>
+    <w:p/>
+    <w:p>
+      <w:pPr>
+        <w:pStyle w:val="ListParagraph"/>
+      </w:pPr>
+    </w:p>
+    <w:p>
+      <w:pPr>
+        <w:pStyle w:val="ListParagraph"/>
+      </w:pPr>
+    </w:p>
+    <w:p>
+      <w:pPr>
+        <w:pStyle w:val="ListParagraph"/>
+      </w:pPr>
+    </w:p>
+    <w:p>
+      <w:pPr>
+        <w:pStyle w:val="ListParagraph"/>
+      </w:pPr>
+    </w:p>
+    <w:p>
+      <w:pPr>
+        <w:pStyle w:val="ListParagraph"/>
+      </w:pPr>
+    </w:p>
+    <w:p>
+      <w:pPr>
+        <w:pStyle w:val="ListParagraph"/>
+      </w:pPr>
+    </w:p>
+    <w:p>
+      <w:pPr>
+        <w:pStyle w:val="ListParagraph"/>
+      </w:pPr>
+    </w:p>
+    <w:p>
+      <w:pPr>
+        <w:pStyle w:val="ListParagraph"/>
+      </w:pPr>
+    </w:p>
+    <w:p>
+      <w:pPr>
+        <w:pStyle w:val="ListParagraph"/>
+      </w:pPr>
+    </w:p>
+    <w:p>
+      <w:pPr>
+        <w:pStyle w:val="ListParagraph"/>
+      </w:pPr>
+    </w:p>
+    <w:p>
+      <w:pPr>
+        <w:pStyle w:val="ListParagraph"/>
+      </w:pPr>
+    </w:p>
+    <w:p>
+      <w:pPr>
+        <w:pStyle w:val="ListParagraph"/>
+      </w:pPr>
+    </w:p>
+    <w:p>
+      <w:pPr>
+        <w:pStyle w:val="ListParagraph"/>
+      </w:pPr>
+    </w:p>
+    <w:p>
+      <w:pPr>
+        <w:pStyle w:val="ListParagraph"/>
+      </w:pPr>
+    </w:p>
+    <w:p>
+      <w:pPr>
+        <w:pStyle w:val="ListParagraph"/>
+      </w:pPr>
+    </w:p>
+    <w:p>
+      <w:pPr>
+        <w:pStyle w:val="ListParagraph"/>
+      </w:pPr>
+    </w:p>
+    <w:p>
+      <w:pPr>
+        <w:pStyle w:val="ListParagraph"/>
+        <w:numPr>
+          <w:ilvl w:val="0"/>
+          <w:numId w:val="16"/>
+        </w:numPr>
+        <w:spacing w:after="0" w:line="240" w:lineRule="auto"/>
+      </w:pPr>
+      <w:r>
+        <w:t>Stakeholder Diagram</w:t>
+      </w:r>
+    </w:p>
+    <w:p>
+      <w:r>
+        <w:rPr>
+          <w:noProof/>
+          <w:lang w:eastAsia="en-GB"/>
+        </w:rPr>
+        <w:drawing>
+          <wp:anchor distT="0" distB="0" distL="114300" distR="114300" simplePos="0" relativeHeight="251681792" behindDoc="0" locked="0" layoutInCell="1" allowOverlap="1" wp14:anchorId="7EBA2C02" wp14:editId="47374D59">
+            <wp:simplePos x="0" y="0"/>
+            <wp:positionH relativeFrom="column">
+              <wp:posOffset>-62865</wp:posOffset>
+            </wp:positionH>
+            <wp:positionV relativeFrom="paragraph">
+              <wp:posOffset>232410</wp:posOffset>
+            </wp:positionV>
+            <wp:extent cx="5731510" cy="4114800"/>
+            <wp:effectExtent l="0" t="0" r="8890" b="0"/>
+            <wp:wrapSquare wrapText="bothSides"/>
+            <wp:docPr id="8" name="Picture 8"/>
+            <wp:cNvGraphicFramePr>
+              <a:graphicFrameLocks xmlns:a="http://schemas.openxmlformats.org/drawingml/2006/main" noChangeAspect="1"/>
+            </wp:cNvGraphicFramePr>
+            <a:graphic xmlns:a="http://schemas.openxmlformats.org/drawingml/2006/main">
+              <a:graphicData uri="http://schemas.openxmlformats.org/drawingml/2006/picture">
+                <pic:pic xmlns:pic="http://schemas.openxmlformats.org/drawingml/2006/picture">
+                  <pic:nvPicPr>
+                    <pic:cNvPr id="0" name="Picture 2"/>
+                    <pic:cNvPicPr>
+                      <a:picLocks noChangeAspect="1" noChangeArrowheads="1"/>
+                    </pic:cNvPicPr>
+                  </pic:nvPicPr>
+                  <pic:blipFill rotWithShape="1">
+                    <a:blip r:embed="rId15" cstate="print">
+                      <a:extLst>
+                        <a:ext uri="{28A0092B-C50C-407E-A947-70E740481C1C}">
+                          <a14:useLocalDpi xmlns:a14="http://schemas.microsoft.com/office/drawing/2010/main" val="0"/>
+                        </a:ext>
+                      </a:extLst>
+                    </a:blip>
+                    <a:srcRect l="1128" r="10730"/>
+                    <a:stretch/>
+                  </pic:blipFill>
+                  <pic:spPr bwMode="auto">
+                    <a:xfrm>
+                      <a:off x="0" y="0"/>
+                      <a:ext cx="5731510" cy="4114800"/>
+                    </a:xfrm>
+                    <a:prstGeom prst="rect">
+                      <a:avLst/>
+                    </a:prstGeom>
+                    <a:noFill/>
+                    <a:ln>
+                      <a:noFill/>
+                    </a:ln>
+                    <a:extLst>
+                      <a:ext uri="{53640926-AAD7-44D8-BBD7-CCE9431645EC}">
+                        <a14:shadowObscured xmlns:a14="http://schemas.microsoft.com/office/drawing/2010/main"/>
+                      </a:ext>
+                      <a:ext uri="{FAA26D3D-D897-4be2-8F04-BA451C77F1D7}">
+                        <ma14:placeholderFlag xmlns:ma14="http://schemas.microsoft.com/office/mac/drawingml/2011/main"/>
+                      </a:ext>
+                    </a:extLst>
+                  </pic:spPr>
+                </pic:pic>
+              </a:graphicData>
+            </a:graphic>
+            <wp14:sizeRelH relativeFrom="page">
+              <wp14:pctWidth>0</wp14:pctWidth>
+            </wp14:sizeRelH>
+            <wp14:sizeRelV relativeFrom="page">
+              <wp14:pctHeight>0</wp14:pctHeight>
+            </wp14:sizeRelV>
+          </wp:anchor>
+        </w:drawing>
+      </w:r>
+    </w:p>
+    <w:p/>
+    <w:p/>
+    <w:p/>
+    <w:p>
+      <w:pPr>
+        <w:pStyle w:val="ListParagraph"/>
+      </w:pPr>
+    </w:p>
+    <w:p>
+      <w:pPr>
+        <w:pStyle w:val="ListParagraph"/>
+      </w:pPr>
+    </w:p>
+    <w:p>
+      <w:pPr>
+        <w:pStyle w:val="ListParagraph"/>
+      </w:pPr>
+    </w:p>
+    <w:p>
+      <w:pPr>
+        <w:pStyle w:val="ListParagraph"/>
+      </w:pPr>
+    </w:p>
+    <w:p>
+      <w:pPr>
+        <w:pStyle w:val="ListParagraph"/>
+      </w:pPr>
+    </w:p>
+    <w:p>
+      <w:pPr>
+        <w:pStyle w:val="ListParagraph"/>
+      </w:pPr>
+    </w:p>
+    <w:p>
+      <w:pPr>
+        <w:pStyle w:val="ListParagraph"/>
+      </w:pPr>
+    </w:p>
+    <w:p>
+      <w:pPr>
+        <w:pStyle w:val="ListParagraph"/>
+      </w:pPr>
+    </w:p>
+    <w:p>
+      <w:pPr>
+        <w:pStyle w:val="ListParagraph"/>
+      </w:pPr>
+    </w:p>
+    <w:p>
+      <w:pPr>
+        <w:pStyle w:val="ListParagraph"/>
+      </w:pPr>
+    </w:p>
+    <w:p>
+      <w:pPr>
+        <w:pStyle w:val="ListParagraph"/>
+      </w:pPr>
+    </w:p>
+    <w:p>
+      <w:pPr>
+        <w:pStyle w:val="ListParagraph"/>
+      </w:pPr>
+    </w:p>
+    <w:p>
+      <w:pPr>
+        <w:pStyle w:val="ListParagraph"/>
+      </w:pPr>
+    </w:p>
+    <w:p>
+      <w:pPr>
+        <w:pStyle w:val="ListParagraph"/>
+      </w:pPr>
+    </w:p>
+    <w:p>
+      <w:pPr>
+        <w:pStyle w:val="ListParagraph"/>
+      </w:pPr>
+    </w:p>
+    <w:p>
+      <w:pPr>
+        <w:pStyle w:val="ListParagraph"/>
+      </w:pPr>
+    </w:p>
+    <w:p>
+      <w:pPr>
+        <w:pStyle w:val="ListParagraph"/>
+      </w:pPr>
+    </w:p>
+    <w:p>
+      <w:pPr>
+        <w:pStyle w:val="ListParagraph"/>
+      </w:pPr>
+    </w:p>
+    <w:p>
+      <w:pPr>
+        <w:pStyle w:val="ListParagraph"/>
+      </w:pPr>
+    </w:p>
+    <w:p>
+      <w:pPr>
+        <w:pStyle w:val="ListParagraph"/>
+      </w:pPr>
+    </w:p>
+    <w:p>
+      <w:pPr>
+        <w:pStyle w:val="ListParagraph"/>
+      </w:pPr>
+    </w:p>
+    <w:p>
+      <w:pPr>
+        <w:pStyle w:val="ListParagraph"/>
+      </w:pPr>
+    </w:p>
+    <w:p>
+      <w:pPr>
+        <w:numPr>
+          <w:ilvl w:val="0"/>
+          <w:numId w:val="16"/>
+        </w:numPr>
+        <w:textAlignment w:val="baseline"/>
+        <w:rPr>
+          <w:rFonts w:cs="Times New Roman"/>
+          <w:color w:val="000000"/>
+          <w:lang w:eastAsia="en-GB"/>
+        </w:rPr>
+      </w:pPr>
+      <w:r>
+        <w:rPr>
+          <w:rFonts w:cs="Times New Roman"/>
+          <w:color w:val="000000"/>
+          <w:lang w:eastAsia="en-GB"/>
+        </w:rPr>
+        <w:t>Accurately projecting 3D objects into an augmented reality space.</w:t>
+      </w:r>
+    </w:p>
+    <w:p>
+      <w:pPr>
+        <w:ind w:left="360"/>
+      </w:pPr>
+    </w:p>
+    <w:p>
+      <w:pPr>
+        <w:ind w:left="1440"/>
+        <w:rPr>
+          <w:rFonts w:cs="Times New Roman"/>
+          <w:lang w:eastAsia="en-GB"/>
+        </w:rPr>
+      </w:pPr>
+      <w:r>
+        <w:rPr>
+          <w:rFonts w:cs="Times New Roman"/>
+          <w:color w:val="000000"/>
+          <w:lang w:eastAsia="en-GB"/>
+        </w:rPr>
+        <w:t xml:space="preserve">The issue in projecting objects into reality is firstly how to display the object. Augmented reality uses overlapping techniques to give the illusion that something virtual is occupying a real space. This starts off as images being placed over a live camera feed, however this ruins the illusion as small movements quickly reveal the fact that it’s just an image and nothing more. To get around this, several techniques are implemented to continue the illusion such as overlaying the camera with a virtual space, so when you place the object, you actually place it in a 3D space, which you can move around. This allows you to be able to correctly capture camera angles of a 3D object. This virtual space will attempt to match the angle and depth of your reality. </w:t>
+      </w:r>
+    </w:p>
+    <w:p>
+      <w:pPr>
+        <w:ind w:left="720"/>
+        <w:rPr>
+          <w:rFonts w:eastAsia="Times New Roman" w:cs="Times New Roman"/>
+          <w:lang w:eastAsia="en-GB"/>
+        </w:rPr>
+      </w:pPr>
+    </w:p>
+    <w:p>
+      <w:pPr>
+        <w:ind w:left="1440"/>
+        <w:rPr>
+          <w:rFonts w:cs="Times New Roman"/>
+          <w:lang w:eastAsia="en-GB"/>
+        </w:rPr>
+      </w:pPr>
+      <w:r>
+        <w:rPr>
+          <w:rFonts w:cs="Times New Roman"/>
+          <w:color w:val="000000"/>
+          <w:lang w:eastAsia="en-GB"/>
+        </w:rPr>
+        <w:t xml:space="preserve">We explored several types of AR, and boiled it down to two. Projection based </w:t>
+      </w:r>
+      <w:r>
+        <w:rPr>
+          <w:rFonts w:cs="Times New Roman"/>
+          <w:color w:val="FF0000"/>
+          <w:lang w:eastAsia="en-GB"/>
+        </w:rPr>
+        <w:t>[REF]</w:t>
+      </w:r>
+      <w:r>
+        <w:rPr>
+          <w:rFonts w:cs="Times New Roman"/>
+          <w:color w:val="000000"/>
+          <w:lang w:eastAsia="en-GB"/>
+        </w:rPr>
+        <w:t xml:space="preserve"> and Recognition Based</w:t>
+      </w:r>
+      <w:r>
+        <w:rPr>
+          <w:rFonts w:cs="Times New Roman"/>
+          <w:color w:val="FF0000"/>
+          <w:lang w:eastAsia="en-GB"/>
+        </w:rPr>
+        <w:t>[REF]</w:t>
+      </w:r>
+      <w:r>
+        <w:rPr>
+          <w:rFonts w:cs="Times New Roman"/>
+          <w:color w:val="000000"/>
+          <w:lang w:eastAsia="en-GB"/>
+        </w:rPr>
+        <w:t>.</w:t>
+      </w:r>
+    </w:p>
+    <w:p>
+      <w:pPr>
+        <w:rPr>
+          <w:rFonts w:cs="Times New Roman"/>
+          <w:lang w:eastAsia="en-GB"/>
+        </w:rPr>
+      </w:pPr>
+      <w:r>
+        <w:rPr>
+          <w:rFonts w:cs="Times New Roman"/>
+          <w:color w:val="000000"/>
+          <w:lang w:eastAsia="en-GB"/>
+        </w:rPr>
+        <w:t xml:space="preserve"> </w:t>
+      </w:r>
+    </w:p>
+    <w:p>
+      <w:pPr>
+        <w:pStyle w:val="ListParagraph"/>
+        <w:numPr>
+          <w:ilvl w:val="0"/>
+          <w:numId w:val="16"/>
+        </w:numPr>
+        <w:spacing w:after="0" w:line="240" w:lineRule="auto"/>
+        <w:textAlignment w:val="baseline"/>
+        <w:rPr>
+          <w:rFonts w:cs="Times New Roman"/>
+          <w:color w:val="000000"/>
+          <w:lang w:eastAsia="en-GB"/>
+        </w:rPr>
+      </w:pPr>
+      <w:r>
+        <w:rPr>
+          <w:rFonts w:cs="Times New Roman"/>
+          <w:color w:val="000000"/>
+          <w:lang w:eastAsia="en-GB"/>
+        </w:rPr>
+        <w:t>Coding the ability to virtually paint walls which will include image segmentation, colour distance calculating and more.</w:t>
+      </w:r>
+    </w:p>
+    <w:p>
+      <w:pPr>
+        <w:rPr>
+          <w:rFonts w:eastAsia="Times New Roman" w:cs="Times New Roman"/>
+          <w:lang w:eastAsia="en-GB"/>
+        </w:rPr>
+      </w:pPr>
+    </w:p>
+    <w:p>
+      <w:pPr>
+        <w:ind w:left="1440"/>
+        <w:rPr>
+          <w:rFonts w:cs="Times New Roman"/>
+          <w:lang w:eastAsia="en-GB"/>
+        </w:rPr>
+      </w:pPr>
+      <w:r>
+        <w:rPr>
+          <w:rFonts w:cs="Times New Roman"/>
+          <w:color w:val="000000"/>
+          <w:lang w:eastAsia="en-GB"/>
+        </w:rPr>
+        <w:t xml:space="preserve">As this is an uncommon computation problem, there aren’t many code extracts we could use to aid us. However, we have managed to gather a lot of the computer vision topics we would need to be able to colour walls in virtually. Firstly, we would have to find a way to separate what is ‘wall’ and what isn’t. For this we would need image segmentation, a way of segmenting an image into like categories. From this, we can identify everything that’s similar, and apply an overlay where necessary. In this case, it would be a selected colour.  We could calculate colour distance  to also pick out specific colours in the camera at one time and change or overlap them with another colour. The problem as per our functional prototype, is that there are a lot of similar colours with an image, and colours constantly change throughout a camera’s feed. This causes the colouration to change as well as not cover the area correctly. </w:t>
+      </w:r>
+    </w:p>
+    <w:p>
+      <w:pPr>
+        <w:rPr>
+          <w:rFonts w:eastAsia="Times New Roman" w:cs="Times New Roman"/>
+          <w:lang w:eastAsia="en-GB"/>
+        </w:rPr>
+      </w:pPr>
+    </w:p>
+    <w:p/>
+    <w:p>
+      <w:pPr>
+        <w:pStyle w:val="ListParagraph"/>
+      </w:pPr>
+    </w:p>
+    <w:p>
+      <w:pPr>
+        <w:rPr>
+          <w:rFonts w:cs="Times New Roman"/>
+        </w:rPr>
+      </w:pPr>
+    </w:p>
+    <w:p>
+      <w:pPr>
+        <w:rPr>
+          <w:rFonts w:cs="Times New Roman"/>
+        </w:rPr>
+      </w:pPr>
+    </w:p>
+    <w:p>
+      <w:pPr>
+        <w:rPr>
+          <w:rFonts w:cs="Times New Roman"/>
+        </w:rPr>
+      </w:pPr>
+    </w:p>
+    <w:p>
+      <w:pPr>
+        <w:rPr>
+          <w:rFonts w:cs="Times New Roman"/>
+        </w:rPr>
+      </w:pPr>
+    </w:p>
+    <w:p>
+      <w:pPr>
+        <w:rPr>
+          <w:rFonts w:cs="Times New Roman"/>
+        </w:rPr>
+      </w:pPr>
+    </w:p>
+    <w:p>
+      <w:pPr>
+        <w:rPr>
+          <w:rFonts w:cs="Times New Roman"/>
+        </w:rPr>
+      </w:pPr>
+    </w:p>
+    <w:p>
+      <w:pPr>
+        <w:rPr>
+          <w:rFonts w:cs="Times New Roman"/>
+        </w:rPr>
+      </w:pPr>
+    </w:p>
+    <w:p>
+      <w:pPr>
+        <w:rPr>
+          <w:rFonts w:cs="Times New Roman"/>
+        </w:rPr>
+      </w:pPr>
+    </w:p>
+    <w:p>
+      <w:pPr>
+        <w:rPr>
+          <w:rFonts w:cs="Times New Roman"/>
+        </w:rPr>
+      </w:pPr>
+    </w:p>
+    <w:p>
+      <w:pPr>
+        <w:rPr>
+          <w:rFonts w:cs="Times New Roman"/>
+        </w:rPr>
+      </w:pPr>
+    </w:p>
+    <w:p>
+      <w:pPr>
+        <w:rPr>
+          <w:rFonts w:cs="Times New Roman"/>
+        </w:rPr>
+      </w:pPr>
+    </w:p>
+    <w:p>
+      <w:pPr>
+        <w:rPr>
+          <w:rFonts w:cs="Times New Roman"/>
+        </w:rPr>
+      </w:pPr>
+    </w:p>
+    <w:p>
+      <w:pPr>
+        <w:rPr>
+          <w:rFonts w:cs="Times New Roman"/>
+        </w:rPr>
+      </w:pPr>
+    </w:p>
+    <w:p>
+      <w:pPr>
+        <w:rPr>
+          <w:rFonts w:cs="Times New Roman"/>
+        </w:rPr>
+      </w:pPr>
+    </w:p>
+    <w:p>
+      <w:pPr>
+        <w:rPr>
+          <w:rFonts w:cs="Times New Roman"/>
+        </w:rPr>
+      </w:pPr>
+    </w:p>
+    <w:p>
+      <w:pPr>
+        <w:rPr>
+          <w:rFonts w:cs="Times New Roman"/>
+        </w:rPr>
+      </w:pPr>
+    </w:p>
+    <w:p>
+      <w:pPr>
+        <w:rPr>
+          <w:rFonts w:cs="Times New Roman"/>
+        </w:rPr>
+      </w:pPr>
+    </w:p>
+    <w:p>
+      <w:pPr>
+        <w:rPr>
+          <w:rFonts w:cs="Times New Roman"/>
+        </w:rPr>
+      </w:pPr>
+    </w:p>
+    <w:p>
+      <w:pPr>
+        <w:pStyle w:val="Heading2"/>
+      </w:pPr>
+      <w:r>
+        <w:t>Functional Specification</w:t>
+      </w:r>
+    </w:p>
+    <w:p/>
+    <w:p>
+      <w:pPr>
+        <w:pStyle w:val="ListParagraph"/>
+        <w:numPr>
+          <w:ilvl w:val="0"/>
+          <w:numId w:val="16"/>
+        </w:numPr>
+        <w:spacing w:after="0" w:line="240" w:lineRule="auto"/>
+      </w:pPr>
+      <w:r>
+        <w:t>Functional Architecture Diagram</w:t>
+      </w:r>
+    </w:p>
+    <w:p/>
+    <w:p>
+      <w:pPr>
+        <w:rPr>
+          <w:rFonts w:cs="Times New Roman"/>
+        </w:rPr>
+      </w:pPr>
+    </w:p>
+    <w:p/>
+    <w:p/>
+    <w:p>
+      <w:r>
+        <w:rPr>
+          <w:rFonts w:cs="Times New Roman"/>
+          <w:noProof/>
+          <w:lang w:eastAsia="en-GB"/>
+        </w:rPr>
+        <w:drawing>
+          <wp:anchor distT="0" distB="0" distL="114300" distR="114300" simplePos="0" relativeHeight="251682816" behindDoc="0" locked="0" layoutInCell="1" allowOverlap="1" wp14:anchorId="2F9F3CA7" wp14:editId="0AE6AD09">
+            <wp:simplePos x="0" y="0"/>
+            <wp:positionH relativeFrom="column">
+              <wp:posOffset>-414655</wp:posOffset>
+            </wp:positionH>
+            <wp:positionV relativeFrom="paragraph">
+              <wp:posOffset>134620</wp:posOffset>
+            </wp:positionV>
+            <wp:extent cx="6640195" cy="5032375"/>
+            <wp:effectExtent l="0" t="8890" r="5715" b="5715"/>
+            <wp:wrapSquare wrapText="bothSides"/>
+            <wp:docPr id="9" name="Picture 9" descr="../Diagrams/Functional%20Architecture%20Diagram/Functional%20Relationship%20Diagram%20v1.2.png"/>
+            <wp:cNvGraphicFramePr>
+              <a:graphicFrameLocks xmlns:a="http://schemas.openxmlformats.org/drawingml/2006/main" noChangeAspect="1"/>
+            </wp:cNvGraphicFramePr>
+            <a:graphic xmlns:a="http://schemas.openxmlformats.org/drawingml/2006/main">
+              <a:graphicData uri="http://schemas.openxmlformats.org/drawingml/2006/picture">
+                <pic:pic xmlns:pic="http://schemas.openxmlformats.org/drawingml/2006/picture">
+                  <pic:nvPicPr>
+                    <pic:cNvPr id="0" name="Picture 1" descr="../Diagrams/Functional%20Architecture%20Diagram/Functional%20Relationship%20Diagram%20v1.2.png"/>
+                    <pic:cNvPicPr>
+                      <a:picLocks noChangeAspect="1" noChangeArrowheads="1"/>
+                    </pic:cNvPicPr>
+                  </pic:nvPicPr>
+                  <pic:blipFill>
+                    <a:blip r:embed="rId16" cstate="print">
+                      <a:extLst>
+                        <a:ext uri="{28A0092B-C50C-407E-A947-70E740481C1C}">
+                          <a14:useLocalDpi xmlns:a14="http://schemas.microsoft.com/office/drawing/2010/main" val="0"/>
+                        </a:ext>
+                      </a:extLst>
+                    </a:blip>
+                    <a:srcRect/>
+                    <a:stretch>
+                      <a:fillRect/>
+                    </a:stretch>
+                  </pic:blipFill>
+                  <pic:spPr bwMode="auto">
+                    <a:xfrm rot="5400000">
+                      <a:off x="0" y="0"/>
+                      <a:ext cx="6640195" cy="5032375"/>
+                    </a:xfrm>
+                    <a:prstGeom prst="rect">
+                      <a:avLst/>
+                    </a:prstGeom>
+                    <a:noFill/>
+                    <a:ln>
+                      <a:noFill/>
+                    </a:ln>
+                  </pic:spPr>
+                </pic:pic>
+              </a:graphicData>
+            </a:graphic>
+            <wp14:sizeRelH relativeFrom="page">
+              <wp14:pctWidth>0</wp14:pctWidth>
+            </wp14:sizeRelH>
+            <wp14:sizeRelV relativeFrom="page">
+              <wp14:pctHeight>0</wp14:pctHeight>
+            </wp14:sizeRelV>
+          </wp:anchor>
+        </w:drawing>
+      </w:r>
+    </w:p>
+    <w:p/>
+    <w:p/>
+    <w:p/>
+    <w:p/>
+    <w:p/>
+    <w:p/>
+    <w:p/>
+    <w:p/>
+    <w:p/>
+    <w:p/>
+    <w:p/>
+    <w:p/>
+    <w:p/>
+    <w:p/>
+    <w:p/>
+    <w:p/>
+    <w:p/>
+    <w:p/>
+    <w:p/>
+    <w:p/>
+    <w:p/>
+    <w:p/>
+    <w:p/>
+    <w:p/>
+    <w:p/>
+    <w:p/>
+    <w:p/>
+    <w:p/>
+    <w:p/>
+    <w:p/>
+    <w:p/>
+    <w:p/>
+    <w:p/>
+    <w:p/>
+    <w:p/>
+    <w:p/>
+    <w:p/>
+    <w:p/>
+    <w:p/>
+    <w:p/>
+    <w:p/>
+    <w:p>
+      <w:pPr>
+        <w:rPr>
+          <w:rFonts w:cs="Times New Roman"/>
+        </w:rPr>
+      </w:pPr>
+    </w:p>
+    <w:p>
+      <w:pPr>
+        <w:pStyle w:val="Heading2"/>
+      </w:pPr>
+      <w:r>
+        <w:t xml:space="preserve">Design </w:t>
+      </w:r>
+    </w:p>
+    <w:p/>
+    <w:p>
+      <w:pPr>
+        <w:pStyle w:val="ListParagraph"/>
+        <w:numPr>
+          <w:ilvl w:val="0"/>
+          <w:numId w:val="16"/>
+        </w:numPr>
+        <w:spacing w:after="0" w:line="240" w:lineRule="auto"/>
+      </w:pPr>
+      <w:r>
+        <w:rPr>
+          <w:noProof/>
+          <w:lang w:eastAsia="en-GB"/>
+        </w:rPr>
+        <w:lastRenderedPageBreak/>
+        <w:drawing>
+          <wp:anchor distT="0" distB="0" distL="114300" distR="114300" simplePos="0" relativeHeight="251683840" behindDoc="0" locked="0" layoutInCell="1" allowOverlap="1" wp14:anchorId="4E88E7FE" wp14:editId="7538DE2D">
+            <wp:simplePos x="0" y="0"/>
+            <wp:positionH relativeFrom="column">
+              <wp:posOffset>279400</wp:posOffset>
+            </wp:positionH>
+            <wp:positionV relativeFrom="paragraph">
+              <wp:posOffset>327660</wp:posOffset>
+            </wp:positionV>
+            <wp:extent cx="5200650" cy="8047355"/>
+            <wp:effectExtent l="0" t="0" r="6350" b="4445"/>
+            <wp:wrapSquare wrapText="bothSides"/>
+            <wp:docPr id="10" name="Picture 10" descr="../Diagrams/Sequence%20Diagram/Sequence%20diagramV1.1.png"/>
+            <wp:cNvGraphicFramePr>
+              <a:graphicFrameLocks xmlns:a="http://schemas.openxmlformats.org/drawingml/2006/main" noChangeAspect="1"/>
+            </wp:cNvGraphicFramePr>
+            <a:graphic xmlns:a="http://schemas.openxmlformats.org/drawingml/2006/main">
+              <a:graphicData uri="http://schemas.openxmlformats.org/drawingml/2006/picture">
+                <pic:pic xmlns:pic="http://schemas.openxmlformats.org/drawingml/2006/picture">
+                  <pic:nvPicPr>
+                    <pic:cNvPr id="0" name="Picture 2" descr="../Diagrams/Sequence%20Diagram/Sequence%20diagramV1.1.png"/>
+                    <pic:cNvPicPr>
+                      <a:picLocks noChangeAspect="1" noChangeArrowheads="1"/>
+                    </pic:cNvPicPr>
+                  </pic:nvPicPr>
+                  <pic:blipFill>
+                    <a:blip r:embed="rId17" cstate="print">
+                      <a:extLst>
+                        <a:ext uri="{28A0092B-C50C-407E-A947-70E740481C1C}">
+                          <a14:useLocalDpi xmlns:a14="http://schemas.microsoft.com/office/drawing/2010/main" val="0"/>
+                        </a:ext>
+                      </a:extLst>
+                    </a:blip>
+                    <a:srcRect/>
+                    <a:stretch>
+                      <a:fillRect/>
+                    </a:stretch>
+                  </pic:blipFill>
+                  <pic:spPr bwMode="auto">
+                    <a:xfrm>
+                      <a:off x="0" y="0"/>
+                      <a:ext cx="5200650" cy="8047355"/>
+                    </a:xfrm>
+                    <a:prstGeom prst="rect">
+                      <a:avLst/>
+                    </a:prstGeom>
+                    <a:noFill/>
+                    <a:ln>
+                      <a:noFill/>
+                    </a:ln>
+                  </pic:spPr>
+                </pic:pic>
+              </a:graphicData>
+            </a:graphic>
+            <wp14:sizeRelH relativeFrom="page">
+              <wp14:pctWidth>0</wp14:pctWidth>
+            </wp14:sizeRelH>
+            <wp14:sizeRelV relativeFrom="page">
+              <wp14:pctHeight>0</wp14:pctHeight>
+            </wp14:sizeRelV>
+          </wp:anchor>
+        </w:drawing>
+      </w:r>
+      <w:r>
+        <w:t xml:space="preserve">Sequence Diagram </w:t>
+      </w:r>
+    </w:p>
+    <w:p>
+      <w:pPr>
+        <w:pStyle w:val="ListParagraph"/>
+      </w:pPr>
+    </w:p>
+    <w:p>
+      <w:pPr>
+        <w:pStyle w:val="ListParagraph"/>
+      </w:pPr>
+    </w:p>
+    <w:p>
+      <w:pPr>
+        <w:pStyle w:val="ListParagraph"/>
+      </w:pPr>
+    </w:p>
+    <w:p>
+      <w:pPr>
+        <w:pStyle w:val="ListParagraph"/>
+      </w:pPr>
+    </w:p>
+    <w:p>
+      <w:pPr>
+        <w:pStyle w:val="ListParagraph"/>
+        <w:numPr>
+          <w:ilvl w:val="0"/>
+          <w:numId w:val="16"/>
+        </w:numPr>
+        <w:spacing w:after="0" w:line="240" w:lineRule="auto"/>
+      </w:pPr>
+      <w:r>
+        <w:t>Use Case Diagram**NOT MENTIONED**</w:t>
+      </w:r>
+    </w:p>
+    <w:p>
+      <w:r>
+        <w:rPr>
+          <w:noProof/>
+          <w:lang w:eastAsia="en-GB"/>
+        </w:rPr>
+        <w:drawing>
+          <wp:anchor distT="0" distB="0" distL="114300" distR="114300" simplePos="0" relativeHeight="251684864" behindDoc="0" locked="0" layoutInCell="1" allowOverlap="1" wp14:anchorId="21B05B90" wp14:editId="05B5567E">
+            <wp:simplePos x="0" y="0"/>
+            <wp:positionH relativeFrom="column">
+              <wp:posOffset>167640</wp:posOffset>
+            </wp:positionH>
+            <wp:positionV relativeFrom="paragraph">
+              <wp:posOffset>288925</wp:posOffset>
+            </wp:positionV>
+            <wp:extent cx="5725160" cy="3657600"/>
+            <wp:effectExtent l="0" t="0" r="0" b="0"/>
+            <wp:wrapSquare wrapText="bothSides"/>
+            <wp:docPr id="11" name="Picture 11" descr="../Diagrams/Use%20Case%20Diagram/Use%20Case%20Diagram%20v1.1.png"/>
+            <wp:cNvGraphicFramePr>
+              <a:graphicFrameLocks xmlns:a="http://schemas.openxmlformats.org/drawingml/2006/main" noChangeAspect="1"/>
+            </wp:cNvGraphicFramePr>
+            <a:graphic xmlns:a="http://schemas.openxmlformats.org/drawingml/2006/main">
+              <a:graphicData uri="http://schemas.openxmlformats.org/drawingml/2006/picture">
+                <pic:pic xmlns:pic="http://schemas.openxmlformats.org/drawingml/2006/picture">
+                  <pic:nvPicPr>
+                    <pic:cNvPr id="0" name="Picture 3" descr="../Diagrams/Use%20Case%20Diagram/Use%20Case%20Diagram%20v1.1.png"/>
+                    <pic:cNvPicPr>
+                      <a:picLocks noChangeAspect="1" noChangeArrowheads="1"/>
+                    </pic:cNvPicPr>
+                  </pic:nvPicPr>
+                  <pic:blipFill>
+                    <a:blip r:embed="rId18">
+                      <a:extLst>
+                        <a:ext uri="{28A0092B-C50C-407E-A947-70E740481C1C}">
+                          <a14:useLocalDpi xmlns:a14="http://schemas.microsoft.com/office/drawing/2010/main" val="0"/>
+                        </a:ext>
+                      </a:extLst>
+                    </a:blip>
+                    <a:srcRect/>
+                    <a:stretch>
+                      <a:fillRect/>
+                    </a:stretch>
+                  </pic:blipFill>
+                  <pic:spPr bwMode="auto">
+                    <a:xfrm>
+                      <a:off x="0" y="0"/>
+                      <a:ext cx="5725160" cy="3657600"/>
+                    </a:xfrm>
+                    <a:prstGeom prst="rect">
+                      <a:avLst/>
+                    </a:prstGeom>
+                    <a:noFill/>
+                    <a:ln>
+                      <a:noFill/>
+                    </a:ln>
+                  </pic:spPr>
+                </pic:pic>
+              </a:graphicData>
+            </a:graphic>
+            <wp14:sizeRelH relativeFrom="page">
+              <wp14:pctWidth>0</wp14:pctWidth>
+            </wp14:sizeRelH>
+            <wp14:sizeRelV relativeFrom="page">
+              <wp14:pctHeight>0</wp14:pctHeight>
+            </wp14:sizeRelV>
+          </wp:anchor>
+        </w:drawing>
+      </w:r>
+    </w:p>
+    <w:p/>
+    <w:p/>
+    <w:p/>
+    <w:p/>
+    <w:p/>
+    <w:p/>
+    <w:p/>
+    <w:p/>
+    <w:p/>
+    <w:p/>
+    <w:p/>
+    <w:p/>
+    <w:p/>
+    <w:p/>
+    <w:p/>
+    <w:p/>
+    <w:p/>
+    <w:p/>
+    <w:p/>
+    <w:p/>
+    <w:p/>
+    <w:p/>
+    <w:p/>
+    <w:p>
+      <w:pPr>
+        <w:pStyle w:val="ListParagraph"/>
+        <w:numPr>
+          <w:ilvl w:val="0"/>
+          <w:numId w:val="16"/>
+        </w:numPr>
+        <w:spacing w:after="0" w:line="240" w:lineRule="auto"/>
+      </w:pPr>
+      <w:r>
+        <w:rPr>
+          <w:noProof/>
+          <w:lang w:eastAsia="en-GB"/>
+        </w:rPr>
+        <w:lastRenderedPageBreak/>
+        <w:drawing>
+          <wp:anchor distT="0" distB="0" distL="114300" distR="114300" simplePos="0" relativeHeight="251685888" behindDoc="0" locked="0" layoutInCell="1" allowOverlap="1" wp14:anchorId="18C3D593" wp14:editId="2BE52BEA">
+            <wp:simplePos x="0" y="0"/>
+            <wp:positionH relativeFrom="column">
+              <wp:posOffset>-405130</wp:posOffset>
+            </wp:positionH>
+            <wp:positionV relativeFrom="paragraph">
+              <wp:posOffset>228600</wp:posOffset>
+            </wp:positionV>
+            <wp:extent cx="5526405" cy="8865870"/>
+            <wp:effectExtent l="0" t="0" r="10795" b="0"/>
+            <wp:wrapSquare wrapText="bothSides"/>
+            <wp:docPr id="12" name="Picture 12" descr="../Diagrams/Activity%20Diagram/activity%20diagramV2.png"/>
+            <wp:cNvGraphicFramePr>
+              <a:graphicFrameLocks xmlns:a="http://schemas.openxmlformats.org/drawingml/2006/main" noChangeAspect="1"/>
+            </wp:cNvGraphicFramePr>
+            <a:graphic xmlns:a="http://schemas.openxmlformats.org/drawingml/2006/main">
+              <a:graphicData uri="http://schemas.openxmlformats.org/drawingml/2006/picture">
+                <pic:pic xmlns:pic="http://schemas.openxmlformats.org/drawingml/2006/picture">
+                  <pic:nvPicPr>
+                    <pic:cNvPr id="0" name="Picture 4" descr="../Diagrams/Activity%20Diagram/activity%20diagramV2.png"/>
+                    <pic:cNvPicPr>
+                      <a:picLocks noChangeAspect="1" noChangeArrowheads="1"/>
+                    </pic:cNvPicPr>
+                  </pic:nvPicPr>
+                  <pic:blipFill>
+                    <a:blip r:embed="rId19" cstate="print">
+                      <a:extLst>
+                        <a:ext uri="{28A0092B-C50C-407E-A947-70E740481C1C}">
+                          <a14:useLocalDpi xmlns:a14="http://schemas.microsoft.com/office/drawing/2010/main" val="0"/>
+                        </a:ext>
+                      </a:extLst>
+                    </a:blip>
+                    <a:srcRect/>
+                    <a:stretch>
+                      <a:fillRect/>
+                    </a:stretch>
+                  </pic:blipFill>
+                  <pic:spPr bwMode="auto">
+                    <a:xfrm>
+                      <a:off x="0" y="0"/>
+                      <a:ext cx="5526405" cy="8865870"/>
+                    </a:xfrm>
+                    <a:prstGeom prst="rect">
+                      <a:avLst/>
+                    </a:prstGeom>
+                    <a:noFill/>
+                    <a:ln>
+                      <a:noFill/>
+                    </a:ln>
+                  </pic:spPr>
+                </pic:pic>
+              </a:graphicData>
+            </a:graphic>
+            <wp14:sizeRelH relativeFrom="page">
+              <wp14:pctWidth>0</wp14:pctWidth>
+            </wp14:sizeRelH>
+            <wp14:sizeRelV relativeFrom="page">
+              <wp14:pctHeight>0</wp14:pctHeight>
+            </wp14:sizeRelV>
+          </wp:anchor>
+        </w:drawing>
+      </w:r>
+      <w:r>
+        <w:t xml:space="preserve">Activity Diagram </w:t>
+      </w:r>
+    </w:p>
+    <w:p/>
+    <w:p/>
+    <w:p/>
+    <w:p/>
+    <w:p/>
+    <w:p/>
+    <w:p/>
+    <w:p/>
+    <w:p/>
+    <w:p/>
+    <w:p/>
+    <w:p/>
+    <w:p/>
+    <w:p/>
+    <w:p/>
+    <w:p/>
+    <w:p/>
+    <w:p/>
+    <w:p/>
+    <w:p/>
+    <w:p/>
+    <w:p/>
+    <w:p/>
+    <w:p/>
+    <w:p/>
+    <w:p/>
+    <w:p/>
+    <w:p/>
+    <w:p/>
+    <w:p/>
+    <w:p/>
+    <w:p/>
+    <w:p/>
+    <w:p/>
+    <w:p/>
+    <w:p/>
+    <w:p/>
+    <w:p/>
+    <w:p/>
+    <w:p/>
+    <w:p/>
+    <w:p/>
+    <w:p/>
+    <w:p/>
+    <w:p/>
+    <w:p/>
+    <w:p/>
+    <w:p/>
+    <w:p/>
+    <w:p/>
+    <w:p/>
+    <w:p/>
+    <w:p>
+      <w:pPr>
+        <w:pStyle w:val="ListParagraph"/>
+        <w:numPr>
+          <w:ilvl w:val="0"/>
+          <w:numId w:val="16"/>
+        </w:numPr>
+        <w:spacing w:after="0" w:line="240" w:lineRule="auto"/>
+      </w:pPr>
+      <w:r>
+        <w:t>Statements of Interest?????</w:t>
+      </w:r>
+    </w:p>
+    <w:p>
+      <w:pPr>
+        <w:pStyle w:val="Heading2"/>
+      </w:pPr>
+      <w:r>
+        <w:br/>
+        <w:t>Prototyping</w:t>
+      </w:r>
+    </w:p>
+    <w:p>
+      <w:pPr>
+        <w:pStyle w:val="Heading2"/>
+        <w:rPr>
+          <w:rFonts w:asciiTheme="minorHAnsi" w:hAnsiTheme="minorHAnsi"/>
+          <w:sz w:val="22"/>
+          <w:szCs w:val="22"/>
+        </w:rPr>
+      </w:pPr>
+    </w:p>
+    <w:p>
+      <w:pPr>
+        <w:pStyle w:val="ListParagraph"/>
+        <w:numPr>
+          <w:ilvl w:val="0"/>
+          <w:numId w:val="16"/>
+        </w:numPr>
+        <w:spacing w:after="0" w:line="240" w:lineRule="auto"/>
+      </w:pPr>
+      <w:r>
+        <w:t xml:space="preserve">Images of Conceptual Prototype </w:t>
+      </w:r>
+    </w:p>
+    <w:p>
+      <w:pPr>
+        <w:pStyle w:val="ListParagraph"/>
+        <w:numPr>
+          <w:ilvl w:val="0"/>
+          <w:numId w:val="16"/>
+        </w:numPr>
+        <w:spacing w:after="0" w:line="240" w:lineRule="auto"/>
+      </w:pPr>
+      <w:r>
+        <w:t>Survey V2 images</w:t>
+      </w:r>
+    </w:p>
+    <w:p>
+      <w:pPr>
+        <w:pStyle w:val="ListParagraph"/>
+        <w:numPr>
+          <w:ilvl w:val="0"/>
+          <w:numId w:val="16"/>
+        </w:numPr>
+        <w:spacing w:after="0" w:line="240" w:lineRule="auto"/>
+      </w:pPr>
+      <w:r>
+        <w:t>Similar software researched</w:t>
+      </w:r>
+    </w:p>
+    <w:p/>
+    <w:p>
+      <w:pPr>
+        <w:ind w:left="1440"/>
+      </w:pPr>
+      <w:r>
+        <w:t>Dulux visualizer – an app distributed by Dulux which allows users to virtually test out their range of paint by applying it to their walls in an augmented reality environment.</w:t>
+      </w:r>
+    </w:p>
+    <w:p>
+      <w:pPr>
+        <w:ind w:left="1440"/>
+      </w:pPr>
+      <w:r>
+        <w:t>The core functionality is strong; if we could manage similar results with some minor tweaks it would be ideal.</w:t>
+      </w:r>
+    </w:p>
+    <w:p>
+      <w:pPr>
+        <w:ind w:left="1440"/>
+      </w:pPr>
+      <w:r>
+        <w:t>Drawbacks:</w:t>
+      </w:r>
+    </w:p>
+    <w:p>
+      <w:pPr>
+        <w:pStyle w:val="ListParagraph"/>
+        <w:numPr>
+          <w:ilvl w:val="0"/>
+          <w:numId w:val="17"/>
+        </w:numPr>
+        <w:spacing w:after="0" w:line="240" w:lineRule="auto"/>
+        <w:ind w:left="2886"/>
+      </w:pPr>
+      <w:r>
+        <w:t>Inability to paint connecting walls separate colours.</w:t>
+      </w:r>
+    </w:p>
+    <w:p>
+      <w:pPr>
+        <w:pStyle w:val="ListParagraph"/>
+        <w:numPr>
+          <w:ilvl w:val="0"/>
+          <w:numId w:val="17"/>
+        </w:numPr>
+        <w:spacing w:after="0" w:line="240" w:lineRule="auto"/>
+        <w:ind w:left="2886"/>
+      </w:pPr>
+      <w:r>
+        <w:t>No differentiation between ceiling and walls.</w:t>
+      </w:r>
+    </w:p>
+    <w:p>
+      <w:pPr>
+        <w:pStyle w:val="ListParagraph"/>
+        <w:numPr>
+          <w:ilvl w:val="0"/>
+          <w:numId w:val="17"/>
+        </w:numPr>
+        <w:spacing w:after="0" w:line="240" w:lineRule="auto"/>
+        <w:ind w:left="2886"/>
+      </w:pPr>
+      <w:r>
+        <w:t>Objects too similar in colour to the walls get misinterpreted as being part of the wall and change colour along with it.</w:t>
+      </w:r>
+    </w:p>
+    <w:p>
+      <w:pPr>
+        <w:ind w:left="1440"/>
+      </w:pPr>
+    </w:p>
+    <w:p>
+      <w:pPr>
+        <w:ind w:left="1440"/>
+      </w:pPr>
+      <w:r>
+        <w:t>Thoughts on their implementation:</w:t>
+      </w:r>
+    </w:p>
+    <w:p>
+      <w:pPr>
+        <w:pStyle w:val="ListParagraph"/>
+        <w:numPr>
+          <w:ilvl w:val="0"/>
+          <w:numId w:val="18"/>
+        </w:numPr>
+        <w:spacing w:after="0" w:line="240" w:lineRule="auto"/>
+        <w:ind w:left="2886"/>
+      </w:pPr>
+      <w:r>
+        <w:t>The software must utilise colour detection and then recolour anything within a certain “colour distance” to match the desired colour. This leads to both drawbacks, but allows for a very intuitive user-experience of simply tapping where you want to paint and it filling in the rest.</w:t>
+      </w:r>
+    </w:p>
+    <w:p>
+      <w:pPr>
+        <w:pStyle w:val="ListParagraph"/>
+        <w:numPr>
+          <w:ilvl w:val="0"/>
+          <w:numId w:val="18"/>
+        </w:numPr>
+        <w:spacing w:after="0" w:line="240" w:lineRule="auto"/>
+        <w:ind w:left="2886"/>
+      </w:pPr>
+      <w:r>
+        <w:t xml:space="preserve">While the errors in detection are frustrating, when working it manages to look very smooth. I believe it isn’t going through pixel by pixel and recolouring each one. </w:t>
+      </w:r>
+    </w:p>
+    <w:p/>
+    <w:p>
+      <w:pPr>
+        <w:pStyle w:val="Heading2"/>
+        <w:ind w:left="720"/>
+        <w:rPr>
+          <w:rFonts w:asciiTheme="minorHAnsi" w:hAnsiTheme="minorHAnsi"/>
+          <w:sz w:val="22"/>
+          <w:szCs w:val="22"/>
+        </w:rPr>
+      </w:pPr>
+    </w:p>
+    <w:p>
+      <w:pPr>
+        <w:rPr>
+          <w:rFonts w:cs="Times New Roman"/>
+        </w:rPr>
+      </w:pPr>
+    </w:p>
+    <w:p>
+      <w:pPr>
+        <w:rPr>
+          <w:rFonts w:cs="Times New Roman"/>
+        </w:rPr>
+      </w:pPr>
+    </w:p>
+    <w:p>
+      <w:pPr>
+        <w:rPr>
+          <w:rFonts w:cs="Times New Roman"/>
+        </w:rPr>
+      </w:pPr>
+    </w:p>
+    <w:p>
+      <w:pPr>
+        <w:rPr>
+          <w:rFonts w:cs="Times New Roman"/>
+        </w:rPr>
+      </w:pPr>
+    </w:p>
+    <w:p>
+      <w:pPr>
+        <w:rPr>
+          <w:rFonts w:cs="Times New Roman"/>
+        </w:rPr>
+      </w:pPr>
+    </w:p>
+    <w:p>
+      <w:pPr>
+        <w:rPr>
+          <w:rFonts w:cs="Times New Roman"/>
+        </w:rPr>
+      </w:pPr>
+    </w:p>
+    <w:p>
+      <w:pPr>
+        <w:rPr>
+          <w:rFonts w:cs="Times New Roman"/>
+        </w:rPr>
+      </w:pPr>
+    </w:p>
+    <w:p>
+      <w:pPr>
+        <w:rPr>
+          <w:rFonts w:cs="Times New Roman"/>
+        </w:rPr>
+      </w:pPr>
+    </w:p>
+    <w:p>
+      <w:pPr>
+        <w:rPr>
+          <w:rFonts w:cs="Times New Roman"/>
+        </w:rPr>
+      </w:pPr>
+    </w:p>
+    <w:p>
+      <w:pPr>
+        <w:rPr>
+          <w:rFonts w:cs="Times New Roman"/>
+        </w:rPr>
+      </w:pPr>
+    </w:p>
+    <w:p>
+      <w:pPr>
+        <w:rPr>
+          <w:rFonts w:cs="Times New Roman"/>
+        </w:rPr>
+      </w:pPr>
+    </w:p>
+    <w:p>
+      <w:pPr>
+        <w:rPr>
+          <w:rFonts w:cs="Times New Roman"/>
+        </w:rPr>
+      </w:pPr>
+    </w:p>
+    <w:p>
+      <w:pPr>
+        <w:rPr>
+          <w:rFonts w:cs="Times New Roman"/>
+        </w:rPr>
+      </w:pPr>
+    </w:p>
+    <w:p>
+      <w:pPr>
+        <w:rPr>
+          <w:rFonts w:cs="Times New Roman"/>
+        </w:rPr>
+      </w:pPr>
+    </w:p>
+    <w:p>
+      <w:pPr>
+        <w:rPr>
+          <w:rFonts w:cs="Times New Roman"/>
+        </w:rPr>
+      </w:pPr>
+    </w:p>
+    <w:p>
+      <w:pPr>
+        <w:rPr>
+          <w:rFonts w:cs="Times New Roman"/>
+        </w:rPr>
+      </w:pPr>
+    </w:p>
+    <w:p>
+      <w:pPr>
+        <w:rPr>
+          <w:rFonts w:cs="Times New Roman"/>
+        </w:rPr>
+      </w:pPr>
+    </w:p>
+    <w:p>
+      <w:pPr>
+        <w:pStyle w:val="Heading2"/>
+      </w:pPr>
+      <w:r>
+        <w:lastRenderedPageBreak/>
+        <w:t xml:space="preserve">Project management </w:t>
+      </w:r>
+    </w:p>
+    <w:p/>
+    <w:p>
+      <w:pPr>
+        <w:rPr>
+          <w:rFonts w:cs="Times New Roman"/>
+        </w:rPr>
+      </w:pPr>
+    </w:p>
+    <w:p>
+      <w:pPr>
+        <w:pStyle w:val="ListParagraph"/>
+        <w:numPr>
+          <w:ilvl w:val="0"/>
+          <w:numId w:val="16"/>
+        </w:numPr>
+        <w:spacing w:after="0" w:line="240" w:lineRule="auto"/>
+        <w:rPr>
+          <w:rFonts w:cs="Times New Roman"/>
+        </w:rPr>
+      </w:pPr>
+      <w:r>
+        <w:rPr>
+          <w:rFonts w:cs="Times New Roman"/>
+        </w:rPr>
+        <w:t>Gantt Chart</w:t>
+      </w:r>
+    </w:p>
+    <w:p>
+      <w:pPr>
+        <w:pStyle w:val="ListParagraph"/>
+        <w:rPr>
+          <w:rFonts w:cs="Times New Roman"/>
+        </w:rPr>
+      </w:pPr>
+    </w:p>
+    <w:p>
+      <w:pPr>
+        <w:jc w:val="center"/>
+        <w:rPr>
+          <w:rFonts w:cs="Times New Roman"/>
+        </w:rPr>
+      </w:pPr>
+      <w:r>
+        <w:rPr>
+          <w:noProof/>
+          <w:lang w:eastAsia="en-GB"/>
+        </w:rPr>
+        <w:lastRenderedPageBreak/>
+        <w:drawing>
+          <wp:inline distT="0" distB="0" distL="0" distR="0" wp14:anchorId="11D27CBD" wp14:editId="53081223">
+            <wp:extent cx="7919127" cy="3610371"/>
+            <wp:effectExtent l="0" t="4445" r="1270" b="1270"/>
+            <wp:docPr id="13" name="Picture 13" descr="StuffForApendix/PM/GanttChart.png"/>
+            <wp:cNvGraphicFramePr>
+              <a:graphicFrameLocks xmlns:a="http://schemas.openxmlformats.org/drawingml/2006/main" noChangeAspect="1"/>
+            </wp:cNvGraphicFramePr>
+            <a:graphic xmlns:a="http://schemas.openxmlformats.org/drawingml/2006/main">
+              <a:graphicData uri="http://schemas.openxmlformats.org/drawingml/2006/picture">
+                <pic:pic xmlns:pic="http://schemas.openxmlformats.org/drawingml/2006/picture">
+                  <pic:nvPicPr>
+                    <pic:cNvPr id="0" name="Picture 7" descr="StuffForApendix/PM/GanttChart.png"/>
+                    <pic:cNvPicPr>
+                      <a:picLocks noChangeAspect="1" noChangeArrowheads="1"/>
+                    </pic:cNvPicPr>
+                  </pic:nvPicPr>
+                  <pic:blipFill>
+                    <a:blip r:embed="rId20">
+                      <a:extLst>
+                        <a:ext uri="{28A0092B-C50C-407E-A947-70E740481C1C}">
+                          <a14:useLocalDpi xmlns:a14="http://schemas.microsoft.com/office/drawing/2010/main" val="0"/>
+                        </a:ext>
+                      </a:extLst>
+                    </a:blip>
+                    <a:srcRect/>
+                    <a:stretch>
+                      <a:fillRect/>
+                    </a:stretch>
+                  </pic:blipFill>
+                  <pic:spPr bwMode="auto">
+                    <a:xfrm rot="5400000">
+                      <a:off x="0" y="0"/>
+                      <a:ext cx="7995967" cy="3645403"/>
+                    </a:xfrm>
+                    <a:prstGeom prst="rect">
+                      <a:avLst/>
+                    </a:prstGeom>
+                    <a:noFill/>
+                    <a:ln>
+                      <a:noFill/>
+                    </a:ln>
+                  </pic:spPr>
+                </pic:pic>
+              </a:graphicData>
+            </a:graphic>
+          </wp:inline>
+        </w:drawing>
+      </w:r>
+    </w:p>
+    <w:p>
+      <w:pPr>
+        <w:rPr>
+          <w:rFonts w:cs="Times New Roman"/>
+        </w:rPr>
+      </w:pPr>
+    </w:p>
+    <w:p>
+      <w:pPr>
+        <w:rPr>
+          <w:rFonts w:cs="Times New Roman"/>
+        </w:rPr>
+      </w:pPr>
+    </w:p>
+    <w:p>
+      <w:pPr>
+        <w:pStyle w:val="ListParagraph"/>
+        <w:numPr>
+          <w:ilvl w:val="0"/>
+          <w:numId w:val="16"/>
+        </w:numPr>
+        <w:spacing w:after="0" w:line="240" w:lineRule="auto"/>
+        <w:rPr>
+          <w:rFonts w:cs="Times New Roman"/>
+        </w:rPr>
+      </w:pPr>
+      <w:r>
+        <w:rPr>
+          <w:rFonts w:cs="Times New Roman"/>
+        </w:rPr>
+        <w:t xml:space="preserve">Critical Path </w:t>
+      </w:r>
+    </w:p>
+    <w:p>
+      <w:pPr>
+        <w:rPr>
+          <w:rFonts w:cs="Times New Roman"/>
+        </w:rPr>
+      </w:pPr>
+    </w:p>
+    <w:p>
+      <w:pPr>
+        <w:rPr>
+          <w:rFonts w:cs="Times New Roman"/>
+        </w:rPr>
+      </w:pPr>
+    </w:p>
+    <w:p>
+      <w:pPr>
+        <w:rPr>
+          <w:rFonts w:cs="Times New Roman"/>
+        </w:rPr>
+      </w:pPr>
+      <w:r>
+        <w:rPr>
+          <w:rFonts w:cs="Times New Roman"/>
+          <w:noProof/>
+          <w:lang w:eastAsia="en-GB"/>
+        </w:rPr>
+        <w:lastRenderedPageBreak/>
+        <w:drawing>
+          <wp:inline distT="0" distB="0" distL="0" distR="0" wp14:anchorId="77AC9A62" wp14:editId="33ABA15B">
+            <wp:extent cx="5723890" cy="3356610"/>
+            <wp:effectExtent l="0" t="0" r="0" b="0"/>
+            <wp:docPr id="14" name="Picture 14" descr="../Diagrams/Workbreakdown-CriticalPath/CriticalPathAddedTerm2.png"/>
+            <wp:cNvGraphicFramePr>
+              <a:graphicFrameLocks xmlns:a="http://schemas.openxmlformats.org/drawingml/2006/main" noChangeAspect="1"/>
+            </wp:cNvGraphicFramePr>
+            <a:graphic xmlns:a="http://schemas.openxmlformats.org/drawingml/2006/main">
+              <a:graphicData uri="http://schemas.openxmlformats.org/drawingml/2006/picture">
+                <pic:pic xmlns:pic="http://schemas.openxmlformats.org/drawingml/2006/picture">
+                  <pic:nvPicPr>
+                    <pic:cNvPr id="0" name="Picture 5" descr="../Diagrams/Workbreakdown-CriticalPath/CriticalPathAddedTerm2.png"/>
+                    <pic:cNvPicPr>
+                      <a:picLocks noChangeAspect="1" noChangeArrowheads="1"/>
+                    </pic:cNvPicPr>
+                  </pic:nvPicPr>
+                  <pic:blipFill>
+                    <a:blip r:embed="rId21">
+                      <a:extLst>
+                        <a:ext uri="{28A0092B-C50C-407E-A947-70E740481C1C}">
+                          <a14:useLocalDpi xmlns:a14="http://schemas.microsoft.com/office/drawing/2010/main" val="0"/>
+                        </a:ext>
+                      </a:extLst>
+                    </a:blip>
+                    <a:srcRect/>
+                    <a:stretch>
+                      <a:fillRect/>
+                    </a:stretch>
+                  </pic:blipFill>
+                  <pic:spPr bwMode="auto">
+                    <a:xfrm>
+                      <a:off x="0" y="0"/>
+                      <a:ext cx="5723890" cy="3356610"/>
+                    </a:xfrm>
+                    <a:prstGeom prst="rect">
+                      <a:avLst/>
+                    </a:prstGeom>
+                    <a:noFill/>
+                    <a:ln>
+                      <a:noFill/>
+                    </a:ln>
+                  </pic:spPr>
+                </pic:pic>
+              </a:graphicData>
+            </a:graphic>
+          </wp:inline>
+        </w:drawing>
+      </w:r>
+    </w:p>
+    <w:p>
+      <w:pPr>
+        <w:rPr>
+          <w:rFonts w:cs="Times New Roman"/>
+        </w:rPr>
+      </w:pPr>
+    </w:p>
+    <w:p>
+      <w:pPr>
+        <w:rPr>
+          <w:rFonts w:cs="Times New Roman"/>
+        </w:rPr>
+      </w:pPr>
+    </w:p>
+    <w:p>
+      <w:pPr>
+        <w:rPr>
+          <w:rFonts w:cs="Times New Roman"/>
+        </w:rPr>
+      </w:pPr>
+    </w:p>
+    <w:p>
+      <w:pPr>
+        <w:rPr>
+          <w:rFonts w:cs="Times New Roman"/>
+        </w:rPr>
+      </w:pPr>
+    </w:p>
+    <w:p>
+      <w:pPr>
+        <w:pStyle w:val="ListParagraph"/>
+        <w:numPr>
+          <w:ilvl w:val="0"/>
+          <w:numId w:val="16"/>
+        </w:numPr>
+        <w:spacing w:after="0" w:line="240" w:lineRule="auto"/>
+        <w:rPr>
+          <w:rFonts w:cs="Times New Roman"/>
+        </w:rPr>
+      </w:pPr>
+      <w:r>
+        <w:rPr>
+          <w:rFonts w:cs="Times New Roman"/>
+        </w:rPr>
+        <w:t xml:space="preserve">Work Breakdown </w:t>
+      </w:r>
+    </w:p>
+    <w:p>
+      <w:pPr>
+        <w:pStyle w:val="ListParagraph"/>
+        <w:rPr>
+          <w:rFonts w:cs="Times New Roman"/>
+        </w:rPr>
+      </w:pPr>
+    </w:p>
+    <w:p>
+      <w:pPr>
+        <w:pStyle w:val="ListParagraph"/>
+        <w:rPr>
+          <w:rFonts w:cs="Times New Roman"/>
+        </w:rPr>
+      </w:pPr>
+    </w:p>
+    <w:p>
+      <w:pPr>
+        <w:pStyle w:val="ListParagraph"/>
+        <w:rPr>
+          <w:rFonts w:cs="Times New Roman"/>
+        </w:rPr>
+      </w:pPr>
+      <w:r>
+        <w:rPr>
+          <w:rFonts w:cs="Times New Roman"/>
+        </w:rPr>
+        <w:t xml:space="preserve"> </w:t>
+      </w:r>
+    </w:p>
+    <w:p>
+      <w:r>
+        <w:rPr>
+          <w:rFonts w:cs="Times New Roman"/>
+          <w:noProof/>
+          <w:lang w:eastAsia="en-GB"/>
+        </w:rPr>
+        <w:drawing>
+          <wp:inline distT="0" distB="0" distL="0" distR="0" wp14:anchorId="5A59EE5B" wp14:editId="471A1225">
+            <wp:extent cx="6330673" cy="1913810"/>
+            <wp:effectExtent l="0" t="0" r="0" b="0"/>
+            <wp:docPr id="15" name="Picture 15" descr="../Diagrams/Workbreakdown-CriticalPath/WorkBreakDown.png"/>
+            <wp:cNvGraphicFramePr>
+              <a:graphicFrameLocks xmlns:a="http://schemas.openxmlformats.org/drawingml/2006/main" noChangeAspect="1"/>
+            </wp:cNvGraphicFramePr>
+            <a:graphic xmlns:a="http://schemas.openxmlformats.org/drawingml/2006/main">
+              <a:graphicData uri="http://schemas.openxmlformats.org/drawingml/2006/picture">
+                <pic:pic xmlns:pic="http://schemas.openxmlformats.org/drawingml/2006/picture">
+                  <pic:nvPicPr>
+                    <pic:cNvPr id="0" name="Picture 6" descr="../Diagrams/Workbreakdown-CriticalPath/WorkBreakDown.png"/>
+                    <pic:cNvPicPr>
+                      <a:picLocks noChangeAspect="1" noChangeArrowheads="1"/>
+                    </pic:cNvPicPr>
+                  </pic:nvPicPr>
+                  <pic:blipFill>
+                    <a:blip r:embed="rId22">
+                      <a:extLst>
+                        <a:ext uri="{28A0092B-C50C-407E-A947-70E740481C1C}">
+                          <a14:useLocalDpi xmlns:a14="http://schemas.microsoft.com/office/drawing/2010/main" val="0"/>
+                        </a:ext>
+                      </a:extLst>
+                    </a:blip>
+                    <a:srcRect/>
+                    <a:stretch>
+                      <a:fillRect/>
+                    </a:stretch>
+                  </pic:blipFill>
+                  <pic:spPr bwMode="auto">
+                    <a:xfrm>
+                      <a:off x="0" y="0"/>
+                      <a:ext cx="6369661" cy="1925596"/>
+                    </a:xfrm>
+                    <a:prstGeom prst="rect">
+                      <a:avLst/>
+                    </a:prstGeom>
+                    <a:noFill/>
+                    <a:ln>
+                      <a:noFill/>
+                    </a:ln>
+                  </pic:spPr>
+                </pic:pic>
+              </a:graphicData>
+            </a:graphic>
+          </wp:inline>
+        </w:drawing>
+      </w:r>
+    </w:p>
+    <w:p>
+      <w:pPr>
+        <w:rPr>
+          <w:rFonts w:cstheme="minorHAnsi"/>
+          <w:sz w:val="24"/>
+          <w:szCs w:val="24"/>
+          <w:lang w:eastAsia="en-GB"/>
+        </w:rPr>
+      </w:pPr>
+      <w:bookmarkStart w:id="47" w:name="_GoBack"/>
       <w:bookmarkEnd w:id="47"/>
-    </w:p>
-    <w:p>
-      <w:pPr>
-        <w:rPr>
-          <w:rFonts w:cstheme="minorHAnsi"/>
-          <w:sz w:val="24"/>
-          <w:szCs w:val="24"/>
-          <w:lang w:eastAsia="en-GB"/>
-        </w:rPr>
-      </w:pPr>
-      <w:r>
-        <w:rPr>
-          <w:rFonts w:cstheme="minorHAnsi"/>
-          <w:color w:val="000000"/>
-          <w:lang w:eastAsia="en-GB"/>
-        </w:rPr>
-        <w:t xml:space="preserve"> </w:t>
-      </w:r>
     </w:p>
     <w:p>
       <w:pPr>
@@ -8399,7 +11732,7 @@
 </file>
 
 <file path=word/endnotes.xml><?xml version="1.0" encoding="utf-8"?>
-<w:endnotes xmlns:wpc="http://schemas.microsoft.com/office/word/2010/wordprocessingCanvas" xmlns:mc="http://schemas.openxmlformats.org/markup-compatibility/2006" xmlns:o="urn:schemas-microsoft-com:office:office" xmlns:r="http://schemas.openxmlformats.org/officeDocument/2006/relationships" xmlns:m="http://schemas.openxmlformats.org/officeDocument/2006/math" xmlns:v="urn:schemas-microsoft-com:vml" xmlns:wp14="http://schemas.microsoft.com/office/word/2010/wordprocessingDrawing" xmlns:wp="http://schemas.openxmlformats.org/drawingml/2006/wordprocessingDrawing" xmlns:w10="urn:schemas-microsoft-com:office:word" xmlns:w="http://schemas.openxmlformats.org/wordprocessingml/2006/main" xmlns:w14="http://schemas.microsoft.com/office/word/2010/wordml" xmlns:w15="http://schemas.microsoft.com/office/word/2012/wordml" xmlns:wpg="http://schemas.microsoft.com/office/word/2010/wordprocessingGroup" xmlns:wpi="http://schemas.microsoft.com/office/word/2010/wordprocessingInk" xmlns:wne="http://schemas.microsoft.com/office/word/2006/wordml" xmlns:wps="http://schemas.microsoft.com/office/word/2010/wordprocessingShape" mc:Ignorable="w14 w15 wp14">
+<w:endnotes xmlns:wpc="http://schemas.microsoft.com/office/word/2010/wordprocessingCanvas" xmlns:mo="http://schemas.microsoft.com/office/mac/office/2008/main" xmlns:mc="http://schemas.openxmlformats.org/markup-compatibility/2006" xmlns:mv="urn:schemas-microsoft-com:mac:vml" xmlns:o="urn:schemas-microsoft-com:office:office" xmlns:r="http://schemas.openxmlformats.org/officeDocument/2006/relationships" xmlns:m="http://schemas.openxmlformats.org/officeDocument/2006/math" xmlns:v="urn:schemas-microsoft-com:vml" xmlns:wp14="http://schemas.microsoft.com/office/word/2010/wordprocessingDrawing" xmlns:wp="http://schemas.openxmlformats.org/drawingml/2006/wordprocessingDrawing" xmlns:w10="urn:schemas-microsoft-com:office:word" xmlns:w="http://schemas.openxmlformats.org/wordprocessingml/2006/main" xmlns:w14="http://schemas.microsoft.com/office/word/2010/wordml" xmlns:w15="http://schemas.microsoft.com/office/word/2012/wordml" xmlns:wpg="http://schemas.microsoft.com/office/word/2010/wordprocessingGroup" xmlns:wpi="http://schemas.microsoft.com/office/word/2010/wordprocessingInk" xmlns:wne="http://schemas.microsoft.com/office/word/2006/wordml" xmlns:wps="http://schemas.microsoft.com/office/word/2010/wordprocessingShape" mc:Ignorable="w14 w15 wp14">
   <w:endnote w:type="separator" w:id="-1">
     <w:p>
       <w:r>
@@ -8418,7 +11751,7 @@
 </file>
 
 <file path=word/footnotes.xml><?xml version="1.0" encoding="utf-8"?>
-<w:footnotes xmlns:wpc="http://schemas.microsoft.com/office/word/2010/wordprocessingCanvas" xmlns:mc="http://schemas.openxmlformats.org/markup-compatibility/2006" xmlns:o="urn:schemas-microsoft-com:office:office" xmlns:r="http://schemas.openxmlformats.org/officeDocument/2006/relationships" xmlns:m="http://schemas.openxmlformats.org/officeDocument/2006/math" xmlns:v="urn:schemas-microsoft-com:vml" xmlns:wp14="http://schemas.microsoft.com/office/word/2010/wordprocessingDrawing" xmlns:wp="http://schemas.openxmlformats.org/drawingml/2006/wordprocessingDrawing" xmlns:w10="urn:schemas-microsoft-com:office:word" xmlns:w="http://schemas.openxmlformats.org/wordprocessingml/2006/main" xmlns:w14="http://schemas.microsoft.com/office/word/2010/wordml" xmlns:w15="http://schemas.microsoft.com/office/word/2012/wordml" xmlns:wpg="http://schemas.microsoft.com/office/word/2010/wordprocessingGroup" xmlns:wpi="http://schemas.microsoft.com/office/word/2010/wordprocessingInk" xmlns:wne="http://schemas.microsoft.com/office/word/2006/wordml" xmlns:wps="http://schemas.microsoft.com/office/word/2010/wordprocessingShape" mc:Ignorable="w14 w15 wp14">
+<w:footnotes xmlns:wpc="http://schemas.microsoft.com/office/word/2010/wordprocessingCanvas" xmlns:mo="http://schemas.microsoft.com/office/mac/office/2008/main" xmlns:mc="http://schemas.openxmlformats.org/markup-compatibility/2006" xmlns:mv="urn:schemas-microsoft-com:mac:vml" xmlns:o="urn:schemas-microsoft-com:office:office" xmlns:r="http://schemas.openxmlformats.org/officeDocument/2006/relationships" xmlns:m="http://schemas.openxmlformats.org/officeDocument/2006/math" xmlns:v="urn:schemas-microsoft-com:vml" xmlns:wp14="http://schemas.microsoft.com/office/word/2010/wordprocessingDrawing" xmlns:wp="http://schemas.openxmlformats.org/drawingml/2006/wordprocessingDrawing" xmlns:w10="urn:schemas-microsoft-com:office:word" xmlns:w="http://schemas.openxmlformats.org/wordprocessingml/2006/main" xmlns:w14="http://schemas.microsoft.com/office/word/2010/wordml" xmlns:w15="http://schemas.microsoft.com/office/word/2012/wordml" xmlns:wpg="http://schemas.microsoft.com/office/word/2010/wordprocessingGroup" xmlns:wpi="http://schemas.microsoft.com/office/word/2010/wordprocessingInk" xmlns:wne="http://schemas.microsoft.com/office/word/2006/wordml" xmlns:wps="http://schemas.microsoft.com/office/word/2010/wordprocessingShape" mc:Ignorable="w14 w15 wp14">
   <w:footnote w:type="separator" w:id="-1">
     <w:p>
       <w:r>
@@ -8437,8 +11770,121 @@
 </file>
 
 <file path=word/numbering.xml><?xml version="1.0" encoding="utf-8"?>
-<w:numbering xmlns:wpc="http://schemas.microsoft.com/office/word/2010/wordprocessingCanvas" xmlns:mc="http://schemas.openxmlformats.org/markup-compatibility/2006" xmlns:o="urn:schemas-microsoft-com:office:office" xmlns:r="http://schemas.openxmlformats.org/officeDocument/2006/relationships" xmlns:m="http://schemas.openxmlformats.org/officeDocument/2006/math" xmlns:v="urn:schemas-microsoft-com:vml" xmlns:wp14="http://schemas.microsoft.com/office/word/2010/wordprocessingDrawing" xmlns:wp="http://schemas.openxmlformats.org/drawingml/2006/wordprocessingDrawing" xmlns:w10="urn:schemas-microsoft-com:office:word" xmlns:w="http://schemas.openxmlformats.org/wordprocessingml/2006/main" xmlns:w14="http://schemas.microsoft.com/office/word/2010/wordml" xmlns:w15="http://schemas.microsoft.com/office/word/2012/wordml" xmlns:wpg="http://schemas.microsoft.com/office/word/2010/wordprocessingGroup" xmlns:wpi="http://schemas.microsoft.com/office/word/2010/wordprocessingInk" xmlns:wne="http://schemas.microsoft.com/office/word/2006/wordml" xmlns:wps="http://schemas.microsoft.com/office/word/2010/wordprocessingShape" mc:Ignorable="w14 w15 wp14">
-  <w:abstractNum w:abstractNumId="0" w15:restartNumberingAfterBreak="0">
+<w:numbering xmlns:wpc="http://schemas.microsoft.com/office/word/2010/wordprocessingCanvas" xmlns:mo="http://schemas.microsoft.com/office/mac/office/2008/main" xmlns:mc="http://schemas.openxmlformats.org/markup-compatibility/2006" xmlns:mv="urn:schemas-microsoft-com:mac:vml" xmlns:o="urn:schemas-microsoft-com:office:office" xmlns:r="http://schemas.openxmlformats.org/officeDocument/2006/relationships" xmlns:m="http://schemas.openxmlformats.org/officeDocument/2006/math" xmlns:v="urn:schemas-microsoft-com:vml" xmlns:wp14="http://schemas.microsoft.com/office/word/2010/wordprocessingDrawing" xmlns:wp="http://schemas.openxmlformats.org/drawingml/2006/wordprocessingDrawing" xmlns:w10="urn:schemas-microsoft-com:office:word" xmlns:w="http://schemas.openxmlformats.org/wordprocessingml/2006/main" xmlns:w14="http://schemas.microsoft.com/office/word/2010/wordml" xmlns:w15="http://schemas.microsoft.com/office/word/2012/wordml" xmlns:wpg="http://schemas.microsoft.com/office/word/2010/wordprocessingGroup" xmlns:wpi="http://schemas.microsoft.com/office/word/2010/wordprocessingInk" xmlns:wne="http://schemas.microsoft.com/office/word/2006/wordml" xmlns:wps="http://schemas.microsoft.com/office/word/2010/wordprocessingShape" mc:Ignorable="w14 w15 wp14">
+  <w:abstractNum w:abstractNumId="0">
+    <w:nsid w:val="02C60641"/>
+    <w:multiLevelType w:val="hybridMultilevel"/>
+    <w:tmpl w:val="1462322E"/>
+    <w:lvl w:ilvl="0" w:tplc="08090001">
+      <w:start w:val="1"/>
+      <w:numFmt w:val="bullet"/>
+      <w:lvlText w:val=""/>
+      <w:lvlJc w:val="left"/>
+      <w:pPr>
+        <w:ind w:left="720" w:hanging="360"/>
+      </w:pPr>
+      <w:rPr>
+        <w:rFonts w:ascii="Symbol" w:hAnsi="Symbol" w:hint="default"/>
+      </w:rPr>
+    </w:lvl>
+    <w:lvl w:ilvl="1" w:tplc="08090003" w:tentative="1">
+      <w:start w:val="1"/>
+      <w:numFmt w:val="bullet"/>
+      <w:lvlText w:val="o"/>
+      <w:lvlJc w:val="left"/>
+      <w:pPr>
+        <w:ind w:left="1440" w:hanging="360"/>
+      </w:pPr>
+      <w:rPr>
+        <w:rFonts w:ascii="Courier New" w:hAnsi="Courier New" w:cs="Courier New" w:hint="default"/>
+      </w:rPr>
+    </w:lvl>
+    <w:lvl w:ilvl="2" w:tplc="08090005" w:tentative="1">
+      <w:start w:val="1"/>
+      <w:numFmt w:val="bullet"/>
+      <w:lvlText w:val=""/>
+      <w:lvlJc w:val="left"/>
+      <w:pPr>
+        <w:ind w:left="2160" w:hanging="360"/>
+      </w:pPr>
+      <w:rPr>
+        <w:rFonts w:ascii="Wingdings" w:hAnsi="Wingdings" w:hint="default"/>
+      </w:rPr>
+    </w:lvl>
+    <w:lvl w:ilvl="3" w:tplc="08090001" w:tentative="1">
+      <w:start w:val="1"/>
+      <w:numFmt w:val="bullet"/>
+      <w:lvlText w:val=""/>
+      <w:lvlJc w:val="left"/>
+      <w:pPr>
+        <w:ind w:left="2880" w:hanging="360"/>
+      </w:pPr>
+      <w:rPr>
+        <w:rFonts w:ascii="Symbol" w:hAnsi="Symbol" w:hint="default"/>
+      </w:rPr>
+    </w:lvl>
+    <w:lvl w:ilvl="4" w:tplc="08090003" w:tentative="1">
+      <w:start w:val="1"/>
+      <w:numFmt w:val="bullet"/>
+      <w:lvlText w:val="o"/>
+      <w:lvlJc w:val="left"/>
+      <w:pPr>
+        <w:ind w:left="3600" w:hanging="360"/>
+      </w:pPr>
+      <w:rPr>
+        <w:rFonts w:ascii="Courier New" w:hAnsi="Courier New" w:cs="Courier New" w:hint="default"/>
+      </w:rPr>
+    </w:lvl>
+    <w:lvl w:ilvl="5" w:tplc="08090005" w:tentative="1">
+      <w:start w:val="1"/>
+      <w:numFmt w:val="bullet"/>
+      <w:lvlText w:val=""/>
+      <w:lvlJc w:val="left"/>
+      <w:pPr>
+        <w:ind w:left="4320" w:hanging="360"/>
+      </w:pPr>
+      <w:rPr>
+        <w:rFonts w:ascii="Wingdings" w:hAnsi="Wingdings" w:hint="default"/>
+      </w:rPr>
+    </w:lvl>
+    <w:lvl w:ilvl="6" w:tplc="08090001" w:tentative="1">
+      <w:start w:val="1"/>
+      <w:numFmt w:val="bullet"/>
+      <w:lvlText w:val=""/>
+      <w:lvlJc w:val="left"/>
+      <w:pPr>
+        <w:ind w:left="5040" w:hanging="360"/>
+      </w:pPr>
+      <w:rPr>
+        <w:rFonts w:ascii="Symbol" w:hAnsi="Symbol" w:hint="default"/>
+      </w:rPr>
+    </w:lvl>
+    <w:lvl w:ilvl="7" w:tplc="08090003" w:tentative="1">
+      <w:start w:val="1"/>
+      <w:numFmt w:val="bullet"/>
+      <w:lvlText w:val="o"/>
+      <w:lvlJc w:val="left"/>
+      <w:pPr>
+        <w:ind w:left="5760" w:hanging="360"/>
+      </w:pPr>
+      <w:rPr>
+        <w:rFonts w:ascii="Courier New" w:hAnsi="Courier New" w:cs="Courier New" w:hint="default"/>
+      </w:rPr>
+    </w:lvl>
+    <w:lvl w:ilvl="8" w:tplc="08090005" w:tentative="1">
+      <w:start w:val="1"/>
+      <w:numFmt w:val="bullet"/>
+      <w:lvlText w:val=""/>
+      <w:lvlJc w:val="left"/>
+      <w:pPr>
+        <w:ind w:left="6480" w:hanging="360"/>
+      </w:pPr>
+      <w:rPr>
+        <w:rFonts w:ascii="Wingdings" w:hAnsi="Wingdings" w:hint="default"/>
+      </w:rPr>
+    </w:lvl>
+  </w:abstractNum>
+  <w:abstractNum w:abstractNumId="1">
     <w:nsid w:val="09C34135"/>
     <w:multiLevelType w:val="hybridMultilevel"/>
     <w:tmpl w:val="7F2053D0"/>
@@ -8551,7 +11997,7 @@
       </w:rPr>
     </w:lvl>
   </w:abstractNum>
-  <w:abstractNum w:abstractNumId="1" w15:restartNumberingAfterBreak="0">
+  <w:abstractNum w:abstractNumId="2">
     <w:nsid w:val="0C387C2D"/>
     <w:multiLevelType w:val="hybridMultilevel"/>
     <w:tmpl w:val="A4608C30"/>
@@ -8640,7 +12086,7 @@
       </w:pPr>
     </w:lvl>
   </w:abstractNum>
-  <w:abstractNum w:abstractNumId="2" w15:restartNumberingAfterBreak="0">
+  <w:abstractNum w:abstractNumId="3">
     <w:nsid w:val="0D6B71C1"/>
     <w:multiLevelType w:val="hybridMultilevel"/>
     <w:tmpl w:val="9490BD42"/>
@@ -8754,7 +12200,7 @@
       </w:rPr>
     </w:lvl>
   </w:abstractNum>
-  <w:abstractNum w:abstractNumId="3" w15:restartNumberingAfterBreak="0">
+  <w:abstractNum w:abstractNumId="4">
     <w:nsid w:val="198954FA"/>
     <w:multiLevelType w:val="hybridMultilevel"/>
     <w:tmpl w:val="91FE6530"/>
@@ -8867,7 +12313,120 @@
       </w:rPr>
     </w:lvl>
   </w:abstractNum>
-  <w:abstractNum w:abstractNumId="4" w15:restartNumberingAfterBreak="0">
+  <w:abstractNum w:abstractNumId="5">
+    <w:nsid w:val="1E2D55A4"/>
+    <w:multiLevelType w:val="hybridMultilevel"/>
+    <w:tmpl w:val="6438577A"/>
+    <w:lvl w:ilvl="0" w:tplc="08090001">
+      <w:start w:val="1"/>
+      <w:numFmt w:val="bullet"/>
+      <w:lvlText w:val=""/>
+      <w:lvlJc w:val="left"/>
+      <w:pPr>
+        <w:ind w:left="1446" w:hanging="360"/>
+      </w:pPr>
+      <w:rPr>
+        <w:rFonts w:ascii="Symbol" w:hAnsi="Symbol" w:hint="default"/>
+      </w:rPr>
+    </w:lvl>
+    <w:lvl w:ilvl="1" w:tplc="08090003">
+      <w:start w:val="1"/>
+      <w:numFmt w:val="bullet"/>
+      <w:lvlText w:val="o"/>
+      <w:lvlJc w:val="left"/>
+      <w:pPr>
+        <w:ind w:left="2166" w:hanging="360"/>
+      </w:pPr>
+      <w:rPr>
+        <w:rFonts w:ascii="Courier New" w:hAnsi="Courier New" w:cs="Courier New" w:hint="default"/>
+      </w:rPr>
+    </w:lvl>
+    <w:lvl w:ilvl="2" w:tplc="08090005">
+      <w:start w:val="1"/>
+      <w:numFmt w:val="bullet"/>
+      <w:lvlText w:val=""/>
+      <w:lvlJc w:val="left"/>
+      <w:pPr>
+        <w:ind w:left="2886" w:hanging="360"/>
+      </w:pPr>
+      <w:rPr>
+        <w:rFonts w:ascii="Wingdings" w:hAnsi="Wingdings" w:hint="default"/>
+      </w:rPr>
+    </w:lvl>
+    <w:lvl w:ilvl="3" w:tplc="08090001">
+      <w:start w:val="1"/>
+      <w:numFmt w:val="bullet"/>
+      <w:lvlText w:val=""/>
+      <w:lvlJc w:val="left"/>
+      <w:pPr>
+        <w:ind w:left="3606" w:hanging="360"/>
+      </w:pPr>
+      <w:rPr>
+        <w:rFonts w:ascii="Symbol" w:hAnsi="Symbol" w:hint="default"/>
+      </w:rPr>
+    </w:lvl>
+    <w:lvl w:ilvl="4" w:tplc="08090003">
+      <w:start w:val="1"/>
+      <w:numFmt w:val="bullet"/>
+      <w:lvlText w:val="o"/>
+      <w:lvlJc w:val="left"/>
+      <w:pPr>
+        <w:ind w:left="4326" w:hanging="360"/>
+      </w:pPr>
+      <w:rPr>
+        <w:rFonts w:ascii="Courier New" w:hAnsi="Courier New" w:cs="Courier New" w:hint="default"/>
+      </w:rPr>
+    </w:lvl>
+    <w:lvl w:ilvl="5" w:tplc="08090005">
+      <w:start w:val="1"/>
+      <w:numFmt w:val="bullet"/>
+      <w:lvlText w:val=""/>
+      <w:lvlJc w:val="left"/>
+      <w:pPr>
+        <w:ind w:left="5046" w:hanging="360"/>
+      </w:pPr>
+      <w:rPr>
+        <w:rFonts w:ascii="Wingdings" w:hAnsi="Wingdings" w:hint="default"/>
+      </w:rPr>
+    </w:lvl>
+    <w:lvl w:ilvl="6" w:tplc="08090001">
+      <w:start w:val="1"/>
+      <w:numFmt w:val="bullet"/>
+      <w:lvlText w:val=""/>
+      <w:lvlJc w:val="left"/>
+      <w:pPr>
+        <w:ind w:left="5766" w:hanging="360"/>
+      </w:pPr>
+      <w:rPr>
+        <w:rFonts w:ascii="Symbol" w:hAnsi="Symbol" w:hint="default"/>
+      </w:rPr>
+    </w:lvl>
+    <w:lvl w:ilvl="7" w:tplc="08090003">
+      <w:start w:val="1"/>
+      <w:numFmt w:val="bullet"/>
+      <w:lvlText w:val="o"/>
+      <w:lvlJc w:val="left"/>
+      <w:pPr>
+        <w:ind w:left="6486" w:hanging="360"/>
+      </w:pPr>
+      <w:rPr>
+        <w:rFonts w:ascii="Courier New" w:hAnsi="Courier New" w:cs="Courier New" w:hint="default"/>
+      </w:rPr>
+    </w:lvl>
+    <w:lvl w:ilvl="8" w:tplc="08090005">
+      <w:start w:val="1"/>
+      <w:numFmt w:val="bullet"/>
+      <w:lvlText w:val=""/>
+      <w:lvlJc w:val="left"/>
+      <w:pPr>
+        <w:ind w:left="7206" w:hanging="360"/>
+      </w:pPr>
+      <w:rPr>
+        <w:rFonts w:ascii="Wingdings" w:hAnsi="Wingdings" w:hint="default"/>
+      </w:rPr>
+    </w:lvl>
+  </w:abstractNum>
+  <w:abstractNum w:abstractNumId="6">
     <w:nsid w:val="206452FA"/>
     <w:multiLevelType w:val="hybridMultilevel"/>
     <w:tmpl w:val="F5F69F08"/>
@@ -8980,7 +12539,7 @@
       </w:rPr>
     </w:lvl>
   </w:abstractNum>
-  <w:abstractNum w:abstractNumId="5" w15:restartNumberingAfterBreak="0">
+  <w:abstractNum w:abstractNumId="7">
     <w:nsid w:val="25735DA2"/>
     <w:multiLevelType w:val="multilevel"/>
     <w:tmpl w:val="B9B2767E"/>
@@ -9129,7 +12688,7 @@
       </w:rPr>
     </w:lvl>
   </w:abstractNum>
-  <w:abstractNum w:abstractNumId="6" w15:restartNumberingAfterBreak="0">
+  <w:abstractNum w:abstractNumId="8">
     <w:nsid w:val="27DF52D8"/>
     <w:multiLevelType w:val="multilevel"/>
     <w:tmpl w:val="C330A646"/>
@@ -9278,7 +12837,7 @@
       </w:rPr>
     </w:lvl>
   </w:abstractNum>
-  <w:abstractNum w:abstractNumId="7" w15:restartNumberingAfterBreak="0">
+  <w:abstractNum w:abstractNumId="9">
     <w:nsid w:val="2ADA1CC6"/>
     <w:multiLevelType w:val="multilevel"/>
     <w:tmpl w:val="25545716"/>
@@ -9427,7 +12986,7 @@
       </w:rPr>
     </w:lvl>
   </w:abstractNum>
-  <w:abstractNum w:abstractNumId="8" w15:restartNumberingAfterBreak="0">
+  <w:abstractNum w:abstractNumId="10">
     <w:nsid w:val="3CE857A1"/>
     <w:multiLevelType w:val="multilevel"/>
     <w:tmpl w:val="1BA0193E"/>
@@ -9576,7 +13135,7 @@
       </w:rPr>
     </w:lvl>
   </w:abstractNum>
-  <w:abstractNum w:abstractNumId="9" w15:restartNumberingAfterBreak="0">
+  <w:abstractNum w:abstractNumId="11">
     <w:nsid w:val="44442BEA"/>
     <w:multiLevelType w:val="hybridMultilevel"/>
     <w:tmpl w:val="F77A89A2"/>
@@ -9690,7 +13249,7 @@
       </w:rPr>
     </w:lvl>
   </w:abstractNum>
-  <w:abstractNum w:abstractNumId="10" w15:restartNumberingAfterBreak="0">
+  <w:abstractNum w:abstractNumId="12">
     <w:nsid w:val="4E804788"/>
     <w:multiLevelType w:val="hybridMultilevel"/>
     <w:tmpl w:val="9160976E"/>
@@ -9779,7 +13338,7 @@
       </w:pPr>
     </w:lvl>
   </w:abstractNum>
-  <w:abstractNum w:abstractNumId="11" w15:restartNumberingAfterBreak="0">
+  <w:abstractNum w:abstractNumId="13">
     <w:nsid w:val="5B727D17"/>
     <w:multiLevelType w:val="hybridMultilevel"/>
     <w:tmpl w:val="6302D230"/>
@@ -9892,7 +13451,7 @@
       </w:rPr>
     </w:lvl>
   </w:abstractNum>
-  <w:abstractNum w:abstractNumId="12" w15:restartNumberingAfterBreak="0">
+  <w:abstractNum w:abstractNumId="14">
     <w:nsid w:val="5E7166E0"/>
     <w:multiLevelType w:val="hybridMultilevel"/>
     <w:tmpl w:val="CC988178"/>
@@ -10006,7 +13565,7 @@
       </w:rPr>
     </w:lvl>
   </w:abstractNum>
-  <w:abstractNum w:abstractNumId="13" w15:restartNumberingAfterBreak="0">
+  <w:abstractNum w:abstractNumId="15">
     <w:nsid w:val="62220480"/>
     <w:multiLevelType w:val="hybridMultilevel"/>
     <w:tmpl w:val="93BE8AB2"/>
@@ -10119,44 +13678,243 @@
       </w:rPr>
     </w:lvl>
   </w:abstractNum>
+  <w:abstractNum w:abstractNumId="16">
+    <w:nsid w:val="6B9D383B"/>
+    <w:multiLevelType w:val="hybridMultilevel"/>
+    <w:tmpl w:val="F71C7BDC"/>
+    <w:lvl w:ilvl="0" w:tplc="08090001">
+      <w:start w:val="1"/>
+      <w:numFmt w:val="bullet"/>
+      <w:lvlText w:val=""/>
+      <w:lvlJc w:val="left"/>
+      <w:pPr>
+        <w:ind w:left="1446" w:hanging="360"/>
+      </w:pPr>
+      <w:rPr>
+        <w:rFonts w:ascii="Symbol" w:hAnsi="Symbol" w:hint="default"/>
+      </w:rPr>
+    </w:lvl>
+    <w:lvl w:ilvl="1" w:tplc="08090003">
+      <w:start w:val="1"/>
+      <w:numFmt w:val="bullet"/>
+      <w:lvlText w:val="o"/>
+      <w:lvlJc w:val="left"/>
+      <w:pPr>
+        <w:ind w:left="2166" w:hanging="360"/>
+      </w:pPr>
+      <w:rPr>
+        <w:rFonts w:ascii="Courier New" w:hAnsi="Courier New" w:cs="Courier New" w:hint="default"/>
+      </w:rPr>
+    </w:lvl>
+    <w:lvl w:ilvl="2" w:tplc="08090005">
+      <w:start w:val="1"/>
+      <w:numFmt w:val="bullet"/>
+      <w:lvlText w:val=""/>
+      <w:lvlJc w:val="left"/>
+      <w:pPr>
+        <w:ind w:left="2886" w:hanging="360"/>
+      </w:pPr>
+      <w:rPr>
+        <w:rFonts w:ascii="Wingdings" w:hAnsi="Wingdings" w:hint="default"/>
+      </w:rPr>
+    </w:lvl>
+    <w:lvl w:ilvl="3" w:tplc="08090001">
+      <w:start w:val="1"/>
+      <w:numFmt w:val="bullet"/>
+      <w:lvlText w:val=""/>
+      <w:lvlJc w:val="left"/>
+      <w:pPr>
+        <w:ind w:left="3606" w:hanging="360"/>
+      </w:pPr>
+      <w:rPr>
+        <w:rFonts w:ascii="Symbol" w:hAnsi="Symbol" w:hint="default"/>
+      </w:rPr>
+    </w:lvl>
+    <w:lvl w:ilvl="4" w:tplc="08090003">
+      <w:start w:val="1"/>
+      <w:numFmt w:val="bullet"/>
+      <w:lvlText w:val="o"/>
+      <w:lvlJc w:val="left"/>
+      <w:pPr>
+        <w:ind w:left="4326" w:hanging="360"/>
+      </w:pPr>
+      <w:rPr>
+        <w:rFonts w:ascii="Courier New" w:hAnsi="Courier New" w:cs="Courier New" w:hint="default"/>
+      </w:rPr>
+    </w:lvl>
+    <w:lvl w:ilvl="5" w:tplc="08090005">
+      <w:start w:val="1"/>
+      <w:numFmt w:val="bullet"/>
+      <w:lvlText w:val=""/>
+      <w:lvlJc w:val="left"/>
+      <w:pPr>
+        <w:ind w:left="5046" w:hanging="360"/>
+      </w:pPr>
+      <w:rPr>
+        <w:rFonts w:ascii="Wingdings" w:hAnsi="Wingdings" w:hint="default"/>
+      </w:rPr>
+    </w:lvl>
+    <w:lvl w:ilvl="6" w:tplc="08090001">
+      <w:start w:val="1"/>
+      <w:numFmt w:val="bullet"/>
+      <w:lvlText w:val=""/>
+      <w:lvlJc w:val="left"/>
+      <w:pPr>
+        <w:ind w:left="5766" w:hanging="360"/>
+      </w:pPr>
+      <w:rPr>
+        <w:rFonts w:ascii="Symbol" w:hAnsi="Symbol" w:hint="default"/>
+      </w:rPr>
+    </w:lvl>
+    <w:lvl w:ilvl="7" w:tplc="08090003">
+      <w:start w:val="1"/>
+      <w:numFmt w:val="bullet"/>
+      <w:lvlText w:val="o"/>
+      <w:lvlJc w:val="left"/>
+      <w:pPr>
+        <w:ind w:left="6486" w:hanging="360"/>
+      </w:pPr>
+      <w:rPr>
+        <w:rFonts w:ascii="Courier New" w:hAnsi="Courier New" w:cs="Courier New" w:hint="default"/>
+      </w:rPr>
+    </w:lvl>
+    <w:lvl w:ilvl="8" w:tplc="08090005">
+      <w:start w:val="1"/>
+      <w:numFmt w:val="bullet"/>
+      <w:lvlText w:val=""/>
+      <w:lvlJc w:val="left"/>
+      <w:pPr>
+        <w:ind w:left="7206" w:hanging="360"/>
+      </w:pPr>
+      <w:rPr>
+        <w:rFonts w:ascii="Wingdings" w:hAnsi="Wingdings" w:hint="default"/>
+      </w:rPr>
+    </w:lvl>
+  </w:abstractNum>
+  <w:abstractNum w:abstractNumId="17">
+    <w:nsid w:val="72AE414B"/>
+    <w:multiLevelType w:val="hybridMultilevel"/>
+    <w:tmpl w:val="73586146"/>
+    <w:lvl w:ilvl="0" w:tplc="04090015">
+      <w:start w:val="1"/>
+      <w:numFmt w:val="upperLetter"/>
+      <w:lvlText w:val="%1."/>
+      <w:lvlJc w:val="left"/>
+      <w:pPr>
+        <w:ind w:left="720" w:hanging="360"/>
+      </w:pPr>
+    </w:lvl>
+    <w:lvl w:ilvl="1" w:tplc="08090019">
+      <w:start w:val="1"/>
+      <w:numFmt w:val="lowerLetter"/>
+      <w:lvlText w:val="%2."/>
+      <w:lvlJc w:val="left"/>
+      <w:pPr>
+        <w:ind w:left="1440" w:hanging="360"/>
+      </w:pPr>
+    </w:lvl>
+    <w:lvl w:ilvl="2" w:tplc="0809001B" w:tentative="1">
+      <w:start w:val="1"/>
+      <w:numFmt w:val="lowerRoman"/>
+      <w:lvlText w:val="%3."/>
+      <w:lvlJc w:val="right"/>
+      <w:pPr>
+        <w:ind w:left="2160" w:hanging="180"/>
+      </w:pPr>
+    </w:lvl>
+    <w:lvl w:ilvl="3" w:tplc="0809000F" w:tentative="1">
+      <w:start w:val="1"/>
+      <w:numFmt w:val="decimal"/>
+      <w:lvlText w:val="%4."/>
+      <w:lvlJc w:val="left"/>
+      <w:pPr>
+        <w:ind w:left="2880" w:hanging="360"/>
+      </w:pPr>
+    </w:lvl>
+    <w:lvl w:ilvl="4" w:tplc="08090019" w:tentative="1">
+      <w:start w:val="1"/>
+      <w:numFmt w:val="lowerLetter"/>
+      <w:lvlText w:val="%5."/>
+      <w:lvlJc w:val="left"/>
+      <w:pPr>
+        <w:ind w:left="3600" w:hanging="360"/>
+      </w:pPr>
+    </w:lvl>
+    <w:lvl w:ilvl="5" w:tplc="0809001B" w:tentative="1">
+      <w:start w:val="1"/>
+      <w:numFmt w:val="lowerRoman"/>
+      <w:lvlText w:val="%6."/>
+      <w:lvlJc w:val="right"/>
+      <w:pPr>
+        <w:ind w:left="4320" w:hanging="180"/>
+      </w:pPr>
+    </w:lvl>
+    <w:lvl w:ilvl="6" w:tplc="0809000F" w:tentative="1">
+      <w:start w:val="1"/>
+      <w:numFmt w:val="decimal"/>
+      <w:lvlText w:val="%7."/>
+      <w:lvlJc w:val="left"/>
+      <w:pPr>
+        <w:ind w:left="5040" w:hanging="360"/>
+      </w:pPr>
+    </w:lvl>
+    <w:lvl w:ilvl="7" w:tplc="08090019" w:tentative="1">
+      <w:start w:val="1"/>
+      <w:numFmt w:val="lowerLetter"/>
+      <w:lvlText w:val="%8."/>
+      <w:lvlJc w:val="left"/>
+      <w:pPr>
+        <w:ind w:left="5760" w:hanging="360"/>
+      </w:pPr>
+    </w:lvl>
+    <w:lvl w:ilvl="8" w:tplc="0809001B" w:tentative="1">
+      <w:start w:val="1"/>
+      <w:numFmt w:val="lowerRoman"/>
+      <w:lvlText w:val="%9."/>
+      <w:lvlJc w:val="right"/>
+      <w:pPr>
+        <w:ind w:left="6480" w:hanging="180"/>
+      </w:pPr>
+    </w:lvl>
+  </w:abstractNum>
   <w:num w:numId="1">
+    <w:abstractNumId w:val="6"/>
+  </w:num>
+  <w:num w:numId="2">
     <w:abstractNumId w:val="4"/>
   </w:num>
-  <w:num w:numId="2">
+  <w:num w:numId="3">
+    <w:abstractNumId w:val="13"/>
+  </w:num>
+  <w:num w:numId="4">
+    <w:abstractNumId w:val="2"/>
+  </w:num>
+  <w:num w:numId="5">
+    <w:abstractNumId w:val="12"/>
+  </w:num>
+  <w:num w:numId="6">
+    <w:abstractNumId w:val="1"/>
+  </w:num>
+  <w:num w:numId="7">
     <w:abstractNumId w:val="3"/>
   </w:num>
-  <w:num w:numId="3">
+  <w:num w:numId="8">
+    <w:abstractNumId w:val="14"/>
+  </w:num>
+  <w:num w:numId="9">
     <w:abstractNumId w:val="11"/>
   </w:num>
-  <w:num w:numId="4">
-    <w:abstractNumId w:val="1"/>
+  <w:num w:numId="10">
+    <w:abstractNumId w:val="15"/>
   </w:num>
-  <w:num w:numId="5">
-    <w:abstractNumId w:val="10"/>
+  <w:num w:numId="11">
+    <w:abstractNumId w:val="7"/>
   </w:num>
-  <w:num w:numId="6">
-    <w:abstractNumId w:val="0"/>
-  </w:num>
-  <w:num w:numId="7">
-    <w:abstractNumId w:val="2"/>
-  </w:num>
-  <w:num w:numId="8">
-    <w:abstractNumId w:val="12"/>
-  </w:num>
-  <w:num w:numId="9">
+  <w:num w:numId="12">
     <w:abstractNumId w:val="9"/>
   </w:num>
-  <w:num w:numId="10">
-    <w:abstractNumId w:val="13"/>
-  </w:num>
-  <w:num w:numId="11">
-    <w:abstractNumId w:val="5"/>
-  </w:num>
-  <w:num w:numId="12">
-    <w:abstractNumId w:val="7"/>
-  </w:num>
   <w:num w:numId="13">
-    <w:abstractNumId w:val="7"/>
+    <w:abstractNumId w:val="9"/>
     <w:lvlOverride w:ilvl="1">
       <w:lvl w:ilvl="1">
         <w:numFmt w:val="bullet"/>
@@ -10176,10 +13934,22 @@
     </w:lvlOverride>
   </w:num>
   <w:num w:numId="14">
+    <w:abstractNumId w:val="10"/>
+  </w:num>
+  <w:num w:numId="15">
     <w:abstractNumId w:val="8"/>
   </w:num>
-  <w:num w:numId="15">
-    <w:abstractNumId w:val="6"/>
+  <w:num w:numId="16">
+    <w:abstractNumId w:val="17"/>
+  </w:num>
+  <w:num w:numId="17">
+    <w:abstractNumId w:val="5"/>
+  </w:num>
+  <w:num w:numId="18">
+    <w:abstractNumId w:val="16"/>
+  </w:num>
+  <w:num w:numId="19">
+    <w:abstractNumId w:val="0"/>
   </w:num>
 </w:numbering>
 </file>
@@ -10197,7 +13967,7 @@
     </w:rPrDefault>
     <w:pPrDefault/>
   </w:docDefaults>
-  <w:latentStyles w:defLockedState="0" w:defUIPriority="99" w:defSemiHidden="0" w:defUnhideWhenUsed="0" w:defQFormat="0" w:count="371">
+  <w:latentStyles w:defLockedState="0" w:defUIPriority="99" w:defSemiHidden="0" w:defUnhideWhenUsed="0" w:defQFormat="0" w:count="380">
     <w:lsdException w:name="Normal" w:uiPriority="0" w:qFormat="1"/>
     <w:lsdException w:name="heading 1" w:uiPriority="9" w:qFormat="1"/>
     <w:lsdException w:name="heading 2" w:semiHidden="1" w:uiPriority="9" w:unhideWhenUsed="1" w:qFormat="1"/>
@@ -11052,6 +14822,29 @@
       <w:szCs w:val="56"/>
     </w:rPr>
   </w:style>
+  <w:style w:type="table" w:styleId="TableGrid">
+    <w:name w:val="Table Grid"/>
+    <w:basedOn w:val="TableNormal"/>
+    <w:uiPriority w:val="59"/>
+    <w:rsid w:val="00CC5BC3"/>
+    <w:tblPr>
+      <w:tblInd w:w="0" w:type="dxa"/>
+      <w:tblBorders>
+        <w:top w:val="single" w:sz="4" w:space="0" w:color="auto"/>
+        <w:left w:val="single" w:sz="4" w:space="0" w:color="auto"/>
+        <w:bottom w:val="single" w:sz="4" w:space="0" w:color="auto"/>
+        <w:right w:val="single" w:sz="4" w:space="0" w:color="auto"/>
+        <w:insideH w:val="single" w:sz="4" w:space="0" w:color="auto"/>
+        <w:insideV w:val="single" w:sz="4" w:space="0" w:color="auto"/>
+      </w:tblBorders>
+      <w:tblCellMar>
+        <w:top w:w="0" w:type="dxa"/>
+        <w:left w:w="108" w:type="dxa"/>
+        <w:bottom w:w="0" w:type="dxa"/>
+        <w:right w:w="108" w:type="dxa"/>
+      </w:tblCellMar>
+    </w:tblPr>
+  </w:style>
 </w:styles>
 </file>
 
@@ -11345,7 +15138,7 @@
 </file>
 
 <file path=customXml/itemProps1.xml><?xml version="1.0" encoding="utf-8"?>
-<ds:datastoreItem xmlns:ds="http://schemas.openxmlformats.org/officeDocument/2006/customXml" ds:itemID="{5B029C40-F56D-4578-90AC-F766C9C3D738}">
+<ds:datastoreItem xmlns:ds="http://schemas.openxmlformats.org/officeDocument/2006/customXml" ds:itemID="{D7474419-E789-3242-9507-0F44681BA0EA}">
   <ds:schemaRefs>
     <ds:schemaRef ds:uri="http://schemas.openxmlformats.org/officeDocument/2006/bibliography"/>
   </ds:schemaRefs>

</xml_diff>

<commit_message>
added quite a few refs
</commit_message>
<xml_diff>
--- a/Documents for report/Project Proposal Skeleton.docx
+++ b/Documents for report/Project Proposal Skeleton.docx
@@ -2852,15 +2852,7 @@
           <w:color w:val="FF0000"/>
           <w:lang w:eastAsia="en-GB"/>
         </w:rPr>
-        <w:t>Furthermore of the potential users we asked ‘If they heard of such of an idea before? ’ 95.7% of respondents said that they did not (1), and of the 95.7% which answered ‘no’ 65.2% were in the age group 26-45 (2)</w:t>
-      </w:r>
-      <w:r>
-        <w:rPr>
-          <w:rFonts w:ascii="Calibri" w:hAnsi="Calibri" w:cs="Times New Roman"/>
-          <w:color w:val="000000"/>
-          <w:lang w:eastAsia="en-GB"/>
-        </w:rPr>
-        <w:t xml:space="preserve">. These resulted in us identifying users which fell into that age group as major stakeholders as they were also more likely to be homeowners or long term renters than students for instance </w:t>
+        <w:t>Furthermore of the potential users we asked ‘If they heard of such of an idea before? ’ 95.7% of respondents said that they did not (1), and of the 95.7% which answered ‘no’ 65.2% were in the age group 26-45 (2</w:t>
       </w:r>
       <w:r>
         <w:rPr>
@@ -2868,6 +2860,30 @@
           <w:color w:val="FF0000"/>
           <w:lang w:eastAsia="en-GB"/>
         </w:rPr>
+        <w:t>THESENUMBERSWILLBEAPPENDIXNOTREFS</w:t>
+      </w:r>
+      <w:r>
+        <w:rPr>
+          <w:rFonts w:ascii="Calibri" w:hAnsi="Calibri" w:cs="Times New Roman"/>
+          <w:color w:val="FF0000"/>
+          <w:lang w:eastAsia="en-GB"/>
+        </w:rPr>
+        <w:t>)</w:t>
+      </w:r>
+      <w:r>
+        <w:rPr>
+          <w:rFonts w:ascii="Calibri" w:hAnsi="Calibri" w:cs="Times New Roman"/>
+          <w:color w:val="000000"/>
+          <w:lang w:eastAsia="en-GB"/>
+        </w:rPr>
+        <w:t xml:space="preserve">. These resulted in us identifying users which fell into that age group as major stakeholders as they were also more likely to be homeowners or long term renters than students for instance </w:t>
+      </w:r>
+      <w:r>
+        <w:rPr>
+          <w:rFonts w:ascii="Calibri" w:hAnsi="Calibri" w:cs="Times New Roman"/>
+          <w:color w:val="FF0000"/>
+          <w:lang w:eastAsia="en-GB"/>
+        </w:rPr>
         <w:t>[REF]</w:t>
       </w:r>
       <w:r>
@@ -2876,7 +2892,33 @@
           <w:color w:val="000000"/>
           <w:lang w:eastAsia="en-GB"/>
         </w:rPr>
-        <w:t>. We gathered more data among users involving functions of the app, analysing the data showed 82.6% of users found the 3D viewing of the furniture most appealing aspect of the application (3). This meant that that we listed 3D functionality of the application as a project requirement.</w:t>
+        <w:t xml:space="preserve">. We gathered more </w:t>
+      </w:r>
+      <w:bookmarkStart w:id="6" w:name="_GoBack"/>
+      <w:bookmarkEnd w:id="6"/>
+      <w:r>
+        <w:rPr>
+          <w:rFonts w:ascii="Calibri" w:hAnsi="Calibri" w:cs="Times New Roman"/>
+          <w:color w:val="000000"/>
+          <w:lang w:eastAsia="en-GB"/>
+        </w:rPr>
+        <w:t xml:space="preserve">data among users involving functions of the app, analysing the data showed 82.6% of users found the 3D viewing of the furniture most appealing aspect of the application </w:t>
+      </w:r>
+      <w:r>
+        <w:rPr>
+          <w:rFonts w:ascii="Calibri" w:hAnsi="Calibri" w:cs="Times New Roman"/>
+          <w:color w:val="FF0000"/>
+          <w:lang w:eastAsia="en-GB"/>
+        </w:rPr>
+        <w:t>(3)</w:t>
+      </w:r>
+      <w:r>
+        <w:rPr>
+          <w:rFonts w:ascii="Calibri" w:hAnsi="Calibri" w:cs="Times New Roman"/>
+          <w:color w:val="000000"/>
+          <w:lang w:eastAsia="en-GB"/>
+        </w:rPr>
+        <w:t>. This meant that that we listed 3D functionality of the application as a project requirement.</w:t>
       </w:r>
     </w:p>
     <w:p>
@@ -2928,7 +2970,23 @@
           <w:color w:val="000000"/>
           <w:lang w:eastAsia="en-GB"/>
         </w:rPr>
-        <w:t>for instance what pieces of furniture customers mostly use within the app, and which designs are liked the most. This would enable them to produce the type of furniture wanted by the public and keep a closer eye on industry patterns. We concluded that IKEA, being one of the world’s largest furniture producers with a current market share of 7.7% in the UK (4) was also a potential stakeholder. This gave rise to the idea that we would use IKEA’s furniture database within our application to allow users to design their home using their extensive furniture catalogue.</w:t>
+        <w:t xml:space="preserve">for instance what pieces of furniture customers mostly use within the app, and which designs are liked the most. This would enable them to produce the type of furniture wanted by the public and keep a closer eye on industry patterns. We concluded that IKEA, being one of the world’s largest furniture producers with a current market share of 7.7% in the UK </w:t>
+      </w:r>
+      <w:r>
+        <w:rPr>
+          <w:rFonts w:ascii="Calibri" w:hAnsi="Calibri" w:cs="Times New Roman"/>
+          <w:color w:val="FF0000"/>
+          <w:lang w:eastAsia="en-GB"/>
+        </w:rPr>
+        <w:t xml:space="preserve">(4) </w:t>
+      </w:r>
+      <w:r>
+        <w:rPr>
+          <w:rFonts w:ascii="Calibri" w:hAnsi="Calibri" w:cs="Times New Roman"/>
+          <w:color w:val="000000"/>
+          <w:lang w:eastAsia="en-GB"/>
+        </w:rPr>
+        <w:t>was also a potential stakeholder. This gave rise to the idea that we would use IKEA’s furniture database within our application to allow users to design their home using their extensive furniture catalogue.</w:t>
       </w:r>
     </w:p>
     <w:p>
@@ -3142,19 +3200,7 @@
           <w:szCs w:val="24"/>
           <w:lang w:eastAsia="en-GB"/>
         </w:rPr>
-        <w:t>[Appendi</w:t>
-      </w:r>
-      <w:bookmarkStart w:id="6" w:name="_GoBack"/>
-      <w:bookmarkEnd w:id="6"/>
-      <w:r>
-        <w:rPr>
-          <w:rFonts w:cstheme="minorHAnsi"/>
-          <w:color w:val="FF0000"/>
-          <w:sz w:val="24"/>
-          <w:szCs w:val="24"/>
-          <w:lang w:eastAsia="en-GB"/>
-        </w:rPr>
-        <w:t>x E, F</w:t>
+        <w:t>[Appendix E, F</w:t>
       </w:r>
       <w:r>
         <w:rPr>
@@ -10436,7 +10482,7 @@
                         <a14:shadowObscured xmlns:a14="http://schemas.microsoft.com/office/drawing/2010/main"/>
                       </a:ext>
                       <a:ext uri="{FAA26D3D-D897-4be2-8F04-BA451C77F1D7}">
-                        <ma14:placeholderFlag xmlns:ma14="http://schemas.microsoft.com/office/mac/drawingml/2011/main" xmlns:w15="http://schemas.microsoft.com/office/word/2012/wordml" xmlns:w="http://schemas.openxmlformats.org/wordprocessingml/2006/main" xmlns:w10="urn:schemas-microsoft-com:office:word" xmlns:v="urn:schemas-microsoft-com:vml" xmlns:o="urn:schemas-microsoft-com:office:office" xmlns:mv="urn:schemas-microsoft-com:mac:vml" xmlns:mo="http://schemas.microsoft.com/office/mac/office/2008/main" xmlns=""/>
+                        <ma14:placeholderFlag xmlns="" xmlns:mo="http://schemas.microsoft.com/office/mac/office/2008/main" xmlns:mv="urn:schemas-microsoft-com:mac:vml" xmlns:o="urn:schemas-microsoft-com:office:office" xmlns:v="urn:schemas-microsoft-com:vml" xmlns:w10="urn:schemas-microsoft-com:office:word" xmlns:w="http://schemas.openxmlformats.org/wordprocessingml/2006/main" xmlns:w15="http://schemas.microsoft.com/office/word/2012/wordml" xmlns:ma14="http://schemas.microsoft.com/office/mac/drawingml/2011/main"/>
                       </a:ext>
                     </a:extLst>
                   </pic:spPr>
@@ -15996,7 +16042,7 @@
 </file>
 
 <file path=customXml/itemProps1.xml><?xml version="1.0" encoding="utf-8"?>
-<ds:datastoreItem xmlns:ds="http://schemas.openxmlformats.org/officeDocument/2006/customXml" ds:itemID="{A0546259-B64C-4829-98CA-10BE5BB77248}">
+<ds:datastoreItem xmlns:ds="http://schemas.openxmlformats.org/officeDocument/2006/customXml" ds:itemID="{B7197F2A-65E4-46E1-A30E-3961C98ADE85}">
   <ds:schemaRefs>
     <ds:schemaRef ds:uri="http://schemas.openxmlformats.org/officeDocument/2006/bibliography"/>
   </ds:schemaRefs>

</xml_diff>

<commit_message>
added bib to proposal and fixed some formatting
</commit_message>
<xml_diff>
--- a/Documents for report/Project Proposal Skeleton.docx
+++ b/Documents for report/Project Proposal Skeleton.docx
@@ -7,6 +7,24 @@
         <w:pStyle w:val="Title"/>
         <w:jc w:val="center"/>
         <w:rPr>
+          <w:lang w:eastAsia="en-GB"/>
+        </w:rPr>
+      </w:pPr>
+    </w:p>
+    <w:p>
+      <w:pPr>
+        <w:pStyle w:val="Title"/>
+        <w:jc w:val="center"/>
+        <w:rPr>
+          <w:lang w:eastAsia="en-GB"/>
+        </w:rPr>
+      </w:pPr>
+    </w:p>
+    <w:p>
+      <w:pPr>
+        <w:pStyle w:val="Title"/>
+        <w:jc w:val="center"/>
+        <w:rPr>
           <w:sz w:val="24"/>
           <w:szCs w:val="24"/>
           <w:lang w:eastAsia="en-GB"/>
@@ -172,34 +190,7 @@
     </w:p>
     <w:p>
       <w:pPr>
-        <w:rPr>
-          <w:rFonts w:cstheme="minorHAnsi"/>
-          <w:sz w:val="24"/>
-          <w:szCs w:val="24"/>
-          <w:lang w:eastAsia="en-GB"/>
-        </w:rPr>
-      </w:pPr>
-      <w:r>
-        <w:rPr>
-          <w:rFonts w:cstheme="minorHAnsi"/>
-          <w:color w:val="000000"/>
-          <w:lang w:eastAsia="en-GB"/>
-        </w:rPr>
-        <w:t xml:space="preserve"> </w:t>
-      </w:r>
-    </w:p>
-    <w:p>
-      <w:pPr>
         <w:jc w:val="center"/>
-        <w:rPr>
-          <w:rFonts w:cstheme="minorHAnsi"/>
-          <w:sz w:val="24"/>
-          <w:szCs w:val="24"/>
-          <w:lang w:eastAsia="en-GB"/>
-        </w:rPr>
-      </w:pPr>
-      <w:proofErr w:type="gramStart"/>
-      <w:r>
         <w:rPr>
           <w:rFonts w:cstheme="minorHAnsi"/>
           <w:b/>
@@ -209,9 +200,29 @@
           <w:szCs w:val="24"/>
           <w:lang w:eastAsia="en-GB"/>
         </w:rPr>
-        <w:t>Logo???</w:t>
-      </w:r>
-      <w:proofErr w:type="gramEnd"/>
+      </w:pPr>
+    </w:p>
+    <w:p>
+      <w:pPr>
+        <w:jc w:val="center"/>
+        <w:rPr>
+          <w:rFonts w:cstheme="minorHAnsi"/>
+          <w:sz w:val="24"/>
+          <w:szCs w:val="24"/>
+          <w:lang w:eastAsia="en-GB"/>
+        </w:rPr>
+      </w:pPr>
+    </w:p>
+    <w:p>
+      <w:pPr>
+        <w:jc w:val="center"/>
+        <w:rPr>
+          <w:rFonts w:cstheme="minorHAnsi"/>
+          <w:sz w:val="24"/>
+          <w:szCs w:val="24"/>
+          <w:lang w:eastAsia="en-GB"/>
+        </w:rPr>
+      </w:pPr>
       <w:r>
         <w:rPr>
           <w:rFonts w:cstheme="minorHAnsi"/>
@@ -224,7 +235,17 @@
         </w:rPr>
         <w:t xml:space="preserve"> </w:t>
       </w:r>
-      <w:proofErr w:type="spellStart"/>
+    </w:p>
+    <w:p>
+      <w:pPr>
+        <w:jc w:val="center"/>
+        <w:rPr>
+          <w:rFonts w:cstheme="minorHAnsi"/>
+          <w:sz w:val="24"/>
+          <w:szCs w:val="24"/>
+          <w:lang w:eastAsia="en-GB"/>
+        </w:rPr>
+      </w:pPr>
       <w:r>
         <w:rPr>
           <w:rFonts w:cstheme="minorHAnsi"/>
@@ -235,9 +256,19 @@
           <w:szCs w:val="24"/>
           <w:lang w:eastAsia="en-GB"/>
         </w:rPr>
-        <w:t>Tanzum</w:t>
-      </w:r>
-      <w:proofErr w:type="spellEnd"/>
+        <w:t xml:space="preserve"> </w:t>
+      </w:r>
+    </w:p>
+    <w:p>
+      <w:pPr>
+        <w:jc w:val="center"/>
+        <w:rPr>
+          <w:rFonts w:cstheme="minorHAnsi"/>
+          <w:sz w:val="24"/>
+          <w:szCs w:val="24"/>
+          <w:lang w:eastAsia="en-GB"/>
+        </w:rPr>
+      </w:pPr>
       <w:r>
         <w:rPr>
           <w:rFonts w:cstheme="minorHAnsi"/>
@@ -248,7 +279,7 @@
           <w:szCs w:val="24"/>
           <w:lang w:eastAsia="en-GB"/>
         </w:rPr>
-        <w:t xml:space="preserve"> is making this right now</w:t>
+        <w:t xml:space="preserve"> </w:t>
       </w:r>
     </w:p>
     <w:p>
@@ -570,8 +601,143 @@
           <w:szCs w:val="24"/>
           <w:lang w:eastAsia="en-GB"/>
         </w:rPr>
+        <w:t>Group H</w:t>
+      </w:r>
+    </w:p>
+    <w:p>
+      <w:pPr>
+        <w:jc w:val="center"/>
+        <w:rPr>
+          <w:rFonts w:cstheme="minorHAnsi"/>
+          <w:sz w:val="24"/>
+          <w:szCs w:val="24"/>
+          <w:lang w:eastAsia="en-GB"/>
+        </w:rPr>
+      </w:pPr>
+      <w:r>
+        <w:rPr>
+          <w:rFonts w:cstheme="minorHAnsi"/>
+          <w:color w:val="000000"/>
+          <w:lang w:eastAsia="en-GB"/>
+        </w:rPr>
+        <w:t>Cleon Grant</w:t>
+      </w:r>
+    </w:p>
+    <w:p>
+      <w:pPr>
+        <w:jc w:val="center"/>
+        <w:rPr>
+          <w:rFonts w:cstheme="minorHAnsi"/>
+          <w:sz w:val="24"/>
+          <w:szCs w:val="24"/>
+          <w:lang w:eastAsia="en-GB"/>
+        </w:rPr>
+      </w:pPr>
+      <w:r>
+        <w:rPr>
+          <w:rFonts w:cstheme="minorHAnsi"/>
+          <w:color w:val="000000"/>
+          <w:lang w:eastAsia="en-GB"/>
+        </w:rPr>
+        <w:t>Ethan Newell</w:t>
+      </w:r>
+    </w:p>
+    <w:p>
+      <w:pPr>
+        <w:jc w:val="center"/>
+        <w:rPr>
+          <w:rFonts w:cstheme="minorHAnsi"/>
+          <w:sz w:val="24"/>
+          <w:szCs w:val="24"/>
+          <w:lang w:eastAsia="en-GB"/>
+        </w:rPr>
+      </w:pPr>
+      <w:proofErr w:type="spellStart"/>
+      <w:r>
+        <w:rPr>
+          <w:rFonts w:cstheme="minorHAnsi"/>
+          <w:color w:val="000000"/>
+          <w:lang w:eastAsia="en-GB"/>
+        </w:rPr>
+        <w:t>Tanzum</w:t>
+      </w:r>
+      <w:proofErr w:type="spellEnd"/>
+      <w:r>
+        <w:rPr>
+          <w:rFonts w:cstheme="minorHAnsi"/>
+          <w:color w:val="000000"/>
+          <w:lang w:eastAsia="en-GB"/>
+        </w:rPr>
+        <w:t xml:space="preserve"> Begum</w:t>
+      </w:r>
+    </w:p>
+    <w:p>
+      <w:pPr>
+        <w:jc w:val="center"/>
+        <w:rPr>
+          <w:rFonts w:cstheme="minorHAnsi"/>
+          <w:sz w:val="24"/>
+          <w:szCs w:val="24"/>
+          <w:lang w:eastAsia="en-GB"/>
+        </w:rPr>
+      </w:pPr>
+      <w:proofErr w:type="spellStart"/>
+      <w:r>
+        <w:rPr>
+          <w:rFonts w:cstheme="minorHAnsi"/>
+          <w:color w:val="000000"/>
+          <w:lang w:eastAsia="en-GB"/>
+        </w:rPr>
+        <w:t>Jibril</w:t>
+      </w:r>
+      <w:proofErr w:type="spellEnd"/>
+      <w:r>
+        <w:rPr>
+          <w:rFonts w:cstheme="minorHAnsi"/>
+          <w:color w:val="000000"/>
+          <w:lang w:eastAsia="en-GB"/>
+        </w:rPr>
+        <w:t xml:space="preserve"> Omar Ali</w:t>
+      </w:r>
+    </w:p>
+    <w:p>
+      <w:pPr>
+        <w:jc w:val="center"/>
+        <w:rPr>
+          <w:rFonts w:cstheme="minorHAnsi"/>
+          <w:sz w:val="24"/>
+          <w:szCs w:val="24"/>
+          <w:lang w:eastAsia="en-GB"/>
+        </w:rPr>
+      </w:pPr>
+      <w:proofErr w:type="spellStart"/>
+      <w:r>
+        <w:rPr>
+          <w:rFonts w:cstheme="minorHAnsi"/>
+          <w:color w:val="000000"/>
+          <w:lang w:eastAsia="en-GB"/>
+        </w:rPr>
+        <w:t>Ifrah</w:t>
+      </w:r>
+      <w:proofErr w:type="spellEnd"/>
+      <w:r>
+        <w:rPr>
+          <w:rFonts w:cstheme="minorHAnsi"/>
+          <w:color w:val="000000"/>
+          <w:lang w:eastAsia="en-GB"/>
+        </w:rPr>
         <w:t xml:space="preserve"> </w:t>
       </w:r>
+      <w:proofErr w:type="spellStart"/>
+      <w:r>
+        <w:rPr>
+          <w:rFonts w:cstheme="minorHAnsi"/>
+          <w:color w:val="000000"/>
+          <w:lang w:eastAsia="en-GB"/>
+        </w:rPr>
+        <w:t>Shahid</w:t>
+      </w:r>
+      <w:proofErr w:type="spellEnd"/>
     </w:p>
     <w:p>
       <w:pPr>
@@ -583,316 +749,107 @@
           <w:lang w:eastAsia="en-GB"/>
         </w:rPr>
       </w:pPr>
-      <w:r>
-        <w:rPr>
-          <w:rFonts w:cstheme="minorHAnsi"/>
-          <w:b/>
-          <w:bCs/>
-          <w:color w:val="000000"/>
-          <w:sz w:val="24"/>
-          <w:szCs w:val="24"/>
+      <w:proofErr w:type="spellStart"/>
+      <w:r>
+        <w:rPr>
+          <w:rFonts w:cstheme="minorHAnsi"/>
+          <w:color w:val="000000"/>
+          <w:lang w:eastAsia="en-GB"/>
+        </w:rPr>
+        <w:t>Liban</w:t>
+      </w:r>
+      <w:proofErr w:type="spellEnd"/>
+      <w:r>
+        <w:rPr>
+          <w:rFonts w:cstheme="minorHAnsi"/>
+          <w:color w:val="000000"/>
+          <w:lang w:eastAsia="en-GB"/>
+        </w:rPr>
+        <w:t xml:space="preserve"> Farah</w:t>
+      </w:r>
+    </w:p>
+    <w:p>
+      <w:pPr>
+        <w:jc w:val="center"/>
+        <w:rPr>
+          <w:rFonts w:cstheme="minorHAnsi"/>
+          <w:sz w:val="24"/>
+          <w:szCs w:val="24"/>
+          <w:lang w:eastAsia="en-GB"/>
+        </w:rPr>
+      </w:pPr>
+      <w:r>
+        <w:rPr>
+          <w:rFonts w:cstheme="minorHAnsi"/>
+          <w:color w:val="000000"/>
+          <w:lang w:eastAsia="en-GB"/>
+        </w:rPr>
+        <w:t>Shah Ali</w:t>
+      </w:r>
+    </w:p>
+    <w:p>
+      <w:pPr>
+        <w:jc w:val="center"/>
+        <w:rPr>
+          <w:rFonts w:cstheme="minorHAnsi"/>
+          <w:color w:val="000000"/>
+          <w:lang w:eastAsia="en-GB"/>
+        </w:rPr>
+      </w:pPr>
+      <w:r>
+        <w:rPr>
+          <w:rFonts w:cstheme="minorHAnsi"/>
+          <w:color w:val="000000"/>
+          <w:lang w:eastAsia="en-GB"/>
+        </w:rPr>
+        <w:t xml:space="preserve">Project supervisor: Frederic </w:t>
+      </w:r>
+      <w:proofErr w:type="spellStart"/>
+      <w:r>
+        <w:rPr>
+          <w:rFonts w:cstheme="minorHAnsi"/>
+          <w:color w:val="000000"/>
+          <w:lang w:eastAsia="en-GB"/>
+        </w:rPr>
+        <w:t>Fol</w:t>
+      </w:r>
+      <w:proofErr w:type="spellEnd"/>
+      <w:r>
+        <w:rPr>
+          <w:rFonts w:cstheme="minorHAnsi"/>
+          <w:color w:val="000000"/>
           <w:lang w:eastAsia="en-GB"/>
         </w:rPr>
         <w:t xml:space="preserve"> </w:t>
       </w:r>
+      <w:proofErr w:type="spellStart"/>
+      <w:r>
+        <w:rPr>
+          <w:rFonts w:cstheme="minorHAnsi"/>
+          <w:color w:val="000000"/>
+          <w:lang w:eastAsia="en-GB"/>
+        </w:rPr>
+        <w:t>Leymarie</w:t>
+      </w:r>
+      <w:proofErr w:type="spellEnd"/>
     </w:p>
     <w:p>
       <w:pPr>
         <w:jc w:val="center"/>
         <w:rPr>
           <w:rFonts w:cstheme="minorHAnsi"/>
-          <w:sz w:val="24"/>
-          <w:szCs w:val="24"/>
-          <w:lang w:eastAsia="en-GB"/>
-        </w:rPr>
-      </w:pPr>
-      <w:r>
-        <w:rPr>
-          <w:rFonts w:cstheme="minorHAnsi"/>
-          <w:b/>
-          <w:bCs/>
-          <w:color w:val="000000"/>
-          <w:sz w:val="24"/>
-          <w:szCs w:val="24"/>
-          <w:lang w:eastAsia="en-GB"/>
-        </w:rPr>
-        <w:t xml:space="preserve"> </w:t>
-      </w:r>
-    </w:p>
-    <w:p>
-      <w:pPr>
-        <w:jc w:val="center"/>
-        <w:rPr>
-          <w:rFonts w:cstheme="minorHAnsi"/>
-          <w:sz w:val="24"/>
-          <w:szCs w:val="24"/>
-          <w:lang w:eastAsia="en-GB"/>
-        </w:rPr>
-      </w:pPr>
-      <w:r>
-        <w:rPr>
-          <w:rFonts w:cstheme="minorHAnsi"/>
-          <w:b/>
-          <w:bCs/>
-          <w:color w:val="000000"/>
-          <w:sz w:val="24"/>
-          <w:szCs w:val="24"/>
-          <w:lang w:eastAsia="en-GB"/>
-        </w:rPr>
-        <w:t xml:space="preserve"> </w:t>
-      </w:r>
-    </w:p>
-    <w:p>
-      <w:pPr>
-        <w:jc w:val="center"/>
-        <w:rPr>
-          <w:rFonts w:cstheme="minorHAnsi"/>
-          <w:sz w:val="24"/>
-          <w:szCs w:val="24"/>
-          <w:lang w:eastAsia="en-GB"/>
-        </w:rPr>
-      </w:pPr>
-      <w:r>
-        <w:rPr>
-          <w:rFonts w:cstheme="minorHAnsi"/>
-          <w:b/>
-          <w:bCs/>
-          <w:color w:val="000000"/>
-          <w:sz w:val="24"/>
-          <w:szCs w:val="24"/>
-          <w:lang w:eastAsia="en-GB"/>
-        </w:rPr>
-        <w:t>Group H</w:t>
-      </w:r>
-    </w:p>
-    <w:p>
-      <w:pPr>
-        <w:jc w:val="center"/>
-        <w:rPr>
-          <w:rFonts w:cstheme="minorHAnsi"/>
-          <w:sz w:val="24"/>
-          <w:szCs w:val="24"/>
-          <w:lang w:eastAsia="en-GB"/>
-        </w:rPr>
-      </w:pPr>
-      <w:r>
-        <w:rPr>
-          <w:rFonts w:cstheme="minorHAnsi"/>
-          <w:color w:val="000000"/>
-          <w:lang w:eastAsia="en-GB"/>
-        </w:rPr>
-        <w:t>Cleon Grant</w:t>
-      </w:r>
-    </w:p>
-    <w:p>
-      <w:pPr>
-        <w:jc w:val="center"/>
-        <w:rPr>
-          <w:rFonts w:cstheme="minorHAnsi"/>
-          <w:sz w:val="24"/>
-          <w:szCs w:val="24"/>
-          <w:lang w:eastAsia="en-GB"/>
-        </w:rPr>
-      </w:pPr>
-      <w:r>
-        <w:rPr>
-          <w:rFonts w:cstheme="minorHAnsi"/>
-          <w:color w:val="000000"/>
-          <w:lang w:eastAsia="en-GB"/>
-        </w:rPr>
-        <w:t>Ethan Newell</w:t>
-      </w:r>
-    </w:p>
-    <w:p>
-      <w:pPr>
-        <w:jc w:val="center"/>
-        <w:rPr>
-          <w:rFonts w:cstheme="minorHAnsi"/>
-          <w:sz w:val="24"/>
-          <w:szCs w:val="24"/>
-          <w:lang w:eastAsia="en-GB"/>
-        </w:rPr>
-      </w:pPr>
-      <w:proofErr w:type="spellStart"/>
-      <w:r>
-        <w:rPr>
-          <w:rFonts w:cstheme="minorHAnsi"/>
-          <w:color w:val="000000"/>
-          <w:lang w:eastAsia="en-GB"/>
-        </w:rPr>
-        <w:t>Tanzum</w:t>
-      </w:r>
-      <w:proofErr w:type="spellEnd"/>
-      <w:r>
-        <w:rPr>
-          <w:rFonts w:cstheme="minorHAnsi"/>
-          <w:color w:val="000000"/>
-          <w:lang w:eastAsia="en-GB"/>
-        </w:rPr>
-        <w:t xml:space="preserve"> Begum</w:t>
-      </w:r>
-    </w:p>
-    <w:p>
-      <w:pPr>
-        <w:jc w:val="center"/>
-        <w:rPr>
-          <w:rFonts w:cstheme="minorHAnsi"/>
-          <w:sz w:val="24"/>
-          <w:szCs w:val="24"/>
-          <w:lang w:eastAsia="en-GB"/>
-        </w:rPr>
-      </w:pPr>
-      <w:proofErr w:type="spellStart"/>
-      <w:r>
-        <w:rPr>
-          <w:rFonts w:cstheme="minorHAnsi"/>
-          <w:color w:val="000000"/>
-          <w:lang w:eastAsia="en-GB"/>
-        </w:rPr>
-        <w:t>Jibril</w:t>
-      </w:r>
-      <w:proofErr w:type="spellEnd"/>
-      <w:r>
-        <w:rPr>
-          <w:rFonts w:cstheme="minorHAnsi"/>
-          <w:color w:val="000000"/>
-          <w:lang w:eastAsia="en-GB"/>
-        </w:rPr>
-        <w:t xml:space="preserve"> Omar Ali</w:t>
-      </w:r>
-    </w:p>
-    <w:p>
-      <w:pPr>
-        <w:jc w:val="center"/>
-        <w:rPr>
-          <w:rFonts w:cstheme="minorHAnsi"/>
-          <w:sz w:val="24"/>
-          <w:szCs w:val="24"/>
-          <w:lang w:eastAsia="en-GB"/>
-        </w:rPr>
-      </w:pPr>
-      <w:proofErr w:type="spellStart"/>
-      <w:r>
-        <w:rPr>
-          <w:rFonts w:cstheme="minorHAnsi"/>
-          <w:color w:val="000000"/>
-          <w:lang w:eastAsia="en-GB"/>
-        </w:rPr>
-        <w:t>Ifrah</w:t>
-      </w:r>
-      <w:proofErr w:type="spellEnd"/>
-      <w:r>
-        <w:rPr>
-          <w:rFonts w:cstheme="minorHAnsi"/>
-          <w:color w:val="000000"/>
-          <w:lang w:eastAsia="en-GB"/>
-        </w:rPr>
-        <w:t xml:space="preserve"> </w:t>
-      </w:r>
-      <w:proofErr w:type="spellStart"/>
-      <w:r>
-        <w:rPr>
-          <w:rFonts w:cstheme="minorHAnsi"/>
-          <w:color w:val="000000"/>
-          <w:lang w:eastAsia="en-GB"/>
-        </w:rPr>
-        <w:t>Shahid</w:t>
-      </w:r>
-      <w:proofErr w:type="spellEnd"/>
-    </w:p>
-    <w:p>
-      <w:pPr>
-        <w:jc w:val="center"/>
-        <w:rPr>
-          <w:rFonts w:cstheme="minorHAnsi"/>
-          <w:sz w:val="24"/>
-          <w:szCs w:val="24"/>
-          <w:lang w:eastAsia="en-GB"/>
-        </w:rPr>
-      </w:pPr>
-      <w:proofErr w:type="spellStart"/>
-      <w:r>
-        <w:rPr>
-          <w:rFonts w:cstheme="minorHAnsi"/>
-          <w:color w:val="000000"/>
-          <w:lang w:eastAsia="en-GB"/>
-        </w:rPr>
-        <w:t>Liban</w:t>
-      </w:r>
-      <w:proofErr w:type="spellEnd"/>
-      <w:r>
-        <w:rPr>
-          <w:rFonts w:cstheme="minorHAnsi"/>
-          <w:color w:val="000000"/>
-          <w:lang w:eastAsia="en-GB"/>
-        </w:rPr>
-        <w:t xml:space="preserve"> Farah</w:t>
-      </w:r>
-    </w:p>
-    <w:p>
-      <w:pPr>
-        <w:jc w:val="center"/>
-        <w:rPr>
-          <w:rFonts w:cstheme="minorHAnsi"/>
-          <w:sz w:val="24"/>
-          <w:szCs w:val="24"/>
-          <w:lang w:eastAsia="en-GB"/>
-        </w:rPr>
-      </w:pPr>
-      <w:r>
-        <w:rPr>
-          <w:rFonts w:cstheme="minorHAnsi"/>
-          <w:color w:val="000000"/>
-          <w:lang w:eastAsia="en-GB"/>
-        </w:rPr>
-        <w:t>Shah Ali</w:t>
-      </w:r>
-    </w:p>
-    <w:p>
-      <w:pPr>
-        <w:jc w:val="center"/>
-        <w:rPr>
-          <w:rFonts w:cstheme="minorHAnsi"/>
-          <w:color w:val="000000"/>
-          <w:lang w:eastAsia="en-GB"/>
-        </w:rPr>
-      </w:pPr>
-      <w:r>
-        <w:rPr>
-          <w:rFonts w:cstheme="minorHAnsi"/>
-          <w:color w:val="000000"/>
-          <w:lang w:eastAsia="en-GB"/>
-        </w:rPr>
-        <w:t xml:space="preserve">Project supervisor: Frederic </w:t>
-      </w:r>
-      <w:proofErr w:type="spellStart"/>
-      <w:r>
-        <w:rPr>
-          <w:rFonts w:cstheme="minorHAnsi"/>
-          <w:color w:val="000000"/>
-          <w:lang w:eastAsia="en-GB"/>
-        </w:rPr>
-        <w:t>Fol</w:t>
-      </w:r>
-      <w:proofErr w:type="spellEnd"/>
-      <w:r>
-        <w:rPr>
-          <w:rFonts w:cstheme="minorHAnsi"/>
-          <w:color w:val="000000"/>
-          <w:lang w:eastAsia="en-GB"/>
-        </w:rPr>
-        <w:t xml:space="preserve"> </w:t>
-      </w:r>
-      <w:proofErr w:type="spellStart"/>
-      <w:r>
-        <w:rPr>
-          <w:rFonts w:cstheme="minorHAnsi"/>
-          <w:color w:val="000000"/>
-          <w:lang w:eastAsia="en-GB"/>
-        </w:rPr>
-        <w:t>Leymarie</w:t>
-      </w:r>
-      <w:proofErr w:type="spellEnd"/>
+          <w:color w:val="000000"/>
+          <w:lang w:eastAsia="en-GB"/>
+        </w:rPr>
+      </w:pPr>
+      <w:r>
+        <w:rPr>
+          <w:rFonts w:cstheme="minorHAnsi"/>
+          <w:color w:val="000000"/>
+          <w:lang w:eastAsia="en-GB"/>
+        </w:rPr>
+        <w:t>Goldsmiths College, University of London</w:t>
+      </w:r>
     </w:p>
     <w:p>
       <w:pPr>
@@ -972,8 +929,6 @@
           <w:rFonts w:eastAsiaTheme="minorEastAsia"/>
           <w:b w:val="0"/>
           <w:noProof/>
-          <w:sz w:val="24"/>
-          <w:szCs w:val="24"/>
           <w:lang w:eastAsia="en-GB"/>
         </w:rPr>
       </w:pPr>
@@ -1019,7 +974,7 @@
         <w:rPr>
           <w:noProof/>
         </w:rPr>
-        <w:instrText xml:space="preserve"> PAGEREF _Toc500965730 \h </w:instrText>
+        <w:instrText xml:space="preserve"> PAGEREF _Toc501015440 \h </w:instrText>
       </w:r>
       <w:r>
         <w:rPr>
@@ -1036,7 +991,7 @@
         <w:rPr>
           <w:noProof/>
         </w:rPr>
-        <w:t>2</w:t>
+        <w:t>3</w:t>
       </w:r>
       <w:r>
         <w:rPr>
@@ -1052,8 +1007,6 @@
           <w:rFonts w:eastAsiaTheme="minorEastAsia"/>
           <w:b w:val="0"/>
           <w:noProof/>
-          <w:sz w:val="24"/>
-          <w:szCs w:val="24"/>
           <w:lang w:eastAsia="en-GB"/>
         </w:rPr>
       </w:pPr>
@@ -1080,7 +1033,7 @@
         <w:rPr>
           <w:noProof/>
         </w:rPr>
-        <w:instrText xml:space="preserve"> PAGEREF _Toc500965731 \h </w:instrText>
+        <w:instrText xml:space="preserve"> PAGEREF _Toc501015441 \h </w:instrText>
       </w:r>
       <w:r>
         <w:rPr>
@@ -1097,7 +1050,7 @@
         <w:rPr>
           <w:noProof/>
         </w:rPr>
-        <w:t>2</w:t>
+        <w:t>3</w:t>
       </w:r>
       <w:r>
         <w:rPr>
@@ -1113,8 +1066,6 @@
           <w:rFonts w:eastAsiaTheme="minorEastAsia"/>
           <w:b w:val="0"/>
           <w:noProof/>
-          <w:sz w:val="24"/>
-          <w:szCs w:val="24"/>
           <w:lang w:eastAsia="en-GB"/>
         </w:rPr>
       </w:pPr>
@@ -1141,7 +1092,7 @@
         <w:rPr>
           <w:noProof/>
         </w:rPr>
-        <w:instrText xml:space="preserve"> PAGEREF _Toc500965732 \h </w:instrText>
+        <w:instrText xml:space="preserve"> PAGEREF _Toc501015442 \h </w:instrText>
       </w:r>
       <w:r>
         <w:rPr>
@@ -1158,7 +1109,7 @@
         <w:rPr>
           <w:noProof/>
         </w:rPr>
-        <w:t>3</w:t>
+        <w:t>4</w:t>
       </w:r>
       <w:r>
         <w:rPr>
@@ -1174,8 +1125,6 @@
           <w:rFonts w:eastAsiaTheme="minorEastAsia"/>
           <w:b w:val="0"/>
           <w:noProof/>
-          <w:sz w:val="24"/>
-          <w:szCs w:val="24"/>
           <w:lang w:eastAsia="en-GB"/>
         </w:rPr>
       </w:pPr>
@@ -1202,7 +1151,7 @@
         <w:rPr>
           <w:noProof/>
         </w:rPr>
-        <w:instrText xml:space="preserve"> PAGEREF _Toc500965733 \h </w:instrText>
+        <w:instrText xml:space="preserve"> PAGEREF _Toc501015443 \h </w:instrText>
       </w:r>
       <w:r>
         <w:rPr>
@@ -1237,8 +1186,6 @@
         <w:rPr>
           <w:rFonts w:eastAsiaTheme="minorEastAsia"/>
           <w:noProof/>
-          <w:sz w:val="24"/>
-          <w:szCs w:val="24"/>
           <w:lang w:eastAsia="en-GB"/>
         </w:rPr>
       </w:pPr>
@@ -1266,7 +1213,7 @@
         <w:rPr>
           <w:noProof/>
         </w:rPr>
-        <w:instrText xml:space="preserve"> PAGEREF _Toc500965734 \h </w:instrText>
+        <w:instrText xml:space="preserve"> PAGEREF _Toc501015444 \h </w:instrText>
       </w:r>
       <w:r>
         <w:rPr>
@@ -1301,8 +1248,6 @@
         <w:rPr>
           <w:rFonts w:eastAsiaTheme="minorEastAsia"/>
           <w:noProof/>
-          <w:sz w:val="24"/>
-          <w:szCs w:val="24"/>
           <w:lang w:eastAsia="en-GB"/>
         </w:rPr>
       </w:pPr>
@@ -1330,7 +1275,7 @@
         <w:rPr>
           <w:noProof/>
         </w:rPr>
-        <w:instrText xml:space="preserve"> PAGEREF _Toc500965735 \h </w:instrText>
+        <w:instrText xml:space="preserve"> PAGEREF _Toc501015445 \h </w:instrText>
       </w:r>
       <w:r>
         <w:rPr>
@@ -1363,8 +1308,6 @@
           <w:rFonts w:eastAsiaTheme="minorEastAsia"/>
           <w:b w:val="0"/>
           <w:noProof/>
-          <w:sz w:val="24"/>
-          <w:szCs w:val="24"/>
           <w:lang w:eastAsia="en-GB"/>
         </w:rPr>
       </w:pPr>
@@ -1391,7 +1334,7 @@
         <w:rPr>
           <w:noProof/>
         </w:rPr>
-        <w:instrText xml:space="preserve"> PAGEREF _Toc500965736 \h </w:instrText>
+        <w:instrText xml:space="preserve"> PAGEREF _Toc501015446 \h </w:instrText>
       </w:r>
       <w:r>
         <w:rPr>
@@ -1408,7 +1351,7 @@
         <w:rPr>
           <w:noProof/>
         </w:rPr>
-        <w:t>4</w:t>
+        <w:t>5</w:t>
       </w:r>
       <w:r>
         <w:rPr>
@@ -1424,8 +1367,6 @@
           <w:rFonts w:eastAsiaTheme="minorEastAsia"/>
           <w:b w:val="0"/>
           <w:noProof/>
-          <w:sz w:val="24"/>
-          <w:szCs w:val="24"/>
           <w:lang w:eastAsia="en-GB"/>
         </w:rPr>
       </w:pPr>
@@ -1452,7 +1393,7 @@
         <w:rPr>
           <w:noProof/>
         </w:rPr>
-        <w:instrText xml:space="preserve"> PAGEREF _Toc500965737 \h </w:instrText>
+        <w:instrText xml:space="preserve"> PAGEREF _Toc501015447 \h </w:instrText>
       </w:r>
       <w:r>
         <w:rPr>
@@ -1469,7 +1410,7 @@
         <w:rPr>
           <w:noProof/>
         </w:rPr>
-        <w:t>5</w:t>
+        <w:t>6</w:t>
       </w:r>
       <w:r>
         <w:rPr>
@@ -1487,8 +1428,6 @@
         <w:rPr>
           <w:rFonts w:eastAsiaTheme="minorEastAsia"/>
           <w:noProof/>
-          <w:sz w:val="24"/>
-          <w:szCs w:val="24"/>
           <w:lang w:eastAsia="en-GB"/>
         </w:rPr>
       </w:pPr>
@@ -1515,7 +1454,7 @@
         <w:rPr>
           <w:noProof/>
         </w:rPr>
-        <w:instrText xml:space="preserve"> PAGEREF _Toc500965738 \h </w:instrText>
+        <w:instrText xml:space="preserve"> PAGEREF _Toc501015448 \h </w:instrText>
       </w:r>
       <w:r>
         <w:rPr>
@@ -1532,7 +1471,7 @@
         <w:rPr>
           <w:noProof/>
         </w:rPr>
-        <w:t>5</w:t>
+        <w:t>6</w:t>
       </w:r>
       <w:r>
         <w:rPr>
@@ -1550,8 +1489,6 @@
         <w:rPr>
           <w:rFonts w:eastAsiaTheme="minorEastAsia"/>
           <w:noProof/>
-          <w:sz w:val="24"/>
-          <w:szCs w:val="24"/>
           <w:lang w:eastAsia="en-GB"/>
         </w:rPr>
       </w:pPr>
@@ -1578,7 +1515,7 @@
         <w:rPr>
           <w:noProof/>
         </w:rPr>
-        <w:instrText xml:space="preserve"> PAGEREF _Toc500965739 \h </w:instrText>
+        <w:instrText xml:space="preserve"> PAGEREF _Toc501015449 \h </w:instrText>
       </w:r>
       <w:r>
         <w:rPr>
@@ -1595,7 +1532,7 @@
         <w:rPr>
           <w:noProof/>
         </w:rPr>
-        <w:t>6</w:t>
+        <w:t>7</w:t>
       </w:r>
       <w:r>
         <w:rPr>
@@ -1613,8 +1550,8 @@
         <w:rPr>
           <w:rFonts w:eastAsiaTheme="minorEastAsia"/>
           <w:noProof/>
-          <w:sz w:val="24"/>
-          <w:szCs w:val="24"/>
+          <w:sz w:val="22"/>
+          <w:szCs w:val="22"/>
           <w:lang w:eastAsia="en-GB"/>
         </w:rPr>
       </w:pPr>
@@ -1641,7 +1578,7 @@
         <w:rPr>
           <w:noProof/>
         </w:rPr>
-        <w:instrText xml:space="preserve"> PAGEREF _Toc500965740 \h </w:instrText>
+        <w:instrText xml:space="preserve"> PAGEREF _Toc501015450 \h </w:instrText>
       </w:r>
       <w:r>
         <w:rPr>
@@ -1676,8 +1613,8 @@
         <w:rPr>
           <w:rFonts w:eastAsiaTheme="minorEastAsia"/>
           <w:noProof/>
-          <w:sz w:val="24"/>
-          <w:szCs w:val="24"/>
+          <w:sz w:val="22"/>
+          <w:szCs w:val="22"/>
           <w:lang w:eastAsia="en-GB"/>
         </w:rPr>
       </w:pPr>
@@ -1704,7 +1641,7 @@
         <w:rPr>
           <w:noProof/>
         </w:rPr>
-        <w:instrText xml:space="preserve"> PAGEREF _Toc500965741 \h </w:instrText>
+        <w:instrText xml:space="preserve"> PAGEREF _Toc501015451 \h </w:instrText>
       </w:r>
       <w:r>
         <w:rPr>
@@ -1721,7 +1658,7 @@
         <w:rPr>
           <w:noProof/>
         </w:rPr>
-        <w:t>7</w:t>
+        <w:t>8</w:t>
       </w:r>
       <w:r>
         <w:rPr>
@@ -1739,8 +1676,8 @@
         <w:rPr>
           <w:rFonts w:eastAsiaTheme="minorEastAsia"/>
           <w:noProof/>
-          <w:sz w:val="24"/>
-          <w:szCs w:val="24"/>
+          <w:sz w:val="22"/>
+          <w:szCs w:val="22"/>
           <w:lang w:eastAsia="en-GB"/>
         </w:rPr>
       </w:pPr>
@@ -1767,7 +1704,7 @@
         <w:rPr>
           <w:noProof/>
         </w:rPr>
-        <w:instrText xml:space="preserve"> PAGEREF _Toc500965742 \h </w:instrText>
+        <w:instrText xml:space="preserve"> PAGEREF _Toc501015452 \h </w:instrText>
       </w:r>
       <w:r>
         <w:rPr>
@@ -1800,8 +1737,6 @@
           <w:rFonts w:eastAsiaTheme="minorEastAsia"/>
           <w:b w:val="0"/>
           <w:noProof/>
-          <w:sz w:val="24"/>
-          <w:szCs w:val="24"/>
           <w:lang w:eastAsia="en-GB"/>
         </w:rPr>
       </w:pPr>
@@ -1828,7 +1763,7 @@
         <w:rPr>
           <w:noProof/>
         </w:rPr>
-        <w:instrText xml:space="preserve"> PAGEREF _Toc500965743 \h </w:instrText>
+        <w:instrText xml:space="preserve"> PAGEREF _Toc501015453 \h </w:instrText>
       </w:r>
       <w:r>
         <w:rPr>
@@ -1845,7 +1780,7 @@
         <w:rPr>
           <w:noProof/>
         </w:rPr>
-        <w:t>8</w:t>
+        <w:t>9</w:t>
       </w:r>
       <w:r>
         <w:rPr>
@@ -1863,8 +1798,6 @@
         <w:rPr>
           <w:rFonts w:eastAsiaTheme="minorEastAsia"/>
           <w:noProof/>
-          <w:sz w:val="24"/>
-          <w:szCs w:val="24"/>
           <w:lang w:eastAsia="en-GB"/>
         </w:rPr>
       </w:pPr>
@@ -1891,7 +1824,7 @@
         <w:rPr>
           <w:noProof/>
         </w:rPr>
-        <w:instrText xml:space="preserve"> PAGEREF _Toc500965744 \h </w:instrText>
+        <w:instrText xml:space="preserve"> PAGEREF _Toc501015454 \h </w:instrText>
       </w:r>
       <w:r>
         <w:rPr>
@@ -1908,7 +1841,7 @@
         <w:rPr>
           <w:noProof/>
         </w:rPr>
-        <w:t>8</w:t>
+        <w:t>9</w:t>
       </w:r>
       <w:r>
         <w:rPr>
@@ -1926,8 +1859,6 @@
         <w:rPr>
           <w:rFonts w:eastAsiaTheme="minorEastAsia"/>
           <w:noProof/>
-          <w:sz w:val="24"/>
-          <w:szCs w:val="24"/>
           <w:lang w:eastAsia="en-GB"/>
         </w:rPr>
       </w:pPr>
@@ -1954,7 +1885,7 @@
         <w:rPr>
           <w:noProof/>
         </w:rPr>
-        <w:instrText xml:space="preserve"> PAGEREF _Toc500965745 \h </w:instrText>
+        <w:instrText xml:space="preserve"> PAGEREF _Toc501015455 \h </w:instrText>
       </w:r>
       <w:r>
         <w:rPr>
@@ -1989,8 +1920,6 @@
         <w:rPr>
           <w:rFonts w:eastAsiaTheme="minorEastAsia"/>
           <w:noProof/>
-          <w:sz w:val="24"/>
-          <w:szCs w:val="24"/>
           <w:lang w:eastAsia="en-GB"/>
         </w:rPr>
       </w:pPr>
@@ -2017,7 +1946,7 @@
         <w:rPr>
           <w:noProof/>
         </w:rPr>
-        <w:instrText xml:space="preserve"> PAGEREF _Toc500965746 \h </w:instrText>
+        <w:instrText xml:space="preserve"> PAGEREF _Toc501015456 \h </w:instrText>
       </w:r>
       <w:r>
         <w:rPr>
@@ -2034,7 +1963,7 @@
         <w:rPr>
           <w:noProof/>
         </w:rPr>
-        <w:t>9</w:t>
+        <w:t>10</w:t>
       </w:r>
       <w:r>
         <w:rPr>
@@ -2052,8 +1981,6 @@
         <w:rPr>
           <w:rFonts w:eastAsiaTheme="minorEastAsia"/>
           <w:noProof/>
-          <w:sz w:val="24"/>
-          <w:szCs w:val="24"/>
           <w:lang w:eastAsia="en-GB"/>
         </w:rPr>
       </w:pPr>
@@ -2080,7 +2007,7 @@
         <w:rPr>
           <w:noProof/>
         </w:rPr>
-        <w:instrText xml:space="preserve"> PAGEREF _Toc500965747 \h </w:instrText>
+        <w:instrText xml:space="preserve"> PAGEREF _Toc501015457 \h </w:instrText>
       </w:r>
       <w:r>
         <w:rPr>
@@ -2097,7 +2024,7 @@
         <w:rPr>
           <w:noProof/>
         </w:rPr>
-        <w:t>9</w:t>
+        <w:t>10</w:t>
       </w:r>
       <w:r>
         <w:rPr>
@@ -2113,8 +2040,6 @@
           <w:rFonts w:eastAsiaTheme="minorEastAsia"/>
           <w:b w:val="0"/>
           <w:noProof/>
-          <w:sz w:val="24"/>
-          <w:szCs w:val="24"/>
           <w:lang w:eastAsia="en-GB"/>
         </w:rPr>
       </w:pPr>
@@ -2141,7 +2066,7 @@
         <w:rPr>
           <w:noProof/>
         </w:rPr>
-        <w:instrText xml:space="preserve"> PAGEREF _Toc500965748 \h </w:instrText>
+        <w:instrText xml:space="preserve"> PAGEREF _Toc501015458 \h </w:instrText>
       </w:r>
       <w:r>
         <w:rPr>
@@ -2174,8 +2099,6 @@
           <w:rFonts w:eastAsiaTheme="minorEastAsia"/>
           <w:b w:val="0"/>
           <w:noProof/>
-          <w:sz w:val="24"/>
-          <w:szCs w:val="24"/>
           <w:lang w:eastAsia="en-GB"/>
         </w:rPr>
       </w:pPr>
@@ -2202,7 +2125,7 @@
         <w:rPr>
           <w:noProof/>
         </w:rPr>
-        <w:instrText xml:space="preserve"> PAGEREF _Toc500965749 \h </w:instrText>
+        <w:instrText xml:space="preserve"> PAGEREF _Toc501015459 \h </w:instrText>
       </w:r>
       <w:r>
         <w:rPr>
@@ -2219,7 +2142,7 @@
         <w:rPr>
           <w:noProof/>
         </w:rPr>
-        <w:t>10</w:t>
+        <w:t>11</w:t>
       </w:r>
       <w:r>
         <w:rPr>
@@ -2235,8 +2158,6 @@
           <w:rFonts w:eastAsiaTheme="minorEastAsia"/>
           <w:b w:val="0"/>
           <w:noProof/>
-          <w:sz w:val="24"/>
-          <w:szCs w:val="24"/>
           <w:lang w:eastAsia="en-GB"/>
         </w:rPr>
       </w:pPr>
@@ -2263,7 +2184,7 @@
         <w:rPr>
           <w:noProof/>
         </w:rPr>
-        <w:instrText xml:space="preserve"> PAGEREF _Toc500965750 \h </w:instrText>
+        <w:instrText xml:space="preserve"> PAGEREF _Toc501015460 \h </w:instrText>
       </w:r>
       <w:r>
         <w:rPr>
@@ -2296,8 +2217,6 @@
           <w:rFonts w:eastAsiaTheme="minorEastAsia"/>
           <w:b w:val="0"/>
           <w:noProof/>
-          <w:sz w:val="24"/>
-          <w:szCs w:val="24"/>
           <w:lang w:eastAsia="en-GB"/>
         </w:rPr>
       </w:pPr>
@@ -2324,7 +2243,7 @@
         <w:rPr>
           <w:noProof/>
         </w:rPr>
-        <w:instrText xml:space="preserve"> PAGEREF _Toc500965751 \h </w:instrText>
+        <w:instrText xml:space="preserve"> PAGEREF _Toc501015461 \h </w:instrText>
       </w:r>
       <w:r>
         <w:rPr>
@@ -2341,7 +2260,7 @@
         <w:rPr>
           <w:noProof/>
         </w:rPr>
-        <w:t>11</w:t>
+        <w:t>12</w:t>
       </w:r>
       <w:r>
         <w:rPr>
@@ -2357,8 +2276,6 @@
           <w:rFonts w:eastAsiaTheme="minorEastAsia"/>
           <w:b w:val="0"/>
           <w:noProof/>
-          <w:sz w:val="24"/>
-          <w:szCs w:val="24"/>
           <w:lang w:eastAsia="en-GB"/>
         </w:rPr>
       </w:pPr>
@@ -2385,7 +2302,7 @@
         <w:rPr>
           <w:noProof/>
         </w:rPr>
-        <w:instrText xml:space="preserve"> PAGEREF _Toc500965752 \h </w:instrText>
+        <w:instrText xml:space="preserve"> PAGEREF _Toc501015462 \h </w:instrText>
       </w:r>
       <w:r>
         <w:rPr>
@@ -2402,7 +2319,307 @@
         <w:rPr>
           <w:noProof/>
         </w:rPr>
-        <w:t>11</w:t>
+        <w:t>13</w:t>
+      </w:r>
+      <w:r>
+        <w:rPr>
+          <w:noProof/>
+        </w:rPr>
+        <w:fldChar w:fldCharType="end"/>
+      </w:r>
+    </w:p>
+    <w:p>
+      <w:pPr>
+        <w:pStyle w:val="TOC3"/>
+        <w:tabs>
+          <w:tab w:val="right" w:leader="dot" w:pos="9016"/>
+        </w:tabs>
+        <w:rPr>
+          <w:rFonts w:eastAsiaTheme="minorEastAsia"/>
+          <w:noProof/>
+          <w:lang w:eastAsia="en-GB"/>
+        </w:rPr>
+      </w:pPr>
+      <w:r>
+        <w:rPr>
+          <w:noProof/>
+        </w:rPr>
+        <w:t>Data gathering and requirements</w:t>
+      </w:r>
+      <w:r>
+        <w:rPr>
+          <w:noProof/>
+        </w:rPr>
+        <w:tab/>
+      </w:r>
+      <w:r>
+        <w:rPr>
+          <w:noProof/>
+        </w:rPr>
+        <w:fldChar w:fldCharType="begin"/>
+      </w:r>
+      <w:r>
+        <w:rPr>
+          <w:noProof/>
+        </w:rPr>
+        <w:instrText xml:space="preserve"> PAGEREF _Toc501015463 \h </w:instrText>
+      </w:r>
+      <w:r>
+        <w:rPr>
+          <w:noProof/>
+        </w:rPr>
+      </w:r>
+      <w:r>
+        <w:rPr>
+          <w:noProof/>
+        </w:rPr>
+        <w:fldChar w:fldCharType="separate"/>
+      </w:r>
+      <w:r>
+        <w:rPr>
+          <w:noProof/>
+        </w:rPr>
+        <w:t>13</w:t>
+      </w:r>
+      <w:r>
+        <w:rPr>
+          <w:noProof/>
+        </w:rPr>
+        <w:fldChar w:fldCharType="end"/>
+      </w:r>
+    </w:p>
+    <w:p>
+      <w:pPr>
+        <w:pStyle w:val="TOC3"/>
+        <w:tabs>
+          <w:tab w:val="right" w:leader="dot" w:pos="9016"/>
+        </w:tabs>
+        <w:rPr>
+          <w:rFonts w:eastAsiaTheme="minorEastAsia"/>
+          <w:noProof/>
+          <w:lang w:eastAsia="en-GB"/>
+        </w:rPr>
+      </w:pPr>
+      <w:r>
+        <w:rPr>
+          <w:noProof/>
+        </w:rPr>
+        <w:t>Functional Specification</w:t>
+      </w:r>
+      <w:r>
+        <w:rPr>
+          <w:noProof/>
+        </w:rPr>
+        <w:tab/>
+      </w:r>
+      <w:r>
+        <w:rPr>
+          <w:noProof/>
+        </w:rPr>
+        <w:fldChar w:fldCharType="begin"/>
+      </w:r>
+      <w:r>
+        <w:rPr>
+          <w:noProof/>
+        </w:rPr>
+        <w:instrText xml:space="preserve"> PAGEREF _Toc501015464 \h </w:instrText>
+      </w:r>
+      <w:r>
+        <w:rPr>
+          <w:noProof/>
+        </w:rPr>
+      </w:r>
+      <w:r>
+        <w:rPr>
+          <w:noProof/>
+        </w:rPr>
+        <w:fldChar w:fldCharType="separate"/>
+      </w:r>
+      <w:r>
+        <w:rPr>
+          <w:noProof/>
+        </w:rPr>
+        <w:t>18</w:t>
+      </w:r>
+      <w:r>
+        <w:rPr>
+          <w:noProof/>
+        </w:rPr>
+        <w:fldChar w:fldCharType="end"/>
+      </w:r>
+    </w:p>
+    <w:p>
+      <w:pPr>
+        <w:pStyle w:val="TOC3"/>
+        <w:tabs>
+          <w:tab w:val="right" w:leader="dot" w:pos="9016"/>
+        </w:tabs>
+        <w:rPr>
+          <w:rFonts w:eastAsiaTheme="minorEastAsia"/>
+          <w:noProof/>
+          <w:lang w:eastAsia="en-GB"/>
+        </w:rPr>
+      </w:pPr>
+      <w:r>
+        <w:rPr>
+          <w:noProof/>
+        </w:rPr>
+        <w:t>Design</w:t>
+      </w:r>
+      <w:r>
+        <w:rPr>
+          <w:noProof/>
+        </w:rPr>
+        <w:tab/>
+      </w:r>
+      <w:r>
+        <w:rPr>
+          <w:noProof/>
+        </w:rPr>
+        <w:fldChar w:fldCharType="begin"/>
+      </w:r>
+      <w:r>
+        <w:rPr>
+          <w:noProof/>
+        </w:rPr>
+        <w:instrText xml:space="preserve"> PAGEREF _Toc501015465 \h </w:instrText>
+      </w:r>
+      <w:r>
+        <w:rPr>
+          <w:noProof/>
+        </w:rPr>
+      </w:r>
+      <w:r>
+        <w:rPr>
+          <w:noProof/>
+        </w:rPr>
+        <w:fldChar w:fldCharType="separate"/>
+      </w:r>
+      <w:r>
+        <w:rPr>
+          <w:noProof/>
+        </w:rPr>
+        <w:t>19</w:t>
+      </w:r>
+      <w:r>
+        <w:rPr>
+          <w:noProof/>
+        </w:rPr>
+        <w:fldChar w:fldCharType="end"/>
+      </w:r>
+    </w:p>
+    <w:p>
+      <w:pPr>
+        <w:pStyle w:val="TOC3"/>
+        <w:tabs>
+          <w:tab w:val="right" w:leader="dot" w:pos="9016"/>
+        </w:tabs>
+        <w:rPr>
+          <w:rFonts w:eastAsiaTheme="minorEastAsia"/>
+          <w:noProof/>
+          <w:lang w:eastAsia="en-GB"/>
+        </w:rPr>
+      </w:pPr>
+      <w:r>
+        <w:rPr>
+          <w:noProof/>
+        </w:rPr>
+        <w:t>Prototyping</w:t>
+      </w:r>
+      <w:r>
+        <w:rPr>
+          <w:noProof/>
+        </w:rPr>
+        <w:tab/>
+      </w:r>
+      <w:r>
+        <w:rPr>
+          <w:noProof/>
+        </w:rPr>
+        <w:fldChar w:fldCharType="begin"/>
+      </w:r>
+      <w:r>
+        <w:rPr>
+          <w:noProof/>
+        </w:rPr>
+        <w:instrText xml:space="preserve"> PAGEREF _Toc501015466 \h </w:instrText>
+      </w:r>
+      <w:r>
+        <w:rPr>
+          <w:noProof/>
+        </w:rPr>
+      </w:r>
+      <w:r>
+        <w:rPr>
+          <w:noProof/>
+        </w:rPr>
+        <w:fldChar w:fldCharType="separate"/>
+      </w:r>
+      <w:r>
+        <w:rPr>
+          <w:noProof/>
+        </w:rPr>
+        <w:t>22</w:t>
+      </w:r>
+      <w:r>
+        <w:rPr>
+          <w:noProof/>
+        </w:rPr>
+        <w:fldChar w:fldCharType="end"/>
+      </w:r>
+    </w:p>
+    <w:p>
+      <w:pPr>
+        <w:pStyle w:val="TOC3"/>
+        <w:tabs>
+          <w:tab w:val="right" w:leader="dot" w:pos="9016"/>
+        </w:tabs>
+        <w:rPr>
+          <w:rFonts w:eastAsiaTheme="minorEastAsia"/>
+          <w:noProof/>
+          <w:lang w:eastAsia="en-GB"/>
+        </w:rPr>
+      </w:pPr>
+      <w:r>
+        <w:rPr>
+          <w:noProof/>
+        </w:rPr>
+        <w:t>Project management</w:t>
+      </w:r>
+      <w:r>
+        <w:rPr>
+          <w:noProof/>
+        </w:rPr>
+        <w:tab/>
+      </w:r>
+      <w:r>
+        <w:rPr>
+          <w:noProof/>
+        </w:rPr>
+        <w:fldChar w:fldCharType="begin"/>
+      </w:r>
+      <w:r>
+        <w:rPr>
+          <w:noProof/>
+        </w:rPr>
+        <w:instrText xml:space="preserve"> PAGEREF _Toc501015467 \h </w:instrText>
+      </w:r>
+      <w:r>
+        <w:rPr>
+          <w:noProof/>
+        </w:rPr>
+      </w:r>
+      <w:r>
+        <w:rPr>
+          <w:noProof/>
+        </w:rPr>
+        <w:fldChar w:fldCharType="separate"/>
+      </w:r>
+      <w:r>
+        <w:rPr>
+          <w:noProof/>
+        </w:rPr>
+        <w:t>22</w:t>
       </w:r>
       <w:r>
         <w:rPr>
@@ -2509,62 +2726,18 @@
     </w:p>
     <w:p>
       <w:pPr>
-        <w:rPr>
-          <w:rFonts w:eastAsia="Times New Roman" w:cstheme="minorHAnsi"/>
-          <w:sz w:val="24"/>
-          <w:szCs w:val="24"/>
-          <w:lang w:eastAsia="en-GB"/>
-        </w:rPr>
-      </w:pPr>
-    </w:p>
-    <w:p>
-      <w:pPr>
-        <w:rPr>
-          <w:rFonts w:eastAsia="Times New Roman" w:cstheme="minorHAnsi"/>
-          <w:sz w:val="24"/>
-          <w:szCs w:val="24"/>
-          <w:lang w:eastAsia="en-GB"/>
-        </w:rPr>
-      </w:pPr>
-    </w:p>
-    <w:p>
-      <w:pPr>
-        <w:rPr>
-          <w:rFonts w:eastAsia="Times New Roman" w:cstheme="minorHAnsi"/>
-          <w:sz w:val="24"/>
-          <w:szCs w:val="24"/>
-          <w:lang w:eastAsia="en-GB"/>
-        </w:rPr>
-      </w:pPr>
-    </w:p>
-    <w:p>
-      <w:pPr>
-        <w:rPr>
-          <w:rFonts w:eastAsia="Times New Roman" w:cstheme="minorHAnsi"/>
-          <w:sz w:val="24"/>
-          <w:szCs w:val="24"/>
-          <w:lang w:eastAsia="en-GB"/>
-        </w:rPr>
-      </w:pPr>
-    </w:p>
-    <w:p>
-      <w:pPr>
-        <w:rPr>
-          <w:rFonts w:eastAsia="Times New Roman" w:cstheme="minorHAnsi"/>
-          <w:sz w:val="24"/>
-          <w:szCs w:val="24"/>
-          <w:lang w:eastAsia="en-GB"/>
-        </w:rPr>
-      </w:pPr>
-    </w:p>
-    <w:p>
-      <w:pPr>
-        <w:rPr>
-          <w:rFonts w:cstheme="minorHAnsi"/>
-          <w:color w:val="000000"/>
-          <w:lang w:eastAsia="en-GB"/>
-        </w:rPr>
-      </w:pPr>
+        <w:pStyle w:val="Heading2"/>
+        <w:rPr>
+          <w:rFonts w:asciiTheme="minorHAnsi" w:eastAsia="Times New Roman" w:hAnsiTheme="minorHAnsi" w:cstheme="minorHAnsi"/>
+          <w:color w:val="auto"/>
+          <w:sz w:val="24"/>
+          <w:szCs w:val="24"/>
+          <w:lang w:eastAsia="en-GB"/>
+        </w:rPr>
+      </w:pPr>
+      <w:bookmarkStart w:id="0" w:name="_Toc500844029"/>
+      <w:bookmarkStart w:id="1" w:name="_Toc500844286"/>
+      <w:bookmarkStart w:id="2" w:name="_Toc501015440"/>
     </w:p>
     <w:p>
       <w:pPr>
@@ -2575,16 +2748,12 @@
           <w:u w:val="single"/>
         </w:rPr>
       </w:pPr>
-      <w:bookmarkStart w:id="0" w:name="_Toc500844029"/>
-      <w:bookmarkStart w:id="1" w:name="_Toc500844286"/>
-      <w:bookmarkStart w:id="2" w:name="_Toc500965730"/>
       <w:r>
         <w:rPr>
           <w:sz w:val="30"/>
           <w:szCs w:val="30"/>
           <w:u w:val="single"/>
         </w:rPr>
-        <w:lastRenderedPageBreak/>
         <w:t>User Need Overview &amp; Concept Introduction</w:t>
       </w:r>
       <w:bookmarkEnd w:id="0"/>
@@ -2729,7 +2898,7 @@
       </w:pPr>
       <w:bookmarkStart w:id="3" w:name="_Toc500844030"/>
       <w:bookmarkStart w:id="4" w:name="_Toc500844287"/>
-      <w:bookmarkStart w:id="5" w:name="_Toc500965731"/>
+      <w:bookmarkStart w:id="5" w:name="_Toc501015441"/>
       <w:r>
         <w:rPr>
           <w:sz w:val="30"/>
@@ -2892,17 +3061,7 @@
           <w:color w:val="000000"/>
           <w:lang w:eastAsia="en-GB"/>
         </w:rPr>
-        <w:t xml:space="preserve">. We gathered more </w:t>
-      </w:r>
-      <w:bookmarkStart w:id="6" w:name="_GoBack"/>
-      <w:bookmarkEnd w:id="6"/>
-      <w:r>
-        <w:rPr>
-          <w:rFonts w:ascii="Calibri" w:hAnsi="Calibri" w:cs="Times New Roman"/>
-          <w:color w:val="000000"/>
-          <w:lang w:eastAsia="en-GB"/>
-        </w:rPr>
-        <w:t xml:space="preserve">data among users involving functions of the app, analysing the data showed 82.6% of users found the 3D viewing of the furniture most appealing aspect of the application </w:t>
+        <w:t xml:space="preserve">. We gathered more data among users involving functions of the app, analysing the data showed 82.6% of users found the 3D viewing of the furniture most appealing aspect of the application </w:t>
       </w:r>
       <w:r>
         <w:rPr>
@@ -3147,17 +3306,6 @@
     </w:p>
     <w:p>
       <w:pPr>
-        <w:ind w:left="360"/>
-        <w:textAlignment w:val="baseline"/>
-        <w:rPr>
-          <w:rFonts w:ascii="Calibri" w:hAnsi="Calibri" w:cs="Times New Roman"/>
-          <w:color w:val="000000"/>
-          <w:lang w:eastAsia="en-GB"/>
-        </w:rPr>
-      </w:pPr>
-    </w:p>
-    <w:p>
-      <w:pPr>
         <w:rPr>
           <w:rFonts w:cstheme="minorHAnsi"/>
           <w:sz w:val="24"/>
@@ -3221,16 +3369,6 @@
         </w:rPr>
         <w:t>.</w:t>
       </w:r>
-    </w:p>
-    <w:p>
-      <w:pPr>
-        <w:rPr>
-          <w:rFonts w:cstheme="minorHAnsi"/>
-          <w:sz w:val="24"/>
-          <w:szCs w:val="24"/>
-          <w:lang w:eastAsia="en-GB"/>
-        </w:rPr>
-      </w:pPr>
     </w:p>
     <w:p>
       <w:pPr>
@@ -3241,20 +3379,21 @@
           <w:u w:val="single"/>
         </w:rPr>
       </w:pPr>
-      <w:bookmarkStart w:id="7" w:name="_Toc500844031"/>
-      <w:bookmarkStart w:id="8" w:name="_Toc500844288"/>
-      <w:bookmarkStart w:id="9" w:name="_Toc500965732"/>
+      <w:bookmarkStart w:id="6" w:name="_Toc500844031"/>
+      <w:bookmarkStart w:id="7" w:name="_Toc500844288"/>
+      <w:bookmarkStart w:id="8" w:name="_Toc501015442"/>
       <w:r>
         <w:rPr>
           <w:sz w:val="30"/>
           <w:szCs w:val="30"/>
           <w:u w:val="single"/>
         </w:rPr>
+        <w:lastRenderedPageBreak/>
         <w:t>Functional Specification</w:t>
       </w:r>
+      <w:bookmarkEnd w:id="6"/>
       <w:bookmarkEnd w:id="7"/>
       <w:bookmarkEnd w:id="8"/>
-      <w:bookmarkEnd w:id="9"/>
     </w:p>
     <w:p>
       <w:pPr>
@@ -3515,30 +3654,12 @@
     <w:p>
       <w:pPr>
         <w:rPr>
-          <w:rFonts w:eastAsia="Times New Roman" w:cstheme="minorHAnsi"/>
-          <w:sz w:val="24"/>
-          <w:szCs w:val="24"/>
-          <w:lang w:eastAsia="en-GB"/>
-        </w:rPr>
-      </w:pPr>
-    </w:p>
-    <w:p>
-      <w:pPr>
-        <w:rPr>
-          <w:rFonts w:cstheme="minorHAnsi"/>
-          <w:sz w:val="24"/>
-          <w:szCs w:val="24"/>
-          <w:lang w:eastAsia="en-GB"/>
-        </w:rPr>
-      </w:pPr>
-      <w:r>
-        <w:rPr>
-          <w:rFonts w:cstheme="minorHAnsi"/>
-          <w:color w:val="000000"/>
-          <w:lang w:eastAsia="en-GB"/>
-        </w:rPr>
-        <w:t xml:space="preserve"> </w:t>
-      </w:r>
+          <w:rFonts w:cstheme="minorHAnsi"/>
+          <w:sz w:val="24"/>
+          <w:szCs w:val="24"/>
+          <w:lang w:eastAsia="en-GB"/>
+        </w:rPr>
+      </w:pPr>
     </w:p>
     <w:p>
       <w:pPr>
@@ -3549,9 +3670,9 @@
           <w:u w:val="single"/>
         </w:rPr>
       </w:pPr>
-      <w:bookmarkStart w:id="10" w:name="_Toc500844032"/>
-      <w:bookmarkStart w:id="11" w:name="_Toc500844289"/>
-      <w:bookmarkStart w:id="12" w:name="_Toc500965733"/>
+      <w:bookmarkStart w:id="9" w:name="_Toc500844032"/>
+      <w:bookmarkStart w:id="10" w:name="_Toc500844289"/>
+      <w:bookmarkStart w:id="11" w:name="_Toc501015443"/>
       <w:r>
         <w:rPr>
           <w:sz w:val="30"/>
@@ -3560,27 +3681,9 @@
         </w:rPr>
         <w:t>Ethical Audit</w:t>
       </w:r>
+      <w:bookmarkEnd w:id="9"/>
       <w:bookmarkEnd w:id="10"/>
       <w:bookmarkEnd w:id="11"/>
-      <w:bookmarkEnd w:id="12"/>
-    </w:p>
-    <w:p>
-      <w:pPr>
-        <w:rPr>
-          <w:rFonts w:cstheme="minorHAnsi"/>
-          <w:sz w:val="24"/>
-          <w:szCs w:val="24"/>
-          <w:lang w:eastAsia="en-GB"/>
-        </w:rPr>
-      </w:pPr>
-      <w:r>
-        <w:rPr>
-          <w:rFonts w:cstheme="minorHAnsi"/>
-          <w:color w:val="000000"/>
-          <w:lang w:eastAsia="en-GB"/>
-        </w:rPr>
-        <w:t xml:space="preserve"> </w:t>
-      </w:r>
     </w:p>
     <w:p>
       <w:pPr>
@@ -3593,7 +3696,7 @@
           <w:lang w:eastAsia="en-GB"/>
         </w:rPr>
       </w:pPr>
-      <w:bookmarkStart w:id="13" w:name="_Toc500965734"/>
+      <w:bookmarkStart w:id="12" w:name="_Toc501015444"/>
       <w:r>
         <w:rPr>
           <w:rFonts w:ascii="Calibri" w:eastAsia="Times New Roman" w:hAnsi="Calibri"/>
@@ -3603,7 +3706,7 @@
         </w:rPr>
         <w:t>Privacy and data protection</w:t>
       </w:r>
-      <w:bookmarkEnd w:id="13"/>
+      <w:bookmarkEnd w:id="12"/>
     </w:p>
     <w:p>
       <w:pPr>
@@ -3700,7 +3803,7 @@
           <w:rFonts w:eastAsia="Times New Roman"/>
         </w:rPr>
       </w:pPr>
-      <w:bookmarkStart w:id="14" w:name="_Toc500965735"/>
+      <w:bookmarkStart w:id="13" w:name="_Toc501015445"/>
       <w:r>
         <w:rPr>
           <w:rFonts w:ascii="Calibri" w:eastAsia="Times New Roman" w:hAnsi="Calibri"/>
@@ -3710,7 +3813,7 @@
         </w:rPr>
         <w:t>Intellectual property</w:t>
       </w:r>
-      <w:bookmarkEnd w:id="14"/>
+      <w:bookmarkEnd w:id="13"/>
     </w:p>
     <w:p>
       <w:pPr>
@@ -3851,20 +3954,21 @@
           <w:u w:val="single"/>
         </w:rPr>
       </w:pPr>
-      <w:bookmarkStart w:id="15" w:name="_Toc500844033"/>
-      <w:bookmarkStart w:id="16" w:name="_Toc500844290"/>
-      <w:bookmarkStart w:id="17" w:name="_Toc500965736"/>
+      <w:bookmarkStart w:id="14" w:name="_Toc500844033"/>
+      <w:bookmarkStart w:id="15" w:name="_Toc500844290"/>
+      <w:bookmarkStart w:id="16" w:name="_Toc501015446"/>
       <w:r>
         <w:rPr>
           <w:sz w:val="30"/>
           <w:szCs w:val="30"/>
           <w:u w:val="single"/>
         </w:rPr>
+        <w:lastRenderedPageBreak/>
         <w:t>Design</w:t>
       </w:r>
+      <w:bookmarkEnd w:id="14"/>
       <w:bookmarkEnd w:id="15"/>
       <w:bookmarkEnd w:id="16"/>
-      <w:bookmarkEnd w:id="17"/>
     </w:p>
     <w:p/>
     <w:p>
@@ -4545,49 +4649,48 @@
           <w:u w:val="single"/>
         </w:rPr>
       </w:pPr>
-      <w:bookmarkStart w:id="18" w:name="_Toc500844034"/>
-      <w:bookmarkStart w:id="19" w:name="_Toc500844291"/>
-      <w:bookmarkStart w:id="20" w:name="_Toc500965737"/>
+      <w:bookmarkStart w:id="17" w:name="_Toc500844034"/>
+      <w:bookmarkStart w:id="18" w:name="_Toc500844291"/>
+      <w:bookmarkStart w:id="19" w:name="_Toc501015447"/>
       <w:r>
         <w:rPr>
           <w:sz w:val="30"/>
           <w:szCs w:val="30"/>
           <w:u w:val="single"/>
         </w:rPr>
+        <w:lastRenderedPageBreak/>
         <w:t>Prototyping</w:t>
       </w:r>
+      <w:bookmarkEnd w:id="17"/>
       <w:bookmarkEnd w:id="18"/>
       <w:bookmarkEnd w:id="19"/>
+    </w:p>
+    <w:p>
+      <w:pPr>
+        <w:rPr>
+          <w:rFonts w:cstheme="minorHAnsi"/>
+          <w:bCs/>
+          <w:color w:val="000000"/>
+          <w:u w:val="single"/>
+          <w:lang w:eastAsia="en-GB"/>
+        </w:rPr>
+      </w:pPr>
+    </w:p>
+    <w:p>
+      <w:pPr>
+        <w:pStyle w:val="Heading3"/>
+        <w:rPr>
+          <w:lang w:eastAsia="en-GB"/>
+        </w:rPr>
+      </w:pPr>
+      <w:bookmarkStart w:id="20" w:name="_Toc501015448"/>
+      <w:r>
+        <w:rPr>
+          <w:lang w:eastAsia="en-GB"/>
+        </w:rPr>
+        <w:t>Conceptual prototyping</w:t>
+      </w:r>
       <w:bookmarkEnd w:id="20"/>
-    </w:p>
-    <w:p>
-      <w:pPr>
-        <w:rPr>
-          <w:rFonts w:cstheme="minorHAnsi"/>
-          <w:bCs/>
-          <w:color w:val="000000"/>
-          <w:sz w:val="32"/>
-          <w:szCs w:val="32"/>
-          <w:u w:val="single"/>
-          <w:lang w:eastAsia="en-GB"/>
-        </w:rPr>
-      </w:pPr>
-    </w:p>
-    <w:p>
-      <w:pPr>
-        <w:pStyle w:val="Heading3"/>
-        <w:rPr>
-          <w:lang w:eastAsia="en-GB"/>
-        </w:rPr>
-      </w:pPr>
-      <w:bookmarkStart w:id="21" w:name="_Toc500965738"/>
-      <w:r>
-        <w:rPr>
-          <w:lang w:eastAsia="en-GB"/>
-        </w:rPr>
-        <w:t>Conceptual prototyping</w:t>
-      </w:r>
-      <w:bookmarkEnd w:id="21"/>
     </w:p>
     <w:p>
       <w:pPr>
@@ -5149,14 +5252,15 @@
           <w:lang w:eastAsia="en-GB"/>
         </w:rPr>
       </w:pPr>
-      <w:bookmarkStart w:id="22" w:name="_Toc500965739"/>
-      <w:r>
-        <w:rPr>
-          <w:lang w:eastAsia="en-GB"/>
-        </w:rPr>
+      <w:bookmarkStart w:id="21" w:name="_Toc501015449"/>
+      <w:r>
+        <w:rPr>
+          <w:lang w:eastAsia="en-GB"/>
+        </w:rPr>
+        <w:lastRenderedPageBreak/>
         <w:t>Functional prototyping</w:t>
       </w:r>
-      <w:bookmarkEnd w:id="22"/>
+      <w:bookmarkEnd w:id="21"/>
     </w:p>
     <w:p>
       <w:pPr>
@@ -5246,7 +5350,7 @@
           <w:lang w:eastAsia="en-GB"/>
         </w:rPr>
       </w:pPr>
-      <w:bookmarkStart w:id="23" w:name="_Toc500965740"/>
+      <w:bookmarkStart w:id="22" w:name="_Toc501015450"/>
       <w:r>
         <w:rPr>
           <w:i w:val="0"/>
@@ -5254,7 +5358,7 @@
         </w:rPr>
         <w:t>Wall colouring</w:t>
       </w:r>
-      <w:bookmarkEnd w:id="23"/>
+      <w:bookmarkEnd w:id="22"/>
     </w:p>
     <w:p>
       <w:pPr>
@@ -5890,7 +5994,7 @@
           <w:lang w:eastAsia="en-GB"/>
         </w:rPr>
       </w:pPr>
-      <w:bookmarkStart w:id="24" w:name="_Toc500965741"/>
+      <w:bookmarkStart w:id="23" w:name="_Toc501015451"/>
       <w:r>
         <w:rPr>
           <w:i w:val="0"/>
@@ -5899,12 +6003,13 @@
         <w:lastRenderedPageBreak/>
         <w:t>Augmented Reality Objects</w:t>
       </w:r>
-      <w:bookmarkEnd w:id="24"/>
+      <w:bookmarkEnd w:id="23"/>
     </w:p>
     <w:p>
       <w:pPr>
         <w:pStyle w:val="Heading4"/>
         <w:rPr>
+          <w:i w:val="0"/>
           <w:sz w:val="24"/>
           <w:szCs w:val="24"/>
           <w:lang w:eastAsia="en-GB"/>
@@ -6635,7 +6740,6 @@
           <w:lang w:eastAsia="en-GB"/>
         </w:rPr>
       </w:pPr>
-      <w:bookmarkStart w:id="25" w:name="_Toc500965742"/>
     </w:p>
     <w:p>
       <w:pPr>
@@ -6647,6 +6751,7 @@
           <w:lang w:eastAsia="en-GB"/>
         </w:rPr>
       </w:pPr>
+      <w:bookmarkStart w:id="24" w:name="_Toc501015452"/>
       <w:r>
         <w:rPr>
           <w:i w:val="0"/>
@@ -6654,7 +6759,7 @@
         </w:rPr>
         <w:t>Database</w:t>
       </w:r>
-      <w:bookmarkEnd w:id="25"/>
+      <w:bookmarkEnd w:id="24"/>
       <w:r>
         <w:rPr>
           <w:i w:val="0"/>
@@ -6943,9 +7048,9 @@
           <w:u w:val="single"/>
         </w:rPr>
       </w:pPr>
-      <w:bookmarkStart w:id="26" w:name="_Toc500844035"/>
-      <w:bookmarkStart w:id="27" w:name="_Toc500844292"/>
-      <w:bookmarkStart w:id="28" w:name="_Toc500965743"/>
+      <w:bookmarkStart w:id="25" w:name="_Toc500844035"/>
+      <w:bookmarkStart w:id="26" w:name="_Toc500844292"/>
+      <w:bookmarkStart w:id="27" w:name="_Toc501015453"/>
       <w:r>
         <w:rPr>
           <w:sz w:val="30"/>
@@ -6955,14 +7060,50 @@
         <w:lastRenderedPageBreak/>
         <w:t>Technical Architecture</w:t>
       </w:r>
+      <w:bookmarkEnd w:id="25"/>
       <w:bookmarkEnd w:id="26"/>
       <w:bookmarkEnd w:id="27"/>
+    </w:p>
+    <w:p>
+      <w:pPr>
+        <w:rPr>
+          <w:rFonts w:cstheme="minorHAnsi"/>
+          <w:sz w:val="24"/>
+          <w:szCs w:val="24"/>
+          <w:lang w:eastAsia="en-GB"/>
+        </w:rPr>
+      </w:pPr>
+      <w:r>
+        <w:rPr>
+          <w:rFonts w:cstheme="minorHAnsi"/>
+          <w:color w:val="000000"/>
+          <w:lang w:eastAsia="en-GB"/>
+        </w:rPr>
+        <w:t xml:space="preserve"> </w:t>
+      </w:r>
+    </w:p>
+    <w:p>
+      <w:pPr>
+        <w:pStyle w:val="Heading3"/>
+        <w:rPr>
+          <w:lang w:eastAsia="en-GB"/>
+        </w:rPr>
+      </w:pPr>
+      <w:bookmarkStart w:id="28" w:name="_Toc501015454"/>
+      <w:r>
+        <w:rPr>
+          <w:lang w:eastAsia="en-GB"/>
+        </w:rPr>
+        <w:t>Database</w:t>
+      </w:r>
       <w:bookmarkEnd w:id="28"/>
     </w:p>
     <w:p>
       <w:pPr>
-        <w:rPr>
-          <w:rFonts w:cstheme="minorHAnsi"/>
+        <w:pStyle w:val="Heading4"/>
+        <w:rPr>
+          <w:rFonts w:cstheme="minorHAnsi"/>
+          <w:i w:val="0"/>
           <w:sz w:val="24"/>
           <w:szCs w:val="24"/>
           <w:lang w:eastAsia="en-GB"/>
@@ -6979,34 +7120,156 @@
     </w:p>
     <w:p>
       <w:pPr>
+        <w:rPr>
+          <w:rFonts w:cstheme="minorHAnsi"/>
+          <w:sz w:val="24"/>
+          <w:szCs w:val="24"/>
+          <w:lang w:eastAsia="en-GB"/>
+        </w:rPr>
+      </w:pPr>
+      <w:r>
+        <w:rPr>
+          <w:rFonts w:cstheme="minorHAnsi"/>
+          <w:color w:val="000000"/>
+          <w:lang w:eastAsia="en-GB"/>
+        </w:rPr>
+        <w:t>As we won’t be using our own database to be validating and logging users in, we have come to the conclusion of using Facebook and Google’s login API to help create accounts. The reason is due to the feedback we got from potential users who said they are happy to or even prefer to log in with Facebook or Google. Even though this implementation may exclude people without the above services, it makes the whole process of signing up to the app more efficient. It also solves some issues we may have encrypting and protecting the data correctly as passwords won’t be stored with us.</w:t>
+      </w:r>
+    </w:p>
+    <w:p>
+      <w:pPr>
+        <w:rPr>
+          <w:rFonts w:cstheme="minorHAnsi"/>
+          <w:sz w:val="24"/>
+          <w:szCs w:val="24"/>
+          <w:lang w:eastAsia="en-GB"/>
+        </w:rPr>
+      </w:pPr>
+      <w:r>
+        <w:rPr>
+          <w:rFonts w:cstheme="minorHAnsi"/>
+          <w:color w:val="000000"/>
+          <w:lang w:eastAsia="en-GB"/>
+        </w:rPr>
+        <w:t xml:space="preserve"> </w:t>
+      </w:r>
+    </w:p>
+    <w:p>
+      <w:pPr>
+        <w:rPr>
+          <w:rFonts w:cstheme="minorHAnsi"/>
+          <w:sz w:val="24"/>
+          <w:szCs w:val="24"/>
+          <w:lang w:eastAsia="en-GB"/>
+        </w:rPr>
+      </w:pPr>
+      <w:r>
+        <w:rPr>
+          <w:rFonts w:cstheme="minorHAnsi"/>
+          <w:color w:val="000000"/>
+          <w:lang w:eastAsia="en-GB"/>
+        </w:rPr>
+        <w:t xml:space="preserve">In our account database, we have decided to use a MongoDB. </w:t>
+      </w:r>
+      <w:proofErr w:type="gramStart"/>
+      <w:r>
+        <w:rPr>
+          <w:rFonts w:cstheme="minorHAnsi"/>
+          <w:color w:val="000000"/>
+          <w:lang w:eastAsia="en-GB"/>
+        </w:rPr>
+        <w:t>The reason being that it is easiest to implement over MySQL.</w:t>
+      </w:r>
+      <w:proofErr w:type="gramEnd"/>
+      <w:r>
+        <w:rPr>
+          <w:rFonts w:cstheme="minorHAnsi"/>
+          <w:color w:val="000000"/>
+          <w:lang w:eastAsia="en-GB"/>
+        </w:rPr>
+        <w:t xml:space="preserve"> Furthermore,</w:t>
+      </w:r>
+      <w:r>
+        <w:rPr>
+          <w:rFonts w:cstheme="minorHAnsi"/>
+          <w:color w:val="FF0000"/>
+          <w:lang w:eastAsia="en-GB"/>
+        </w:rPr>
+        <w:t xml:space="preserve"> it has better capacity, speed and reliability than MySQL</w:t>
+      </w:r>
+      <w:r>
+        <w:rPr>
+          <w:rFonts w:cstheme="minorHAnsi"/>
+          <w:color w:val="000000"/>
+          <w:lang w:eastAsia="en-GB"/>
+        </w:rPr>
+        <w:t xml:space="preserve"> </w:t>
+      </w:r>
+      <w:r>
+        <w:rPr>
+          <w:rFonts w:cstheme="minorHAnsi"/>
+          <w:color w:val="FF0000"/>
+          <w:lang w:eastAsia="en-GB"/>
+        </w:rPr>
+        <w:t>[REF]</w:t>
+      </w:r>
+      <w:r>
+        <w:rPr>
+          <w:rFonts w:cstheme="minorHAnsi"/>
+          <w:color w:val="000000"/>
+          <w:lang w:eastAsia="en-GB"/>
+        </w:rPr>
+        <w:t>.</w:t>
+      </w:r>
+    </w:p>
+    <w:p>
+      <w:pPr>
+        <w:rPr>
+          <w:rFonts w:cstheme="minorHAnsi"/>
+          <w:sz w:val="24"/>
+          <w:szCs w:val="24"/>
+          <w:lang w:eastAsia="en-GB"/>
+        </w:rPr>
+      </w:pPr>
+      <w:r>
+        <w:rPr>
+          <w:rFonts w:cstheme="minorHAnsi"/>
+          <w:color w:val="000000"/>
+          <w:lang w:eastAsia="en-GB"/>
+        </w:rPr>
+        <w:t xml:space="preserve"> </w:t>
+      </w:r>
+    </w:p>
+    <w:p>
+      <w:pPr>
         <w:pStyle w:val="Heading3"/>
         <w:rPr>
           <w:lang w:eastAsia="en-GB"/>
         </w:rPr>
       </w:pPr>
-      <w:bookmarkStart w:id="29" w:name="_Toc500965744"/>
-      <w:r>
-        <w:rPr>
-          <w:lang w:eastAsia="en-GB"/>
-        </w:rPr>
-        <w:t>Database</w:t>
+      <w:bookmarkStart w:id="29" w:name="_Toc501015455"/>
+      <w:r>
+        <w:rPr>
+          <w:lang w:eastAsia="en-GB"/>
+        </w:rPr>
+        <w:t>Augmented Reality Implementation</w:t>
       </w:r>
       <w:bookmarkEnd w:id="29"/>
     </w:p>
     <w:p>
       <w:pPr>
-        <w:pStyle w:val="Heading4"/>
-        <w:rPr>
-          <w:rFonts w:cstheme="minorHAnsi"/>
-          <w:sz w:val="24"/>
-          <w:szCs w:val="24"/>
-          <w:lang w:eastAsia="en-GB"/>
-        </w:rPr>
-      </w:pPr>
-      <w:r>
-        <w:rPr>
-          <w:rFonts w:cstheme="minorHAnsi"/>
-          <w:color w:val="000000"/>
+        <w:rPr>
+          <w:rFonts w:cstheme="minorHAnsi"/>
+          <w:sz w:val="24"/>
+          <w:szCs w:val="24"/>
+          <w:lang w:eastAsia="en-GB"/>
+        </w:rPr>
+      </w:pPr>
+      <w:r>
+        <w:rPr>
+          <w:rFonts w:cstheme="minorHAnsi"/>
+          <w:color w:val="000000"/>
+          <w:u w:val="single"/>
           <w:lang w:eastAsia="en-GB"/>
         </w:rPr>
         <w:t xml:space="preserve"> </w:t>
@@ -7027,7 +7290,25 @@
           <w:color w:val="000000"/>
           <w:lang w:eastAsia="en-GB"/>
         </w:rPr>
-        <w:t>As we won’t be using our own database to be validating and logging users in, we have come to the conclusion of using Facebook and Google’s login API to help create accounts. The reason is due to the feedback we got from potential users who said they are happy to or even prefer to log in with Facebook or Google. Even though this implementation may exclude people without the above services, it makes the whole process of signing up to the app more efficient. It also solves some issues we may have encrypting and protecting the data correctly as passwords won’t be stored with us.</w:t>
+        <w:t xml:space="preserve">The main selling point of </w:t>
+      </w:r>
+      <w:proofErr w:type="gramStart"/>
+      <w:r>
+        <w:rPr>
+          <w:rFonts w:cstheme="minorHAnsi"/>
+          <w:color w:val="000000"/>
+          <w:lang w:eastAsia="en-GB"/>
+        </w:rPr>
+        <w:t>InteriAR,</w:t>
+      </w:r>
+      <w:proofErr w:type="gramEnd"/>
+      <w:r>
+        <w:rPr>
+          <w:rFonts w:cstheme="minorHAnsi"/>
+          <w:color w:val="000000"/>
+          <w:lang w:eastAsia="en-GB"/>
+        </w:rPr>
+        <w:t xml:space="preserve"> is the augmented reality. We aim to allow users to visualise a whole room within their phone. To develop this, we have decided to use Unity3D. Unity is designed for, but not restricted to, 3D games. As Unity is an excellent 3D engine that can be applied outside of game development, it seems to be the perfect software to use. Another positive is that it can easily be deployed to Android and IOS. As an alternative, we looked at using Android Studio. We opted for Unity primarily because every augmented object will be a 3D model and Android Studio doesn’t natively support 3D modelling and design. </w:t>
       </w:r>
     </w:p>
     <w:p>
@@ -7063,25 +7344,7 @@
           <w:color w:val="000000"/>
           <w:lang w:eastAsia="en-GB"/>
         </w:rPr>
-        <w:t xml:space="preserve">In our account database, we have decided to use a MongoDB. </w:t>
-      </w:r>
-      <w:proofErr w:type="gramStart"/>
-      <w:r>
-        <w:rPr>
-          <w:rFonts w:cstheme="minorHAnsi"/>
-          <w:color w:val="000000"/>
-          <w:lang w:eastAsia="en-GB"/>
-        </w:rPr>
-        <w:t>The reason being that it is easiest to implement over MySQL.</w:t>
-      </w:r>
-      <w:proofErr w:type="gramEnd"/>
-      <w:r>
-        <w:rPr>
-          <w:rFonts w:cstheme="minorHAnsi"/>
-          <w:color w:val="000000"/>
-          <w:lang w:eastAsia="en-GB"/>
-        </w:rPr>
-        <w:t xml:space="preserve"> Furthermore,</w:t>
+        <w:t xml:space="preserve">Whilst deciding which type of device to focus our implementation on, we initially thought that tablets were the ideal machine for our concept. Although tablets would be ideal due to more favourable screen sizes, feedback from potential users </w:t>
       </w:r>
       <w:r>
         <w:rPr>
@@ -7089,8 +7352,26 @@
           <w:color w:val="FF0000"/>
           <w:lang w:eastAsia="en-GB"/>
         </w:rPr>
-        <w:t xml:space="preserve"> it has better capacity, speed and reliability than MySQL</w:t>
-      </w:r>
+        <w:t>[REF]</w:t>
+      </w:r>
+      <w:r>
+        <w:rPr>
+          <w:rFonts w:cstheme="minorHAnsi"/>
+          <w:color w:val="000000"/>
+          <w:lang w:eastAsia="en-GB"/>
+        </w:rPr>
+        <w:t xml:space="preserve"> suggests that limiting deployment to tablets would severely impact our user-base. We excluded personal computers from our options due to the need for an easily portable external, or rear facing camera.</w:t>
+      </w:r>
+    </w:p>
+    <w:p>
+      <w:pPr>
+        <w:rPr>
+          <w:rFonts w:cstheme="minorHAnsi"/>
+          <w:sz w:val="24"/>
+          <w:szCs w:val="24"/>
+          <w:lang w:eastAsia="en-GB"/>
+        </w:rPr>
+      </w:pPr>
       <w:r>
         <w:rPr>
           <w:rFonts w:cstheme="minorHAnsi"/>
@@ -7099,6 +7380,24 @@
         </w:rPr>
         <w:t xml:space="preserve"> </w:t>
       </w:r>
+    </w:p>
+    <w:p>
+      <w:pPr>
+        <w:rPr>
+          <w:rFonts w:cstheme="minorHAnsi"/>
+          <w:sz w:val="24"/>
+          <w:szCs w:val="24"/>
+          <w:lang w:eastAsia="en-GB"/>
+        </w:rPr>
+      </w:pPr>
+      <w:r>
+        <w:rPr>
+          <w:rFonts w:cstheme="minorHAnsi"/>
+          <w:color w:val="000000"/>
+          <w:lang w:eastAsia="en-GB"/>
+        </w:rPr>
+        <w:t xml:space="preserve">One feature of our Augmentation would be the ability to change the colour of walls and in later versions, even whole floors. We plan to achieve this by using a computer vision technique called K-Clustering, which is a form of image segmentation </w:t>
+      </w:r>
       <w:r>
         <w:rPr>
           <w:rFonts w:cstheme="minorHAnsi"/>
@@ -7113,7 +7412,7 @@
           <w:color w:val="000000"/>
           <w:lang w:eastAsia="en-GB"/>
         </w:rPr>
-        <w:t>.</w:t>
+        <w:t>. This would give meaning to different sections of an image that are separated by some common factor. Through prototyping, we have seen that simply taking the RGB value of pixels in an image has its problems, as pixels change colour due to multiple external factors.</w:t>
       </w:r>
     </w:p>
     <w:p>
@@ -7136,344 +7435,151 @@
     </w:p>
     <w:p>
       <w:pPr>
+        <w:rPr>
+          <w:rFonts w:cstheme="minorHAnsi"/>
+          <w:sz w:val="24"/>
+          <w:szCs w:val="24"/>
+          <w:lang w:eastAsia="en-GB"/>
+        </w:rPr>
+      </w:pPr>
+      <w:r>
+        <w:rPr>
+          <w:rFonts w:cstheme="minorHAnsi"/>
+          <w:color w:val="000000"/>
+          <w:lang w:eastAsia="en-GB"/>
+        </w:rPr>
+        <w:t xml:space="preserve">For the actual technology behind the augmentation, we have decided to use an external Unity library called </w:t>
+      </w:r>
+      <w:proofErr w:type="spellStart"/>
+      <w:r>
+        <w:rPr>
+          <w:rFonts w:cstheme="minorHAnsi"/>
+          <w:color w:val="000000"/>
+          <w:lang w:eastAsia="en-GB"/>
+        </w:rPr>
+        <w:t>Wikitude</w:t>
+      </w:r>
+      <w:proofErr w:type="spellEnd"/>
+      <w:r>
+        <w:rPr>
+          <w:rFonts w:cstheme="minorHAnsi"/>
+          <w:color w:val="000000"/>
+          <w:lang w:eastAsia="en-GB"/>
+        </w:rPr>
+        <w:t xml:space="preserve"> </w:t>
+      </w:r>
+      <w:r>
+        <w:rPr>
+          <w:rFonts w:cstheme="minorHAnsi"/>
+          <w:color w:val="FF0000"/>
+          <w:lang w:eastAsia="en-GB"/>
+        </w:rPr>
+        <w:t>[REF]</w:t>
+      </w:r>
+      <w:r>
+        <w:rPr>
+          <w:rFonts w:cstheme="minorHAnsi"/>
+          <w:color w:val="000000"/>
+          <w:lang w:eastAsia="en-GB"/>
+        </w:rPr>
+        <w:t>. We chose this over Vuforia (another Unity lib</w:t>
+      </w:r>
+      <w:r>
+        <w:rPr>
+          <w:rFonts w:cstheme="minorHAnsi"/>
+          <w:color w:val="000000"/>
+          <w:lang w:eastAsia="en-GB"/>
+        </w:rPr>
+        <w:t>rary for AR) as Vuforia is only</w:t>
+      </w:r>
+      <w:r>
+        <w:rPr>
+          <w:rFonts w:cstheme="minorHAnsi"/>
+          <w:color w:val="000000"/>
+          <w:lang w:eastAsia="en-GB"/>
+        </w:rPr>
+        <w:t xml:space="preserve"> good for recognition based AR. This is using track-able images as basis for projection such as a leaflet. Through prototyping we have discovered that this is not practical as we would like users to not need to use trackers to place things in their rooms, not to mention that if you’re too far from a tracker, the augmentation accuracy rapidly drops of. On the other hand, </w:t>
+      </w:r>
+      <w:proofErr w:type="spellStart"/>
+      <w:r>
+        <w:rPr>
+          <w:rFonts w:cstheme="minorHAnsi"/>
+          <w:color w:val="000000"/>
+          <w:lang w:eastAsia="en-GB"/>
+        </w:rPr>
+        <w:t>Wikitude</w:t>
+      </w:r>
+      <w:proofErr w:type="spellEnd"/>
+      <w:r>
+        <w:rPr>
+          <w:rFonts w:cstheme="minorHAnsi"/>
+          <w:color w:val="000000"/>
+          <w:lang w:eastAsia="en-GB"/>
+        </w:rPr>
+        <w:t xml:space="preserve"> uses a projection based augmentation called SLAM. Simultaneous Localisation and Mapping is the type of AR that we need as it can recognise space and angles and correctly project the orientation of the 3D object. We also looked at </w:t>
+      </w:r>
+      <w:proofErr w:type="spellStart"/>
+      <w:r>
+        <w:rPr>
+          <w:rFonts w:cstheme="minorHAnsi"/>
+          <w:color w:val="000000"/>
+          <w:lang w:eastAsia="en-GB"/>
+        </w:rPr>
+        <w:t>ARCore</w:t>
+      </w:r>
+      <w:proofErr w:type="spellEnd"/>
+      <w:r>
+        <w:rPr>
+          <w:rFonts w:cstheme="minorHAnsi"/>
+          <w:color w:val="000000"/>
+          <w:lang w:eastAsia="en-GB"/>
+        </w:rPr>
+        <w:t xml:space="preserve"> (Android’s AR library) and </w:t>
+      </w:r>
+      <w:proofErr w:type="spellStart"/>
+      <w:r>
+        <w:rPr>
+          <w:rFonts w:cstheme="minorHAnsi"/>
+          <w:color w:val="000000"/>
+          <w:lang w:eastAsia="en-GB"/>
+        </w:rPr>
+        <w:t>ARKit</w:t>
+      </w:r>
+      <w:proofErr w:type="spellEnd"/>
+      <w:r>
+        <w:rPr>
+          <w:rFonts w:cstheme="minorHAnsi"/>
+          <w:color w:val="000000"/>
+          <w:lang w:eastAsia="en-GB"/>
+        </w:rPr>
+        <w:t xml:space="preserve"> (Apple’s AR library) however they only support their respective platforms.</w:t>
+      </w:r>
+    </w:p>
+    <w:p>
+      <w:pPr>
+        <w:rPr>
+          <w:rFonts w:cstheme="minorHAnsi"/>
+          <w:color w:val="000000"/>
+          <w:lang w:eastAsia="en-GB"/>
+        </w:rPr>
+      </w:pPr>
+      <w:r>
+        <w:rPr>
+          <w:rFonts w:cstheme="minorHAnsi"/>
+          <w:color w:val="000000"/>
+          <w:lang w:eastAsia="en-GB"/>
+        </w:rPr>
+        <w:t xml:space="preserve"> </w:t>
+      </w:r>
+    </w:p>
+    <w:p>
+      <w:pPr>
         <w:pStyle w:val="Heading3"/>
         <w:rPr>
           <w:lang w:eastAsia="en-GB"/>
         </w:rPr>
       </w:pPr>
-      <w:bookmarkStart w:id="30" w:name="_Toc500965745"/>
-      <w:r>
-        <w:rPr>
-          <w:lang w:eastAsia="en-GB"/>
-        </w:rPr>
-        <w:t>Augmented Reality Implementation</w:t>
-      </w:r>
-      <w:bookmarkEnd w:id="30"/>
-    </w:p>
-    <w:p>
-      <w:pPr>
-        <w:rPr>
-          <w:rFonts w:cstheme="minorHAnsi"/>
-          <w:sz w:val="24"/>
-          <w:szCs w:val="24"/>
-          <w:lang w:eastAsia="en-GB"/>
-        </w:rPr>
-      </w:pPr>
-      <w:r>
-        <w:rPr>
-          <w:rFonts w:cstheme="minorHAnsi"/>
-          <w:color w:val="000000"/>
-          <w:u w:val="single"/>
-          <w:lang w:eastAsia="en-GB"/>
-        </w:rPr>
-        <w:t xml:space="preserve"> </w:t>
-      </w:r>
-    </w:p>
-    <w:p>
-      <w:pPr>
-        <w:rPr>
-          <w:rFonts w:cstheme="minorHAnsi"/>
-          <w:sz w:val="24"/>
-          <w:szCs w:val="24"/>
-          <w:lang w:eastAsia="en-GB"/>
-        </w:rPr>
-      </w:pPr>
-      <w:r>
-        <w:rPr>
-          <w:rFonts w:cstheme="minorHAnsi"/>
-          <w:color w:val="000000"/>
-          <w:lang w:eastAsia="en-GB"/>
-        </w:rPr>
-        <w:t xml:space="preserve">The main selling point of </w:t>
-      </w:r>
-      <w:proofErr w:type="gramStart"/>
-      <w:r>
-        <w:rPr>
-          <w:rFonts w:cstheme="minorHAnsi"/>
-          <w:color w:val="000000"/>
-          <w:lang w:eastAsia="en-GB"/>
-        </w:rPr>
-        <w:t>InteriAR,</w:t>
-      </w:r>
-      <w:proofErr w:type="gramEnd"/>
-      <w:r>
-        <w:rPr>
-          <w:rFonts w:cstheme="minorHAnsi"/>
-          <w:color w:val="000000"/>
-          <w:lang w:eastAsia="en-GB"/>
-        </w:rPr>
-        <w:t xml:space="preserve"> is the augmented reality. We aim to allow users to visualise a whole room within their phone. To develop this, we have decided to use Unity3D. Unity is designed for, but not restricted to, 3D games. As Unity is an excellent 3D engine that can be applied outside of game development, it seems to be the perfect software to use. Another positive is that it can easily be deployed to Android and IOS. As an alternative, we looked at using Android Studio. We opted for Unity primarily because every augmented object will be a 3D model and Android Studio doesn’t natively support 3D modelling and design. </w:t>
-      </w:r>
-    </w:p>
-    <w:p>
-      <w:pPr>
-        <w:rPr>
-          <w:rFonts w:cstheme="minorHAnsi"/>
-          <w:sz w:val="24"/>
-          <w:szCs w:val="24"/>
-          <w:lang w:eastAsia="en-GB"/>
-        </w:rPr>
-      </w:pPr>
-      <w:r>
-        <w:rPr>
-          <w:rFonts w:cstheme="minorHAnsi"/>
-          <w:color w:val="000000"/>
-          <w:lang w:eastAsia="en-GB"/>
-        </w:rPr>
-        <w:t xml:space="preserve"> </w:t>
-      </w:r>
-    </w:p>
-    <w:p>
-      <w:pPr>
-        <w:rPr>
-          <w:rFonts w:cstheme="minorHAnsi"/>
-          <w:sz w:val="24"/>
-          <w:szCs w:val="24"/>
-          <w:lang w:eastAsia="en-GB"/>
-        </w:rPr>
-      </w:pPr>
-      <w:r>
-        <w:rPr>
-          <w:rFonts w:cstheme="minorHAnsi"/>
-          <w:color w:val="000000"/>
-          <w:lang w:eastAsia="en-GB"/>
-        </w:rPr>
-        <w:t xml:space="preserve">Whilst deciding which type of device to focus our implementation on, we initially thought that tablets were the ideal machine for our concept. Although tablets would be ideal due to more favourable screen sizes, feedback from potential users </w:t>
-      </w:r>
-      <w:r>
-        <w:rPr>
-          <w:rFonts w:cstheme="minorHAnsi"/>
-          <w:color w:val="FF0000"/>
-          <w:lang w:eastAsia="en-GB"/>
-        </w:rPr>
-        <w:t>[REF]</w:t>
-      </w:r>
-      <w:r>
-        <w:rPr>
-          <w:rFonts w:cstheme="minorHAnsi"/>
-          <w:color w:val="000000"/>
-          <w:lang w:eastAsia="en-GB"/>
-        </w:rPr>
-        <w:t xml:space="preserve"> suggests that limiting deployment to tablets would severely impact our user-base. We excluded personal computers from our options due to the need for an easily portable external, or rear facing camera.</w:t>
-      </w:r>
-    </w:p>
-    <w:p>
-      <w:pPr>
-        <w:rPr>
-          <w:rFonts w:cstheme="minorHAnsi"/>
-          <w:sz w:val="24"/>
-          <w:szCs w:val="24"/>
-          <w:lang w:eastAsia="en-GB"/>
-        </w:rPr>
-      </w:pPr>
-      <w:r>
-        <w:rPr>
-          <w:rFonts w:cstheme="minorHAnsi"/>
-          <w:color w:val="000000"/>
-          <w:lang w:eastAsia="en-GB"/>
-        </w:rPr>
-        <w:t xml:space="preserve"> </w:t>
-      </w:r>
-    </w:p>
-    <w:p>
-      <w:pPr>
-        <w:rPr>
-          <w:rFonts w:cstheme="minorHAnsi"/>
-          <w:sz w:val="24"/>
-          <w:szCs w:val="24"/>
-          <w:lang w:eastAsia="en-GB"/>
-        </w:rPr>
-      </w:pPr>
-      <w:r>
-        <w:rPr>
-          <w:rFonts w:cstheme="minorHAnsi"/>
-          <w:color w:val="000000"/>
-          <w:lang w:eastAsia="en-GB"/>
-        </w:rPr>
-        <w:t xml:space="preserve">One feature of our Augmentation would be the ability to change the colour of walls and in later versions, even whole floors. We plan to achieve this by using a computer vision technique called K-Clustering, which is a form of image segmentation </w:t>
-      </w:r>
-      <w:r>
-        <w:rPr>
-          <w:rFonts w:cstheme="minorHAnsi"/>
-          <w:color w:val="FF0000"/>
-          <w:lang w:eastAsia="en-GB"/>
-        </w:rPr>
-        <w:t>[REF]</w:t>
-      </w:r>
-      <w:r>
-        <w:rPr>
-          <w:rFonts w:cstheme="minorHAnsi"/>
-          <w:color w:val="000000"/>
-          <w:lang w:eastAsia="en-GB"/>
-        </w:rPr>
-        <w:t>. This would give meaning to different sections of an image that are separated by some common factor. Through prototyping, we have seen that simply taking the RGB value of pixels in an image has its problems, as pixels change colour due to multiple external factors.</w:t>
-      </w:r>
-    </w:p>
-    <w:p>
-      <w:pPr>
-        <w:rPr>
-          <w:rFonts w:cstheme="minorHAnsi"/>
-          <w:sz w:val="24"/>
-          <w:szCs w:val="24"/>
-          <w:lang w:eastAsia="en-GB"/>
-        </w:rPr>
-      </w:pPr>
-      <w:r>
-        <w:rPr>
-          <w:rFonts w:cstheme="minorHAnsi"/>
-          <w:color w:val="000000"/>
-          <w:lang w:eastAsia="en-GB"/>
-        </w:rPr>
-        <w:t xml:space="preserve"> </w:t>
-      </w:r>
-    </w:p>
-    <w:p>
-      <w:pPr>
-        <w:rPr>
-          <w:rFonts w:cstheme="minorHAnsi"/>
-          <w:sz w:val="24"/>
-          <w:szCs w:val="24"/>
-          <w:lang w:eastAsia="en-GB"/>
-        </w:rPr>
-      </w:pPr>
-      <w:r>
-        <w:rPr>
-          <w:rFonts w:cstheme="minorHAnsi"/>
-          <w:color w:val="000000"/>
-          <w:lang w:eastAsia="en-GB"/>
-        </w:rPr>
-        <w:t xml:space="preserve">For the actual technology behind the augmentation, we have decided to use an external Unity library called </w:t>
-      </w:r>
-      <w:proofErr w:type="spellStart"/>
-      <w:r>
-        <w:rPr>
-          <w:rFonts w:cstheme="minorHAnsi"/>
-          <w:color w:val="000000"/>
-          <w:lang w:eastAsia="en-GB"/>
-        </w:rPr>
-        <w:t>Wikitude</w:t>
-      </w:r>
-      <w:proofErr w:type="spellEnd"/>
-      <w:r>
-        <w:rPr>
-          <w:rFonts w:cstheme="minorHAnsi"/>
-          <w:color w:val="000000"/>
-          <w:lang w:eastAsia="en-GB"/>
-        </w:rPr>
-        <w:t xml:space="preserve"> </w:t>
-      </w:r>
-      <w:r>
-        <w:rPr>
-          <w:rFonts w:cstheme="minorHAnsi"/>
-          <w:color w:val="FF0000"/>
-          <w:lang w:eastAsia="en-GB"/>
-        </w:rPr>
-        <w:t>[REF]</w:t>
-      </w:r>
-      <w:r>
-        <w:rPr>
-          <w:rFonts w:cstheme="minorHAnsi"/>
-          <w:color w:val="000000"/>
-          <w:lang w:eastAsia="en-GB"/>
-        </w:rPr>
-        <w:t>. We chose this over Vuforia (another Unity lib</w:t>
-      </w:r>
-      <w:r>
-        <w:rPr>
-          <w:rFonts w:cstheme="minorHAnsi"/>
-          <w:color w:val="000000"/>
-          <w:lang w:eastAsia="en-GB"/>
-        </w:rPr>
-        <w:t>rary for AR) as Vuforia is only</w:t>
-      </w:r>
-      <w:r>
-        <w:rPr>
-          <w:rFonts w:cstheme="minorHAnsi"/>
-          <w:color w:val="000000"/>
-          <w:lang w:eastAsia="en-GB"/>
-        </w:rPr>
-        <w:t xml:space="preserve"> good for recognition based AR. This is using track-able images as basis for projection such as a leaflet. Through prototyping we have discovered that this is not practical as we would like users to not need to use trackers to place things in their rooms, not to mention that if you’re too far from a tracker, the augmentation accuracy rapidly drops of. On the other hand, </w:t>
-      </w:r>
-      <w:proofErr w:type="spellStart"/>
-      <w:r>
-        <w:rPr>
-          <w:rFonts w:cstheme="minorHAnsi"/>
-          <w:color w:val="000000"/>
-          <w:lang w:eastAsia="en-GB"/>
-        </w:rPr>
-        <w:t>Wikitude</w:t>
-      </w:r>
-      <w:proofErr w:type="spellEnd"/>
-      <w:r>
-        <w:rPr>
-          <w:rFonts w:cstheme="minorHAnsi"/>
-          <w:color w:val="000000"/>
-          <w:lang w:eastAsia="en-GB"/>
-        </w:rPr>
-        <w:t xml:space="preserve"> uses a projection based augmentation called SLAM. Simultaneous Localisation and Mapping is the type of AR that we need as it can recognise space and angles and correctly project the orientation of the 3D object. We also looked at </w:t>
-      </w:r>
-      <w:proofErr w:type="spellStart"/>
-      <w:r>
-        <w:rPr>
-          <w:rFonts w:cstheme="minorHAnsi"/>
-          <w:color w:val="000000"/>
-          <w:lang w:eastAsia="en-GB"/>
-        </w:rPr>
-        <w:t>ARCore</w:t>
-      </w:r>
-      <w:proofErr w:type="spellEnd"/>
-      <w:r>
-        <w:rPr>
-          <w:rFonts w:cstheme="minorHAnsi"/>
-          <w:color w:val="000000"/>
-          <w:lang w:eastAsia="en-GB"/>
-        </w:rPr>
-        <w:t xml:space="preserve"> (Android’s AR library) and </w:t>
-      </w:r>
-      <w:proofErr w:type="spellStart"/>
-      <w:r>
-        <w:rPr>
-          <w:rFonts w:cstheme="minorHAnsi"/>
-          <w:color w:val="000000"/>
-          <w:lang w:eastAsia="en-GB"/>
-        </w:rPr>
-        <w:t>ARKit</w:t>
-      </w:r>
-      <w:proofErr w:type="spellEnd"/>
-      <w:r>
-        <w:rPr>
-          <w:rFonts w:cstheme="minorHAnsi"/>
-          <w:color w:val="000000"/>
-          <w:lang w:eastAsia="en-GB"/>
-        </w:rPr>
-        <w:t xml:space="preserve"> (Apple’s AR library) however they only support their respective platforms.</w:t>
-      </w:r>
-    </w:p>
-    <w:p>
-      <w:pPr>
-        <w:rPr>
-          <w:rFonts w:cstheme="minorHAnsi"/>
-          <w:color w:val="000000"/>
-          <w:lang w:eastAsia="en-GB"/>
-        </w:rPr>
-      </w:pPr>
-      <w:r>
-        <w:rPr>
-          <w:rFonts w:cstheme="minorHAnsi"/>
-          <w:color w:val="000000"/>
-          <w:lang w:eastAsia="en-GB"/>
-        </w:rPr>
-        <w:t xml:space="preserve"> </w:t>
-      </w:r>
-    </w:p>
-    <w:p>
-      <w:pPr>
-        <w:pStyle w:val="Heading3"/>
-        <w:rPr>
-          <w:lang w:eastAsia="en-GB"/>
-        </w:rPr>
-      </w:pPr>
-      <w:bookmarkStart w:id="31" w:name="_Toc500965746"/>
+      <w:bookmarkStart w:id="30" w:name="_Toc501015456"/>
       <w:r>
         <w:rPr>
           <w:lang w:eastAsia="en-GB"/>
@@ -7481,85 +7587,85 @@
         <w:lastRenderedPageBreak/>
         <w:t>Messaging</w:t>
       </w:r>
+      <w:bookmarkEnd w:id="30"/>
+    </w:p>
+    <w:p>
+      <w:pPr>
+        <w:rPr>
+          <w:rFonts w:cstheme="minorHAnsi"/>
+          <w:sz w:val="24"/>
+          <w:szCs w:val="24"/>
+          <w:lang w:eastAsia="en-GB"/>
+        </w:rPr>
+      </w:pPr>
+      <w:r>
+        <w:rPr>
+          <w:rFonts w:cstheme="minorHAnsi"/>
+          <w:color w:val="000000"/>
+          <w:lang w:eastAsia="en-GB"/>
+        </w:rPr>
+        <w:t xml:space="preserve"> </w:t>
+      </w:r>
+    </w:p>
+    <w:p>
+      <w:pPr>
+        <w:rPr>
+          <w:rFonts w:cstheme="minorHAnsi"/>
+          <w:sz w:val="24"/>
+          <w:szCs w:val="24"/>
+          <w:lang w:eastAsia="en-GB"/>
+        </w:rPr>
+      </w:pPr>
+      <w:r>
+        <w:rPr>
+          <w:rFonts w:cstheme="minorHAnsi"/>
+          <w:color w:val="000000"/>
+          <w:lang w:eastAsia="en-GB"/>
+        </w:rPr>
+        <w:t>We aim to including instant messaging to allow customer and decorators to securely communicate with each other. We have chosen to use an instant messaging API over standard SMS as people may not be comfortable giving their numbers out.</w:t>
+      </w:r>
+      <w:r>
+        <w:rPr>
+          <w:rFonts w:cstheme="minorHAnsi"/>
+          <w:color w:val="FF0000"/>
+          <w:lang w:eastAsia="en-GB"/>
+        </w:rPr>
+        <w:t xml:space="preserve"> The API we will use is called Pusher.</w:t>
+      </w:r>
+    </w:p>
+    <w:p>
+      <w:pPr>
+        <w:rPr>
+          <w:rFonts w:cstheme="minorHAnsi"/>
+          <w:sz w:val="24"/>
+          <w:szCs w:val="24"/>
+          <w:lang w:eastAsia="en-GB"/>
+        </w:rPr>
+      </w:pPr>
+      <w:r>
+        <w:rPr>
+          <w:rFonts w:cstheme="minorHAnsi"/>
+          <w:color w:val="000000"/>
+          <w:lang w:eastAsia="en-GB"/>
+        </w:rPr>
+        <w:t xml:space="preserve"> </w:t>
+      </w:r>
+    </w:p>
+    <w:p>
+      <w:pPr>
+        <w:pStyle w:val="Heading3"/>
+        <w:rPr>
+          <w:lang w:eastAsia="en-GB"/>
+        </w:rPr>
+      </w:pPr>
+      <w:bookmarkStart w:id="31" w:name="_Toc501015457"/>
+      <w:r>
+        <w:rPr>
+          <w:lang w:eastAsia="en-GB"/>
+        </w:rPr>
+        <w:t>Payment</w:t>
+      </w:r>
       <w:bookmarkEnd w:id="31"/>
-    </w:p>
-    <w:p>
-      <w:pPr>
-        <w:rPr>
-          <w:rFonts w:cstheme="minorHAnsi"/>
-          <w:sz w:val="24"/>
-          <w:szCs w:val="24"/>
-          <w:lang w:eastAsia="en-GB"/>
-        </w:rPr>
-      </w:pPr>
-      <w:r>
-        <w:rPr>
-          <w:rFonts w:cstheme="minorHAnsi"/>
-          <w:color w:val="000000"/>
-          <w:lang w:eastAsia="en-GB"/>
-        </w:rPr>
-        <w:t xml:space="preserve"> </w:t>
-      </w:r>
-    </w:p>
-    <w:p>
-      <w:pPr>
-        <w:rPr>
-          <w:rFonts w:cstheme="minorHAnsi"/>
-          <w:sz w:val="24"/>
-          <w:szCs w:val="24"/>
-          <w:lang w:eastAsia="en-GB"/>
-        </w:rPr>
-      </w:pPr>
-      <w:r>
-        <w:rPr>
-          <w:rFonts w:cstheme="minorHAnsi"/>
-          <w:color w:val="000000"/>
-          <w:lang w:eastAsia="en-GB"/>
-        </w:rPr>
-        <w:t>We aim to including instant messaging to allow customer and decorators to securely communicate with each other. We have chosen to use an instant messaging API over standard SMS as people may not be comfortable giving their numbers out.</w:t>
-      </w:r>
-      <w:r>
-        <w:rPr>
-          <w:rFonts w:cstheme="minorHAnsi"/>
-          <w:color w:val="FF0000"/>
-          <w:lang w:eastAsia="en-GB"/>
-        </w:rPr>
-        <w:t xml:space="preserve"> The API we will use is called Pusher.</w:t>
-      </w:r>
-    </w:p>
-    <w:p>
-      <w:pPr>
-        <w:rPr>
-          <w:rFonts w:cstheme="minorHAnsi"/>
-          <w:sz w:val="24"/>
-          <w:szCs w:val="24"/>
-          <w:lang w:eastAsia="en-GB"/>
-        </w:rPr>
-      </w:pPr>
-      <w:r>
-        <w:rPr>
-          <w:rFonts w:cstheme="minorHAnsi"/>
-          <w:color w:val="000000"/>
-          <w:lang w:eastAsia="en-GB"/>
-        </w:rPr>
-        <w:t xml:space="preserve"> </w:t>
-      </w:r>
-    </w:p>
-    <w:p>
-      <w:pPr>
-        <w:pStyle w:val="Heading3"/>
-        <w:rPr>
-          <w:lang w:eastAsia="en-GB"/>
-        </w:rPr>
-      </w:pPr>
-      <w:bookmarkStart w:id="32" w:name="_Toc500965747"/>
-      <w:r>
-        <w:rPr>
-          <w:lang w:eastAsia="en-GB"/>
-        </w:rPr>
-        <w:t>Payment</w:t>
-      </w:r>
-      <w:bookmarkEnd w:id="32"/>
     </w:p>
     <w:p>
       <w:pPr>
@@ -7658,9 +7764,9 @@
           <w:u w:val="single"/>
         </w:rPr>
       </w:pPr>
-      <w:bookmarkStart w:id="33" w:name="_Toc500844036"/>
-      <w:bookmarkStart w:id="34" w:name="_Toc500844293"/>
-      <w:bookmarkStart w:id="35" w:name="_Toc500965748"/>
+      <w:bookmarkStart w:id="32" w:name="_Toc500844036"/>
+      <w:bookmarkStart w:id="33" w:name="_Toc500844293"/>
+      <w:bookmarkStart w:id="34" w:name="_Toc501015458"/>
       <w:r>
         <w:rPr>
           <w:sz w:val="30"/>
@@ -7669,9 +7775,9 @@
         </w:rPr>
         <w:t>Evaluation Plan</w:t>
       </w:r>
+      <w:bookmarkEnd w:id="32"/>
       <w:bookmarkEnd w:id="33"/>
       <w:bookmarkEnd w:id="34"/>
-      <w:bookmarkEnd w:id="35"/>
     </w:p>
     <w:p>
       <w:pPr>
@@ -8096,9 +8202,9 @@
           <w:u w:val="single"/>
         </w:rPr>
       </w:pPr>
-      <w:bookmarkStart w:id="36" w:name="_Toc500844037"/>
-      <w:bookmarkStart w:id="37" w:name="_Toc500844294"/>
-      <w:bookmarkStart w:id="38" w:name="_Toc500965749"/>
+      <w:bookmarkStart w:id="35" w:name="_Toc500844037"/>
+      <w:bookmarkStart w:id="36" w:name="_Toc500844294"/>
+      <w:bookmarkStart w:id="37" w:name="_Toc501015459"/>
       <w:r>
         <w:rPr>
           <w:sz w:val="30"/>
@@ -8108,9 +8214,9 @@
         <w:lastRenderedPageBreak/>
         <w:t>Project Management</w:t>
       </w:r>
+      <w:bookmarkEnd w:id="35"/>
       <w:bookmarkEnd w:id="36"/>
       <w:bookmarkEnd w:id="37"/>
-      <w:bookmarkEnd w:id="38"/>
     </w:p>
     <w:p>
       <w:pPr>
@@ -8428,9 +8534,9 @@
           <w:u w:val="single"/>
         </w:rPr>
       </w:pPr>
-      <w:bookmarkStart w:id="39" w:name="_Toc500844038"/>
-      <w:bookmarkStart w:id="40" w:name="_Toc500844295"/>
-      <w:bookmarkStart w:id="41" w:name="_Toc500965750"/>
+      <w:bookmarkStart w:id="38" w:name="_Toc500844038"/>
+      <w:bookmarkStart w:id="39" w:name="_Toc500844295"/>
+      <w:bookmarkStart w:id="40" w:name="_Toc501015460"/>
       <w:r>
         <w:rPr>
           <w:sz w:val="30"/>
@@ -8439,9 +8545,9 @@
         </w:rPr>
         <w:t>Conclusion</w:t>
       </w:r>
+      <w:bookmarkEnd w:id="38"/>
       <w:bookmarkEnd w:id="39"/>
       <w:bookmarkEnd w:id="40"/>
-      <w:bookmarkEnd w:id="41"/>
     </w:p>
     <w:p>
       <w:pPr>
@@ -8645,9 +8751,9 @@
           <w:u w:val="single"/>
         </w:rPr>
       </w:pPr>
-      <w:bookmarkStart w:id="42" w:name="_Toc500844039"/>
-      <w:bookmarkStart w:id="43" w:name="_Toc500844296"/>
-      <w:bookmarkStart w:id="44" w:name="_Toc500965751"/>
+      <w:bookmarkStart w:id="41" w:name="_Toc500844039"/>
+      <w:bookmarkStart w:id="42" w:name="_Toc500844296"/>
+      <w:bookmarkStart w:id="43" w:name="_Toc501015461"/>
       <w:r>
         <w:rPr>
           <w:sz w:val="30"/>
@@ -8657,44 +8763,480 @@
         <w:lastRenderedPageBreak/>
         <w:t>Bibliography</w:t>
       </w:r>
+      <w:bookmarkEnd w:id="41"/>
       <w:bookmarkEnd w:id="42"/>
       <w:bookmarkEnd w:id="43"/>
+    </w:p>
+    <w:p>
+      <w:pPr>
+        <w:rPr>
+          <w:rFonts w:cstheme="minorHAnsi"/>
+          <w:sz w:val="24"/>
+          <w:szCs w:val="24"/>
+          <w:lang w:eastAsia="en-GB"/>
+        </w:rPr>
+      </w:pPr>
+      <w:r>
+        <w:rPr>
+          <w:rFonts w:cstheme="minorHAnsi"/>
+          <w:color w:val="000000"/>
+          <w:lang w:eastAsia="en-GB"/>
+        </w:rPr>
+        <w:t xml:space="preserve"> </w:t>
+      </w:r>
+    </w:p>
+    <w:p>
+      <w:pPr>
+        <w:pStyle w:val="ListParagraph"/>
+        <w:numPr>
+          <w:ilvl w:val="0"/>
+          <w:numId w:val="20"/>
+        </w:numPr>
+        <w:spacing w:after="0" w:line="240" w:lineRule="auto"/>
+      </w:pPr>
+      <w:r>
+        <w:t xml:space="preserve">Barton C. Home ownership and renting: demographics [Internet]. Researchbriefings.parliament.uk. 2017 [cited 3 December 2017]. Available from: </w:t>
+      </w:r>
+      <w:hyperlink r:id="rId13" w:history="1">
+        <w:r>
+          <w:rPr>
+            <w:rStyle w:val="Hyperlink"/>
+          </w:rPr>
+          <w:t>http://researchbriefings.parliament.uk/ResearchBriefing/Summary/CBP-7706</w:t>
+        </w:r>
+      </w:hyperlink>
+    </w:p>
+    <w:p>
+      <w:pPr>
+        <w:pStyle w:val="ListParagraph"/>
+        <w:numPr>
+          <w:ilvl w:val="0"/>
+          <w:numId w:val="20"/>
+        </w:numPr>
+        <w:spacing w:after="0" w:line="240" w:lineRule="auto"/>
+        <w:rPr>
+          <w:color w:val="FF0000"/>
+        </w:rPr>
+      </w:pPr>
+      <w:r>
+        <w:rPr>
+          <w:color w:val="FF0000"/>
+        </w:rPr>
+        <w:t>IKEATHING</w:t>
+      </w:r>
+    </w:p>
+    <w:p>
+      <w:pPr>
+        <w:pStyle w:val="ListParagraph"/>
+        <w:numPr>
+          <w:ilvl w:val="0"/>
+          <w:numId w:val="20"/>
+        </w:numPr>
+        <w:spacing w:after="0" w:line="240" w:lineRule="auto"/>
+      </w:pPr>
+      <w:r>
+        <w:t xml:space="preserve">Data Protection Act 1998 [Internet]. Legislation.gov.uk. 1998 [cited </w:t>
+      </w:r>
+      <w:r>
+        <w:t xml:space="preserve">3 </w:t>
+      </w:r>
+      <w:r>
+        <w:t xml:space="preserve">December 2017]. Available from: </w:t>
+      </w:r>
+      <w:hyperlink r:id="rId14" w:history="1">
+        <w:r>
+          <w:rPr>
+            <w:rStyle w:val="Hyperlink"/>
+          </w:rPr>
+          <w:t>https://www.legislation.gov.uk/ukpga/1998/29</w:t>
+        </w:r>
+      </w:hyperlink>
+    </w:p>
+    <w:p>
+      <w:pPr>
+        <w:pStyle w:val="ListParagraph"/>
+        <w:numPr>
+          <w:ilvl w:val="0"/>
+          <w:numId w:val="20"/>
+        </w:numPr>
+        <w:spacing w:after="0" w:line="240" w:lineRule="auto"/>
+        <w:rPr>
+          <w:rFonts w:cstheme="minorHAnsi"/>
+        </w:rPr>
+      </w:pPr>
+      <w:r>
+        <w:rPr>
+          <w:rFonts w:cstheme="minorHAnsi"/>
+          <w:shd w:val="clear" w:color="auto" w:fill="FFFFFF"/>
+        </w:rPr>
+        <w:t>General Data Protection Regulation (GDPR) – Final text neatly arranged [Internet]. General Data Protection Regulation (GDPR). 2017 [cited 3 December 2017]. Available from: https://gdpr-info.eu/</w:t>
+      </w:r>
+    </w:p>
+    <w:p>
+      <w:pPr>
+        <w:pStyle w:val="ListParagraph"/>
+        <w:numPr>
+          <w:ilvl w:val="0"/>
+          <w:numId w:val="20"/>
+        </w:numPr>
+        <w:spacing w:after="0" w:line="240" w:lineRule="auto"/>
+      </w:pPr>
+      <w:r>
+        <w:t xml:space="preserve">J. Lim J, </w:t>
+      </w:r>
+      <w:proofErr w:type="spellStart"/>
+      <w:r>
+        <w:t>Pirsiavash</w:t>
+      </w:r>
+      <w:proofErr w:type="spellEnd"/>
+      <w:r>
+        <w:t xml:space="preserve"> H, </w:t>
+      </w:r>
+      <w:proofErr w:type="spellStart"/>
+      <w:r>
+        <w:t>Torralba</w:t>
+      </w:r>
+      <w:proofErr w:type="spellEnd"/>
+      <w:r>
+        <w:t xml:space="preserve"> A. Parsing IKEA Objects: Fine Pose Estimation. ICCV; 2013.</w:t>
+      </w:r>
+    </w:p>
+    <w:p>
+      <w:pPr>
+        <w:pStyle w:val="ListParagraph"/>
+        <w:numPr>
+          <w:ilvl w:val="0"/>
+          <w:numId w:val="20"/>
+        </w:numPr>
+        <w:spacing w:after="0" w:line="240" w:lineRule="auto"/>
+      </w:pPr>
+      <w:r>
+        <w:t xml:space="preserve">Marvel App - Free mobile &amp; web prototyping (iOS, Android) for designers – Marvel [Internet]. Marvel Prototyping. 2017 [cited 6 November 2017]. Available from: </w:t>
+      </w:r>
+      <w:hyperlink r:id="rId15" w:history="1">
+        <w:r>
+          <w:rPr>
+            <w:rStyle w:val="Hyperlink"/>
+          </w:rPr>
+          <w:t>https://marvelapp.com/prototyping/</w:t>
+        </w:r>
+      </w:hyperlink>
+    </w:p>
+    <w:p>
+      <w:pPr>
+        <w:pStyle w:val="ListParagraph"/>
+        <w:numPr>
+          <w:ilvl w:val="0"/>
+          <w:numId w:val="20"/>
+        </w:numPr>
+        <w:spacing w:after="0" w:line="240" w:lineRule="auto"/>
+      </w:pPr>
+      <w:proofErr w:type="spellStart"/>
+      <w:r>
+        <w:t>Keta</w:t>
+      </w:r>
+      <w:r>
+        <w:t>i</w:t>
+      </w:r>
+      <w:proofErr w:type="spellEnd"/>
+      <w:r>
+        <w:t xml:space="preserve"> [Internet]. Ketai.org. 2017 [cited 21 November 2017]. Available from: </w:t>
+      </w:r>
+      <w:hyperlink r:id="rId16" w:history="1">
+        <w:r>
+          <w:rPr>
+            <w:rStyle w:val="Hyperlink"/>
+          </w:rPr>
+          <w:t>http://ketai.org/</w:t>
+        </w:r>
+      </w:hyperlink>
+    </w:p>
+    <w:p>
+      <w:pPr>
+        <w:pStyle w:val="ListParagraph"/>
+        <w:numPr>
+          <w:ilvl w:val="0"/>
+          <w:numId w:val="20"/>
+        </w:numPr>
+        <w:spacing w:after="0" w:line="240" w:lineRule="auto"/>
+      </w:pPr>
+      <w:r>
+        <w:t xml:space="preserve">Unity software [Internet]. Unity3d. 2017 [cited 13 December 2017]. Available from: </w:t>
+      </w:r>
+      <w:hyperlink r:id="rId17" w:history="1">
+        <w:r>
+          <w:rPr>
+            <w:rStyle w:val="Hyperlink"/>
+          </w:rPr>
+          <w:t>https://unity3d.com/</w:t>
+        </w:r>
+      </w:hyperlink>
+    </w:p>
+    <w:p>
+      <w:pPr>
+        <w:pStyle w:val="ListParagraph"/>
+        <w:numPr>
+          <w:ilvl w:val="0"/>
+          <w:numId w:val="20"/>
+        </w:numPr>
+        <w:spacing w:after="0" w:line="240" w:lineRule="auto"/>
+      </w:pPr>
+      <w:r>
+        <w:t xml:space="preserve">Vuforia | Augmented Reality [Internet]. Vuforia.com. 2017 [cited 29 November 2017]. Available from: </w:t>
+      </w:r>
+      <w:hyperlink r:id="rId18" w:history="1">
+        <w:r>
+          <w:rPr>
+            <w:rStyle w:val="Hyperlink"/>
+          </w:rPr>
+          <w:t>https://www.vuforia.com/</w:t>
+        </w:r>
+      </w:hyperlink>
+    </w:p>
+    <w:p>
+      <w:pPr>
+        <w:pStyle w:val="ListParagraph"/>
+        <w:numPr>
+          <w:ilvl w:val="0"/>
+          <w:numId w:val="20"/>
+        </w:numPr>
+        <w:spacing w:after="0" w:line="240" w:lineRule="auto"/>
+      </w:pPr>
+      <w:r>
+        <w:t xml:space="preserve">MongoDB for GIANT Ideas [Internet]. MongoDB. 2017 [cited 11 December 2017]. Available from: </w:t>
+      </w:r>
+      <w:hyperlink r:id="rId19" w:history="1">
+        <w:r>
+          <w:rPr>
+            <w:rStyle w:val="Hyperlink"/>
+          </w:rPr>
+          <w:t>https://www.mongodb.com/</w:t>
+        </w:r>
+      </w:hyperlink>
+    </w:p>
+    <w:p>
+      <w:pPr>
+        <w:pStyle w:val="ListParagraph"/>
+        <w:numPr>
+          <w:ilvl w:val="0"/>
+          <w:numId w:val="20"/>
+        </w:numPr>
+        <w:spacing w:after="0" w:line="240" w:lineRule="auto"/>
+      </w:pPr>
+      <w:r>
+        <w:t xml:space="preserve">MongoDB Hosting: Database-as-a-Service by </w:t>
+      </w:r>
+      <w:proofErr w:type="spellStart"/>
+      <w:r>
+        <w:t>mLab</w:t>
+      </w:r>
+      <w:proofErr w:type="spellEnd"/>
+      <w:r>
+        <w:t xml:space="preserve"> [Internet]. </w:t>
+      </w:r>
+      <w:proofErr w:type="spellStart"/>
+      <w:proofErr w:type="gramStart"/>
+      <w:r>
+        <w:t>mLab</w:t>
+      </w:r>
+      <w:proofErr w:type="spellEnd"/>
+      <w:proofErr w:type="gramEnd"/>
+      <w:r>
+        <w:t xml:space="preserve">. 2017 [cited 11 December 2017]. Available from: </w:t>
+      </w:r>
+      <w:hyperlink r:id="rId20" w:history="1">
+        <w:r>
+          <w:rPr>
+            <w:rStyle w:val="Hyperlink"/>
+          </w:rPr>
+          <w:t>https://mlab.com/</w:t>
+        </w:r>
+      </w:hyperlink>
+    </w:p>
+    <w:p>
+      <w:pPr>
+        <w:pStyle w:val="ListParagraph"/>
+        <w:numPr>
+          <w:ilvl w:val="0"/>
+          <w:numId w:val="20"/>
+        </w:numPr>
+        <w:spacing w:after="0" w:line="240" w:lineRule="auto"/>
+      </w:pPr>
+      <w:proofErr w:type="spellStart"/>
+      <w:proofErr w:type="gramStart"/>
+      <w:r>
+        <w:t>pymongo</w:t>
+      </w:r>
+      <w:proofErr w:type="spellEnd"/>
+      <w:proofErr w:type="gramEnd"/>
+      <w:r>
+        <w:t xml:space="preserve"> 3.6.0 : Python Package Index [Internet]. Pypi.python.org. 2017 [cited 11 December 2017]. Available from: </w:t>
+      </w:r>
+      <w:hyperlink r:id="rId21" w:history="1">
+        <w:r>
+          <w:rPr>
+            <w:rStyle w:val="Hyperlink"/>
+          </w:rPr>
+          <w:t>https://pypi.python.org/pypi/pymongo</w:t>
+        </w:r>
+      </w:hyperlink>
+    </w:p>
+    <w:p>
+      <w:pPr>
+        <w:pStyle w:val="ListParagraph"/>
+        <w:numPr>
+          <w:ilvl w:val="0"/>
+          <w:numId w:val="20"/>
+        </w:numPr>
+        <w:spacing w:after="0" w:line="240" w:lineRule="auto"/>
+        <w:rPr>
+          <w:color w:val="FF0000"/>
+        </w:rPr>
+      </w:pPr>
+      <w:proofErr w:type="spellStart"/>
+      <w:r>
+        <w:rPr>
+          <w:color w:val="FF0000"/>
+        </w:rPr>
+        <w:t>cleon</w:t>
+      </w:r>
+      <w:proofErr w:type="spellEnd"/>
+    </w:p>
+    <w:p>
+      <w:pPr>
+        <w:pStyle w:val="ListParagraph"/>
+        <w:numPr>
+          <w:ilvl w:val="0"/>
+          <w:numId w:val="20"/>
+        </w:numPr>
+        <w:spacing w:after="0" w:line="240" w:lineRule="auto"/>
+        <w:rPr>
+          <w:color w:val="FF0000"/>
+        </w:rPr>
+      </w:pPr>
+      <w:proofErr w:type="spellStart"/>
+      <w:r>
+        <w:rPr>
+          <w:color w:val="FF0000"/>
+        </w:rPr>
+        <w:t>cleon</w:t>
+      </w:r>
+      <w:proofErr w:type="spellEnd"/>
+    </w:p>
+    <w:p>
+      <w:pPr>
+        <w:pStyle w:val="ListParagraph"/>
+        <w:numPr>
+          <w:ilvl w:val="0"/>
+          <w:numId w:val="20"/>
+        </w:numPr>
+        <w:spacing w:after="0" w:line="240" w:lineRule="auto"/>
+        <w:rPr>
+          <w:color w:val="FF0000"/>
+        </w:rPr>
+      </w:pPr>
+      <w:proofErr w:type="spellStart"/>
+      <w:r>
+        <w:rPr>
+          <w:color w:val="FF0000"/>
+        </w:rPr>
+        <w:t>cleon</w:t>
+      </w:r>
+      <w:proofErr w:type="spellEnd"/>
+    </w:p>
+    <w:p>
+      <w:pPr>
+        <w:pStyle w:val="ListParagraph"/>
+        <w:numPr>
+          <w:ilvl w:val="0"/>
+          <w:numId w:val="20"/>
+        </w:numPr>
+        <w:spacing w:after="0" w:line="240" w:lineRule="auto"/>
+        <w:rPr>
+          <w:color w:val="FF0000"/>
+        </w:rPr>
+      </w:pPr>
+      <w:proofErr w:type="spellStart"/>
+      <w:r>
+        <w:rPr>
+          <w:color w:val="FF0000"/>
+        </w:rPr>
+        <w:t>cleon</w:t>
+      </w:r>
+      <w:proofErr w:type="spellEnd"/>
+    </w:p>
+    <w:p>
+      <w:pPr>
+        <w:pStyle w:val="ListParagraph"/>
+        <w:numPr>
+          <w:ilvl w:val="0"/>
+          <w:numId w:val="20"/>
+        </w:numPr>
+        <w:spacing w:after="0" w:line="240" w:lineRule="auto"/>
+        <w:rPr>
+          <w:color w:val="FF0000"/>
+        </w:rPr>
+      </w:pPr>
+      <w:proofErr w:type="spellStart"/>
+      <w:r>
+        <w:rPr>
+          <w:color w:val="FF0000"/>
+        </w:rPr>
+        <w:t>cleon</w:t>
+      </w:r>
+      <w:proofErr w:type="spellEnd"/>
+    </w:p>
+    <w:p>
+      <w:pPr>
+        <w:pStyle w:val="ListParagraph"/>
+        <w:numPr>
+          <w:ilvl w:val="0"/>
+          <w:numId w:val="20"/>
+        </w:numPr>
+        <w:spacing w:after="0" w:line="240" w:lineRule="auto"/>
+      </w:pPr>
+      <w:r>
+        <w:t>Martin R. Agile software development. Harlow, UK: Pearson; 2014.</w:t>
+      </w:r>
+    </w:p>
+    <w:p>
+      <w:pPr>
+        <w:pStyle w:val="ListParagraph"/>
+        <w:numPr>
+          <w:ilvl w:val="0"/>
+          <w:numId w:val="20"/>
+        </w:numPr>
+        <w:spacing w:after="0" w:line="240" w:lineRule="auto"/>
+        <w:rPr>
+          <w:color w:val="FF0000"/>
+        </w:rPr>
+      </w:pPr>
+      <w:r>
+        <w:rPr>
+          <w:color w:val="FF0000"/>
+        </w:rPr>
+        <w:t>Cleon</w:t>
+      </w:r>
+      <w:bookmarkStart w:id="44" w:name="_GoBack"/>
       <w:bookmarkEnd w:id="44"/>
     </w:p>
     <w:p>
       <w:pPr>
-        <w:rPr>
-          <w:rFonts w:cstheme="minorHAnsi"/>
-          <w:sz w:val="24"/>
-          <w:szCs w:val="24"/>
-          <w:lang w:eastAsia="en-GB"/>
-        </w:rPr>
-      </w:pPr>
-      <w:r>
-        <w:rPr>
-          <w:rFonts w:cstheme="minorHAnsi"/>
-          <w:color w:val="000000"/>
-          <w:lang w:eastAsia="en-GB"/>
-        </w:rPr>
-        <w:t xml:space="preserve"> </w:t>
-      </w:r>
-    </w:p>
-    <w:p>
-      <w:pPr>
-        <w:rPr>
-          <w:rFonts w:cstheme="minorHAnsi"/>
-          <w:sz w:val="24"/>
-          <w:szCs w:val="24"/>
-          <w:lang w:eastAsia="en-GB"/>
-        </w:rPr>
-      </w:pPr>
-      <w:r>
-        <w:rPr>
-          <w:rFonts w:cstheme="minorHAnsi"/>
-          <w:color w:val="000000"/>
-          <w:lang w:eastAsia="en-GB"/>
-        </w:rPr>
-        <w:t xml:space="preserve"> Still to write</w:t>
+        <w:pStyle w:val="ListParagraph"/>
+        <w:numPr>
+          <w:ilvl w:val="0"/>
+          <w:numId w:val="20"/>
+        </w:numPr>
+        <w:spacing w:after="0" w:line="240" w:lineRule="auto"/>
+        <w:rPr>
+          <w:color w:val="FF0000"/>
+        </w:rPr>
+      </w:pPr>
+      <w:r>
+        <w:rPr>
+          <w:color w:val="FF0000"/>
+        </w:rPr>
+        <w:t>Cleon</w:t>
       </w:r>
     </w:p>
     <w:p>
@@ -9176,14 +9718,13 @@
       </w:pPr>
       <w:bookmarkStart w:id="45" w:name="_Toc500844040"/>
       <w:bookmarkStart w:id="46" w:name="_Toc500844297"/>
-      <w:bookmarkStart w:id="47" w:name="_Toc500965752"/>
+      <w:bookmarkStart w:id="47" w:name="_Toc501015462"/>
       <w:r>
         <w:rPr>
           <w:sz w:val="30"/>
           <w:szCs w:val="30"/>
           <w:u w:val="single"/>
         </w:rPr>
-        <w:lastRenderedPageBreak/>
         <w:t>Appendices</w:t>
       </w:r>
       <w:bookmarkEnd w:id="45"/>
@@ -9210,11 +9751,13 @@
     <w:p/>
     <w:p>
       <w:pPr>
-        <w:pStyle w:val="Heading2"/>
-      </w:pPr>
+        <w:pStyle w:val="Heading3"/>
+      </w:pPr>
+      <w:bookmarkStart w:id="48" w:name="_Toc501015463"/>
       <w:r>
         <w:t>Data gathering and requirements</w:t>
       </w:r>
+      <w:bookmarkEnd w:id="48"/>
     </w:p>
     <w:p/>
     <w:p>
@@ -9313,7 +9856,7 @@
                           </pic:cNvPicPr>
                         </pic:nvPicPr>
                         <pic:blipFill>
-                          <a:blip r:embed="rId13" cstate="print">
+                          <a:blip r:embed="rId22" cstate="print">
                             <a:extLst>
                               <a:ext uri="{28A0092B-C50C-407E-A947-70E740481C1C}">
                                 <a14:useLocalDpi xmlns:a14="http://schemas.microsoft.com/office/drawing/2010/main" val="0"/>
@@ -9404,6 +9947,7 @@
           </w:tcPr>
           <w:p>
             <w:r>
+              <w:lastRenderedPageBreak/>
               <w:t>Demographics:</w:t>
             </w:r>
           </w:p>
@@ -9630,7 +10174,6 @@
         <w:spacing w:after="0" w:line="240" w:lineRule="auto"/>
       </w:pPr>
       <w:r>
-        <w:lastRenderedPageBreak/>
         <w:t xml:space="preserve">Persona 2 </w:t>
       </w:r>
     </w:p>
@@ -9722,7 +10265,7 @@
                           </pic:cNvPicPr>
                         </pic:nvPicPr>
                         <pic:blipFill>
-                          <a:blip r:embed="rId14" cstate="print">
+                          <a:blip r:embed="rId23" cstate="print">
                             <a:extLst>
                               <a:ext uri="{28A0092B-C50C-407E-A947-70E740481C1C}">
                                 <a14:useLocalDpi xmlns:a14="http://schemas.microsoft.com/office/drawing/2010/main" val="0"/>
@@ -9813,6 +10356,7 @@
           </w:tcPr>
           <w:p>
             <w:r>
+              <w:lastRenderedPageBreak/>
               <w:t>Demographics:</w:t>
             </w:r>
           </w:p>
@@ -9999,7 +10543,6 @@
         <w:spacing w:after="0" w:line="240" w:lineRule="auto"/>
       </w:pPr>
       <w:r>
-        <w:lastRenderedPageBreak/>
         <w:t>Persona 3</w:t>
       </w:r>
     </w:p>
@@ -10091,7 +10634,7 @@
                           </pic:cNvPicPr>
                         </pic:nvPicPr>
                         <pic:blipFill>
-                          <a:blip r:embed="rId15" cstate="print">
+                          <a:blip r:embed="rId24" cstate="print">
                             <a:extLst>
                               <a:ext uri="{28A0092B-C50C-407E-A947-70E740481C1C}">
                                 <a14:useLocalDpi xmlns:a14="http://schemas.microsoft.com/office/drawing/2010/main" val="0"/>
@@ -10182,6 +10725,7 @@
           </w:tcPr>
           <w:p>
             <w:r>
+              <w:lastRenderedPageBreak/>
               <w:t>Demographics:</w:t>
             </w:r>
           </w:p>
@@ -10419,16 +10963,16 @@
         <w:spacing w:after="0" w:line="240" w:lineRule="auto"/>
       </w:pPr>
       <w:r>
+        <w:t>Stakeholder Diagram</w:t>
+      </w:r>
+    </w:p>
+    <w:p>
+      <w:r>
+        <w:rPr>
+          <w:noProof/>
+          <w:lang w:eastAsia="en-GB"/>
+        </w:rPr>
         <w:lastRenderedPageBreak/>
-        <w:t>Stakeholder Diagram</w:t>
-      </w:r>
-    </w:p>
-    <w:p>
-      <w:r>
-        <w:rPr>
-          <w:noProof/>
-          <w:lang w:eastAsia="en-GB"/>
-        </w:rPr>
         <w:drawing>
           <wp:anchor distT="0" distB="0" distL="114300" distR="114300" simplePos="0" relativeHeight="251681792" behindDoc="0" locked="0" layoutInCell="1" allowOverlap="1" wp14:anchorId="7EBA2C02" wp14:editId="47374D59">
             <wp:simplePos x="0" y="0"/>
@@ -10455,7 +10999,7 @@
                     </pic:cNvPicPr>
                   </pic:nvPicPr>
                   <pic:blipFill rotWithShape="1">
-                    <a:blip r:embed="rId16" cstate="print">
+                    <a:blip r:embed="rId25" cstate="print">
                       <a:extLst>
                         <a:ext uri="{28A0092B-C50C-407E-A947-70E740481C1C}">
                           <a14:useLocalDpi xmlns:a14="http://schemas.microsoft.com/office/drawing/2010/main" val="0"/>
@@ -10482,7 +11026,7 @@
                         <a14:shadowObscured xmlns:a14="http://schemas.microsoft.com/office/drawing/2010/main"/>
                       </a:ext>
                       <a:ext uri="{FAA26D3D-D897-4be2-8F04-BA451C77F1D7}">
-                        <ma14:placeholderFlag xmlns="" xmlns:mo="http://schemas.microsoft.com/office/mac/office/2008/main" xmlns:mv="urn:schemas-microsoft-com:mac:vml" xmlns:o="urn:schemas-microsoft-com:office:office" xmlns:v="urn:schemas-microsoft-com:vml" xmlns:w10="urn:schemas-microsoft-com:office:word" xmlns:w="http://schemas.openxmlformats.org/wordprocessingml/2006/main" xmlns:w15="http://schemas.microsoft.com/office/word/2012/wordml" xmlns:ma14="http://schemas.microsoft.com/office/mac/drawingml/2011/main"/>
+                        <ma14:placeholderFlag xmlns:ma14="http://schemas.microsoft.com/office/mac/drawingml/2011/main" xmlns:w15="http://schemas.microsoft.com/office/word/2012/wordml" xmlns:w="http://schemas.openxmlformats.org/wordprocessingml/2006/main" xmlns:w10="urn:schemas-microsoft-com:office:word" xmlns:v="urn:schemas-microsoft-com:vml" xmlns:o="urn:schemas-microsoft-com:office:office" xmlns:mv="urn:schemas-microsoft-com:mac:vml" xmlns:mo="http://schemas.microsoft.com/office/mac/office/2008/main" xmlns=""/>
                       </a:ext>
                     </a:extLst>
                   </pic:spPr>
@@ -10621,7 +11165,6 @@
           <w:color w:val="000000"/>
           <w:lang w:eastAsia="en-GB"/>
         </w:rPr>
-        <w:lastRenderedPageBreak/>
         <w:t>Accurately projecting 3D objects into an augmented reality space.</w:t>
       </w:r>
     </w:p>
@@ -10976,12 +11519,14 @@
     </w:p>
     <w:p>
       <w:pPr>
-        <w:pStyle w:val="Heading2"/>
-      </w:pPr>
+        <w:pStyle w:val="Heading3"/>
+      </w:pPr>
+      <w:bookmarkStart w:id="49" w:name="_Toc501015464"/>
       <w:r>
         <w:lastRenderedPageBreak/>
         <w:t>Functional Specification</w:t>
       </w:r>
+      <w:bookmarkEnd w:id="49"/>
     </w:p>
     <w:p/>
     <w:p>
@@ -11040,7 +11585,7 @@
                     </pic:cNvPicPr>
                   </pic:nvPicPr>
                   <pic:blipFill>
-                    <a:blip r:embed="rId17" cstate="print">
+                    <a:blip r:embed="rId26" cstate="print">
                       <a:extLst>
                         <a:ext uri="{28A0092B-C50C-407E-A947-70E740481C1C}">
                           <a14:useLocalDpi xmlns:a14="http://schemas.microsoft.com/office/drawing/2010/main" val="0"/>
@@ -11128,11 +11673,16 @@
     </w:p>
     <w:p>
       <w:pPr>
-        <w:pStyle w:val="Heading2"/>
-      </w:pPr>
+        <w:pStyle w:val="Heading3"/>
+      </w:pPr>
+      <w:bookmarkStart w:id="50" w:name="_Toc501015465"/>
       <w:r>
         <w:lastRenderedPageBreak/>
-        <w:t xml:space="preserve">Design </w:t>
+        <w:t>Design</w:t>
+      </w:r>
+      <w:bookmarkEnd w:id="50"/>
+      <w:r>
+        <w:t xml:space="preserve"> </w:t>
       </w:r>
     </w:p>
     <w:p/>
@@ -11176,7 +11726,7 @@
                     </pic:cNvPicPr>
                   </pic:nvPicPr>
                   <pic:blipFill>
-                    <a:blip r:embed="rId18" cstate="print">
+                    <a:blip r:embed="rId27" cstate="print">
                       <a:extLst>
                         <a:ext uri="{28A0092B-C50C-407E-A947-70E740481C1C}">
                           <a14:useLocalDpi xmlns:a14="http://schemas.microsoft.com/office/drawing/2010/main" val="0"/>
@@ -11268,7 +11818,7 @@
                     </pic:cNvPicPr>
                   </pic:nvPicPr>
                   <pic:blipFill>
-                    <a:blip r:embed="rId19">
+                    <a:blip r:embed="rId28">
                       <a:extLst>
                         <a:ext uri="{28A0092B-C50C-407E-A947-70E740481C1C}">
                           <a14:useLocalDpi xmlns:a14="http://schemas.microsoft.com/office/drawing/2010/main" val="0"/>
@@ -11370,7 +11920,7 @@
                     </pic:cNvPicPr>
                   </pic:nvPicPr>
                   <pic:blipFill>
-                    <a:blip r:embed="rId20" cstate="print">
+                    <a:blip r:embed="rId29" cstate="print">
                       <a:extLst>
                         <a:ext uri="{28A0092B-C50C-407E-A947-70E740481C1C}">
                           <a14:useLocalDpi xmlns:a14="http://schemas.microsoft.com/office/drawing/2010/main" val="0"/>
@@ -11478,12 +12028,16 @@
     </w:p>
     <w:p>
       <w:pPr>
-        <w:pStyle w:val="Heading2"/>
+        <w:pStyle w:val="Heading3"/>
       </w:pPr>
       <w:r>
         <w:br/>
+      </w:r>
+      <w:bookmarkStart w:id="51" w:name="_Toc501015466"/>
+      <w:r>
         <w:t>Prototyping</w:t>
       </w:r>
+      <w:bookmarkEnd w:id="51"/>
     </w:p>
     <w:p>
       <w:pPr>
@@ -11775,11 +12329,15 @@
     </w:p>
     <w:p>
       <w:pPr>
-        <w:pStyle w:val="Heading2"/>
-      </w:pPr>
-      <w:r>
-        <w:lastRenderedPageBreak/>
-        <w:t xml:space="preserve">Project management </w:t>
+        <w:pStyle w:val="Heading3"/>
+      </w:pPr>
+      <w:bookmarkStart w:id="52" w:name="_Toc501015467"/>
+      <w:r>
+        <w:t>Project management</w:t>
+      </w:r>
+      <w:bookmarkEnd w:id="52"/>
+      <w:r>
+        <w:t xml:space="preserve"> </w:t>
       </w:r>
     </w:p>
     <w:p/>
@@ -11847,7 +12405,7 @@
                     </pic:cNvPicPr>
                   </pic:nvPicPr>
                   <pic:blipFill>
-                    <a:blip r:embed="rId21">
+                    <a:blip r:embed="rId30">
                       <a:extLst>
                         <a:ext uri="{28A0092B-C50C-407E-A947-70E740481C1C}">
                           <a14:useLocalDpi xmlns:a14="http://schemas.microsoft.com/office/drawing/2010/main" val="0"/>
@@ -11909,6 +12467,7 @@
         <w:rPr>
           <w:rFonts w:cs="Times New Roman"/>
         </w:rPr>
+        <w:lastRenderedPageBreak/>
         <w:t xml:space="preserve">Critical Path </w:t>
       </w:r>
     </w:p>
@@ -11956,7 +12515,7 @@
                     </pic:cNvPicPr>
                   </pic:nvPicPr>
                   <pic:blipFill>
-                    <a:blip r:embed="rId22">
+                    <a:blip r:embed="rId31">
                       <a:extLst>
                         <a:ext uri="{28A0092B-C50C-407E-A947-70E740481C1C}">
                           <a14:useLocalDpi xmlns:a14="http://schemas.microsoft.com/office/drawing/2010/main" val="0"/>
@@ -12090,7 +12649,7 @@
                     </pic:cNvPicPr>
                   </pic:nvPicPr>
                   <pic:blipFill>
-                    <a:blip r:embed="rId23">
+                    <a:blip r:embed="rId32">
                       <a:extLst>
                         <a:ext uri="{28A0092B-C50C-407E-A947-70E740481C1C}">
                           <a14:useLocalDpi xmlns:a14="http://schemas.microsoft.com/office/drawing/2010/main" val="0"/>
@@ -14004,6 +14563,95 @@
     </w:lvl>
   </w:abstractNum>
   <w:abstractNum w:abstractNumId="15">
+    <w:nsid w:val="5F592B0D"/>
+    <w:multiLevelType w:val="hybridMultilevel"/>
+    <w:tmpl w:val="8F3EBD24"/>
+    <w:lvl w:ilvl="0" w:tplc="0809000F">
+      <w:start w:val="1"/>
+      <w:numFmt w:val="decimal"/>
+      <w:lvlText w:val="%1."/>
+      <w:lvlJc w:val="left"/>
+      <w:pPr>
+        <w:ind w:left="720" w:hanging="360"/>
+      </w:pPr>
+      <w:rPr>
+        <w:rFonts w:hint="default"/>
+      </w:rPr>
+    </w:lvl>
+    <w:lvl w:ilvl="1" w:tplc="08090019" w:tentative="1">
+      <w:start w:val="1"/>
+      <w:numFmt w:val="lowerLetter"/>
+      <w:lvlText w:val="%2."/>
+      <w:lvlJc w:val="left"/>
+      <w:pPr>
+        <w:ind w:left="1440" w:hanging="360"/>
+      </w:pPr>
+    </w:lvl>
+    <w:lvl w:ilvl="2" w:tplc="0809001B" w:tentative="1">
+      <w:start w:val="1"/>
+      <w:numFmt w:val="lowerRoman"/>
+      <w:lvlText w:val="%3."/>
+      <w:lvlJc w:val="right"/>
+      <w:pPr>
+        <w:ind w:left="2160" w:hanging="180"/>
+      </w:pPr>
+    </w:lvl>
+    <w:lvl w:ilvl="3" w:tplc="0809000F" w:tentative="1">
+      <w:start w:val="1"/>
+      <w:numFmt w:val="decimal"/>
+      <w:lvlText w:val="%4."/>
+      <w:lvlJc w:val="left"/>
+      <w:pPr>
+        <w:ind w:left="2880" w:hanging="360"/>
+      </w:pPr>
+    </w:lvl>
+    <w:lvl w:ilvl="4" w:tplc="08090019" w:tentative="1">
+      <w:start w:val="1"/>
+      <w:numFmt w:val="lowerLetter"/>
+      <w:lvlText w:val="%5."/>
+      <w:lvlJc w:val="left"/>
+      <w:pPr>
+        <w:ind w:left="3600" w:hanging="360"/>
+      </w:pPr>
+    </w:lvl>
+    <w:lvl w:ilvl="5" w:tplc="0809001B" w:tentative="1">
+      <w:start w:val="1"/>
+      <w:numFmt w:val="lowerRoman"/>
+      <w:lvlText w:val="%6."/>
+      <w:lvlJc w:val="right"/>
+      <w:pPr>
+        <w:ind w:left="4320" w:hanging="180"/>
+      </w:pPr>
+    </w:lvl>
+    <w:lvl w:ilvl="6" w:tplc="0809000F" w:tentative="1">
+      <w:start w:val="1"/>
+      <w:numFmt w:val="decimal"/>
+      <w:lvlText w:val="%7."/>
+      <w:lvlJc w:val="left"/>
+      <w:pPr>
+        <w:ind w:left="5040" w:hanging="360"/>
+      </w:pPr>
+    </w:lvl>
+    <w:lvl w:ilvl="7" w:tplc="08090019" w:tentative="1">
+      <w:start w:val="1"/>
+      <w:numFmt w:val="lowerLetter"/>
+      <w:lvlText w:val="%8."/>
+      <w:lvlJc w:val="left"/>
+      <w:pPr>
+        <w:ind w:left="5760" w:hanging="360"/>
+      </w:pPr>
+    </w:lvl>
+    <w:lvl w:ilvl="8" w:tplc="0809001B" w:tentative="1">
+      <w:start w:val="1"/>
+      <w:numFmt w:val="lowerRoman"/>
+      <w:lvlText w:val="%9."/>
+      <w:lvlJc w:val="right"/>
+      <w:pPr>
+        <w:ind w:left="6480" w:hanging="180"/>
+      </w:pPr>
+    </w:lvl>
+  </w:abstractNum>
+  <w:abstractNum w:abstractNumId="16">
     <w:nsid w:val="62220480"/>
     <w:multiLevelType w:val="hybridMultilevel"/>
     <w:tmpl w:val="93BE8AB2"/>
@@ -14116,7 +14764,7 @@
       </w:rPr>
     </w:lvl>
   </w:abstractNum>
-  <w:abstractNum w:abstractNumId="16">
+  <w:abstractNum w:abstractNumId="17">
     <w:nsid w:val="6B9D383B"/>
     <w:multiLevelType w:val="hybridMultilevel"/>
     <w:tmpl w:val="F71C7BDC"/>
@@ -14229,7 +14877,7 @@
       </w:rPr>
     </w:lvl>
   </w:abstractNum>
-  <w:abstractNum w:abstractNumId="17">
+  <w:abstractNum w:abstractNumId="18">
     <w:nsid w:val="72AE414B"/>
     <w:multiLevelType w:val="hybridMultilevel"/>
     <w:tmpl w:val="73586146"/>
@@ -14343,7 +14991,7 @@
     <w:abstractNumId w:val="11"/>
   </w:num>
   <w:num w:numId="10">
-    <w:abstractNumId w:val="15"/>
+    <w:abstractNumId w:val="16"/>
   </w:num>
   <w:num w:numId="11">
     <w:abstractNumId w:val="7"/>
@@ -14378,16 +15026,19 @@
     <w:abstractNumId w:val="8"/>
   </w:num>
   <w:num w:numId="16">
-    <w:abstractNumId w:val="17"/>
+    <w:abstractNumId w:val="18"/>
   </w:num>
   <w:num w:numId="17">
     <w:abstractNumId w:val="5"/>
   </w:num>
   <w:num w:numId="18">
-    <w:abstractNumId w:val="16"/>
+    <w:abstractNumId w:val="17"/>
   </w:num>
   <w:num w:numId="19">
     <w:abstractNumId w:val="0"/>
+  </w:num>
+  <w:num w:numId="20">
+    <w:abstractNumId w:val="15"/>
   </w:num>
 </w:numbering>
 </file>
@@ -16042,7 +16693,7 @@
 </file>
 
 <file path=customXml/itemProps1.xml><?xml version="1.0" encoding="utf-8"?>
-<ds:datastoreItem xmlns:ds="http://schemas.openxmlformats.org/officeDocument/2006/customXml" ds:itemID="{B7197F2A-65E4-46E1-A30E-3961C98ADE85}">
+<ds:datastoreItem xmlns:ds="http://schemas.openxmlformats.org/officeDocument/2006/customXml" ds:itemID="{20CD96E6-F763-4A13-8F40-09B7C8C0DA64}">
   <ds:schemaRefs>
     <ds:schemaRef ds:uri="http://schemas.openxmlformats.org/officeDocument/2006/bibliography"/>
   </ds:schemaRefs>

</xml_diff>

<commit_message>
getting there... finishing biblio
</commit_message>
<xml_diff>
--- a/Documents for report/Project Proposal Skeleton.docx
+++ b/Documents for report/Project Proposal Skeleton.docx
@@ -652,23 +652,13 @@
           <w:lang w:eastAsia="en-GB"/>
         </w:rPr>
       </w:pPr>
-      <w:proofErr w:type="spellStart"/>
-      <w:r>
-        <w:rPr>
-          <w:rFonts w:cstheme="minorHAnsi"/>
-          <w:color w:val="000000"/>
-          <w:lang w:eastAsia="en-GB"/>
-        </w:rPr>
-        <w:t>Tanzum</w:t>
-      </w:r>
-      <w:proofErr w:type="spellEnd"/>
-      <w:r>
-        <w:rPr>
-          <w:rFonts w:cstheme="minorHAnsi"/>
-          <w:color w:val="000000"/>
-          <w:lang w:eastAsia="en-GB"/>
-        </w:rPr>
-        <w:t xml:space="preserve"> Begum</w:t>
+      <w:r>
+        <w:rPr>
+          <w:rFonts w:cstheme="minorHAnsi"/>
+          <w:color w:val="000000"/>
+          <w:lang w:eastAsia="en-GB"/>
+        </w:rPr>
+        <w:t>Tanzum Begum</w:t>
       </w:r>
     </w:p>
     <w:p>
@@ -681,23 +671,13 @@
           <w:lang w:eastAsia="en-GB"/>
         </w:rPr>
       </w:pPr>
-      <w:proofErr w:type="spellStart"/>
-      <w:r>
-        <w:rPr>
-          <w:rFonts w:cstheme="minorHAnsi"/>
-          <w:color w:val="000000"/>
-          <w:lang w:eastAsia="en-GB"/>
-        </w:rPr>
-        <w:t>Jibril</w:t>
-      </w:r>
-      <w:proofErr w:type="spellEnd"/>
-      <w:r>
-        <w:rPr>
-          <w:rFonts w:cstheme="minorHAnsi"/>
-          <w:color w:val="000000"/>
-          <w:lang w:eastAsia="en-GB"/>
-        </w:rPr>
-        <w:t xml:space="preserve"> Omar Ali</w:t>
+      <w:r>
+        <w:rPr>
+          <w:rFonts w:cstheme="minorHAnsi"/>
+          <w:color w:val="000000"/>
+          <w:lang w:eastAsia="en-GB"/>
+        </w:rPr>
+        <w:t>Jibril Omar Ali</w:t>
       </w:r>
     </w:p>
     <w:p>
@@ -710,34 +690,14 @@
           <w:lang w:eastAsia="en-GB"/>
         </w:rPr>
       </w:pPr>
-      <w:proofErr w:type="spellStart"/>
-      <w:r>
-        <w:rPr>
-          <w:rFonts w:cstheme="minorHAnsi"/>
-          <w:color w:val="000000"/>
-          <w:lang w:eastAsia="en-GB"/>
-        </w:rPr>
-        <w:t>Ifrah</w:t>
-      </w:r>
-      <w:proofErr w:type="spellEnd"/>
-      <w:r>
-        <w:rPr>
-          <w:rFonts w:cstheme="minorHAnsi"/>
-          <w:color w:val="000000"/>
-          <w:lang w:eastAsia="en-GB"/>
-        </w:rPr>
-        <w:t xml:space="preserve"> </w:t>
-      </w:r>
-      <w:proofErr w:type="spellStart"/>
-      <w:r>
-        <w:rPr>
-          <w:rFonts w:cstheme="minorHAnsi"/>
-          <w:color w:val="000000"/>
-          <w:lang w:eastAsia="en-GB"/>
-        </w:rPr>
-        <w:t>Shahid</w:t>
-      </w:r>
-      <w:proofErr w:type="spellEnd"/>
+      <w:r>
+        <w:rPr>
+          <w:rFonts w:cstheme="minorHAnsi"/>
+          <w:color w:val="000000"/>
+          <w:lang w:eastAsia="en-GB"/>
+        </w:rPr>
+        <w:t>Ifrah Shahid</w:t>
+      </w:r>
     </w:p>
     <w:p>
       <w:pPr>
@@ -749,23 +709,13 @@
           <w:lang w:eastAsia="en-GB"/>
         </w:rPr>
       </w:pPr>
-      <w:proofErr w:type="spellStart"/>
-      <w:r>
-        <w:rPr>
-          <w:rFonts w:cstheme="minorHAnsi"/>
-          <w:color w:val="000000"/>
-          <w:lang w:eastAsia="en-GB"/>
-        </w:rPr>
-        <w:t>Liban</w:t>
-      </w:r>
-      <w:proofErr w:type="spellEnd"/>
-      <w:r>
-        <w:rPr>
-          <w:rFonts w:cstheme="minorHAnsi"/>
-          <w:color w:val="000000"/>
-          <w:lang w:eastAsia="en-GB"/>
-        </w:rPr>
-        <w:t xml:space="preserve"> Farah</w:t>
+      <w:r>
+        <w:rPr>
+          <w:rFonts w:cstheme="minorHAnsi"/>
+          <w:color w:val="000000"/>
+          <w:lang w:eastAsia="en-GB"/>
+        </w:rPr>
+        <w:t>Liban Farah</w:t>
       </w:r>
     </w:p>
     <w:p>
@@ -802,36 +752,8 @@
           <w:color w:val="000000"/>
           <w:lang w:eastAsia="en-GB"/>
         </w:rPr>
-        <w:t xml:space="preserve">Project supervisor: Frederic </w:t>
-      </w:r>
-      <w:proofErr w:type="spellStart"/>
-      <w:r>
-        <w:rPr>
-          <w:rFonts w:cstheme="minorHAnsi"/>
-          <w:color w:val="000000"/>
-          <w:lang w:eastAsia="en-GB"/>
-        </w:rPr>
-        <w:t>Fol</w:t>
-      </w:r>
-      <w:proofErr w:type="spellEnd"/>
-      <w:r>
-        <w:rPr>
-          <w:rFonts w:cstheme="minorHAnsi"/>
-          <w:color w:val="000000"/>
-          <w:lang w:eastAsia="en-GB"/>
-        </w:rPr>
-        <w:t xml:space="preserve"> </w:t>
-      </w:r>
-      <w:proofErr w:type="spellStart"/>
-      <w:r>
-        <w:rPr>
-          <w:rFonts w:cstheme="minorHAnsi"/>
-          <w:color w:val="000000"/>
-          <w:lang w:eastAsia="en-GB"/>
-        </w:rPr>
-        <w:t>Leymarie</w:t>
-      </w:r>
-      <w:proofErr w:type="spellEnd"/>
+        <w:t>Project supervisor: Frederic Fol Leymarie</w:t>
+      </w:r>
     </w:p>
     <w:p>
       <w:pPr>
@@ -2725,24 +2647,6 @@
     </w:p>
     <w:p>
       <w:pPr>
-        <w:spacing w:line="360" w:lineRule="auto"/>
-        <w:rPr>
-          <w:rFonts w:eastAsia="Times New Roman" w:cstheme="minorHAnsi"/>
-          <w:lang w:eastAsia="en-GB"/>
-        </w:rPr>
-      </w:pPr>
-    </w:p>
-    <w:p>
-      <w:pPr>
-        <w:spacing w:line="360" w:lineRule="auto"/>
-        <w:rPr>
-          <w:rFonts w:eastAsia="Times New Roman" w:cstheme="minorHAnsi"/>
-          <w:lang w:eastAsia="en-GB"/>
-        </w:rPr>
-      </w:pPr>
-    </w:p>
-    <w:p>
-      <w:pPr>
         <w:pStyle w:val="Heading2"/>
         <w:rPr>
           <w:rFonts w:asciiTheme="minorHAnsi" w:eastAsia="Times New Roman" w:hAnsiTheme="minorHAnsi" w:cstheme="minorHAnsi"/>
@@ -2751,6 +2655,14 @@
           <w:szCs w:val="24"/>
           <w:lang w:eastAsia="en-GB"/>
         </w:rPr>
+        <w:sectPr>
+          <w:pgSz w:w="11906" w:h="16838"/>
+          <w:pgMar w:top="1440" w:right="1440" w:bottom="1440" w:left="1440" w:header="708" w:footer="708" w:gutter="0"/>
+          <w:pgNumType w:start="1"/>
+          <w:cols w:space="708"/>
+          <w:titlePg/>
+          <w:docGrid w:linePitch="360"/>
+        </w:sectPr>
       </w:pPr>
       <w:bookmarkStart w:id="0" w:name="_Toc500844029"/>
       <w:bookmarkStart w:id="1" w:name="_Toc500844286"/>
@@ -2771,6 +2683,7 @@
           <w:szCs w:val="30"/>
           <w:u w:val="single"/>
         </w:rPr>
+        <w:lastRenderedPageBreak/>
         <w:t>User Need Overview &amp; Concept Introduction</w:t>
       </w:r>
       <w:bookmarkEnd w:id="0"/>
@@ -2786,14 +2699,6 @@
           <w:lang w:eastAsia="en-GB"/>
         </w:rPr>
       </w:pPr>
-      <w:r>
-        <w:rPr>
-          <w:rFonts w:cstheme="minorHAnsi"/>
-          <w:color w:val="000000"/>
-          <w:lang w:eastAsia="en-GB"/>
-        </w:rPr>
-        <w:t xml:space="preserve"> </w:t>
-      </w:r>
     </w:p>
     <w:p>
       <w:pPr>
@@ -3018,22 +2923,7 @@
           <w:vertAlign w:val="superscript"/>
           <w:lang w:eastAsia="en-GB"/>
         </w:rPr>
-        <w:t>[REF]</w:t>
-      </w:r>
-      <w:r>
-        <w:rPr>
-          <w:rFonts w:ascii="Calibri" w:eastAsia="Times New Roman" w:hAnsi="Calibri" w:cs="Calibri"/>
-          <w:color w:val="FF0000"/>
-          <w:lang w:eastAsia="en-GB"/>
-        </w:rPr>
-        <w:t xml:space="preserve"> </w:t>
-      </w:r>
-      <w:r>
-        <w:rPr>
-          <w:rFonts w:ascii="Calibri" w:eastAsia="Times New Roman" w:hAnsi="Calibri" w:cs="Calibri"/>
-          <w:lang w:eastAsia="en-GB"/>
-        </w:rPr>
-        <w:t xml:space="preserve">We created two user personas to showcase our general findings. </w:t>
+        <w:t>[1</w:t>
       </w:r>
       <w:r>
         <w:rPr>
@@ -3042,15 +2932,7 @@
           <w:vertAlign w:val="superscript"/>
           <w:lang w:eastAsia="en-GB"/>
         </w:rPr>
-        <w:t>[Appendix B, C]</w:t>
-      </w:r>
-      <w:r>
-        <w:rPr>
-          <w:rFonts w:ascii="Calibri" w:eastAsia="Times New Roman" w:hAnsi="Calibri" w:cs="Calibri"/>
-          <w:color w:val="000000"/>
-          <w:lang w:eastAsia="en-GB"/>
-        </w:rPr>
-        <w:t xml:space="preserve"> We gathered more data among users involving functions of the app, analysing the data showed 82.6% of users found the 3D viewing of the furniture to be the most appealing aspect of the application </w:t>
+        <w:t>]</w:t>
       </w:r>
       <w:r>
         <w:rPr>
@@ -3058,67 +2940,14 @@
           <w:color w:val="FF0000"/>
           <w:lang w:eastAsia="en-GB"/>
         </w:rPr>
-        <w:t>(APPCOMBINE)</w:t>
+        <w:t xml:space="preserve"> </w:t>
       </w:r>
       <w:r>
         <w:rPr>
           <w:rFonts w:ascii="Calibri" w:eastAsia="Times New Roman" w:hAnsi="Calibri" w:cs="Calibri"/>
-          <w:color w:val="000000"/>
-          <w:lang w:eastAsia="en-GB"/>
-        </w:rPr>
-        <w:t>. This meant that that we listed 3D functionality of the application as a project requirement.</w:t>
-      </w:r>
-    </w:p>
-    <w:p>
-      <w:pPr>
-        <w:rPr>
-          <w:rFonts w:ascii="Times New Roman" w:eastAsia="Times New Roman" w:hAnsi="Times New Roman" w:cs="Times New Roman"/>
-          <w:sz w:val="24"/>
-          <w:szCs w:val="24"/>
-          <w:lang w:eastAsia="en-GB"/>
-        </w:rPr>
-      </w:pPr>
-      <w:r>
-        <w:rPr>
-          <w:rFonts w:ascii="Calibri" w:eastAsia="Times New Roman" w:hAnsi="Calibri" w:cs="Calibri"/>
-          <w:color w:val="000000"/>
-          <w:lang w:eastAsia="en-GB"/>
-        </w:rPr>
-        <w:t xml:space="preserve"> </w:t>
-      </w:r>
-    </w:p>
-    <w:p>
-      <w:pPr>
-        <w:rPr>
-          <w:rFonts w:ascii="Times New Roman" w:eastAsia="Times New Roman" w:hAnsi="Times New Roman" w:cs="Times New Roman"/>
-          <w:sz w:val="24"/>
-          <w:szCs w:val="24"/>
-          <w:lang w:eastAsia="en-GB"/>
-        </w:rPr>
-      </w:pPr>
-      <w:r>
-        <w:rPr>
-          <w:rFonts w:ascii="Calibri" w:eastAsia="Times New Roman" w:hAnsi="Calibri" w:cs="Calibri"/>
-          <w:color w:val="000000"/>
-          <w:lang w:eastAsia="en-GB"/>
-        </w:rPr>
-        <w:t>Another group of significant stakeholders we identified were retailers of furniture. Retailers want the data on the trends of the industry;</w:t>
-      </w:r>
-      <w:r>
-        <w:rPr>
-          <w:rFonts w:ascii="Calibri" w:eastAsia="Times New Roman" w:hAnsi="Calibri" w:cs="Calibri"/>
-          <w:color w:val="00FF00"/>
-          <w:lang w:eastAsia="en-GB"/>
-        </w:rPr>
-        <w:t xml:space="preserve"> </w:t>
-      </w:r>
-      <w:r>
-        <w:rPr>
-          <w:rFonts w:ascii="Calibri" w:eastAsia="Times New Roman" w:hAnsi="Calibri" w:cs="Calibri"/>
-          <w:color w:val="000000"/>
-          <w:lang w:eastAsia="en-GB"/>
-        </w:rPr>
-        <w:t xml:space="preserve">for instance what pieces of furniture customers mostly use within the app, and which designs are liked the most. This would enable them to produce the type of furniture wanted by the public and keep a closer eye on industry patterns. We concluded that IKEA, being one of the world’s largest furniture producers with a current market share of 7.7% in the UK </w:t>
+          <w:lang w:eastAsia="en-GB"/>
+        </w:rPr>
+        <w:t xml:space="preserve">We created two user personas to showcase our general findings. </w:t>
       </w:r>
       <w:r>
         <w:rPr>
@@ -3127,7 +2956,133 @@
           <w:vertAlign w:val="superscript"/>
           <w:lang w:eastAsia="en-GB"/>
         </w:rPr>
-        <w:t>[REF]</w:t>
+        <w:t>[Appendix B, C]</w:t>
+      </w:r>
+      <w:r>
+        <w:rPr>
+          <w:rFonts w:ascii="Calibri" w:eastAsia="Times New Roman" w:hAnsi="Calibri" w:cs="Calibri"/>
+          <w:color w:val="000000"/>
+          <w:lang w:eastAsia="en-GB"/>
+        </w:rPr>
+        <w:t xml:space="preserve"> We gathered more data among users involving functions of the app, analysing the data showed 82.6% of users found the 3D viewing of the furniture to be the most appealing aspect of the application </w:t>
+      </w:r>
+      <w:r>
+        <w:rPr>
+          <w:rFonts w:ascii="Calibri" w:eastAsia="Times New Roman" w:hAnsi="Calibri" w:cs="Calibri"/>
+          <w:color w:val="FF0000"/>
+          <w:lang w:eastAsia="en-GB"/>
+        </w:rPr>
+        <w:t>(APPCOMBINE)</w:t>
+      </w:r>
+      <w:r>
+        <w:rPr>
+          <w:rFonts w:ascii="Calibri" w:eastAsia="Times New Roman" w:hAnsi="Calibri" w:cs="Calibri"/>
+          <w:color w:val="000000"/>
+          <w:lang w:eastAsia="en-GB"/>
+        </w:rPr>
+        <w:t>. This meant that that we listed 3D functionality of the application as a project requirement.</w:t>
+      </w:r>
+    </w:p>
+    <w:p>
+      <w:pPr>
+        <w:rPr>
+          <w:rFonts w:ascii="Times New Roman" w:eastAsia="Times New Roman" w:hAnsi="Times New Roman" w:cs="Times New Roman"/>
+          <w:sz w:val="24"/>
+          <w:szCs w:val="24"/>
+          <w:lang w:eastAsia="en-GB"/>
+        </w:rPr>
+      </w:pPr>
+      <w:r>
+        <w:rPr>
+          <w:rFonts w:ascii="Calibri" w:eastAsia="Times New Roman" w:hAnsi="Calibri" w:cs="Calibri"/>
+          <w:color w:val="000000"/>
+          <w:lang w:eastAsia="en-GB"/>
+        </w:rPr>
+        <w:t xml:space="preserve"> </w:t>
+      </w:r>
+    </w:p>
+    <w:p>
+      <w:pPr>
+        <w:rPr>
+          <w:rFonts w:ascii="Times New Roman" w:eastAsia="Times New Roman" w:hAnsi="Times New Roman" w:cs="Times New Roman"/>
+          <w:sz w:val="24"/>
+          <w:szCs w:val="24"/>
+          <w:lang w:eastAsia="en-GB"/>
+        </w:rPr>
+      </w:pPr>
+      <w:r>
+        <w:rPr>
+          <w:rFonts w:ascii="Calibri" w:eastAsia="Times New Roman" w:hAnsi="Calibri" w:cs="Calibri"/>
+          <w:color w:val="000000"/>
+          <w:lang w:eastAsia="en-GB"/>
+        </w:rPr>
+        <w:t>Another group of significant stakeholders we identified were retailers of furniture. Retailers want the data on the trends of the industry;</w:t>
+      </w:r>
+      <w:r>
+        <w:rPr>
+          <w:rFonts w:ascii="Calibri" w:eastAsia="Times New Roman" w:hAnsi="Calibri" w:cs="Calibri"/>
+          <w:color w:val="00FF00"/>
+          <w:lang w:eastAsia="en-GB"/>
+        </w:rPr>
+        <w:t xml:space="preserve"> </w:t>
+      </w:r>
+      <w:r>
+        <w:rPr>
+          <w:rFonts w:ascii="Calibri" w:eastAsia="Times New Roman" w:hAnsi="Calibri" w:cs="Calibri"/>
+          <w:color w:val="000000"/>
+          <w:lang w:eastAsia="en-GB"/>
+        </w:rPr>
+        <w:t>for instance what pieces of furniture customers mostly use within the app, and which designs are liked the most. This would enable them to produce the type of furniture wanted by the public and keep a closer eye on industry patterns. We concluded that IKEA, being one of the world’s largest furniture producers wi</w:t>
+      </w:r>
+      <w:r>
+        <w:rPr>
+          <w:rFonts w:ascii="Calibri" w:eastAsia="Times New Roman" w:hAnsi="Calibri" w:cs="Calibri"/>
+          <w:color w:val="000000"/>
+          <w:lang w:eastAsia="en-GB"/>
+        </w:rPr>
+        <w:t>th a market share of 8.2</w:t>
+      </w:r>
+      <w:r>
+        <w:rPr>
+          <w:rFonts w:ascii="Calibri" w:eastAsia="Times New Roman" w:hAnsi="Calibri" w:cs="Calibri"/>
+          <w:color w:val="000000"/>
+          <w:lang w:eastAsia="en-GB"/>
+        </w:rPr>
+        <w:t>% in the UK</w:t>
+      </w:r>
+      <w:r>
+        <w:rPr>
+          <w:rFonts w:ascii="Calibri" w:eastAsia="Times New Roman" w:hAnsi="Calibri" w:cs="Calibri"/>
+          <w:color w:val="000000"/>
+          <w:lang w:eastAsia="en-GB"/>
+        </w:rPr>
+        <w:t xml:space="preserve"> in 2016</w:t>
+      </w:r>
+      <w:r>
+        <w:rPr>
+          <w:rFonts w:ascii="Calibri" w:eastAsia="Times New Roman" w:hAnsi="Calibri" w:cs="Calibri"/>
+          <w:color w:val="000000"/>
+          <w:lang w:eastAsia="en-GB"/>
+        </w:rPr>
+        <w:t xml:space="preserve"> </w:t>
+      </w:r>
+      <w:r>
+        <w:rPr>
+          <w:rFonts w:ascii="Calibri" w:eastAsia="Times New Roman" w:hAnsi="Calibri" w:cs="Calibri"/>
+          <w:color w:val="FF0000"/>
+          <w:vertAlign w:val="superscript"/>
+          <w:lang w:eastAsia="en-GB"/>
+        </w:rPr>
+        <w:t>[2</w:t>
+      </w:r>
+      <w:r>
+        <w:rPr>
+          <w:rFonts w:ascii="Calibri" w:eastAsia="Times New Roman" w:hAnsi="Calibri" w:cs="Calibri"/>
+          <w:color w:val="FF0000"/>
+          <w:vertAlign w:val="superscript"/>
+          <w:lang w:eastAsia="en-GB"/>
+        </w:rPr>
+        <w:t>]</w:t>
       </w:r>
       <w:r>
         <w:rPr>
@@ -3412,7 +3367,6 @@
           <w:szCs w:val="30"/>
           <w:u w:val="single"/>
         </w:rPr>
-        <w:lastRenderedPageBreak/>
         <w:t>Functional Specification</w:t>
       </w:r>
       <w:bookmarkEnd w:id="6"/>
@@ -3452,6 +3406,7 @@
           <w:color w:val="000000"/>
           <w:lang w:eastAsia="en-GB"/>
         </w:rPr>
+        <w:lastRenderedPageBreak/>
         <w:t>InteriAR would have all users log in using an external API, eliminating the need for us to store sensitive data such as passwords. From that we will have a collection of decorators in a database that will hold reviews, location, and optionally a portfolio of past work. For the users we will store: user names, snapshots of designs, current orders and more.</w:t>
       </w:r>
     </w:p>
@@ -3614,19 +3569,8 @@
           <w:vertAlign w:val="superscript"/>
           <w:lang w:eastAsia="en-GB"/>
         </w:rPr>
-        <w:t>[</w:t>
-      </w:r>
-      <w:proofErr w:type="gramStart"/>
-      <w:r>
-        <w:rPr>
-          <w:rFonts w:ascii="Calibri" w:eastAsia="Times New Roman" w:hAnsi="Calibri" w:cs="Calibri"/>
-          <w:color w:val="FF0000"/>
-          <w:vertAlign w:val="superscript"/>
-          <w:lang w:eastAsia="en-GB"/>
-        </w:rPr>
-        <w:t>Appendix ??]</w:t>
-      </w:r>
-      <w:proofErr w:type="gramEnd"/>
+        <w:t>[Appendix ??]</w:t>
+      </w:r>
     </w:p>
     <w:p>
       <w:pPr>
@@ -3707,43 +3651,7 @@
           <w:szCs w:val="22"/>
           <w:vertAlign w:val="superscript"/>
         </w:rPr>
-        <w:t>[REF1]</w:t>
-      </w:r>
-      <w:r>
-        <w:rPr>
-          <w:rFonts w:ascii="Calibri" w:hAnsi="Calibri"/>
-          <w:color w:val="FF0000"/>
-          <w:sz w:val="22"/>
-          <w:szCs w:val="22"/>
-        </w:rPr>
-        <w:t xml:space="preserve"> </w:t>
-      </w:r>
-      <w:r>
-        <w:rPr>
-          <w:rFonts w:ascii="Calibri" w:hAnsi="Calibri"/>
-          <w:color w:val="000000"/>
-          <w:sz w:val="22"/>
-          <w:szCs w:val="22"/>
-        </w:rPr>
-        <w:t>and any new laws coming into place</w:t>
-      </w:r>
-      <w:r>
-        <w:rPr>
-          <w:rFonts w:ascii="Calibri" w:hAnsi="Calibri"/>
-          <w:color w:val="000000"/>
-          <w:sz w:val="22"/>
-          <w:szCs w:val="22"/>
-        </w:rPr>
-        <w:t>.</w:t>
-      </w:r>
-      <w:r>
-        <w:rPr>
-          <w:rFonts w:ascii="Calibri" w:hAnsi="Calibri"/>
-          <w:color w:val="000000"/>
-          <w:sz w:val="22"/>
-          <w:szCs w:val="22"/>
-        </w:rPr>
-        <w:t xml:space="preserve"> </w:t>
+        <w:t>[3</w:t>
       </w:r>
       <w:r>
         <w:rPr>
@@ -3753,7 +3661,7 @@
           <w:szCs w:val="22"/>
           <w:vertAlign w:val="superscript"/>
         </w:rPr>
-        <w:t>[REF2]</w:t>
+        <w:t>]</w:t>
       </w:r>
       <w:r>
         <w:rPr>
@@ -3771,7 +3679,7 @@
           <w:sz w:val="22"/>
           <w:szCs w:val="22"/>
         </w:rPr>
-        <w:t>We acknowledge our role as both the data controller and processor</w:t>
+        <w:t>and any new laws coming into place</w:t>
       </w:r>
       <w:r>
         <w:rPr>
@@ -3780,7 +3688,16 @@
           <w:sz w:val="22"/>
           <w:szCs w:val="22"/>
         </w:rPr>
-        <w:t xml:space="preserve">. </w:t>
+        <w:t>.</w:t>
+      </w:r>
+      <w:r>
+        <w:rPr>
+          <w:rFonts w:ascii="Calibri" w:hAnsi="Calibri"/>
+          <w:color w:val="000000"/>
+          <w:sz w:val="22"/>
+          <w:szCs w:val="22"/>
+        </w:rPr>
+        <w:t xml:space="preserve"> </w:t>
       </w:r>
       <w:r>
         <w:rPr>
@@ -3790,7 +3707,7 @@
           <w:szCs w:val="22"/>
           <w:vertAlign w:val="superscript"/>
         </w:rPr>
-        <w:t>[REF3]</w:t>
+        <w:t>[4</w:t>
       </w:r>
       <w:r>
         <w:rPr>
@@ -3798,6 +3715,43 @@
           <w:color w:val="FF0000"/>
           <w:sz w:val="22"/>
           <w:szCs w:val="22"/>
+          <w:vertAlign w:val="superscript"/>
+        </w:rPr>
+        <w:t>]</w:t>
+      </w:r>
+      <w:r>
+        <w:rPr>
+          <w:rFonts w:ascii="Calibri" w:hAnsi="Calibri"/>
+          <w:color w:val="FF0000"/>
+          <w:sz w:val="22"/>
+          <w:szCs w:val="22"/>
+        </w:rPr>
+        <w:t xml:space="preserve"> </w:t>
+      </w:r>
+      <w:r>
+        <w:rPr>
+          <w:rFonts w:ascii="Calibri" w:hAnsi="Calibri"/>
+          <w:color w:val="000000"/>
+          <w:sz w:val="22"/>
+          <w:szCs w:val="22"/>
+        </w:rPr>
+        <w:t>We acknowledge our role as both the data controller and processor</w:t>
+      </w:r>
+      <w:r>
+        <w:rPr>
+          <w:rFonts w:ascii="Calibri" w:hAnsi="Calibri"/>
+          <w:color w:val="000000"/>
+          <w:sz w:val="22"/>
+          <w:szCs w:val="22"/>
+        </w:rPr>
+        <w:t>.</w:t>
+      </w:r>
+      <w:r>
+        <w:rPr>
+          <w:rFonts w:ascii="Calibri" w:hAnsi="Calibri"/>
+          <w:color w:val="FF0000"/>
+          <w:sz w:val="22"/>
+          <w:szCs w:val="22"/>
         </w:rPr>
         <w:t xml:space="preserve"> </w:t>
       </w:r>
@@ -3871,11 +3825,20 @@
           <w:vertAlign w:val="superscript"/>
           <w:lang w:eastAsia="en-GB"/>
         </w:rPr>
-        <w:t>[REF4]</w:t>
+        <w:t>[5</w:t>
       </w:r>
       <w:r>
         <w:rPr>
           <w:rFonts w:ascii="Calibri" w:eastAsia="Times New Roman" w:hAnsi="Calibri" w:cs="Calibri"/>
+          <w:color w:val="FF0000"/>
+          <w:vertAlign w:val="superscript"/>
+          <w:lang w:eastAsia="en-GB"/>
+        </w:rPr>
+        <w:t>]</w:t>
+      </w:r>
+      <w:r>
+        <w:rPr>
+          <w:rFonts w:ascii="Calibri" w:eastAsia="Times New Roman" w:hAnsi="Calibri" w:cs="Calibri"/>
           <w:color w:val="000000"/>
           <w:lang w:eastAsia="en-GB"/>
         </w:rPr>
@@ -3968,7 +3931,6 @@
           <w:color w:val="000000"/>
           <w:lang w:eastAsia="en-GB"/>
         </w:rPr>
-        <w:lastRenderedPageBreak/>
         <w:t xml:space="preserve"> </w:t>
       </w:r>
     </w:p>
@@ -3990,6 +3952,7 @@
           <w:szCs w:val="30"/>
           <w:u w:val="single"/>
         </w:rPr>
+        <w:lastRenderedPageBreak/>
         <w:t>Design</w:t>
       </w:r>
       <w:bookmarkEnd w:id="14"/>
@@ -4037,16 +4000,7 @@
           <w:color w:val="000000"/>
           <w:lang w:eastAsia="en-GB"/>
         </w:rPr>
-        <w:t xml:space="preserve">We have laid out the structure of our app using UML diagrams. </w:t>
-      </w:r>
-      <w:proofErr w:type="gramStart"/>
-      <w:r>
-        <w:rPr>
-          <w:rFonts w:ascii="Calibri" w:eastAsia="Times New Roman" w:hAnsi="Calibri" w:cs="Calibri"/>
-          <w:color w:val="000000"/>
-          <w:lang w:eastAsia="en-GB"/>
-        </w:rPr>
-        <w:t xml:space="preserve">One of which is the sequence diagram </w:t>
+        <w:t xml:space="preserve">We have laid out the structure of our app using UML diagrams. One of which is the sequence diagram </w:t>
       </w:r>
       <w:r>
         <w:rPr>
@@ -4091,7 +4045,6 @@
         </w:rPr>
         <w:t xml:space="preserve"> displays the user and system interactions under normal circumstances.</w:t>
       </w:r>
-      <w:proofErr w:type="gramEnd"/>
       <w:r>
         <w:rPr>
           <w:rFonts w:ascii="Calibri" w:eastAsia="Times New Roman" w:hAnsi="Calibri" w:cs="Calibri"/>
@@ -4204,43 +4157,7 @@
           <w:color w:val="000000"/>
           <w:lang w:eastAsia="en-GB"/>
         </w:rPr>
-        <w:t xml:space="preserve">The customer however, is not the only user of the app. One of the main features that </w:t>
-      </w:r>
-      <w:proofErr w:type="gramStart"/>
-      <w:r>
-        <w:rPr>
-          <w:rFonts w:ascii="Calibri" w:eastAsia="Times New Roman" w:hAnsi="Calibri" w:cs="Calibri"/>
-          <w:color w:val="000000"/>
-          <w:lang w:eastAsia="en-GB"/>
-        </w:rPr>
-        <w:t>separates</w:t>
-      </w:r>
-      <w:proofErr w:type="gramEnd"/>
-      <w:r>
-        <w:rPr>
-          <w:rFonts w:ascii="Calibri" w:eastAsia="Times New Roman" w:hAnsi="Calibri" w:cs="Calibri"/>
-          <w:color w:val="000000"/>
-          <w:lang w:eastAsia="en-GB"/>
-        </w:rPr>
-        <w:t xml:space="preserve"> the app from its competitors is the inclusion of another stakeholder, the decorators. The profile for decorators would be more elaborate than that of the customer as it is used to sell </w:t>
-      </w:r>
-      <w:proofErr w:type="gramStart"/>
-      <w:r>
-        <w:rPr>
-          <w:rFonts w:ascii="Calibri" w:eastAsia="Times New Roman" w:hAnsi="Calibri" w:cs="Calibri"/>
-          <w:color w:val="000000"/>
-          <w:lang w:eastAsia="en-GB"/>
-        </w:rPr>
-        <w:t>themselves</w:t>
-      </w:r>
-      <w:proofErr w:type="gramEnd"/>
-      <w:r>
-        <w:rPr>
-          <w:rFonts w:ascii="Calibri" w:eastAsia="Times New Roman" w:hAnsi="Calibri" w:cs="Calibri"/>
-          <w:color w:val="000000"/>
-          <w:lang w:eastAsia="en-GB"/>
-        </w:rPr>
-        <w:t>. As a result of this it would include other features such as the reviews that they have received thus far through the app, a portfolio of their previous projects, as well as their qualifications. All of which are vital to persuade the customer to select them, which is especially important for the decorators that are freelancing as they are a stakeholder that can potentially make a viable revenue stream that they may not find outside of the app.</w:t>
+        <w:t>The customer however, is not the only user of the app. One of the main features that separates the app from its competitors is the inclusion of another stakeholder, the decorators. The profile for decorators would be more elaborate than that of the customer as it is used to sell themselves. As a result of this it would include other features such as the reviews that they have received thus far through the app, a portfolio of their previous projects, as well as their qualifications. All of which are vital to persuade the customer to select them, which is especially important for the decorators that are freelancing as they are a stakeholder that can potentially make a viable revenue stream that they may not find outside of the app.</w:t>
       </w:r>
     </w:p>
     <w:p>
@@ -4268,25 +4185,7 @@
           <w:color w:val="FF0000"/>
           <w:lang w:eastAsia="en-GB"/>
         </w:rPr>
-        <w:t xml:space="preserve">INCLUDE STATEMENTS OF INTEREST </w:t>
-      </w:r>
-      <w:proofErr w:type="gramStart"/>
-      <w:r>
-        <w:rPr>
-          <w:rFonts w:ascii="Calibri" w:eastAsia="Times New Roman" w:hAnsi="Calibri" w:cs="Calibri"/>
-          <w:color w:val="FF0000"/>
-          <w:lang w:eastAsia="en-GB"/>
-        </w:rPr>
-        <w:t>THURSDAY  D</w:t>
-      </w:r>
-      <w:proofErr w:type="gramEnd"/>
-      <w:r>
-        <w:rPr>
-          <w:rFonts w:ascii="Calibri" w:eastAsia="Times New Roman" w:hAnsi="Calibri" w:cs="Calibri"/>
-          <w:color w:val="FF0000"/>
-          <w:lang w:eastAsia="en-GB"/>
-        </w:rPr>
-        <w:t xml:space="preserve"> O N T   F O R G E T **************************</w:t>
+        <w:t>INCLUDE STATEMENTS OF INTEREST THURSDAY  D O N T   F O R G E T **************************</w:t>
       </w:r>
       <w:r>
         <w:rPr>
@@ -4689,6 +4588,7 @@
           <w:szCs w:val="30"/>
           <w:u w:val="single"/>
         </w:rPr>
+        <w:lastRenderedPageBreak/>
         <w:t>Prototyping</w:t>
       </w:r>
       <w:bookmarkEnd w:id="17"/>
@@ -4771,41 +4671,13 @@
         </w:rPr>
         <w:t xml:space="preserve">[Appendix L] </w:t>
       </w:r>
-      <w:proofErr w:type="gramStart"/>
       <w:r>
         <w:rPr>
           <w:rFonts w:ascii="Calibri" w:eastAsia="Times New Roman" w:hAnsi="Calibri" w:cs="Calibri"/>
           <w:color w:val="000000"/>
           <w:lang w:eastAsia="en-GB"/>
         </w:rPr>
-        <w:t>We</w:t>
-      </w:r>
-      <w:proofErr w:type="gramEnd"/>
-      <w:r>
-        <w:rPr>
-          <w:rFonts w:ascii="Calibri" w:eastAsia="Times New Roman" w:hAnsi="Calibri" w:cs="Calibri"/>
-          <w:color w:val="000000"/>
-          <w:lang w:eastAsia="en-GB"/>
-        </w:rPr>
-        <w:t xml:space="preserve"> created a low fidelity prototype using </w:t>
-      </w:r>
-      <w:proofErr w:type="spellStart"/>
-      <w:r>
-        <w:rPr>
-          <w:rFonts w:ascii="Calibri" w:eastAsia="Times New Roman" w:hAnsi="Calibri" w:cs="Calibri"/>
-          <w:color w:val="000000"/>
-          <w:lang w:eastAsia="en-GB"/>
-        </w:rPr>
-        <w:t>MarvelApp</w:t>
-      </w:r>
-      <w:proofErr w:type="spellEnd"/>
-      <w:r>
-        <w:rPr>
-          <w:rFonts w:ascii="Calibri" w:eastAsia="Times New Roman" w:hAnsi="Calibri" w:cs="Calibri"/>
-          <w:color w:val="000000"/>
-          <w:lang w:eastAsia="en-GB"/>
-        </w:rPr>
-        <w:t xml:space="preserve"> </w:t>
+        <w:t xml:space="preserve">We created a low fidelity prototype using MarvelApp </w:t>
       </w:r>
       <w:r>
         <w:rPr>
@@ -4814,7 +4686,16 @@
           <w:vertAlign w:val="superscript"/>
           <w:lang w:eastAsia="en-GB"/>
         </w:rPr>
-        <w:t>[REF]</w:t>
+        <w:t>[6</w:t>
+      </w:r>
+      <w:r>
+        <w:rPr>
+          <w:rFonts w:ascii="Calibri" w:eastAsia="Times New Roman" w:hAnsi="Calibri" w:cs="Calibri"/>
+          <w:color w:val="FF0000"/>
+          <w:vertAlign w:val="superscript"/>
+          <w:lang w:eastAsia="en-GB"/>
+        </w:rPr>
+        <w:t>]</w:t>
       </w:r>
       <w:r>
         <w:rPr>
@@ -5316,6 +5197,7 @@
         <w:rPr>
           <w:lang w:eastAsia="en-GB"/>
         </w:rPr>
+        <w:lastRenderedPageBreak/>
         <w:t>Functional prototyping</w:t>
       </w:r>
       <w:bookmarkEnd w:id="21"/>
@@ -5449,25 +5331,7 @@
           <w:color w:val="000000"/>
           <w:lang w:eastAsia="en-GB"/>
         </w:rPr>
-        <w:t xml:space="preserve">This prototype was created on Processing 3 using the </w:t>
-      </w:r>
-      <w:proofErr w:type="spellStart"/>
-      <w:r>
-        <w:rPr>
-          <w:rFonts w:cstheme="minorHAnsi"/>
-          <w:color w:val="000000"/>
-          <w:lang w:eastAsia="en-GB"/>
-        </w:rPr>
-        <w:t>Ketai</w:t>
-      </w:r>
-      <w:proofErr w:type="spellEnd"/>
-      <w:r>
-        <w:rPr>
-          <w:rFonts w:cstheme="minorHAnsi"/>
-          <w:color w:val="000000"/>
-          <w:lang w:eastAsia="en-GB"/>
-        </w:rPr>
-        <w:t xml:space="preserve"> for Android library </w:t>
+        <w:t>This prototype was created on Processing 3</w:t>
       </w:r>
       <w:r>
         <w:rPr>
@@ -5476,7 +5340,41 @@
           <w:vertAlign w:val="superscript"/>
           <w:lang w:eastAsia="en-GB"/>
         </w:rPr>
-        <w:t>[REF]</w:t>
+        <w:t>[7]</w:t>
+      </w:r>
+      <w:r>
+        <w:rPr>
+          <w:rFonts w:cstheme="minorHAnsi"/>
+          <w:color w:val="FF0000"/>
+          <w:lang w:eastAsia="en-GB"/>
+        </w:rPr>
+        <w:t xml:space="preserve"> </w:t>
+      </w:r>
+      <w:r>
+        <w:rPr>
+          <w:rFonts w:cstheme="minorHAnsi"/>
+          <w:color w:val="000000"/>
+          <w:lang w:eastAsia="en-GB"/>
+        </w:rPr>
+        <w:t xml:space="preserve">using the Ketai for Android library </w:t>
+      </w:r>
+      <w:r>
+        <w:rPr>
+          <w:rFonts w:cstheme="minorHAnsi"/>
+          <w:color w:val="FF0000"/>
+          <w:vertAlign w:val="superscript"/>
+          <w:lang w:eastAsia="en-GB"/>
+        </w:rPr>
+        <w:t>[8</w:t>
+      </w:r>
+      <w:r>
+        <w:rPr>
+          <w:rFonts w:cstheme="minorHAnsi"/>
+          <w:color w:val="FF0000"/>
+          <w:vertAlign w:val="superscript"/>
+          <w:lang w:eastAsia="en-GB"/>
+        </w:rPr>
+        <w:t>]</w:t>
       </w:r>
       <w:r>
         <w:rPr>
@@ -5754,7 +5652,6 @@
           <w:lang w:eastAsia="en-GB"/>
         </w:rPr>
       </w:pPr>
-      <w:proofErr w:type="gramStart"/>
       <w:r>
         <w:rPr>
           <w:rFonts w:asciiTheme="majorHAnsi" w:hAnsiTheme="majorHAnsi" w:cstheme="minorHAnsi"/>
@@ -5763,18 +5660,7 @@
           <w:szCs w:val="18"/>
           <w:lang w:eastAsia="en-GB"/>
         </w:rPr>
-        <w:t>Figure 1.</w:t>
-      </w:r>
-      <w:proofErr w:type="gramEnd"/>
-      <w:r>
-        <w:rPr>
-          <w:rFonts w:asciiTheme="majorHAnsi" w:hAnsiTheme="majorHAnsi" w:cstheme="minorHAnsi"/>
-          <w:color w:val="000000"/>
-          <w:sz w:val="18"/>
-          <w:szCs w:val="18"/>
-          <w:lang w:eastAsia="en-GB"/>
-        </w:rPr>
-        <w:t xml:space="preserve">  </w:t>
+        <w:t xml:space="preserve">Figure 1.  </w:t>
       </w:r>
       <w:r>
         <w:rPr>
@@ -6141,39 +6027,7 @@
           <w:vertAlign w:val="superscript"/>
           <w:lang w:eastAsia="en-GB"/>
         </w:rPr>
-        <w:t>[REF]</w:t>
-      </w:r>
-      <w:r>
-        <w:rPr>
-          <w:rFonts w:cstheme="minorHAnsi"/>
-          <w:color w:val="FF0000"/>
-          <w:lang w:eastAsia="en-GB"/>
-        </w:rPr>
-        <w:t xml:space="preserve"> </w:t>
-      </w:r>
-      <w:r>
-        <w:rPr>
-          <w:rFonts w:cstheme="minorHAnsi"/>
-          <w:color w:val="000000"/>
-          <w:lang w:eastAsia="en-GB"/>
-        </w:rPr>
-        <w:t>using the Vuforia AR library</w:t>
-      </w:r>
-      <w:r>
-        <w:rPr>
-          <w:rFonts w:cstheme="minorHAnsi"/>
-          <w:color w:val="000000"/>
-          <w:lang w:eastAsia="en-GB"/>
-        </w:rPr>
-        <w:t>.</w:t>
-      </w:r>
-      <w:r>
-        <w:rPr>
-          <w:rFonts w:cstheme="minorHAnsi"/>
-          <w:color w:val="000000"/>
-          <w:lang w:eastAsia="en-GB"/>
-        </w:rPr>
-        <w:t xml:space="preserve"> </w:t>
+        <w:t>[9</w:t>
       </w:r>
       <w:r>
         <w:rPr>
@@ -6182,7 +6036,57 @@
           <w:vertAlign w:val="superscript"/>
           <w:lang w:eastAsia="en-GB"/>
         </w:rPr>
-        <w:t>[REF]</w:t>
+        <w:t>]</w:t>
+      </w:r>
+      <w:r>
+        <w:rPr>
+          <w:rFonts w:cstheme="minorHAnsi"/>
+          <w:color w:val="FF0000"/>
+          <w:lang w:eastAsia="en-GB"/>
+        </w:rPr>
+        <w:t xml:space="preserve"> </w:t>
+      </w:r>
+      <w:r>
+        <w:rPr>
+          <w:rFonts w:cstheme="minorHAnsi"/>
+          <w:color w:val="000000"/>
+          <w:lang w:eastAsia="en-GB"/>
+        </w:rPr>
+        <w:t>using the Vuforia AR library</w:t>
+      </w:r>
+      <w:r>
+        <w:rPr>
+          <w:rFonts w:cstheme="minorHAnsi"/>
+          <w:color w:val="000000"/>
+          <w:lang w:eastAsia="en-GB"/>
+        </w:rPr>
+        <w:t>.</w:t>
+      </w:r>
+      <w:r>
+        <w:rPr>
+          <w:rFonts w:cstheme="minorHAnsi"/>
+          <w:color w:val="000000"/>
+          <w:lang w:eastAsia="en-GB"/>
+        </w:rPr>
+        <w:t xml:space="preserve"> </w:t>
+      </w:r>
+      <w:r>
+        <w:rPr>
+          <w:rFonts w:cstheme="minorHAnsi"/>
+          <w:color w:val="FF0000"/>
+          <w:vertAlign w:val="superscript"/>
+          <w:lang w:eastAsia="en-GB"/>
+        </w:rPr>
+        <w:t>[10</w:t>
+      </w:r>
+      <w:r>
+        <w:rPr>
+          <w:rFonts w:cstheme="minorHAnsi"/>
+          <w:color w:val="FF0000"/>
+          <w:vertAlign w:val="superscript"/>
+          <w:lang w:eastAsia="en-GB"/>
+        </w:rPr>
+        <w:t>]</w:t>
       </w:r>
       <w:r>
         <w:rPr>
@@ -6521,29 +6425,7 @@
           <w:szCs w:val="18"/>
           <w:lang w:eastAsia="en-GB"/>
         </w:rPr>
-        <w:t xml:space="preserve">            </w:t>
-      </w:r>
-      <w:proofErr w:type="gramStart"/>
-      <w:r>
-        <w:rPr>
-          <w:rFonts w:asciiTheme="majorHAnsi" w:hAnsiTheme="majorHAnsi" w:cstheme="minorHAnsi"/>
-          <w:color w:val="000000"/>
-          <w:sz w:val="18"/>
-          <w:szCs w:val="18"/>
-          <w:lang w:eastAsia="en-GB"/>
-        </w:rPr>
-        <w:t>Figure 2.</w:t>
-      </w:r>
-      <w:proofErr w:type="gramEnd"/>
-      <w:r>
-        <w:rPr>
-          <w:rFonts w:asciiTheme="majorHAnsi" w:hAnsiTheme="majorHAnsi" w:cstheme="minorHAnsi"/>
-          <w:color w:val="000000"/>
-          <w:sz w:val="18"/>
-          <w:szCs w:val="18"/>
-          <w:lang w:eastAsia="en-GB"/>
-        </w:rPr>
-        <w:t xml:space="preserve"> </w:t>
+        <w:t xml:space="preserve">            Figure 2. </w:t>
       </w:r>
       <w:r>
         <w:rPr>
@@ -6836,7 +6718,6 @@
         </w:rPr>
         <w:t xml:space="preserve">       </w:t>
       </w:r>
-      <w:proofErr w:type="gramStart"/>
       <w:r>
         <w:rPr>
           <w:rFonts w:asciiTheme="majorHAnsi" w:hAnsiTheme="majorHAnsi" w:cstheme="minorHAnsi"/>
@@ -6845,9 +6726,8 @@
           <w:szCs w:val="18"/>
           <w:lang w:eastAsia="en-GB"/>
         </w:rPr>
-        <w:t>Figure 4.</w:t>
-      </w:r>
-      <w:proofErr w:type="gramEnd"/>
+        <w:t xml:space="preserve">Figure 4. </w:t>
+      </w:r>
       <w:r>
         <w:rPr>
           <w:rFonts w:asciiTheme="majorHAnsi" w:hAnsiTheme="majorHAnsi" w:cstheme="minorHAnsi"/>
@@ -6856,16 +6736,6 @@
           <w:szCs w:val="18"/>
           <w:lang w:eastAsia="en-GB"/>
         </w:rPr>
-        <w:t xml:space="preserve"> </w:t>
-      </w:r>
-      <w:r>
-        <w:rPr>
-          <w:rFonts w:asciiTheme="majorHAnsi" w:hAnsiTheme="majorHAnsi" w:cstheme="minorHAnsi"/>
-          <w:color w:val="000000"/>
-          <w:sz w:val="18"/>
-          <w:szCs w:val="18"/>
-          <w:lang w:eastAsia="en-GB"/>
-        </w:rPr>
         <w:t xml:space="preserve"> InteriAR objects prototype v1 utilising Vuforia</w:t>
       </w:r>
     </w:p>
@@ -6948,41 +6818,7 @@
           <w:vertAlign w:val="superscript"/>
           <w:lang w:eastAsia="en-GB"/>
         </w:rPr>
-        <w:t xml:space="preserve">[REF] </w:t>
-      </w:r>
-      <w:r>
-        <w:rPr>
-          <w:rFonts w:cstheme="minorHAnsi"/>
-          <w:color w:val="000000"/>
-          <w:lang w:eastAsia="en-GB"/>
-        </w:rPr>
-        <w:t xml:space="preserve">for our project we implemented a cloud-based database using </w:t>
-      </w:r>
-      <w:proofErr w:type="spellStart"/>
-      <w:r>
-        <w:rPr>
-          <w:rFonts w:cstheme="minorHAnsi"/>
-          <w:color w:val="000000"/>
-          <w:lang w:eastAsia="en-GB"/>
-        </w:rPr>
-        <w:t>mLab</w:t>
-      </w:r>
-      <w:proofErr w:type="spellEnd"/>
-      <w:r>
-        <w:rPr>
-          <w:rFonts w:cstheme="minorHAnsi"/>
-          <w:color w:val="000000"/>
-          <w:lang w:eastAsia="en-GB"/>
-        </w:rPr>
-        <w:t xml:space="preserve"> services</w:t>
-      </w:r>
-      <w:r>
-        <w:rPr>
-          <w:rFonts w:cstheme="minorHAnsi"/>
-          <w:color w:val="000000"/>
-          <w:lang w:eastAsia="en-GB"/>
-        </w:rPr>
-        <w:t xml:space="preserve">. </w:t>
+        <w:t>[11</w:t>
       </w:r>
       <w:r>
         <w:rPr>
@@ -6991,7 +6827,23 @@
           <w:vertAlign w:val="superscript"/>
           <w:lang w:eastAsia="en-GB"/>
         </w:rPr>
-        <w:t>[REF]</w:t>
+        <w:t xml:space="preserve">] </w:t>
+      </w:r>
+      <w:r>
+        <w:rPr>
+          <w:rFonts w:cstheme="minorHAnsi"/>
+          <w:color w:val="000000"/>
+          <w:lang w:eastAsia="en-GB"/>
+        </w:rPr>
+        <w:t>for our project we implemented a cloud-based database using mLab services</w:t>
+      </w:r>
+      <w:r>
+        <w:rPr>
+          <w:rFonts w:cstheme="minorHAnsi"/>
+          <w:color w:val="000000"/>
+          <w:lang w:eastAsia="en-GB"/>
+        </w:rPr>
+        <w:t xml:space="preserve">. </w:t>
       </w:r>
       <w:r>
         <w:rPr>
@@ -7000,57 +6852,7 @@
           <w:vertAlign w:val="superscript"/>
           <w:lang w:eastAsia="en-GB"/>
         </w:rPr>
-        <w:t xml:space="preserve"> </w:t>
-      </w:r>
-      <w:r>
-        <w:rPr>
-          <w:rFonts w:cstheme="minorHAnsi"/>
-          <w:color w:val="000000"/>
-          <w:lang w:eastAsia="en-GB"/>
-        </w:rPr>
-        <w:t>We wanted to test if the cloud-based service was capable of handling high quantities of data being throw</w:t>
-      </w:r>
-      <w:r>
-        <w:rPr>
-          <w:rFonts w:cstheme="minorHAnsi"/>
-          <w:color w:val="000000"/>
-          <w:lang w:eastAsia="en-GB"/>
-        </w:rPr>
-        <w:t xml:space="preserve">n at it and updated via </w:t>
-      </w:r>
-      <w:proofErr w:type="spellStart"/>
-      <w:r>
-        <w:rPr>
-          <w:rFonts w:cstheme="minorHAnsi"/>
-          <w:color w:val="000000"/>
-          <w:lang w:eastAsia="en-GB"/>
-        </w:rPr>
-        <w:t>Pymongo</w:t>
-      </w:r>
-      <w:proofErr w:type="spellEnd"/>
-      <w:r>
-        <w:rPr>
-          <w:rFonts w:cstheme="minorHAnsi"/>
-          <w:color w:val="FF0000"/>
-          <w:lang w:eastAsia="en-GB"/>
-        </w:rPr>
-        <w:t xml:space="preserve"> </w:t>
-      </w:r>
-      <w:r>
-        <w:rPr>
-          <w:rFonts w:cstheme="minorHAnsi"/>
-          <w:color w:val="000000"/>
-          <w:lang w:eastAsia="en-GB"/>
-        </w:rPr>
-        <w:t>scripts.</w:t>
-      </w:r>
-      <w:r>
-        <w:rPr>
-          <w:rFonts w:cstheme="minorHAnsi"/>
-          <w:color w:val="000000"/>
-          <w:lang w:eastAsia="en-GB"/>
-        </w:rPr>
-        <w:t xml:space="preserve"> </w:t>
+        <w:t>[12</w:t>
       </w:r>
       <w:r>
         <w:rPr>
@@ -7059,7 +6861,74 @@
           <w:vertAlign w:val="superscript"/>
           <w:lang w:eastAsia="en-GB"/>
         </w:rPr>
-        <w:t>[REF]</w:t>
+        <w:t>]</w:t>
+      </w:r>
+      <w:r>
+        <w:rPr>
+          <w:rFonts w:cstheme="minorHAnsi"/>
+          <w:color w:val="FF0000"/>
+          <w:vertAlign w:val="superscript"/>
+          <w:lang w:eastAsia="en-GB"/>
+        </w:rPr>
+        <w:t xml:space="preserve"> </w:t>
+      </w:r>
+      <w:r>
+        <w:rPr>
+          <w:rFonts w:cstheme="minorHAnsi"/>
+          <w:color w:val="000000"/>
+          <w:lang w:eastAsia="en-GB"/>
+        </w:rPr>
+        <w:t>We wanted to test if the cloud-based service was capable of handling high quantities of data being throw</w:t>
+      </w:r>
+      <w:r>
+        <w:rPr>
+          <w:rFonts w:cstheme="minorHAnsi"/>
+          <w:color w:val="000000"/>
+          <w:lang w:eastAsia="en-GB"/>
+        </w:rPr>
+        <w:t>n at it and updated via Pymongo</w:t>
+      </w:r>
+      <w:r>
+        <w:rPr>
+          <w:rFonts w:cstheme="minorHAnsi"/>
+          <w:color w:val="FF0000"/>
+          <w:lang w:eastAsia="en-GB"/>
+        </w:rPr>
+        <w:t xml:space="preserve"> </w:t>
+      </w:r>
+      <w:r>
+        <w:rPr>
+          <w:rFonts w:cstheme="minorHAnsi"/>
+          <w:color w:val="000000"/>
+          <w:lang w:eastAsia="en-GB"/>
+        </w:rPr>
+        <w:t>scripts.</w:t>
+      </w:r>
+      <w:r>
+        <w:rPr>
+          <w:rFonts w:cstheme="minorHAnsi"/>
+          <w:color w:val="000000"/>
+          <w:lang w:eastAsia="en-GB"/>
+        </w:rPr>
+        <w:t xml:space="preserve"> </w:t>
+      </w:r>
+      <w:r>
+        <w:rPr>
+          <w:rFonts w:cstheme="minorHAnsi"/>
+          <w:color w:val="FF0000"/>
+          <w:vertAlign w:val="superscript"/>
+          <w:lang w:eastAsia="en-GB"/>
+        </w:rPr>
+        <w:t>[13</w:t>
+      </w:r>
+      <w:r>
+        <w:rPr>
+          <w:rFonts w:cstheme="minorHAnsi"/>
+          <w:color w:val="FF0000"/>
+          <w:vertAlign w:val="superscript"/>
+          <w:lang w:eastAsia="en-GB"/>
+        </w:rPr>
+        <w:t>]</w:t>
       </w:r>
     </w:p>
     <w:p>
@@ -7295,97 +7164,347 @@
     <w:p>
       <w:pPr>
         <w:rPr>
-          <w:rFonts w:cstheme="minorHAnsi"/>
-          <w:sz w:val="24"/>
-          <w:szCs w:val="24"/>
-          <w:lang w:eastAsia="en-GB"/>
-        </w:rPr>
-      </w:pPr>
-      <w:r>
-        <w:rPr>
-          <w:rFonts w:cstheme="minorHAnsi"/>
-          <w:color w:val="000000"/>
-          <w:lang w:eastAsia="en-GB"/>
-        </w:rPr>
-        <w:t>As we won’t be using our own database to be validating and logging users in, we have come to the conclusion of using Facebook and Google’s login API to help create accounts. The reason is due to the feedback we got from potential users who said they are happy to or even prefer to log in with Facebook or Google. Even though this implementation may exclude people without the above services, it makes the whole process of signing up to the app more efficient. It also solves some issues we may have encrypting and protecting the data correctly as passwords won’t be stored with us.</w:t>
-      </w:r>
-    </w:p>
-    <w:p>
-      <w:pPr>
-        <w:rPr>
-          <w:rFonts w:cstheme="minorHAnsi"/>
-          <w:sz w:val="24"/>
-          <w:szCs w:val="24"/>
-          <w:lang w:eastAsia="en-GB"/>
-        </w:rPr>
-      </w:pPr>
-      <w:r>
-        <w:rPr>
-          <w:rFonts w:cstheme="minorHAnsi"/>
-          <w:color w:val="000000"/>
+          <w:rFonts w:ascii="Times New Roman" w:eastAsia="Times New Roman" w:hAnsi="Times New Roman" w:cs="Times New Roman"/>
+          <w:sz w:val="24"/>
+          <w:szCs w:val="24"/>
+          <w:lang w:eastAsia="en-GB"/>
+        </w:rPr>
+      </w:pPr>
+      <w:r>
+        <w:rPr>
+          <w:rFonts w:ascii="Calibri" w:eastAsia="Times New Roman" w:hAnsi="Calibri" w:cs="Calibri"/>
+          <w:color w:val="000000"/>
+          <w:lang w:eastAsia="en-GB"/>
+        </w:rPr>
+        <w:t xml:space="preserve">As we won’t be using our own database to be validating and logging users in, we have come to the conclusion of using Facebook and Google’s OAuth API </w:t>
+      </w:r>
+      <w:r>
+        <w:rPr>
+          <w:rFonts w:ascii="Calibri" w:eastAsia="Times New Roman" w:hAnsi="Calibri" w:cs="Calibri"/>
+          <w:color w:val="FF0000"/>
+          <w:vertAlign w:val="superscript"/>
+          <w:lang w:eastAsia="en-GB"/>
+        </w:rPr>
+        <w:t>[14][15]</w:t>
+      </w:r>
+      <w:r>
+        <w:rPr>
+          <w:rFonts w:ascii="Calibri" w:eastAsia="Times New Roman" w:hAnsi="Calibri" w:cs="Calibri"/>
+          <w:color w:val="FF0000"/>
+          <w:vertAlign w:val="superscript"/>
+          <w:lang w:eastAsia="en-GB"/>
+        </w:rPr>
+        <w:t>[16]</w:t>
+      </w:r>
+      <w:r>
+        <w:rPr>
+          <w:rFonts w:ascii="Calibri" w:eastAsia="Times New Roman" w:hAnsi="Calibri" w:cs="Calibri"/>
+          <w:color w:val="FF0000"/>
+          <w:vertAlign w:val="superscript"/>
           <w:lang w:eastAsia="en-GB"/>
         </w:rPr>
         <w:t xml:space="preserve"> </w:t>
       </w:r>
-    </w:p>
-    <w:p>
-      <w:pPr>
-        <w:rPr>
-          <w:rFonts w:cstheme="minorHAnsi"/>
-          <w:sz w:val="24"/>
-          <w:szCs w:val="24"/>
-          <w:lang w:eastAsia="en-GB"/>
-        </w:rPr>
-      </w:pPr>
-      <w:r>
-        <w:rPr>
-          <w:rFonts w:cstheme="minorHAnsi"/>
-          <w:color w:val="000000"/>
-          <w:lang w:eastAsia="en-GB"/>
-        </w:rPr>
-        <w:t xml:space="preserve">In our account database, we have decided to use a MongoDB. </w:t>
-      </w:r>
-      <w:proofErr w:type="gramStart"/>
-      <w:r>
-        <w:rPr>
-          <w:rFonts w:cstheme="minorHAnsi"/>
-          <w:color w:val="000000"/>
-          <w:lang w:eastAsia="en-GB"/>
-        </w:rPr>
-        <w:t>The reason being that it is easiest to implement over MySQL.</w:t>
-      </w:r>
-      <w:proofErr w:type="gramEnd"/>
-      <w:r>
-        <w:rPr>
-          <w:rFonts w:cstheme="minorHAnsi"/>
-          <w:color w:val="000000"/>
-          <w:lang w:eastAsia="en-GB"/>
-        </w:rPr>
-        <w:t xml:space="preserve"> Furthermore,</w:t>
-      </w:r>
-      <w:r>
-        <w:rPr>
-          <w:rFonts w:cstheme="minorHAnsi"/>
+      <w:r>
+        <w:rPr>
+          <w:rFonts w:ascii="Calibri" w:eastAsia="Times New Roman" w:hAnsi="Calibri" w:cs="Calibri"/>
+          <w:color w:val="000000"/>
+          <w:lang w:eastAsia="en-GB"/>
+        </w:rPr>
+        <w:t>to help create accounts. The reason is due to the feedback we got from potential users who said they are happy to or even prefer to log in with Facebook or Google. Even though this implementation may exclude people without the above services, it makes the whole process of signing up to the app more efficient. It also solves some issues we may have encrypting and protecting the data correctly as passwords won’t be stored with us.</w:t>
+      </w:r>
+    </w:p>
+    <w:p>
+      <w:pPr>
+        <w:rPr>
+          <w:rFonts w:ascii="Times New Roman" w:eastAsia="Times New Roman" w:hAnsi="Times New Roman" w:cs="Times New Roman"/>
+          <w:sz w:val="24"/>
+          <w:szCs w:val="24"/>
+          <w:lang w:eastAsia="en-GB"/>
+        </w:rPr>
+      </w:pPr>
+      <w:r>
+        <w:rPr>
+          <w:rFonts w:ascii="Calibri" w:eastAsia="Times New Roman" w:hAnsi="Calibri" w:cs="Calibri"/>
+          <w:color w:val="000000"/>
+          <w:lang w:eastAsia="en-GB"/>
+        </w:rPr>
+        <w:t xml:space="preserve"> </w:t>
+      </w:r>
+    </w:p>
+    <w:p>
+      <w:pPr>
+        <w:rPr>
+          <w:rFonts w:ascii="Calibri" w:eastAsia="Times New Roman" w:hAnsi="Calibri" w:cs="Calibri"/>
+          <w:color w:val="000000"/>
+          <w:lang w:eastAsia="en-GB"/>
+        </w:rPr>
+      </w:pPr>
+      <w:r>
+        <w:rPr>
+          <w:rFonts w:ascii="Calibri" w:eastAsia="Times New Roman" w:hAnsi="Calibri" w:cs="Calibri"/>
+          <w:color w:val="000000"/>
+          <w:lang w:eastAsia="en-GB"/>
+        </w:rPr>
+        <w:t>After conducting research, we have chosen to use MongoDB based on the effi</w:t>
+      </w:r>
+      <w:r>
+        <w:rPr>
+          <w:rFonts w:ascii="Calibri" w:eastAsia="Times New Roman" w:hAnsi="Calibri" w:cs="Calibri"/>
+          <w:color w:val="000000"/>
+          <w:lang w:eastAsia="en-GB"/>
+        </w:rPr>
+        <w:t>ciency and our familiarity with</w:t>
+      </w:r>
+      <w:r>
+        <w:rPr>
+          <w:rFonts w:ascii="Calibri" w:eastAsia="Times New Roman" w:hAnsi="Calibri" w:cs="Calibri"/>
+          <w:color w:val="000000"/>
+          <w:lang w:eastAsia="en-GB"/>
+        </w:rPr>
+        <w:t> JavaScript Object Notation</w:t>
+      </w:r>
+      <w:r>
+        <w:rPr>
+          <w:rFonts w:ascii="Calibri" w:eastAsia="Times New Roman" w:hAnsi="Calibri" w:cs="Calibri"/>
+          <w:color w:val="000000"/>
+          <w:lang w:eastAsia="en-GB"/>
+        </w:rPr>
+        <w:t>.</w:t>
+      </w:r>
+      <w:r>
+        <w:rPr>
+          <w:rFonts w:ascii="Calibri" w:eastAsia="Times New Roman" w:hAnsi="Calibri" w:cs="Calibri"/>
           <w:color w:val="FF0000"/>
           <w:lang w:eastAsia="en-GB"/>
         </w:rPr>
-        <w:t xml:space="preserve"> it has better capacity, speed and reliability than MySQL</w:t>
-      </w:r>
-      <w:r>
-        <w:rPr>
-          <w:rFonts w:cstheme="minorHAnsi"/>
-          <w:color w:val="000000"/>
-          <w:lang w:eastAsia="en-GB"/>
-        </w:rPr>
         <w:t xml:space="preserve"> </w:t>
       </w:r>
       <w:r>
         <w:rPr>
-          <w:rFonts w:cstheme="minorHAnsi"/>
+          <w:rFonts w:ascii="Calibri" w:eastAsia="Times New Roman" w:hAnsi="Calibri" w:cs="Calibri"/>
           <w:color w:val="FF0000"/>
-          <w:lang w:eastAsia="en-GB"/>
-        </w:rPr>
-        <w:t>[REF]</w:t>
+          <w:vertAlign w:val="superscript"/>
+          <w:lang w:eastAsia="en-GB"/>
+        </w:rPr>
+        <w:t>[17</w:t>
+      </w:r>
+      <w:r>
+        <w:rPr>
+          <w:rFonts w:ascii="Calibri" w:eastAsia="Times New Roman" w:hAnsi="Calibri" w:cs="Calibri"/>
+          <w:color w:val="FF0000"/>
+          <w:vertAlign w:val="superscript"/>
+          <w:lang w:eastAsia="en-GB"/>
+        </w:rPr>
+        <w:t>]</w:t>
+      </w:r>
+    </w:p>
+    <w:p>
+      <w:pPr>
+        <w:rPr>
+          <w:rFonts w:cstheme="minorHAnsi"/>
+          <w:sz w:val="24"/>
+          <w:szCs w:val="24"/>
+          <w:lang w:eastAsia="en-GB"/>
+        </w:rPr>
+      </w:pPr>
+      <w:r>
+        <w:rPr>
+          <w:rFonts w:cstheme="minorHAnsi"/>
+          <w:color w:val="000000"/>
+          <w:lang w:eastAsia="en-GB"/>
+        </w:rPr>
+        <w:t xml:space="preserve"> </w:t>
+      </w:r>
+    </w:p>
+    <w:p>
+      <w:pPr>
+        <w:pStyle w:val="Heading3"/>
+        <w:rPr>
+          <w:lang w:eastAsia="en-GB"/>
+        </w:rPr>
+      </w:pPr>
+      <w:bookmarkStart w:id="29" w:name="_Toc501015455"/>
+      <w:r>
+        <w:rPr>
+          <w:lang w:eastAsia="en-GB"/>
+        </w:rPr>
+        <w:t>Augmented Reality Implementation</w:t>
+      </w:r>
+      <w:bookmarkEnd w:id="29"/>
+    </w:p>
+    <w:p>
+      <w:pPr>
+        <w:rPr>
+          <w:rFonts w:cstheme="minorHAnsi"/>
+          <w:sz w:val="24"/>
+          <w:szCs w:val="24"/>
+          <w:lang w:eastAsia="en-GB"/>
+        </w:rPr>
+      </w:pPr>
+      <w:r>
+        <w:rPr>
+          <w:rFonts w:cstheme="minorHAnsi"/>
+          <w:color w:val="000000"/>
+          <w:u w:val="single"/>
+          <w:lang w:eastAsia="en-GB"/>
+        </w:rPr>
+        <w:t xml:space="preserve"> </w:t>
+      </w:r>
+    </w:p>
+    <w:p>
+      <w:pPr>
+        <w:rPr>
+          <w:rFonts w:cstheme="minorHAnsi"/>
+          <w:sz w:val="24"/>
+          <w:szCs w:val="24"/>
+          <w:lang w:eastAsia="en-GB"/>
+        </w:rPr>
+      </w:pPr>
+      <w:r>
+        <w:rPr>
+          <w:rFonts w:cstheme="minorHAnsi"/>
+          <w:color w:val="000000"/>
+          <w:lang w:eastAsia="en-GB"/>
+        </w:rPr>
+        <w:t>The main selling point of InteriAR, is the augmented reality. We aim to allow users to visualise a whole room within their phone. To develop this, we have decided to use Unity3D. Unity is designed for, but not restricted to, 3D games. As Unity is an excellent 3D engine that can be applied outside of game development, it seems to be the perfect software to use. Another positive is that it can easily be deployed to Android and IOS. As an alternative, we looked at using Android Studio.</w:t>
+      </w:r>
+      <w:r>
+        <w:rPr>
+          <w:rFonts w:cstheme="minorHAnsi"/>
+          <w:color w:val="000000"/>
+          <w:lang w:eastAsia="en-GB"/>
+        </w:rPr>
+        <w:t xml:space="preserve"> </w:t>
+      </w:r>
+      <w:r>
+        <w:rPr>
+          <w:rFonts w:cstheme="minorHAnsi"/>
+          <w:color w:val="FF0000"/>
+          <w:vertAlign w:val="superscript"/>
+          <w:lang w:eastAsia="en-GB"/>
+        </w:rPr>
+        <w:t>[18]</w:t>
+      </w:r>
+      <w:r>
+        <w:rPr>
+          <w:rFonts w:cstheme="minorHAnsi"/>
+          <w:color w:val="FF0000"/>
+          <w:lang w:eastAsia="en-GB"/>
+        </w:rPr>
+        <w:t xml:space="preserve"> </w:t>
+      </w:r>
+      <w:r>
+        <w:rPr>
+          <w:rFonts w:cstheme="minorHAnsi"/>
+          <w:color w:val="000000"/>
+          <w:lang w:eastAsia="en-GB"/>
+        </w:rPr>
+        <w:t xml:space="preserve">We opted for Unity primarily because every augmented object will be a 3D model and Android Studio doesn’t natively support 3D modelling and design. </w:t>
+      </w:r>
+    </w:p>
+    <w:p>
+      <w:pPr>
+        <w:rPr>
+          <w:rFonts w:cstheme="minorHAnsi"/>
+          <w:sz w:val="24"/>
+          <w:szCs w:val="24"/>
+          <w:lang w:eastAsia="en-GB"/>
+        </w:rPr>
+      </w:pPr>
+      <w:r>
+        <w:rPr>
+          <w:rFonts w:cstheme="minorHAnsi"/>
+          <w:color w:val="000000"/>
+          <w:lang w:eastAsia="en-GB"/>
+        </w:rPr>
+        <w:t xml:space="preserve"> </w:t>
+      </w:r>
+    </w:p>
+    <w:p>
+      <w:pPr>
+        <w:rPr>
+          <w:rFonts w:cstheme="minorHAnsi"/>
+          <w:sz w:val="24"/>
+          <w:szCs w:val="24"/>
+          <w:lang w:eastAsia="en-GB"/>
+        </w:rPr>
+      </w:pPr>
+      <w:r>
+        <w:rPr>
+          <w:rFonts w:cstheme="minorHAnsi"/>
+          <w:color w:val="000000"/>
+          <w:lang w:eastAsia="en-GB"/>
+        </w:rPr>
+        <w:t xml:space="preserve">Whilst deciding which type of device to focus our implementation on, we initially thought that tablets were the ideal machine for our concept. Although tablets would be ideal due to more favourable screen sizes, feedback from potential users </w:t>
+      </w:r>
+      <w:r>
+        <w:rPr>
+          <w:rFonts w:cstheme="minorHAnsi"/>
+          <w:color w:val="FF0000"/>
+          <w:lang w:eastAsia="en-GB"/>
+        </w:rPr>
+        <w:t>[Appendix ?</w:t>
+      </w:r>
+      <w:r>
+        <w:rPr>
+          <w:rFonts w:cstheme="minorHAnsi"/>
+          <w:color w:val="FF0000"/>
+          <w:lang w:eastAsia="en-GB"/>
+        </w:rPr>
+        <w:t>]</w:t>
+      </w:r>
+      <w:r>
+        <w:rPr>
+          <w:rFonts w:cstheme="minorHAnsi"/>
+          <w:color w:val="000000"/>
+          <w:lang w:eastAsia="en-GB"/>
+        </w:rPr>
+        <w:t xml:space="preserve"> suggests that limiting deployment to tablets would severely impact our user-base. We excluded personal computers from our options due to the need for an easily portable external, or rear facing camera.</w:t>
+      </w:r>
+    </w:p>
+    <w:p>
+      <w:pPr>
+        <w:rPr>
+          <w:rFonts w:cstheme="minorHAnsi"/>
+          <w:sz w:val="24"/>
+          <w:szCs w:val="24"/>
+          <w:lang w:eastAsia="en-GB"/>
+        </w:rPr>
+      </w:pPr>
+      <w:r>
+        <w:rPr>
+          <w:rFonts w:cstheme="minorHAnsi"/>
+          <w:color w:val="000000"/>
+          <w:lang w:eastAsia="en-GB"/>
+        </w:rPr>
+        <w:t xml:space="preserve"> </w:t>
+      </w:r>
+    </w:p>
+    <w:p>
+      <w:pPr>
+        <w:rPr>
+          <w:rFonts w:cstheme="minorHAnsi"/>
+          <w:sz w:val="24"/>
+          <w:szCs w:val="24"/>
+          <w:lang w:eastAsia="en-GB"/>
+        </w:rPr>
+      </w:pPr>
+      <w:r>
+        <w:rPr>
+          <w:rFonts w:cstheme="minorHAnsi"/>
+          <w:color w:val="000000"/>
+          <w:lang w:eastAsia="en-GB"/>
+        </w:rPr>
+        <w:t xml:space="preserve">One feature of our Augmentation would be the ability to change the colour of walls and in later versions, even whole floors. We plan to achieve this by using a computer vision technique called K-Clustering, which </w:t>
+      </w:r>
+      <w:r>
+        <w:rPr>
+          <w:rFonts w:cstheme="minorHAnsi"/>
+          <w:color w:val="000000"/>
+          <w:lang w:eastAsia="en-GB"/>
+        </w:rPr>
+        <w:t>is a form of image segmentation</w:t>
       </w:r>
       <w:r>
         <w:rPr>
@@ -7395,16 +7514,6 @@
         </w:rPr>
         <w:t>.</w:t>
       </w:r>
-    </w:p>
-    <w:p>
-      <w:pPr>
-        <w:rPr>
-          <w:rFonts w:cstheme="minorHAnsi"/>
-          <w:sz w:val="24"/>
-          <w:szCs w:val="24"/>
-          <w:lang w:eastAsia="en-GB"/>
-        </w:rPr>
-      </w:pPr>
       <w:r>
         <w:rPr>
           <w:rFonts w:cstheme="minorHAnsi"/>
@@ -7413,76 +7522,39 @@
         </w:rPr>
         <w:t xml:space="preserve"> </w:t>
       </w:r>
-    </w:p>
-    <w:p>
-      <w:pPr>
-        <w:pStyle w:val="Heading3"/>
-        <w:rPr>
-          <w:lang w:eastAsia="en-GB"/>
-        </w:rPr>
-      </w:pPr>
-      <w:bookmarkStart w:id="29" w:name="_Toc501015455"/>
-      <w:r>
-        <w:rPr>
-          <w:lang w:eastAsia="en-GB"/>
-        </w:rPr>
-        <w:t>Augmented Reality Implementation</w:t>
-      </w:r>
-      <w:bookmarkEnd w:id="29"/>
-    </w:p>
-    <w:p>
-      <w:pPr>
-        <w:rPr>
-          <w:rFonts w:cstheme="minorHAnsi"/>
-          <w:sz w:val="24"/>
-          <w:szCs w:val="24"/>
-          <w:lang w:eastAsia="en-GB"/>
-        </w:rPr>
-      </w:pPr>
-      <w:r>
-        <w:rPr>
-          <w:rFonts w:cstheme="minorHAnsi"/>
-          <w:color w:val="000000"/>
-          <w:u w:val="single"/>
+      <w:r>
+        <w:rPr>
+          <w:rFonts w:cstheme="minorHAnsi"/>
+          <w:color w:val="FF0000"/>
+          <w:vertAlign w:val="superscript"/>
+          <w:lang w:eastAsia="en-GB"/>
+        </w:rPr>
+        <w:t>[19]</w:t>
+      </w:r>
+      <w:r>
+        <w:rPr>
+          <w:rFonts w:cstheme="minorHAnsi"/>
+          <w:color w:val="FF0000"/>
+          <w:vertAlign w:val="superscript"/>
+          <w:lang w:eastAsia="en-GB"/>
+        </w:rPr>
+        <w:t>[20]</w:t>
+      </w:r>
+      <w:r>
+        <w:rPr>
+          <w:rFonts w:cstheme="minorHAnsi"/>
+          <w:color w:val="FF0000"/>
           <w:lang w:eastAsia="en-GB"/>
         </w:rPr>
         <w:t xml:space="preserve"> </w:t>
       </w:r>
-    </w:p>
-    <w:p>
-      <w:pPr>
-        <w:rPr>
-          <w:rFonts w:cstheme="minorHAnsi"/>
-          <w:sz w:val="24"/>
-          <w:szCs w:val="24"/>
-          <w:lang w:eastAsia="en-GB"/>
-        </w:rPr>
-      </w:pPr>
-      <w:r>
-        <w:rPr>
-          <w:rFonts w:cstheme="minorHAnsi"/>
-          <w:color w:val="000000"/>
-          <w:lang w:eastAsia="en-GB"/>
-        </w:rPr>
-        <w:t xml:space="preserve">The main selling point of </w:t>
-      </w:r>
-      <w:proofErr w:type="gramStart"/>
-      <w:r>
-        <w:rPr>
-          <w:rFonts w:cstheme="minorHAnsi"/>
-          <w:color w:val="000000"/>
-          <w:lang w:eastAsia="en-GB"/>
-        </w:rPr>
-        <w:t>InteriAR,</w:t>
-      </w:r>
-      <w:proofErr w:type="gramEnd"/>
-      <w:r>
-        <w:rPr>
-          <w:rFonts w:cstheme="minorHAnsi"/>
-          <w:color w:val="000000"/>
-          <w:lang w:eastAsia="en-GB"/>
-        </w:rPr>
-        <w:t xml:space="preserve"> is the augmented reality. We aim to allow users to visualise a whole room within their phone. To develop this, we have decided to use Unity3D. Unity is designed for, but not restricted to, 3D games. As Unity is an excellent 3D engine that can be applied outside of game development, it seems to be the perfect software to use. Another positive is that it can easily be deployed to Android and IOS. As an alternative, we looked at using Android Studio. We opted for Unity primarily because every augmented object will be a 3D model and Android Studio doesn’t natively support 3D modelling and design. </w:t>
+      <w:r>
+        <w:rPr>
+          <w:rFonts w:cstheme="minorHAnsi"/>
+          <w:color w:val="000000"/>
+          <w:lang w:eastAsia="en-GB"/>
+        </w:rPr>
+        <w:t>This would give meaning to different sections of an image that are separated by some common factor. Through prototyping, we have seen that simply taking the RGB value of pixels in an image has its problems, as pixels change colour due to multiple external factors.</w:t>
       </w:r>
     </w:p>
     <w:p>
@@ -7518,59 +7590,96 @@
           <w:color w:val="000000"/>
           <w:lang w:eastAsia="en-GB"/>
         </w:rPr>
-        <w:t xml:space="preserve">Whilst deciding which type of device to focus our implementation on, we initially thought that tablets were the ideal machine for our concept. Although tablets would be ideal due to more favourable screen sizes, feedback from potential users </w:t>
+        <w:t>For the actual technology behind the augmentation, we have decided to use an externa</w:t>
+      </w:r>
+      <w:r>
+        <w:rPr>
+          <w:rFonts w:cstheme="minorHAnsi"/>
+          <w:color w:val="000000"/>
+          <w:lang w:eastAsia="en-GB"/>
+        </w:rPr>
+        <w:t>l Unity library called Wikitude</w:t>
+      </w:r>
+      <w:r>
+        <w:rPr>
+          <w:rFonts w:cstheme="minorHAnsi"/>
+          <w:color w:val="000000"/>
+          <w:lang w:eastAsia="en-GB"/>
+        </w:rPr>
+        <w:t>.</w:t>
+      </w:r>
+      <w:r>
+        <w:rPr>
+          <w:rFonts w:cstheme="minorHAnsi"/>
+          <w:color w:val="000000"/>
+          <w:lang w:eastAsia="en-GB"/>
+        </w:rPr>
+        <w:t xml:space="preserve"> </w:t>
       </w:r>
       <w:r>
         <w:rPr>
           <w:rFonts w:cstheme="minorHAnsi"/>
           <w:color w:val="FF0000"/>
-          <w:lang w:eastAsia="en-GB"/>
-        </w:rPr>
-        <w:t>[REF]</w:t>
-      </w:r>
-      <w:r>
-        <w:rPr>
-          <w:rFonts w:cstheme="minorHAnsi"/>
-          <w:color w:val="000000"/>
-          <w:lang w:eastAsia="en-GB"/>
-        </w:rPr>
-        <w:t xml:space="preserve"> suggests that limiting deployment to tablets would severely impact our user-base. We excluded personal computers from our options due to the need for an easily portable external, or rear facing camera.</w:t>
-      </w:r>
-    </w:p>
-    <w:p>
-      <w:pPr>
-        <w:rPr>
-          <w:rFonts w:cstheme="minorHAnsi"/>
-          <w:sz w:val="24"/>
-          <w:szCs w:val="24"/>
-          <w:lang w:eastAsia="en-GB"/>
-        </w:rPr>
-      </w:pPr>
-      <w:r>
-        <w:rPr>
-          <w:rFonts w:cstheme="minorHAnsi"/>
-          <w:color w:val="000000"/>
+          <w:vertAlign w:val="superscript"/>
+          <w:lang w:eastAsia="en-GB"/>
+        </w:rPr>
+        <w:t>[21]</w:t>
+      </w:r>
+      <w:r>
+        <w:rPr>
+          <w:rFonts w:cstheme="minorHAnsi"/>
+          <w:color w:val="FF0000"/>
           <w:lang w:eastAsia="en-GB"/>
         </w:rPr>
         <w:t xml:space="preserve"> </w:t>
       </w:r>
-    </w:p>
-    <w:p>
-      <w:pPr>
-        <w:rPr>
-          <w:rFonts w:cstheme="minorHAnsi"/>
-          <w:sz w:val="24"/>
-          <w:szCs w:val="24"/>
-          <w:lang w:eastAsia="en-GB"/>
-        </w:rPr>
-      </w:pPr>
-      <w:r>
-        <w:rPr>
-          <w:rFonts w:cstheme="minorHAnsi"/>
-          <w:color w:val="000000"/>
-          <w:lang w:eastAsia="en-GB"/>
-        </w:rPr>
-        <w:t xml:space="preserve">One feature of our Augmentation would be the ability to change the colour of walls and in later versions, even whole floors. We plan to achieve this by using a computer vision technique called K-Clustering, which is a form of image segmentation </w:t>
+      <w:r>
+        <w:rPr>
+          <w:rFonts w:cstheme="minorHAnsi"/>
+          <w:color w:val="000000"/>
+          <w:lang w:eastAsia="en-GB"/>
+        </w:rPr>
+        <w:t>We chose this over Vuforia (another Unity lib</w:t>
+      </w:r>
+      <w:r>
+        <w:rPr>
+          <w:rFonts w:cstheme="minorHAnsi"/>
+          <w:color w:val="000000"/>
+          <w:lang w:eastAsia="en-GB"/>
+        </w:rPr>
+        <w:t>rary for AR) as Vuforia is only</w:t>
+      </w:r>
+      <w:r>
+        <w:rPr>
+          <w:rFonts w:cstheme="minorHAnsi"/>
+          <w:color w:val="000000"/>
+          <w:lang w:eastAsia="en-GB"/>
+        </w:rPr>
+        <w:t> good for recognition based AR. This is using track-able images as basis for projection such as a leaflet. Through prototyping we have discovered that this is not practical as we would like users to not need to use trackers to place things in their rooms, not to mention that if you’re too far from a tracker, the augmentation accuracy rapidly drops of. On the other hand, Wikitude uses a projection based augmentation called SLAM</w:t>
+      </w:r>
+      <w:r>
+        <w:rPr>
+          <w:rFonts w:cstheme="minorHAnsi"/>
+          <w:color w:val="000000"/>
+          <w:lang w:eastAsia="en-GB"/>
+        </w:rPr>
+        <w:t xml:space="preserve"> which we explain further in the appendix</w:t>
+      </w:r>
+      <w:r>
+        <w:rPr>
+          <w:rFonts w:cstheme="minorHAnsi"/>
+          <w:color w:val="000000"/>
+          <w:lang w:eastAsia="en-GB"/>
+        </w:rPr>
+        <w:t>.</w:t>
+      </w:r>
+      <w:r>
+        <w:rPr>
+          <w:rFonts w:cstheme="minorHAnsi"/>
+          <w:color w:val="000000"/>
+          <w:lang w:eastAsia="en-GB"/>
+        </w:rPr>
+        <w:t xml:space="preserve"> </w:t>
       </w:r>
       <w:r>
         <w:rPr>
@@ -7578,62 +7687,88 @@
           <w:color w:val="FF0000"/>
           <w:lang w:eastAsia="en-GB"/>
         </w:rPr>
-        <w:t>[REF]</w:t>
-      </w:r>
-      <w:r>
-        <w:rPr>
-          <w:rFonts w:cstheme="minorHAnsi"/>
-          <w:color w:val="000000"/>
-          <w:lang w:eastAsia="en-GB"/>
-        </w:rPr>
-        <w:t>. This would give meaning to different sections of an image that are separated by some common factor. Through prototyping, we have seen that simply taking the RGB value of pixels in an image has its problems, as pixels change colour due to multiple external factors.</w:t>
-      </w:r>
-    </w:p>
-    <w:p>
-      <w:pPr>
-        <w:rPr>
-          <w:rFonts w:cstheme="minorHAnsi"/>
-          <w:sz w:val="24"/>
-          <w:szCs w:val="24"/>
-          <w:lang w:eastAsia="en-GB"/>
-        </w:rPr>
-      </w:pPr>
-      <w:r>
-        <w:rPr>
-          <w:rFonts w:cstheme="minorHAnsi"/>
-          <w:color w:val="000000"/>
+        <w:t>[</w:t>
+      </w:r>
+      <w:r>
+        <w:rPr>
+          <w:rFonts w:cstheme="minorHAnsi"/>
+          <w:color w:val="FF0000"/>
+          <w:lang w:eastAsia="en-GB"/>
+        </w:rPr>
+        <w:t>Appendix ?</w:t>
+      </w:r>
+      <w:r>
+        <w:rPr>
+          <w:rFonts w:cstheme="minorHAnsi"/>
+          <w:color w:val="FF0000"/>
+          <w:lang w:eastAsia="en-GB"/>
+        </w:rPr>
+        <w:t>]</w:t>
+      </w:r>
+      <w:r>
+        <w:rPr>
+          <w:rFonts w:cstheme="minorHAnsi"/>
+          <w:color w:val="FF0000"/>
           <w:lang w:eastAsia="en-GB"/>
         </w:rPr>
         <w:t xml:space="preserve"> </w:t>
       </w:r>
-    </w:p>
-    <w:p>
-      <w:pPr>
-        <w:rPr>
-          <w:rFonts w:cstheme="minorHAnsi"/>
-          <w:sz w:val="24"/>
-          <w:szCs w:val="24"/>
-          <w:lang w:eastAsia="en-GB"/>
-        </w:rPr>
-      </w:pPr>
-      <w:r>
-        <w:rPr>
-          <w:rFonts w:cstheme="minorHAnsi"/>
-          <w:color w:val="000000"/>
-          <w:lang w:eastAsia="en-GB"/>
-        </w:rPr>
-        <w:t xml:space="preserve">For the actual technology behind the augmentation, we have decided to use an external Unity library called </w:t>
-      </w:r>
-      <w:proofErr w:type="spellStart"/>
-      <w:r>
-        <w:rPr>
-          <w:rFonts w:cstheme="minorHAnsi"/>
-          <w:color w:val="000000"/>
-          <w:lang w:eastAsia="en-GB"/>
-        </w:rPr>
-        <w:t>Wikitude</w:t>
-      </w:r>
-      <w:proofErr w:type="spellEnd"/>
+      <w:r>
+        <w:rPr>
+          <w:rFonts w:cstheme="minorHAnsi"/>
+          <w:color w:val="000000"/>
+          <w:lang w:eastAsia="en-GB"/>
+        </w:rPr>
+        <w:t>Simultaneous Localisation and Mapping is the ty</w:t>
+      </w:r>
+      <w:r>
+        <w:rPr>
+          <w:rFonts w:cstheme="minorHAnsi"/>
+          <w:color w:val="000000"/>
+          <w:lang w:eastAsia="en-GB"/>
+        </w:rPr>
+        <w:t xml:space="preserve">pe of AR that we need as it </w:t>
+      </w:r>
+      <w:r>
+        <w:rPr>
+          <w:rFonts w:cstheme="minorHAnsi"/>
+          <w:color w:val="000000"/>
+          <w:lang w:eastAsia="en-GB"/>
+        </w:rPr>
+        <w:t>recognise</w:t>
+      </w:r>
+      <w:r>
+        <w:rPr>
+          <w:rFonts w:cstheme="minorHAnsi"/>
+          <w:color w:val="000000"/>
+          <w:lang w:eastAsia="en-GB"/>
+        </w:rPr>
+        <w:t>s</w:t>
+      </w:r>
+      <w:r>
+        <w:rPr>
+          <w:rFonts w:cstheme="minorHAnsi"/>
+          <w:color w:val="000000"/>
+          <w:lang w:eastAsia="en-GB"/>
+        </w:rPr>
+        <w:t xml:space="preserve"> space and angles </w:t>
+      </w:r>
+      <w:r>
+        <w:rPr>
+          <w:rFonts w:cstheme="minorHAnsi"/>
+          <w:color w:val="000000"/>
+          <w:lang w:eastAsia="en-GB"/>
+        </w:rPr>
+        <w:t>allowing it to</w:t>
+      </w:r>
+      <w:r>
+        <w:rPr>
+          <w:rFonts w:cstheme="minorHAnsi"/>
+          <w:color w:val="000000"/>
+          <w:lang w:eastAsia="en-GB"/>
+        </w:rPr>
+        <w:t xml:space="preserve"> correctly project the orientation of the 3D object. We also looked at ARCore (Android’s AR library) and ARKit (Apple’s AR library) however they only support their respective platforms.</w:t>
+      </w:r>
       <w:r>
         <w:rPr>
           <w:rFonts w:cstheme="minorHAnsi"/>
@@ -7646,87 +7781,46 @@
         <w:rPr>
           <w:rFonts w:cstheme="minorHAnsi"/>
           <w:color w:val="FF0000"/>
-          <w:lang w:eastAsia="en-GB"/>
-        </w:rPr>
-        <w:t>[REF]</w:t>
-      </w:r>
-      <w:r>
-        <w:rPr>
-          <w:rFonts w:cstheme="minorHAnsi"/>
-          <w:color w:val="000000"/>
-          <w:lang w:eastAsia="en-GB"/>
-        </w:rPr>
-        <w:t>. We chose this over Vuforia (another Unity lib</w:t>
-      </w:r>
-      <w:r>
-        <w:rPr>
-          <w:rFonts w:cstheme="minorHAnsi"/>
-          <w:color w:val="000000"/>
-          <w:lang w:eastAsia="en-GB"/>
-        </w:rPr>
-        <w:t>rary for AR) as Vuforia is only</w:t>
-      </w:r>
-      <w:r>
-        <w:rPr>
-          <w:rFonts w:cstheme="minorHAnsi"/>
-          <w:color w:val="000000"/>
-          <w:lang w:eastAsia="en-GB"/>
-        </w:rPr>
-        <w:t xml:space="preserve"> good for recognition based AR. This is using track-able images as basis for projection such as a leaflet. Through prototyping we have discovered that this is not practical as we would like users to not need to use trackers to place things in their rooms, not to mention that if you’re too far from a tracker, the augmentation accuracy rapidly drops of. On the other hand, </w:t>
-      </w:r>
-      <w:proofErr w:type="spellStart"/>
-      <w:r>
-        <w:rPr>
-          <w:rFonts w:cstheme="minorHAnsi"/>
-          <w:color w:val="000000"/>
-          <w:lang w:eastAsia="en-GB"/>
-        </w:rPr>
-        <w:t>Wikitude</w:t>
-      </w:r>
-      <w:proofErr w:type="spellEnd"/>
-      <w:r>
-        <w:rPr>
-          <w:rFonts w:cstheme="minorHAnsi"/>
-          <w:color w:val="000000"/>
-          <w:lang w:eastAsia="en-GB"/>
-        </w:rPr>
-        <w:t xml:space="preserve"> uses a projection based augmentation called SLAM. Simultaneous Localisation and Mapping is the type of AR that we need as it can recognise space and angles and correctly project the orientation of the 3D object. We also looked at </w:t>
-      </w:r>
-      <w:proofErr w:type="spellStart"/>
-      <w:r>
-        <w:rPr>
-          <w:rFonts w:cstheme="minorHAnsi"/>
-          <w:color w:val="000000"/>
-          <w:lang w:eastAsia="en-GB"/>
-        </w:rPr>
-        <w:t>ARCore</w:t>
-      </w:r>
-      <w:proofErr w:type="spellEnd"/>
-      <w:r>
-        <w:rPr>
-          <w:rFonts w:cstheme="minorHAnsi"/>
-          <w:color w:val="000000"/>
-          <w:lang w:eastAsia="en-GB"/>
-        </w:rPr>
-        <w:t xml:space="preserve"> (Android’s AR library) and </w:t>
-      </w:r>
-      <w:proofErr w:type="spellStart"/>
-      <w:r>
-        <w:rPr>
-          <w:rFonts w:cstheme="minorHAnsi"/>
-          <w:color w:val="000000"/>
-          <w:lang w:eastAsia="en-GB"/>
-        </w:rPr>
-        <w:t>ARKit</w:t>
-      </w:r>
-      <w:proofErr w:type="spellEnd"/>
-      <w:r>
-        <w:rPr>
-          <w:rFonts w:cstheme="minorHAnsi"/>
-          <w:color w:val="000000"/>
-          <w:lang w:eastAsia="en-GB"/>
-        </w:rPr>
-        <w:t xml:space="preserve"> (Apple’s AR library) however they only support their respective platforms.</w:t>
+          <w:vertAlign w:val="superscript"/>
+          <w:lang w:eastAsia="en-GB"/>
+        </w:rPr>
+        <w:t>[</w:t>
+      </w:r>
+      <w:r>
+        <w:rPr>
+          <w:rFonts w:cstheme="minorHAnsi"/>
+          <w:color w:val="FF0000"/>
+          <w:vertAlign w:val="superscript"/>
+          <w:lang w:eastAsia="en-GB"/>
+        </w:rPr>
+        <w:t>22</w:t>
+      </w:r>
+      <w:r>
+        <w:rPr>
+          <w:rFonts w:cstheme="minorHAnsi"/>
+          <w:color w:val="FF0000"/>
+          <w:vertAlign w:val="superscript"/>
+          <w:lang w:eastAsia="en-GB"/>
+        </w:rPr>
+        <w:t>][</w:t>
+      </w:r>
+      <w:r>
+        <w:rPr>
+          <w:rFonts w:cstheme="minorHAnsi"/>
+          <w:color w:val="FF0000"/>
+          <w:vertAlign w:val="superscript"/>
+          <w:lang w:eastAsia="en-GB"/>
+        </w:rPr>
+        <w:t>23</w:t>
+      </w:r>
+      <w:r>
+        <w:rPr>
+          <w:rFonts w:cstheme="minorHAnsi"/>
+          <w:color w:val="FF0000"/>
+          <w:vertAlign w:val="superscript"/>
+          <w:lang w:eastAsia="en-GB"/>
+        </w:rPr>
+        <w:t>]</w:t>
       </w:r>
     </w:p>
     <w:p>
@@ -7792,30 +7886,62 @@
       </w:pPr>
       <w:r>
         <w:rPr>
-          <w:rFonts w:cstheme="minorHAnsi"/>
-          <w:color w:val="000000"/>
-          <w:lang w:eastAsia="en-GB"/>
-        </w:rPr>
-        <w:t>We aim to including instant messaging to allow customer and decorators to securely communicate with each other. We have chosen to use an instant messaging API over standard SMS as people may not be comfortable giving their numbers out.</w:t>
-      </w:r>
-      <w:r>
-        <w:rPr>
-          <w:rFonts w:cstheme="minorHAnsi"/>
+          <w:rFonts w:ascii="Calibri" w:hAnsi="Calibri" w:cs="Calibri"/>
+          <w:color w:val="000000"/>
+        </w:rPr>
+        <w:t>We aim to including instant messaging to allow customers and decorators to securely communicate with each other. We have chosen to use an instant messaging API over standard SMS as people may not be comfortable giving their numbers out.</w:t>
+      </w:r>
+      <w:r>
+        <w:rPr>
+          <w:rFonts w:ascii="Calibri" w:hAnsi="Calibri" w:cs="Calibri"/>
           <w:color w:val="FF0000"/>
-          <w:lang w:eastAsia="en-GB"/>
-        </w:rPr>
-        <w:t xml:space="preserve"> The API we will use is called Pusher.</w:t>
-      </w:r>
-    </w:p>
-    <w:p>
-      <w:pPr>
-        <w:rPr>
-          <w:rFonts w:cstheme="minorHAnsi"/>
-          <w:sz w:val="24"/>
-          <w:szCs w:val="24"/>
-          <w:lang w:eastAsia="en-GB"/>
-        </w:rPr>
-      </w:pPr>
+        </w:rPr>
+        <w:t xml:space="preserve"> The API we will use is called SendB</w:t>
+      </w:r>
+      <w:r>
+        <w:rPr>
+          <w:rFonts w:ascii="Calibri" w:hAnsi="Calibri" w:cs="Calibri"/>
+          <w:color w:val="FF0000"/>
+        </w:rPr>
+        <w:t xml:space="preserve">ird </w:t>
+      </w:r>
+      <w:r>
+        <w:rPr>
+          <w:rFonts w:ascii="Calibri" w:hAnsi="Calibri" w:cs="Calibri"/>
+          <w:color w:val="FF0000"/>
+          <w:vertAlign w:val="superscript"/>
+        </w:rPr>
+        <w:t>[24</w:t>
+      </w:r>
+      <w:r>
+        <w:rPr>
+          <w:rFonts w:ascii="Calibri" w:hAnsi="Calibri" w:cs="Calibri"/>
+          <w:color w:val="FF0000"/>
+          <w:vertAlign w:val="superscript"/>
+        </w:rPr>
+        <w:t>]</w:t>
+      </w:r>
+      <w:r>
+        <w:rPr>
+          <w:rFonts w:ascii="Calibri" w:hAnsi="Calibri" w:cs="Calibri"/>
+          <w:color w:val="FF0000"/>
+        </w:rPr>
+        <w:t>, it is free for small teams and will allow users to send picture messages. As picture messaging wasn’t free for most othe</w:t>
+      </w:r>
+      <w:r>
+        <w:rPr>
+          <w:rFonts w:ascii="Calibri" w:hAnsi="Calibri" w:cs="Calibri"/>
+          <w:color w:val="FF0000"/>
+        </w:rPr>
+        <w:t>r APIs, if we have issues with SendB</w:t>
+      </w:r>
+      <w:r>
+        <w:rPr>
+          <w:rFonts w:ascii="Calibri" w:hAnsi="Calibri" w:cs="Calibri"/>
+          <w:color w:val="FF0000"/>
+        </w:rPr>
+        <w:t>ird, we will resort to making the chat from scratch.</w:t>
+      </w:r>
       <w:r>
         <w:rPr>
           <w:rFonts w:cstheme="minorHAnsi"/>
@@ -7862,53 +7988,60 @@
     <w:p>
       <w:pPr>
         <w:rPr>
-          <w:rFonts w:cstheme="minorHAnsi"/>
-          <w:sz w:val="24"/>
-          <w:szCs w:val="24"/>
-          <w:lang w:eastAsia="en-GB"/>
-        </w:rPr>
-      </w:pPr>
-      <w:r>
-        <w:rPr>
-          <w:rFonts w:cstheme="minorHAnsi"/>
-          <w:color w:val="000000"/>
-          <w:lang w:eastAsia="en-GB"/>
-        </w:rPr>
-        <w:t xml:space="preserve">For the Payment within the </w:t>
-      </w:r>
-      <w:r>
-        <w:rPr>
-          <w:rFonts w:cstheme="minorHAnsi"/>
-          <w:color w:val="000000"/>
-          <w:lang w:eastAsia="en-GB"/>
-        </w:rPr>
-        <w:t>app, we have decided to use PayP</w:t>
-      </w:r>
-      <w:r>
-        <w:rPr>
-          <w:rFonts w:cstheme="minorHAnsi"/>
-          <w:color w:val="000000"/>
-          <w:lang w:eastAsia="en-GB"/>
-        </w:rPr>
-        <w:t xml:space="preserve">al as it supports standard card use even without a PayPal account. We aim to have an escrow system to hold the money until the job is done to avoid scams. In principle, this would be </w:t>
-      </w:r>
-      <w:proofErr w:type="gramStart"/>
-      <w:r>
-        <w:rPr>
-          <w:rFonts w:cstheme="minorHAnsi"/>
-          <w:color w:val="000000"/>
-          <w:lang w:eastAsia="en-GB"/>
-        </w:rPr>
-        <w:t>simple,</w:t>
-      </w:r>
-      <w:proofErr w:type="gramEnd"/>
-      <w:r>
-        <w:rPr>
-          <w:rFonts w:cstheme="minorHAnsi"/>
-          <w:color w:val="000000"/>
-          <w:lang w:eastAsia="en-GB"/>
-        </w:rPr>
-        <w:t xml:space="preserve"> however payments aren’t going directly to us. There is one available python library that can implement escrow called Balanced. However, the documentation about it does not currently work and there isn’t much information available on it.</w:t>
+          <w:rFonts w:ascii="Calibri" w:hAnsi="Calibri" w:cs="Calibri"/>
+          <w:color w:val="FF0000"/>
+        </w:rPr>
+      </w:pPr>
+      <w:r>
+        <w:rPr>
+          <w:rFonts w:ascii="Calibri" w:hAnsi="Calibri" w:cs="Calibri"/>
+          <w:color w:val="000000"/>
+        </w:rPr>
+        <w:t xml:space="preserve">For the Payment within the app, we have decided to use PayPal as it supports standard card use even without a PayPal account. </w:t>
+      </w:r>
+      <w:r>
+        <w:rPr>
+          <w:rFonts w:ascii="Calibri" w:hAnsi="Calibri" w:cs="Calibri"/>
+          <w:color w:val="FF0000"/>
+        </w:rPr>
+        <w:t xml:space="preserve">We aim to have an escrow system to hold the money until the job is done to avoid scams. In principle, this would be </w:t>
+      </w:r>
+      <w:r>
+        <w:rPr>
+          <w:rFonts w:ascii="Calibri" w:hAnsi="Calibri" w:cs="Calibri"/>
+          <w:color w:val="FF0000"/>
+        </w:rPr>
+        <w:t>simple;</w:t>
+      </w:r>
+      <w:r>
+        <w:rPr>
+          <w:rFonts w:ascii="Calibri" w:hAnsi="Calibri" w:cs="Calibri"/>
+          <w:color w:val="FF0000"/>
+        </w:rPr>
+        <w:t xml:space="preserve"> however payments aren’t going directly to us. There is one available python library that can implement escrow called Balanced </w:t>
+      </w:r>
+      <w:r>
+        <w:rPr>
+          <w:rFonts w:ascii="Calibri" w:hAnsi="Calibri" w:cs="Calibri"/>
+          <w:color w:val="FF0000"/>
+          <w:vertAlign w:val="superscript"/>
+        </w:rPr>
+        <w:t>[25</w:t>
+      </w:r>
+      <w:r>
+        <w:rPr>
+          <w:rFonts w:ascii="Calibri" w:hAnsi="Calibri" w:cs="Calibri"/>
+          <w:color w:val="FF0000"/>
+          <w:vertAlign w:val="superscript"/>
+        </w:rPr>
+        <w:t>]</w:t>
+      </w:r>
+      <w:r>
+        <w:rPr>
+          <w:rFonts w:ascii="Calibri" w:hAnsi="Calibri" w:cs="Calibri"/>
+          <w:color w:val="FF0000"/>
+        </w:rPr>
+        <w:t xml:space="preserve"> however there are some issues with the documentation so further research needs to be conducted.</w:t>
       </w:r>
     </w:p>
     <w:p>
@@ -8457,23 +8590,7 @@
           <w:vertAlign w:val="superscript"/>
           <w:lang w:eastAsia="en-GB"/>
         </w:rPr>
-        <w:t>[REF]</w:t>
-      </w:r>
-      <w:r>
-        <w:rPr>
-          <w:rFonts w:cstheme="minorHAnsi"/>
-          <w:color w:val="000000"/>
-          <w:lang w:eastAsia="en-GB"/>
-        </w:rPr>
-        <w:t xml:space="preserve"> for sub-tasks and documented with a Gantt chart</w:t>
-      </w:r>
-      <w:r>
-        <w:rPr>
-          <w:rFonts w:cstheme="minorHAnsi"/>
-          <w:color w:val="000000"/>
-          <w:lang w:eastAsia="en-GB"/>
-        </w:rPr>
-        <w:t xml:space="preserve"> </w:t>
+        <w:t>[26</w:t>
       </w:r>
       <w:r>
         <w:rPr>
@@ -8482,7 +8599,23 @@
           <w:vertAlign w:val="superscript"/>
           <w:lang w:eastAsia="en-GB"/>
         </w:rPr>
-        <w:t>[</w:t>
+        <w:t>]</w:t>
+      </w:r>
+      <w:r>
+        <w:rPr>
+          <w:rFonts w:cstheme="minorHAnsi"/>
+          <w:color w:val="000000"/>
+          <w:lang w:eastAsia="en-GB"/>
+        </w:rPr>
+        <w:t xml:space="preserve"> for sub-tasks and documented with a Gantt chart</w:t>
+      </w:r>
+      <w:r>
+        <w:rPr>
+          <w:rFonts w:cstheme="minorHAnsi"/>
+          <w:color w:val="000000"/>
+          <w:lang w:eastAsia="en-GB"/>
+        </w:rPr>
+        <w:t xml:space="preserve"> </w:t>
       </w:r>
       <w:r>
         <w:rPr>
@@ -8491,7 +8624,7 @@
           <w:vertAlign w:val="superscript"/>
           <w:lang w:eastAsia="en-GB"/>
         </w:rPr>
-        <w:t>Appendix O</w:t>
+        <w:t>[</w:t>
       </w:r>
       <w:r>
         <w:rPr>
@@ -8500,23 +8633,7 @@
           <w:vertAlign w:val="superscript"/>
           <w:lang w:eastAsia="en-GB"/>
         </w:rPr>
-        <w:t>]</w:t>
-      </w:r>
-      <w:r>
-        <w:rPr>
-          <w:rFonts w:cstheme="minorHAnsi"/>
-          <w:color w:val="000000"/>
-          <w:lang w:eastAsia="en-GB"/>
-        </w:rPr>
-        <w:t xml:space="preserve"> based off a critical path diagram</w:t>
-      </w:r>
-      <w:r>
-        <w:rPr>
-          <w:rFonts w:cstheme="minorHAnsi"/>
-          <w:color w:val="000000"/>
-          <w:lang w:eastAsia="en-GB"/>
-        </w:rPr>
-        <w:t xml:space="preserve"> </w:t>
+        <w:t>Appendix O</w:t>
       </w:r>
       <w:r>
         <w:rPr>
@@ -8525,7 +8642,23 @@
           <w:vertAlign w:val="superscript"/>
           <w:lang w:eastAsia="en-GB"/>
         </w:rPr>
-        <w:t>[</w:t>
+        <w:t>]</w:t>
+      </w:r>
+      <w:r>
+        <w:rPr>
+          <w:rFonts w:cstheme="minorHAnsi"/>
+          <w:color w:val="000000"/>
+          <w:lang w:eastAsia="en-GB"/>
+        </w:rPr>
+        <w:t xml:space="preserve"> based off a critical path diagram</w:t>
+      </w:r>
+      <w:r>
+        <w:rPr>
+          <w:rFonts w:cstheme="minorHAnsi"/>
+          <w:color w:val="000000"/>
+          <w:lang w:eastAsia="en-GB"/>
+        </w:rPr>
+        <w:t xml:space="preserve"> </w:t>
       </w:r>
       <w:r>
         <w:rPr>
@@ -8534,7 +8667,7 @@
           <w:vertAlign w:val="superscript"/>
           <w:lang w:eastAsia="en-GB"/>
         </w:rPr>
-        <w:t>Appendix P</w:t>
+        <w:t>[</w:t>
       </w:r>
       <w:r>
         <w:rPr>
@@ -8543,22 +8676,7 @@
           <w:vertAlign w:val="superscript"/>
           <w:lang w:eastAsia="en-GB"/>
         </w:rPr>
-        <w:t>]</w:t>
-      </w:r>
-      <w:r>
-        <w:rPr>
-          <w:rFonts w:cstheme="minorHAnsi"/>
-          <w:color w:val="FF0000"/>
-          <w:lang w:eastAsia="en-GB"/>
-        </w:rPr>
-        <w:t xml:space="preserve"> </w:t>
-      </w:r>
-      <w:r>
-        <w:rPr>
-          <w:rFonts w:cstheme="minorHAnsi"/>
-          <w:lang w:eastAsia="en-GB"/>
-        </w:rPr>
-        <w:t xml:space="preserve">and work break-down </w:t>
+        <w:t>Appendix P</w:t>
       </w:r>
       <w:r>
         <w:rPr>
@@ -8567,7 +8685,7 @@
           <w:vertAlign w:val="superscript"/>
           <w:lang w:eastAsia="en-GB"/>
         </w:rPr>
-        <w:t>[Appendix Q]</w:t>
+        <w:t>]</w:t>
       </w:r>
       <w:r>
         <w:rPr>
@@ -8580,151 +8698,9 @@
       <w:r>
         <w:rPr>
           <w:rFonts w:cstheme="minorHAnsi"/>
-          <w:color w:val="000000"/>
-          <w:lang w:eastAsia="en-GB"/>
-        </w:rPr>
-        <w:t>for the larger tasks and milestones.</w:t>
-      </w:r>
-    </w:p>
-    <w:p>
-      <w:pPr>
-        <w:rPr>
-          <w:rFonts w:cstheme="minorHAnsi"/>
-          <w:sz w:val="24"/>
-          <w:szCs w:val="24"/>
-          <w:lang w:eastAsia="en-GB"/>
-        </w:rPr>
-      </w:pPr>
-      <w:r>
-        <w:rPr>
-          <w:rFonts w:cstheme="minorHAnsi"/>
-          <w:color w:val="000000"/>
-          <w:lang w:eastAsia="en-GB"/>
-        </w:rPr>
-        <w:t xml:space="preserve"> </w:t>
-      </w:r>
-    </w:p>
-    <w:p>
-      <w:pPr>
-        <w:rPr>
-          <w:rFonts w:cstheme="minorHAnsi"/>
-          <w:sz w:val="24"/>
-          <w:szCs w:val="24"/>
-          <w:lang w:eastAsia="en-GB"/>
-        </w:rPr>
-      </w:pPr>
-      <w:r>
-        <w:rPr>
-          <w:rFonts w:cstheme="minorHAnsi"/>
-          <w:color w:val="000000"/>
-          <w:lang w:eastAsia="en-GB"/>
-        </w:rPr>
-        <w:t xml:space="preserve"> For the software development there will be two group members focusing on the mobile application, working closely with another small group who will be focussed on the backend database. These parallel development projects will hold frequent meetings to ensure the other team is fully updated and both processes are on the same track. During development we will be sticking to a separation of concerns principle wherever possible to allow smoother modification where necessary.</w:t>
-      </w:r>
-    </w:p>
-    <w:p>
-      <w:pPr>
-        <w:rPr>
-          <w:rFonts w:cstheme="minorHAnsi"/>
-          <w:sz w:val="24"/>
-          <w:szCs w:val="24"/>
-          <w:lang w:eastAsia="en-GB"/>
-        </w:rPr>
-      </w:pPr>
-      <w:r>
-        <w:rPr>
-          <w:rFonts w:cstheme="minorHAnsi"/>
-          <w:color w:val="FF0000"/>
-          <w:lang w:eastAsia="en-GB"/>
-        </w:rPr>
-        <w:t xml:space="preserve"> </w:t>
-      </w:r>
-    </w:p>
-    <w:p>
-      <w:pPr>
-        <w:rPr>
-          <w:rFonts w:cstheme="minorHAnsi"/>
-          <w:sz w:val="24"/>
-          <w:szCs w:val="24"/>
-          <w:lang w:eastAsia="en-GB"/>
-        </w:rPr>
-      </w:pPr>
-      <w:r>
-        <w:rPr>
-          <w:rFonts w:cstheme="minorHAnsi"/>
-          <w:color w:val="000000"/>
-          <w:lang w:eastAsia="en-GB"/>
-        </w:rPr>
-        <w:t>The members not directly involved with coding will primarily be focused on making sure all documentation is up to date and fulfilling any necessary requirements</w:t>
-      </w:r>
-      <w:bookmarkStart w:id="38" w:name="_GoBack"/>
-      <w:bookmarkEnd w:id="38"/>
-      <w:r>
-        <w:rPr>
-          <w:rFonts w:cstheme="minorHAnsi"/>
-          <w:color w:val="000000"/>
-          <w:lang w:eastAsia="en-GB"/>
-        </w:rPr>
-        <w:t xml:space="preserve"> for the final report. They will also semi-regularly attend the software-focused meetings to ensure everyone has full knowledge of the current status and </w:t>
-      </w:r>
-      <w:r>
-        <w:rPr>
-          <w:rFonts w:cstheme="minorHAnsi"/>
-          <w:lang w:eastAsia="en-GB"/>
-        </w:rPr>
-        <w:t xml:space="preserve">any changes that have been </w:t>
-      </w:r>
-      <w:r>
-        <w:rPr>
-          <w:rFonts w:cstheme="minorHAnsi"/>
-          <w:color w:val="000000"/>
-          <w:lang w:eastAsia="en-GB"/>
-        </w:rPr>
-        <w:t>made during development.</w:t>
-      </w:r>
-    </w:p>
-    <w:p>
-      <w:pPr>
-        <w:rPr>
-          <w:rFonts w:cstheme="minorHAnsi"/>
-          <w:sz w:val="24"/>
-          <w:szCs w:val="24"/>
-          <w:lang w:eastAsia="en-GB"/>
-        </w:rPr>
-      </w:pPr>
-      <w:r>
-        <w:rPr>
-          <w:rFonts w:cstheme="minorHAnsi"/>
-          <w:color w:val="000000"/>
-          <w:lang w:eastAsia="en-GB"/>
-        </w:rPr>
-        <w:t xml:space="preserve"> </w:t>
-      </w:r>
-    </w:p>
-    <w:p>
-      <w:pPr>
-        <w:rPr>
-          <w:rFonts w:cstheme="minorHAnsi"/>
-          <w:sz w:val="24"/>
-          <w:szCs w:val="24"/>
-          <w:lang w:eastAsia="en-GB"/>
-        </w:rPr>
-      </w:pPr>
-      <w:r>
-        <w:rPr>
-          <w:rFonts w:cstheme="minorHAnsi"/>
-          <w:color w:val="000000"/>
-          <w:lang w:eastAsia="en-GB"/>
-        </w:rPr>
-        <w:t>While not fully embracing a pure agile methodology; we will be adhering to some of the cor</w:t>
-      </w:r>
-      <w:r>
-        <w:rPr>
-          <w:rFonts w:cstheme="minorHAnsi"/>
-          <w:color w:val="000000"/>
-          <w:lang w:eastAsia="en-GB"/>
-        </w:rPr>
-        <w:t xml:space="preserve">e principles. </w:t>
+          <w:lang w:eastAsia="en-GB"/>
+        </w:rPr>
+        <w:t xml:space="preserve">and work break-down </w:t>
       </w:r>
       <w:r>
         <w:rPr>
@@ -8733,7 +8709,172 @@
           <w:vertAlign w:val="superscript"/>
           <w:lang w:eastAsia="en-GB"/>
         </w:rPr>
-        <w:t>[REF]</w:t>
+        <w:t>[Appendix Q]</w:t>
+      </w:r>
+      <w:r>
+        <w:rPr>
+          <w:rFonts w:cstheme="minorHAnsi"/>
+          <w:color w:val="FF0000"/>
+          <w:lang w:eastAsia="en-GB"/>
+        </w:rPr>
+        <w:t xml:space="preserve"> </w:t>
+      </w:r>
+      <w:r>
+        <w:rPr>
+          <w:rFonts w:cstheme="minorHAnsi"/>
+          <w:color w:val="000000"/>
+          <w:lang w:eastAsia="en-GB"/>
+        </w:rPr>
+        <w:t>for the larger tasks and milestones.</w:t>
+      </w:r>
+    </w:p>
+    <w:p>
+      <w:pPr>
+        <w:rPr>
+          <w:rFonts w:cstheme="minorHAnsi"/>
+          <w:sz w:val="24"/>
+          <w:szCs w:val="24"/>
+          <w:lang w:eastAsia="en-GB"/>
+        </w:rPr>
+      </w:pPr>
+      <w:r>
+        <w:rPr>
+          <w:rFonts w:cstheme="minorHAnsi"/>
+          <w:color w:val="000000"/>
+          <w:lang w:eastAsia="en-GB"/>
+        </w:rPr>
+        <w:t xml:space="preserve"> </w:t>
+      </w:r>
+    </w:p>
+    <w:p>
+      <w:pPr>
+        <w:rPr>
+          <w:rFonts w:cstheme="minorHAnsi"/>
+          <w:sz w:val="24"/>
+          <w:szCs w:val="24"/>
+          <w:lang w:eastAsia="en-GB"/>
+        </w:rPr>
+      </w:pPr>
+      <w:r>
+        <w:rPr>
+          <w:rFonts w:cstheme="minorHAnsi"/>
+          <w:color w:val="000000"/>
+          <w:lang w:eastAsia="en-GB"/>
+        </w:rPr>
+        <w:t xml:space="preserve"> For the software development there will be two group members focusing on the mobile application, working closely with another small group who will be focussed on the backend database. These parallel development projects will hold frequent meetings to ensure the other team is fully updated and both processes are on the same track. During development we will be sticking to a separation of concerns principle wherever possible to allow smoother modification where necessary.</w:t>
+      </w:r>
+    </w:p>
+    <w:p>
+      <w:pPr>
+        <w:rPr>
+          <w:rFonts w:cstheme="minorHAnsi"/>
+          <w:sz w:val="24"/>
+          <w:szCs w:val="24"/>
+          <w:lang w:eastAsia="en-GB"/>
+        </w:rPr>
+      </w:pPr>
+      <w:r>
+        <w:rPr>
+          <w:rFonts w:cstheme="minorHAnsi"/>
+          <w:color w:val="FF0000"/>
+          <w:lang w:eastAsia="en-GB"/>
+        </w:rPr>
+        <w:t xml:space="preserve"> </w:t>
+      </w:r>
+    </w:p>
+    <w:p>
+      <w:pPr>
+        <w:rPr>
+          <w:rFonts w:cstheme="minorHAnsi"/>
+          <w:sz w:val="24"/>
+          <w:szCs w:val="24"/>
+          <w:lang w:eastAsia="en-GB"/>
+        </w:rPr>
+      </w:pPr>
+      <w:r>
+        <w:rPr>
+          <w:rFonts w:cstheme="minorHAnsi"/>
+          <w:color w:val="000000"/>
+          <w:lang w:eastAsia="en-GB"/>
+        </w:rPr>
+        <w:t xml:space="preserve">The members not directly involved with coding will primarily be focused on making sure all documentation is up to date and fulfilling any necessary requirements for the final report. They will also semi-regularly attend the software-focused meetings to ensure everyone has full knowledge of the current status and </w:t>
+      </w:r>
+      <w:r>
+        <w:rPr>
+          <w:rFonts w:cstheme="minorHAnsi"/>
+          <w:lang w:eastAsia="en-GB"/>
+        </w:rPr>
+        <w:t xml:space="preserve">any changes that have been </w:t>
+      </w:r>
+      <w:r>
+        <w:rPr>
+          <w:rFonts w:cstheme="minorHAnsi"/>
+          <w:color w:val="000000"/>
+          <w:lang w:eastAsia="en-GB"/>
+        </w:rPr>
+        <w:t>made during development.</w:t>
+      </w:r>
+    </w:p>
+    <w:p>
+      <w:pPr>
+        <w:rPr>
+          <w:rFonts w:cstheme="minorHAnsi"/>
+          <w:sz w:val="24"/>
+          <w:szCs w:val="24"/>
+          <w:lang w:eastAsia="en-GB"/>
+        </w:rPr>
+      </w:pPr>
+      <w:r>
+        <w:rPr>
+          <w:rFonts w:cstheme="minorHAnsi"/>
+          <w:color w:val="000000"/>
+          <w:lang w:eastAsia="en-GB"/>
+        </w:rPr>
+        <w:t xml:space="preserve"> </w:t>
+      </w:r>
+    </w:p>
+    <w:p>
+      <w:pPr>
+        <w:rPr>
+          <w:rFonts w:cstheme="minorHAnsi"/>
+          <w:sz w:val="24"/>
+          <w:szCs w:val="24"/>
+          <w:lang w:eastAsia="en-GB"/>
+        </w:rPr>
+      </w:pPr>
+      <w:r>
+        <w:rPr>
+          <w:rFonts w:cstheme="minorHAnsi"/>
+          <w:color w:val="000000"/>
+          <w:lang w:eastAsia="en-GB"/>
+        </w:rPr>
+        <w:t>While not fully embracing a pure agile methodology; we will be adhering to some of the cor</w:t>
+      </w:r>
+      <w:r>
+        <w:rPr>
+          <w:rFonts w:cstheme="minorHAnsi"/>
+          <w:color w:val="000000"/>
+          <w:lang w:eastAsia="en-GB"/>
+        </w:rPr>
+        <w:t xml:space="preserve">e principles. </w:t>
+      </w:r>
+      <w:r>
+        <w:rPr>
+          <w:rFonts w:cstheme="minorHAnsi"/>
+          <w:color w:val="FF0000"/>
+          <w:vertAlign w:val="superscript"/>
+          <w:lang w:eastAsia="en-GB"/>
+        </w:rPr>
+        <w:t>[27</w:t>
+      </w:r>
+      <w:r>
+        <w:rPr>
+          <w:rFonts w:cstheme="minorHAnsi"/>
+          <w:color w:val="FF0000"/>
+          <w:vertAlign w:val="superscript"/>
+          <w:lang w:eastAsia="en-GB"/>
+        </w:rPr>
+        <w:t>]</w:t>
       </w:r>
       <w:r>
         <w:rPr>
@@ -8796,9 +8937,9 @@
           <w:u w:val="single"/>
         </w:rPr>
       </w:pPr>
-      <w:bookmarkStart w:id="39" w:name="_Toc500844038"/>
-      <w:bookmarkStart w:id="40" w:name="_Toc500844295"/>
-      <w:bookmarkStart w:id="41" w:name="_Toc501015460"/>
+      <w:bookmarkStart w:id="38" w:name="_Toc500844038"/>
+      <w:bookmarkStart w:id="39" w:name="_Toc500844295"/>
+      <w:bookmarkStart w:id="40" w:name="_Toc501015460"/>
       <w:r>
         <w:rPr>
           <w:sz w:val="30"/>
@@ -8807,9 +8948,9 @@
         </w:rPr>
         <w:t>Conclusion</w:t>
       </w:r>
+      <w:bookmarkEnd w:id="38"/>
       <w:bookmarkEnd w:id="39"/>
       <w:bookmarkEnd w:id="40"/>
-      <w:bookmarkEnd w:id="41"/>
     </w:p>
     <w:p>
       <w:pPr>
@@ -8899,25 +9040,7 @@
           <w:color w:val="000000"/>
           <w:lang w:eastAsia="en-GB"/>
         </w:rPr>
-        <w:t xml:space="preserve">Our team has a clear plan for implementing, testing and evaluating our project to ensure timely progress </w:t>
-      </w:r>
-      <w:proofErr w:type="gramStart"/>
-      <w:r>
-        <w:rPr>
-          <w:rFonts w:ascii="Calibri" w:hAnsi="Calibri" w:cs="Times New Roman"/>
-          <w:color w:val="000000"/>
-          <w:lang w:eastAsia="en-GB"/>
-        </w:rPr>
-        <w:t>resulting</w:t>
-      </w:r>
-      <w:proofErr w:type="gramEnd"/>
-      <w:r>
-        <w:rPr>
-          <w:rFonts w:ascii="Calibri" w:hAnsi="Calibri" w:cs="Times New Roman"/>
-          <w:color w:val="000000"/>
-          <w:lang w:eastAsia="en-GB"/>
-        </w:rPr>
-        <w:t xml:space="preserve"> an impressive product.</w:t>
+        <w:t>Our team has a clear plan for implementing, testing and evaluating our project to ensure timely progress resulting an impressive product.</w:t>
       </w:r>
     </w:p>
     <w:p>
@@ -9013,9 +9136,9 @@
           <w:u w:val="single"/>
         </w:rPr>
       </w:pPr>
-      <w:bookmarkStart w:id="42" w:name="_Toc500844039"/>
-      <w:bookmarkStart w:id="43" w:name="_Toc500844296"/>
-      <w:bookmarkStart w:id="44" w:name="_Toc501015461"/>
+      <w:bookmarkStart w:id="41" w:name="_Toc500844039"/>
+      <w:bookmarkStart w:id="42" w:name="_Toc500844296"/>
+      <w:bookmarkStart w:id="43" w:name="_Toc501015461"/>
       <w:r>
         <w:rPr>
           <w:sz w:val="30"/>
@@ -9025,9 +9148,9 @@
         <w:lastRenderedPageBreak/>
         <w:t>Bibliography</w:t>
       </w:r>
+      <w:bookmarkEnd w:id="41"/>
       <w:bookmarkEnd w:id="42"/>
       <w:bookmarkEnd w:id="43"/>
-      <w:bookmarkEnd w:id="44"/>
     </w:p>
     <w:p>
       <w:pPr>
@@ -9077,20 +9200,15 @@
         </w:numPr>
         <w:spacing w:after="0" w:line="240" w:lineRule="auto"/>
         <w:rPr>
-          <w:color w:val="FF0000"/>
-        </w:rPr>
-      </w:pPr>
-      <w:r>
-        <w:rPr>
-          <w:color w:val="FF0000"/>
-        </w:rPr>
-        <w:t>IKEATHING</w:t>
-      </w:r>
-      <w:r>
-        <w:rPr>
-          <w:color w:val="FF0000"/>
-        </w:rPr>
-        <w:t>*******************</w:t>
+          <w:rFonts w:cstheme="minorHAnsi"/>
+        </w:rPr>
+      </w:pPr>
+      <w:r>
+        <w:rPr>
+          <w:rFonts w:cstheme="minorHAnsi"/>
+          <w:shd w:val="clear" w:color="auto" w:fill="FFFFFF"/>
+        </w:rPr>
+        <w:t>IKEA T, release P, results I. IKEA UK business results - IKEA [Internet]. Ikea.com. 2017 [cited 3 December 2017]. Available from: http://www.ikea.com/gb/en/this-is-ikea/newsroom/press-release/ikea-uk-business-results/</w:t>
       </w:r>
     </w:p>
     <w:p>
@@ -9150,23 +9268,7 @@
         <w:spacing w:after="0" w:line="240" w:lineRule="auto"/>
       </w:pPr>
       <w:r>
-        <w:t xml:space="preserve">J. Lim J, </w:t>
-      </w:r>
-      <w:proofErr w:type="spellStart"/>
-      <w:r>
-        <w:t>Pirsiavash</w:t>
-      </w:r>
-      <w:proofErr w:type="spellEnd"/>
-      <w:r>
-        <w:t xml:space="preserve"> H, </w:t>
-      </w:r>
-      <w:proofErr w:type="spellStart"/>
-      <w:r>
-        <w:t>Torralba</w:t>
-      </w:r>
-      <w:proofErr w:type="spellEnd"/>
-      <w:r>
-        <w:t xml:space="preserve"> A. Parsing IKEA Objects: Fine Pose Estimation. ICCV; 2013.</w:t>
+        <w:t>J. Lim J, Pirsiavash H, Torralba A. Parsing IKEA Objects: Fine Pose Estimation. ICCV; 2013.</w:t>
       </w:r>
     </w:p>
     <w:p>
@@ -9177,6 +9279,11 @@
           <w:numId w:val="20"/>
         </w:numPr>
         <w:spacing w:after="0" w:line="240" w:lineRule="auto"/>
+        <w:rPr>
+          <w:rStyle w:val="Hyperlink"/>
+          <w:color w:val="auto"/>
+          <w:u w:val="none"/>
+        </w:rPr>
       </w:pPr>
       <w:r>
         <w:t xml:space="preserve">Marvel App - Free mobile &amp; web prototyping (iOS, Android) for designers – Marvel [Internet]. Marvel Prototyping. 2017 [cited 6 November 2017]. Available from: </w:t>
@@ -9198,15 +9305,33 @@
           <w:numId w:val="20"/>
         </w:numPr>
         <w:spacing w:after="0" w:line="240" w:lineRule="auto"/>
-      </w:pPr>
-      <w:proofErr w:type="spellStart"/>
+        <w:rPr>
+          <w:rFonts w:cstheme="minorHAnsi"/>
+        </w:rPr>
+      </w:pPr>
+      <w:r>
+        <w:rPr>
+          <w:rFonts w:cstheme="minorHAnsi"/>
+          <w:shd w:val="clear" w:color="auto" w:fill="FFFFFF"/>
+        </w:rPr>
+        <w:t>Processing.org [Internet]. Processing.org. 2017 [cited 12 December 2017]. Available from: https://processing.org/</w:t>
+      </w:r>
+    </w:p>
+    <w:p>
+      <w:pPr>
+        <w:pStyle w:val="ListParagraph"/>
+        <w:numPr>
+          <w:ilvl w:val="0"/>
+          <w:numId w:val="20"/>
+        </w:numPr>
+        <w:spacing w:after="0" w:line="240" w:lineRule="auto"/>
+      </w:pPr>
       <w:r>
         <w:t>Keta</w:t>
       </w:r>
       <w:r>
         <w:t>i</w:t>
       </w:r>
-      <w:proofErr w:type="spellEnd"/>
       <w:r>
         <w:t xml:space="preserve"> [Internet]. Ketai.org. 2017 [cited 21 November 2017]. Available from: </w:t>
       </w:r>
@@ -9292,25 +9417,7 @@
         <w:spacing w:after="0" w:line="240" w:lineRule="auto"/>
       </w:pPr>
       <w:r>
-        <w:t xml:space="preserve">MongoDB Hosting: Database-as-a-Service by </w:t>
-      </w:r>
-      <w:proofErr w:type="spellStart"/>
-      <w:r>
-        <w:t>mLab</w:t>
-      </w:r>
-      <w:proofErr w:type="spellEnd"/>
-      <w:r>
-        <w:t xml:space="preserve"> [Internet]. </w:t>
-      </w:r>
-      <w:proofErr w:type="spellStart"/>
-      <w:proofErr w:type="gramStart"/>
-      <w:r>
-        <w:t>mLab</w:t>
-      </w:r>
-      <w:proofErr w:type="spellEnd"/>
-      <w:proofErr w:type="gramEnd"/>
-      <w:r>
-        <w:t xml:space="preserve">. 2017 [cited 11 December 2017]. Available from: </w:t>
+        <w:t xml:space="preserve">MongoDB Hosting: Database-as-a-Service by mLab [Internet]. mLab. 2017 [cited 11 December 2017]. Available from: </w:t>
       </w:r>
       <w:hyperlink r:id="rId20" w:history="1">
         <w:r>
@@ -9330,15 +9437,8 @@
         </w:numPr>
         <w:spacing w:after="0" w:line="240" w:lineRule="auto"/>
       </w:pPr>
-      <w:proofErr w:type="spellStart"/>
-      <w:proofErr w:type="gramStart"/>
-      <w:r>
-        <w:t>pymongo</w:t>
-      </w:r>
-      <w:proofErr w:type="spellEnd"/>
-      <w:proofErr w:type="gramEnd"/>
-      <w:r>
-        <w:t xml:space="preserve"> 3.6.0 : Python Package Index [Internet]. Pypi.python.org. 2017 [cited 11 December 2017]. Available from: </w:t>
+      <w:r>
+        <w:t xml:space="preserve">pymongo 3.6.0 : Python Package Index [Internet]. Pypi.python.org. 2017 [cited 11 December 2017]. Available from: </w:t>
       </w:r>
       <w:hyperlink r:id="rId21" w:history="1">
         <w:r>
@@ -9397,23 +9497,7 @@
           <w:rFonts w:cstheme="minorHAnsi"/>
           <w:shd w:val="clear" w:color="auto" w:fill="FFFFFF"/>
         </w:rPr>
-        <w:t xml:space="preserve">Google Identity </w:t>
-      </w:r>
-      <w:proofErr w:type="gramStart"/>
-      <w:r>
-        <w:rPr>
-          <w:rFonts w:cstheme="minorHAnsi"/>
-          <w:shd w:val="clear" w:color="auto" w:fill="FFFFFF"/>
-        </w:rPr>
-        <w:t>Platform  |</w:t>
-      </w:r>
-      <w:proofErr w:type="gramEnd"/>
-      <w:r>
-        <w:rPr>
-          <w:rFonts w:cstheme="minorHAnsi"/>
-          <w:shd w:val="clear" w:color="auto" w:fill="FFFFFF"/>
-        </w:rPr>
-        <w:t>  Google Developers [Internet]. Google Developers. 2017 [cited 11 December 2017]. Available from: https://developers.google.com/identity/</w:t>
+        <w:t>Google Identity Platform  |  Google Developers [Internet]. Google Developers. 2017 [cited 11 December 2017]. Available from: https://developers.google.com/identity/</w:t>
       </w:r>
     </w:p>
     <w:p>
@@ -9445,61 +9529,11 @@
         </w:numPr>
         <w:spacing w:after="0" w:line="240" w:lineRule="auto"/>
       </w:pPr>
-      <w:proofErr w:type="spellStart"/>
       <w:r>
         <w:rPr>
           <w:rFonts w:ascii="Calibri" w:hAnsi="Calibri" w:cs="Calibri"/>
         </w:rPr>
-        <w:t>Győrödi</w:t>
-      </w:r>
-      <w:proofErr w:type="spellEnd"/>
-      <w:r>
-        <w:rPr>
-          <w:rFonts w:ascii="Calibri" w:hAnsi="Calibri" w:cs="Calibri"/>
-        </w:rPr>
-        <w:t xml:space="preserve"> C, </w:t>
-      </w:r>
-      <w:proofErr w:type="spellStart"/>
-      <w:r>
-        <w:rPr>
-          <w:rFonts w:ascii="Calibri" w:hAnsi="Calibri" w:cs="Calibri"/>
-        </w:rPr>
-        <w:t>Gyorodi</w:t>
-      </w:r>
-      <w:proofErr w:type="spellEnd"/>
-      <w:r>
-        <w:rPr>
-          <w:rFonts w:ascii="Calibri" w:hAnsi="Calibri" w:cs="Calibri"/>
-        </w:rPr>
-        <w:t xml:space="preserve"> R, </w:t>
-      </w:r>
-      <w:proofErr w:type="spellStart"/>
-      <w:r>
-        <w:rPr>
-          <w:rFonts w:ascii="Calibri" w:hAnsi="Calibri" w:cs="Calibri"/>
-        </w:rPr>
-        <w:t>Pecherle</w:t>
-      </w:r>
-      <w:proofErr w:type="spellEnd"/>
-      <w:r>
-        <w:rPr>
-          <w:rFonts w:ascii="Calibri" w:hAnsi="Calibri" w:cs="Calibri"/>
-        </w:rPr>
-        <w:t xml:space="preserve"> G, </w:t>
-      </w:r>
-      <w:proofErr w:type="spellStart"/>
-      <w:r>
-        <w:rPr>
-          <w:rFonts w:ascii="Calibri" w:hAnsi="Calibri" w:cs="Calibri"/>
-        </w:rPr>
-        <w:t>Olah</w:t>
-      </w:r>
-      <w:proofErr w:type="spellEnd"/>
-      <w:r>
-        <w:rPr>
-          <w:rFonts w:ascii="Calibri" w:hAnsi="Calibri" w:cs="Calibri"/>
-        </w:rPr>
-        <w:t xml:space="preserve"> A. A Comparative Study: MongoDB vs. MySQL. University of Oradea; 2015.</w:t>
+        <w:t>Győrödi C, Gyorodi R, Pecherle G, Olah A. A Comparative Study: MongoDB vs. MySQL. University of Oradea; 2015.</w:t>
       </w:r>
     </w:p>
     <w:p>
@@ -9550,7 +9584,14 @@
           <w:rFonts w:cstheme="minorHAnsi"/>
           <w:shd w:val="clear" w:color="auto" w:fill="FFFFFF"/>
         </w:rPr>
-        <w:t>Shapiro L, Stockman G. Computer vision. New Jersey: Prentice Hall; 2001.</w:t>
+        <w:t xml:space="preserve">Barghout L, Sheynin J. Real-world scene </w:t>
+      </w:r>
+      <w:r>
+        <w:rPr>
+          <w:rFonts w:cstheme="minorHAnsi"/>
+          <w:shd w:val="clear" w:color="auto" w:fill="FFFFFF"/>
+        </w:rPr>
+        <w:t>perception and perceptual organization: Lessons from Computer Vision. Journal of Vision. 2013;13(9):709-709.</w:t>
       </w:r>
     </w:p>
     <w:p>
@@ -9565,60 +9606,26 @@
           <w:rFonts w:cstheme="minorHAnsi"/>
         </w:rPr>
       </w:pPr>
-      <w:proofErr w:type="spellStart"/>
       <w:r>
         <w:rPr>
           <w:rFonts w:cstheme="minorHAnsi"/>
           <w:shd w:val="clear" w:color="auto" w:fill="FFFFFF"/>
         </w:rPr>
-        <w:t>Barghout</w:t>
-      </w:r>
-      <w:proofErr w:type="spellEnd"/>
+        <w:t>Shapiro L, Stockman G. Computer vision. New Jersey</w:t>
+      </w:r>
       <w:r>
         <w:rPr>
           <w:rFonts w:cstheme="minorHAnsi"/>
           <w:shd w:val="clear" w:color="auto" w:fill="FFFFFF"/>
         </w:rPr>
-        <w:t xml:space="preserve"> L, </w:t>
-      </w:r>
-      <w:proofErr w:type="spellStart"/>
+        <w:t>, Upper Saddle River</w:t>
+      </w:r>
       <w:r>
         <w:rPr>
           <w:rFonts w:cstheme="minorHAnsi"/>
           <w:shd w:val="clear" w:color="auto" w:fill="FFFFFF"/>
         </w:rPr>
-        <w:t>Sheynin</w:t>
-      </w:r>
-      <w:proofErr w:type="spellEnd"/>
-      <w:r>
-        <w:rPr>
-          <w:rFonts w:cstheme="minorHAnsi"/>
-          <w:shd w:val="clear" w:color="auto" w:fill="FFFFFF"/>
-        </w:rPr>
-        <w:t xml:space="preserve"> J. Real-world scene </w:t>
-      </w:r>
-      <w:r>
-        <w:rPr>
-          <w:rFonts w:cstheme="minorHAnsi"/>
-          <w:shd w:val="clear" w:color="auto" w:fill="FFFFFF"/>
-        </w:rPr>
-        <w:t>perception and perceptual organization: Lessons from Computer Vision. Journal of Vision. 2013</w:t>
-      </w:r>
-      <w:proofErr w:type="gramStart"/>
-      <w:r>
-        <w:rPr>
-          <w:rFonts w:cstheme="minorHAnsi"/>
-          <w:shd w:val="clear" w:color="auto" w:fill="FFFFFF"/>
-        </w:rPr>
-        <w:t>;13</w:t>
-      </w:r>
-      <w:proofErr w:type="gramEnd"/>
-      <w:r>
-        <w:rPr>
-          <w:rFonts w:cstheme="minorHAnsi"/>
-          <w:shd w:val="clear" w:color="auto" w:fill="FFFFFF"/>
-        </w:rPr>
-        <w:t>(9):709-709.</w:t>
+        <w:t>: Prentice Hall; 2001.</w:t>
       </w:r>
     </w:p>
     <w:p>
@@ -9630,40 +9637,18 @@
         </w:numPr>
         <w:spacing w:after="0" w:line="240" w:lineRule="auto"/>
         <w:rPr>
-          <w:rFonts w:cstheme="minorHAnsi"/>
-        </w:rPr>
-      </w:pPr>
-      <w:proofErr w:type="spellStart"/>
+          <w:rStyle w:val="Hyperlink"/>
+          <w:rFonts w:cstheme="minorHAnsi"/>
+          <w:color w:val="auto"/>
+          <w:u w:val="none"/>
+        </w:rPr>
+      </w:pPr>
       <w:r>
         <w:rPr>
           <w:rFonts w:cstheme="minorHAnsi"/>
           <w:shd w:val="clear" w:color="auto" w:fill="FFFFFF"/>
         </w:rPr>
-        <w:t>Wikitude</w:t>
-      </w:r>
-      <w:proofErr w:type="spellEnd"/>
-      <w:r>
-        <w:rPr>
-          <w:rFonts w:cstheme="minorHAnsi"/>
-          <w:shd w:val="clear" w:color="auto" w:fill="FFFFFF"/>
-        </w:rPr>
-        <w:t xml:space="preserve"> Augmented Reality- The World's Leading Cross-Platform AR SDK [Internet]. </w:t>
-      </w:r>
-      <w:proofErr w:type="spellStart"/>
-      <w:r>
-        <w:rPr>
-          <w:rFonts w:cstheme="minorHAnsi"/>
-          <w:shd w:val="clear" w:color="auto" w:fill="FFFFFF"/>
-        </w:rPr>
-        <w:t>Wikitude</w:t>
-      </w:r>
-      <w:proofErr w:type="spellEnd"/>
-      <w:r>
-        <w:rPr>
-          <w:rFonts w:cstheme="minorHAnsi"/>
-          <w:shd w:val="clear" w:color="auto" w:fill="FFFFFF"/>
-        </w:rPr>
-        <w:t xml:space="preserve">. 2017 [cited 11 December 2017]. Available from: </w:t>
+        <w:t xml:space="preserve">Wikitude Augmented Reality- The World's Leading Cross-Platform AR SDK [Internet]. Wikitude. 2017 [cited 11 December 2017]. Available from: </w:t>
       </w:r>
       <w:hyperlink r:id="rId24" w:history="1">
         <w:r>
@@ -9685,7 +9670,10 @@
         </w:numPr>
         <w:spacing w:after="0" w:line="240" w:lineRule="auto"/>
         <w:rPr>
-          <w:rFonts w:cstheme="minorHAnsi"/>
+          <w:rStyle w:val="Hyperlink"/>
+          <w:rFonts w:cstheme="minorHAnsi"/>
+          <w:color w:val="auto"/>
+          <w:u w:val="none"/>
         </w:rPr>
       </w:pPr>
       <w:r>
@@ -9693,39 +9681,48 @@
           <w:rFonts w:cstheme="minorHAnsi"/>
           <w:shd w:val="clear" w:color="auto" w:fill="FFFFFF"/>
         </w:rPr>
-        <w:t xml:space="preserve">Messaging SDK and Chat API for Mobile Apps and Websites | </w:t>
-      </w:r>
-      <w:proofErr w:type="spellStart"/>
+        <w:t>ARCore - Google Developer  |  ARCore  |  Google Developers [Internet]. Google Developers. 2017 [cited 13 December 2017]. Available from: https://developers.google.com/ar/</w:t>
+      </w:r>
+    </w:p>
+    <w:p>
+      <w:pPr>
+        <w:pStyle w:val="ListParagraph"/>
+        <w:numPr>
+          <w:ilvl w:val="0"/>
+          <w:numId w:val="20"/>
+        </w:numPr>
+        <w:spacing w:after="0" w:line="240" w:lineRule="auto"/>
+        <w:rPr>
+          <w:rFonts w:cstheme="minorHAnsi"/>
+        </w:rPr>
+      </w:pPr>
       <w:r>
         <w:rPr>
           <w:rFonts w:cstheme="minorHAnsi"/>
           <w:shd w:val="clear" w:color="auto" w:fill="FFFFFF"/>
         </w:rPr>
-        <w:t>SendBird</w:t>
-      </w:r>
-      <w:proofErr w:type="spellEnd"/>
+        <w:t>ARKit - Apple Developer [Internet]. Developer.apple.com. 2017 [cited 13 December 2017]. Available from: https://developer.apple.com/arkit/</w:t>
+      </w:r>
+    </w:p>
+    <w:p>
+      <w:pPr>
+        <w:pStyle w:val="ListParagraph"/>
+        <w:numPr>
+          <w:ilvl w:val="0"/>
+          <w:numId w:val="20"/>
+        </w:numPr>
+        <w:spacing w:after="0" w:line="240" w:lineRule="auto"/>
+        <w:rPr>
+          <w:rFonts w:cstheme="minorHAnsi"/>
+        </w:rPr>
+      </w:pPr>
       <w:r>
         <w:rPr>
           <w:rFonts w:cstheme="minorHAnsi"/>
           <w:shd w:val="clear" w:color="auto" w:fill="FFFFFF"/>
         </w:rPr>
-        <w:t xml:space="preserve"> [Internet]. </w:t>
-      </w:r>
-      <w:proofErr w:type="spellStart"/>
-      <w:r>
-        <w:rPr>
-          <w:rFonts w:cstheme="minorHAnsi"/>
-          <w:shd w:val="clear" w:color="auto" w:fill="FFFFFF"/>
-        </w:rPr>
-        <w:t>SendBird</w:t>
-      </w:r>
-      <w:proofErr w:type="spellEnd"/>
-      <w:r>
-        <w:rPr>
-          <w:rFonts w:cstheme="minorHAnsi"/>
-          <w:shd w:val="clear" w:color="auto" w:fill="FFFFFF"/>
-        </w:rPr>
-        <w:t xml:space="preserve">. 2017 [cited 13 December 2017]. Available from: </w:t>
+        <w:lastRenderedPageBreak/>
+        <w:t xml:space="preserve">Messaging SDK and Chat API for Mobile Apps and Websites | SendBird [Internet]. SendBird. 2017 [cited 13 December 2017]. Available from: </w:t>
       </w:r>
       <w:hyperlink r:id="rId25" w:history="1">
         <w:r>
@@ -9750,7 +9747,6 @@
           <w:rFonts w:cstheme="minorHAnsi"/>
         </w:rPr>
       </w:pPr>
-      <w:proofErr w:type="gramStart"/>
       <w:r>
         <w:rPr>
           <w:rFonts w:ascii="Arial" w:hAnsi="Arial" w:cs="Arial"/>
@@ -9758,18 +9754,20 @@
           <w:szCs w:val="20"/>
           <w:shd w:val="clear" w:color="auto" w:fill="FFFFFF"/>
         </w:rPr>
-        <w:t>balanced/balanced-python</w:t>
-      </w:r>
-      <w:proofErr w:type="gramEnd"/>
-      <w:r>
-        <w:rPr>
-          <w:rFonts w:ascii="Arial" w:hAnsi="Arial" w:cs="Arial"/>
-          <w:sz w:val="20"/>
-          <w:szCs w:val="20"/>
-          <w:shd w:val="clear" w:color="auto" w:fill="FFFFFF"/>
-        </w:rPr>
-        <w:t xml:space="preserve"> [Internet]. GitHub. 2017 [cited 11 December 2017]. Available from: https://github.com/balanced/balanced-python</w:t>
-      </w:r>
+        <w:t xml:space="preserve">balanced/balanced-python [Internet]. GitHub. 2017 [cited 11 December 2017]. Available from: </w:t>
+      </w:r>
+      <w:hyperlink r:id="rId26" w:history="1">
+        <w:r>
+          <w:rPr>
+            <w:rStyle w:val="Hyperlink"/>
+            <w:rFonts w:ascii="Arial" w:hAnsi="Arial" w:cs="Arial"/>
+            <w:sz w:val="20"/>
+            <w:szCs w:val="20"/>
+            <w:shd w:val="clear" w:color="auto" w:fill="FFFFFF"/>
+          </w:rPr>
+          <w:t>https://github.com/balanced/balanced-python</w:t>
+        </w:r>
+      </w:hyperlink>
     </w:p>
     <w:p>
       <w:pPr>
@@ -9779,9 +9777,16 @@
           <w:numId w:val="20"/>
         </w:numPr>
         <w:spacing w:after="0" w:line="240" w:lineRule="auto"/>
-      </w:pPr>
-      <w:r>
-        <w:t>Martin R. Agile software development. Harlow, UK: Pearson; 2014.</w:t>
+        <w:rPr>
+          <w:rFonts w:cstheme="minorHAnsi"/>
+        </w:rPr>
+      </w:pPr>
+      <w:r>
+        <w:rPr>
+          <w:rFonts w:cstheme="minorHAnsi"/>
+          <w:shd w:val="clear" w:color="auto" w:fill="FFFFFF"/>
+        </w:rPr>
+        <w:t>Trello [Internet]. Trello.com. 2017 [cited 13 December 2017]. Available from: https://trello.com/</w:t>
       </w:r>
     </w:p>
     <w:p>
@@ -9792,112 +9797,9 @@
           <w:numId w:val="20"/>
         </w:numPr>
         <w:spacing w:after="0" w:line="240" w:lineRule="auto"/>
-        <w:rPr>
-          <w:rFonts w:cstheme="minorHAnsi"/>
-        </w:rPr>
-      </w:pPr>
-      <w:r>
-        <w:rPr>
-          <w:rFonts w:cstheme="minorHAnsi"/>
-          <w:shd w:val="clear" w:color="auto" w:fill="FFFFFF"/>
-        </w:rPr>
-        <w:t xml:space="preserve">Comport A, </w:t>
-      </w:r>
-      <w:proofErr w:type="spellStart"/>
-      <w:r>
-        <w:rPr>
-          <w:rFonts w:cstheme="minorHAnsi"/>
-          <w:shd w:val="clear" w:color="auto" w:fill="FFFFFF"/>
-        </w:rPr>
-        <w:t>Marchand</w:t>
-      </w:r>
-      <w:proofErr w:type="spellEnd"/>
-      <w:r>
-        <w:rPr>
-          <w:rFonts w:cstheme="minorHAnsi"/>
-          <w:shd w:val="clear" w:color="auto" w:fill="FFFFFF"/>
-        </w:rPr>
-        <w:t xml:space="preserve"> E, </w:t>
-      </w:r>
-      <w:proofErr w:type="spellStart"/>
-      <w:r>
-        <w:rPr>
-          <w:rFonts w:cstheme="minorHAnsi"/>
-          <w:shd w:val="clear" w:color="auto" w:fill="FFFFFF"/>
-        </w:rPr>
-        <w:t>Pressigout</w:t>
-      </w:r>
-      <w:proofErr w:type="spellEnd"/>
-      <w:r>
-        <w:rPr>
-          <w:rFonts w:cstheme="minorHAnsi"/>
-          <w:shd w:val="clear" w:color="auto" w:fill="FFFFFF"/>
-        </w:rPr>
-        <w:t xml:space="preserve"> M, </w:t>
-      </w:r>
-      <w:proofErr w:type="spellStart"/>
-      <w:r>
-        <w:rPr>
-          <w:rFonts w:cstheme="minorHAnsi"/>
-          <w:shd w:val="clear" w:color="auto" w:fill="FFFFFF"/>
-        </w:rPr>
-        <w:t>Chaumette</w:t>
-      </w:r>
-      <w:proofErr w:type="spellEnd"/>
-      <w:r>
-        <w:rPr>
-          <w:rFonts w:cstheme="minorHAnsi"/>
-          <w:shd w:val="clear" w:color="auto" w:fill="FFFFFF"/>
-        </w:rPr>
-        <w:t xml:space="preserve"> F. Real-time </w:t>
-      </w:r>
-      <w:proofErr w:type="spellStart"/>
-      <w:r>
-        <w:rPr>
-          <w:rFonts w:cstheme="minorHAnsi"/>
-          <w:shd w:val="clear" w:color="auto" w:fill="FFFFFF"/>
-        </w:rPr>
-        <w:t>markerless</w:t>
-      </w:r>
-      <w:proofErr w:type="spellEnd"/>
-      <w:r>
-        <w:rPr>
-          <w:rFonts w:cstheme="minorHAnsi"/>
-          <w:shd w:val="clear" w:color="auto" w:fill="FFFFFF"/>
-        </w:rPr>
-        <w:t xml:space="preserve"> tracking for augmented reality: the virtual visual </w:t>
-      </w:r>
-      <w:proofErr w:type="spellStart"/>
-      <w:r>
-        <w:rPr>
-          <w:rFonts w:cstheme="minorHAnsi"/>
-          <w:shd w:val="clear" w:color="auto" w:fill="FFFFFF"/>
-        </w:rPr>
-        <w:t>servoing</w:t>
-      </w:r>
-      <w:proofErr w:type="spellEnd"/>
-      <w:r>
-        <w:rPr>
-          <w:rFonts w:cstheme="minorHAnsi"/>
-          <w:shd w:val="clear" w:color="auto" w:fill="FFFFFF"/>
-        </w:rPr>
-        <w:t xml:space="preserve"> framework. IEEE Transactions on Visualization and Computer Graphics. 2006</w:t>
-      </w:r>
-      <w:proofErr w:type="gramStart"/>
-      <w:r>
-        <w:rPr>
-          <w:rFonts w:cstheme="minorHAnsi"/>
-          <w:shd w:val="clear" w:color="auto" w:fill="FFFFFF"/>
-        </w:rPr>
-        <w:t>;12</w:t>
-      </w:r>
-      <w:proofErr w:type="gramEnd"/>
-      <w:r>
-        <w:rPr>
-          <w:rFonts w:cstheme="minorHAnsi"/>
-          <w:shd w:val="clear" w:color="auto" w:fill="FFFFFF"/>
-        </w:rPr>
-        <w:t>(4):615-628.</w:t>
+      </w:pPr>
+      <w:r>
+        <w:t>Martin R. Agile software development. Harlow, UK: Pearson; 2014.</w:t>
       </w:r>
     </w:p>
     <w:p>
@@ -9917,40 +9819,65 @@
           <w:rFonts w:cstheme="minorHAnsi"/>
           <w:shd w:val="clear" w:color="auto" w:fill="FFFFFF"/>
         </w:rPr>
-        <w:t> Klein G. Visual Tracking for Augmented Reality [</w:t>
-      </w:r>
-      <w:proofErr w:type="spellStart"/>
+        <w:t>Comport A, Marchand E, Pressigout M, Chaumette F. Real-time markerless tracking for augmented reality: the virtual visual servoing framework. IEEE Transactions on Visualization and Computer Graphics. 2006;12(4):615-628.</w:t>
+      </w:r>
+    </w:p>
+    <w:p>
+      <w:pPr>
+        <w:pStyle w:val="ListParagraph"/>
+        <w:numPr>
+          <w:ilvl w:val="0"/>
+          <w:numId w:val="20"/>
+        </w:numPr>
+        <w:spacing w:after="0" w:line="240" w:lineRule="auto"/>
+        <w:rPr>
+          <w:rFonts w:cstheme="minorHAnsi"/>
+        </w:rPr>
+      </w:pPr>
       <w:r>
         <w:rPr>
           <w:rFonts w:cstheme="minorHAnsi"/>
           <w:shd w:val="clear" w:color="auto" w:fill="FFFFFF"/>
         </w:rPr>
-        <w:t>Ph.D</w:t>
-      </w:r>
-      <w:proofErr w:type="spellEnd"/>
+        <w:t> Klein G. Visual Tracking for Augmented Reality [Ph.D]. University of Cambridge; 2006.</w:t>
+      </w:r>
+    </w:p>
+    <w:p>
+      <w:pPr>
+        <w:pStyle w:val="ListParagraph"/>
+        <w:numPr>
+          <w:ilvl w:val="0"/>
+          <w:numId w:val="20"/>
+        </w:numPr>
+        <w:spacing w:after="0" w:line="240" w:lineRule="auto"/>
+        <w:rPr>
+          <w:rFonts w:cstheme="minorHAnsi"/>
+        </w:rPr>
+      </w:pPr>
       <w:r>
         <w:rPr>
           <w:rFonts w:cstheme="minorHAnsi"/>
           <w:shd w:val="clear" w:color="auto" w:fill="FFFFFF"/>
         </w:rPr>
-        <w:t>]. University of Cambridge; 2006.</w:t>
-      </w:r>
-    </w:p>
-    <w:p>
-      <w:pPr>
-        <w:rPr>
-          <w:rFonts w:cstheme="minorHAnsi"/>
-          <w:color w:val="000000"/>
-          <w:lang w:eastAsia="en-GB"/>
-        </w:rPr>
-      </w:pPr>
-      <w:r>
-        <w:rPr>
-          <w:rFonts w:cstheme="minorHAnsi"/>
-          <w:color w:val="000000"/>
-          <w:lang w:eastAsia="en-GB"/>
-        </w:rPr>
-        <w:lastRenderedPageBreak/>
+        <w:t>SLAM REF ADD IN A SEC!!!!!!!!!!!!!!</w:t>
+      </w:r>
+      <w:bookmarkStart w:id="44" w:name="_GoBack"/>
+      <w:bookmarkEnd w:id="44"/>
+    </w:p>
+    <w:p>
+      <w:pPr>
+        <w:rPr>
+          <w:rFonts w:cstheme="minorHAnsi"/>
+          <w:color w:val="000000"/>
+          <w:lang w:eastAsia="en-GB"/>
+        </w:rPr>
+      </w:pPr>
+      <w:r>
+        <w:rPr>
+          <w:rFonts w:cstheme="minorHAnsi"/>
+          <w:color w:val="000000"/>
+          <w:lang w:eastAsia="en-GB"/>
+        </w:rPr>
         <w:t xml:space="preserve"> </w:t>
       </w:r>
     </w:p>
@@ -10453,7 +10380,6 @@
       </w:pPr>
       <w:bookmarkStart w:id="48" w:name="_Toc501015463"/>
       <w:r>
-        <w:lastRenderedPageBreak/>
         <w:t>Data gathering and requirements</w:t>
       </w:r>
       <w:bookmarkEnd w:id="48"/>
@@ -10555,7 +10481,7 @@
                           </pic:cNvPicPr>
                         </pic:nvPicPr>
                         <pic:blipFill>
-                          <a:blip r:embed="rId26" cstate="print">
+                          <a:blip r:embed="rId27" cstate="print">
                             <a:extLst>
                               <a:ext uri="{28A0092B-C50C-407E-A947-70E740481C1C}">
                                 <a14:useLocalDpi xmlns:a14="http://schemas.microsoft.com/office/drawing/2010/main" val="0"/>
@@ -10906,7 +10832,6 @@
           </w:tcPr>
           <w:p>
             <w:r>
-              <w:lastRenderedPageBreak/>
               <w:t>Persona:</w:t>
             </w:r>
           </w:p>
@@ -10964,7 +10889,7 @@
                           </pic:cNvPicPr>
                         </pic:nvPicPr>
                         <pic:blipFill>
-                          <a:blip r:embed="rId27" cstate="print">
+                          <a:blip r:embed="rId28" cstate="print">
                             <a:extLst>
                               <a:ext uri="{28A0092B-C50C-407E-A947-70E740481C1C}">
                                 <a14:useLocalDpi xmlns:a14="http://schemas.microsoft.com/office/drawing/2010/main" val="0"/>
@@ -11275,7 +11200,6 @@
           </w:tcPr>
           <w:p>
             <w:r>
-              <w:lastRenderedPageBreak/>
               <w:t>Persona:</w:t>
             </w:r>
           </w:p>
@@ -11333,7 +11257,7 @@
                           </pic:cNvPicPr>
                         </pic:nvPicPr>
                         <pic:blipFill>
-                          <a:blip r:embed="rId28" cstate="print">
+                          <a:blip r:embed="rId29" cstate="print">
                             <a:extLst>
                               <a:ext uri="{28A0092B-C50C-407E-A947-70E740481C1C}">
                                 <a14:useLocalDpi xmlns:a14="http://schemas.microsoft.com/office/drawing/2010/main" val="0"/>
@@ -11670,7 +11594,6 @@
           <w:noProof/>
           <w:lang w:eastAsia="en-GB"/>
         </w:rPr>
-        <w:lastRenderedPageBreak/>
         <w:drawing>
           <wp:anchor distT="0" distB="0" distL="114300" distR="114300" simplePos="0" relativeHeight="251665408" behindDoc="0" locked="0" layoutInCell="1" allowOverlap="1" wp14:anchorId="7EBA2C02" wp14:editId="47374D59">
             <wp:simplePos x="0" y="0"/>
@@ -11697,7 +11620,7 @@
                     </pic:cNvPicPr>
                   </pic:nvPicPr>
                   <pic:blipFill rotWithShape="1">
-                    <a:blip r:embed="rId29" cstate="print">
+                    <a:blip r:embed="rId30" cstate="print">
                       <a:extLst>
                         <a:ext uri="{28A0092B-C50C-407E-A947-70E740481C1C}">
                           <a14:useLocalDpi xmlns:a14="http://schemas.microsoft.com/office/drawing/2010/main" val="0"/>
@@ -11724,7 +11647,7 @@
                         <a14:shadowObscured xmlns:a14="http://schemas.microsoft.com/office/drawing/2010/main"/>
                       </a:ext>
                       <a:ext uri="{FAA26D3D-D897-4be2-8F04-BA451C77F1D7}">
-                        <ma14:placeholderFlag xmlns:cx="http://schemas.microsoft.com/office/drawing/2014/chartex" xmlns:cx1="http://schemas.microsoft.com/office/drawing/2015/9/8/chartex" xmlns:cx2="http://schemas.microsoft.com/office/drawing/2015/10/21/chartex" xmlns:cx3="http://schemas.microsoft.com/office/drawing/2016/5/9/chartex" xmlns:cx4="http://schemas.microsoft.com/office/drawing/2016/5/10/chartex" xmlns:cx5="http://schemas.microsoft.com/office/drawing/2016/5/11/chartex" xmlns:cx6="http://schemas.microsoft.com/office/drawing/2016/5/12/chartex" xmlns:cx7="http://schemas.microsoft.com/office/drawing/2016/5/13/chartex" xmlns:cx8="http://schemas.microsoft.com/office/drawing/2016/5/14/chartex" xmlns:aink="http://schemas.microsoft.com/office/drawing/2016/ink" xmlns:am3d="http://schemas.microsoft.com/office/drawing/2017/model3d" xmlns:w15="http://schemas.microsoft.com/office/word/2012/wordml" xmlns:w16cid="http://schemas.microsoft.com/office/word/2016/wordml/cid" xmlns:w16se="http://schemas.microsoft.com/office/word/2015/wordml/symex" xmlns:ma14="http://schemas.microsoft.com/office/mac/drawingml/2011/main" xmlns:w="http://schemas.openxmlformats.org/wordprocessingml/2006/main" xmlns:w10="urn:schemas-microsoft-com:office:word" xmlns:v="urn:schemas-microsoft-com:vml" xmlns:o="urn:schemas-microsoft-com:office:office" xmlns:mv="urn:schemas-microsoft-com:mac:vml" xmlns:mo="http://schemas.microsoft.com/office/mac/office/2008/main" xmlns=""/>
+                        <ma14:placeholderFlag xmlns="" xmlns:mo="http://schemas.microsoft.com/office/mac/office/2008/main" xmlns:mv="urn:schemas-microsoft-com:mac:vml" xmlns:o="urn:schemas-microsoft-com:office:office" xmlns:v="urn:schemas-microsoft-com:vml" xmlns:w10="urn:schemas-microsoft-com:office:word" xmlns:w="http://schemas.openxmlformats.org/wordprocessingml/2006/main" xmlns:ma14="http://schemas.microsoft.com/office/mac/drawingml/2011/main" xmlns:w16se="http://schemas.microsoft.com/office/word/2015/wordml/symex" xmlns:w16cid="http://schemas.microsoft.com/office/word/2016/wordml/cid" xmlns:w15="http://schemas.microsoft.com/office/word/2012/wordml" xmlns:am3d="http://schemas.microsoft.com/office/drawing/2017/model3d" xmlns:aink="http://schemas.microsoft.com/office/drawing/2016/ink" xmlns:cx8="http://schemas.microsoft.com/office/drawing/2016/5/14/chartex" xmlns:cx7="http://schemas.microsoft.com/office/drawing/2016/5/13/chartex" xmlns:cx6="http://schemas.microsoft.com/office/drawing/2016/5/12/chartex" xmlns:cx5="http://schemas.microsoft.com/office/drawing/2016/5/11/chartex" xmlns:cx4="http://schemas.microsoft.com/office/drawing/2016/5/10/chartex" xmlns:cx3="http://schemas.microsoft.com/office/drawing/2016/5/9/chartex" xmlns:cx2="http://schemas.microsoft.com/office/drawing/2015/10/21/chartex" xmlns:cx1="http://schemas.microsoft.com/office/drawing/2015/9/8/chartex" xmlns:cx="http://schemas.microsoft.com/office/drawing/2014/chartex"/>
                       </a:ext>
                     </a:extLst>
                   </pic:spPr>
@@ -12221,7 +12144,6 @@
       </w:pPr>
       <w:bookmarkStart w:id="49" w:name="_Toc501015464"/>
       <w:r>
-        <w:lastRenderedPageBreak/>
         <w:t>Functional Specification</w:t>
       </w:r>
       <w:bookmarkEnd w:id="49"/>
@@ -12283,7 +12205,7 @@
                     </pic:cNvPicPr>
                   </pic:nvPicPr>
                   <pic:blipFill>
-                    <a:blip r:embed="rId30" cstate="print">
+                    <a:blip r:embed="rId31" cstate="print">
                       <a:extLst>
                         <a:ext uri="{28A0092B-C50C-407E-A947-70E740481C1C}">
                           <a14:useLocalDpi xmlns:a14="http://schemas.microsoft.com/office/drawing/2010/main" val="0"/>
@@ -12375,7 +12297,6 @@
       </w:pPr>
       <w:bookmarkStart w:id="50" w:name="_Toc501015465"/>
       <w:r>
-        <w:lastRenderedPageBreak/>
         <w:t>Design</w:t>
       </w:r>
       <w:bookmarkEnd w:id="50"/>
@@ -12398,6 +12319,7 @@
           <w:noProof/>
           <w:lang w:eastAsia="en-GB"/>
         </w:rPr>
+        <w:lastRenderedPageBreak/>
         <w:drawing>
           <wp:anchor distT="0" distB="0" distL="114300" distR="114300" simplePos="0" relativeHeight="251668480" behindDoc="0" locked="0" layoutInCell="1" allowOverlap="1" wp14:anchorId="4E88E7FE" wp14:editId="7538DE2D">
             <wp:simplePos x="0" y="0"/>
@@ -12424,7 +12346,7 @@
                     </pic:cNvPicPr>
                   </pic:nvPicPr>
                   <pic:blipFill>
-                    <a:blip r:embed="rId31" cstate="print">
+                    <a:blip r:embed="rId32" cstate="print">
                       <a:extLst>
                         <a:ext uri="{28A0092B-C50C-407E-A947-70E740481C1C}">
                           <a14:useLocalDpi xmlns:a14="http://schemas.microsoft.com/office/drawing/2010/main" val="0"/>
@@ -12481,6 +12403,7 @@
         <w:spacing w:after="0" w:line="240" w:lineRule="auto"/>
       </w:pPr>
       <w:r>
+        <w:lastRenderedPageBreak/>
         <w:t>Use Case Diagram**NOT MENTIONED**</w:t>
       </w:r>
     </w:p>
@@ -12516,7 +12439,7 @@
                     </pic:cNvPicPr>
                   </pic:nvPicPr>
                   <pic:blipFill>
-                    <a:blip r:embed="rId32">
+                    <a:blip r:embed="rId33">
                       <a:extLst>
                         <a:ext uri="{28A0092B-C50C-407E-A947-70E740481C1C}">
                           <a14:useLocalDpi xmlns:a14="http://schemas.microsoft.com/office/drawing/2010/main" val="0"/>
@@ -12591,7 +12514,6 @@
           <w:noProof/>
           <w:lang w:eastAsia="en-GB"/>
         </w:rPr>
-        <w:lastRenderedPageBreak/>
         <w:drawing>
           <wp:anchor distT="0" distB="0" distL="114300" distR="114300" simplePos="0" relativeHeight="251670528" behindDoc="0" locked="0" layoutInCell="1" allowOverlap="1" wp14:anchorId="18C3D593" wp14:editId="5AD09DA7">
             <wp:simplePos x="0" y="0"/>
@@ -12618,7 +12540,7 @@
                     </pic:cNvPicPr>
                   </pic:nvPicPr>
                   <pic:blipFill>
-                    <a:blip r:embed="rId33" cstate="print">
+                    <a:blip r:embed="rId34" cstate="print">
                       <a:extLst>
                         <a:ext uri="{28A0092B-C50C-407E-A947-70E740481C1C}">
                           <a14:useLocalDpi xmlns:a14="http://schemas.microsoft.com/office/drawing/2010/main" val="0"/>
@@ -12710,27 +12632,22 @@
     <w:p/>
     <w:p/>
     <w:p>
-      <w:proofErr w:type="gramStart"/>
-      <w:r>
+      <w:r>
+        <w:t>L .    Conceptual prototypes</w:t>
+      </w:r>
+    </w:p>
+    <w:p>
+      <w:pPr>
+        <w:rPr>
+          <w:u w:val="single"/>
+        </w:rPr>
+      </w:pPr>
+      <w:r>
+        <w:rPr>
+          <w:noProof/>
+          <w:lang w:eastAsia="en-GB"/>
+        </w:rPr>
         <w:lastRenderedPageBreak/>
-        <w:t>L .</w:t>
-      </w:r>
-      <w:proofErr w:type="gramEnd"/>
-      <w:r>
-        <w:t xml:space="preserve">    Conceptual prototypes</w:t>
-      </w:r>
-    </w:p>
-    <w:p>
-      <w:pPr>
-        <w:rPr>
-          <w:u w:val="single"/>
-        </w:rPr>
-      </w:pPr>
-      <w:r>
-        <w:rPr>
-          <w:noProof/>
-          <w:lang w:eastAsia="en-GB"/>
-        </w:rPr>
         <w:drawing>
           <wp:anchor distT="0" distB="0" distL="114300" distR="114300" simplePos="0" relativeHeight="251648000" behindDoc="1" locked="0" layoutInCell="1" allowOverlap="1" wp14:anchorId="491C2D52" wp14:editId="4EAED7D9">
             <wp:simplePos x="0" y="0"/>
@@ -12763,7 +12680,7 @@
                     <pic:cNvPicPr/>
                   </pic:nvPicPr>
                   <pic:blipFill>
-                    <a:blip r:embed="rId34">
+                    <a:blip r:embed="rId35">
                       <a:extLst>
                         <a:ext uri="{28A0092B-C50C-407E-A947-70E740481C1C}">
                           <a14:useLocalDpi xmlns:a14="http://schemas.microsoft.com/office/drawing/2010/main" val="0"/>
@@ -12832,7 +12749,7 @@
                     <pic:cNvPicPr/>
                   </pic:nvPicPr>
                   <pic:blipFill>
-                    <a:blip r:embed="rId35">
+                    <a:blip r:embed="rId36">
                       <a:extLst>
                         <a:ext uri="{28A0092B-C50C-407E-A947-70E740481C1C}">
                           <a14:useLocalDpi xmlns:a14="http://schemas.microsoft.com/office/drawing/2010/main" val="0"/>
@@ -12901,7 +12818,7 @@
                     <pic:cNvPicPr/>
                   </pic:nvPicPr>
                   <pic:blipFill>
-                    <a:blip r:embed="rId36">
+                    <a:blip r:embed="rId37">
                       <a:extLst>
                         <a:ext uri="{28A0092B-C50C-407E-A947-70E740481C1C}">
                           <a14:useLocalDpi xmlns:a14="http://schemas.microsoft.com/office/drawing/2010/main" val="0"/>
@@ -13042,7 +12959,7 @@
                     <pic:cNvPicPr/>
                   </pic:nvPicPr>
                   <pic:blipFill>
-                    <a:blip r:embed="rId37" cstate="print">
+                    <a:blip r:embed="rId38" cstate="print">
                       <a:extLst>
                         <a:ext uri="{28A0092B-C50C-407E-A947-70E740481C1C}">
                           <a14:useLocalDpi xmlns:a14="http://schemas.microsoft.com/office/drawing/2010/main" val="0"/>
@@ -13190,7 +13107,7 @@
                     <pic:cNvPicPr/>
                   </pic:nvPicPr>
                   <pic:blipFill>
-                    <a:blip r:embed="rId38" cstate="print">
+                    <a:blip r:embed="rId39" cstate="print">
                       <a:extLst>
                         <a:ext uri="{28A0092B-C50C-407E-A947-70E740481C1C}">
                           <a14:useLocalDpi xmlns:a14="http://schemas.microsoft.com/office/drawing/2010/main" val="0"/>
@@ -13281,7 +13198,7 @@
                     <pic:cNvPicPr/>
                   </pic:nvPicPr>
                   <pic:blipFill>
-                    <a:blip r:embed="rId39">
+                    <a:blip r:embed="rId40">
                       <a:extLst>
                         <a:ext uri="{28A0092B-C50C-407E-A947-70E740481C1C}">
                           <a14:useLocalDpi xmlns:a14="http://schemas.microsoft.com/office/drawing/2010/main" val="0"/>
@@ -13352,7 +13269,7 @@
                     </pic:cNvPicPr>
                   </pic:nvPicPr>
                   <pic:blipFill>
-                    <a:blip r:embed="rId40">
+                    <a:blip r:embed="rId41">
                       <a:extLst>
                         <a:ext uri="{28A0092B-C50C-407E-A947-70E740481C1C}">
                           <a14:useLocalDpi xmlns:a14="http://schemas.microsoft.com/office/drawing/2010/main" val="0"/>
@@ -13426,7 +13343,7 @@
                     <pic:cNvPicPr/>
                   </pic:nvPicPr>
                   <pic:blipFill>
-                    <a:blip r:embed="rId41">
+                    <a:blip r:embed="rId42">
                       <a:extLst>
                         <a:ext uri="{28A0092B-C50C-407E-A947-70E740481C1C}">
                           <a14:useLocalDpi xmlns:a14="http://schemas.microsoft.com/office/drawing/2010/main" val="0"/>
@@ -13543,7 +13460,7 @@
                     <pic:cNvPicPr/>
                   </pic:nvPicPr>
                   <pic:blipFill>
-                    <a:blip r:embed="rId42">
+                    <a:blip r:embed="rId43">
                       <a:extLst>
                         <a:ext uri="{28A0092B-C50C-407E-A947-70E740481C1C}">
                           <a14:useLocalDpi xmlns:a14="http://schemas.microsoft.com/office/drawing/2010/main" val="0"/>
@@ -13612,7 +13529,7 @@
                     <pic:cNvPicPr/>
                   </pic:nvPicPr>
                   <pic:blipFill>
-                    <a:blip r:embed="rId43">
+                    <a:blip r:embed="rId44">
                       <a:extLst>
                         <a:ext uri="{28A0092B-C50C-407E-A947-70E740481C1C}">
                           <a14:useLocalDpi xmlns:a14="http://schemas.microsoft.com/office/drawing/2010/main" val="0"/>
@@ -13681,7 +13598,7 @@
                     <pic:cNvPicPr/>
                   </pic:nvPicPr>
                   <pic:blipFill>
-                    <a:blip r:embed="rId39">
+                    <a:blip r:embed="rId40">
                       <a:extLst>
                         <a:ext uri="{28A0092B-C50C-407E-A947-70E740481C1C}">
                           <a14:useLocalDpi xmlns:a14="http://schemas.microsoft.com/office/drawing/2010/main" val="0"/>
@@ -13734,19 +13651,11 @@
       <w:r>
         <w:t xml:space="preserve">                                    </w:t>
       </w:r>
-      <w:proofErr w:type="gramStart"/>
       <w:r>
         <w:rPr>
           <w:u w:val="single"/>
         </w:rPr>
-        <w:t>Displaying</w:t>
-      </w:r>
-      <w:proofErr w:type="gramEnd"/>
-      <w:r>
-        <w:rPr>
-          <w:u w:val="single"/>
-        </w:rPr>
-        <w:t xml:space="preserve"> decorators</w:t>
+        <w:t>Displaying decorators</w:t>
       </w:r>
     </w:p>
     <w:p>
@@ -13820,7 +13729,7 @@
                     <pic:cNvPicPr/>
                   </pic:nvPicPr>
                   <pic:blipFill>
-                    <a:blip r:embed="rId44">
+                    <a:blip r:embed="rId45">
                       <a:extLst>
                         <a:ext uri="{28A0092B-C50C-407E-A947-70E740481C1C}">
                           <a14:useLocalDpi xmlns:a14="http://schemas.microsoft.com/office/drawing/2010/main" val="0"/>
@@ -13916,7 +13825,7 @@
               </wp:inline>
             </w:drawing>
           </mc:Choice>
-          <mc:Fallback xmlns:cx="http://schemas.microsoft.com/office/drawing/2014/chartex" xmlns:cx1="http://schemas.microsoft.com/office/drawing/2015/9/8/chartex" xmlns:cx2="http://schemas.microsoft.com/office/drawing/2015/10/21/chartex" xmlns:cx3="http://schemas.microsoft.com/office/drawing/2016/5/9/chartex" xmlns:cx4="http://schemas.microsoft.com/office/drawing/2016/5/10/chartex" xmlns:cx5="http://schemas.microsoft.com/office/drawing/2016/5/11/chartex" xmlns:cx6="http://schemas.microsoft.com/office/drawing/2016/5/12/chartex" xmlns:cx7="http://schemas.microsoft.com/office/drawing/2016/5/13/chartex" xmlns:cx8="http://schemas.microsoft.com/office/drawing/2016/5/14/chartex" xmlns:aink="http://schemas.microsoft.com/office/drawing/2016/ink" xmlns:am3d="http://schemas.microsoft.com/office/drawing/2017/model3d" xmlns:w15="http://schemas.microsoft.com/office/word/2012/wordml" xmlns:w16cid="http://schemas.microsoft.com/office/word/2016/wordml/cid" xmlns:w16se="http://schemas.microsoft.com/office/word/2015/wordml/symex">
+          <mc:Fallback xmlns:w16se="http://schemas.microsoft.com/office/word/2015/wordml/symex" xmlns:w16cid="http://schemas.microsoft.com/office/word/2016/wordml/cid" xmlns:w15="http://schemas.microsoft.com/office/word/2012/wordml" xmlns:am3d="http://schemas.microsoft.com/office/drawing/2017/model3d" xmlns:aink="http://schemas.microsoft.com/office/drawing/2016/ink" xmlns:cx8="http://schemas.microsoft.com/office/drawing/2016/5/14/chartex" xmlns:cx7="http://schemas.microsoft.com/office/drawing/2016/5/13/chartex" xmlns:cx6="http://schemas.microsoft.com/office/drawing/2016/5/12/chartex" xmlns:cx5="http://schemas.microsoft.com/office/drawing/2016/5/11/chartex" xmlns:cx4="http://schemas.microsoft.com/office/drawing/2016/5/10/chartex" xmlns:cx3="http://schemas.microsoft.com/office/drawing/2016/5/9/chartex" xmlns:cx2="http://schemas.microsoft.com/office/drawing/2015/10/21/chartex" xmlns:cx1="http://schemas.microsoft.com/office/drawing/2015/9/8/chartex" xmlns:cx="http://schemas.microsoft.com/office/drawing/2014/chartex">
             <w:pict>
               <v:rect w14:anchorId="2AB49C2B" id="Rectangle 32" o:spid="_x0000_s1026" alt="payment system.png" style="width:24pt;height:24pt;visibility:visible;mso-wrap-style:square;mso-left-percent:-10001;mso-top-percent:-10001;mso-position-horizontal:absolute;mso-position-horizontal-relative:char;mso-position-vertical:absolute;mso-position-vertical-relative:line;mso-left-percent:-10001;mso-top-percent:-10001;v-text-anchor:top" o:gfxdata="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" filled="f" stroked="f">
                 <o:lock v:ext="edit" aspectratio="t"/>
@@ -13990,7 +13899,7 @@
               </wp:inline>
             </w:drawing>
           </mc:Choice>
-          <mc:Fallback xmlns:cx="http://schemas.microsoft.com/office/drawing/2014/chartex" xmlns:cx1="http://schemas.microsoft.com/office/drawing/2015/9/8/chartex" xmlns:cx2="http://schemas.microsoft.com/office/drawing/2015/10/21/chartex" xmlns:cx3="http://schemas.microsoft.com/office/drawing/2016/5/9/chartex" xmlns:cx4="http://schemas.microsoft.com/office/drawing/2016/5/10/chartex" xmlns:cx5="http://schemas.microsoft.com/office/drawing/2016/5/11/chartex" xmlns:cx6="http://schemas.microsoft.com/office/drawing/2016/5/12/chartex" xmlns:cx7="http://schemas.microsoft.com/office/drawing/2016/5/13/chartex" xmlns:cx8="http://schemas.microsoft.com/office/drawing/2016/5/14/chartex" xmlns:aink="http://schemas.microsoft.com/office/drawing/2016/ink" xmlns:am3d="http://schemas.microsoft.com/office/drawing/2017/model3d" xmlns:w15="http://schemas.microsoft.com/office/word/2012/wordml" xmlns:w16cid="http://schemas.microsoft.com/office/word/2016/wordml/cid" xmlns:w16se="http://schemas.microsoft.com/office/word/2015/wordml/symex">
+          <mc:Fallback xmlns:w16se="http://schemas.microsoft.com/office/word/2015/wordml/symex" xmlns:w16cid="http://schemas.microsoft.com/office/word/2016/wordml/cid" xmlns:w15="http://schemas.microsoft.com/office/word/2012/wordml" xmlns:am3d="http://schemas.microsoft.com/office/drawing/2017/model3d" xmlns:aink="http://schemas.microsoft.com/office/drawing/2016/ink" xmlns:cx8="http://schemas.microsoft.com/office/drawing/2016/5/14/chartex" xmlns:cx7="http://schemas.microsoft.com/office/drawing/2016/5/13/chartex" xmlns:cx6="http://schemas.microsoft.com/office/drawing/2016/5/12/chartex" xmlns:cx5="http://schemas.microsoft.com/office/drawing/2016/5/11/chartex" xmlns:cx4="http://schemas.microsoft.com/office/drawing/2016/5/10/chartex" xmlns:cx3="http://schemas.microsoft.com/office/drawing/2016/5/9/chartex" xmlns:cx2="http://schemas.microsoft.com/office/drawing/2015/10/21/chartex" xmlns:cx1="http://schemas.microsoft.com/office/drawing/2015/9/8/chartex" xmlns:cx="http://schemas.microsoft.com/office/drawing/2014/chartex">
             <w:pict>
               <v:rect w14:anchorId="66F72243" id="Rectangle 33" o:spid="_x0000_s1026" alt="IM.png" style="width:24pt;height:24pt;visibility:visible;mso-wrap-style:square;mso-left-percent:-10001;mso-top-percent:-10001;mso-position-horizontal:absolute;mso-position-horizontal-relative:char;mso-position-vertical:absolute;mso-position-vertical-relative:line;mso-left-percent:-10001;mso-top-percent:-10001;v-text-anchor:top" o:gfxdata="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" filled="f" stroked="f">
                 <o:lock v:ext="edit" aspectratio="t"/>
@@ -14089,7 +13998,7 @@
                     <pic:cNvPicPr/>
                   </pic:nvPicPr>
                   <pic:blipFill>
-                    <a:blip r:embed="rId45" cstate="print">
+                    <a:blip r:embed="rId46" cstate="print">
                       <a:extLst>
                         <a:ext uri="{28A0092B-C50C-407E-A947-70E740481C1C}">
                           <a14:useLocalDpi xmlns:a14="http://schemas.microsoft.com/office/drawing/2010/main" val="0"/>
@@ -14163,7 +14072,7 @@
                     <pic:cNvPicPr/>
                   </pic:nvPicPr>
                   <pic:blipFill>
-                    <a:blip r:embed="rId46">
+                    <a:blip r:embed="rId47">
                       <a:extLst>
                         <a:ext uri="{28A0092B-C50C-407E-A947-70E740481C1C}">
                           <a14:useLocalDpi xmlns:a14="http://schemas.microsoft.com/office/drawing/2010/main" val="0"/>
@@ -14267,7 +14176,7 @@
                     <pic:cNvPicPr/>
                   </pic:nvPicPr>
                   <pic:blipFill>
-                    <a:blip r:embed="rId47" cstate="print">
+                    <a:blip r:embed="rId48" cstate="print">
                       <a:extLst>
                         <a:ext uri="{28A0092B-C50C-407E-A947-70E740481C1C}">
                           <a14:useLocalDpi xmlns:a14="http://schemas.microsoft.com/office/drawing/2010/main" val="0"/>
@@ -14341,7 +14250,7 @@
                     <pic:cNvPicPr/>
                   </pic:nvPicPr>
                   <pic:blipFill>
-                    <a:blip r:embed="rId48" cstate="print">
+                    <a:blip r:embed="rId49" cstate="print">
                       <a:extLst>
                         <a:ext uri="{28A0092B-C50C-407E-A947-70E740481C1C}">
                           <a14:useLocalDpi xmlns:a14="http://schemas.microsoft.com/office/drawing/2010/main" val="0"/>
@@ -14454,7 +14363,7 @@
                     <pic:cNvPicPr/>
                   </pic:nvPicPr>
                   <pic:blipFill>
-                    <a:blip r:embed="rId49" cstate="print">
+                    <a:blip r:embed="rId50" cstate="print">
                       <a:extLst>
                         <a:ext uri="{28A0092B-C50C-407E-A947-70E740481C1C}">
                           <a14:useLocalDpi xmlns:a14="http://schemas.microsoft.com/office/drawing/2010/main" val="0"/>
@@ -14553,7 +14462,7 @@
               </wp:inline>
             </w:drawing>
           </mc:Choice>
-          <mc:Fallback xmlns:cx="http://schemas.microsoft.com/office/drawing/2014/chartex" xmlns:cx1="http://schemas.microsoft.com/office/drawing/2015/9/8/chartex" xmlns:cx2="http://schemas.microsoft.com/office/drawing/2015/10/21/chartex" xmlns:cx3="http://schemas.microsoft.com/office/drawing/2016/5/9/chartex" xmlns:cx4="http://schemas.microsoft.com/office/drawing/2016/5/10/chartex" xmlns:cx5="http://schemas.microsoft.com/office/drawing/2016/5/11/chartex" xmlns:cx6="http://schemas.microsoft.com/office/drawing/2016/5/12/chartex" xmlns:cx7="http://schemas.microsoft.com/office/drawing/2016/5/13/chartex" xmlns:cx8="http://schemas.microsoft.com/office/drawing/2016/5/14/chartex" xmlns:aink="http://schemas.microsoft.com/office/drawing/2016/ink" xmlns:am3d="http://schemas.microsoft.com/office/drawing/2017/model3d" xmlns:w15="http://schemas.microsoft.com/office/word/2012/wordml" xmlns:w16cid="http://schemas.microsoft.com/office/word/2016/wordml/cid" xmlns:w16se="http://schemas.microsoft.com/office/word/2015/wordml/symex">
+          <mc:Fallback xmlns:w16se="http://schemas.microsoft.com/office/word/2015/wordml/symex" xmlns:w16cid="http://schemas.microsoft.com/office/word/2016/wordml/cid" xmlns:w15="http://schemas.microsoft.com/office/word/2012/wordml" xmlns:am3d="http://schemas.microsoft.com/office/drawing/2017/model3d" xmlns:aink="http://schemas.microsoft.com/office/drawing/2016/ink" xmlns:cx8="http://schemas.microsoft.com/office/drawing/2016/5/14/chartex" xmlns:cx7="http://schemas.microsoft.com/office/drawing/2016/5/13/chartex" xmlns:cx6="http://schemas.microsoft.com/office/drawing/2016/5/12/chartex" xmlns:cx5="http://schemas.microsoft.com/office/drawing/2016/5/11/chartex" xmlns:cx4="http://schemas.microsoft.com/office/drawing/2016/5/10/chartex" xmlns:cx3="http://schemas.microsoft.com/office/drawing/2016/5/9/chartex" xmlns:cx2="http://schemas.microsoft.com/office/drawing/2015/10/21/chartex" xmlns:cx1="http://schemas.microsoft.com/office/drawing/2015/9/8/chartex" xmlns:cx="http://schemas.microsoft.com/office/drawing/2014/chartex">
             <w:pict>
               <v:rect w14:anchorId="46A4B256" id="Rectangle 19" o:spid="_x0000_s1026" alt="LandscapeVsPortrait.png" style="width:24pt;height:24pt;visibility:visible;mso-wrap-style:square;mso-left-percent:-10001;mso-top-percent:-10001;mso-position-horizontal:absolute;mso-position-horizontal-relative:char;mso-position-vertical:absolute;mso-position-vertical-relative:line;mso-left-percent:-10001;mso-top-percent:-10001;v-text-anchor:top" o:gfxdata="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" filled="f" stroked="f">
                 <o:lock v:ext="edit" aspectratio="t"/>
@@ -14625,7 +14534,7 @@
               </wp:inline>
             </w:drawing>
           </mc:Choice>
-          <mc:Fallback xmlns:cx="http://schemas.microsoft.com/office/drawing/2014/chartex" xmlns:cx1="http://schemas.microsoft.com/office/drawing/2015/9/8/chartex" xmlns:cx2="http://schemas.microsoft.com/office/drawing/2015/10/21/chartex" xmlns:cx3="http://schemas.microsoft.com/office/drawing/2016/5/9/chartex" xmlns:cx4="http://schemas.microsoft.com/office/drawing/2016/5/10/chartex" xmlns:cx5="http://schemas.microsoft.com/office/drawing/2016/5/11/chartex" xmlns:cx6="http://schemas.microsoft.com/office/drawing/2016/5/12/chartex" xmlns:cx7="http://schemas.microsoft.com/office/drawing/2016/5/13/chartex" xmlns:cx8="http://schemas.microsoft.com/office/drawing/2016/5/14/chartex" xmlns:aink="http://schemas.microsoft.com/office/drawing/2016/ink" xmlns:am3d="http://schemas.microsoft.com/office/drawing/2017/model3d" xmlns:w15="http://schemas.microsoft.com/office/word/2012/wordml" xmlns:w16cid="http://schemas.microsoft.com/office/word/2016/wordml/cid" xmlns:w16se="http://schemas.microsoft.com/office/word/2015/wordml/symex">
+          <mc:Fallback xmlns:w16se="http://schemas.microsoft.com/office/word/2015/wordml/symex" xmlns:w16cid="http://schemas.microsoft.com/office/word/2016/wordml/cid" xmlns:w15="http://schemas.microsoft.com/office/word/2012/wordml" xmlns:am3d="http://schemas.microsoft.com/office/drawing/2017/model3d" xmlns:aink="http://schemas.microsoft.com/office/drawing/2016/ink" xmlns:cx8="http://schemas.microsoft.com/office/drawing/2016/5/14/chartex" xmlns:cx7="http://schemas.microsoft.com/office/drawing/2016/5/13/chartex" xmlns:cx6="http://schemas.microsoft.com/office/drawing/2016/5/12/chartex" xmlns:cx5="http://schemas.microsoft.com/office/drawing/2016/5/11/chartex" xmlns:cx4="http://schemas.microsoft.com/office/drawing/2016/5/10/chartex" xmlns:cx3="http://schemas.microsoft.com/office/drawing/2016/5/9/chartex" xmlns:cx2="http://schemas.microsoft.com/office/drawing/2015/10/21/chartex" xmlns:cx1="http://schemas.microsoft.com/office/drawing/2015/9/8/chartex" xmlns:cx="http://schemas.microsoft.com/office/drawing/2014/chartex">
             <w:pict>
               <v:rect w14:anchorId="64D9E44C" id="Rectangle 23" o:spid="_x0000_s1026" alt="budget filter feedback.png" style="width:24pt;height:24pt;visibility:visible;mso-wrap-style:square;mso-left-percent:-10001;mso-top-percent:-10001;mso-position-horizontal:absolute;mso-position-horizontal-relative:char;mso-position-vertical:absolute;mso-position-vertical-relative:line;mso-left-percent:-10001;mso-top-percent:-10001;v-text-anchor:top" o:gfxdata="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" filled="f" stroked="f">
                 <o:lock v:ext="edit" aspectratio="t"/>
@@ -15076,7 +14985,7 @@
                     </pic:cNvPicPr>
                   </pic:nvPicPr>
                   <pic:blipFill>
-                    <a:blip r:embed="rId50">
+                    <a:blip r:embed="rId51">
                       <a:extLst>
                         <a:ext uri="{28A0092B-C50C-407E-A947-70E740481C1C}">
                           <a14:useLocalDpi xmlns:a14="http://schemas.microsoft.com/office/drawing/2010/main" val="0"/>
@@ -15172,7 +15081,7 @@
                     </pic:cNvPicPr>
                   </pic:nvPicPr>
                   <pic:blipFill>
-                    <a:blip r:embed="rId51">
+                    <a:blip r:embed="rId52">
                       <a:extLst>
                         <a:ext uri="{28A0092B-C50C-407E-A947-70E740481C1C}">
                           <a14:useLocalDpi xmlns:a14="http://schemas.microsoft.com/office/drawing/2010/main" val="0"/>
@@ -15306,7 +15215,7 @@
                     </pic:cNvPicPr>
                   </pic:nvPicPr>
                   <pic:blipFill>
-                    <a:blip r:embed="rId52">
+                    <a:blip r:embed="rId53">
                       <a:extLst>
                         <a:ext uri="{28A0092B-C50C-407E-A947-70E740481C1C}">
                           <a14:useLocalDpi xmlns:a14="http://schemas.microsoft.com/office/drawing/2010/main" val="0"/>
@@ -15378,7 +15287,9 @@
     <w:sectPr>
       <w:pgSz w:w="11906" w:h="16838"/>
       <w:pgMar w:top="1440" w:right="1440" w:bottom="1440" w:left="1440" w:header="708" w:footer="708" w:gutter="0"/>
+      <w:pgNumType w:start="1"/>
       <w:cols w:space="708"/>
+      <w:titlePg/>
       <w:docGrid w:linePitch="360"/>
     </w:sectPr>
   </w:body>
@@ -18529,6 +18440,48 @@
       <w:szCs w:val="16"/>
     </w:rPr>
   </w:style>
+  <w:style w:type="paragraph" w:styleId="Header">
+    <w:name w:val="header"/>
+    <w:basedOn w:val="Normal"/>
+    <w:link w:val="HeaderChar"/>
+    <w:uiPriority w:val="99"/>
+    <w:unhideWhenUsed/>
+    <w:rsid w:val="00870A9F"/>
+    <w:pPr>
+      <w:tabs>
+        <w:tab w:val="center" w:pos="4513"/>
+        <w:tab w:val="right" w:pos="9026"/>
+      </w:tabs>
+    </w:pPr>
+  </w:style>
+  <w:style w:type="character" w:customStyle="1" w:styleId="HeaderChar">
+    <w:name w:val="Header Char"/>
+    <w:basedOn w:val="DefaultParagraphFont"/>
+    <w:link w:val="Header"/>
+    <w:uiPriority w:val="99"/>
+    <w:rsid w:val="00870A9F"/>
+  </w:style>
+  <w:style w:type="paragraph" w:styleId="Footer">
+    <w:name w:val="footer"/>
+    <w:basedOn w:val="Normal"/>
+    <w:link w:val="FooterChar"/>
+    <w:uiPriority w:val="99"/>
+    <w:unhideWhenUsed/>
+    <w:rsid w:val="00870A9F"/>
+    <w:pPr>
+      <w:tabs>
+        <w:tab w:val="center" w:pos="4513"/>
+        <w:tab w:val="right" w:pos="9026"/>
+      </w:tabs>
+    </w:pPr>
+  </w:style>
+  <w:style w:type="character" w:customStyle="1" w:styleId="FooterChar">
+    <w:name w:val="Footer Char"/>
+    <w:basedOn w:val="DefaultParagraphFont"/>
+    <w:link w:val="Footer"/>
+    <w:uiPriority w:val="99"/>
+    <w:rsid w:val="00870A9F"/>
+  </w:style>
 </w:styles>
 </file>
 
@@ -19209,6 +19162,48 @@
       <w:szCs w:val="16"/>
     </w:rPr>
   </w:style>
+  <w:style w:type="paragraph" w:styleId="Header">
+    <w:name w:val="header"/>
+    <w:basedOn w:val="Normal"/>
+    <w:link w:val="HeaderChar"/>
+    <w:uiPriority w:val="99"/>
+    <w:unhideWhenUsed/>
+    <w:rsid w:val="00870A9F"/>
+    <w:pPr>
+      <w:tabs>
+        <w:tab w:val="center" w:pos="4513"/>
+        <w:tab w:val="right" w:pos="9026"/>
+      </w:tabs>
+    </w:pPr>
+  </w:style>
+  <w:style w:type="character" w:customStyle="1" w:styleId="HeaderChar">
+    <w:name w:val="Header Char"/>
+    <w:basedOn w:val="DefaultParagraphFont"/>
+    <w:link w:val="Header"/>
+    <w:uiPriority w:val="99"/>
+    <w:rsid w:val="00870A9F"/>
+  </w:style>
+  <w:style w:type="paragraph" w:styleId="Footer">
+    <w:name w:val="footer"/>
+    <w:basedOn w:val="Normal"/>
+    <w:link w:val="FooterChar"/>
+    <w:uiPriority w:val="99"/>
+    <w:unhideWhenUsed/>
+    <w:rsid w:val="00870A9F"/>
+    <w:pPr>
+      <w:tabs>
+        <w:tab w:val="center" w:pos="4513"/>
+        <w:tab w:val="right" w:pos="9026"/>
+      </w:tabs>
+    </w:pPr>
+  </w:style>
+  <w:style w:type="character" w:customStyle="1" w:styleId="FooterChar">
+    <w:name w:val="Footer Char"/>
+    <w:basedOn w:val="DefaultParagraphFont"/>
+    <w:link w:val="Footer"/>
+    <w:uiPriority w:val="99"/>
+    <w:rsid w:val="00870A9F"/>
+  </w:style>
 </w:styles>
 </file>
 
@@ -19502,7 +19497,7 @@
 </file>
 
 <file path=customXml/itemProps1.xml><?xml version="1.0" encoding="utf-8"?>
-<ds:datastoreItem xmlns:ds="http://schemas.openxmlformats.org/officeDocument/2006/customXml" ds:itemID="{3E95C440-39B5-49E8-9362-ADC7AFDBE5F1}">
+<ds:datastoreItem xmlns:ds="http://schemas.openxmlformats.org/officeDocument/2006/customXml" ds:itemID="{D9B51175-B560-4B9C-ACB4-C8F3343931F4}">
   <ds:schemaRefs>
     <ds:schemaRef ds:uri="http://schemas.openxmlformats.org/officeDocument/2006/bibliography"/>
   </ds:schemaRefs>

</xml_diff>

<commit_message>
starting to sort appendix
</commit_message>
<xml_diff>
--- a/Documents for report/Project Proposal Skeleton.docx
+++ b/Documents for report/Project Proposal Skeleton.docx
@@ -2734,6 +2734,7 @@
           <w:lang w:eastAsia="en-GB"/>
         </w:rPr>
         <w:sectPr>
+          <w:headerReference w:type="first" r:id="rId9"/>
           <w:pgSz w:w="11906" w:h="16838"/>
           <w:pgMar w:top="1440" w:right="1440" w:bottom="1440" w:left="1440" w:header="708" w:footer="708" w:gutter="0"/>
           <w:pgNumType w:start="1"/>
@@ -5633,7 +5634,7 @@
                     </pic:cNvPicPr>
                   </pic:nvPicPr>
                   <pic:blipFill>
-                    <a:blip r:embed="rId9" cstate="print">
+                    <a:blip r:embed="rId10" cstate="print">
                       <a:extLst>
                         <a:ext uri="{28A0092B-C50C-407E-A947-70E740481C1C}">
                           <a14:useLocalDpi xmlns:a14="http://schemas.microsoft.com/office/drawing/2010/main" val="0"/>
@@ -6350,7 +6351,7 @@
                     </pic:cNvPicPr>
                   </pic:nvPicPr>
                   <pic:blipFill>
-                    <a:blip r:embed="rId10" cstate="print">
+                    <a:blip r:embed="rId11" cstate="print">
                       <a:extLst>
                         <a:ext uri="{28A0092B-C50C-407E-A947-70E740481C1C}">
                           <a14:useLocalDpi xmlns:a14="http://schemas.microsoft.com/office/drawing/2010/main" val="0"/>
@@ -6418,7 +6419,7 @@
                     </pic:cNvPicPr>
                   </pic:nvPicPr>
                   <pic:blipFill>
-                    <a:blip r:embed="rId11" cstate="print">
+                    <a:blip r:embed="rId12" cstate="print">
                       <a:extLst>
                         <a:ext uri="{28A0092B-C50C-407E-A947-70E740481C1C}">
                           <a14:useLocalDpi xmlns:a14="http://schemas.microsoft.com/office/drawing/2010/main" val="0"/>
@@ -6772,7 +6773,7 @@
                     </pic:cNvPicPr>
                   </pic:nvPicPr>
                   <pic:blipFill rotWithShape="1">
-                    <a:blip r:embed="rId12" cstate="print">
+                    <a:blip r:embed="rId13" cstate="print">
                       <a:extLst>
                         <a:ext uri="{28A0092B-C50C-407E-A947-70E740481C1C}">
                           <a14:useLocalDpi xmlns:a14="http://schemas.microsoft.com/office/drawing/2010/main" val="0"/>
@@ -8390,8 +8391,6 @@
         </w:rPr>
         <w:t xml:space="preserve"> </w:t>
       </w:r>
-      <w:bookmarkStart w:id="32" w:name="_GoBack"/>
-      <w:bookmarkEnd w:id="32"/>
     </w:p>
     <w:p>
       <w:pPr>
@@ -8479,9 +8478,9 @@
           <w:u w:val="single"/>
         </w:rPr>
       </w:pPr>
-      <w:bookmarkStart w:id="33" w:name="_Toc500844036"/>
-      <w:bookmarkStart w:id="34" w:name="_Toc500844293"/>
-      <w:bookmarkStart w:id="35" w:name="_Toc501015458"/>
+      <w:bookmarkStart w:id="32" w:name="_Toc500844036"/>
+      <w:bookmarkStart w:id="33" w:name="_Toc500844293"/>
+      <w:bookmarkStart w:id="34" w:name="_Toc501015458"/>
       <w:r>
         <w:rPr>
           <w:sz w:val="30"/>
@@ -8490,9 +8489,9 @@
         </w:rPr>
         <w:t>Evaluation Plan</w:t>
       </w:r>
+      <w:bookmarkEnd w:id="32"/>
       <w:bookmarkEnd w:id="33"/>
       <w:bookmarkEnd w:id="34"/>
-      <w:bookmarkEnd w:id="35"/>
     </w:p>
     <w:p>
       <w:pPr>
@@ -8917,9 +8916,9 @@
           <w:u w:val="single"/>
         </w:rPr>
       </w:pPr>
-      <w:bookmarkStart w:id="36" w:name="_Toc500844037"/>
-      <w:bookmarkStart w:id="37" w:name="_Toc500844294"/>
-      <w:bookmarkStart w:id="38" w:name="_Toc501015459"/>
+      <w:bookmarkStart w:id="35" w:name="_Toc500844037"/>
+      <w:bookmarkStart w:id="36" w:name="_Toc500844294"/>
+      <w:bookmarkStart w:id="37" w:name="_Toc501015459"/>
       <w:r>
         <w:rPr>
           <w:sz w:val="30"/>
@@ -8929,9 +8928,9 @@
         <w:lastRenderedPageBreak/>
         <w:t>Project Management</w:t>
       </w:r>
+      <w:bookmarkEnd w:id="35"/>
       <w:bookmarkEnd w:id="36"/>
       <w:bookmarkEnd w:id="37"/>
-      <w:bookmarkEnd w:id="38"/>
     </w:p>
     <w:p>
       <w:pPr>
@@ -9345,9 +9344,9 @@
           <w:u w:val="single"/>
         </w:rPr>
       </w:pPr>
-      <w:bookmarkStart w:id="39" w:name="_Toc500844038"/>
-      <w:bookmarkStart w:id="40" w:name="_Toc500844295"/>
-      <w:bookmarkStart w:id="41" w:name="_Toc501015460"/>
+      <w:bookmarkStart w:id="38" w:name="_Toc500844038"/>
+      <w:bookmarkStart w:id="39" w:name="_Toc500844295"/>
+      <w:bookmarkStart w:id="40" w:name="_Toc501015460"/>
       <w:r>
         <w:rPr>
           <w:sz w:val="30"/>
@@ -9356,9 +9355,9 @@
         </w:rPr>
         <w:t>Conclusion</w:t>
       </w:r>
+      <w:bookmarkEnd w:id="38"/>
       <w:bookmarkEnd w:id="39"/>
       <w:bookmarkEnd w:id="40"/>
-      <w:bookmarkEnd w:id="41"/>
     </w:p>
     <w:p>
       <w:pPr>
@@ -9562,9 +9561,9 @@
           <w:u w:val="single"/>
         </w:rPr>
       </w:pPr>
-      <w:bookmarkStart w:id="42" w:name="_Toc500844039"/>
-      <w:bookmarkStart w:id="43" w:name="_Toc500844296"/>
-      <w:bookmarkStart w:id="44" w:name="_Toc501015461"/>
+      <w:bookmarkStart w:id="41" w:name="_Toc500844039"/>
+      <w:bookmarkStart w:id="42" w:name="_Toc500844296"/>
+      <w:bookmarkStart w:id="43" w:name="_Toc501015461"/>
       <w:r>
         <w:rPr>
           <w:sz w:val="30"/>
@@ -9574,9 +9573,9 @@
         <w:lastRenderedPageBreak/>
         <w:t>Bibliography</w:t>
       </w:r>
+      <w:bookmarkEnd w:id="41"/>
       <w:bookmarkEnd w:id="42"/>
       <w:bookmarkEnd w:id="43"/>
-      <w:bookmarkEnd w:id="44"/>
     </w:p>
     <w:p>
       <w:pPr>
@@ -9608,7 +9607,7 @@
       <w:r>
         <w:t xml:space="preserve">Barton C. Home ownership and renting: demographics [Internet]. Researchbriefings.parliament.uk. 2017 [cited 3 December 2017]. Available from: </w:t>
       </w:r>
-      <w:hyperlink r:id="rId13" w:history="1">
+      <w:hyperlink r:id="rId14" w:history="1">
         <w:r>
           <w:rPr>
             <w:rStyle w:val="Hyperlink"/>
@@ -9655,7 +9654,7 @@
       <w:r>
         <w:t xml:space="preserve">December 2017]. Available from: </w:t>
       </w:r>
-      <w:hyperlink r:id="rId14" w:history="1">
+      <w:hyperlink r:id="rId15" w:history="1">
         <w:r>
           <w:rPr>
             <w:rStyle w:val="Hyperlink"/>
@@ -9730,7 +9729,7 @@
       <w:r>
         <w:t xml:space="preserve">Marvel App - Free mobile &amp; web prototyping (iOS, Android) for designers – Marvel [Internet]. Marvel Prototyping. 2017 [cited 6 November 2017]. Available from: </w:t>
       </w:r>
-      <w:hyperlink r:id="rId15" w:history="1">
+      <w:hyperlink r:id="rId16" w:history="1">
         <w:r>
           <w:rPr>
             <w:rStyle w:val="Hyperlink"/>
@@ -9779,7 +9778,7 @@
       <w:r>
         <w:t xml:space="preserve"> [Internet]. Ketai.org. 2017 [cited 21 November 2017]. Available from: </w:t>
       </w:r>
-      <w:hyperlink r:id="rId16" w:history="1">
+      <w:hyperlink r:id="rId17" w:history="1">
         <w:r>
           <w:rPr>
             <w:rStyle w:val="Hyperlink"/>
@@ -9800,7 +9799,7 @@
       <w:r>
         <w:t xml:space="preserve">Unity software [Internet]. Unity3d. 2017 [cited 13 December 2017]. Available from: </w:t>
       </w:r>
-      <w:hyperlink r:id="rId17" w:history="1">
+      <w:hyperlink r:id="rId18" w:history="1">
         <w:r>
           <w:rPr>
             <w:rStyle w:val="Hyperlink"/>
@@ -9821,7 +9820,7 @@
       <w:r>
         <w:t xml:space="preserve">Vuforia | Augmented Reality [Internet]. Vuforia.com. 2017 [cited 29 November 2017]. Available from: </w:t>
       </w:r>
-      <w:hyperlink r:id="rId18" w:history="1">
+      <w:hyperlink r:id="rId19" w:history="1">
         <w:r>
           <w:rPr>
             <w:rStyle w:val="Hyperlink"/>
@@ -9842,7 +9841,7 @@
       <w:r>
         <w:t xml:space="preserve">MongoDB for GIANT Ideas [Internet]. MongoDB. 2017 [cited 11 December 2017]. Available from: </w:t>
       </w:r>
-      <w:hyperlink r:id="rId19" w:history="1">
+      <w:hyperlink r:id="rId20" w:history="1">
         <w:r>
           <w:rPr>
             <w:rStyle w:val="Hyperlink"/>
@@ -9881,7 +9880,7 @@
       <w:r>
         <w:t xml:space="preserve">. 2017 [cited 11 December 2017]. Available from: </w:t>
       </w:r>
-      <w:hyperlink r:id="rId20" w:history="1">
+      <w:hyperlink r:id="rId21" w:history="1">
         <w:r>
           <w:rPr>
             <w:rStyle w:val="Hyperlink"/>
@@ -9909,7 +9908,7 @@
       <w:r>
         <w:t xml:space="preserve"> 3.6.0 : Python Package Index [Internet]. Pypi.python.org. 2017 [cited 11 December 2017]. Available from: </w:t>
       </w:r>
-      <w:hyperlink r:id="rId21" w:history="1">
+      <w:hyperlink r:id="rId22" w:history="1">
         <w:r>
           <w:rPr>
             <w:rStyle w:val="Hyperlink"/>
@@ -9937,7 +9936,7 @@
         </w:rPr>
         <w:t xml:space="preserve">Facebook Login - Documentation - Facebook for Developers [Internet]. Facebook for Developers. 2017 [cited 11 December 2017]. Available from: </w:t>
       </w:r>
-      <w:hyperlink r:id="rId22" w:history="1">
+      <w:hyperlink r:id="rId23" w:history="1">
         <w:r>
           <w:rPr>
             <w:rStyle w:val="Hyperlink"/>
@@ -10088,9 +10087,18 @@
           <w:rFonts w:cstheme="minorHAnsi"/>
           <w:shd w:val="clear" w:color="auto" w:fill="FFFFFF"/>
         </w:rPr>
-        <w:t xml:space="preserve">Android Studio and SDK Tools | Android Studio [Internet]. Developer.android.com. 2017 [cited 12 December 2017]. Available from: </w:t>
-      </w:r>
-      <w:hyperlink r:id="rId23" w:history="1">
+        <w:t>Android Studio and SDK Tools | Android Studio [Internet]. Developer.android.com. 2017 [cited 12 December 2017]. Availa</w:t>
+      </w:r>
+      <w:bookmarkStart w:id="44" w:name="_GoBack"/>
+      <w:bookmarkEnd w:id="44"/>
+      <w:r>
+        <w:rPr>
+          <w:rFonts w:cstheme="minorHAnsi"/>
+          <w:shd w:val="clear" w:color="auto" w:fill="FFFFFF"/>
+        </w:rPr>
+        <w:t xml:space="preserve">ble from: </w:t>
+      </w:r>
+      <w:hyperlink r:id="rId24" w:history="1">
         <w:r>
           <w:rPr>
             <w:rStyle w:val="Hyperlink"/>
@@ -10251,7 +10259,7 @@
         </w:rPr>
         <w:t xml:space="preserve">. 2017 [cited 11 December 2017]. Available from: </w:t>
       </w:r>
-      <w:hyperlink r:id="rId24" w:history="1">
+      <w:hyperlink r:id="rId25" w:history="1">
         <w:r>
           <w:rPr>
             <w:rStyle w:val="Hyperlink"/>
@@ -10407,7 +10415,7 @@
         </w:rPr>
         <w:t xml:space="preserve">. 2017 [cited 13 December 2017]. Available from: </w:t>
       </w:r>
-      <w:hyperlink r:id="rId25" w:history="1">
+      <w:hyperlink r:id="rId26" w:history="1">
         <w:r>
           <w:rPr>
             <w:rStyle w:val="Hyperlink"/>
@@ -10450,7 +10458,7 @@
         </w:rPr>
         <w:t xml:space="preserve"> [Internet]. GitHub. 2017 [cited 11 December 2017]. Available from: </w:t>
       </w:r>
-      <w:hyperlink r:id="rId26" w:history="1">
+      <w:hyperlink r:id="rId27" w:history="1">
         <w:r>
           <w:rPr>
             <w:rStyle w:val="Hyperlink"/>
@@ -10976,114 +10984,6 @@
       <w:pPr>
         <w:rPr>
           <w:rFonts w:cstheme="minorHAnsi"/>
-          <w:color w:val="000000"/>
-          <w:lang w:eastAsia="en-GB"/>
-        </w:rPr>
-      </w:pPr>
-    </w:p>
-    <w:p>
-      <w:pPr>
-        <w:rPr>
-          <w:rFonts w:cstheme="minorHAnsi"/>
-          <w:color w:val="000000"/>
-          <w:lang w:eastAsia="en-GB"/>
-        </w:rPr>
-      </w:pPr>
-    </w:p>
-    <w:p>
-      <w:pPr>
-        <w:rPr>
-          <w:rFonts w:cstheme="minorHAnsi"/>
-          <w:color w:val="000000"/>
-          <w:lang w:eastAsia="en-GB"/>
-        </w:rPr>
-      </w:pPr>
-    </w:p>
-    <w:p>
-      <w:pPr>
-        <w:rPr>
-          <w:rFonts w:cstheme="minorHAnsi"/>
-          <w:color w:val="000000"/>
-          <w:lang w:eastAsia="en-GB"/>
-        </w:rPr>
-      </w:pPr>
-    </w:p>
-    <w:p>
-      <w:pPr>
-        <w:rPr>
-          <w:rFonts w:cstheme="minorHAnsi"/>
-          <w:color w:val="000000"/>
-          <w:lang w:eastAsia="en-GB"/>
-        </w:rPr>
-      </w:pPr>
-    </w:p>
-    <w:p>
-      <w:pPr>
-        <w:rPr>
-          <w:rFonts w:cstheme="minorHAnsi"/>
-          <w:color w:val="000000"/>
-          <w:lang w:eastAsia="en-GB"/>
-        </w:rPr>
-      </w:pPr>
-    </w:p>
-    <w:p>
-      <w:pPr>
-        <w:rPr>
-          <w:rFonts w:cstheme="minorHAnsi"/>
-          <w:color w:val="000000"/>
-          <w:lang w:eastAsia="en-GB"/>
-        </w:rPr>
-      </w:pPr>
-    </w:p>
-    <w:p>
-      <w:pPr>
-        <w:rPr>
-          <w:rFonts w:cstheme="minorHAnsi"/>
-          <w:color w:val="000000"/>
-          <w:lang w:eastAsia="en-GB"/>
-        </w:rPr>
-      </w:pPr>
-    </w:p>
-    <w:p>
-      <w:pPr>
-        <w:rPr>
-          <w:rFonts w:cstheme="minorHAnsi"/>
-          <w:color w:val="000000"/>
-          <w:lang w:eastAsia="en-GB"/>
-        </w:rPr>
-      </w:pPr>
-    </w:p>
-    <w:p>
-      <w:pPr>
-        <w:rPr>
-          <w:rFonts w:cstheme="minorHAnsi"/>
-          <w:color w:val="000000"/>
-          <w:lang w:eastAsia="en-GB"/>
-        </w:rPr>
-      </w:pPr>
-    </w:p>
-    <w:p>
-      <w:pPr>
-        <w:rPr>
-          <w:rFonts w:cstheme="minorHAnsi"/>
-          <w:color w:val="000000"/>
-          <w:lang w:eastAsia="en-GB"/>
-        </w:rPr>
-      </w:pPr>
-    </w:p>
-    <w:p>
-      <w:pPr>
-        <w:rPr>
-          <w:rFonts w:cstheme="minorHAnsi"/>
-          <w:color w:val="000000"/>
-          <w:lang w:eastAsia="en-GB"/>
-        </w:rPr>
-      </w:pPr>
-    </w:p>
-    <w:p>
-      <w:pPr>
-        <w:rPr>
-          <w:rFonts w:cstheme="minorHAnsi"/>
           <w:sz w:val="24"/>
           <w:szCs w:val="24"/>
           <w:lang w:eastAsia="en-GB"/>
@@ -11180,6 +11080,7 @@
           <w:szCs w:val="30"/>
           <w:u w:val="single"/>
         </w:rPr>
+        <w:lastRenderedPageBreak/>
         <w:t>Appendices</w:t>
       </w:r>
       <w:bookmarkEnd w:id="45"/>
@@ -11223,19 +11124,252 @@
           <w:numId w:val="16"/>
         </w:numPr>
         <w:spacing w:after="0" w:line="240" w:lineRule="auto"/>
-      </w:pPr>
-      <w:r>
+        <w:rPr>
+          <w:u w:val="single"/>
+        </w:rPr>
+      </w:pPr>
+      <w:r>
+        <w:rPr>
+          <w:u w:val="single"/>
+        </w:rPr>
+        <w:t>Stakeholder diagram</w:t>
+      </w:r>
+    </w:p>
+    <w:p>
+      <w:pPr>
+        <w:rPr>
+          <w:u w:val="single"/>
+        </w:rPr>
+      </w:pPr>
+    </w:p>
+    <w:p>
+      <w:pPr>
+        <w:ind w:left="360"/>
+      </w:pPr>
+      <w:r>
+        <w:t>The stakeholder diagram outlines the internal and external stakeholders of our concept</w:t>
+      </w:r>
+    </w:p>
+    <w:p>
+      <w:pPr>
+        <w:pStyle w:val="ListParagraph"/>
+        <w:spacing w:after="0" w:line="240" w:lineRule="auto"/>
+      </w:pPr>
+      <w:r>
+        <w:rPr>
+          <w:noProof/>
+          <w:lang w:eastAsia="en-GB"/>
+        </w:rPr>
+        <w:drawing>
+          <wp:anchor distT="0" distB="0" distL="114300" distR="114300" simplePos="0" relativeHeight="251672576" behindDoc="0" locked="0" layoutInCell="1" allowOverlap="1" wp14:anchorId="73A07F20" wp14:editId="6BDE942E">
+            <wp:simplePos x="0" y="0"/>
+            <wp:positionH relativeFrom="column">
+              <wp:posOffset>2540</wp:posOffset>
+            </wp:positionH>
+            <wp:positionV relativeFrom="paragraph">
+              <wp:posOffset>67945</wp:posOffset>
+            </wp:positionV>
+            <wp:extent cx="5731510" cy="4114800"/>
+            <wp:effectExtent l="0" t="0" r="2540" b="0"/>
+            <wp:wrapSquare wrapText="bothSides"/>
+            <wp:docPr id="8" name="Picture 8"/>
+            <wp:cNvGraphicFramePr>
+              <a:graphicFrameLocks xmlns:a="http://schemas.openxmlformats.org/drawingml/2006/main" noChangeAspect="1"/>
+            </wp:cNvGraphicFramePr>
+            <a:graphic xmlns:a="http://schemas.openxmlformats.org/drawingml/2006/main">
+              <a:graphicData uri="http://schemas.openxmlformats.org/drawingml/2006/picture">
+                <pic:pic xmlns:pic="http://schemas.openxmlformats.org/drawingml/2006/picture">
+                  <pic:nvPicPr>
+                    <pic:cNvPr id="0" name="Picture 2"/>
+                    <pic:cNvPicPr>
+                      <a:picLocks noChangeAspect="1" noChangeArrowheads="1"/>
+                    </pic:cNvPicPr>
+                  </pic:nvPicPr>
+                  <pic:blipFill rotWithShape="1">
+                    <a:blip r:embed="rId28" cstate="print">
+                      <a:extLst>
+                        <a:ext uri="{28A0092B-C50C-407E-A947-70E740481C1C}">
+                          <a14:useLocalDpi xmlns:a14="http://schemas.microsoft.com/office/drawing/2010/main" val="0"/>
+                        </a:ext>
+                      </a:extLst>
+                    </a:blip>
+                    <a:srcRect l="1128" r="10730"/>
+                    <a:stretch/>
+                  </pic:blipFill>
+                  <pic:spPr bwMode="auto">
+                    <a:xfrm>
+                      <a:off x="0" y="0"/>
+                      <a:ext cx="5731510" cy="4114800"/>
+                    </a:xfrm>
+                    <a:prstGeom prst="rect">
+                      <a:avLst/>
+                    </a:prstGeom>
+                    <a:noFill/>
+                    <a:ln>
+                      <a:noFill/>
+                    </a:ln>
+                    <a:extLst>
+                      <a:ext uri="{53640926-AAD7-44D8-BBD7-CCE9431645EC}">
+                        <a14:shadowObscured xmlns:a14="http://schemas.microsoft.com/office/drawing/2010/main"/>
+                      </a:ext>
+                      <a:ext uri="{FAA26D3D-D897-4be2-8F04-BA451C77F1D7}">
+                        <ma14:placeholderFlag xmlns="" xmlns:mo="http://schemas.microsoft.com/office/mac/office/2008/main" xmlns:mv="urn:schemas-microsoft-com:mac:vml" xmlns:o="urn:schemas-microsoft-com:office:office" xmlns:v="urn:schemas-microsoft-com:vml" xmlns:w10="urn:schemas-microsoft-com:office:word" xmlns:w="http://schemas.openxmlformats.org/wordprocessingml/2006/main" xmlns:ma14="http://schemas.microsoft.com/office/mac/drawingml/2011/main" xmlns:w16se="http://schemas.microsoft.com/office/word/2015/wordml/symex" xmlns:w16cid="http://schemas.microsoft.com/office/word/2016/wordml/cid" xmlns:w15="http://schemas.microsoft.com/office/word/2012/wordml" xmlns:am3d="http://schemas.microsoft.com/office/drawing/2017/model3d" xmlns:aink="http://schemas.microsoft.com/office/drawing/2016/ink" xmlns:cx8="http://schemas.microsoft.com/office/drawing/2016/5/14/chartex" xmlns:cx7="http://schemas.microsoft.com/office/drawing/2016/5/13/chartex" xmlns:cx6="http://schemas.microsoft.com/office/drawing/2016/5/12/chartex" xmlns:cx5="http://schemas.microsoft.com/office/drawing/2016/5/11/chartex" xmlns:cx4="http://schemas.microsoft.com/office/drawing/2016/5/10/chartex" xmlns:cx3="http://schemas.microsoft.com/office/drawing/2016/5/9/chartex" xmlns:cx2="http://schemas.microsoft.com/office/drawing/2015/10/21/chartex" xmlns:cx1="http://schemas.microsoft.com/office/drawing/2015/9/8/chartex" xmlns:cx="http://schemas.microsoft.com/office/drawing/2014/chartex"/>
+                      </a:ext>
+                    </a:extLst>
+                  </pic:spPr>
+                </pic:pic>
+              </a:graphicData>
+            </a:graphic>
+            <wp14:sizeRelH relativeFrom="page">
+              <wp14:pctWidth>0</wp14:pctWidth>
+            </wp14:sizeRelH>
+            <wp14:sizeRelV relativeFrom="page">
+              <wp14:pctHeight>0</wp14:pctHeight>
+            </wp14:sizeRelV>
+          </wp:anchor>
+        </w:drawing>
+      </w:r>
+    </w:p>
+    <w:p>
+      <w:pPr>
+        <w:pStyle w:val="ListParagraph"/>
+        <w:spacing w:after="0" w:line="240" w:lineRule="auto"/>
+      </w:pPr>
+    </w:p>
+    <w:p>
+      <w:pPr>
+        <w:pStyle w:val="ListParagraph"/>
+        <w:spacing w:after="0" w:line="240" w:lineRule="auto"/>
+      </w:pPr>
+    </w:p>
+    <w:p>
+      <w:pPr>
+        <w:pStyle w:val="ListParagraph"/>
+        <w:spacing w:after="0" w:line="240" w:lineRule="auto"/>
+      </w:pPr>
+    </w:p>
+    <w:p>
+      <w:pPr>
+        <w:pStyle w:val="ListParagraph"/>
+        <w:spacing w:after="0" w:line="240" w:lineRule="auto"/>
+      </w:pPr>
+    </w:p>
+    <w:p>
+      <w:pPr>
+        <w:pStyle w:val="ListParagraph"/>
+        <w:spacing w:after="0" w:line="240" w:lineRule="auto"/>
+      </w:pPr>
+    </w:p>
+    <w:p>
+      <w:pPr>
+        <w:pStyle w:val="ListParagraph"/>
+        <w:spacing w:after="0" w:line="240" w:lineRule="auto"/>
+      </w:pPr>
+    </w:p>
+    <w:p>
+      <w:pPr>
+        <w:pStyle w:val="ListParagraph"/>
+        <w:spacing w:after="0" w:line="240" w:lineRule="auto"/>
+      </w:pPr>
+    </w:p>
+    <w:p>
+      <w:pPr>
+        <w:pStyle w:val="ListParagraph"/>
+        <w:spacing w:after="0" w:line="240" w:lineRule="auto"/>
+      </w:pPr>
+    </w:p>
+    <w:p>
+      <w:pPr>
+        <w:pStyle w:val="ListParagraph"/>
+        <w:spacing w:after="0" w:line="240" w:lineRule="auto"/>
+      </w:pPr>
+    </w:p>
+    <w:p>
+      <w:pPr>
+        <w:pStyle w:val="ListParagraph"/>
+        <w:spacing w:after="0" w:line="240" w:lineRule="auto"/>
+      </w:pPr>
+    </w:p>
+    <w:p>
+      <w:pPr>
+        <w:pStyle w:val="ListParagraph"/>
+        <w:spacing w:after="0" w:line="240" w:lineRule="auto"/>
+      </w:pPr>
+    </w:p>
+    <w:p>
+      <w:pPr>
+        <w:pStyle w:val="ListParagraph"/>
+        <w:spacing w:after="0" w:line="240" w:lineRule="auto"/>
+      </w:pPr>
+    </w:p>
+    <w:p>
+      <w:pPr>
+        <w:pStyle w:val="ListParagraph"/>
+        <w:spacing w:after="0" w:line="240" w:lineRule="auto"/>
+      </w:pPr>
+    </w:p>
+    <w:p>
+      <w:pPr>
+        <w:pStyle w:val="ListParagraph"/>
+        <w:spacing w:after="0" w:line="240" w:lineRule="auto"/>
+      </w:pPr>
+    </w:p>
+    <w:p>
+      <w:pPr>
+        <w:pStyle w:val="ListParagraph"/>
+        <w:spacing w:after="0" w:line="240" w:lineRule="auto"/>
+      </w:pPr>
+    </w:p>
+    <w:p>
+      <w:pPr>
+        <w:pStyle w:val="ListParagraph"/>
+        <w:spacing w:after="0" w:line="240" w:lineRule="auto"/>
+      </w:pPr>
+    </w:p>
+    <w:p>
+      <w:pPr>
+        <w:pStyle w:val="ListParagraph"/>
+        <w:spacing w:after="0" w:line="240" w:lineRule="auto"/>
+      </w:pPr>
+    </w:p>
+    <w:p>
+      <w:pPr>
+        <w:pStyle w:val="ListParagraph"/>
+        <w:numPr>
+          <w:ilvl w:val="0"/>
+          <w:numId w:val="16"/>
+        </w:numPr>
+        <w:spacing w:after="0" w:line="240" w:lineRule="auto"/>
+        <w:rPr>
+          <w:u w:val="single"/>
+        </w:rPr>
+      </w:pPr>
+      <w:r>
+        <w:rPr>
+          <w:u w:val="single"/>
+        </w:rPr>
+        <w:lastRenderedPageBreak/>
         <w:t>Persona 1</w:t>
       </w:r>
     </w:p>
     <w:p>
       <w:pPr>
         <w:pStyle w:val="ListParagraph"/>
-      </w:pPr>
-      <w:r>
-        <w:t>** NOT MENTIONED **</w:t>
-      </w:r>
-    </w:p>
+        <w:spacing w:after="0" w:line="240" w:lineRule="auto"/>
+        <w:rPr>
+          <w:u w:val="single"/>
+        </w:rPr>
+      </w:pPr>
+    </w:p>
+    <w:p>
+      <w:pPr>
+        <w:ind w:firstLine="360"/>
+      </w:pPr>
+      <w:r>
+        <w:t>The personas outline a typical user of our app</w:t>
+      </w:r>
+    </w:p>
+    <w:p/>
     <w:tbl>
       <w:tblPr>
         <w:tblStyle w:val="TableGrid"/>
@@ -11311,7 +11445,7 @@
                           </pic:cNvPicPr>
                         </pic:nvPicPr>
                         <pic:blipFill>
-                          <a:blip r:embed="rId27" cstate="print">
+                          <a:blip r:embed="rId29" cstate="print">
                             <a:extLst>
                               <a:ext uri="{28A0092B-C50C-407E-A947-70E740481C1C}">
                                 <a14:useLocalDpi xmlns:a14="http://schemas.microsoft.com/office/drawing/2010/main" val="0"/>
@@ -11574,7 +11708,6 @@
         <w:pStyle w:val="ListParagraph"/>
       </w:pPr>
       <w:r>
-        <w:lastRenderedPageBreak/>
         <w:t xml:space="preserve"> </w:t>
       </w:r>
     </w:p>
@@ -11618,6 +11751,10 @@
         <w:pStyle w:val="ListParagraph"/>
       </w:pPr>
     </w:p>
+    <w:p/>
+    <w:p/>
+    <w:p/>
+    <w:p/>
     <w:p/>
     <w:p>
       <w:pPr>
@@ -11627,22 +11764,34 @@
           <w:numId w:val="16"/>
         </w:numPr>
         <w:spacing w:after="0" w:line="240" w:lineRule="auto"/>
-      </w:pPr>
-      <w:r>
+        <w:rPr>
+          <w:u w:val="single"/>
+        </w:rPr>
+      </w:pPr>
+      <w:r>
+        <w:rPr>
+          <w:u w:val="single"/>
+        </w:rPr>
+        <w:lastRenderedPageBreak/>
         <w:t xml:space="preserve">Persona 2 </w:t>
       </w:r>
     </w:p>
     <w:p>
       <w:pPr>
-        <w:pStyle w:val="ListParagraph"/>
-      </w:pPr>
-      <w:r>
-        <w:t>** NOT MENTIONED **</w:t>
-      </w:r>
-    </w:p>
-    <w:p>
-      <w:pPr>
-        <w:pStyle w:val="ListParagraph"/>
+        <w:ind w:left="360"/>
+      </w:pPr>
+    </w:p>
+    <w:p>
+      <w:pPr>
+        <w:ind w:left="360"/>
+      </w:pPr>
+      <w:r>
+        <w:t>Another example of a potential user</w:t>
+      </w:r>
+    </w:p>
+    <w:p>
+      <w:pPr>
+        <w:ind w:left="360"/>
       </w:pPr>
     </w:p>
     <w:tbl>
@@ -11720,7 +11869,7 @@
                           </pic:cNvPicPr>
                         </pic:nvPicPr>
                         <pic:blipFill>
-                          <a:blip r:embed="rId28" cstate="print">
+                          <a:blip r:embed="rId30" cstate="print">
                             <a:extLst>
                               <a:ext uri="{28A0092B-C50C-407E-A947-70E740481C1C}">
                                 <a14:useLocalDpi xmlns:a14="http://schemas.microsoft.com/office/drawing/2010/main" val="0"/>
@@ -11987,6 +12136,7 @@
     <w:p/>
     <w:p/>
     <w:p/>
+    <w:p/>
     <w:p>
       <w:pPr>
         <w:pStyle w:val="ListParagraph"/>
@@ -11995,22 +12145,33 @@
           <w:numId w:val="16"/>
         </w:numPr>
         <w:spacing w:after="0" w:line="240" w:lineRule="auto"/>
-      </w:pPr>
-      <w:r>
+        <w:rPr>
+          <w:u w:val="single"/>
+        </w:rPr>
+      </w:pPr>
+      <w:r>
+        <w:rPr>
+          <w:u w:val="single"/>
+        </w:rPr>
         <w:t>Persona 3</w:t>
       </w:r>
     </w:p>
     <w:p>
       <w:pPr>
-        <w:pStyle w:val="ListParagraph"/>
-      </w:pPr>
-      <w:r>
-        <w:t>** NOT MENTIONED **</w:t>
-      </w:r>
-    </w:p>
-    <w:p>
-      <w:pPr>
-        <w:pStyle w:val="ListParagraph"/>
+        <w:ind w:left="360"/>
+      </w:pPr>
+    </w:p>
+    <w:p>
+      <w:pPr>
+        <w:ind w:left="360"/>
+      </w:pPr>
+      <w:r>
+        <w:t>A persona outlining the other side of the user-base, decorators.</w:t>
+      </w:r>
+    </w:p>
+    <w:p>
+      <w:pPr>
+        <w:ind w:left="360"/>
       </w:pPr>
     </w:p>
     <w:tbl>
@@ -12088,7 +12249,7 @@
                           </pic:cNvPicPr>
                         </pic:nvPicPr>
                         <pic:blipFill>
-                          <a:blip r:embed="rId29" cstate="print">
+                          <a:blip r:embed="rId31" cstate="print">
                             <a:extLst>
                               <a:ext uri="{28A0092B-C50C-407E-A947-70E740481C1C}">
                                 <a14:useLocalDpi xmlns:a14="http://schemas.microsoft.com/office/drawing/2010/main" val="0"/>
@@ -12406,196 +12567,368 @@
     <w:p/>
     <w:p/>
     <w:p/>
-    <w:p>
-      <w:pPr>
-        <w:pStyle w:val="ListParagraph"/>
+    <w:p/>
+    <w:p/>
+    <w:p>
+      <w:pPr>
         <w:numPr>
           <w:ilvl w:val="0"/>
           <w:numId w:val="16"/>
         </w:numPr>
-        <w:spacing w:after="0" w:line="240" w:lineRule="auto"/>
-      </w:pPr>
-      <w:r>
-        <w:t>Stakeholder Diagram</w:t>
-      </w:r>
-    </w:p>
-    <w:p>
-      <w:r>
-        <w:rPr>
-          <w:noProof/>
-          <w:lang w:eastAsia="en-GB"/>
-        </w:rPr>
-        <w:drawing>
-          <wp:anchor distT="0" distB="0" distL="114300" distR="114300" simplePos="0" relativeHeight="251665408" behindDoc="0" locked="0" layoutInCell="1" allowOverlap="1" wp14:anchorId="7EBA2C02" wp14:editId="47374D59">
-            <wp:simplePos x="0" y="0"/>
-            <wp:positionH relativeFrom="column">
-              <wp:posOffset>-62865</wp:posOffset>
-            </wp:positionH>
-            <wp:positionV relativeFrom="paragraph">
-              <wp:posOffset>232410</wp:posOffset>
-            </wp:positionV>
-            <wp:extent cx="5731510" cy="4114800"/>
-            <wp:effectExtent l="0" t="0" r="8890" b="0"/>
-            <wp:wrapSquare wrapText="bothSides"/>
-            <wp:docPr id="8" name="Picture 8"/>
-            <wp:cNvGraphicFramePr>
-              <a:graphicFrameLocks xmlns:a="http://schemas.openxmlformats.org/drawingml/2006/main" noChangeAspect="1"/>
-            </wp:cNvGraphicFramePr>
-            <a:graphic xmlns:a="http://schemas.openxmlformats.org/drawingml/2006/main">
-              <a:graphicData uri="http://schemas.openxmlformats.org/drawingml/2006/picture">
-                <pic:pic xmlns:pic="http://schemas.openxmlformats.org/drawingml/2006/picture">
-                  <pic:nvPicPr>
-                    <pic:cNvPr id="0" name="Picture 2"/>
-                    <pic:cNvPicPr>
-                      <a:picLocks noChangeAspect="1" noChangeArrowheads="1"/>
-                    </pic:cNvPicPr>
-                  </pic:nvPicPr>
-                  <pic:blipFill rotWithShape="1">
-                    <a:blip r:embed="rId30" cstate="print">
-                      <a:extLst>
-                        <a:ext uri="{28A0092B-C50C-407E-A947-70E740481C1C}">
-                          <a14:useLocalDpi xmlns:a14="http://schemas.microsoft.com/office/drawing/2010/main" val="0"/>
-                        </a:ext>
-                      </a:extLst>
-                    </a:blip>
-                    <a:srcRect l="1128" r="10730"/>
-                    <a:stretch/>
-                  </pic:blipFill>
-                  <pic:spPr bwMode="auto">
-                    <a:xfrm>
-                      <a:off x="0" y="0"/>
-                      <a:ext cx="5731510" cy="4114800"/>
-                    </a:xfrm>
-                    <a:prstGeom prst="rect">
-                      <a:avLst/>
-                    </a:prstGeom>
-                    <a:noFill/>
-                    <a:ln>
-                      <a:noFill/>
-                    </a:ln>
-                    <a:extLst>
-                      <a:ext uri="{53640926-AAD7-44D8-BBD7-CCE9431645EC}">
-                        <a14:shadowObscured xmlns:a14="http://schemas.microsoft.com/office/drawing/2010/main"/>
-                      </a:ext>
-                      <a:ext uri="{FAA26D3D-D897-4be2-8F04-BA451C77F1D7}">
-                        <ma14:placeholderFlag xmlns:cx="http://schemas.microsoft.com/office/drawing/2014/chartex" xmlns:cx1="http://schemas.microsoft.com/office/drawing/2015/9/8/chartex" xmlns:cx2="http://schemas.microsoft.com/office/drawing/2015/10/21/chartex" xmlns:cx3="http://schemas.microsoft.com/office/drawing/2016/5/9/chartex" xmlns:cx4="http://schemas.microsoft.com/office/drawing/2016/5/10/chartex" xmlns:cx5="http://schemas.microsoft.com/office/drawing/2016/5/11/chartex" xmlns:cx6="http://schemas.microsoft.com/office/drawing/2016/5/12/chartex" xmlns:cx7="http://schemas.microsoft.com/office/drawing/2016/5/13/chartex" xmlns:cx8="http://schemas.microsoft.com/office/drawing/2016/5/14/chartex" xmlns:aink="http://schemas.microsoft.com/office/drawing/2016/ink" xmlns:am3d="http://schemas.microsoft.com/office/drawing/2017/model3d" xmlns:w15="http://schemas.microsoft.com/office/word/2012/wordml" xmlns:w16cid="http://schemas.microsoft.com/office/word/2016/wordml/cid" xmlns:w16se="http://schemas.microsoft.com/office/word/2015/wordml/symex" xmlns:ma14="http://schemas.microsoft.com/office/mac/drawingml/2011/main" xmlns:w="http://schemas.openxmlformats.org/wordprocessingml/2006/main" xmlns:w10="urn:schemas-microsoft-com:office:word" xmlns:v="urn:schemas-microsoft-com:vml" xmlns:o="urn:schemas-microsoft-com:office:office" xmlns:mv="urn:schemas-microsoft-com:mac:vml" xmlns:mo="http://schemas.microsoft.com/office/mac/office/2008/main" xmlns=""/>
-                      </a:ext>
-                    </a:extLst>
-                  </pic:spPr>
-                </pic:pic>
-              </a:graphicData>
-            </a:graphic>
-            <wp14:sizeRelH relativeFrom="page">
-              <wp14:pctWidth>0</wp14:pctWidth>
-            </wp14:sizeRelH>
-            <wp14:sizeRelV relativeFrom="page">
-              <wp14:pctHeight>0</wp14:pctHeight>
-            </wp14:sizeRelV>
-          </wp:anchor>
-        </w:drawing>
-      </w:r>
-    </w:p>
-    <w:p/>
-    <w:p/>
-    <w:p/>
-    <w:p>
-      <w:pPr>
-        <w:pStyle w:val="ListParagraph"/>
-      </w:pPr>
-    </w:p>
-    <w:p>
-      <w:pPr>
-        <w:pStyle w:val="ListParagraph"/>
-      </w:pPr>
-    </w:p>
-    <w:p>
-      <w:pPr>
-        <w:pStyle w:val="ListParagraph"/>
-      </w:pPr>
-    </w:p>
-    <w:p>
-      <w:pPr>
-        <w:pStyle w:val="ListParagraph"/>
-      </w:pPr>
-    </w:p>
-    <w:p>
-      <w:pPr>
-        <w:pStyle w:val="ListParagraph"/>
-      </w:pPr>
-    </w:p>
-    <w:p>
-      <w:pPr>
-        <w:pStyle w:val="ListParagraph"/>
-      </w:pPr>
-    </w:p>
-    <w:p>
-      <w:pPr>
-        <w:pStyle w:val="ListParagraph"/>
-      </w:pPr>
-    </w:p>
-    <w:p>
-      <w:pPr>
-        <w:pStyle w:val="ListParagraph"/>
-      </w:pPr>
-    </w:p>
-    <w:p>
-      <w:pPr>
-        <w:pStyle w:val="ListParagraph"/>
-      </w:pPr>
-    </w:p>
-    <w:p>
-      <w:pPr>
-        <w:pStyle w:val="ListParagraph"/>
-      </w:pPr>
-    </w:p>
-    <w:p>
-      <w:pPr>
-        <w:pStyle w:val="ListParagraph"/>
-      </w:pPr>
-    </w:p>
-    <w:p>
-      <w:pPr>
-        <w:pStyle w:val="ListParagraph"/>
-      </w:pPr>
-    </w:p>
-    <w:p>
-      <w:pPr>
-        <w:pStyle w:val="ListParagraph"/>
-      </w:pPr>
-    </w:p>
-    <w:p>
-      <w:pPr>
-        <w:pStyle w:val="ListParagraph"/>
-      </w:pPr>
-    </w:p>
-    <w:p>
-      <w:pPr>
-        <w:pStyle w:val="ListParagraph"/>
-      </w:pPr>
-    </w:p>
-    <w:p>
-      <w:pPr>
-        <w:pStyle w:val="ListParagraph"/>
-      </w:pPr>
-    </w:p>
-    <w:p>
-      <w:pPr>
-        <w:pStyle w:val="ListParagraph"/>
-      </w:pPr>
-    </w:p>
-    <w:p>
-      <w:pPr>
-        <w:pStyle w:val="ListParagraph"/>
-      </w:pPr>
-    </w:p>
-    <w:p>
-      <w:pPr>
-        <w:pStyle w:val="ListParagraph"/>
-      </w:pPr>
-    </w:p>
-    <w:p>
-      <w:pPr>
-        <w:pStyle w:val="ListParagraph"/>
+        <w:textAlignment w:val="baseline"/>
+        <w:rPr>
+          <w:rFonts w:cs="Times New Roman"/>
+          <w:color w:val="000000"/>
+          <w:lang w:eastAsia="en-GB"/>
+        </w:rPr>
+      </w:pPr>
+      <w:r>
+        <w:rPr>
+          <w:rFonts w:cs="Times New Roman"/>
+          <w:color w:val="000000"/>
+          <w:lang w:eastAsia="en-GB"/>
+        </w:rPr>
+        <w:t>J</w:t>
+      </w:r>
+    </w:p>
+    <w:p>
+      <w:pPr>
+        <w:textAlignment w:val="baseline"/>
+        <w:rPr>
+          <w:rFonts w:cs="Times New Roman"/>
+          <w:color w:val="000000"/>
+          <w:lang w:eastAsia="en-GB"/>
+        </w:rPr>
+      </w:pPr>
+    </w:p>
+    <w:p>
+      <w:pPr>
+        <w:textAlignment w:val="baseline"/>
+        <w:rPr>
+          <w:rFonts w:cs="Times New Roman"/>
+          <w:color w:val="000000"/>
+          <w:lang w:eastAsia="en-GB"/>
+        </w:rPr>
+      </w:pPr>
+      <w:r>
+        <w:rPr>
+          <w:noProof/>
+        </w:rPr>
+        <w:pict w14:anchorId="4540EE84">
+          <v:shapetype id="_x0000_t75" coordsize="21600,21600" o:spt="75" o:preferrelative="t" path="m@4@5l@4@11@9@11@9@5xe" filled="f" stroked="f">
+            <v:stroke joinstyle="miter"/>
+            <v:formulas>
+              <v:f eqn="if lineDrawn pixelLineWidth 0"/>
+              <v:f eqn="sum @0 1 0"/>
+              <v:f eqn="sum 0 0 @1"/>
+              <v:f eqn="prod @2 1 2"/>
+              <v:f eqn="prod @3 21600 pixelWidth"/>
+              <v:f eqn="prod @3 21600 pixelHeight"/>
+              <v:f eqn="sum @0 0 1"/>
+              <v:f eqn="prod @6 1 2"/>
+              <v:f eqn="prod @7 21600 pixelWidth"/>
+              <v:f eqn="sum @8 21600 0"/>
+              <v:f eqn="prod @7 21600 pixelHeight"/>
+              <v:f eqn="sum @10 21600 0"/>
+            </v:formulas>
+            <v:path o:extrusionok="f" gradientshapeok="t" o:connecttype="rect"/>
+            <o:lock v:ext="edit" aspectratio="t"/>
+          </v:shapetype>
+          <v:shape id="_x0000_s1026" type="#_x0000_t75" style="position:absolute;margin-left:-4.75pt;margin-top:9pt;width:443.55pt;height:258.1pt;z-index:251674624;mso-position-horizontal-relative:text;mso-position-vertical-relative:text">
+            <v:imagedata r:id="rId32" o:title="DoesItAppal"/>
+            <w10:wrap type="square"/>
+          </v:shape>
+        </w:pict>
+      </w:r>
+    </w:p>
+    <w:p>
+      <w:pPr>
+        <w:textAlignment w:val="baseline"/>
+        <w:rPr>
+          <w:rFonts w:cs="Times New Roman"/>
+          <w:color w:val="000000"/>
+          <w:lang w:eastAsia="en-GB"/>
+        </w:rPr>
+      </w:pPr>
+    </w:p>
+    <w:p>
+      <w:pPr>
+        <w:textAlignment w:val="baseline"/>
+        <w:rPr>
+          <w:rFonts w:cs="Times New Roman"/>
+          <w:color w:val="000000"/>
+          <w:lang w:eastAsia="en-GB"/>
+        </w:rPr>
+      </w:pPr>
+    </w:p>
+    <w:p>
+      <w:pPr>
+        <w:textAlignment w:val="baseline"/>
+        <w:rPr>
+          <w:rFonts w:cs="Times New Roman"/>
+          <w:color w:val="000000"/>
+          <w:lang w:eastAsia="en-GB"/>
+        </w:rPr>
+      </w:pPr>
+    </w:p>
+    <w:p>
+      <w:pPr>
+        <w:textAlignment w:val="baseline"/>
+        <w:rPr>
+          <w:rFonts w:cs="Times New Roman"/>
+          <w:color w:val="000000"/>
+          <w:lang w:eastAsia="en-GB"/>
+        </w:rPr>
+      </w:pPr>
+    </w:p>
+    <w:p>
+      <w:pPr>
+        <w:textAlignment w:val="baseline"/>
+        <w:rPr>
+          <w:rFonts w:cs="Times New Roman"/>
+          <w:color w:val="000000"/>
+          <w:lang w:eastAsia="en-GB"/>
+        </w:rPr>
+      </w:pPr>
+    </w:p>
+    <w:p>
+      <w:pPr>
+        <w:textAlignment w:val="baseline"/>
+        <w:rPr>
+          <w:rFonts w:cs="Times New Roman"/>
+          <w:color w:val="000000"/>
+          <w:lang w:eastAsia="en-GB"/>
+        </w:rPr>
+      </w:pPr>
+    </w:p>
+    <w:p>
+      <w:pPr>
+        <w:textAlignment w:val="baseline"/>
+        <w:rPr>
+          <w:rFonts w:cs="Times New Roman"/>
+          <w:color w:val="000000"/>
+          <w:lang w:eastAsia="en-GB"/>
+        </w:rPr>
+      </w:pPr>
+    </w:p>
+    <w:p>
+      <w:pPr>
+        <w:textAlignment w:val="baseline"/>
+        <w:rPr>
+          <w:rFonts w:cs="Times New Roman"/>
+          <w:color w:val="000000"/>
+          <w:lang w:eastAsia="en-GB"/>
+        </w:rPr>
+      </w:pPr>
+    </w:p>
+    <w:p>
+      <w:pPr>
+        <w:textAlignment w:val="baseline"/>
+        <w:rPr>
+          <w:rFonts w:cs="Times New Roman"/>
+          <w:color w:val="000000"/>
+          <w:lang w:eastAsia="en-GB"/>
+        </w:rPr>
+      </w:pPr>
+    </w:p>
+    <w:p>
+      <w:pPr>
+        <w:textAlignment w:val="baseline"/>
+        <w:rPr>
+          <w:rFonts w:cs="Times New Roman"/>
+          <w:color w:val="000000"/>
+          <w:lang w:eastAsia="en-GB"/>
+        </w:rPr>
+      </w:pPr>
+    </w:p>
+    <w:p>
+      <w:pPr>
+        <w:textAlignment w:val="baseline"/>
+        <w:rPr>
+          <w:rFonts w:cs="Times New Roman"/>
+          <w:color w:val="000000"/>
+          <w:lang w:eastAsia="en-GB"/>
+        </w:rPr>
+      </w:pPr>
+    </w:p>
+    <w:p>
+      <w:pPr>
+        <w:textAlignment w:val="baseline"/>
+        <w:rPr>
+          <w:rFonts w:cs="Times New Roman"/>
+          <w:color w:val="000000"/>
+          <w:lang w:eastAsia="en-GB"/>
+        </w:rPr>
+      </w:pPr>
+    </w:p>
+    <w:p>
+      <w:pPr>
+        <w:textAlignment w:val="baseline"/>
+        <w:rPr>
+          <w:rFonts w:cs="Times New Roman"/>
+          <w:color w:val="000000"/>
+          <w:lang w:eastAsia="en-GB"/>
+        </w:rPr>
+      </w:pPr>
+    </w:p>
+    <w:p>
+      <w:pPr>
+        <w:textAlignment w:val="baseline"/>
+        <w:rPr>
+          <w:rFonts w:cs="Times New Roman"/>
+          <w:color w:val="000000"/>
+          <w:lang w:eastAsia="en-GB"/>
+        </w:rPr>
+      </w:pPr>
+    </w:p>
+    <w:p>
+      <w:pPr>
+        <w:textAlignment w:val="baseline"/>
+        <w:rPr>
+          <w:rFonts w:cs="Times New Roman"/>
+          <w:color w:val="000000"/>
+          <w:lang w:eastAsia="en-GB"/>
+        </w:rPr>
+      </w:pPr>
+    </w:p>
+    <w:p>
+      <w:pPr>
+        <w:textAlignment w:val="baseline"/>
+        <w:rPr>
+          <w:rFonts w:cs="Times New Roman"/>
+          <w:color w:val="000000"/>
+          <w:lang w:eastAsia="en-GB"/>
+        </w:rPr>
+      </w:pPr>
+    </w:p>
+    <w:p>
+      <w:pPr>
+        <w:textAlignment w:val="baseline"/>
+        <w:rPr>
+          <w:rFonts w:cs="Times New Roman"/>
+          <w:color w:val="000000"/>
+          <w:lang w:eastAsia="en-GB"/>
+        </w:rPr>
+      </w:pPr>
+    </w:p>
+    <w:p>
+      <w:pPr>
+        <w:textAlignment w:val="baseline"/>
+        <w:rPr>
+          <w:rFonts w:cs="Times New Roman"/>
+          <w:color w:val="000000"/>
+          <w:lang w:eastAsia="en-GB"/>
+        </w:rPr>
+      </w:pPr>
+    </w:p>
+    <w:p>
+      <w:pPr>
+        <w:textAlignment w:val="baseline"/>
+        <w:rPr>
+          <w:rFonts w:cs="Times New Roman"/>
+          <w:color w:val="000000"/>
+          <w:lang w:eastAsia="en-GB"/>
+        </w:rPr>
+      </w:pPr>
+    </w:p>
+    <w:p>
+      <w:pPr>
+        <w:textAlignment w:val="baseline"/>
+        <w:rPr>
+          <w:rFonts w:cs="Times New Roman"/>
+          <w:color w:val="000000"/>
+          <w:lang w:eastAsia="en-GB"/>
+        </w:rPr>
+      </w:pPr>
+    </w:p>
+    <w:p>
+      <w:pPr>
+        <w:textAlignment w:val="baseline"/>
+        <w:rPr>
+          <w:rFonts w:cs="Times New Roman"/>
+          <w:color w:val="000000"/>
+          <w:lang w:eastAsia="en-GB"/>
+        </w:rPr>
+      </w:pPr>
+    </w:p>
+    <w:p>
+      <w:pPr>
+        <w:textAlignment w:val="baseline"/>
+        <w:rPr>
+          <w:rFonts w:cs="Times New Roman"/>
+          <w:color w:val="000000"/>
+          <w:lang w:eastAsia="en-GB"/>
+        </w:rPr>
+      </w:pPr>
+    </w:p>
+    <w:p>
+      <w:pPr>
+        <w:textAlignment w:val="baseline"/>
+        <w:rPr>
+          <w:rFonts w:cs="Times New Roman"/>
+          <w:color w:val="000000"/>
+          <w:lang w:eastAsia="en-GB"/>
+        </w:rPr>
+      </w:pPr>
+    </w:p>
+    <w:p>
+      <w:pPr>
+        <w:textAlignment w:val="baseline"/>
+        <w:rPr>
+          <w:rFonts w:cs="Times New Roman"/>
+          <w:color w:val="000000"/>
+          <w:lang w:eastAsia="en-GB"/>
+        </w:rPr>
+      </w:pPr>
+    </w:p>
+    <w:p>
+      <w:pPr>
+        <w:textAlignment w:val="baseline"/>
+        <w:rPr>
+          <w:rFonts w:cs="Times New Roman"/>
+          <w:color w:val="000000"/>
+          <w:lang w:eastAsia="en-GB"/>
+        </w:rPr>
+      </w:pPr>
+    </w:p>
+    <w:p>
+      <w:pPr>
+        <w:textAlignment w:val="baseline"/>
+        <w:rPr>
+          <w:rFonts w:cs="Times New Roman"/>
+          <w:color w:val="000000"/>
+          <w:lang w:eastAsia="en-GB"/>
+        </w:rPr>
+      </w:pPr>
+    </w:p>
+    <w:p>
+      <w:pPr>
+        <w:textAlignment w:val="baseline"/>
+        <w:rPr>
+          <w:rFonts w:cs="Times New Roman"/>
+          <w:color w:val="000000"/>
+          <w:lang w:eastAsia="en-GB"/>
+        </w:rPr>
+      </w:pPr>
+    </w:p>
+    <w:p>
+      <w:pPr>
+        <w:textAlignment w:val="baseline"/>
+        <w:rPr>
+          <w:rFonts w:cs="Times New Roman"/>
+          <w:color w:val="000000"/>
+          <w:lang w:eastAsia="en-GB"/>
+        </w:rPr>
+      </w:pPr>
+    </w:p>
+    <w:p>
+      <w:pPr>
+        <w:textAlignment w:val="baseline"/>
+        <w:rPr>
+          <w:rFonts w:cs="Times New Roman"/>
+          <w:color w:val="000000"/>
+          <w:lang w:eastAsia="en-GB"/>
+        </w:rPr>
       </w:pPr>
     </w:p>
     <w:p>
@@ -13036,7 +13369,7 @@
                     </pic:cNvPicPr>
                   </pic:nvPicPr>
                   <pic:blipFill>
-                    <a:blip r:embed="rId31" cstate="print">
+                    <a:blip r:embed="rId33" cstate="print">
                       <a:extLst>
                         <a:ext uri="{28A0092B-C50C-407E-A947-70E740481C1C}">
                           <a14:useLocalDpi xmlns:a14="http://schemas.microsoft.com/office/drawing/2010/main" val="0"/>
@@ -13150,7 +13483,6 @@
           <w:noProof/>
           <w:lang w:eastAsia="en-GB"/>
         </w:rPr>
-        <w:lastRenderedPageBreak/>
         <w:drawing>
           <wp:anchor distT="0" distB="0" distL="114300" distR="114300" simplePos="0" relativeHeight="251668480" behindDoc="0" locked="0" layoutInCell="1" allowOverlap="1" wp14:anchorId="4E88E7FE" wp14:editId="7538DE2D">
             <wp:simplePos x="0" y="0"/>
@@ -13177,7 +13509,7 @@
                     </pic:cNvPicPr>
                   </pic:nvPicPr>
                   <pic:blipFill>
-                    <a:blip r:embed="rId32" cstate="print">
+                    <a:blip r:embed="rId34" cstate="print">
                       <a:extLst>
                         <a:ext uri="{28A0092B-C50C-407E-A947-70E740481C1C}">
                           <a14:useLocalDpi xmlns:a14="http://schemas.microsoft.com/office/drawing/2010/main" val="0"/>
@@ -13234,7 +13566,6 @@
         <w:spacing w:after="0" w:line="240" w:lineRule="auto"/>
       </w:pPr>
       <w:r>
-        <w:lastRenderedPageBreak/>
         <w:t>Use Case Diagram**NOT MENTIONED**</w:t>
       </w:r>
     </w:p>
@@ -13270,7 +13601,7 @@
                     </pic:cNvPicPr>
                   </pic:nvPicPr>
                   <pic:blipFill>
-                    <a:blip r:embed="rId33">
+                    <a:blip r:embed="rId35">
                       <a:extLst>
                         <a:ext uri="{28A0092B-C50C-407E-A947-70E740481C1C}">
                           <a14:useLocalDpi xmlns:a14="http://schemas.microsoft.com/office/drawing/2010/main" val="0"/>
@@ -13345,6 +13676,7 @@
           <w:noProof/>
           <w:lang w:eastAsia="en-GB"/>
         </w:rPr>
+        <w:lastRenderedPageBreak/>
         <w:drawing>
           <wp:anchor distT="0" distB="0" distL="114300" distR="114300" simplePos="0" relativeHeight="251670528" behindDoc="0" locked="0" layoutInCell="1" allowOverlap="1" wp14:anchorId="18C3D593" wp14:editId="5AD09DA7">
             <wp:simplePos x="0" y="0"/>
@@ -13371,7 +13703,7 @@
                     </pic:cNvPicPr>
                   </pic:nvPicPr>
                   <pic:blipFill>
-                    <a:blip r:embed="rId34" cstate="print">
+                    <a:blip r:embed="rId36" cstate="print">
                       <a:extLst>
                         <a:ext uri="{28A0092B-C50C-407E-A947-70E740481C1C}">
                           <a14:useLocalDpi xmlns:a14="http://schemas.microsoft.com/office/drawing/2010/main" val="0"/>
@@ -13465,6 +13797,7 @@
     <w:p>
       <w:proofErr w:type="gramStart"/>
       <w:r>
+        <w:lastRenderedPageBreak/>
         <w:t>L .</w:t>
       </w:r>
       <w:proofErr w:type="gramEnd"/>
@@ -13483,7 +13816,6 @@
           <w:noProof/>
           <w:lang w:eastAsia="en-GB"/>
         </w:rPr>
-        <w:lastRenderedPageBreak/>
         <w:drawing>
           <wp:anchor distT="0" distB="0" distL="114300" distR="114300" simplePos="0" relativeHeight="251648000" behindDoc="1" locked="0" layoutInCell="1" allowOverlap="1" wp14:anchorId="491C2D52" wp14:editId="4EAED7D9">
             <wp:simplePos x="0" y="0"/>
@@ -13516,7 +13848,7 @@
                     <pic:cNvPicPr/>
                   </pic:nvPicPr>
                   <pic:blipFill>
-                    <a:blip r:embed="rId35">
+                    <a:blip r:embed="rId37">
                       <a:extLst>
                         <a:ext uri="{28A0092B-C50C-407E-A947-70E740481C1C}">
                           <a14:useLocalDpi xmlns:a14="http://schemas.microsoft.com/office/drawing/2010/main" val="0"/>
@@ -13585,7 +13917,7 @@
                     <pic:cNvPicPr/>
                   </pic:nvPicPr>
                   <pic:blipFill>
-                    <a:blip r:embed="rId36">
+                    <a:blip r:embed="rId38">
                       <a:extLst>
                         <a:ext uri="{28A0092B-C50C-407E-A947-70E740481C1C}">
                           <a14:useLocalDpi xmlns:a14="http://schemas.microsoft.com/office/drawing/2010/main" val="0"/>
@@ -13654,7 +13986,7 @@
                     <pic:cNvPicPr/>
                   </pic:nvPicPr>
                   <pic:blipFill>
-                    <a:blip r:embed="rId37">
+                    <a:blip r:embed="rId39">
                       <a:extLst>
                         <a:ext uri="{28A0092B-C50C-407E-A947-70E740481C1C}">
                           <a14:useLocalDpi xmlns:a14="http://schemas.microsoft.com/office/drawing/2010/main" val="0"/>
@@ -13795,7 +14127,7 @@
                     <pic:cNvPicPr/>
                   </pic:nvPicPr>
                   <pic:blipFill>
-                    <a:blip r:embed="rId38" cstate="print">
+                    <a:blip r:embed="rId40" cstate="print">
                       <a:extLst>
                         <a:ext uri="{28A0092B-C50C-407E-A947-70E740481C1C}">
                           <a14:useLocalDpi xmlns:a14="http://schemas.microsoft.com/office/drawing/2010/main" val="0"/>
@@ -13943,7 +14275,7 @@
                     <pic:cNvPicPr/>
                   </pic:nvPicPr>
                   <pic:blipFill>
-                    <a:blip r:embed="rId39" cstate="print">
+                    <a:blip r:embed="rId41" cstate="print">
                       <a:extLst>
                         <a:ext uri="{28A0092B-C50C-407E-A947-70E740481C1C}">
                           <a14:useLocalDpi xmlns:a14="http://schemas.microsoft.com/office/drawing/2010/main" val="0"/>
@@ -14034,7 +14366,7 @@
                     <pic:cNvPicPr/>
                   </pic:nvPicPr>
                   <pic:blipFill>
-                    <a:blip r:embed="rId40">
+                    <a:blip r:embed="rId42">
                       <a:extLst>
                         <a:ext uri="{28A0092B-C50C-407E-A947-70E740481C1C}">
                           <a14:useLocalDpi xmlns:a14="http://schemas.microsoft.com/office/drawing/2010/main" val="0"/>
@@ -14105,7 +14437,7 @@
                     </pic:cNvPicPr>
                   </pic:nvPicPr>
                   <pic:blipFill>
-                    <a:blip r:embed="rId41">
+                    <a:blip r:embed="rId43">
                       <a:extLst>
                         <a:ext uri="{28A0092B-C50C-407E-A947-70E740481C1C}">
                           <a14:useLocalDpi xmlns:a14="http://schemas.microsoft.com/office/drawing/2010/main" val="0"/>
@@ -14179,7 +14511,7 @@
                     <pic:cNvPicPr/>
                   </pic:nvPicPr>
                   <pic:blipFill>
-                    <a:blip r:embed="rId42">
+                    <a:blip r:embed="rId44">
                       <a:extLst>
                         <a:ext uri="{28A0092B-C50C-407E-A947-70E740481C1C}">
                           <a14:useLocalDpi xmlns:a14="http://schemas.microsoft.com/office/drawing/2010/main" val="0"/>
@@ -14296,7 +14628,7 @@
                     <pic:cNvPicPr/>
                   </pic:nvPicPr>
                   <pic:blipFill>
-                    <a:blip r:embed="rId43">
+                    <a:blip r:embed="rId45">
                       <a:extLst>
                         <a:ext uri="{28A0092B-C50C-407E-A947-70E740481C1C}">
                           <a14:useLocalDpi xmlns:a14="http://schemas.microsoft.com/office/drawing/2010/main" val="0"/>
@@ -14365,7 +14697,7 @@
                     <pic:cNvPicPr/>
                   </pic:nvPicPr>
                   <pic:blipFill>
-                    <a:blip r:embed="rId44">
+                    <a:blip r:embed="rId46">
                       <a:extLst>
                         <a:ext uri="{28A0092B-C50C-407E-A947-70E740481C1C}">
                           <a14:useLocalDpi xmlns:a14="http://schemas.microsoft.com/office/drawing/2010/main" val="0"/>
@@ -14434,7 +14766,7 @@
                     <pic:cNvPicPr/>
                   </pic:nvPicPr>
                   <pic:blipFill>
-                    <a:blip r:embed="rId40">
+                    <a:blip r:embed="rId42">
                       <a:extLst>
                         <a:ext uri="{28A0092B-C50C-407E-A947-70E740481C1C}">
                           <a14:useLocalDpi xmlns:a14="http://schemas.microsoft.com/office/drawing/2010/main" val="0"/>
@@ -14573,7 +14905,7 @@
                     <pic:cNvPicPr/>
                   </pic:nvPicPr>
                   <pic:blipFill>
-                    <a:blip r:embed="rId45">
+                    <a:blip r:embed="rId47">
                       <a:extLst>
                         <a:ext uri="{28A0092B-C50C-407E-A947-70E740481C1C}">
                           <a14:useLocalDpi xmlns:a14="http://schemas.microsoft.com/office/drawing/2010/main" val="0"/>
@@ -14669,7 +15001,7 @@
               </wp:inline>
             </w:drawing>
           </mc:Choice>
-          <mc:Fallback xmlns:cx="http://schemas.microsoft.com/office/drawing/2014/chartex" xmlns:cx1="http://schemas.microsoft.com/office/drawing/2015/9/8/chartex" xmlns:cx2="http://schemas.microsoft.com/office/drawing/2015/10/21/chartex" xmlns:cx3="http://schemas.microsoft.com/office/drawing/2016/5/9/chartex" xmlns:cx4="http://schemas.microsoft.com/office/drawing/2016/5/10/chartex" xmlns:cx5="http://schemas.microsoft.com/office/drawing/2016/5/11/chartex" xmlns:cx6="http://schemas.microsoft.com/office/drawing/2016/5/12/chartex" xmlns:cx7="http://schemas.microsoft.com/office/drawing/2016/5/13/chartex" xmlns:cx8="http://schemas.microsoft.com/office/drawing/2016/5/14/chartex" xmlns:aink="http://schemas.microsoft.com/office/drawing/2016/ink" xmlns:am3d="http://schemas.microsoft.com/office/drawing/2017/model3d" xmlns:w15="http://schemas.microsoft.com/office/word/2012/wordml" xmlns:w16cid="http://schemas.microsoft.com/office/word/2016/wordml/cid" xmlns:w16se="http://schemas.microsoft.com/office/word/2015/wordml/symex">
+          <mc:Fallback xmlns:w16se="http://schemas.microsoft.com/office/word/2015/wordml/symex" xmlns:w16cid="http://schemas.microsoft.com/office/word/2016/wordml/cid" xmlns:w15="http://schemas.microsoft.com/office/word/2012/wordml" xmlns:am3d="http://schemas.microsoft.com/office/drawing/2017/model3d" xmlns:aink="http://schemas.microsoft.com/office/drawing/2016/ink" xmlns:cx8="http://schemas.microsoft.com/office/drawing/2016/5/14/chartex" xmlns:cx7="http://schemas.microsoft.com/office/drawing/2016/5/13/chartex" xmlns:cx6="http://schemas.microsoft.com/office/drawing/2016/5/12/chartex" xmlns:cx5="http://schemas.microsoft.com/office/drawing/2016/5/11/chartex" xmlns:cx4="http://schemas.microsoft.com/office/drawing/2016/5/10/chartex" xmlns:cx3="http://schemas.microsoft.com/office/drawing/2016/5/9/chartex" xmlns:cx2="http://schemas.microsoft.com/office/drawing/2015/10/21/chartex" xmlns:cx1="http://schemas.microsoft.com/office/drawing/2015/9/8/chartex" xmlns:cx="http://schemas.microsoft.com/office/drawing/2014/chartex">
             <w:pict>
               <v:rect w14:anchorId="2AB49C2B" id="Rectangle 32" o:spid="_x0000_s1026" alt="payment system.png" style="width:24pt;height:24pt;visibility:visible;mso-wrap-style:square;mso-left-percent:-10001;mso-top-percent:-10001;mso-position-horizontal:absolute;mso-position-horizontal-relative:char;mso-position-vertical:absolute;mso-position-vertical-relative:line;mso-left-percent:-10001;mso-top-percent:-10001;v-text-anchor:top" o:gfxdata="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" filled="f" stroked="f">
                 <o:lock v:ext="edit" aspectratio="t"/>
@@ -14743,7 +15075,7 @@
               </wp:inline>
             </w:drawing>
           </mc:Choice>
-          <mc:Fallback xmlns:cx="http://schemas.microsoft.com/office/drawing/2014/chartex" xmlns:cx1="http://schemas.microsoft.com/office/drawing/2015/9/8/chartex" xmlns:cx2="http://schemas.microsoft.com/office/drawing/2015/10/21/chartex" xmlns:cx3="http://schemas.microsoft.com/office/drawing/2016/5/9/chartex" xmlns:cx4="http://schemas.microsoft.com/office/drawing/2016/5/10/chartex" xmlns:cx5="http://schemas.microsoft.com/office/drawing/2016/5/11/chartex" xmlns:cx6="http://schemas.microsoft.com/office/drawing/2016/5/12/chartex" xmlns:cx7="http://schemas.microsoft.com/office/drawing/2016/5/13/chartex" xmlns:cx8="http://schemas.microsoft.com/office/drawing/2016/5/14/chartex" xmlns:aink="http://schemas.microsoft.com/office/drawing/2016/ink" xmlns:am3d="http://schemas.microsoft.com/office/drawing/2017/model3d" xmlns:w15="http://schemas.microsoft.com/office/word/2012/wordml" xmlns:w16cid="http://schemas.microsoft.com/office/word/2016/wordml/cid" xmlns:w16se="http://schemas.microsoft.com/office/word/2015/wordml/symex">
+          <mc:Fallback xmlns:w16se="http://schemas.microsoft.com/office/word/2015/wordml/symex" xmlns:w16cid="http://schemas.microsoft.com/office/word/2016/wordml/cid" xmlns:w15="http://schemas.microsoft.com/office/word/2012/wordml" xmlns:am3d="http://schemas.microsoft.com/office/drawing/2017/model3d" xmlns:aink="http://schemas.microsoft.com/office/drawing/2016/ink" xmlns:cx8="http://schemas.microsoft.com/office/drawing/2016/5/14/chartex" xmlns:cx7="http://schemas.microsoft.com/office/drawing/2016/5/13/chartex" xmlns:cx6="http://schemas.microsoft.com/office/drawing/2016/5/12/chartex" xmlns:cx5="http://schemas.microsoft.com/office/drawing/2016/5/11/chartex" xmlns:cx4="http://schemas.microsoft.com/office/drawing/2016/5/10/chartex" xmlns:cx3="http://schemas.microsoft.com/office/drawing/2016/5/9/chartex" xmlns:cx2="http://schemas.microsoft.com/office/drawing/2015/10/21/chartex" xmlns:cx1="http://schemas.microsoft.com/office/drawing/2015/9/8/chartex" xmlns:cx="http://schemas.microsoft.com/office/drawing/2014/chartex">
             <w:pict>
               <v:rect w14:anchorId="66F72243" id="Rectangle 33" o:spid="_x0000_s1026" alt="IM.png" style="width:24pt;height:24pt;visibility:visible;mso-wrap-style:square;mso-left-percent:-10001;mso-top-percent:-10001;mso-position-horizontal:absolute;mso-position-horizontal-relative:char;mso-position-vertical:absolute;mso-position-vertical-relative:line;mso-left-percent:-10001;mso-top-percent:-10001;v-text-anchor:top" o:gfxdata="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" filled="f" stroked="f">
                 <o:lock v:ext="edit" aspectratio="t"/>
@@ -14842,7 +15174,7 @@
                     <pic:cNvPicPr/>
                   </pic:nvPicPr>
                   <pic:blipFill>
-                    <a:blip r:embed="rId46" cstate="print">
+                    <a:blip r:embed="rId48" cstate="print">
                       <a:extLst>
                         <a:ext uri="{28A0092B-C50C-407E-A947-70E740481C1C}">
                           <a14:useLocalDpi xmlns:a14="http://schemas.microsoft.com/office/drawing/2010/main" val="0"/>
@@ -14916,7 +15248,7 @@
                     <pic:cNvPicPr/>
                   </pic:nvPicPr>
                   <pic:blipFill>
-                    <a:blip r:embed="rId47">
+                    <a:blip r:embed="rId49">
                       <a:extLst>
                         <a:ext uri="{28A0092B-C50C-407E-A947-70E740481C1C}">
                           <a14:useLocalDpi xmlns:a14="http://schemas.microsoft.com/office/drawing/2010/main" val="0"/>
@@ -15020,7 +15352,7 @@
                     <pic:cNvPicPr/>
                   </pic:nvPicPr>
                   <pic:blipFill>
-                    <a:blip r:embed="rId48" cstate="print">
+                    <a:blip r:embed="rId50" cstate="print">
                       <a:extLst>
                         <a:ext uri="{28A0092B-C50C-407E-A947-70E740481C1C}">
                           <a14:useLocalDpi xmlns:a14="http://schemas.microsoft.com/office/drawing/2010/main" val="0"/>
@@ -15094,7 +15426,7 @@
                     <pic:cNvPicPr/>
                   </pic:nvPicPr>
                   <pic:blipFill>
-                    <a:blip r:embed="rId49" cstate="print">
+                    <a:blip r:embed="rId51" cstate="print">
                       <a:extLst>
                         <a:ext uri="{28A0092B-C50C-407E-A947-70E740481C1C}">
                           <a14:useLocalDpi xmlns:a14="http://schemas.microsoft.com/office/drawing/2010/main" val="0"/>
@@ -15207,7 +15539,7 @@
                     <pic:cNvPicPr/>
                   </pic:nvPicPr>
                   <pic:blipFill>
-                    <a:blip r:embed="rId50" cstate="print">
+                    <a:blip r:embed="rId52" cstate="print">
                       <a:extLst>
                         <a:ext uri="{28A0092B-C50C-407E-A947-70E740481C1C}">
                           <a14:useLocalDpi xmlns:a14="http://schemas.microsoft.com/office/drawing/2010/main" val="0"/>
@@ -15306,7 +15638,7 @@
               </wp:inline>
             </w:drawing>
           </mc:Choice>
-          <mc:Fallback xmlns:cx="http://schemas.microsoft.com/office/drawing/2014/chartex" xmlns:cx1="http://schemas.microsoft.com/office/drawing/2015/9/8/chartex" xmlns:cx2="http://schemas.microsoft.com/office/drawing/2015/10/21/chartex" xmlns:cx3="http://schemas.microsoft.com/office/drawing/2016/5/9/chartex" xmlns:cx4="http://schemas.microsoft.com/office/drawing/2016/5/10/chartex" xmlns:cx5="http://schemas.microsoft.com/office/drawing/2016/5/11/chartex" xmlns:cx6="http://schemas.microsoft.com/office/drawing/2016/5/12/chartex" xmlns:cx7="http://schemas.microsoft.com/office/drawing/2016/5/13/chartex" xmlns:cx8="http://schemas.microsoft.com/office/drawing/2016/5/14/chartex" xmlns:aink="http://schemas.microsoft.com/office/drawing/2016/ink" xmlns:am3d="http://schemas.microsoft.com/office/drawing/2017/model3d" xmlns:w15="http://schemas.microsoft.com/office/word/2012/wordml" xmlns:w16cid="http://schemas.microsoft.com/office/word/2016/wordml/cid" xmlns:w16se="http://schemas.microsoft.com/office/word/2015/wordml/symex">
+          <mc:Fallback xmlns:w16se="http://schemas.microsoft.com/office/word/2015/wordml/symex" xmlns:w16cid="http://schemas.microsoft.com/office/word/2016/wordml/cid" xmlns:w15="http://schemas.microsoft.com/office/word/2012/wordml" xmlns:am3d="http://schemas.microsoft.com/office/drawing/2017/model3d" xmlns:aink="http://schemas.microsoft.com/office/drawing/2016/ink" xmlns:cx8="http://schemas.microsoft.com/office/drawing/2016/5/14/chartex" xmlns:cx7="http://schemas.microsoft.com/office/drawing/2016/5/13/chartex" xmlns:cx6="http://schemas.microsoft.com/office/drawing/2016/5/12/chartex" xmlns:cx5="http://schemas.microsoft.com/office/drawing/2016/5/11/chartex" xmlns:cx4="http://schemas.microsoft.com/office/drawing/2016/5/10/chartex" xmlns:cx3="http://schemas.microsoft.com/office/drawing/2016/5/9/chartex" xmlns:cx2="http://schemas.microsoft.com/office/drawing/2015/10/21/chartex" xmlns:cx1="http://schemas.microsoft.com/office/drawing/2015/9/8/chartex" xmlns:cx="http://schemas.microsoft.com/office/drawing/2014/chartex">
             <w:pict>
               <v:rect w14:anchorId="46A4B256" id="Rectangle 19" o:spid="_x0000_s1026" alt="LandscapeVsPortrait.png" style="width:24pt;height:24pt;visibility:visible;mso-wrap-style:square;mso-left-percent:-10001;mso-top-percent:-10001;mso-position-horizontal:absolute;mso-position-horizontal-relative:char;mso-position-vertical:absolute;mso-position-vertical-relative:line;mso-left-percent:-10001;mso-top-percent:-10001;v-text-anchor:top" o:gfxdata="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" filled="f" stroked="f">
                 <o:lock v:ext="edit" aspectratio="t"/>
@@ -15378,7 +15710,7 @@
               </wp:inline>
             </w:drawing>
           </mc:Choice>
-          <mc:Fallback xmlns:cx="http://schemas.microsoft.com/office/drawing/2014/chartex" xmlns:cx1="http://schemas.microsoft.com/office/drawing/2015/9/8/chartex" xmlns:cx2="http://schemas.microsoft.com/office/drawing/2015/10/21/chartex" xmlns:cx3="http://schemas.microsoft.com/office/drawing/2016/5/9/chartex" xmlns:cx4="http://schemas.microsoft.com/office/drawing/2016/5/10/chartex" xmlns:cx5="http://schemas.microsoft.com/office/drawing/2016/5/11/chartex" xmlns:cx6="http://schemas.microsoft.com/office/drawing/2016/5/12/chartex" xmlns:cx7="http://schemas.microsoft.com/office/drawing/2016/5/13/chartex" xmlns:cx8="http://schemas.microsoft.com/office/drawing/2016/5/14/chartex" xmlns:aink="http://schemas.microsoft.com/office/drawing/2016/ink" xmlns:am3d="http://schemas.microsoft.com/office/drawing/2017/model3d" xmlns:w15="http://schemas.microsoft.com/office/word/2012/wordml" xmlns:w16cid="http://schemas.microsoft.com/office/word/2016/wordml/cid" xmlns:w16se="http://schemas.microsoft.com/office/word/2015/wordml/symex">
+          <mc:Fallback xmlns:w16se="http://schemas.microsoft.com/office/word/2015/wordml/symex" xmlns:w16cid="http://schemas.microsoft.com/office/word/2016/wordml/cid" xmlns:w15="http://schemas.microsoft.com/office/word/2012/wordml" xmlns:am3d="http://schemas.microsoft.com/office/drawing/2017/model3d" xmlns:aink="http://schemas.microsoft.com/office/drawing/2016/ink" xmlns:cx8="http://schemas.microsoft.com/office/drawing/2016/5/14/chartex" xmlns:cx7="http://schemas.microsoft.com/office/drawing/2016/5/13/chartex" xmlns:cx6="http://schemas.microsoft.com/office/drawing/2016/5/12/chartex" xmlns:cx5="http://schemas.microsoft.com/office/drawing/2016/5/11/chartex" xmlns:cx4="http://schemas.microsoft.com/office/drawing/2016/5/10/chartex" xmlns:cx3="http://schemas.microsoft.com/office/drawing/2016/5/9/chartex" xmlns:cx2="http://schemas.microsoft.com/office/drawing/2015/10/21/chartex" xmlns:cx1="http://schemas.microsoft.com/office/drawing/2015/9/8/chartex" xmlns:cx="http://schemas.microsoft.com/office/drawing/2014/chartex">
             <w:pict>
               <v:rect w14:anchorId="64D9E44C" id="Rectangle 23" o:spid="_x0000_s1026" alt="budget filter feedback.png" style="width:24pt;height:24pt;visibility:visible;mso-wrap-style:square;mso-left-percent:-10001;mso-top-percent:-10001;mso-position-horizontal:absolute;mso-position-horizontal-relative:char;mso-position-vertical:absolute;mso-position-vertical-relative:line;mso-left-percent:-10001;mso-top-percent:-10001;v-text-anchor:top" o:gfxdata="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" filled="f" stroked="f">
                 <o:lock v:ext="edit" aspectratio="t"/>
@@ -15873,7 +16205,7 @@
                     </pic:cNvPicPr>
                   </pic:nvPicPr>
                   <pic:blipFill>
-                    <a:blip r:embed="rId51">
+                    <a:blip r:embed="rId53">
                       <a:extLst>
                         <a:ext uri="{28A0092B-C50C-407E-A947-70E740481C1C}">
                           <a14:useLocalDpi xmlns:a14="http://schemas.microsoft.com/office/drawing/2010/main" val="0"/>
@@ -15969,7 +16301,7 @@
                     </pic:cNvPicPr>
                   </pic:nvPicPr>
                   <pic:blipFill>
-                    <a:blip r:embed="rId52">
+                    <a:blip r:embed="rId54">
                       <a:extLst>
                         <a:ext uri="{28A0092B-C50C-407E-A947-70E740481C1C}">
                           <a14:useLocalDpi xmlns:a14="http://schemas.microsoft.com/office/drawing/2010/main" val="0"/>
@@ -16103,7 +16435,7 @@
                     </pic:cNvPicPr>
                   </pic:nvPicPr>
                   <pic:blipFill>
-                    <a:blip r:embed="rId53">
+                    <a:blip r:embed="rId55">
                       <a:extLst>
                         <a:ext uri="{28A0092B-C50C-407E-A947-70E740481C1C}">
                           <a14:useLocalDpi xmlns:a14="http://schemas.microsoft.com/office/drawing/2010/main" val="0"/>
@@ -16220,6 +16552,84 @@
     </w:p>
   </w:footnote>
 </w:footnotes>
+</file>
+
+<file path=word/header1.xml><?xml version="1.0" encoding="utf-8"?>
+<w:hdr xmlns:wpc="http://schemas.microsoft.com/office/word/2010/wordprocessingCanvas" xmlns:mc="http://schemas.openxmlformats.org/markup-compatibility/2006" xmlns:o="urn:schemas-microsoft-com:office:office" xmlns:r="http://schemas.openxmlformats.org/officeDocument/2006/relationships" xmlns:m="http://schemas.openxmlformats.org/officeDocument/2006/math" xmlns:v="urn:schemas-microsoft-com:vml" xmlns:wp14="http://schemas.microsoft.com/office/word/2010/wordprocessingDrawing" xmlns:wp="http://schemas.openxmlformats.org/drawingml/2006/wordprocessingDrawing" xmlns:w10="urn:schemas-microsoft-com:office:word" xmlns:w="http://schemas.openxmlformats.org/wordprocessingml/2006/main" xmlns:w14="http://schemas.microsoft.com/office/word/2010/wordml" xmlns:wpg="http://schemas.microsoft.com/office/word/2010/wordprocessingGroup" xmlns:wpi="http://schemas.microsoft.com/office/word/2010/wordprocessingInk" xmlns:wne="http://schemas.microsoft.com/office/word/2006/wordml" xmlns:wps="http://schemas.microsoft.com/office/word/2010/wordprocessingShape" mc:Ignorable="w14 wp14">
+  <w:sdt>
+    <w:sdtPr>
+      <w:id w:val="4252453"/>
+      <w:docPartObj>
+        <w:docPartGallery w:val="Page Numbers (Top of Page)"/>
+        <w:docPartUnique/>
+      </w:docPartObj>
+    </w:sdtPr>
+    <w:sdtEndPr>
+      <w:rPr>
+        <w:color w:val="808080" w:themeColor="background1" w:themeShade="80"/>
+        <w:spacing w:val="60"/>
+      </w:rPr>
+    </w:sdtEndPr>
+    <w:sdtContent>
+      <w:p>
+        <w:pPr>
+          <w:pStyle w:val="Header"/>
+          <w:pBdr>
+            <w:bottom w:val="single" w:sz="4" w:space="1" w:color="D9D9D9" w:themeColor="background1" w:themeShade="D9"/>
+          </w:pBdr>
+          <w:rPr>
+            <w:b/>
+            <w:bCs/>
+          </w:rPr>
+        </w:pPr>
+        <w:r>
+          <w:fldChar w:fldCharType="begin"/>
+        </w:r>
+        <w:r>
+          <w:instrText xml:space="preserve"> PAGE   \* MERGEFORMAT </w:instrText>
+        </w:r>
+        <w:r>
+          <w:fldChar w:fldCharType="separate"/>
+        </w:r>
+        <w:r>
+          <w:rPr>
+            <w:b/>
+            <w:bCs/>
+            <w:noProof/>
+          </w:rPr>
+          <w:t>1</w:t>
+        </w:r>
+        <w:r>
+          <w:rPr>
+            <w:b/>
+            <w:bCs/>
+            <w:noProof/>
+          </w:rPr>
+          <w:fldChar w:fldCharType="end"/>
+        </w:r>
+        <w:r>
+          <w:rPr>
+            <w:b/>
+            <w:bCs/>
+          </w:rPr>
+          <w:t xml:space="preserve"> | </w:t>
+        </w:r>
+        <w:r>
+          <w:rPr>
+            <w:color w:val="808080" w:themeColor="background1" w:themeShade="80"/>
+            <w:spacing w:val="60"/>
+          </w:rPr>
+          <w:t>Page</w:t>
+        </w:r>
+      </w:p>
+    </w:sdtContent>
+  </w:sdt>
+  <w:p>
+    <w:pPr>
+      <w:pStyle w:val="Header"/>
+    </w:pPr>
+  </w:p>
+</w:hdr>
 </file>
 
 <file path=word/numbering.xml><?xml version="1.0" encoding="utf-8"?>
@@ -20385,7 +20795,7 @@
 </file>
 
 <file path=customXml/itemProps1.xml><?xml version="1.0" encoding="utf-8"?>
-<ds:datastoreItem xmlns:ds="http://schemas.openxmlformats.org/officeDocument/2006/customXml" ds:itemID="{6E642448-6EA7-42F6-89EF-D48DBCB8ADD9}">
+<ds:datastoreItem xmlns:ds="http://schemas.openxmlformats.org/officeDocument/2006/customXml" ds:itemID="{45AB9EB3-DDCA-4DC2-A5B9-1F4FCF60260A}">
   <ds:schemaRefs>
     <ds:schemaRef ds:uri="http://schemas.openxmlformats.org/officeDocument/2006/bibliography"/>
   </ds:schemaRefs>

</xml_diff>